<commit_message>
Added Music section to document and filled in some blanks from the business plan.
</commit_message>
<xml_diff>
--- a/Documentation/Design Document/UnityDesignSpecification.docx
+++ b/Documentation/Design Document/UnityDesignSpecification.docx
@@ -327,7 +327,7 @@
       <w:r>
         <w:fldChar w:fldCharType="separate"/>
       </w:r>
-      <w:hyperlink w:anchor="_Toc413228813" w:history="1">
+      <w:hyperlink w:anchor="_Toc413361643" w:history="1">
         <w:r>
           <w:rPr>
             <w:rStyle w:val="Hyperlink"/>
@@ -372,7 +372,7 @@
             <w:noProof/>
             <w:webHidden/>
           </w:rPr>
-          <w:instrText xml:space="preserve"> PAGEREF _Toc413228813 \h </w:instrText>
+          <w:instrText xml:space="preserve"> PAGEREF _Toc413361643 \h </w:instrText>
         </w:r>
         <w:r>
           <w:rPr>
@@ -419,7 +419,7 @@
           <w:lang w:eastAsia="en-US"/>
         </w:rPr>
       </w:pPr>
-      <w:hyperlink w:anchor="_Toc413228814" w:history="1">
+      <w:hyperlink w:anchor="_Toc413361644" w:history="1">
         <w:r>
           <w:rPr>
             <w:rStyle w:val="Hyperlink"/>
@@ -464,7 +464,7 @@
             <w:noProof/>
             <w:webHidden/>
           </w:rPr>
-          <w:instrText xml:space="preserve"> PAGEREF _Toc413228814 \h </w:instrText>
+          <w:instrText xml:space="preserve"> PAGEREF _Toc413361644 \h </w:instrText>
         </w:r>
         <w:r>
           <w:rPr>
@@ -511,7 +511,7 @@
           <w:lang w:eastAsia="en-US"/>
         </w:rPr>
       </w:pPr>
-      <w:hyperlink w:anchor="_Toc413228815" w:history="1">
+      <w:hyperlink w:anchor="_Toc413361645" w:history="1">
         <w:r>
           <w:rPr>
             <w:rStyle w:val="Hyperlink"/>
@@ -556,7 +556,7 @@
             <w:noProof/>
             <w:webHidden/>
           </w:rPr>
-          <w:instrText xml:space="preserve"> PAGEREF _Toc413228815 \h </w:instrText>
+          <w:instrText xml:space="preserve"> PAGEREF _Toc413361645 \h </w:instrText>
         </w:r>
         <w:r>
           <w:rPr>
@@ -603,7 +603,7 @@
           <w:lang w:eastAsia="en-US"/>
         </w:rPr>
       </w:pPr>
-      <w:hyperlink w:anchor="_Toc413228816" w:history="1">
+      <w:hyperlink w:anchor="_Toc413361646" w:history="1">
         <w:r>
           <w:rPr>
             <w:rStyle w:val="Hyperlink"/>
@@ -627,7 +627,7 @@
             <w:rStyle w:val="Hyperlink"/>
             <w:noProof/>
           </w:rPr>
-          <w:t>Target Market</w:t>
+          <w:t>Target Audience</w:t>
         </w:r>
         <w:r>
           <w:rPr>
@@ -648,7 +648,99 @@
             <w:noProof/>
             <w:webHidden/>
           </w:rPr>
-          <w:instrText xml:space="preserve"> PAGEREF _Toc413228816 \h </w:instrText>
+          <w:instrText xml:space="preserve"> PAGEREF _Toc413361646 \h </w:instrText>
+        </w:r>
+        <w:r>
+          <w:rPr>
+            <w:noProof/>
+            <w:webHidden/>
+          </w:rPr>
+        </w:r>
+        <w:r>
+          <w:rPr>
+            <w:noProof/>
+            <w:webHidden/>
+          </w:rPr>
+          <w:fldChar w:fldCharType="separate"/>
+        </w:r>
+        <w:r>
+          <w:rPr>
+            <w:noProof/>
+            <w:webHidden/>
+          </w:rPr>
+          <w:t>5</w:t>
+        </w:r>
+        <w:r>
+          <w:rPr>
+            <w:noProof/>
+            <w:webHidden/>
+          </w:rPr>
+          <w:fldChar w:fldCharType="end"/>
+        </w:r>
+      </w:hyperlink>
+    </w:p>
+    <w:p>
+      <w:pPr>
+        <w:pStyle w:val="TOC2"/>
+        <w:tabs>
+          <w:tab w:val="left" w:pos="880"/>
+          <w:tab w:val="right" w:leader="dot" w:pos="9350"/>
+        </w:tabs>
+        <w:rPr>
+          <w:rFonts w:asciiTheme="minorHAnsi" w:eastAsiaTheme="minorEastAsia" w:hAnsiTheme="minorHAnsi" w:cstheme="minorBidi"/>
+          <w:noProof/>
+          <w:color w:val="auto"/>
+          <w:sz w:val="22"/>
+          <w:szCs w:val="22"/>
+          <w:lang w:eastAsia="en-US"/>
+        </w:rPr>
+      </w:pPr>
+      <w:hyperlink w:anchor="_Toc413361647" w:history="1">
+        <w:r>
+          <w:rPr>
+            <w:rStyle w:val="Hyperlink"/>
+            <w:noProof/>
+          </w:rPr>
+          <w:t>1.4</w:t>
+        </w:r>
+        <w:r>
+          <w:rPr>
+            <w:rFonts w:asciiTheme="minorHAnsi" w:eastAsiaTheme="minorEastAsia" w:hAnsiTheme="minorHAnsi" w:cstheme="minorBidi"/>
+            <w:noProof/>
+            <w:color w:val="auto"/>
+            <w:sz w:val="22"/>
+            <w:szCs w:val="22"/>
+            <w:lang w:eastAsia="en-US"/>
+          </w:rPr>
+          <w:tab/>
+        </w:r>
+        <w:r>
+          <w:rPr>
+            <w:rStyle w:val="Hyperlink"/>
+            <w:noProof/>
+          </w:rPr>
+          <w:t>Target Customer</w:t>
+        </w:r>
+        <w:r>
+          <w:rPr>
+            <w:noProof/>
+            <w:webHidden/>
+          </w:rPr>
+          <w:tab/>
+        </w:r>
+        <w:r>
+          <w:rPr>
+            <w:noProof/>
+            <w:webHidden/>
+          </w:rPr>
+          <w:fldChar w:fldCharType="begin"/>
+        </w:r>
+        <w:r>
+          <w:rPr>
+            <w:noProof/>
+            <w:webHidden/>
+          </w:rPr>
+          <w:instrText xml:space="preserve"> PAGEREF _Toc413361647 \h </w:instrText>
         </w:r>
         <w:r>
           <w:rPr>
@@ -695,7 +787,7 @@
           <w:lang w:eastAsia="en-US"/>
         </w:rPr>
       </w:pPr>
-      <w:hyperlink w:anchor="_Toc413228817" w:history="1">
+      <w:hyperlink w:anchor="_Toc413361648" w:history="1">
         <w:r>
           <w:rPr>
             <w:rStyle w:val="Hyperlink"/>
@@ -740,7 +832,7 @@
             <w:noProof/>
             <w:webHidden/>
           </w:rPr>
-          <w:instrText xml:space="preserve"> PAGEREF _Toc413228817 \h </w:instrText>
+          <w:instrText xml:space="preserve"> PAGEREF _Toc413361648 \h </w:instrText>
         </w:r>
         <w:r>
           <w:rPr>
@@ -760,7 +852,7 @@
             <w:noProof/>
             <w:webHidden/>
           </w:rPr>
-          <w:t>5</w:t>
+          <w:t>6</w:t>
         </w:r>
         <w:r>
           <w:rPr>
@@ -787,7 +879,7 @@
           <w:lang w:eastAsia="en-US"/>
         </w:rPr>
       </w:pPr>
-      <w:hyperlink w:anchor="_Toc413228818" w:history="1">
+      <w:hyperlink w:anchor="_Toc413361649" w:history="1">
         <w:r>
           <w:rPr>
             <w:rStyle w:val="Hyperlink"/>
@@ -832,7 +924,7 @@
             <w:noProof/>
             <w:webHidden/>
           </w:rPr>
-          <w:instrText xml:space="preserve"> PAGEREF _Toc413228818 \h </w:instrText>
+          <w:instrText xml:space="preserve"> PAGEREF _Toc413361649 \h </w:instrText>
         </w:r>
         <w:r>
           <w:rPr>
@@ -852,7 +944,7 @@
             <w:noProof/>
             <w:webHidden/>
           </w:rPr>
-          <w:t>5</w:t>
+          <w:t>6</w:t>
         </w:r>
         <w:r>
           <w:rPr>
@@ -879,7 +971,7 @@
           <w:lang w:eastAsia="en-US"/>
         </w:rPr>
       </w:pPr>
-      <w:hyperlink w:anchor="_Toc413228819" w:history="1">
+      <w:hyperlink w:anchor="_Toc413361650" w:history="1">
         <w:r>
           <w:rPr>
             <w:rStyle w:val="Hyperlink"/>
@@ -924,7 +1016,7 @@
             <w:noProof/>
             <w:webHidden/>
           </w:rPr>
-          <w:instrText xml:space="preserve"> PAGEREF _Toc413228819 \h </w:instrText>
+          <w:instrText xml:space="preserve"> PAGEREF _Toc413361650 \h </w:instrText>
         </w:r>
         <w:r>
           <w:rPr>
@@ -944,7 +1036,7 @@
             <w:noProof/>
             <w:webHidden/>
           </w:rPr>
-          <w:t>5</w:t>
+          <w:t>6</w:t>
         </w:r>
         <w:r>
           <w:rPr>
@@ -971,7 +1063,7 @@
           <w:lang w:eastAsia="en-US"/>
         </w:rPr>
       </w:pPr>
-      <w:hyperlink w:anchor="_Toc413228820" w:history="1">
+      <w:hyperlink w:anchor="_Toc413361651" w:history="1">
         <w:r>
           <w:rPr>
             <w:rStyle w:val="Hyperlink"/>
@@ -1016,7 +1108,7 @@
             <w:noProof/>
             <w:webHidden/>
           </w:rPr>
-          <w:instrText xml:space="preserve"> PAGEREF _Toc413228820 \h </w:instrText>
+          <w:instrText xml:space="preserve"> PAGEREF _Toc413361651 \h </w:instrText>
         </w:r>
         <w:r>
           <w:rPr>
@@ -1036,7 +1128,7 @@
             <w:noProof/>
             <w:webHidden/>
           </w:rPr>
-          <w:t>5</w:t>
+          <w:t>6</w:t>
         </w:r>
         <w:r>
           <w:rPr>
@@ -1063,7 +1155,7 @@
           <w:lang w:eastAsia="en-US"/>
         </w:rPr>
       </w:pPr>
-      <w:hyperlink w:anchor="_Toc413228821" w:history="1">
+      <w:hyperlink w:anchor="_Toc413361652" w:history="1">
         <w:r>
           <w:rPr>
             <w:rStyle w:val="Hyperlink"/>
@@ -1108,7 +1200,7 @@
             <w:noProof/>
             <w:webHidden/>
           </w:rPr>
-          <w:instrText xml:space="preserve"> PAGEREF _Toc413228821 \h </w:instrText>
+          <w:instrText xml:space="preserve"> PAGEREF _Toc413361652 \h </w:instrText>
         </w:r>
         <w:r>
           <w:rPr>
@@ -1128,7 +1220,7 @@
             <w:noProof/>
             <w:webHidden/>
           </w:rPr>
-          <w:t>5</w:t>
+          <w:t>6</w:t>
         </w:r>
         <w:r>
           <w:rPr>
@@ -1155,7 +1247,7 @@
           <w:lang w:eastAsia="en-US"/>
         </w:rPr>
       </w:pPr>
-      <w:hyperlink w:anchor="_Toc413228822" w:history="1">
+      <w:hyperlink w:anchor="_Toc413361653" w:history="1">
         <w:r>
           <w:rPr>
             <w:rStyle w:val="Hyperlink"/>
@@ -1200,7 +1292,7 @@
             <w:noProof/>
             <w:webHidden/>
           </w:rPr>
-          <w:instrText xml:space="preserve"> PAGEREF _Toc413228822 \h </w:instrText>
+          <w:instrText xml:space="preserve"> PAGEREF _Toc413361653 \h </w:instrText>
         </w:r>
         <w:r>
           <w:rPr>
@@ -1220,7 +1312,7 @@
             <w:noProof/>
             <w:webHidden/>
           </w:rPr>
-          <w:t>5</w:t>
+          <w:t>6</w:t>
         </w:r>
         <w:r>
           <w:rPr>
@@ -1247,7 +1339,7 @@
           <w:lang w:eastAsia="en-US"/>
         </w:rPr>
       </w:pPr>
-      <w:hyperlink w:anchor="_Toc413228823" w:history="1">
+      <w:hyperlink w:anchor="_Toc413361654" w:history="1">
         <w:r>
           <w:rPr>
             <w:rStyle w:val="Hyperlink"/>
@@ -1292,7 +1384,7 @@
             <w:noProof/>
             <w:webHidden/>
           </w:rPr>
-          <w:instrText xml:space="preserve"> PAGEREF _Toc413228823 \h </w:instrText>
+          <w:instrText xml:space="preserve"> PAGEREF _Toc413361654 \h </w:instrText>
         </w:r>
         <w:r>
           <w:rPr>
@@ -1312,7 +1404,7 @@
             <w:noProof/>
             <w:webHidden/>
           </w:rPr>
-          <w:t>5</w:t>
+          <w:t>6</w:t>
         </w:r>
         <w:r>
           <w:rPr>
@@ -1339,7 +1431,7 @@
           <w:lang w:eastAsia="en-US"/>
         </w:rPr>
       </w:pPr>
-      <w:hyperlink w:anchor="_Toc413228824" w:history="1">
+      <w:hyperlink w:anchor="_Toc413361655" w:history="1">
         <w:r>
           <w:rPr>
             <w:rStyle w:val="Hyperlink"/>
@@ -1384,7 +1476,7 @@
             <w:noProof/>
             <w:webHidden/>
           </w:rPr>
-          <w:instrText xml:space="preserve"> PAGEREF _Toc413228824 \h </w:instrText>
+          <w:instrText xml:space="preserve"> PAGEREF _Toc413361655 \h </w:instrText>
         </w:r>
         <w:r>
           <w:rPr>
@@ -1431,7 +1523,7 @@
           <w:lang w:eastAsia="en-US"/>
         </w:rPr>
       </w:pPr>
-      <w:hyperlink w:anchor="_Toc413228825" w:history="1">
+      <w:hyperlink w:anchor="_Toc413361656" w:history="1">
         <w:r>
           <w:rPr>
             <w:rStyle w:val="Hyperlink"/>
@@ -1476,7 +1568,7 @@
             <w:noProof/>
             <w:webHidden/>
           </w:rPr>
-          <w:instrText xml:space="preserve"> PAGEREF _Toc413228825 \h </w:instrText>
+          <w:instrText xml:space="preserve"> PAGEREF _Toc413361656 \h </w:instrText>
         </w:r>
         <w:r>
           <w:rPr>
@@ -1523,7 +1615,7 @@
           <w:lang w:eastAsia="en-US"/>
         </w:rPr>
       </w:pPr>
-      <w:hyperlink w:anchor="_Toc413228826" w:history="1">
+      <w:hyperlink w:anchor="_Toc413361657" w:history="1">
         <w:r>
           <w:rPr>
             <w:rStyle w:val="Hyperlink"/>
@@ -1568,7 +1660,7 @@
             <w:noProof/>
             <w:webHidden/>
           </w:rPr>
-          <w:instrText xml:space="preserve"> PAGEREF _Toc413228826 \h </w:instrText>
+          <w:instrText xml:space="preserve"> PAGEREF _Toc413361657 \h </w:instrText>
         </w:r>
         <w:r>
           <w:rPr>
@@ -1588,7 +1680,7 @@
             <w:noProof/>
             <w:webHidden/>
           </w:rPr>
-          <w:t>6</w:t>
+          <w:t>7</w:t>
         </w:r>
         <w:r>
           <w:rPr>
@@ -1615,7 +1707,7 @@
           <w:lang w:eastAsia="en-US"/>
         </w:rPr>
       </w:pPr>
-      <w:hyperlink w:anchor="_Toc413228827" w:history="1">
+      <w:hyperlink w:anchor="_Toc413361658" w:history="1">
         <w:r>
           <w:rPr>
             <w:rStyle w:val="Hyperlink"/>
@@ -1660,7 +1752,7 @@
             <w:noProof/>
             <w:webHidden/>
           </w:rPr>
-          <w:instrText xml:space="preserve"> PAGEREF _Toc413228827 \h </w:instrText>
+          <w:instrText xml:space="preserve"> PAGEREF _Toc413361658 \h </w:instrText>
         </w:r>
         <w:r>
           <w:rPr>
@@ -1707,7 +1799,7 @@
           <w:lang w:eastAsia="en-US"/>
         </w:rPr>
       </w:pPr>
-      <w:hyperlink w:anchor="_Toc413228828" w:history="1">
+      <w:hyperlink w:anchor="_Toc413361659" w:history="1">
         <w:r>
           <w:rPr>
             <w:rStyle w:val="Hyperlink"/>
@@ -1752,7 +1844,7 @@
             <w:noProof/>
             <w:webHidden/>
           </w:rPr>
-          <w:instrText xml:space="preserve"> PAGEREF _Toc413228828 \h </w:instrText>
+          <w:instrText xml:space="preserve"> PAGEREF _Toc413361659 \h </w:instrText>
         </w:r>
         <w:r>
           <w:rPr>
@@ -1799,7 +1891,7 @@
           <w:lang w:eastAsia="en-US"/>
         </w:rPr>
       </w:pPr>
-      <w:hyperlink w:anchor="_Toc413228829" w:history="1">
+      <w:hyperlink w:anchor="_Toc413361660" w:history="1">
         <w:r>
           <w:rPr>
             <w:rStyle w:val="Hyperlink"/>
@@ -1844,7 +1936,7 @@
             <w:noProof/>
             <w:webHidden/>
           </w:rPr>
-          <w:instrText xml:space="preserve"> PAGEREF _Toc413228829 \h </w:instrText>
+          <w:instrText xml:space="preserve"> PAGEREF _Toc413361660 \h </w:instrText>
         </w:r>
         <w:r>
           <w:rPr>
@@ -1864,7 +1956,7 @@
             <w:noProof/>
             <w:webHidden/>
           </w:rPr>
-          <w:t>7</w:t>
+          <w:t>8</w:t>
         </w:r>
         <w:r>
           <w:rPr>
@@ -1891,7 +1983,7 @@
           <w:lang w:eastAsia="en-US"/>
         </w:rPr>
       </w:pPr>
-      <w:hyperlink w:anchor="_Toc413228830" w:history="1">
+      <w:hyperlink w:anchor="_Toc413361661" w:history="1">
         <w:r>
           <w:rPr>
             <w:rStyle w:val="Hyperlink"/>
@@ -1936,7 +2028,7 @@
             <w:noProof/>
             <w:webHidden/>
           </w:rPr>
-          <w:instrText xml:space="preserve"> PAGEREF _Toc413228830 \h </w:instrText>
+          <w:instrText xml:space="preserve"> PAGEREF _Toc413361661 \h </w:instrText>
         </w:r>
         <w:r>
           <w:rPr>
@@ -1956,7 +2048,7 @@
             <w:noProof/>
             <w:webHidden/>
           </w:rPr>
-          <w:t>7</w:t>
+          <w:t>8</w:t>
         </w:r>
         <w:r>
           <w:rPr>
@@ -1983,7 +2075,7 @@
           <w:lang w:eastAsia="en-US"/>
         </w:rPr>
       </w:pPr>
-      <w:hyperlink w:anchor="_Toc413228831" w:history="1">
+      <w:hyperlink w:anchor="_Toc413361662" w:history="1">
         <w:r>
           <w:rPr>
             <w:rStyle w:val="Hyperlink"/>
@@ -2028,7 +2120,7 @@
             <w:noProof/>
             <w:webHidden/>
           </w:rPr>
-          <w:instrText xml:space="preserve"> PAGEREF _Toc413228831 \h </w:instrText>
+          <w:instrText xml:space="preserve"> PAGEREF _Toc413361662 \h </w:instrText>
         </w:r>
         <w:r>
           <w:rPr>
@@ -2048,7 +2140,7 @@
             <w:noProof/>
             <w:webHidden/>
           </w:rPr>
-          <w:t>7</w:t>
+          <w:t>8</w:t>
         </w:r>
         <w:r>
           <w:rPr>
@@ -2075,7 +2167,7 @@
           <w:lang w:eastAsia="en-US"/>
         </w:rPr>
       </w:pPr>
-      <w:hyperlink w:anchor="_Toc413228832" w:history="1">
+      <w:hyperlink w:anchor="_Toc413361663" w:history="1">
         <w:r>
           <w:rPr>
             <w:rStyle w:val="Hyperlink"/>
@@ -2120,7 +2212,7 @@
             <w:noProof/>
             <w:webHidden/>
           </w:rPr>
-          <w:instrText xml:space="preserve"> PAGEREF _Toc413228832 \h </w:instrText>
+          <w:instrText xml:space="preserve"> PAGEREF _Toc413361663 \h </w:instrText>
         </w:r>
         <w:r>
           <w:rPr>
@@ -2140,7 +2232,7 @@
             <w:noProof/>
             <w:webHidden/>
           </w:rPr>
-          <w:t>7</w:t>
+          <w:t>8</w:t>
         </w:r>
         <w:r>
           <w:rPr>
@@ -2167,7 +2259,7 @@
           <w:lang w:eastAsia="en-US"/>
         </w:rPr>
       </w:pPr>
-      <w:hyperlink w:anchor="_Toc413228833" w:history="1">
+      <w:hyperlink w:anchor="_Toc413361664" w:history="1">
         <w:r>
           <w:rPr>
             <w:rStyle w:val="Hyperlink"/>
@@ -2212,7 +2304,7 @@
             <w:noProof/>
             <w:webHidden/>
           </w:rPr>
-          <w:instrText xml:space="preserve"> PAGEREF _Toc413228833 \h </w:instrText>
+          <w:instrText xml:space="preserve"> PAGEREF _Toc413361664 \h </w:instrText>
         </w:r>
         <w:r>
           <w:rPr>
@@ -2232,7 +2324,7 @@
             <w:noProof/>
             <w:webHidden/>
           </w:rPr>
-          <w:t>7</w:t>
+          <w:t>8</w:t>
         </w:r>
         <w:r>
           <w:rPr>
@@ -2259,7 +2351,7 @@
           <w:lang w:eastAsia="en-US"/>
         </w:rPr>
       </w:pPr>
-      <w:hyperlink w:anchor="_Toc413228834" w:history="1">
+      <w:hyperlink w:anchor="_Toc413361665" w:history="1">
         <w:r>
           <w:rPr>
             <w:rStyle w:val="Hyperlink"/>
@@ -2304,7 +2396,7 @@
             <w:noProof/>
             <w:webHidden/>
           </w:rPr>
-          <w:instrText xml:space="preserve"> PAGEREF _Toc413228834 \h </w:instrText>
+          <w:instrText xml:space="preserve"> PAGEREF _Toc413361665 \h </w:instrText>
         </w:r>
         <w:r>
           <w:rPr>
@@ -2324,7 +2416,7 @@
             <w:noProof/>
             <w:webHidden/>
           </w:rPr>
-          <w:t>7</w:t>
+          <w:t>8</w:t>
         </w:r>
         <w:r>
           <w:rPr>
@@ -2351,7 +2443,7 @@
           <w:lang w:eastAsia="en-US"/>
         </w:rPr>
       </w:pPr>
-      <w:hyperlink w:anchor="_Toc413228835" w:history="1">
+      <w:hyperlink w:anchor="_Toc413361666" w:history="1">
         <w:r>
           <w:rPr>
             <w:rStyle w:val="Hyperlink"/>
@@ -2396,7 +2488,7 @@
             <w:noProof/>
             <w:webHidden/>
           </w:rPr>
-          <w:instrText xml:space="preserve"> PAGEREF _Toc413228835 \h </w:instrText>
+          <w:instrText xml:space="preserve"> PAGEREF _Toc413361666 \h </w:instrText>
         </w:r>
         <w:r>
           <w:rPr>
@@ -2416,7 +2508,7 @@
             <w:noProof/>
             <w:webHidden/>
           </w:rPr>
-          <w:t>7</w:t>
+          <w:t>8</w:t>
         </w:r>
         <w:r>
           <w:rPr>
@@ -2443,7 +2535,7 @@
           <w:lang w:eastAsia="en-US"/>
         </w:rPr>
       </w:pPr>
-      <w:hyperlink w:anchor="_Toc413228836" w:history="1">
+      <w:hyperlink w:anchor="_Toc413361667" w:history="1">
         <w:r>
           <w:rPr>
             <w:rStyle w:val="Hyperlink"/>
@@ -2488,7 +2580,7 @@
             <w:noProof/>
             <w:webHidden/>
           </w:rPr>
-          <w:instrText xml:space="preserve"> PAGEREF _Toc413228836 \h </w:instrText>
+          <w:instrText xml:space="preserve"> PAGEREF _Toc413361667 \h </w:instrText>
         </w:r>
         <w:r>
           <w:rPr>
@@ -2508,7 +2600,7 @@
             <w:noProof/>
             <w:webHidden/>
           </w:rPr>
-          <w:t>8</w:t>
+          <w:t>9</w:t>
         </w:r>
         <w:r>
           <w:rPr>
@@ -2535,7 +2627,7 @@
           <w:lang w:eastAsia="en-US"/>
         </w:rPr>
       </w:pPr>
-      <w:hyperlink w:anchor="_Toc413228837" w:history="1">
+      <w:hyperlink w:anchor="_Toc413361668" w:history="1">
         <w:r>
           <w:rPr>
             <w:rStyle w:val="Hyperlink"/>
@@ -2580,7 +2672,7 @@
             <w:noProof/>
             <w:webHidden/>
           </w:rPr>
-          <w:instrText xml:space="preserve"> PAGEREF _Toc413228837 \h </w:instrText>
+          <w:instrText xml:space="preserve"> PAGEREF _Toc413361668 \h </w:instrText>
         </w:r>
         <w:r>
           <w:rPr>
@@ -2600,7 +2692,7 @@
             <w:noProof/>
             <w:webHidden/>
           </w:rPr>
-          <w:t>8</w:t>
+          <w:t>9</w:t>
         </w:r>
         <w:r>
           <w:rPr>
@@ -2627,7 +2719,7 @@
           <w:lang w:eastAsia="en-US"/>
         </w:rPr>
       </w:pPr>
-      <w:hyperlink w:anchor="_Toc413228838" w:history="1">
+      <w:hyperlink w:anchor="_Toc413361669" w:history="1">
         <w:r>
           <w:rPr>
             <w:rStyle w:val="Hyperlink"/>
@@ -2651,7 +2743,7 @@
             <w:rStyle w:val="Hyperlink"/>
             <w:noProof/>
           </w:rPr>
-          <w:t>Sound FX</w:t>
+          <w:t>Audio Sources</w:t>
         </w:r>
         <w:r>
           <w:rPr>
@@ -2672,7 +2764,7 @@
             <w:noProof/>
             <w:webHidden/>
           </w:rPr>
-          <w:instrText xml:space="preserve"> PAGEREF _Toc413228838 \h </w:instrText>
+          <w:instrText xml:space="preserve"> PAGEREF _Toc413361669 \h </w:instrText>
         </w:r>
         <w:r>
           <w:rPr>
@@ -2719,7 +2811,7 @@
           <w:lang w:eastAsia="en-US"/>
         </w:rPr>
       </w:pPr>
-      <w:hyperlink w:anchor="_Toc413228839" w:history="1">
+      <w:hyperlink w:anchor="_Toc413361670" w:history="1">
         <w:r>
           <w:rPr>
             <w:rStyle w:val="Hyperlink"/>
@@ -2764,7 +2856,7 @@
             <w:noProof/>
             <w:webHidden/>
           </w:rPr>
-          <w:instrText xml:space="preserve"> PAGEREF _Toc413228839 \h </w:instrText>
+          <w:instrText xml:space="preserve"> PAGEREF _Toc413361670 \h </w:instrText>
         </w:r>
         <w:r>
           <w:rPr>
@@ -2784,7 +2876,7 @@
             <w:noProof/>
             <w:webHidden/>
           </w:rPr>
-          <w:t>9</w:t>
+          <w:t>11</w:t>
         </w:r>
         <w:r>
           <w:rPr>
@@ -2811,7 +2903,7 @@
           <w:lang w:eastAsia="en-US"/>
         </w:rPr>
       </w:pPr>
-      <w:hyperlink w:anchor="_Toc413228840" w:history="1">
+      <w:hyperlink w:anchor="_Toc413361671" w:history="1">
         <w:r>
           <w:rPr>
             <w:rStyle w:val="Hyperlink"/>
@@ -2856,7 +2948,7 @@
             <w:noProof/>
             <w:webHidden/>
           </w:rPr>
-          <w:instrText xml:space="preserve"> PAGEREF _Toc413228840 \h </w:instrText>
+          <w:instrText xml:space="preserve"> PAGEREF _Toc413361671 \h </w:instrText>
         </w:r>
         <w:r>
           <w:rPr>
@@ -2876,7 +2968,7 @@
             <w:noProof/>
             <w:webHidden/>
           </w:rPr>
-          <w:t>9</w:t>
+          <w:t>11</w:t>
         </w:r>
         <w:r>
           <w:rPr>
@@ -2903,7 +2995,7 @@
           <w:lang w:eastAsia="en-US"/>
         </w:rPr>
       </w:pPr>
-      <w:hyperlink w:anchor="_Toc413228841" w:history="1">
+      <w:hyperlink w:anchor="_Toc413361672" w:history="1">
         <w:r>
           <w:rPr>
             <w:rStyle w:val="Hyperlink"/>
@@ -2948,7 +3040,7 @@
             <w:noProof/>
             <w:webHidden/>
           </w:rPr>
-          <w:instrText xml:space="preserve"> PAGEREF _Toc413228841 \h </w:instrText>
+          <w:instrText xml:space="preserve"> PAGEREF _Toc413361672 \h </w:instrText>
         </w:r>
         <w:r>
           <w:rPr>
@@ -2968,7 +3060,7 @@
             <w:noProof/>
             <w:webHidden/>
           </w:rPr>
-          <w:t>9</w:t>
+          <w:t>11</w:t>
         </w:r>
         <w:r>
           <w:rPr>
@@ -2995,7 +3087,7 @@
           <w:lang w:eastAsia="en-US"/>
         </w:rPr>
       </w:pPr>
-      <w:hyperlink w:anchor="_Toc413228842" w:history="1">
+      <w:hyperlink w:anchor="_Toc413361673" w:history="1">
         <w:r>
           <w:rPr>
             <w:rStyle w:val="Hyperlink"/>
@@ -3040,7 +3132,7 @@
             <w:noProof/>
             <w:webHidden/>
           </w:rPr>
-          <w:instrText xml:space="preserve"> PAGEREF _Toc413228842 \h </w:instrText>
+          <w:instrText xml:space="preserve"> PAGEREF _Toc413361673 \h </w:instrText>
         </w:r>
         <w:r>
           <w:rPr>
@@ -3060,7 +3152,7 @@
             <w:noProof/>
             <w:webHidden/>
           </w:rPr>
-          <w:t>9</w:t>
+          <w:t>11</w:t>
         </w:r>
         <w:r>
           <w:rPr>
@@ -3087,7 +3179,7 @@
           <w:lang w:eastAsia="en-US"/>
         </w:rPr>
       </w:pPr>
-      <w:hyperlink w:anchor="_Toc413228843" w:history="1">
+      <w:hyperlink w:anchor="_Toc413361674" w:history="1">
         <w:r>
           <w:rPr>
             <w:rStyle w:val="Hyperlink"/>
@@ -3132,7 +3224,7 @@
             <w:noProof/>
             <w:webHidden/>
           </w:rPr>
-          <w:instrText xml:space="preserve"> PAGEREF _Toc413228843 \h </w:instrText>
+          <w:instrText xml:space="preserve"> PAGEREF _Toc413361674 \h </w:instrText>
         </w:r>
         <w:r>
           <w:rPr>
@@ -3152,7 +3244,7 @@
             <w:noProof/>
             <w:webHidden/>
           </w:rPr>
-          <w:t>9</w:t>
+          <w:t>11</w:t>
         </w:r>
         <w:r>
           <w:rPr>
@@ -3179,7 +3271,7 @@
           <w:lang w:eastAsia="en-US"/>
         </w:rPr>
       </w:pPr>
-      <w:hyperlink w:anchor="_Toc413228844" w:history="1">
+      <w:hyperlink w:anchor="_Toc413361675" w:history="1">
         <w:r>
           <w:rPr>
             <w:rStyle w:val="Hyperlink"/>
@@ -3224,7 +3316,7 @@
             <w:noProof/>
             <w:webHidden/>
           </w:rPr>
-          <w:instrText xml:space="preserve"> PAGEREF _Toc413228844 \h </w:instrText>
+          <w:instrText xml:space="preserve"> PAGEREF _Toc413361675 \h </w:instrText>
         </w:r>
         <w:r>
           <w:rPr>
@@ -3244,7 +3336,7 @@
             <w:noProof/>
             <w:webHidden/>
           </w:rPr>
-          <w:t>9</w:t>
+          <w:t>11</w:t>
         </w:r>
         <w:r>
           <w:rPr>
@@ -3271,7 +3363,7 @@
           <w:lang w:eastAsia="en-US"/>
         </w:rPr>
       </w:pPr>
-      <w:hyperlink w:anchor="_Toc413228845" w:history="1">
+      <w:hyperlink w:anchor="_Toc413361676" w:history="1">
         <w:r>
           <w:rPr>
             <w:rStyle w:val="Hyperlink"/>
@@ -3316,7 +3408,7 @@
             <w:noProof/>
             <w:webHidden/>
           </w:rPr>
-          <w:instrText xml:space="preserve"> PAGEREF _Toc413228845 \h </w:instrText>
+          <w:instrText xml:space="preserve"> PAGEREF _Toc413361676 \h </w:instrText>
         </w:r>
         <w:r>
           <w:rPr>
@@ -3336,7 +3428,7 @@
             <w:noProof/>
             <w:webHidden/>
           </w:rPr>
-          <w:t>9</w:t>
+          <w:t>11</w:t>
         </w:r>
         <w:r>
           <w:rPr>
@@ -3363,7 +3455,7 @@
           <w:lang w:eastAsia="en-US"/>
         </w:rPr>
       </w:pPr>
-      <w:hyperlink w:anchor="_Toc413228846" w:history="1">
+      <w:hyperlink w:anchor="_Toc413361677" w:history="1">
         <w:r>
           <w:rPr>
             <w:rStyle w:val="Hyperlink"/>
@@ -3408,7 +3500,7 @@
             <w:noProof/>
             <w:webHidden/>
           </w:rPr>
-          <w:instrText xml:space="preserve"> PAGEREF _Toc413228846 \h </w:instrText>
+          <w:instrText xml:space="preserve"> PAGEREF _Toc413361677 \h </w:instrText>
         </w:r>
         <w:r>
           <w:rPr>
@@ -3428,7 +3520,7 @@
             <w:noProof/>
             <w:webHidden/>
           </w:rPr>
-          <w:t>9</w:t>
+          <w:t>11</w:t>
         </w:r>
         <w:r>
           <w:rPr>
@@ -3455,7 +3547,7 @@
           <w:lang w:eastAsia="en-US"/>
         </w:rPr>
       </w:pPr>
-      <w:hyperlink w:anchor="_Toc413228847" w:history="1">
+      <w:hyperlink w:anchor="_Toc413361678" w:history="1">
         <w:r>
           <w:rPr>
             <w:rStyle w:val="Hyperlink"/>
@@ -3500,7 +3592,7 @@
             <w:noProof/>
             <w:webHidden/>
           </w:rPr>
-          <w:instrText xml:space="preserve"> PAGEREF _Toc413228847 \h </w:instrText>
+          <w:instrText xml:space="preserve"> PAGEREF _Toc413361678 \h </w:instrText>
         </w:r>
         <w:r>
           <w:rPr>
@@ -3520,7 +3612,7 @@
             <w:noProof/>
             <w:webHidden/>
           </w:rPr>
-          <w:t>9</w:t>
+          <w:t>11</w:t>
         </w:r>
         <w:r>
           <w:rPr>
@@ -3547,7 +3639,7 @@
           <w:lang w:eastAsia="en-US"/>
         </w:rPr>
       </w:pPr>
-      <w:hyperlink w:anchor="_Toc413228848" w:history="1">
+      <w:hyperlink w:anchor="_Toc413361679" w:history="1">
         <w:r>
           <w:rPr>
             <w:rStyle w:val="Hyperlink"/>
@@ -3592,7 +3684,7 @@
             <w:noProof/>
             <w:webHidden/>
           </w:rPr>
-          <w:instrText xml:space="preserve"> PAGEREF _Toc413228848 \h </w:instrText>
+          <w:instrText xml:space="preserve"> PAGEREF _Toc413361679 \h </w:instrText>
         </w:r>
         <w:r>
           <w:rPr>
@@ -3612,7 +3704,7 @@
             <w:noProof/>
             <w:webHidden/>
           </w:rPr>
-          <w:t>9</w:t>
+          <w:t>11</w:t>
         </w:r>
         <w:r>
           <w:rPr>
@@ -3639,7 +3731,7 @@
           <w:lang w:eastAsia="en-US"/>
         </w:rPr>
       </w:pPr>
-      <w:hyperlink w:anchor="_Toc413228849" w:history="1">
+      <w:hyperlink w:anchor="_Toc413361680" w:history="1">
         <w:r>
           <w:rPr>
             <w:rStyle w:val="Hyperlink"/>
@@ -3684,7 +3776,7 @@
             <w:noProof/>
             <w:webHidden/>
           </w:rPr>
-          <w:instrText xml:space="preserve"> PAGEREF _Toc413228849 \h </w:instrText>
+          <w:instrText xml:space="preserve"> PAGEREF _Toc413361680 \h </w:instrText>
         </w:r>
         <w:r>
           <w:rPr>
@@ -3704,7 +3796,7 @@
             <w:noProof/>
             <w:webHidden/>
           </w:rPr>
-          <w:t>9</w:t>
+          <w:t>11</w:t>
         </w:r>
         <w:r>
           <w:rPr>
@@ -3731,7 +3823,7 @@
           <w:lang w:eastAsia="en-US"/>
         </w:rPr>
       </w:pPr>
-      <w:hyperlink w:anchor="_Toc413228850" w:history="1">
+      <w:hyperlink w:anchor="_Toc413361681" w:history="1">
         <w:r>
           <w:rPr>
             <w:rStyle w:val="Hyperlink"/>
@@ -3776,7 +3868,7 @@
             <w:noProof/>
             <w:webHidden/>
           </w:rPr>
-          <w:instrText xml:space="preserve"> PAGEREF _Toc413228850 \h </w:instrText>
+          <w:instrText xml:space="preserve"> PAGEREF _Toc413361681 \h </w:instrText>
         </w:r>
         <w:r>
           <w:rPr>
@@ -3796,7 +3888,7 @@
             <w:noProof/>
             <w:webHidden/>
           </w:rPr>
-          <w:t>9</w:t>
+          <w:t>11</w:t>
         </w:r>
         <w:r>
           <w:rPr>
@@ -3823,7 +3915,7 @@
           <w:lang w:eastAsia="en-US"/>
         </w:rPr>
       </w:pPr>
-      <w:hyperlink w:anchor="_Toc413228851" w:history="1">
+      <w:hyperlink w:anchor="_Toc413361682" w:history="1">
         <w:r>
           <w:rPr>
             <w:rStyle w:val="Hyperlink"/>
@@ -3868,7 +3960,7 @@
             <w:noProof/>
             <w:webHidden/>
           </w:rPr>
-          <w:instrText xml:space="preserve"> PAGEREF _Toc413228851 \h </w:instrText>
+          <w:instrText xml:space="preserve"> PAGEREF _Toc413361682 \h </w:instrText>
         </w:r>
         <w:r>
           <w:rPr>
@@ -3888,7 +3980,7 @@
             <w:noProof/>
             <w:webHidden/>
           </w:rPr>
-          <w:t>9</w:t>
+          <w:t>11</w:t>
         </w:r>
         <w:r>
           <w:rPr>
@@ -3915,7 +4007,7 @@
           <w:lang w:eastAsia="en-US"/>
         </w:rPr>
       </w:pPr>
-      <w:hyperlink w:anchor="_Toc413228852" w:history="1">
+      <w:hyperlink w:anchor="_Toc413361683" w:history="1">
         <w:r>
           <w:rPr>
             <w:rStyle w:val="Hyperlink"/>
@@ -3960,7 +4052,7 @@
             <w:noProof/>
             <w:webHidden/>
           </w:rPr>
-          <w:instrText xml:space="preserve"> PAGEREF _Toc413228852 \h </w:instrText>
+          <w:instrText xml:space="preserve"> PAGEREF _Toc413361683 \h </w:instrText>
         </w:r>
         <w:r>
           <w:rPr>
@@ -3980,7 +4072,7 @@
             <w:noProof/>
             <w:webHidden/>
           </w:rPr>
-          <w:t>9</w:t>
+          <w:t>11</w:t>
         </w:r>
         <w:r>
           <w:rPr>
@@ -4007,7 +4099,7 @@
           <w:lang w:eastAsia="en-US"/>
         </w:rPr>
       </w:pPr>
-      <w:hyperlink w:anchor="_Toc413228853" w:history="1">
+      <w:hyperlink w:anchor="_Toc413361684" w:history="1">
         <w:r>
           <w:rPr>
             <w:rStyle w:val="Hyperlink"/>
@@ -4052,7 +4144,7 @@
             <w:noProof/>
             <w:webHidden/>
           </w:rPr>
-          <w:instrText xml:space="preserve"> PAGEREF _Toc413228853 \h </w:instrText>
+          <w:instrText xml:space="preserve"> PAGEREF _Toc413361684 \h </w:instrText>
         </w:r>
         <w:r>
           <w:rPr>
@@ -4072,7 +4164,7 @@
             <w:noProof/>
             <w:webHidden/>
           </w:rPr>
-          <w:t>9</w:t>
+          <w:t>11</w:t>
         </w:r>
         <w:r>
           <w:rPr>
@@ -4099,7 +4191,7 @@
           <w:lang w:eastAsia="en-US"/>
         </w:rPr>
       </w:pPr>
-      <w:hyperlink w:anchor="_Toc413228854" w:history="1">
+      <w:hyperlink w:anchor="_Toc413361685" w:history="1">
         <w:r>
           <w:rPr>
             <w:rStyle w:val="Hyperlink"/>
@@ -4144,7 +4236,7 @@
             <w:noProof/>
             <w:webHidden/>
           </w:rPr>
-          <w:instrText xml:space="preserve"> PAGEREF _Toc413228854 \h </w:instrText>
+          <w:instrText xml:space="preserve"> PAGEREF _Toc413361685 \h </w:instrText>
         </w:r>
         <w:r>
           <w:rPr>
@@ -4164,7 +4256,7 @@
             <w:noProof/>
             <w:webHidden/>
           </w:rPr>
-          <w:t>11</w:t>
+          <w:t>13</w:t>
         </w:r>
         <w:r>
           <w:rPr>
@@ -4191,7 +4283,7 @@
           <w:lang w:eastAsia="en-US"/>
         </w:rPr>
       </w:pPr>
-      <w:hyperlink w:anchor="_Toc413228855" w:history="1">
+      <w:hyperlink w:anchor="_Toc413361686" w:history="1">
         <w:r>
           <w:rPr>
             <w:rStyle w:val="Hyperlink"/>
@@ -4236,7 +4328,7 @@
             <w:noProof/>
             <w:webHidden/>
           </w:rPr>
-          <w:instrText xml:space="preserve"> PAGEREF _Toc413228855 \h </w:instrText>
+          <w:instrText xml:space="preserve"> PAGEREF _Toc413361686 \h </w:instrText>
         </w:r>
         <w:r>
           <w:rPr>
@@ -4256,7 +4348,7 @@
             <w:noProof/>
             <w:webHidden/>
           </w:rPr>
-          <w:t>11</w:t>
+          <w:t>13</w:t>
         </w:r>
         <w:r>
           <w:rPr>
@@ -4283,7 +4375,7 @@
           <w:lang w:eastAsia="en-US"/>
         </w:rPr>
       </w:pPr>
-      <w:hyperlink w:anchor="_Toc413228856" w:history="1">
+      <w:hyperlink w:anchor="_Toc413361687" w:history="1">
         <w:r>
           <w:rPr>
             <w:rStyle w:val="Hyperlink"/>
@@ -4328,7 +4420,7 @@
             <w:noProof/>
             <w:webHidden/>
           </w:rPr>
-          <w:instrText xml:space="preserve"> PAGEREF _Toc413228856 \h </w:instrText>
+          <w:instrText xml:space="preserve"> PAGEREF _Toc413361687 \h </w:instrText>
         </w:r>
         <w:r>
           <w:rPr>
@@ -4348,7 +4440,7 @@
             <w:noProof/>
             <w:webHidden/>
           </w:rPr>
-          <w:t>11</w:t>
+          <w:t>13</w:t>
         </w:r>
         <w:r>
           <w:rPr>
@@ -4375,7 +4467,7 @@
           <w:lang w:eastAsia="en-US"/>
         </w:rPr>
       </w:pPr>
-      <w:hyperlink w:anchor="_Toc413228857" w:history="1">
+      <w:hyperlink w:anchor="_Toc413361688" w:history="1">
         <w:r>
           <w:rPr>
             <w:rStyle w:val="Hyperlink"/>
@@ -4399,16 +4491,7 @@
             <w:rStyle w:val="Hyperlink"/>
             <w:noProof/>
           </w:rPr>
-          <w:t xml:space="preserve">Control </w:t>
-        </w:r>
-        <w:bookmarkStart w:id="0" w:name="_GoBack"/>
-        <w:bookmarkEnd w:id="0"/>
-        <w:r>
-          <w:rPr>
-            <w:rStyle w:val="Hyperlink"/>
-            <w:noProof/>
-          </w:rPr>
-          <w:t>Loop</w:t>
+          <w:t>Control Loop</w:t>
         </w:r>
         <w:r>
           <w:rPr>
@@ -4429,7 +4512,7 @@
             <w:noProof/>
             <w:webHidden/>
           </w:rPr>
-          <w:instrText xml:space="preserve"> PAGEREF _Toc413228857 \h </w:instrText>
+          <w:instrText xml:space="preserve"> PAGEREF _Toc413361688 \h </w:instrText>
         </w:r>
         <w:r>
           <w:rPr>
@@ -4449,7 +4532,7 @@
             <w:noProof/>
             <w:webHidden/>
           </w:rPr>
-          <w:t>11</w:t>
+          <w:t>13</w:t>
         </w:r>
         <w:r>
           <w:rPr>
@@ -4476,7 +4559,7 @@
           <w:lang w:eastAsia="en-US"/>
         </w:rPr>
       </w:pPr>
-      <w:hyperlink w:anchor="_Toc413228858" w:history="1">
+      <w:hyperlink w:anchor="_Toc413361689" w:history="1">
         <w:r>
           <w:rPr>
             <w:rStyle w:val="Hyperlink"/>
@@ -4521,7 +4604,7 @@
             <w:noProof/>
             <w:webHidden/>
           </w:rPr>
-          <w:instrText xml:space="preserve"> PAGEREF _Toc413228858 \h </w:instrText>
+          <w:instrText xml:space="preserve"> PAGEREF _Toc413361689 \h </w:instrText>
         </w:r>
         <w:r>
           <w:rPr>
@@ -4541,7 +4624,7 @@
             <w:noProof/>
             <w:webHidden/>
           </w:rPr>
-          <w:t>11</w:t>
+          <w:t>13</w:t>
         </w:r>
         <w:r>
           <w:rPr>
@@ -4568,7 +4651,7 @@
           <w:lang w:eastAsia="en-US"/>
         </w:rPr>
       </w:pPr>
-      <w:hyperlink w:anchor="_Toc413228859" w:history="1">
+      <w:hyperlink w:anchor="_Toc413361690" w:history="1">
         <w:r>
           <w:rPr>
             <w:rStyle w:val="Hyperlink"/>
@@ -4613,7 +4696,7 @@
             <w:noProof/>
             <w:webHidden/>
           </w:rPr>
-          <w:instrText xml:space="preserve"> PAGEREF _Toc413228859 \h </w:instrText>
+          <w:instrText xml:space="preserve"> PAGEREF _Toc413361690 \h </w:instrText>
         </w:r>
         <w:r>
           <w:rPr>
@@ -4633,7 +4716,7 @@
             <w:noProof/>
             <w:webHidden/>
           </w:rPr>
-          <w:t>11</w:t>
+          <w:t>13</w:t>
         </w:r>
         <w:r>
           <w:rPr>
@@ -4660,7 +4743,7 @@
           <w:lang w:eastAsia="en-US"/>
         </w:rPr>
       </w:pPr>
-      <w:hyperlink w:anchor="_Toc413228860" w:history="1">
+      <w:hyperlink w:anchor="_Toc413361691" w:history="1">
         <w:r>
           <w:rPr>
             <w:rStyle w:val="Hyperlink"/>
@@ -4705,7 +4788,7 @@
             <w:noProof/>
             <w:webHidden/>
           </w:rPr>
-          <w:instrText xml:space="preserve"> PAGEREF _Toc413228860 \h </w:instrText>
+          <w:instrText xml:space="preserve"> PAGEREF _Toc413361691 \h </w:instrText>
         </w:r>
         <w:r>
           <w:rPr>
@@ -4725,7 +4808,7 @@
             <w:noProof/>
             <w:webHidden/>
           </w:rPr>
-          <w:t>11</w:t>
+          <w:t>13</w:t>
         </w:r>
         <w:r>
           <w:rPr>
@@ -4752,7 +4835,7 @@
           <w:lang w:eastAsia="en-US"/>
         </w:rPr>
       </w:pPr>
-      <w:hyperlink w:anchor="_Toc413228861" w:history="1">
+      <w:hyperlink w:anchor="_Toc413361692" w:history="1">
         <w:r>
           <w:rPr>
             <w:rStyle w:val="Hyperlink"/>
@@ -4797,7 +4880,7 @@
             <w:noProof/>
             <w:webHidden/>
           </w:rPr>
-          <w:instrText xml:space="preserve"> PAGEREF _Toc413228861 \h </w:instrText>
+          <w:instrText xml:space="preserve"> PAGEREF _Toc413361692 \h </w:instrText>
         </w:r>
         <w:r>
           <w:rPr>
@@ -4817,7 +4900,7 @@
             <w:noProof/>
             <w:webHidden/>
           </w:rPr>
-          <w:t>11</w:t>
+          <w:t>13</w:t>
         </w:r>
         <w:r>
           <w:rPr>
@@ -4844,7 +4927,7 @@
           <w:lang w:eastAsia="en-US"/>
         </w:rPr>
       </w:pPr>
-      <w:hyperlink w:anchor="_Toc413228862" w:history="1">
+      <w:hyperlink w:anchor="_Toc413361693" w:history="1">
         <w:r>
           <w:rPr>
             <w:rStyle w:val="Hyperlink"/>
@@ -4889,7 +4972,7 @@
             <w:noProof/>
             <w:webHidden/>
           </w:rPr>
-          <w:instrText xml:space="preserve"> PAGEREF _Toc413228862 \h </w:instrText>
+          <w:instrText xml:space="preserve"> PAGEREF _Toc413361693 \h </w:instrText>
         </w:r>
         <w:r>
           <w:rPr>
@@ -4909,7 +4992,7 @@
             <w:noProof/>
             <w:webHidden/>
           </w:rPr>
-          <w:t>11</w:t>
+          <w:t>13</w:t>
         </w:r>
         <w:r>
           <w:rPr>
@@ -4936,7 +5019,7 @@
           <w:lang w:eastAsia="en-US"/>
         </w:rPr>
       </w:pPr>
-      <w:hyperlink w:anchor="_Toc413228863" w:history="1">
+      <w:hyperlink w:anchor="_Toc413361694" w:history="1">
         <w:r>
           <w:rPr>
             <w:rStyle w:val="Hyperlink"/>
@@ -4981,7 +5064,7 @@
             <w:noProof/>
             <w:webHidden/>
           </w:rPr>
-          <w:instrText xml:space="preserve"> PAGEREF _Toc413228863 \h </w:instrText>
+          <w:instrText xml:space="preserve"> PAGEREF _Toc413361694 \h </w:instrText>
         </w:r>
         <w:r>
           <w:rPr>
@@ -5001,7 +5084,7 @@
             <w:noProof/>
             <w:webHidden/>
           </w:rPr>
-          <w:t>11</w:t>
+          <w:t>13</w:t>
         </w:r>
         <w:r>
           <w:rPr>
@@ -5028,7 +5111,7 @@
           <w:lang w:eastAsia="en-US"/>
         </w:rPr>
       </w:pPr>
-      <w:hyperlink w:anchor="_Toc413228864" w:history="1">
+      <w:hyperlink w:anchor="_Toc413361695" w:history="1">
         <w:r>
           <w:rPr>
             <w:rStyle w:val="Hyperlink"/>
@@ -5073,7 +5156,7 @@
             <w:noProof/>
             <w:webHidden/>
           </w:rPr>
-          <w:instrText xml:space="preserve"> PAGEREF _Toc413228864 \h </w:instrText>
+          <w:instrText xml:space="preserve"> PAGEREF _Toc413361695 \h </w:instrText>
         </w:r>
         <w:r>
           <w:rPr>
@@ -5093,7 +5176,7 @@
             <w:noProof/>
             <w:webHidden/>
           </w:rPr>
-          <w:t>11</w:t>
+          <w:t>13</w:t>
         </w:r>
         <w:r>
           <w:rPr>
@@ -5120,7 +5203,7 @@
           <w:lang w:eastAsia="en-US"/>
         </w:rPr>
       </w:pPr>
-      <w:hyperlink w:anchor="_Toc413228865" w:history="1">
+      <w:hyperlink w:anchor="_Toc413361696" w:history="1">
         <w:r>
           <w:rPr>
             <w:rStyle w:val="Hyperlink"/>
@@ -5165,7 +5248,7 @@
             <w:noProof/>
             <w:webHidden/>
           </w:rPr>
-          <w:instrText xml:space="preserve"> PAGEREF _Toc413228865 \h </w:instrText>
+          <w:instrText xml:space="preserve"> PAGEREF _Toc413361696 \h </w:instrText>
         </w:r>
         <w:r>
           <w:rPr>
@@ -5185,7 +5268,7 @@
             <w:noProof/>
             <w:webHidden/>
           </w:rPr>
-          <w:t>11</w:t>
+          <w:t>13</w:t>
         </w:r>
         <w:r>
           <w:rPr>
@@ -5212,7 +5295,7 @@
           <w:lang w:eastAsia="en-US"/>
         </w:rPr>
       </w:pPr>
-      <w:hyperlink w:anchor="_Toc413228866" w:history="1">
+      <w:hyperlink w:anchor="_Toc413361697" w:history="1">
         <w:r>
           <w:rPr>
             <w:rStyle w:val="Hyperlink"/>
@@ -5257,7 +5340,7 @@
             <w:noProof/>
             <w:webHidden/>
           </w:rPr>
-          <w:instrText xml:space="preserve"> PAGEREF _Toc413228866 \h </w:instrText>
+          <w:instrText xml:space="preserve"> PAGEREF _Toc413361697 \h </w:instrText>
         </w:r>
         <w:r>
           <w:rPr>
@@ -5277,7 +5360,7 @@
             <w:noProof/>
             <w:webHidden/>
           </w:rPr>
-          <w:t>11</w:t>
+          <w:t>13</w:t>
         </w:r>
         <w:r>
           <w:rPr>
@@ -5304,7 +5387,7 @@
           <w:lang w:eastAsia="en-US"/>
         </w:rPr>
       </w:pPr>
-      <w:hyperlink w:anchor="_Toc413228867" w:history="1">
+      <w:hyperlink w:anchor="_Toc413361698" w:history="1">
         <w:r>
           <w:rPr>
             <w:rStyle w:val="Hyperlink"/>
@@ -5349,7 +5432,7 @@
             <w:noProof/>
             <w:webHidden/>
           </w:rPr>
-          <w:instrText xml:space="preserve"> PAGEREF _Toc413228867 \h </w:instrText>
+          <w:instrText xml:space="preserve"> PAGEREF _Toc413361698 \h </w:instrText>
         </w:r>
         <w:r>
           <w:rPr>
@@ -5369,7 +5452,7 @@
             <w:noProof/>
             <w:webHidden/>
           </w:rPr>
-          <w:t>11</w:t>
+          <w:t>13</w:t>
         </w:r>
         <w:r>
           <w:rPr>
@@ -5396,7 +5479,7 @@
           <w:lang w:eastAsia="en-US"/>
         </w:rPr>
       </w:pPr>
-      <w:hyperlink w:anchor="_Toc413228868" w:history="1">
+      <w:hyperlink w:anchor="_Toc413361699" w:history="1">
         <w:r>
           <w:rPr>
             <w:rStyle w:val="Hyperlink"/>
@@ -5441,7 +5524,7 @@
             <w:noProof/>
             <w:webHidden/>
           </w:rPr>
-          <w:instrText xml:space="preserve"> PAGEREF _Toc413228868 \h </w:instrText>
+          <w:instrText xml:space="preserve"> PAGEREF _Toc413361699 \h </w:instrText>
         </w:r>
         <w:r>
           <w:rPr>
@@ -5461,7 +5544,7 @@
             <w:noProof/>
             <w:webHidden/>
           </w:rPr>
-          <w:t>11</w:t>
+          <w:t>13</w:t>
         </w:r>
         <w:r>
           <w:rPr>
@@ -5488,7 +5571,7 @@
           <w:lang w:eastAsia="en-US"/>
         </w:rPr>
       </w:pPr>
-      <w:hyperlink w:anchor="_Toc413228869" w:history="1">
+      <w:hyperlink w:anchor="_Toc413361700" w:history="1">
         <w:r>
           <w:rPr>
             <w:rStyle w:val="Hyperlink"/>
@@ -5533,7 +5616,7 @@
             <w:noProof/>
             <w:webHidden/>
           </w:rPr>
-          <w:instrText xml:space="preserve"> PAGEREF _Toc413228869 \h </w:instrText>
+          <w:instrText xml:space="preserve"> PAGEREF _Toc413361700 \h </w:instrText>
         </w:r>
         <w:r>
           <w:rPr>
@@ -5553,7 +5636,7 @@
             <w:noProof/>
             <w:webHidden/>
           </w:rPr>
-          <w:t>12</w:t>
+          <w:t>14</w:t>
         </w:r>
         <w:r>
           <w:rPr>
@@ -5610,30 +5693,146 @@
           <w:numId w:val="3"/>
         </w:numPr>
       </w:pPr>
-      <w:bookmarkStart w:id="1" w:name="_Toc413228813"/>
+      <w:bookmarkStart w:id="0" w:name="_Toc413361643"/>
       <w:r>
         <w:lastRenderedPageBreak/>
         <w:t>Game Description</w:t>
       </w:r>
+      <w:bookmarkEnd w:id="0"/>
+    </w:p>
+    <w:p>
+      <w:pPr>
+        <w:autoSpaceDE w:val="0"/>
+        <w:autoSpaceDN w:val="0"/>
+        <w:adjustRightInd w:val="0"/>
+        <w:spacing w:before="0"/>
+        <w:rPr>
+          <w:rFonts w:asciiTheme="minorHAnsi" w:hAnsiTheme="minorHAnsi" w:cs="TimesNewRomanPSMT"/>
+          <w:szCs w:val="24"/>
+        </w:rPr>
+      </w:pPr>
+      <w:r>
+        <w:rPr>
+          <w:rFonts w:asciiTheme="minorHAnsi" w:hAnsiTheme="minorHAnsi" w:cs="TimesNewRomanPSMT"/>
+          <w:szCs w:val="24"/>
+        </w:rPr>
+        <w:t>Countless years have passed since the first humans took refuge within the</w:t>
+      </w:r>
+      <w:r>
+        <w:rPr>
+          <w:rFonts w:asciiTheme="minorHAnsi" w:hAnsiTheme="minorHAnsi" w:cs="TimesNewRomanPSMT"/>
+          <w:szCs w:val="24"/>
+        </w:rPr>
+        <w:t xml:space="preserve"> </w:t>
+      </w:r>
+      <w:r>
+        <w:rPr>
+          <w:rFonts w:asciiTheme="minorHAnsi" w:hAnsiTheme="minorHAnsi" w:cs="TimesNewRomanPSMT"/>
+          <w:szCs w:val="24"/>
+        </w:rPr>
+        <w:t>creature. Little is known of the outside world, few speak of it, and most ensure</w:t>
+      </w:r>
+      <w:r>
+        <w:rPr>
+          <w:rFonts w:asciiTheme="minorHAnsi" w:hAnsiTheme="minorHAnsi" w:cs="TimesNewRomanPSMT"/>
+          <w:szCs w:val="24"/>
+        </w:rPr>
+        <w:t xml:space="preserve"> </w:t>
+      </w:r>
+      <w:r>
+        <w:rPr>
+          <w:rFonts w:asciiTheme="minorHAnsi" w:hAnsiTheme="minorHAnsi" w:cs="TimesNewRomanPSMT"/>
+          <w:szCs w:val="24"/>
+        </w:rPr>
+        <w:t>that there is no such place. This immense organism, a being, godlike in size,</w:t>
+      </w:r>
+      <w:r>
+        <w:rPr>
+          <w:rFonts w:asciiTheme="minorHAnsi" w:hAnsiTheme="minorHAnsi" w:cs="TimesNewRomanPSMT"/>
+          <w:szCs w:val="24"/>
+        </w:rPr>
+        <w:t xml:space="preserve"> </w:t>
+      </w:r>
+      <w:r>
+        <w:rPr>
+          <w:rFonts w:asciiTheme="minorHAnsi" w:hAnsiTheme="minorHAnsi" w:cs="TimesNewRomanPSMT"/>
+          <w:szCs w:val="24"/>
+        </w:rPr>
+        <w:t>seems transient to the humans.</w:t>
+      </w:r>
+      <w:r>
+        <w:rPr>
+          <w:rFonts w:asciiTheme="minorHAnsi" w:hAnsiTheme="minorHAnsi" w:cs="TimesNewRomanPSMT"/>
+          <w:szCs w:val="24"/>
+        </w:rPr>
+        <w:t xml:space="preserve"> </w:t>
+      </w:r>
+      <w:r>
+        <w:rPr>
+          <w:rFonts w:asciiTheme="minorHAnsi" w:hAnsiTheme="minorHAnsi" w:cs="TimesNewRomanPSMT"/>
+          <w:szCs w:val="24"/>
+        </w:rPr>
+        <w:t>It wishes to connect with those who have taken refuge within its body. It</w:t>
+      </w:r>
+      <w:r>
+        <w:rPr>
+          <w:rFonts w:asciiTheme="minorHAnsi" w:hAnsiTheme="minorHAnsi" w:cs="TimesNewRomanPSMT"/>
+          <w:szCs w:val="24"/>
+        </w:rPr>
+        <w:t xml:space="preserve"> </w:t>
+      </w:r>
+      <w:r>
+        <w:rPr>
+          <w:rFonts w:asciiTheme="minorHAnsi" w:hAnsiTheme="minorHAnsi" w:cs="TimesNewRomanPSMT"/>
+          <w:szCs w:val="24"/>
+        </w:rPr>
+        <w:t>needs a way to personally interact with these humans. It needs you. You, who</w:t>
+      </w:r>
+      <w:r>
+        <w:rPr>
+          <w:rFonts w:asciiTheme="minorHAnsi" w:hAnsiTheme="minorHAnsi" w:cs="TimesNewRomanPSMT"/>
+          <w:szCs w:val="24"/>
+        </w:rPr>
+        <w:t xml:space="preserve"> </w:t>
+      </w:r>
+      <w:r>
+        <w:rPr>
+          <w:rFonts w:asciiTheme="minorHAnsi" w:hAnsiTheme="minorHAnsi" w:cs="TimesNewRomanPSMT"/>
+          <w:szCs w:val="24"/>
+        </w:rPr>
+        <w:t>embodies the essence of this creature. You, who now stands at a crossroads</w:t>
+      </w:r>
+      <w:r>
+        <w:rPr>
+          <w:rFonts w:asciiTheme="minorHAnsi" w:hAnsiTheme="minorHAnsi" w:cs="TimesNewRomanPSMT"/>
+          <w:szCs w:val="24"/>
+        </w:rPr>
+        <w:t xml:space="preserve"> </w:t>
+      </w:r>
+      <w:r>
+        <w:rPr>
+          <w:rFonts w:asciiTheme="minorHAnsi" w:hAnsiTheme="minorHAnsi" w:cs="TimesNewRomanPSMT"/>
+          <w:szCs w:val="24"/>
+        </w:rPr>
+        <w:t>between two worlds. You, who now has the power to change the world. A great struggle lies ahead, but fear not, for you will never walk alone.</w:t>
+      </w:r>
+      <w:r>
+        <w:rPr>
+          <w:rFonts w:asciiTheme="minorHAnsi" w:hAnsiTheme="minorHAnsi" w:cs="TimesNewRomanPSMT"/>
+          <w:szCs w:val="24"/>
+        </w:rPr>
+        <w:t xml:space="preserve"> (1)</w:t>
+      </w:r>
+    </w:p>
+    <w:p>
+      <w:pPr>
+        <w:pStyle w:val="UnitySubHeadingFinal"/>
+      </w:pPr>
+      <w:bookmarkStart w:id="1" w:name="_Toc413361644"/>
+      <w:r>
+        <w:t>Design Goals</w:t>
+      </w:r>
       <w:bookmarkEnd w:id="1"/>
-    </w:p>
-    <w:p>
-      <w:pPr>
-        <w:pStyle w:val="UnityBody"/>
-      </w:pPr>
-      <w:r>
-        <w:t>Brief Description of the game.</w:t>
-      </w:r>
-    </w:p>
-    <w:p>
-      <w:pPr>
-        <w:pStyle w:val="UnitySubHeadingFinal"/>
-      </w:pPr>
-      <w:bookmarkStart w:id="2" w:name="_Toc413228814"/>
-      <w:r>
-        <w:t>Design Goals</w:t>
-      </w:r>
-      <w:bookmarkEnd w:id="2"/>
     </w:p>
     <w:p>
       <w:pPr>
@@ -5648,14 +5847,14 @@
       <w:pPr>
         <w:pStyle w:val="UnitySubHeadingFinal"/>
       </w:pPr>
-      <w:bookmarkStart w:id="3" w:name="_Toc413228815"/>
+      <w:bookmarkStart w:id="2" w:name="_Toc413361645"/>
       <w:r>
         <w:t>Influences and</w:t>
       </w:r>
       <w:r>
         <w:t xml:space="preserve"> Sources</w:t>
       </w:r>
-      <w:bookmarkEnd w:id="3"/>
+      <w:bookmarkEnd w:id="2"/>
     </w:p>
     <w:p>
       <w:pPr>
@@ -5670,20 +5869,197 @@
       <w:pPr>
         <w:pStyle w:val="UnitySubHeadingFinal"/>
       </w:pPr>
-      <w:bookmarkStart w:id="4" w:name="_Toc413228816"/>
-      <w:r>
-        <w:t>Target Market</w:t>
+      <w:bookmarkStart w:id="3" w:name="_Toc413361646"/>
+      <w:r>
+        <w:t xml:space="preserve">Target </w:t>
+      </w:r>
+      <w:r>
+        <w:t>Audience</w:t>
+      </w:r>
+      <w:bookmarkEnd w:id="3"/>
+    </w:p>
+    <w:p>
+      <w:pPr>
+        <w:pStyle w:val="UnityBody"/>
+        <w:ind w:left="270"/>
+      </w:pPr>
+      <w:r>
+        <w:t>Our target audience for the game are gamers who specifically play action</w:t>
+      </w:r>
+      <w:r>
+        <w:t>-</w:t>
+      </w:r>
+      <w:r>
+        <w:t>adventure roleplaying</w:t>
+      </w:r>
+      <w:r>
+        <w:t xml:space="preserve"> </w:t>
+      </w:r>
+      <w:r>
+        <w:t>games. This audience makes up 13.9% of the entire</w:t>
+      </w:r>
+      <w:r>
+        <w:t xml:space="preserve"> </w:t>
+      </w:r>
+      <w:r>
+        <w:t>U.S. gaming market which consists of 211 million people. This becomes 20</w:t>
+      </w:r>
+      <w:r>
+        <w:t xml:space="preserve"> </w:t>
+      </w:r>
+      <w:r>
+        <w:t>million plus customers within the United States alone. While the age of the</w:t>
+      </w:r>
+      <w:r>
+        <w:t xml:space="preserve"> </w:t>
+      </w:r>
+      <w:r>
+        <w:t xml:space="preserve">average gamer lies at 31, the age of the average </w:t>
+      </w:r>
+      <w:r>
+        <w:t>RPG</w:t>
+      </w:r>
+      <w:r>
+        <w:t xml:space="preserve"> players lies at 26.</w:t>
+      </w:r>
+      <w:r>
+        <w:t xml:space="preserve"> (1)</w:t>
+      </w:r>
+    </w:p>
+    <w:p>
+      <w:pPr>
+        <w:pStyle w:val="UnitySubHeadingFinal"/>
+      </w:pPr>
+      <w:bookmarkStart w:id="4" w:name="_Toc413361647"/>
+      <w:r>
+        <w:t xml:space="preserve">Target </w:t>
+      </w:r>
+      <w:r>
+        <w:t>Customer</w:t>
       </w:r>
       <w:bookmarkEnd w:id="4"/>
+    </w:p>
+    <w:p>
+      <w:pPr>
+        <w:pStyle w:val="UnityBody"/>
+        <w:ind w:left="270"/>
+      </w:pPr>
+      <w:bookmarkStart w:id="5" w:name="_GoBack"/>
+      <w:r>
+        <w:t>Our target customer is a male or female whose age fall within the range of</w:t>
+      </w:r>
+      <w:r>
+        <w:t xml:space="preserve"> </w:t>
+      </w:r>
+      <w:r>
+        <w:t>22</w:t>
+      </w:r>
+      <w:r>
+        <w:t>-</w:t>
+      </w:r>
+      <w:r>
+        <w:t>30</w:t>
+      </w:r>
+      <w:r>
+        <w:t xml:space="preserve"> </w:t>
+      </w:r>
+      <w:r>
+        <w:t>with the average age being 26. This customer takes many precautions</w:t>
+      </w:r>
+      <w:r>
+        <w:t xml:space="preserve"> </w:t>
+      </w:r>
+      <w:r>
+        <w:t>before making the decision to purchase a new game. Being so integrated with</w:t>
+      </w:r>
+      <w:r>
+        <w:t xml:space="preserve"> </w:t>
+      </w:r>
+      <w:r>
+        <w:t>the digital age, our target customer has a tendency to retrieve information on</w:t>
+      </w:r>
+      <w:r>
+        <w:t xml:space="preserve"> </w:t>
+      </w:r>
+      <w:r>
+        <w:t>potential purchases through blogs and other online media outlets. Much of</w:t>
+      </w:r>
+      <w:r>
+        <w:t xml:space="preserve"> </w:t>
+      </w:r>
+      <w:r>
+        <w:t xml:space="preserve">their decision is centered </w:t>
+      </w:r>
+      <w:r>
+        <w:t>on</w:t>
+      </w:r>
+      <w:r>
+        <w:t xml:space="preserve"> reviews of the games by others who have</w:t>
+      </w:r>
+      <w:r>
+        <w:t xml:space="preserve"> </w:t>
+      </w:r>
+      <w:r>
+        <w:t>played it. When our customer chooses to purchase a game, they expect three</w:t>
+      </w:r>
+      <w:r>
+        <w:t xml:space="preserve"> criteria</w:t>
+      </w:r>
+      <w:r>
+        <w:t xml:space="preserve"> to be met:</w:t>
+      </w:r>
+    </w:p>
+    <w:p>
+      <w:pPr>
+        <w:pStyle w:val="UnityBody"/>
+        <w:ind w:left="270"/>
+      </w:pPr>
+      <w:r>
+        <w:t>1) The ability to customize the character they interact with to some</w:t>
+      </w:r>
+      <w:r>
+        <w:t xml:space="preserve"> </w:t>
+      </w:r>
+      <w:r>
+        <w:t>extent.</w:t>
+      </w:r>
+    </w:p>
+    <w:p>
+      <w:pPr>
+        <w:pStyle w:val="UnityBody"/>
+        <w:ind w:left="270"/>
+      </w:pPr>
+      <w:r>
+        <w:t>2) The freedom to explore the setting in which they are placed.</w:t>
+      </w:r>
+    </w:p>
+    <w:p>
+      <w:pPr>
+        <w:pStyle w:val="UnityBody"/>
+        <w:ind w:left="270"/>
+      </w:pPr>
+      <w:r>
+        <w:t>3) Last and most importantly, a strong storyline with characters they</w:t>
+      </w:r>
+      <w:r>
+        <w:t xml:space="preserve"> </w:t>
+      </w:r>
+      <w:r>
+        <w:t>can empathize and connect to.</w:t>
+      </w:r>
+      <w:r>
+        <w:t xml:space="preserve"> This customer enjoys the option of choice and takes pride in the characters they create. The power to choose what their character wears, says, and does, places them in a position where they gain a sense of vested interest in the character.</w:t>
+      </w:r>
+      <w:r>
+        <w:t xml:space="preserve"> (1)</w:t>
+      </w:r>
+      <w:bookmarkEnd w:id="5"/>
     </w:p>
     <w:p>
       <w:pPr>
         <w:pStyle w:val="UnityBody"/>
         <w:ind w:left="630"/>
       </w:pPr>
-      <w:r>
-        <w:t>Similar to our user perspective from the requirements document.</w:t>
-      </w:r>
     </w:p>
     <w:p>
       <w:pPr>
@@ -5693,11 +6069,12 @@
           <w:numId w:val="3"/>
         </w:numPr>
       </w:pPr>
-      <w:bookmarkStart w:id="5" w:name="_Toc413228817"/>
-      <w:r>
+      <w:bookmarkStart w:id="6" w:name="_Toc413361648"/>
+      <w:r>
+        <w:lastRenderedPageBreak/>
         <w:t>Functional Specifications</w:t>
       </w:r>
-      <w:bookmarkEnd w:id="5"/>
+      <w:bookmarkEnd w:id="6"/>
     </w:p>
     <w:p>
       <w:pPr>
@@ -5711,11 +6088,11 @@
       <w:pPr>
         <w:pStyle w:val="UnitySubHeadingFinal"/>
       </w:pPr>
-      <w:bookmarkStart w:id="6" w:name="_Toc413228818"/>
+      <w:bookmarkStart w:id="7" w:name="_Toc413361649"/>
       <w:r>
         <w:t>Core Game Play</w:t>
       </w:r>
-      <w:bookmarkEnd w:id="6"/>
+      <w:bookmarkEnd w:id="7"/>
     </w:p>
     <w:p>
       <w:pPr>
@@ -5730,11 +6107,11 @@
       <w:pPr>
         <w:pStyle w:val="UnitySubHeadingFinal"/>
       </w:pPr>
-      <w:bookmarkStart w:id="7" w:name="_Toc413228819"/>
+      <w:bookmarkStart w:id="8" w:name="_Toc413361650"/>
       <w:r>
         <w:t>Game Flow</w:t>
       </w:r>
-      <w:bookmarkEnd w:id="7"/>
+      <w:bookmarkEnd w:id="8"/>
     </w:p>
     <w:p>
       <w:pPr>
@@ -5755,11 +6132,11 @@
       <w:pPr>
         <w:pStyle w:val="UnitySubHeadingFinal"/>
       </w:pPr>
-      <w:bookmarkStart w:id="8" w:name="_Toc413228820"/>
+      <w:bookmarkStart w:id="9" w:name="_Toc413361651"/>
       <w:r>
         <w:t>Characters</w:t>
       </w:r>
-      <w:bookmarkEnd w:id="8"/>
+      <w:bookmarkEnd w:id="9"/>
     </w:p>
     <w:p>
       <w:pPr>
@@ -5774,11 +6151,11 @@
       <w:pPr>
         <w:pStyle w:val="UnitySubHeadingFinal"/>
       </w:pPr>
-      <w:bookmarkStart w:id="9" w:name="_Toc413228821"/>
+      <w:bookmarkStart w:id="10" w:name="_Toc413361652"/>
       <w:r>
         <w:t>Game Play Elements</w:t>
       </w:r>
-      <w:bookmarkEnd w:id="9"/>
+      <w:bookmarkEnd w:id="10"/>
     </w:p>
     <w:p>
       <w:pPr>
@@ -5793,11 +6170,11 @@
       <w:pPr>
         <w:pStyle w:val="UnitySubHeadingFinal"/>
       </w:pPr>
-      <w:bookmarkStart w:id="10" w:name="_Toc413228822"/>
+      <w:bookmarkStart w:id="11" w:name="_Toc413361653"/>
       <w:r>
         <w:t>Game Physics and Statistics</w:t>
       </w:r>
-      <w:bookmarkEnd w:id="10"/>
+      <w:bookmarkEnd w:id="11"/>
     </w:p>
     <w:p>
       <w:pPr>
@@ -5812,11 +6189,11 @@
       <w:pPr>
         <w:pStyle w:val="UnitySubHeadingFinal"/>
       </w:pPr>
-      <w:bookmarkStart w:id="11" w:name="_Toc413228823"/>
+      <w:bookmarkStart w:id="12" w:name="_Toc413361654"/>
       <w:r>
         <w:t>Artificial Intelligence</w:t>
       </w:r>
-      <w:bookmarkEnd w:id="11"/>
+      <w:bookmarkEnd w:id="12"/>
     </w:p>
     <w:p>
       <w:pPr>
@@ -5851,12 +6228,11 @@
           <w:numId w:val="3"/>
         </w:numPr>
       </w:pPr>
-      <w:bookmarkStart w:id="12" w:name="_Toc413228824"/>
-      <w:r>
-        <w:lastRenderedPageBreak/>
+      <w:bookmarkStart w:id="13" w:name="_Toc413361655"/>
+      <w:r>
         <w:t>User Interface</w:t>
       </w:r>
-      <w:bookmarkEnd w:id="12"/>
+      <w:bookmarkEnd w:id="13"/>
     </w:p>
     <w:p>
       <w:pPr>
@@ -5876,11 +6252,11 @@
       <w:pPr>
         <w:pStyle w:val="UnitySubHeadingFinal"/>
       </w:pPr>
-      <w:bookmarkStart w:id="13" w:name="_Toc413228825"/>
+      <w:bookmarkStart w:id="14" w:name="_Toc413361656"/>
       <w:r>
         <w:t>Flowchart</w:t>
       </w:r>
-      <w:bookmarkEnd w:id="13"/>
+      <w:bookmarkEnd w:id="14"/>
     </w:p>
     <w:p>
       <w:pPr>
@@ -6088,14 +6464,14 @@
       <w:pPr>
         <w:pStyle w:val="UnitySubHeadingFinal"/>
       </w:pPr>
-      <w:bookmarkStart w:id="14" w:name="_Toc413228826"/>
+      <w:bookmarkStart w:id="15" w:name="_Toc413361657"/>
       <w:r>
         <w:t>GUI</w:t>
       </w:r>
       <w:r>
         <w:t xml:space="preserve"> Objects</w:t>
       </w:r>
-      <w:bookmarkEnd w:id="14"/>
+      <w:bookmarkEnd w:id="15"/>
     </w:p>
     <w:p>
       <w:pPr>
@@ -6274,30 +6650,67 @@
           <w:numId w:val="3"/>
         </w:numPr>
       </w:pPr>
-      <w:bookmarkStart w:id="15" w:name="_Toc413228827"/>
+      <w:bookmarkStart w:id="16" w:name="_Toc413361658"/>
+      <w:r>
+        <w:t>Art and Video</w:t>
+      </w:r>
+      <w:bookmarkEnd w:id="16"/>
+    </w:p>
+    <w:p>
+      <w:pPr>
+        <w:pStyle w:val="UnityBody"/>
+      </w:pPr>
+      <w:r>
+        <w:t>Description of the role art and video play within the game</w:t>
+      </w:r>
+    </w:p>
+    <w:p>
+      <w:pPr>
+        <w:pStyle w:val="UnitySubHeadingFinal"/>
+      </w:pPr>
+      <w:bookmarkStart w:id="17" w:name="_Toc413361659"/>
+      <w:r>
+        <w:t>Overall Goals</w:t>
+      </w:r>
+      <w:bookmarkEnd w:id="17"/>
+    </w:p>
+    <w:p>
+      <w:pPr>
+        <w:pStyle w:val="UnityBody"/>
+      </w:pPr>
+      <w:r>
+        <w:t xml:space="preserve">The game will be produced in a “Low Poly” style. This translates to low polygons. These polygons determine how much detail will be sculpted into the 3d models for the game’s assets. The 3d models being referred to will be created using </w:t>
+      </w:r>
+      <w:proofErr w:type="spellStart"/>
+      <w:r>
+        <w:t>Zbrush</w:t>
+      </w:r>
+      <w:proofErr w:type="spellEnd"/>
+      <w:r>
+        <w:t xml:space="preserve"> and Maya (industry standard development software). Rather than raising the polygon count on these models, our team will focus on making our models interesting through the use of colors and textures. Lowering the amount of these polygons per model will decrease the overall time necessary to develop the game, which in turn cuts down on production costs.</w:t>
+      </w:r>
+    </w:p>
+    <w:p>
+      <w:pPr>
+        <w:pStyle w:val="UnityBody"/>
+      </w:pPr>
+      <w:r>
+        <w:t>To really make the models stand out, a major aspect of our production will focus on the lighting and coloring of the assets found within the game. This approach to production will take the game towards a stylized direction. This in turn will place more emphasis on the game’s storytelling and interaction.</w:t>
+      </w:r>
+      <w:r>
+        <w:t xml:space="preserve"> (1)</w:t>
+      </w:r>
+    </w:p>
+    <w:p>
+      <w:pPr>
+        <w:pStyle w:val="UnitySubHeadingFinal"/>
+      </w:pPr>
+      <w:bookmarkStart w:id="18" w:name="_Toc413361660"/>
       <w:r>
         <w:lastRenderedPageBreak/>
-        <w:t>Art and Video</w:t>
-      </w:r>
-      <w:bookmarkEnd w:id="15"/>
-    </w:p>
-    <w:p>
-      <w:pPr>
-        <w:pStyle w:val="UnityBody"/>
-      </w:pPr>
-      <w:r>
-        <w:t>Description of the role art and video play within the game</w:t>
-      </w:r>
-    </w:p>
-    <w:p>
-      <w:pPr>
-        <w:pStyle w:val="UnitySubHeadingFinal"/>
-      </w:pPr>
-      <w:bookmarkStart w:id="16" w:name="_Toc413228828"/>
-      <w:r>
-        <w:t>Overall Goals</w:t>
-      </w:r>
-      <w:bookmarkEnd w:id="16"/>
+        <w:t>3D Art and Animations</w:t>
+      </w:r>
+      <w:bookmarkEnd w:id="18"/>
     </w:p>
     <w:p>
       <w:pPr>
@@ -6305,18 +6718,57 @@
         <w:ind w:left="630"/>
       </w:pPr>
       <w:r>
-        <w:t>Describe the type of feel our game should have. Indie, cartoony and so on.</w:t>
+        <w:t>After the three-dimensional models have been textured, they</w:t>
+      </w:r>
+      <w:r>
+        <w:t xml:space="preserve"> will then be sent over to the animators for rigging</w:t>
+      </w:r>
+      <w:r>
+        <w:t xml:space="preserve"> </w:t>
+      </w:r>
+      <w:r>
+        <w:t>and animation. Rigging is the process in which the models are given joints that</w:t>
+      </w:r>
+      <w:r>
+        <w:t xml:space="preserve"> </w:t>
+      </w:r>
+      <w:r>
+        <w:t>enable animators to move the models for the task of animation. The rigging and animations will be created within the animation</w:t>
+      </w:r>
+      <w:r>
+        <w:t xml:space="preserve"> </w:t>
+      </w:r>
+      <w:r>
+        <w:t>program known as Maya</w:t>
+      </w:r>
+      <w:r>
+        <w:t>. (1)</w:t>
+      </w:r>
+      <w:r>
+        <w:t xml:space="preserve"> </w:t>
+      </w:r>
+      <w:r>
+        <w:t>So</w:t>
+      </w:r>
+      <w:r>
+        <w:t>me pictures</w:t>
+      </w:r>
+      <w:r>
+        <w:t xml:space="preserve"> of our raw 3D models and animations</w:t>
+      </w:r>
+      <w:r>
+        <w:t xml:space="preserve"> can go here as well.</w:t>
       </w:r>
     </w:p>
     <w:p>
       <w:pPr>
         <w:pStyle w:val="UnitySubHeadingFinal"/>
       </w:pPr>
-      <w:bookmarkStart w:id="17" w:name="_Toc413228829"/>
-      <w:r>
-        <w:t>3D Art and Animations</w:t>
-      </w:r>
-      <w:bookmarkEnd w:id="17"/>
+      <w:bookmarkStart w:id="19" w:name="_Toc413361661"/>
+      <w:r>
+        <w:t>GUI</w:t>
+      </w:r>
+      <w:bookmarkEnd w:id="19"/>
     </w:p>
     <w:p>
       <w:pPr>
@@ -6324,18 +6776,18 @@
         <w:ind w:left="630"/>
       </w:pPr>
       <w:r>
-        <w:t>Some pictures of our raw 3D models and animations</w:t>
+        <w:t>List of our GUI items and some images</w:t>
       </w:r>
     </w:p>
     <w:p>
       <w:pPr>
         <w:pStyle w:val="UnitySubHeadingFinal"/>
       </w:pPr>
-      <w:bookmarkStart w:id="18" w:name="_Toc413228830"/>
-      <w:r>
-        <w:t>GUI</w:t>
-      </w:r>
-      <w:bookmarkEnd w:id="18"/>
+      <w:bookmarkStart w:id="20" w:name="_Toc413361662"/>
+      <w:r>
+        <w:t>Terrain</w:t>
+      </w:r>
+      <w:bookmarkEnd w:id="20"/>
     </w:p>
     <w:p>
       <w:pPr>
@@ -6343,18 +6795,26 @@
         <w:ind w:left="630"/>
       </w:pPr>
       <w:r>
-        <w:t>List of our GUI items and some images</w:t>
+        <w:t xml:space="preserve">List of terrain items categorized by interactive, </w:t>
+      </w:r>
+      <w:proofErr w:type="gramStart"/>
+      <w:r>
+        <w:t>background(</w:t>
+      </w:r>
+      <w:proofErr w:type="gramEnd"/>
+      <w:r>
+        <w:t>skyboxes), undecided.</w:t>
       </w:r>
     </w:p>
     <w:p>
       <w:pPr>
         <w:pStyle w:val="UnitySubHeadingFinal"/>
       </w:pPr>
-      <w:bookmarkStart w:id="19" w:name="_Toc413228831"/>
-      <w:r>
-        <w:t>Terrain</w:t>
-      </w:r>
-      <w:bookmarkEnd w:id="19"/>
+      <w:bookmarkStart w:id="21" w:name="_Toc413361663"/>
+      <w:r>
+        <w:t>Game Play Elements</w:t>
+      </w:r>
+      <w:bookmarkEnd w:id="21"/>
     </w:p>
     <w:p>
       <w:pPr>
@@ -6362,26 +6822,18 @@
         <w:ind w:left="630"/>
       </w:pPr>
       <w:r>
-        <w:t xml:space="preserve">List of terrain items categorized by interactive, </w:t>
-      </w:r>
-      <w:proofErr w:type="gramStart"/>
-      <w:r>
-        <w:t>background(</w:t>
-      </w:r>
-      <w:proofErr w:type="gramEnd"/>
-      <w:r>
-        <w:t>skyboxes), undecided.</w:t>
+        <w:t>List Description of different game play elements, health pots, stamina…</w:t>
       </w:r>
     </w:p>
     <w:p>
       <w:pPr>
         <w:pStyle w:val="UnitySubHeadingFinal"/>
       </w:pPr>
-      <w:bookmarkStart w:id="20" w:name="_Toc413228832"/>
-      <w:r>
-        <w:t>Game Play Elements</w:t>
-      </w:r>
-      <w:bookmarkEnd w:id="20"/>
+      <w:bookmarkStart w:id="22" w:name="_Toc413361664"/>
+      <w:r>
+        <w:t>Special Effects</w:t>
+      </w:r>
+      <w:bookmarkEnd w:id="22"/>
     </w:p>
     <w:p>
       <w:pPr>
@@ -6389,18 +6841,26 @@
         <w:ind w:left="630"/>
       </w:pPr>
       <w:r>
-        <w:t>List Description of different game play elements, health pots, stamina…</w:t>
+        <w:t xml:space="preserve">Description of special effects in game, </w:t>
+      </w:r>
+      <w:proofErr w:type="spellStart"/>
+      <w:r>
+        <w:t>ie</w:t>
+      </w:r>
+      <w:proofErr w:type="spellEnd"/>
+      <w:r>
+        <w:t xml:space="preserve"> when the boulder goes crashing into the ground or character. When the enemy hits the player and vice versa.</w:t>
       </w:r>
     </w:p>
     <w:p>
       <w:pPr>
         <w:pStyle w:val="UnitySubHeadingFinal"/>
       </w:pPr>
-      <w:bookmarkStart w:id="21" w:name="_Toc413228833"/>
-      <w:r>
-        <w:t>Special Effects</w:t>
-      </w:r>
-      <w:bookmarkEnd w:id="21"/>
+      <w:bookmarkStart w:id="23" w:name="_Toc413361665"/>
+      <w:r>
+        <w:t>Marketing and Packaging Art</w:t>
+      </w:r>
+      <w:bookmarkEnd w:id="23"/>
     </w:p>
     <w:p>
       <w:pPr>
@@ -6408,26 +6868,26 @@
         <w:ind w:left="630"/>
       </w:pPr>
       <w:r>
-        <w:t xml:space="preserve">Description of special effects in game, </w:t>
-      </w:r>
-      <w:proofErr w:type="spellStart"/>
-      <w:r>
-        <w:t>ie</w:t>
-      </w:r>
-      <w:proofErr w:type="spellEnd"/>
-      <w:r>
-        <w:t xml:space="preserve"> when the boulder goes crashing into the ground or character. When the enemy hits the player and vice versa.</w:t>
-      </w:r>
-    </w:p>
-    <w:p>
-      <w:pPr>
-        <w:pStyle w:val="UnitySubHeadingFinal"/>
-      </w:pPr>
-      <w:bookmarkStart w:id="22" w:name="_Toc413228834"/>
-      <w:r>
-        <w:t>Marketing and Packaging Art</w:t>
-      </w:r>
-      <w:bookmarkEnd w:id="22"/>
+        <w:t xml:space="preserve">The primary marketing strategy for the game will be centered </w:t>
+      </w:r>
+      <w:r>
+        <w:t>on</w:t>
+      </w:r>
+      <w:r>
+        <w:t xml:space="preserve"> the</w:t>
+      </w:r>
+      <w:r>
+        <w:t xml:space="preserve"> </w:t>
+      </w:r>
+      <w:r>
+        <w:t>creation of a strong demo. The demo will be a presentational tool, solidifying the core features</w:t>
+      </w:r>
+      <w:r>
+        <w:t xml:space="preserve"> </w:t>
+      </w:r>
+      <w:r>
+        <w:t xml:space="preserve">of the game with consumers. </w:t>
+      </w:r>
     </w:p>
     <w:p>
       <w:pPr>
@@ -6450,11 +6910,11 @@
       <w:pPr>
         <w:pStyle w:val="UnitySubHeadingFinal"/>
       </w:pPr>
-      <w:bookmarkStart w:id="23" w:name="_Toc413228835"/>
+      <w:bookmarkStart w:id="24" w:name="_Toc413361666"/>
       <w:r>
         <w:t>Assets Pipeline</w:t>
       </w:r>
-      <w:bookmarkEnd w:id="23"/>
+      <w:bookmarkEnd w:id="24"/>
     </w:p>
     <w:p>
       <w:pPr>
@@ -6600,6 +7060,7 @@
         <w:ind w:left="630"/>
       </w:pPr>
       <w:r>
+        <w:lastRenderedPageBreak/>
         <w:tab/>
       </w:r>
       <w:r>
@@ -6612,7 +7073,6 @@
         <w:pStyle w:val="UnityBody"/>
       </w:pPr>
       <w:r>
-        <w:lastRenderedPageBreak/>
         <w:t>Also include a description of how our Assets</w:t>
       </w:r>
       <w:r>
@@ -6627,29 +7087,64 @@
           <w:numId w:val="3"/>
         </w:numPr>
       </w:pPr>
-      <w:bookmarkStart w:id="24" w:name="_Toc413228836"/>
+      <w:bookmarkStart w:id="25" w:name="_Toc413361667"/>
       <w:r>
         <w:t>Sound and Music</w:t>
       </w:r>
-      <w:bookmarkEnd w:id="24"/>
+      <w:bookmarkEnd w:id="25"/>
     </w:p>
     <w:p>
       <w:pPr>
         <w:pStyle w:val="UnityBody"/>
       </w:pPr>
       <w:r>
-        <w:t>Description of the role sound and music will be playing within the game.</w:t>
-      </w:r>
+        <w:t>Music</w:t>
+      </w:r>
+      <w:r>
+        <w:t xml:space="preserve"> and sound effects for the game will be developed in parallel with</w:t>
+      </w:r>
+      <w:r>
+        <w:t xml:space="preserve"> </w:t>
+      </w:r>
+      <w:r>
+        <w:t xml:space="preserve">the </w:t>
+      </w:r>
+      <w:r>
+        <w:t>game art and assets</w:t>
+      </w:r>
+      <w:r>
+        <w:t>. Sounds used within the game will all be custom made for the</w:t>
+      </w:r>
+      <w:r>
+        <w:t xml:space="preserve"> </w:t>
+      </w:r>
+      <w:r>
+        <w:t>sole purpose of the game itself.</w:t>
+      </w:r>
+      <w:r>
+        <w:t xml:space="preserve"> </w:t>
+      </w:r>
+      <w:r>
+        <w:t>Each sound and music clip’s intended use is for game enhancement</w:t>
+      </w:r>
+      <w:r>
+        <w:t xml:space="preserve"> and as such the player could still play the game without any audio if they so desired without compromising the quality of the gameplay.</w:t>
+      </w:r>
+    </w:p>
+    <w:p>
+      <w:pPr>
+        <w:pStyle w:val="UnityBody"/>
+      </w:pPr>
     </w:p>
     <w:p>
       <w:pPr>
         <w:pStyle w:val="UnitySubHeadingFinal"/>
       </w:pPr>
-      <w:bookmarkStart w:id="25" w:name="_Toc413228837"/>
+      <w:bookmarkStart w:id="26" w:name="_Toc413361668"/>
       <w:r>
         <w:t>Overall Goals</w:t>
       </w:r>
-      <w:bookmarkEnd w:id="25"/>
+      <w:bookmarkEnd w:id="26"/>
     </w:p>
     <w:p>
       <w:pPr>
@@ -6657,19 +7152,279 @@
         <w:ind w:left="630"/>
       </w:pPr>
       <w:r>
-        <w:t>Goal of the music</w:t>
+        <w:t xml:space="preserve">The overall goal of the Sound and Music of the game is to add to the level of immersion the player should feel while playing the game. </w:t>
+      </w:r>
+      <w:r>
+        <w:t>Similar to a good movie, the audio in the game should lend to the sense that the player is actually in a real, living place. Music should swell and change during moments of tension, weapons should make noises when colliding with enemies, and the player should know when they have selected a specific option in the main menu.</w:t>
       </w:r>
     </w:p>
     <w:p>
       <w:pPr>
         <w:pStyle w:val="UnitySubHeadingFinal"/>
       </w:pPr>
-      <w:bookmarkStart w:id="26" w:name="_Toc413228838"/>
+      <w:bookmarkStart w:id="27" w:name="_Toc413361669"/>
+      <w:r>
+        <w:t>Audio Sources</w:t>
+      </w:r>
+      <w:bookmarkEnd w:id="27"/>
+    </w:p>
+    <w:p>
+      <w:pPr>
+        <w:pStyle w:val="UnityBody"/>
+        <w:ind w:left="630"/>
+      </w:pPr>
+      <w:r>
+        <w:t>The below list exists to give a brief overview of the various elements in the game that are related to sound or will trigger the change of music.</w:t>
+      </w:r>
+      <w:r>
+        <w:t xml:space="preserve"> All audio sources can be attached to a specific game object and may be controlled by triggered events from the game scripts.</w:t>
+      </w:r>
+    </w:p>
+    <w:p>
+      <w:pPr>
+        <w:pStyle w:val="UnityBody"/>
+        <w:numPr>
+          <w:ilvl w:val="0"/>
+          <w:numId w:val="21"/>
+        </w:numPr>
+      </w:pPr>
+      <w:r>
+        <w:t>Music</w:t>
+      </w:r>
+    </w:p>
+    <w:p>
+      <w:pPr>
+        <w:pStyle w:val="UnityBody"/>
+        <w:numPr>
+          <w:ilvl w:val="1"/>
+          <w:numId w:val="21"/>
+        </w:numPr>
+      </w:pPr>
+      <w:r>
+        <w:t xml:space="preserve">Main Menu Music – Specific audio to be played during the main menu of the game. </w:t>
+      </w:r>
+    </w:p>
+    <w:p>
+      <w:pPr>
+        <w:pStyle w:val="UnityBody"/>
+        <w:numPr>
+          <w:ilvl w:val="1"/>
+          <w:numId w:val="21"/>
+        </w:numPr>
+      </w:pPr>
+      <w:r>
+        <w:t xml:space="preserve">Ambient Game Music – During the normal flow of the game, this will be the default music heard in the background. It will be an easy to listen to audio clip that loops continuously. </w:t>
+      </w:r>
+    </w:p>
+    <w:p>
+      <w:pPr>
+        <w:pStyle w:val="UnityBody"/>
+        <w:numPr>
+          <w:ilvl w:val="1"/>
+          <w:numId w:val="21"/>
+        </w:numPr>
+      </w:pPr>
+      <w:r>
+        <w:t>Tension/Action Music – When the player comes into contact with an enemy, the music will transition from the ambient track to one with more urgency to it.</w:t>
+      </w:r>
+    </w:p>
+    <w:p>
+      <w:pPr>
+        <w:pStyle w:val="UnityBody"/>
+        <w:numPr>
+          <w:ilvl w:val="0"/>
+          <w:numId w:val="21"/>
+        </w:numPr>
+      </w:pPr>
+      <w:r>
+        <w:t>Sound</w:t>
+      </w:r>
+    </w:p>
+    <w:p>
+      <w:pPr>
+        <w:pStyle w:val="UnityBody"/>
+        <w:numPr>
+          <w:ilvl w:val="1"/>
+          <w:numId w:val="21"/>
+        </w:numPr>
+      </w:pPr>
+      <w:r>
+        <w:t xml:space="preserve">Option Menu Move – While in any options menu, if the player changes the currently selected choice or moves their mouse over the option choice, an audio cue will play. </w:t>
+      </w:r>
+    </w:p>
+    <w:p>
+      <w:pPr>
+        <w:pStyle w:val="UnityBody"/>
+        <w:numPr>
+          <w:ilvl w:val="1"/>
+          <w:numId w:val="21"/>
+        </w:numPr>
+      </w:pPr>
       <w:r>
         <w:lastRenderedPageBreak/>
-        <w:t>Sound FX</w:t>
-      </w:r>
-      <w:bookmarkEnd w:id="26"/>
+        <w:t>Option Menu Selection – Similar to the above audio, this clip will be triggered when any option is actually selected from the menu by either mouse click or key press.</w:t>
+      </w:r>
+    </w:p>
+    <w:p>
+      <w:pPr>
+        <w:pStyle w:val="UnityBody"/>
+        <w:numPr>
+          <w:ilvl w:val="1"/>
+          <w:numId w:val="21"/>
+        </w:numPr>
+      </w:pPr>
+      <w:r>
+        <w:t>Player footsteps – During regular movement, the player will have footstep noises that play during the movement animation. These footsteps can be specific to the terrain type, such as grass or sand. This audio will be changed based off the movement speed of the player character.</w:t>
+      </w:r>
+      <w:r>
+        <w:t xml:space="preserve"> </w:t>
+      </w:r>
+    </w:p>
+    <w:p>
+      <w:pPr>
+        <w:pStyle w:val="UnityBody"/>
+        <w:numPr>
+          <w:ilvl w:val="1"/>
+          <w:numId w:val="21"/>
+        </w:numPr>
+      </w:pPr>
+      <w:r>
+        <w:t xml:space="preserve">Player Attack Action – While attacking, the player will make a noise similar to a grunt while swinging his sword. </w:t>
+      </w:r>
+    </w:p>
+    <w:p>
+      <w:pPr>
+        <w:pStyle w:val="UnityBody"/>
+        <w:numPr>
+          <w:ilvl w:val="1"/>
+          <w:numId w:val="21"/>
+        </w:numPr>
+      </w:pPr>
+      <w:r>
+        <w:t>Player Attack Collision – If the player’s sword comes into combat with an enemy or an in-game object, an audio cue will be played to signify the type of collision made. There will be one generic sound played for the sword colliding with the terrain &amp; assets, and one sound for when the player’s sword successfully makes contact with an enemy.</w:t>
+      </w:r>
+    </w:p>
+    <w:p>
+      <w:pPr>
+        <w:pStyle w:val="UnityBody"/>
+        <w:numPr>
+          <w:ilvl w:val="1"/>
+          <w:numId w:val="21"/>
+        </w:numPr>
+      </w:pPr>
+      <w:r>
+        <w:t>Enemy Movement – The enemy character in the game will use the same footstep audio as the player character.</w:t>
+      </w:r>
+    </w:p>
+    <w:p>
+      <w:pPr>
+        <w:pStyle w:val="UnityBody"/>
+        <w:numPr>
+          <w:ilvl w:val="1"/>
+          <w:numId w:val="21"/>
+        </w:numPr>
+      </w:pPr>
+      <w:r>
+        <w:t>Enemy Activation – When the player character has come close enough to an enemy to trigger combat, an audio cue will play originating from the enemy character. This may loop as a continuous noise as a base representation of the sound the enemy makes at all ti</w:t>
+      </w:r>
+      <w:r>
+        <w:t>mes such as a buzzing.</w:t>
+      </w:r>
+    </w:p>
+    <w:p>
+      <w:pPr>
+        <w:pStyle w:val="UnityBody"/>
+        <w:numPr>
+          <w:ilvl w:val="1"/>
+          <w:numId w:val="21"/>
+        </w:numPr>
+      </w:pPr>
+      <w:r>
+        <w:t>Essence Collection – Upon the player picking up an essence token dropped by the enemy character, a sound similar to a chime will be played.</w:t>
+      </w:r>
+    </w:p>
+    <w:p>
+      <w:pPr>
+        <w:pStyle w:val="UnityBody"/>
+        <w:numPr>
+          <w:ilvl w:val="1"/>
+          <w:numId w:val="21"/>
+        </w:numPr>
+      </w:pPr>
+      <w:r>
+        <w:t xml:space="preserve">Drink Potion – When the player presses the button to drink a potion, a drinking or swallowing sound will be played. </w:t>
+      </w:r>
+    </w:p>
+    <w:p>
+      <w:pPr>
+        <w:pStyle w:val="UnityBody"/>
+        <w:numPr>
+          <w:ilvl w:val="1"/>
+          <w:numId w:val="21"/>
+        </w:numPr>
+      </w:pPr>
+      <w:r>
+        <w:t xml:space="preserve">Open Chest – The treasure chest in the game world will have a sound attached to it that will trigger when the chest is opened. It will be similar to a creaking door opening. </w:t>
+      </w:r>
+    </w:p>
+    <w:p>
+      <w:pPr>
+        <w:pStyle w:val="UnityBody"/>
+        <w:numPr>
+          <w:ilvl w:val="0"/>
+          <w:numId w:val="21"/>
+        </w:numPr>
+      </w:pPr>
+      <w:r>
+        <w:t>Dialogue</w:t>
+      </w:r>
+    </w:p>
+    <w:p>
+      <w:pPr>
+        <w:pStyle w:val="UnityBody"/>
+        <w:numPr>
+          <w:ilvl w:val="1"/>
+          <w:numId w:val="21"/>
+        </w:numPr>
+      </w:pPr>
+      <w:r>
+        <w:t>Non-Player Character Speech – When the player comes into contact with the non-player character and interacts with him, various audio cues may be played. These will not be voiceovers, but more like vocal cues similar to grunts or other noises that represent what the non-player character may sound like.</w:t>
+      </w:r>
+    </w:p>
+    <w:p>
+      <w:pPr>
+        <w:pStyle w:val="UnityBody"/>
+        <w:numPr>
+          <w:ilvl w:val="0"/>
+          <w:numId w:val="21"/>
+        </w:numPr>
+      </w:pPr>
+      <w:r>
+        <w:t>Additional Audio</w:t>
+      </w:r>
+    </w:p>
+    <w:p>
+      <w:pPr>
+        <w:pStyle w:val="UnityBody"/>
+        <w:numPr>
+          <w:ilvl w:val="1"/>
+          <w:numId w:val="21"/>
+        </w:numPr>
+      </w:pPr>
+      <w:r>
+        <w:t>Ocean Sounds – When the player is near the water, an audio clip will loop the sound of the ocean.</w:t>
+      </w:r>
+    </w:p>
+    <w:p>
+      <w:pPr>
+        <w:pStyle w:val="UnityBody"/>
+        <w:ind w:left="630"/>
+      </w:pPr>
+    </w:p>
+    <w:p>
+      <w:pPr>
+        <w:pStyle w:val="UnityBody"/>
+      </w:pPr>
     </w:p>
     <w:p>
       <w:pPr>
@@ -6679,71 +7434,71 @@
           <w:numId w:val="3"/>
         </w:numPr>
       </w:pPr>
-      <w:bookmarkStart w:id="27" w:name="_Toc413228839"/>
+      <w:bookmarkStart w:id="28" w:name="_Toc413361670"/>
       <w:r>
         <w:t>Story</w:t>
       </w:r>
-      <w:bookmarkEnd w:id="27"/>
+      <w:bookmarkEnd w:id="28"/>
     </w:p>
     <w:p>
       <w:pPr>
         <w:pStyle w:val="UnitySubHeadingFinal"/>
       </w:pPr>
-      <w:bookmarkStart w:id="28" w:name="_Toc413228840"/>
+      <w:bookmarkStart w:id="29" w:name="_Toc413361671"/>
       <w:r>
         <w:t>Player Characters</w:t>
       </w:r>
-      <w:bookmarkEnd w:id="28"/>
+      <w:bookmarkEnd w:id="29"/>
     </w:p>
     <w:p>
       <w:pPr>
         <w:pStyle w:val="UnitySubHeadingFinal"/>
       </w:pPr>
-      <w:bookmarkStart w:id="29" w:name="_Toc413228841"/>
+      <w:bookmarkStart w:id="30" w:name="_Toc413361672"/>
       <w:r>
         <w:t>Secondary Characters</w:t>
       </w:r>
-      <w:bookmarkEnd w:id="29"/>
+      <w:bookmarkEnd w:id="30"/>
     </w:p>
     <w:p>
       <w:pPr>
         <w:pStyle w:val="UnitySubHeadingFinal"/>
       </w:pPr>
-      <w:bookmarkStart w:id="30" w:name="_Toc413228842"/>
+      <w:bookmarkStart w:id="31" w:name="_Toc413361673"/>
       <w:r>
         <w:t>Enemy Characters</w:t>
       </w:r>
-      <w:bookmarkEnd w:id="30"/>
+      <w:bookmarkEnd w:id="31"/>
     </w:p>
     <w:p>
       <w:pPr>
         <w:pStyle w:val="UnitySubHeadingFinal"/>
       </w:pPr>
-      <w:bookmarkStart w:id="31" w:name="_Toc413228843"/>
+      <w:bookmarkStart w:id="32" w:name="_Toc413361674"/>
       <w:r>
         <w:t>Story Theme</w:t>
       </w:r>
-      <w:bookmarkEnd w:id="31"/>
+      <w:bookmarkEnd w:id="32"/>
     </w:p>
     <w:p>
       <w:pPr>
         <w:pStyle w:val="UnitySubHeadingFinal"/>
       </w:pPr>
-      <w:bookmarkStart w:id="32" w:name="_Toc413228844"/>
+      <w:bookmarkStart w:id="33" w:name="_Toc413361675"/>
       <w:r>
         <w:t>Visual Theme</w:t>
       </w:r>
-      <w:bookmarkEnd w:id="32"/>
+      <w:bookmarkEnd w:id="33"/>
     </w:p>
     <w:p>
       <w:pPr>
         <w:pStyle w:val="UnitySubHeadingFinal"/>
       </w:pPr>
-      <w:bookmarkStart w:id="33" w:name="_Toc413228845"/>
+      <w:bookmarkStart w:id="34" w:name="_Toc413361676"/>
       <w:r>
         <w:t>Story Outline</w:t>
       </w:r>
-      <w:bookmarkEnd w:id="33"/>
+      <w:bookmarkEnd w:id="34"/>
     </w:p>
     <w:p>
       <w:pPr>
@@ -6753,41 +7508,41 @@
           <w:numId w:val="3"/>
         </w:numPr>
       </w:pPr>
-      <w:bookmarkStart w:id="34" w:name="_Toc413228846"/>
+      <w:bookmarkStart w:id="35" w:name="_Toc413361677"/>
       <w:r>
         <w:t>Level Requirements</w:t>
       </w:r>
-      <w:bookmarkEnd w:id="34"/>
+      <w:bookmarkEnd w:id="35"/>
     </w:p>
     <w:p>
       <w:pPr>
         <w:pStyle w:val="UnitySubHeadingFinal"/>
       </w:pPr>
-      <w:bookmarkStart w:id="35" w:name="_Toc413228847"/>
+      <w:bookmarkStart w:id="36" w:name="_Toc413361678"/>
       <w:r>
         <w:t>Level Diagram</w:t>
       </w:r>
-      <w:bookmarkEnd w:id="35"/>
+      <w:bookmarkEnd w:id="36"/>
     </w:p>
     <w:p>
       <w:pPr>
         <w:pStyle w:val="UnitySubHeadingFinal"/>
       </w:pPr>
-      <w:bookmarkStart w:id="36" w:name="_Toc413228848"/>
+      <w:bookmarkStart w:id="37" w:name="_Toc413361679"/>
       <w:r>
         <w:t>Asset Revelation Schedule</w:t>
       </w:r>
-      <w:bookmarkEnd w:id="36"/>
+      <w:bookmarkEnd w:id="37"/>
     </w:p>
     <w:p>
       <w:pPr>
         <w:pStyle w:val="UnitySubHeadingFinal"/>
       </w:pPr>
-      <w:bookmarkStart w:id="37" w:name="_Toc413228849"/>
+      <w:bookmarkStart w:id="38" w:name="_Toc413361680"/>
       <w:r>
         <w:t>Level Design Seeds</w:t>
       </w:r>
-      <w:bookmarkEnd w:id="37"/>
+      <w:bookmarkEnd w:id="38"/>
     </w:p>
     <w:p>
       <w:pPr>
@@ -6797,41 +7552,41 @@
           <w:numId w:val="3"/>
         </w:numPr>
       </w:pPr>
-      <w:bookmarkStart w:id="38" w:name="_Toc413228850"/>
+      <w:bookmarkStart w:id="39" w:name="_Toc413361681"/>
       <w:r>
         <w:t>Technical Specifications</w:t>
       </w:r>
-      <w:bookmarkEnd w:id="38"/>
+      <w:bookmarkEnd w:id="39"/>
     </w:p>
     <w:p>
       <w:pPr>
         <w:pStyle w:val="UnitySubHeadingFinal"/>
       </w:pPr>
-      <w:bookmarkStart w:id="39" w:name="_Toc413228851"/>
+      <w:bookmarkStart w:id="40" w:name="_Toc413361682"/>
       <w:r>
         <w:t>Game Mechanics</w:t>
       </w:r>
-      <w:bookmarkEnd w:id="39"/>
+      <w:bookmarkEnd w:id="40"/>
     </w:p>
     <w:p>
       <w:pPr>
         <w:pStyle w:val="UnitySubHeadingFinal"/>
       </w:pPr>
-      <w:bookmarkStart w:id="40" w:name="_Toc413228852"/>
+      <w:bookmarkStart w:id="41" w:name="_Toc413361683"/>
       <w:r>
         <w:t>Game Engine</w:t>
       </w:r>
-      <w:bookmarkEnd w:id="40"/>
+      <w:bookmarkEnd w:id="41"/>
     </w:p>
     <w:p>
       <w:pPr>
         <w:pStyle w:val="UnitySubHeadingFinal"/>
       </w:pPr>
-      <w:bookmarkStart w:id="41" w:name="_Toc413228853"/>
+      <w:bookmarkStart w:id="42" w:name="_Toc413361684"/>
       <w:r>
         <w:t>Naming Convention</w:t>
       </w:r>
-      <w:bookmarkEnd w:id="41"/>
+      <w:bookmarkEnd w:id="42"/>
     </w:p>
     <w:p>
       <w:pPr>
@@ -7073,7 +7828,7 @@
                 <w:szCs w:val="22"/>
                 <w:lang w:eastAsia="en-US"/>
               </w:rPr>
-              <w:t xml:space="preserve"> explains the purpose of the particular player object. There is typically only one player object per scene. If there are other copies of the player character in one scene, they are </w:t>
+              <w:t xml:space="preserve"> explains the purpose of the particular player object. There is typically only one player object per scene. If there are other copies of the </w:t>
             </w:r>
             <w:r>
               <w:rPr>
@@ -7083,7 +7838,7 @@
                 <w:lang w:eastAsia="en-US"/>
               </w:rPr>
               <w:lastRenderedPageBreak/>
-              <w:t>to refer to the player object's current location in the game world.</w:t>
+              <w:t>player character in one scene, they are to refer to the player object's current location in the game world.</w:t>
             </w:r>
           </w:p>
         </w:tc>
@@ -8108,72 +8863,71 @@
       <w:pPr>
         <w:pStyle w:val="UnitySubHeadingFinal"/>
       </w:pPr>
-      <w:bookmarkStart w:id="42" w:name="_Toc413228854"/>
-      <w:r>
-        <w:lastRenderedPageBreak/>
+      <w:bookmarkStart w:id="43" w:name="_Toc413361685"/>
+      <w:r>
         <w:t>Platform and OS</w:t>
       </w:r>
-      <w:bookmarkEnd w:id="42"/>
+      <w:bookmarkEnd w:id="43"/>
     </w:p>
     <w:p>
       <w:pPr>
         <w:pStyle w:val="UnitySubHeadingFinal"/>
       </w:pPr>
-      <w:bookmarkStart w:id="43" w:name="_Toc413228855"/>
+      <w:bookmarkStart w:id="44" w:name="_Toc413361686"/>
       <w:r>
         <w:t>External Code</w:t>
       </w:r>
-      <w:bookmarkEnd w:id="43"/>
+      <w:bookmarkEnd w:id="44"/>
     </w:p>
     <w:p>
       <w:pPr>
         <w:pStyle w:val="UnitySubHeadingFinal"/>
       </w:pPr>
-      <w:bookmarkStart w:id="44" w:name="_Toc413228856"/>
+      <w:bookmarkStart w:id="45" w:name="_Toc413361687"/>
       <w:r>
         <w:t>Code Objects</w:t>
       </w:r>
-      <w:bookmarkEnd w:id="44"/>
+      <w:bookmarkEnd w:id="45"/>
     </w:p>
     <w:p>
       <w:pPr>
         <w:pStyle w:val="UnitySubHeadingFinal"/>
       </w:pPr>
-      <w:bookmarkStart w:id="45" w:name="_Toc413228857"/>
+      <w:bookmarkStart w:id="46" w:name="_Toc413361688"/>
       <w:r>
         <w:t>Control Loop</w:t>
       </w:r>
-      <w:bookmarkEnd w:id="45"/>
+      <w:bookmarkEnd w:id="46"/>
     </w:p>
     <w:p>
       <w:pPr>
         <w:pStyle w:val="UnitySubHeadingFinal"/>
       </w:pPr>
-      <w:bookmarkStart w:id="46" w:name="_Toc413228858"/>
+      <w:bookmarkStart w:id="47" w:name="_Toc413361689"/>
       <w:r>
         <w:t>Game Objects Data</w:t>
       </w:r>
-      <w:bookmarkEnd w:id="46"/>
+      <w:bookmarkEnd w:id="47"/>
     </w:p>
     <w:p>
       <w:pPr>
         <w:pStyle w:val="UnitySubHeadingFinal"/>
       </w:pPr>
-      <w:bookmarkStart w:id="47" w:name="_Toc413228859"/>
+      <w:bookmarkStart w:id="48" w:name="_Toc413361690"/>
       <w:r>
         <w:t>Data Flow</w:t>
       </w:r>
-      <w:bookmarkEnd w:id="47"/>
+      <w:bookmarkEnd w:id="48"/>
     </w:p>
     <w:p>
       <w:pPr>
         <w:pStyle w:val="UnitySubHeadingFinal"/>
       </w:pPr>
-      <w:bookmarkStart w:id="48" w:name="_Toc413228860"/>
+      <w:bookmarkStart w:id="49" w:name="_Toc413361691"/>
       <w:r>
         <w:t>Artificial Intelligence</w:t>
       </w:r>
-      <w:bookmarkEnd w:id="48"/>
+      <w:bookmarkEnd w:id="49"/>
     </w:p>
     <w:p>
       <w:pPr>
@@ -8183,51 +8937,51 @@
           <w:numId w:val="3"/>
         </w:numPr>
       </w:pPr>
-      <w:bookmarkStart w:id="49" w:name="_Toc413228861"/>
+      <w:bookmarkStart w:id="50" w:name="_Toc413361692"/>
       <w:r>
         <w:t>Production Schedule</w:t>
       </w:r>
-      <w:bookmarkEnd w:id="49"/>
+      <w:bookmarkEnd w:id="50"/>
     </w:p>
     <w:p>
       <w:pPr>
         <w:pStyle w:val="UnitySubHeadingFinal"/>
       </w:pPr>
-      <w:bookmarkStart w:id="50" w:name="_Toc413228862"/>
+      <w:bookmarkStart w:id="51" w:name="_Toc413361693"/>
       <w:r>
         <w:t>Scope</w:t>
       </w:r>
-      <w:bookmarkEnd w:id="50"/>
+      <w:bookmarkEnd w:id="51"/>
     </w:p>
     <w:p>
       <w:pPr>
         <w:pStyle w:val="UnitySubHeadingFinal"/>
       </w:pPr>
-      <w:bookmarkStart w:id="51" w:name="_Toc413228863"/>
+      <w:bookmarkStart w:id="52" w:name="_Toc413361694"/>
       <w:r>
         <w:t>Scheduling</w:t>
       </w:r>
-      <w:bookmarkEnd w:id="51"/>
+      <w:bookmarkEnd w:id="52"/>
     </w:p>
     <w:p>
       <w:pPr>
         <w:pStyle w:val="UnitySubHeadingFinal"/>
       </w:pPr>
-      <w:bookmarkStart w:id="52" w:name="_Toc413228864"/>
+      <w:bookmarkStart w:id="53" w:name="_Toc413361695"/>
       <w:r>
         <w:t>Dependencies</w:t>
       </w:r>
-      <w:bookmarkEnd w:id="52"/>
+      <w:bookmarkEnd w:id="53"/>
     </w:p>
     <w:p>
       <w:pPr>
         <w:pStyle w:val="UnitySubHeadingFinal"/>
       </w:pPr>
-      <w:bookmarkStart w:id="53" w:name="_Toc413228865"/>
+      <w:bookmarkStart w:id="54" w:name="_Toc413361696"/>
       <w:r>
         <w:t>Cost Estimate</w:t>
       </w:r>
-      <w:bookmarkEnd w:id="53"/>
+      <w:bookmarkEnd w:id="54"/>
     </w:p>
     <w:p>
       <w:pPr>
@@ -8237,11 +8991,11 @@
           <w:numId w:val="3"/>
         </w:numPr>
       </w:pPr>
-      <w:bookmarkStart w:id="54" w:name="_Toc413228866"/>
+      <w:bookmarkStart w:id="55" w:name="_Toc413361697"/>
       <w:r>
         <w:t>Use Cases</w:t>
       </w:r>
-      <w:bookmarkEnd w:id="54"/>
+      <w:bookmarkEnd w:id="55"/>
     </w:p>
     <w:p>
       <w:pPr>
@@ -8251,11 +9005,11 @@
           <w:numId w:val="3"/>
         </w:numPr>
       </w:pPr>
-      <w:bookmarkStart w:id="55" w:name="_Toc413228867"/>
+      <w:bookmarkStart w:id="56" w:name="_Toc413361698"/>
       <w:r>
         <w:t>References</w:t>
       </w:r>
-      <w:bookmarkEnd w:id="55"/>
+      <w:bookmarkEnd w:id="56"/>
     </w:p>
     <w:tbl>
       <w:tblPr>
@@ -8414,11 +9168,11 @@
       <w:r>
         <w:t xml:space="preserve"> </w:t>
       </w:r>
-      <w:bookmarkStart w:id="56" w:name="_Toc413228868"/>
+      <w:bookmarkStart w:id="57" w:name="_Toc413361699"/>
       <w:r>
         <w:t>Document Revision History</w:t>
       </w:r>
-      <w:bookmarkEnd w:id="56"/>
+      <w:bookmarkEnd w:id="57"/>
     </w:p>
     <w:tbl>
       <w:tblPr>
@@ -8540,12 +9294,12 @@
           <w:numId w:val="3"/>
         </w:numPr>
       </w:pPr>
-      <w:bookmarkStart w:id="57" w:name="_Toc413228869"/>
+      <w:bookmarkStart w:id="58" w:name="_Toc413361700"/>
       <w:r>
         <w:lastRenderedPageBreak/>
         <w:t>Appendix</w:t>
       </w:r>
-      <w:bookmarkEnd w:id="57"/>
+      <w:bookmarkEnd w:id="58"/>
     </w:p>
     <w:p>
       <w:pPr>
@@ -8662,7 +9416,7 @@
       <w:rPr>
         <w:noProof/>
       </w:rPr>
-      <w:t>3</w:t>
+      <w:t>6</w:t>
     </w:r>
     <w:r>
       <w:fldChar w:fldCharType="end"/>
@@ -10032,6 +10786,95 @@
     </w:lvl>
   </w:abstractNum>
   <w:abstractNum w:abstractNumId="13">
+    <w:nsid w:val="4E4A2AC2"/>
+    <w:multiLevelType w:val="hybridMultilevel"/>
+    <w:tmpl w:val="0B422CA6"/>
+    <w:lvl w:ilvl="0" w:tplc="0660ECE0">
+      <w:start w:val="1"/>
+      <w:numFmt w:val="lowerLetter"/>
+      <w:lvlText w:val="%1."/>
+      <w:lvlJc w:val="left"/>
+      <w:pPr>
+        <w:ind w:left="1350" w:hanging="360"/>
+      </w:pPr>
+      <w:rPr>
+        <w:rFonts w:hint="default"/>
+      </w:rPr>
+    </w:lvl>
+    <w:lvl w:ilvl="1" w:tplc="04090019" w:tentative="1">
+      <w:start w:val="1"/>
+      <w:numFmt w:val="lowerLetter"/>
+      <w:lvlText w:val="%2."/>
+      <w:lvlJc w:val="left"/>
+      <w:pPr>
+        <w:ind w:left="2070" w:hanging="360"/>
+      </w:pPr>
+    </w:lvl>
+    <w:lvl w:ilvl="2" w:tplc="0409001B" w:tentative="1">
+      <w:start w:val="1"/>
+      <w:numFmt w:val="lowerRoman"/>
+      <w:lvlText w:val="%3."/>
+      <w:lvlJc w:val="right"/>
+      <w:pPr>
+        <w:ind w:left="2790" w:hanging="180"/>
+      </w:pPr>
+    </w:lvl>
+    <w:lvl w:ilvl="3" w:tplc="0409000F" w:tentative="1">
+      <w:start w:val="1"/>
+      <w:numFmt w:val="decimal"/>
+      <w:lvlText w:val="%4."/>
+      <w:lvlJc w:val="left"/>
+      <w:pPr>
+        <w:ind w:left="3510" w:hanging="360"/>
+      </w:pPr>
+    </w:lvl>
+    <w:lvl w:ilvl="4" w:tplc="04090019" w:tentative="1">
+      <w:start w:val="1"/>
+      <w:numFmt w:val="lowerLetter"/>
+      <w:lvlText w:val="%5."/>
+      <w:lvlJc w:val="left"/>
+      <w:pPr>
+        <w:ind w:left="4230" w:hanging="360"/>
+      </w:pPr>
+    </w:lvl>
+    <w:lvl w:ilvl="5" w:tplc="0409001B" w:tentative="1">
+      <w:start w:val="1"/>
+      <w:numFmt w:val="lowerRoman"/>
+      <w:lvlText w:val="%6."/>
+      <w:lvlJc w:val="right"/>
+      <w:pPr>
+        <w:ind w:left="4950" w:hanging="180"/>
+      </w:pPr>
+    </w:lvl>
+    <w:lvl w:ilvl="6" w:tplc="0409000F" w:tentative="1">
+      <w:start w:val="1"/>
+      <w:numFmt w:val="decimal"/>
+      <w:lvlText w:val="%7."/>
+      <w:lvlJc w:val="left"/>
+      <w:pPr>
+        <w:ind w:left="5670" w:hanging="360"/>
+      </w:pPr>
+    </w:lvl>
+    <w:lvl w:ilvl="7" w:tplc="04090019" w:tentative="1">
+      <w:start w:val="1"/>
+      <w:numFmt w:val="lowerLetter"/>
+      <w:lvlText w:val="%8."/>
+      <w:lvlJc w:val="left"/>
+      <w:pPr>
+        <w:ind w:left="6390" w:hanging="360"/>
+      </w:pPr>
+    </w:lvl>
+    <w:lvl w:ilvl="8" w:tplc="0409001B" w:tentative="1">
+      <w:start w:val="1"/>
+      <w:numFmt w:val="lowerRoman"/>
+      <w:lvlText w:val="%9."/>
+      <w:lvlJc w:val="right"/>
+      <w:pPr>
+        <w:ind w:left="7110" w:hanging="180"/>
+      </w:pPr>
+    </w:lvl>
+  </w:abstractNum>
+  <w:abstractNum w:abstractNumId="14">
     <w:nsid w:val="51225C76"/>
     <w:multiLevelType w:val="hybridMultilevel"/>
     <w:tmpl w:val="0A362CE0"/>
@@ -10120,7 +10963,93 @@
       </w:pPr>
     </w:lvl>
   </w:abstractNum>
-  <w:abstractNum w:abstractNumId="14">
+  <w:abstractNum w:abstractNumId="15">
+    <w:nsid w:val="525B3A70"/>
+    <w:multiLevelType w:val="hybridMultilevel"/>
+    <w:tmpl w:val="44BA21FC"/>
+    <w:lvl w:ilvl="0" w:tplc="04090015">
+      <w:start w:val="1"/>
+      <w:numFmt w:val="upperLetter"/>
+      <w:lvlText w:val="%1."/>
+      <w:lvlJc w:val="left"/>
+      <w:pPr>
+        <w:ind w:left="1440" w:hanging="360"/>
+      </w:pPr>
+    </w:lvl>
+    <w:lvl w:ilvl="1" w:tplc="04090013">
+      <w:start w:val="1"/>
+      <w:numFmt w:val="upperRoman"/>
+      <w:lvlText w:val="%2."/>
+      <w:lvlJc w:val="right"/>
+      <w:pPr>
+        <w:ind w:left="2160" w:hanging="360"/>
+      </w:pPr>
+    </w:lvl>
+    <w:lvl w:ilvl="2" w:tplc="0409001B" w:tentative="1">
+      <w:start w:val="1"/>
+      <w:numFmt w:val="lowerRoman"/>
+      <w:lvlText w:val="%3."/>
+      <w:lvlJc w:val="right"/>
+      <w:pPr>
+        <w:ind w:left="2880" w:hanging="180"/>
+      </w:pPr>
+    </w:lvl>
+    <w:lvl w:ilvl="3" w:tplc="0409000F" w:tentative="1">
+      <w:start w:val="1"/>
+      <w:numFmt w:val="decimal"/>
+      <w:lvlText w:val="%4."/>
+      <w:lvlJc w:val="left"/>
+      <w:pPr>
+        <w:ind w:left="3600" w:hanging="360"/>
+      </w:pPr>
+    </w:lvl>
+    <w:lvl w:ilvl="4" w:tplc="04090019" w:tentative="1">
+      <w:start w:val="1"/>
+      <w:numFmt w:val="lowerLetter"/>
+      <w:lvlText w:val="%5."/>
+      <w:lvlJc w:val="left"/>
+      <w:pPr>
+        <w:ind w:left="4320" w:hanging="360"/>
+      </w:pPr>
+    </w:lvl>
+    <w:lvl w:ilvl="5" w:tplc="0409001B" w:tentative="1">
+      <w:start w:val="1"/>
+      <w:numFmt w:val="lowerRoman"/>
+      <w:lvlText w:val="%6."/>
+      <w:lvlJc w:val="right"/>
+      <w:pPr>
+        <w:ind w:left="5040" w:hanging="180"/>
+      </w:pPr>
+    </w:lvl>
+    <w:lvl w:ilvl="6" w:tplc="0409000F" w:tentative="1">
+      <w:start w:val="1"/>
+      <w:numFmt w:val="decimal"/>
+      <w:lvlText w:val="%7."/>
+      <w:lvlJc w:val="left"/>
+      <w:pPr>
+        <w:ind w:left="5760" w:hanging="360"/>
+      </w:pPr>
+    </w:lvl>
+    <w:lvl w:ilvl="7" w:tplc="04090019" w:tentative="1">
+      <w:start w:val="1"/>
+      <w:numFmt w:val="lowerLetter"/>
+      <w:lvlText w:val="%8."/>
+      <w:lvlJc w:val="left"/>
+      <w:pPr>
+        <w:ind w:left="6480" w:hanging="360"/>
+      </w:pPr>
+    </w:lvl>
+    <w:lvl w:ilvl="8" w:tplc="0409001B" w:tentative="1">
+      <w:start w:val="1"/>
+      <w:numFmt w:val="lowerRoman"/>
+      <w:lvlText w:val="%9."/>
+      <w:lvlJc w:val="right"/>
+      <w:pPr>
+        <w:ind w:left="7200" w:hanging="180"/>
+      </w:pPr>
+    </w:lvl>
+  </w:abstractNum>
+  <w:abstractNum w:abstractNumId="16">
     <w:nsid w:val="561D6F34"/>
     <w:multiLevelType w:val="hybridMultilevel"/>
     <w:tmpl w:val="B3D0D17C"/>
@@ -10209,7 +11138,7 @@
       </w:pPr>
     </w:lvl>
   </w:abstractNum>
-  <w:abstractNum w:abstractNumId="15">
+  <w:abstractNum w:abstractNumId="17">
     <w:nsid w:val="68303C99"/>
     <w:multiLevelType w:val="hybridMultilevel"/>
     <w:tmpl w:val="475ACD7E"/>
@@ -10353,7 +11282,7 @@
       </w:pPr>
     </w:lvl>
   </w:abstractNum>
-  <w:abstractNum w:abstractNumId="16">
+  <w:abstractNum w:abstractNumId="18">
     <w:nsid w:val="79B97BE4"/>
     <w:multiLevelType w:val="hybridMultilevel"/>
     <w:tmpl w:val="05584358"/>
@@ -10442,7 +11371,7 @@
       </w:pPr>
     </w:lvl>
   </w:abstractNum>
-  <w:abstractNum w:abstractNumId="17">
+  <w:abstractNum w:abstractNumId="19">
     <w:nsid w:val="7A073CA1"/>
     <w:multiLevelType w:val="hybridMultilevel"/>
     <w:tmpl w:val="AC20E91C"/>
@@ -10459,6 +11388,95 @@
       </w:rPr>
     </w:lvl>
     <w:lvl w:ilvl="1" w:tplc="04090019" w:tentative="1">
+      <w:start w:val="1"/>
+      <w:numFmt w:val="lowerLetter"/>
+      <w:lvlText w:val="%2."/>
+      <w:lvlJc w:val="left"/>
+      <w:pPr>
+        <w:ind w:left="1710" w:hanging="360"/>
+      </w:pPr>
+    </w:lvl>
+    <w:lvl w:ilvl="2" w:tplc="0409001B" w:tentative="1">
+      <w:start w:val="1"/>
+      <w:numFmt w:val="lowerRoman"/>
+      <w:lvlText w:val="%3."/>
+      <w:lvlJc w:val="right"/>
+      <w:pPr>
+        <w:ind w:left="2430" w:hanging="180"/>
+      </w:pPr>
+    </w:lvl>
+    <w:lvl w:ilvl="3" w:tplc="0409000F" w:tentative="1">
+      <w:start w:val="1"/>
+      <w:numFmt w:val="decimal"/>
+      <w:lvlText w:val="%4."/>
+      <w:lvlJc w:val="left"/>
+      <w:pPr>
+        <w:ind w:left="3150" w:hanging="360"/>
+      </w:pPr>
+    </w:lvl>
+    <w:lvl w:ilvl="4" w:tplc="04090019" w:tentative="1">
+      <w:start w:val="1"/>
+      <w:numFmt w:val="lowerLetter"/>
+      <w:lvlText w:val="%5."/>
+      <w:lvlJc w:val="left"/>
+      <w:pPr>
+        <w:ind w:left="3870" w:hanging="360"/>
+      </w:pPr>
+    </w:lvl>
+    <w:lvl w:ilvl="5" w:tplc="0409001B" w:tentative="1">
+      <w:start w:val="1"/>
+      <w:numFmt w:val="lowerRoman"/>
+      <w:lvlText w:val="%6."/>
+      <w:lvlJc w:val="right"/>
+      <w:pPr>
+        <w:ind w:left="4590" w:hanging="180"/>
+      </w:pPr>
+    </w:lvl>
+    <w:lvl w:ilvl="6" w:tplc="0409000F" w:tentative="1">
+      <w:start w:val="1"/>
+      <w:numFmt w:val="decimal"/>
+      <w:lvlText w:val="%7."/>
+      <w:lvlJc w:val="left"/>
+      <w:pPr>
+        <w:ind w:left="5310" w:hanging="360"/>
+      </w:pPr>
+    </w:lvl>
+    <w:lvl w:ilvl="7" w:tplc="04090019" w:tentative="1">
+      <w:start w:val="1"/>
+      <w:numFmt w:val="lowerLetter"/>
+      <w:lvlText w:val="%8."/>
+      <w:lvlJc w:val="left"/>
+      <w:pPr>
+        <w:ind w:left="6030" w:hanging="360"/>
+      </w:pPr>
+    </w:lvl>
+    <w:lvl w:ilvl="8" w:tplc="0409001B" w:tentative="1">
+      <w:start w:val="1"/>
+      <w:numFmt w:val="lowerRoman"/>
+      <w:lvlText w:val="%9."/>
+      <w:lvlJc w:val="right"/>
+      <w:pPr>
+        <w:ind w:left="6750" w:hanging="180"/>
+      </w:pPr>
+    </w:lvl>
+  </w:abstractNum>
+  <w:abstractNum w:abstractNumId="20">
+    <w:nsid w:val="7A2C2C37"/>
+    <w:multiLevelType w:val="hybridMultilevel"/>
+    <w:tmpl w:val="519C2E6A"/>
+    <w:lvl w:ilvl="0" w:tplc="B7F85354">
+      <w:start w:val="1"/>
+      <w:numFmt w:val="decimal"/>
+      <w:lvlText w:val="%1."/>
+      <w:lvlJc w:val="left"/>
+      <w:pPr>
+        <w:ind w:left="990" w:hanging="360"/>
+      </w:pPr>
+      <w:rPr>
+        <w:rFonts w:hint="default"/>
+      </w:rPr>
+    </w:lvl>
+    <w:lvl w:ilvl="1" w:tplc="04090019">
       <w:start w:val="1"/>
       <w:numFmt w:val="lowerLetter"/>
       <w:lvlText w:val="%2."/>
@@ -10547,7 +11565,7 @@
     <w:abstractNumId w:val="6"/>
   </w:num>
   <w:num w:numId="6">
-    <w:abstractNumId w:val="14"/>
+    <w:abstractNumId w:val="16"/>
   </w:num>
   <w:num w:numId="7">
     <w:abstractNumId w:val="8"/>
@@ -10562,7 +11580,7 @@
     <w:abstractNumId w:val="9"/>
   </w:num>
   <w:num w:numId="11">
-    <w:abstractNumId w:val="15"/>
+    <w:abstractNumId w:val="17"/>
   </w:num>
   <w:num w:numId="12">
     <w:abstractNumId w:val="2"/>
@@ -10577,13 +11595,22 @@
     <w:abstractNumId w:val="12"/>
   </w:num>
   <w:num w:numId="16">
+    <w:abstractNumId w:val="14"/>
+  </w:num>
+  <w:num w:numId="17">
+    <w:abstractNumId w:val="18"/>
+  </w:num>
+  <w:num w:numId="18">
+    <w:abstractNumId w:val="19"/>
+  </w:num>
+  <w:num w:numId="19">
+    <w:abstractNumId w:val="20"/>
+  </w:num>
+  <w:num w:numId="20">
     <w:abstractNumId w:val="13"/>
   </w:num>
-  <w:num w:numId="17">
-    <w:abstractNumId w:val="16"/>
-  </w:num>
-  <w:num w:numId="18">
-    <w:abstractNumId w:val="17"/>
+  <w:num w:numId="21">
+    <w:abstractNumId w:val="15"/>
   </w:num>
   <w:numIdMacAtCleanup w:val="17"/>
 </w:numbering>
@@ -12657,7 +13684,7 @@
 </file>
 
 <file path=customXml/itemProps1.xml><?xml version="1.0" encoding="utf-8"?>
-<ds:datastoreItem xmlns:ds="http://schemas.openxmlformats.org/officeDocument/2006/customXml" ds:itemID="{B9E05101-CE68-4A64-8D21-63C4DF14C8B5}">
+<ds:datastoreItem xmlns:ds="http://schemas.openxmlformats.org/officeDocument/2006/customXml" ds:itemID="{02F5EEFC-6B2C-4A9A-A01F-152344CB80D5}">
   <ds:schemaRefs>
     <ds:schemaRef ds:uri="http://schemas.openxmlformats.org/officeDocument/2006/bibliography"/>
   </ds:schemaRefs>

</xml_diff>

<commit_message>
Update with two diagrams for the document. Worked on the game menu section.
</commit_message>
<xml_diff>
--- a/Documentation/Design Document/UnityDesignSpecification.docx
+++ b/Documentation/Design Document/UnityDesignSpecification.docx
@@ -327,7 +327,7 @@
       <w:r>
         <w:fldChar w:fldCharType="separate"/>
       </w:r>
-      <w:hyperlink w:anchor="_Toc413361643" w:history="1">
+      <w:hyperlink w:anchor="_Toc413432131" w:history="1">
         <w:r>
           <w:rPr>
             <w:rStyle w:val="Hyperlink"/>
@@ -372,7 +372,7 @@
             <w:noProof/>
             <w:webHidden/>
           </w:rPr>
-          <w:instrText xml:space="preserve"> PAGEREF _Toc413361643 \h </w:instrText>
+          <w:instrText xml:space="preserve"> PAGEREF _Toc413432131 \h </w:instrText>
         </w:r>
         <w:r>
           <w:rPr>
@@ -419,7 +419,7 @@
           <w:lang w:eastAsia="en-US"/>
         </w:rPr>
       </w:pPr>
-      <w:hyperlink w:anchor="_Toc413361644" w:history="1">
+      <w:hyperlink w:anchor="_Toc413432132" w:history="1">
         <w:r>
           <w:rPr>
             <w:rStyle w:val="Hyperlink"/>
@@ -464,7 +464,7 @@
             <w:noProof/>
             <w:webHidden/>
           </w:rPr>
-          <w:instrText xml:space="preserve"> PAGEREF _Toc413361644 \h </w:instrText>
+          <w:instrText xml:space="preserve"> PAGEREF _Toc413432132 \h </w:instrText>
         </w:r>
         <w:r>
           <w:rPr>
@@ -511,7 +511,7 @@
           <w:lang w:eastAsia="en-US"/>
         </w:rPr>
       </w:pPr>
-      <w:hyperlink w:anchor="_Toc413361645" w:history="1">
+      <w:hyperlink w:anchor="_Toc413432133" w:history="1">
         <w:r>
           <w:rPr>
             <w:rStyle w:val="Hyperlink"/>
@@ -556,7 +556,7 @@
             <w:noProof/>
             <w:webHidden/>
           </w:rPr>
-          <w:instrText xml:space="preserve"> PAGEREF _Toc413361645 \h </w:instrText>
+          <w:instrText xml:space="preserve"> PAGEREF _Toc413432133 \h </w:instrText>
         </w:r>
         <w:r>
           <w:rPr>
@@ -603,7 +603,7 @@
           <w:lang w:eastAsia="en-US"/>
         </w:rPr>
       </w:pPr>
-      <w:hyperlink w:anchor="_Toc413361646" w:history="1">
+      <w:hyperlink w:anchor="_Toc413432134" w:history="1">
         <w:r>
           <w:rPr>
             <w:rStyle w:val="Hyperlink"/>
@@ -648,7 +648,7 @@
             <w:noProof/>
             <w:webHidden/>
           </w:rPr>
-          <w:instrText xml:space="preserve"> PAGEREF _Toc413361646 \h </w:instrText>
+          <w:instrText xml:space="preserve"> PAGEREF _Toc413432134 \h </w:instrText>
         </w:r>
         <w:r>
           <w:rPr>
@@ -695,7 +695,7 @@
           <w:lang w:eastAsia="en-US"/>
         </w:rPr>
       </w:pPr>
-      <w:hyperlink w:anchor="_Toc413361647" w:history="1">
+      <w:hyperlink w:anchor="_Toc413432135" w:history="1">
         <w:r>
           <w:rPr>
             <w:rStyle w:val="Hyperlink"/>
@@ -740,7 +740,7 @@
             <w:noProof/>
             <w:webHidden/>
           </w:rPr>
-          <w:instrText xml:space="preserve"> PAGEREF _Toc413361647 \h </w:instrText>
+          <w:instrText xml:space="preserve"> PAGEREF _Toc413432135 \h </w:instrText>
         </w:r>
         <w:r>
           <w:rPr>
@@ -787,7 +787,7 @@
           <w:lang w:eastAsia="en-US"/>
         </w:rPr>
       </w:pPr>
-      <w:hyperlink w:anchor="_Toc413361648" w:history="1">
+      <w:hyperlink w:anchor="_Toc413432136" w:history="1">
         <w:r>
           <w:rPr>
             <w:rStyle w:val="Hyperlink"/>
@@ -832,7 +832,7 @@
             <w:noProof/>
             <w:webHidden/>
           </w:rPr>
-          <w:instrText xml:space="preserve"> PAGEREF _Toc413361648 \h </w:instrText>
+          <w:instrText xml:space="preserve"> PAGEREF _Toc413432136 \h </w:instrText>
         </w:r>
         <w:r>
           <w:rPr>
@@ -852,7 +852,7 @@
             <w:noProof/>
             <w:webHidden/>
           </w:rPr>
-          <w:t>6</w:t>
+          <w:t>5</w:t>
         </w:r>
         <w:r>
           <w:rPr>
@@ -879,7 +879,7 @@
           <w:lang w:eastAsia="en-US"/>
         </w:rPr>
       </w:pPr>
-      <w:hyperlink w:anchor="_Toc413361649" w:history="1">
+      <w:hyperlink w:anchor="_Toc413432137" w:history="1">
         <w:r>
           <w:rPr>
             <w:rStyle w:val="Hyperlink"/>
@@ -924,7 +924,7 @@
             <w:noProof/>
             <w:webHidden/>
           </w:rPr>
-          <w:instrText xml:space="preserve"> PAGEREF _Toc413361649 \h </w:instrText>
+          <w:instrText xml:space="preserve"> PAGEREF _Toc413432137 \h </w:instrText>
         </w:r>
         <w:r>
           <w:rPr>
@@ -944,7 +944,7 @@
             <w:noProof/>
             <w:webHidden/>
           </w:rPr>
-          <w:t>6</w:t>
+          <w:t>5</w:t>
         </w:r>
         <w:r>
           <w:rPr>
@@ -971,7 +971,7 @@
           <w:lang w:eastAsia="en-US"/>
         </w:rPr>
       </w:pPr>
-      <w:hyperlink w:anchor="_Toc413361650" w:history="1">
+      <w:hyperlink w:anchor="_Toc413432138" w:history="1">
         <w:r>
           <w:rPr>
             <w:rStyle w:val="Hyperlink"/>
@@ -1016,7 +1016,7 @@
             <w:noProof/>
             <w:webHidden/>
           </w:rPr>
-          <w:instrText xml:space="preserve"> PAGEREF _Toc413361650 \h </w:instrText>
+          <w:instrText xml:space="preserve"> PAGEREF _Toc413432138 \h </w:instrText>
         </w:r>
         <w:r>
           <w:rPr>
@@ -1063,7 +1063,7 @@
           <w:lang w:eastAsia="en-US"/>
         </w:rPr>
       </w:pPr>
-      <w:hyperlink w:anchor="_Toc413361651" w:history="1">
+      <w:hyperlink w:anchor="_Toc413432139" w:history="1">
         <w:r>
           <w:rPr>
             <w:rStyle w:val="Hyperlink"/>
@@ -1108,7 +1108,7 @@
             <w:noProof/>
             <w:webHidden/>
           </w:rPr>
-          <w:instrText xml:space="preserve"> PAGEREF _Toc413361651 \h </w:instrText>
+          <w:instrText xml:space="preserve"> PAGEREF _Toc413432139 \h </w:instrText>
         </w:r>
         <w:r>
           <w:rPr>
@@ -1155,7 +1155,7 @@
           <w:lang w:eastAsia="en-US"/>
         </w:rPr>
       </w:pPr>
-      <w:hyperlink w:anchor="_Toc413361652" w:history="1">
+      <w:hyperlink w:anchor="_Toc413432140" w:history="1">
         <w:r>
           <w:rPr>
             <w:rStyle w:val="Hyperlink"/>
@@ -1200,7 +1200,7 @@
             <w:noProof/>
             <w:webHidden/>
           </w:rPr>
-          <w:instrText xml:space="preserve"> PAGEREF _Toc413361652 \h </w:instrText>
+          <w:instrText xml:space="preserve"> PAGEREF _Toc413432140 \h </w:instrText>
         </w:r>
         <w:r>
           <w:rPr>
@@ -1247,7 +1247,7 @@
           <w:lang w:eastAsia="en-US"/>
         </w:rPr>
       </w:pPr>
-      <w:hyperlink w:anchor="_Toc413361653" w:history="1">
+      <w:hyperlink w:anchor="_Toc413432141" w:history="1">
         <w:r>
           <w:rPr>
             <w:rStyle w:val="Hyperlink"/>
@@ -1292,7 +1292,7 @@
             <w:noProof/>
             <w:webHidden/>
           </w:rPr>
-          <w:instrText xml:space="preserve"> PAGEREF _Toc413361653 \h </w:instrText>
+          <w:instrText xml:space="preserve"> PAGEREF _Toc413432141 \h </w:instrText>
         </w:r>
         <w:r>
           <w:rPr>
@@ -1339,7 +1339,7 @@
           <w:lang w:eastAsia="en-US"/>
         </w:rPr>
       </w:pPr>
-      <w:hyperlink w:anchor="_Toc413361654" w:history="1">
+      <w:hyperlink w:anchor="_Toc413432142" w:history="1">
         <w:r>
           <w:rPr>
             <w:rStyle w:val="Hyperlink"/>
@@ -1384,7 +1384,7 @@
             <w:noProof/>
             <w:webHidden/>
           </w:rPr>
-          <w:instrText xml:space="preserve"> PAGEREF _Toc413361654 \h </w:instrText>
+          <w:instrText xml:space="preserve"> PAGEREF _Toc413432142 \h </w:instrText>
         </w:r>
         <w:r>
           <w:rPr>
@@ -1404,7 +1404,7 @@
             <w:noProof/>
             <w:webHidden/>
           </w:rPr>
-          <w:t>6</w:t>
+          <w:t>7</w:t>
         </w:r>
         <w:r>
           <w:rPr>
@@ -1431,7 +1431,7 @@
           <w:lang w:eastAsia="en-US"/>
         </w:rPr>
       </w:pPr>
-      <w:hyperlink w:anchor="_Toc413361655" w:history="1">
+      <w:hyperlink w:anchor="_Toc413432143" w:history="1">
         <w:r>
           <w:rPr>
             <w:rStyle w:val="Hyperlink"/>
@@ -1455,7 +1455,7 @@
             <w:rStyle w:val="Hyperlink"/>
             <w:noProof/>
           </w:rPr>
-          <w:t>User Interface</w:t>
+          <w:t>User Interface and Menus</w:t>
         </w:r>
         <w:r>
           <w:rPr>
@@ -1476,7 +1476,7 @@
             <w:noProof/>
             <w:webHidden/>
           </w:rPr>
-          <w:instrText xml:space="preserve"> PAGEREF _Toc413361655 \h </w:instrText>
+          <w:instrText xml:space="preserve"> PAGEREF _Toc413432143 \h </w:instrText>
         </w:r>
         <w:r>
           <w:rPr>
@@ -1496,7 +1496,7 @@
             <w:noProof/>
             <w:webHidden/>
           </w:rPr>
-          <w:t>6</w:t>
+          <w:t>7</w:t>
         </w:r>
         <w:r>
           <w:rPr>
@@ -1523,7 +1523,7 @@
           <w:lang w:eastAsia="en-US"/>
         </w:rPr>
       </w:pPr>
-      <w:hyperlink w:anchor="_Toc413361656" w:history="1">
+      <w:hyperlink w:anchor="_Toc413432144" w:history="1">
         <w:r>
           <w:rPr>
             <w:rStyle w:val="Hyperlink"/>
@@ -1547,7 +1547,7 @@
             <w:rStyle w:val="Hyperlink"/>
             <w:noProof/>
           </w:rPr>
-          <w:t>Flowchart</w:t>
+          <w:t>Main Game Menu</w:t>
         </w:r>
         <w:r>
           <w:rPr>
@@ -1568,7 +1568,7 @@
             <w:noProof/>
             <w:webHidden/>
           </w:rPr>
-          <w:instrText xml:space="preserve"> PAGEREF _Toc413361656 \h </w:instrText>
+          <w:instrText xml:space="preserve"> PAGEREF _Toc413432144 \h </w:instrText>
         </w:r>
         <w:r>
           <w:rPr>
@@ -1588,7 +1588,7 @@
             <w:noProof/>
             <w:webHidden/>
           </w:rPr>
-          <w:t>6</w:t>
+          <w:t>7</w:t>
         </w:r>
         <w:r>
           <w:rPr>
@@ -1615,7 +1615,7 @@
           <w:lang w:eastAsia="en-US"/>
         </w:rPr>
       </w:pPr>
-      <w:hyperlink w:anchor="_Toc413361657" w:history="1">
+      <w:hyperlink w:anchor="_Toc413432145" w:history="1">
         <w:r>
           <w:rPr>
             <w:rStyle w:val="Hyperlink"/>
@@ -1660,7 +1660,7 @@
             <w:noProof/>
             <w:webHidden/>
           </w:rPr>
-          <w:instrText xml:space="preserve"> PAGEREF _Toc413361657 \h </w:instrText>
+          <w:instrText xml:space="preserve"> PAGEREF _Toc413432145 \h </w:instrText>
         </w:r>
         <w:r>
           <w:rPr>
@@ -1680,7 +1680,7 @@
             <w:noProof/>
             <w:webHidden/>
           </w:rPr>
-          <w:t>7</w:t>
+          <w:t>9</w:t>
         </w:r>
         <w:r>
           <w:rPr>
@@ -1707,7 +1707,7 @@
           <w:lang w:eastAsia="en-US"/>
         </w:rPr>
       </w:pPr>
-      <w:hyperlink w:anchor="_Toc413361658" w:history="1">
+      <w:hyperlink w:anchor="_Toc413432146" w:history="1">
         <w:r>
           <w:rPr>
             <w:rStyle w:val="Hyperlink"/>
@@ -1752,7 +1752,7 @@
             <w:noProof/>
             <w:webHidden/>
           </w:rPr>
-          <w:instrText xml:space="preserve"> PAGEREF _Toc413361658 \h </w:instrText>
+          <w:instrText xml:space="preserve"> PAGEREF _Toc413432146 \h </w:instrText>
         </w:r>
         <w:r>
           <w:rPr>
@@ -1772,7 +1772,7 @@
             <w:noProof/>
             <w:webHidden/>
           </w:rPr>
-          <w:t>7</w:t>
+          <w:t>9</w:t>
         </w:r>
         <w:r>
           <w:rPr>
@@ -1799,7 +1799,7 @@
           <w:lang w:eastAsia="en-US"/>
         </w:rPr>
       </w:pPr>
-      <w:hyperlink w:anchor="_Toc413361659" w:history="1">
+      <w:hyperlink w:anchor="_Toc413432147" w:history="1">
         <w:r>
           <w:rPr>
             <w:rStyle w:val="Hyperlink"/>
@@ -1844,7 +1844,7 @@
             <w:noProof/>
             <w:webHidden/>
           </w:rPr>
-          <w:instrText xml:space="preserve"> PAGEREF _Toc413361659 \h </w:instrText>
+          <w:instrText xml:space="preserve"> PAGEREF _Toc413432147 \h </w:instrText>
         </w:r>
         <w:r>
           <w:rPr>
@@ -1864,7 +1864,7 @@
             <w:noProof/>
             <w:webHidden/>
           </w:rPr>
-          <w:t>7</w:t>
+          <w:t>9</w:t>
         </w:r>
         <w:r>
           <w:rPr>
@@ -1891,7 +1891,7 @@
           <w:lang w:eastAsia="en-US"/>
         </w:rPr>
       </w:pPr>
-      <w:hyperlink w:anchor="_Toc413361660" w:history="1">
+      <w:hyperlink w:anchor="_Toc413432148" w:history="1">
         <w:r>
           <w:rPr>
             <w:rStyle w:val="Hyperlink"/>
@@ -1936,7 +1936,7 @@
             <w:noProof/>
             <w:webHidden/>
           </w:rPr>
-          <w:instrText xml:space="preserve"> PAGEREF _Toc413361660 \h </w:instrText>
+          <w:instrText xml:space="preserve"> PAGEREF _Toc413432148 \h </w:instrText>
         </w:r>
         <w:r>
           <w:rPr>
@@ -1956,7 +1956,7 @@
             <w:noProof/>
             <w:webHidden/>
           </w:rPr>
-          <w:t>8</w:t>
+          <w:t>10</w:t>
         </w:r>
         <w:r>
           <w:rPr>
@@ -1983,7 +1983,7 @@
           <w:lang w:eastAsia="en-US"/>
         </w:rPr>
       </w:pPr>
-      <w:hyperlink w:anchor="_Toc413361661" w:history="1">
+      <w:hyperlink w:anchor="_Toc413432149" w:history="1">
         <w:r>
           <w:rPr>
             <w:rStyle w:val="Hyperlink"/>
@@ -2028,7 +2028,7 @@
             <w:noProof/>
             <w:webHidden/>
           </w:rPr>
-          <w:instrText xml:space="preserve"> PAGEREF _Toc413361661 \h </w:instrText>
+          <w:instrText xml:space="preserve"> PAGEREF _Toc413432149 \h </w:instrText>
         </w:r>
         <w:r>
           <w:rPr>
@@ -2048,7 +2048,7 @@
             <w:noProof/>
             <w:webHidden/>
           </w:rPr>
-          <w:t>8</w:t>
+          <w:t>10</w:t>
         </w:r>
         <w:r>
           <w:rPr>
@@ -2075,7 +2075,7 @@
           <w:lang w:eastAsia="en-US"/>
         </w:rPr>
       </w:pPr>
-      <w:hyperlink w:anchor="_Toc413361662" w:history="1">
+      <w:hyperlink w:anchor="_Toc413432150" w:history="1">
         <w:r>
           <w:rPr>
             <w:rStyle w:val="Hyperlink"/>
@@ -2120,7 +2120,7 @@
             <w:noProof/>
             <w:webHidden/>
           </w:rPr>
-          <w:instrText xml:space="preserve"> PAGEREF _Toc413361662 \h </w:instrText>
+          <w:instrText xml:space="preserve"> PAGEREF _Toc413432150 \h </w:instrText>
         </w:r>
         <w:r>
           <w:rPr>
@@ -2140,7 +2140,7 @@
             <w:noProof/>
             <w:webHidden/>
           </w:rPr>
-          <w:t>8</w:t>
+          <w:t>10</w:t>
         </w:r>
         <w:r>
           <w:rPr>
@@ -2167,7 +2167,7 @@
           <w:lang w:eastAsia="en-US"/>
         </w:rPr>
       </w:pPr>
-      <w:hyperlink w:anchor="_Toc413361663" w:history="1">
+      <w:hyperlink w:anchor="_Toc413432151" w:history="1">
         <w:r>
           <w:rPr>
             <w:rStyle w:val="Hyperlink"/>
@@ -2212,7 +2212,7 @@
             <w:noProof/>
             <w:webHidden/>
           </w:rPr>
-          <w:instrText xml:space="preserve"> PAGEREF _Toc413361663 \h </w:instrText>
+          <w:instrText xml:space="preserve"> PAGEREF _Toc413432151 \h </w:instrText>
         </w:r>
         <w:r>
           <w:rPr>
@@ -2232,7 +2232,7 @@
             <w:noProof/>
             <w:webHidden/>
           </w:rPr>
-          <w:t>8</w:t>
+          <w:t>10</w:t>
         </w:r>
         <w:r>
           <w:rPr>
@@ -2259,7 +2259,7 @@
           <w:lang w:eastAsia="en-US"/>
         </w:rPr>
       </w:pPr>
-      <w:hyperlink w:anchor="_Toc413361664" w:history="1">
+      <w:hyperlink w:anchor="_Toc413432152" w:history="1">
         <w:r>
           <w:rPr>
             <w:rStyle w:val="Hyperlink"/>
@@ -2304,7 +2304,7 @@
             <w:noProof/>
             <w:webHidden/>
           </w:rPr>
-          <w:instrText xml:space="preserve"> PAGEREF _Toc413361664 \h </w:instrText>
+          <w:instrText xml:space="preserve"> PAGEREF _Toc413432152 \h </w:instrText>
         </w:r>
         <w:r>
           <w:rPr>
@@ -2324,7 +2324,7 @@
             <w:noProof/>
             <w:webHidden/>
           </w:rPr>
-          <w:t>8</w:t>
+          <w:t>10</w:t>
         </w:r>
         <w:r>
           <w:rPr>
@@ -2351,7 +2351,7 @@
           <w:lang w:eastAsia="en-US"/>
         </w:rPr>
       </w:pPr>
-      <w:hyperlink w:anchor="_Toc413361665" w:history="1">
+      <w:hyperlink w:anchor="_Toc413432153" w:history="1">
         <w:r>
           <w:rPr>
             <w:rStyle w:val="Hyperlink"/>
@@ -2396,7 +2396,7 @@
             <w:noProof/>
             <w:webHidden/>
           </w:rPr>
-          <w:instrText xml:space="preserve"> PAGEREF _Toc413361665 \h </w:instrText>
+          <w:instrText xml:space="preserve"> PAGEREF _Toc413432153 \h </w:instrText>
         </w:r>
         <w:r>
           <w:rPr>
@@ -2416,7 +2416,7 @@
             <w:noProof/>
             <w:webHidden/>
           </w:rPr>
-          <w:t>8</w:t>
+          <w:t>10</w:t>
         </w:r>
         <w:r>
           <w:rPr>
@@ -2443,7 +2443,7 @@
           <w:lang w:eastAsia="en-US"/>
         </w:rPr>
       </w:pPr>
-      <w:hyperlink w:anchor="_Toc413361666" w:history="1">
+      <w:hyperlink w:anchor="_Toc413432154" w:history="1">
         <w:r>
           <w:rPr>
             <w:rStyle w:val="Hyperlink"/>
@@ -2488,7 +2488,7 @@
             <w:noProof/>
             <w:webHidden/>
           </w:rPr>
-          <w:instrText xml:space="preserve"> PAGEREF _Toc413361666 \h </w:instrText>
+          <w:instrText xml:space="preserve"> PAGEREF _Toc413432154 \h </w:instrText>
         </w:r>
         <w:r>
           <w:rPr>
@@ -2508,7 +2508,7 @@
             <w:noProof/>
             <w:webHidden/>
           </w:rPr>
-          <w:t>8</w:t>
+          <w:t>10</w:t>
         </w:r>
         <w:r>
           <w:rPr>
@@ -2535,7 +2535,7 @@
           <w:lang w:eastAsia="en-US"/>
         </w:rPr>
       </w:pPr>
-      <w:hyperlink w:anchor="_Toc413361667" w:history="1">
+      <w:hyperlink w:anchor="_Toc413432155" w:history="1">
         <w:r>
           <w:rPr>
             <w:rStyle w:val="Hyperlink"/>
@@ -2580,7 +2580,7 @@
             <w:noProof/>
             <w:webHidden/>
           </w:rPr>
-          <w:instrText xml:space="preserve"> PAGEREF _Toc413361667 \h </w:instrText>
+          <w:instrText xml:space="preserve"> PAGEREF _Toc413432155 \h </w:instrText>
         </w:r>
         <w:r>
           <w:rPr>
@@ -2600,7 +2600,7 @@
             <w:noProof/>
             <w:webHidden/>
           </w:rPr>
-          <w:t>9</w:t>
+          <w:t>11</w:t>
         </w:r>
         <w:r>
           <w:rPr>
@@ -2627,7 +2627,7 @@
           <w:lang w:eastAsia="en-US"/>
         </w:rPr>
       </w:pPr>
-      <w:hyperlink w:anchor="_Toc413361668" w:history="1">
+      <w:hyperlink w:anchor="_Toc413432156" w:history="1">
         <w:r>
           <w:rPr>
             <w:rStyle w:val="Hyperlink"/>
@@ -2672,7 +2672,7 @@
             <w:noProof/>
             <w:webHidden/>
           </w:rPr>
-          <w:instrText xml:space="preserve"> PAGEREF _Toc413361668 \h </w:instrText>
+          <w:instrText xml:space="preserve"> PAGEREF _Toc413432156 \h </w:instrText>
         </w:r>
         <w:r>
           <w:rPr>
@@ -2692,7 +2692,7 @@
             <w:noProof/>
             <w:webHidden/>
           </w:rPr>
-          <w:t>9</w:t>
+          <w:t>11</w:t>
         </w:r>
         <w:r>
           <w:rPr>
@@ -2719,7 +2719,7 @@
           <w:lang w:eastAsia="en-US"/>
         </w:rPr>
       </w:pPr>
-      <w:hyperlink w:anchor="_Toc413361669" w:history="1">
+      <w:hyperlink w:anchor="_Toc413432157" w:history="1">
         <w:r>
           <w:rPr>
             <w:rStyle w:val="Hyperlink"/>
@@ -2764,7 +2764,7 @@
             <w:noProof/>
             <w:webHidden/>
           </w:rPr>
-          <w:instrText xml:space="preserve"> PAGEREF _Toc413361669 \h </w:instrText>
+          <w:instrText xml:space="preserve"> PAGEREF _Toc413432157 \h </w:instrText>
         </w:r>
         <w:r>
           <w:rPr>
@@ -2784,7 +2784,7 @@
             <w:noProof/>
             <w:webHidden/>
           </w:rPr>
-          <w:t>9</w:t>
+          <w:t>11</w:t>
         </w:r>
         <w:r>
           <w:rPr>
@@ -2811,7 +2811,7 @@
           <w:lang w:eastAsia="en-US"/>
         </w:rPr>
       </w:pPr>
-      <w:hyperlink w:anchor="_Toc413361670" w:history="1">
+      <w:hyperlink w:anchor="_Toc413432158" w:history="1">
         <w:r>
           <w:rPr>
             <w:rStyle w:val="Hyperlink"/>
@@ -2856,7 +2856,7 @@
             <w:noProof/>
             <w:webHidden/>
           </w:rPr>
-          <w:instrText xml:space="preserve"> PAGEREF _Toc413361670 \h </w:instrText>
+          <w:instrText xml:space="preserve"> PAGEREF _Toc413432158 \h </w:instrText>
         </w:r>
         <w:r>
           <w:rPr>
@@ -2876,7 +2876,7 @@
             <w:noProof/>
             <w:webHidden/>
           </w:rPr>
-          <w:t>11</w:t>
+          <w:t>13</w:t>
         </w:r>
         <w:r>
           <w:rPr>
@@ -2903,7 +2903,7 @@
           <w:lang w:eastAsia="en-US"/>
         </w:rPr>
       </w:pPr>
-      <w:hyperlink w:anchor="_Toc413361671" w:history="1">
+      <w:hyperlink w:anchor="_Toc413432159" w:history="1">
         <w:r>
           <w:rPr>
             <w:rStyle w:val="Hyperlink"/>
@@ -2948,7 +2948,7 @@
             <w:noProof/>
             <w:webHidden/>
           </w:rPr>
-          <w:instrText xml:space="preserve"> PAGEREF _Toc413361671 \h </w:instrText>
+          <w:instrText xml:space="preserve"> PAGEREF _Toc413432159 \h </w:instrText>
         </w:r>
         <w:r>
           <w:rPr>
@@ -2968,7 +2968,7 @@
             <w:noProof/>
             <w:webHidden/>
           </w:rPr>
-          <w:t>11</w:t>
+          <w:t>13</w:t>
         </w:r>
         <w:r>
           <w:rPr>
@@ -2995,7 +2995,7 @@
           <w:lang w:eastAsia="en-US"/>
         </w:rPr>
       </w:pPr>
-      <w:hyperlink w:anchor="_Toc413361672" w:history="1">
+      <w:hyperlink w:anchor="_Toc413432160" w:history="1">
         <w:r>
           <w:rPr>
             <w:rStyle w:val="Hyperlink"/>
@@ -3040,7 +3040,7 @@
             <w:noProof/>
             <w:webHidden/>
           </w:rPr>
-          <w:instrText xml:space="preserve"> PAGEREF _Toc413361672 \h </w:instrText>
+          <w:instrText xml:space="preserve"> PAGEREF _Toc413432160 \h </w:instrText>
         </w:r>
         <w:r>
           <w:rPr>
@@ -3060,7 +3060,7 @@
             <w:noProof/>
             <w:webHidden/>
           </w:rPr>
-          <w:t>11</w:t>
+          <w:t>13</w:t>
         </w:r>
         <w:r>
           <w:rPr>
@@ -3087,7 +3087,7 @@
           <w:lang w:eastAsia="en-US"/>
         </w:rPr>
       </w:pPr>
-      <w:hyperlink w:anchor="_Toc413361673" w:history="1">
+      <w:hyperlink w:anchor="_Toc413432161" w:history="1">
         <w:r>
           <w:rPr>
             <w:rStyle w:val="Hyperlink"/>
@@ -3132,7 +3132,7 @@
             <w:noProof/>
             <w:webHidden/>
           </w:rPr>
-          <w:instrText xml:space="preserve"> PAGEREF _Toc413361673 \h </w:instrText>
+          <w:instrText xml:space="preserve"> PAGEREF _Toc413432161 \h </w:instrText>
         </w:r>
         <w:r>
           <w:rPr>
@@ -3152,7 +3152,7 @@
             <w:noProof/>
             <w:webHidden/>
           </w:rPr>
-          <w:t>11</w:t>
+          <w:t>13</w:t>
         </w:r>
         <w:r>
           <w:rPr>
@@ -3179,7 +3179,7 @@
           <w:lang w:eastAsia="en-US"/>
         </w:rPr>
       </w:pPr>
-      <w:hyperlink w:anchor="_Toc413361674" w:history="1">
+      <w:hyperlink w:anchor="_Toc413432162" w:history="1">
         <w:r>
           <w:rPr>
             <w:rStyle w:val="Hyperlink"/>
@@ -3224,7 +3224,7 @@
             <w:noProof/>
             <w:webHidden/>
           </w:rPr>
-          <w:instrText xml:space="preserve"> PAGEREF _Toc413361674 \h </w:instrText>
+          <w:instrText xml:space="preserve"> PAGEREF _Toc413432162 \h </w:instrText>
         </w:r>
         <w:r>
           <w:rPr>
@@ -3244,7 +3244,7 @@
             <w:noProof/>
             <w:webHidden/>
           </w:rPr>
-          <w:t>11</w:t>
+          <w:t>13</w:t>
         </w:r>
         <w:r>
           <w:rPr>
@@ -3271,7 +3271,7 @@
           <w:lang w:eastAsia="en-US"/>
         </w:rPr>
       </w:pPr>
-      <w:hyperlink w:anchor="_Toc413361675" w:history="1">
+      <w:hyperlink w:anchor="_Toc413432163" w:history="1">
         <w:r>
           <w:rPr>
             <w:rStyle w:val="Hyperlink"/>
@@ -3316,7 +3316,7 @@
             <w:noProof/>
             <w:webHidden/>
           </w:rPr>
-          <w:instrText xml:space="preserve"> PAGEREF _Toc413361675 \h </w:instrText>
+          <w:instrText xml:space="preserve"> PAGEREF _Toc413432163 \h </w:instrText>
         </w:r>
         <w:r>
           <w:rPr>
@@ -3336,7 +3336,7 @@
             <w:noProof/>
             <w:webHidden/>
           </w:rPr>
-          <w:t>11</w:t>
+          <w:t>14</w:t>
         </w:r>
         <w:r>
           <w:rPr>
@@ -3363,7 +3363,7 @@
           <w:lang w:eastAsia="en-US"/>
         </w:rPr>
       </w:pPr>
-      <w:hyperlink w:anchor="_Toc413361676" w:history="1">
+      <w:hyperlink w:anchor="_Toc413432164" w:history="1">
         <w:r>
           <w:rPr>
             <w:rStyle w:val="Hyperlink"/>
@@ -3408,7 +3408,7 @@
             <w:noProof/>
             <w:webHidden/>
           </w:rPr>
-          <w:instrText xml:space="preserve"> PAGEREF _Toc413361676 \h </w:instrText>
+          <w:instrText xml:space="preserve"> PAGEREF _Toc413432164 \h </w:instrText>
         </w:r>
         <w:r>
           <w:rPr>
@@ -3428,7 +3428,7 @@
             <w:noProof/>
             <w:webHidden/>
           </w:rPr>
-          <w:t>11</w:t>
+          <w:t>14</w:t>
         </w:r>
         <w:r>
           <w:rPr>
@@ -3455,7 +3455,7 @@
           <w:lang w:eastAsia="en-US"/>
         </w:rPr>
       </w:pPr>
-      <w:hyperlink w:anchor="_Toc413361677" w:history="1">
+      <w:hyperlink w:anchor="_Toc413432165" w:history="1">
         <w:r>
           <w:rPr>
             <w:rStyle w:val="Hyperlink"/>
@@ -3500,7 +3500,7 @@
             <w:noProof/>
             <w:webHidden/>
           </w:rPr>
-          <w:instrText xml:space="preserve"> PAGEREF _Toc413361677 \h </w:instrText>
+          <w:instrText xml:space="preserve"> PAGEREF _Toc413432165 \h </w:instrText>
         </w:r>
         <w:r>
           <w:rPr>
@@ -3520,7 +3520,7 @@
             <w:noProof/>
             <w:webHidden/>
           </w:rPr>
-          <w:t>11</w:t>
+          <w:t>14</w:t>
         </w:r>
         <w:r>
           <w:rPr>
@@ -3547,7 +3547,7 @@
           <w:lang w:eastAsia="en-US"/>
         </w:rPr>
       </w:pPr>
-      <w:hyperlink w:anchor="_Toc413361678" w:history="1">
+      <w:hyperlink w:anchor="_Toc413432166" w:history="1">
         <w:r>
           <w:rPr>
             <w:rStyle w:val="Hyperlink"/>
@@ -3592,7 +3592,7 @@
             <w:noProof/>
             <w:webHidden/>
           </w:rPr>
-          <w:instrText xml:space="preserve"> PAGEREF _Toc413361678 \h </w:instrText>
+          <w:instrText xml:space="preserve"> PAGEREF _Toc413432166 \h </w:instrText>
         </w:r>
         <w:r>
           <w:rPr>
@@ -3612,7 +3612,7 @@
             <w:noProof/>
             <w:webHidden/>
           </w:rPr>
-          <w:t>11</w:t>
+          <w:t>14</w:t>
         </w:r>
         <w:r>
           <w:rPr>
@@ -3639,7 +3639,7 @@
           <w:lang w:eastAsia="en-US"/>
         </w:rPr>
       </w:pPr>
-      <w:hyperlink w:anchor="_Toc413361679" w:history="1">
+      <w:hyperlink w:anchor="_Toc413432167" w:history="1">
         <w:r>
           <w:rPr>
             <w:rStyle w:val="Hyperlink"/>
@@ -3684,7 +3684,7 @@
             <w:noProof/>
             <w:webHidden/>
           </w:rPr>
-          <w:instrText xml:space="preserve"> PAGEREF _Toc413361679 \h </w:instrText>
+          <w:instrText xml:space="preserve"> PAGEREF _Toc413432167 \h </w:instrText>
         </w:r>
         <w:r>
           <w:rPr>
@@ -3704,7 +3704,7 @@
             <w:noProof/>
             <w:webHidden/>
           </w:rPr>
-          <w:t>11</w:t>
+          <w:t>14</w:t>
         </w:r>
         <w:r>
           <w:rPr>
@@ -3731,7 +3731,7 @@
           <w:lang w:eastAsia="en-US"/>
         </w:rPr>
       </w:pPr>
-      <w:hyperlink w:anchor="_Toc413361680" w:history="1">
+      <w:hyperlink w:anchor="_Toc413432168" w:history="1">
         <w:r>
           <w:rPr>
             <w:rStyle w:val="Hyperlink"/>
@@ -3776,7 +3776,7 @@
             <w:noProof/>
             <w:webHidden/>
           </w:rPr>
-          <w:instrText xml:space="preserve"> PAGEREF _Toc413361680 \h </w:instrText>
+          <w:instrText xml:space="preserve"> PAGEREF _Toc413432168 \h </w:instrText>
         </w:r>
         <w:r>
           <w:rPr>
@@ -3796,7 +3796,7 @@
             <w:noProof/>
             <w:webHidden/>
           </w:rPr>
-          <w:t>11</w:t>
+          <w:t>14</w:t>
         </w:r>
         <w:r>
           <w:rPr>
@@ -3823,7 +3823,7 @@
           <w:lang w:eastAsia="en-US"/>
         </w:rPr>
       </w:pPr>
-      <w:hyperlink w:anchor="_Toc413361681" w:history="1">
+      <w:hyperlink w:anchor="_Toc413432169" w:history="1">
         <w:r>
           <w:rPr>
             <w:rStyle w:val="Hyperlink"/>
@@ -3868,7 +3868,7 @@
             <w:noProof/>
             <w:webHidden/>
           </w:rPr>
-          <w:instrText xml:space="preserve"> PAGEREF _Toc413361681 \h </w:instrText>
+          <w:instrText xml:space="preserve"> PAGEREF _Toc413432169 \h </w:instrText>
         </w:r>
         <w:r>
           <w:rPr>
@@ -3888,7 +3888,7 @@
             <w:noProof/>
             <w:webHidden/>
           </w:rPr>
-          <w:t>11</w:t>
+          <w:t>14</w:t>
         </w:r>
         <w:r>
           <w:rPr>
@@ -3915,7 +3915,7 @@
           <w:lang w:eastAsia="en-US"/>
         </w:rPr>
       </w:pPr>
-      <w:hyperlink w:anchor="_Toc413361682" w:history="1">
+      <w:hyperlink w:anchor="_Toc413432170" w:history="1">
         <w:r>
           <w:rPr>
             <w:rStyle w:val="Hyperlink"/>
@@ -3960,7 +3960,7 @@
             <w:noProof/>
             <w:webHidden/>
           </w:rPr>
-          <w:instrText xml:space="preserve"> PAGEREF _Toc413361682 \h </w:instrText>
+          <w:instrText xml:space="preserve"> PAGEREF _Toc413432170 \h </w:instrText>
         </w:r>
         <w:r>
           <w:rPr>
@@ -3980,7 +3980,7 @@
             <w:noProof/>
             <w:webHidden/>
           </w:rPr>
-          <w:t>11</w:t>
+          <w:t>14</w:t>
         </w:r>
         <w:r>
           <w:rPr>
@@ -4007,7 +4007,7 @@
           <w:lang w:eastAsia="en-US"/>
         </w:rPr>
       </w:pPr>
-      <w:hyperlink w:anchor="_Toc413361683" w:history="1">
+      <w:hyperlink w:anchor="_Toc413432171" w:history="1">
         <w:r>
           <w:rPr>
             <w:rStyle w:val="Hyperlink"/>
@@ -4052,7 +4052,7 @@
             <w:noProof/>
             <w:webHidden/>
           </w:rPr>
-          <w:instrText xml:space="preserve"> PAGEREF _Toc413361683 \h </w:instrText>
+          <w:instrText xml:space="preserve"> PAGEREF _Toc413432171 \h </w:instrText>
         </w:r>
         <w:r>
           <w:rPr>
@@ -4072,7 +4072,7 @@
             <w:noProof/>
             <w:webHidden/>
           </w:rPr>
-          <w:t>11</w:t>
+          <w:t>14</w:t>
         </w:r>
         <w:r>
           <w:rPr>
@@ -4099,7 +4099,7 @@
           <w:lang w:eastAsia="en-US"/>
         </w:rPr>
       </w:pPr>
-      <w:hyperlink w:anchor="_Toc413361684" w:history="1">
+      <w:hyperlink w:anchor="_Toc413432172" w:history="1">
         <w:r>
           <w:rPr>
             <w:rStyle w:val="Hyperlink"/>
@@ -4144,7 +4144,7 @@
             <w:noProof/>
             <w:webHidden/>
           </w:rPr>
-          <w:instrText xml:space="preserve"> PAGEREF _Toc413361684 \h </w:instrText>
+          <w:instrText xml:space="preserve"> PAGEREF _Toc413432172 \h </w:instrText>
         </w:r>
         <w:r>
           <w:rPr>
@@ -4164,7 +4164,7 @@
             <w:noProof/>
             <w:webHidden/>
           </w:rPr>
-          <w:t>11</w:t>
+          <w:t>14</w:t>
         </w:r>
         <w:r>
           <w:rPr>
@@ -4191,7 +4191,7 @@
           <w:lang w:eastAsia="en-US"/>
         </w:rPr>
       </w:pPr>
-      <w:hyperlink w:anchor="_Toc413361685" w:history="1">
+      <w:hyperlink w:anchor="_Toc413432173" w:history="1">
         <w:r>
           <w:rPr>
             <w:rStyle w:val="Hyperlink"/>
@@ -4236,7 +4236,7 @@
             <w:noProof/>
             <w:webHidden/>
           </w:rPr>
-          <w:instrText xml:space="preserve"> PAGEREF _Toc413361685 \h </w:instrText>
+          <w:instrText xml:space="preserve"> PAGEREF _Toc413432173 \h </w:instrText>
         </w:r>
         <w:r>
           <w:rPr>
@@ -4256,7 +4256,7 @@
             <w:noProof/>
             <w:webHidden/>
           </w:rPr>
-          <w:t>13</w:t>
+          <w:t>16</w:t>
         </w:r>
         <w:r>
           <w:rPr>
@@ -4283,7 +4283,7 @@
           <w:lang w:eastAsia="en-US"/>
         </w:rPr>
       </w:pPr>
-      <w:hyperlink w:anchor="_Toc413361686" w:history="1">
+      <w:hyperlink w:anchor="_Toc413432174" w:history="1">
         <w:r>
           <w:rPr>
             <w:rStyle w:val="Hyperlink"/>
@@ -4328,7 +4328,7 @@
             <w:noProof/>
             <w:webHidden/>
           </w:rPr>
-          <w:instrText xml:space="preserve"> PAGEREF _Toc413361686 \h </w:instrText>
+          <w:instrText xml:space="preserve"> PAGEREF _Toc413432174 \h </w:instrText>
         </w:r>
         <w:r>
           <w:rPr>
@@ -4348,7 +4348,7 @@
             <w:noProof/>
             <w:webHidden/>
           </w:rPr>
-          <w:t>13</w:t>
+          <w:t>16</w:t>
         </w:r>
         <w:r>
           <w:rPr>
@@ -4375,7 +4375,7 @@
           <w:lang w:eastAsia="en-US"/>
         </w:rPr>
       </w:pPr>
-      <w:hyperlink w:anchor="_Toc413361687" w:history="1">
+      <w:hyperlink w:anchor="_Toc413432175" w:history="1">
         <w:r>
           <w:rPr>
             <w:rStyle w:val="Hyperlink"/>
@@ -4420,7 +4420,7 @@
             <w:noProof/>
             <w:webHidden/>
           </w:rPr>
-          <w:instrText xml:space="preserve"> PAGEREF _Toc413361687 \h </w:instrText>
+          <w:instrText xml:space="preserve"> PAGEREF _Toc413432175 \h </w:instrText>
         </w:r>
         <w:r>
           <w:rPr>
@@ -4440,7 +4440,7 @@
             <w:noProof/>
             <w:webHidden/>
           </w:rPr>
-          <w:t>13</w:t>
+          <w:t>16</w:t>
         </w:r>
         <w:r>
           <w:rPr>
@@ -4467,7 +4467,7 @@
           <w:lang w:eastAsia="en-US"/>
         </w:rPr>
       </w:pPr>
-      <w:hyperlink w:anchor="_Toc413361688" w:history="1">
+      <w:hyperlink w:anchor="_Toc413432176" w:history="1">
         <w:r>
           <w:rPr>
             <w:rStyle w:val="Hyperlink"/>
@@ -4512,7 +4512,7 @@
             <w:noProof/>
             <w:webHidden/>
           </w:rPr>
-          <w:instrText xml:space="preserve"> PAGEREF _Toc413361688 \h </w:instrText>
+          <w:instrText xml:space="preserve"> PAGEREF _Toc413432176 \h </w:instrText>
         </w:r>
         <w:r>
           <w:rPr>
@@ -4532,7 +4532,7 @@
             <w:noProof/>
             <w:webHidden/>
           </w:rPr>
-          <w:t>13</w:t>
+          <w:t>16</w:t>
         </w:r>
         <w:r>
           <w:rPr>
@@ -4559,7 +4559,7 @@
           <w:lang w:eastAsia="en-US"/>
         </w:rPr>
       </w:pPr>
-      <w:hyperlink w:anchor="_Toc413361689" w:history="1">
+      <w:hyperlink w:anchor="_Toc413432177" w:history="1">
         <w:r>
           <w:rPr>
             <w:rStyle w:val="Hyperlink"/>
@@ -4604,7 +4604,7 @@
             <w:noProof/>
             <w:webHidden/>
           </w:rPr>
-          <w:instrText xml:space="preserve"> PAGEREF _Toc413361689 \h </w:instrText>
+          <w:instrText xml:space="preserve"> PAGEREF _Toc413432177 \h </w:instrText>
         </w:r>
         <w:r>
           <w:rPr>
@@ -4624,7 +4624,7 @@
             <w:noProof/>
             <w:webHidden/>
           </w:rPr>
-          <w:t>13</w:t>
+          <w:t>16</w:t>
         </w:r>
         <w:r>
           <w:rPr>
@@ -4651,7 +4651,7 @@
           <w:lang w:eastAsia="en-US"/>
         </w:rPr>
       </w:pPr>
-      <w:hyperlink w:anchor="_Toc413361690" w:history="1">
+      <w:hyperlink w:anchor="_Toc413432178" w:history="1">
         <w:r>
           <w:rPr>
             <w:rStyle w:val="Hyperlink"/>
@@ -4696,7 +4696,7 @@
             <w:noProof/>
             <w:webHidden/>
           </w:rPr>
-          <w:instrText xml:space="preserve"> PAGEREF _Toc413361690 \h </w:instrText>
+          <w:instrText xml:space="preserve"> PAGEREF _Toc413432178 \h </w:instrText>
         </w:r>
         <w:r>
           <w:rPr>
@@ -4716,7 +4716,7 @@
             <w:noProof/>
             <w:webHidden/>
           </w:rPr>
-          <w:t>13</w:t>
+          <w:t>16</w:t>
         </w:r>
         <w:r>
           <w:rPr>
@@ -4743,7 +4743,7 @@
           <w:lang w:eastAsia="en-US"/>
         </w:rPr>
       </w:pPr>
-      <w:hyperlink w:anchor="_Toc413361691" w:history="1">
+      <w:hyperlink w:anchor="_Toc413432179" w:history="1">
         <w:r>
           <w:rPr>
             <w:rStyle w:val="Hyperlink"/>
@@ -4788,7 +4788,7 @@
             <w:noProof/>
             <w:webHidden/>
           </w:rPr>
-          <w:instrText xml:space="preserve"> PAGEREF _Toc413361691 \h </w:instrText>
+          <w:instrText xml:space="preserve"> PAGEREF _Toc413432179 \h </w:instrText>
         </w:r>
         <w:r>
           <w:rPr>
@@ -4808,7 +4808,7 @@
             <w:noProof/>
             <w:webHidden/>
           </w:rPr>
-          <w:t>13</w:t>
+          <w:t>16</w:t>
         </w:r>
         <w:r>
           <w:rPr>
@@ -4835,7 +4835,7 @@
           <w:lang w:eastAsia="en-US"/>
         </w:rPr>
       </w:pPr>
-      <w:hyperlink w:anchor="_Toc413361692" w:history="1">
+      <w:hyperlink w:anchor="_Toc413432180" w:history="1">
         <w:r>
           <w:rPr>
             <w:rStyle w:val="Hyperlink"/>
@@ -4880,7 +4880,7 @@
             <w:noProof/>
             <w:webHidden/>
           </w:rPr>
-          <w:instrText xml:space="preserve"> PAGEREF _Toc413361692 \h </w:instrText>
+          <w:instrText xml:space="preserve"> PAGEREF _Toc413432180 \h </w:instrText>
         </w:r>
         <w:r>
           <w:rPr>
@@ -4900,7 +4900,7 @@
             <w:noProof/>
             <w:webHidden/>
           </w:rPr>
-          <w:t>13</w:t>
+          <w:t>16</w:t>
         </w:r>
         <w:r>
           <w:rPr>
@@ -4927,7 +4927,7 @@
           <w:lang w:eastAsia="en-US"/>
         </w:rPr>
       </w:pPr>
-      <w:hyperlink w:anchor="_Toc413361693" w:history="1">
+      <w:hyperlink w:anchor="_Toc413432181" w:history="1">
         <w:r>
           <w:rPr>
             <w:rStyle w:val="Hyperlink"/>
@@ -4972,7 +4972,7 @@
             <w:noProof/>
             <w:webHidden/>
           </w:rPr>
-          <w:instrText xml:space="preserve"> PAGEREF _Toc413361693 \h </w:instrText>
+          <w:instrText xml:space="preserve"> PAGEREF _Toc413432181 \h </w:instrText>
         </w:r>
         <w:r>
           <w:rPr>
@@ -4992,7 +4992,7 @@
             <w:noProof/>
             <w:webHidden/>
           </w:rPr>
-          <w:t>13</w:t>
+          <w:t>16</w:t>
         </w:r>
         <w:r>
           <w:rPr>
@@ -5019,7 +5019,7 @@
           <w:lang w:eastAsia="en-US"/>
         </w:rPr>
       </w:pPr>
-      <w:hyperlink w:anchor="_Toc413361694" w:history="1">
+      <w:hyperlink w:anchor="_Toc413432182" w:history="1">
         <w:r>
           <w:rPr>
             <w:rStyle w:val="Hyperlink"/>
@@ -5064,7 +5064,7 @@
             <w:noProof/>
             <w:webHidden/>
           </w:rPr>
-          <w:instrText xml:space="preserve"> PAGEREF _Toc413361694 \h </w:instrText>
+          <w:instrText xml:space="preserve"> PAGEREF _Toc413432182 \h </w:instrText>
         </w:r>
         <w:r>
           <w:rPr>
@@ -5084,7 +5084,7 @@
             <w:noProof/>
             <w:webHidden/>
           </w:rPr>
-          <w:t>13</w:t>
+          <w:t>16</w:t>
         </w:r>
         <w:r>
           <w:rPr>
@@ -5111,7 +5111,7 @@
           <w:lang w:eastAsia="en-US"/>
         </w:rPr>
       </w:pPr>
-      <w:hyperlink w:anchor="_Toc413361695" w:history="1">
+      <w:hyperlink w:anchor="_Toc413432183" w:history="1">
         <w:r>
           <w:rPr>
             <w:rStyle w:val="Hyperlink"/>
@@ -5156,7 +5156,7 @@
             <w:noProof/>
             <w:webHidden/>
           </w:rPr>
-          <w:instrText xml:space="preserve"> PAGEREF _Toc413361695 \h </w:instrText>
+          <w:instrText xml:space="preserve"> PAGEREF _Toc413432183 \h </w:instrText>
         </w:r>
         <w:r>
           <w:rPr>
@@ -5176,7 +5176,7 @@
             <w:noProof/>
             <w:webHidden/>
           </w:rPr>
-          <w:t>13</w:t>
+          <w:t>16</w:t>
         </w:r>
         <w:r>
           <w:rPr>
@@ -5203,7 +5203,7 @@
           <w:lang w:eastAsia="en-US"/>
         </w:rPr>
       </w:pPr>
-      <w:hyperlink w:anchor="_Toc413361696" w:history="1">
+      <w:hyperlink w:anchor="_Toc413432184" w:history="1">
         <w:r>
           <w:rPr>
             <w:rStyle w:val="Hyperlink"/>
@@ -5248,7 +5248,7 @@
             <w:noProof/>
             <w:webHidden/>
           </w:rPr>
-          <w:instrText xml:space="preserve"> PAGEREF _Toc413361696 \h </w:instrText>
+          <w:instrText xml:space="preserve"> PAGEREF _Toc413432184 \h </w:instrText>
         </w:r>
         <w:r>
           <w:rPr>
@@ -5268,7 +5268,7 @@
             <w:noProof/>
             <w:webHidden/>
           </w:rPr>
-          <w:t>13</w:t>
+          <w:t>16</w:t>
         </w:r>
         <w:r>
           <w:rPr>
@@ -5295,7 +5295,7 @@
           <w:lang w:eastAsia="en-US"/>
         </w:rPr>
       </w:pPr>
-      <w:hyperlink w:anchor="_Toc413361697" w:history="1">
+      <w:hyperlink w:anchor="_Toc413432185" w:history="1">
         <w:r>
           <w:rPr>
             <w:rStyle w:val="Hyperlink"/>
@@ -5340,7 +5340,7 @@
             <w:noProof/>
             <w:webHidden/>
           </w:rPr>
-          <w:instrText xml:space="preserve"> PAGEREF _Toc413361697 \h </w:instrText>
+          <w:instrText xml:space="preserve"> PAGEREF _Toc413432185 \h </w:instrText>
         </w:r>
         <w:r>
           <w:rPr>
@@ -5360,7 +5360,7 @@
             <w:noProof/>
             <w:webHidden/>
           </w:rPr>
-          <w:t>13</w:t>
+          <w:t>16</w:t>
         </w:r>
         <w:r>
           <w:rPr>
@@ -5387,7 +5387,7 @@
           <w:lang w:eastAsia="en-US"/>
         </w:rPr>
       </w:pPr>
-      <w:hyperlink w:anchor="_Toc413361698" w:history="1">
+      <w:hyperlink w:anchor="_Toc413432186" w:history="1">
         <w:r>
           <w:rPr>
             <w:rStyle w:val="Hyperlink"/>
@@ -5432,7 +5432,7 @@
             <w:noProof/>
             <w:webHidden/>
           </w:rPr>
-          <w:instrText xml:space="preserve"> PAGEREF _Toc413361698 \h </w:instrText>
+          <w:instrText xml:space="preserve"> PAGEREF _Toc413432186 \h </w:instrText>
         </w:r>
         <w:r>
           <w:rPr>
@@ -5452,7 +5452,7 @@
             <w:noProof/>
             <w:webHidden/>
           </w:rPr>
-          <w:t>13</w:t>
+          <w:t>16</w:t>
         </w:r>
         <w:r>
           <w:rPr>
@@ -5479,7 +5479,7 @@
           <w:lang w:eastAsia="en-US"/>
         </w:rPr>
       </w:pPr>
-      <w:hyperlink w:anchor="_Toc413361699" w:history="1">
+      <w:hyperlink w:anchor="_Toc413432187" w:history="1">
         <w:r>
           <w:rPr>
             <w:rStyle w:val="Hyperlink"/>
@@ -5524,7 +5524,7 @@
             <w:noProof/>
             <w:webHidden/>
           </w:rPr>
-          <w:instrText xml:space="preserve"> PAGEREF _Toc413361699 \h </w:instrText>
+          <w:instrText xml:space="preserve"> PAGEREF _Toc413432187 \h </w:instrText>
         </w:r>
         <w:r>
           <w:rPr>
@@ -5544,7 +5544,7 @@
             <w:noProof/>
             <w:webHidden/>
           </w:rPr>
-          <w:t>13</w:t>
+          <w:t>16</w:t>
         </w:r>
         <w:r>
           <w:rPr>
@@ -5571,7 +5571,7 @@
           <w:lang w:eastAsia="en-US"/>
         </w:rPr>
       </w:pPr>
-      <w:hyperlink w:anchor="_Toc413361700" w:history="1">
+      <w:hyperlink w:anchor="_Toc413432188" w:history="1">
         <w:r>
           <w:rPr>
             <w:rStyle w:val="Hyperlink"/>
@@ -5616,7 +5616,7 @@
             <w:noProof/>
             <w:webHidden/>
           </w:rPr>
-          <w:instrText xml:space="preserve"> PAGEREF _Toc413361700 \h </w:instrText>
+          <w:instrText xml:space="preserve"> PAGEREF _Toc413432188 \h </w:instrText>
         </w:r>
         <w:r>
           <w:rPr>
@@ -5636,7 +5636,7 @@
             <w:noProof/>
             <w:webHidden/>
           </w:rPr>
-          <w:t>14</w:t>
+          <w:t>17</w:t>
         </w:r>
         <w:r>
           <w:rPr>
@@ -5684,6 +5684,8 @@
       <w:r>
         <w:br w:type="page"/>
       </w:r>
+      <w:bookmarkStart w:id="0" w:name="_GoBack"/>
+      <w:bookmarkEnd w:id="0"/>
     </w:p>
     <w:p>
       <w:pPr>
@@ -5693,12 +5695,12 @@
           <w:numId w:val="3"/>
         </w:numPr>
       </w:pPr>
-      <w:bookmarkStart w:id="0" w:name="_Toc413361643"/>
+      <w:bookmarkStart w:id="1" w:name="_Toc413432131"/>
       <w:r>
         <w:lastRenderedPageBreak/>
         <w:t>Game Description</w:t>
       </w:r>
-      <w:bookmarkEnd w:id="0"/>
+      <w:bookmarkEnd w:id="1"/>
     </w:p>
     <w:p>
       <w:pPr>
@@ -5716,123 +5718,18 @@
           <w:rFonts w:asciiTheme="minorHAnsi" w:hAnsiTheme="minorHAnsi" w:cs="TimesNewRomanPSMT"/>
           <w:szCs w:val="24"/>
         </w:rPr>
-        <w:t>Countless years have passed since the first humans took refuge within the</w:t>
-      </w:r>
-      <w:r>
-        <w:rPr>
-          <w:rFonts w:asciiTheme="minorHAnsi" w:hAnsiTheme="minorHAnsi" w:cs="TimesNewRomanPSMT"/>
-          <w:szCs w:val="24"/>
-        </w:rPr>
-        <w:t xml:space="preserve"> </w:t>
-      </w:r>
-      <w:r>
-        <w:rPr>
-          <w:rFonts w:asciiTheme="minorHAnsi" w:hAnsiTheme="minorHAnsi" w:cs="TimesNewRomanPSMT"/>
-          <w:szCs w:val="24"/>
-        </w:rPr>
-        <w:t>creature. Little is known of the outside world, few speak of it, and most ensure</w:t>
-      </w:r>
-      <w:r>
-        <w:rPr>
-          <w:rFonts w:asciiTheme="minorHAnsi" w:hAnsiTheme="minorHAnsi" w:cs="TimesNewRomanPSMT"/>
-          <w:szCs w:val="24"/>
-        </w:rPr>
-        <w:t xml:space="preserve"> </w:t>
-      </w:r>
-      <w:r>
-        <w:rPr>
-          <w:rFonts w:asciiTheme="minorHAnsi" w:hAnsiTheme="minorHAnsi" w:cs="TimesNewRomanPSMT"/>
-          <w:szCs w:val="24"/>
-        </w:rPr>
-        <w:t>that there is no such place. This immense organism, a being, godlike in size,</w:t>
-      </w:r>
-      <w:r>
-        <w:rPr>
-          <w:rFonts w:asciiTheme="minorHAnsi" w:hAnsiTheme="minorHAnsi" w:cs="TimesNewRomanPSMT"/>
-          <w:szCs w:val="24"/>
-        </w:rPr>
-        <w:t xml:space="preserve"> </w:t>
-      </w:r>
-      <w:r>
-        <w:rPr>
-          <w:rFonts w:asciiTheme="minorHAnsi" w:hAnsiTheme="minorHAnsi" w:cs="TimesNewRomanPSMT"/>
-          <w:szCs w:val="24"/>
-        </w:rPr>
-        <w:t>seems transient to the humans.</w:t>
-      </w:r>
-      <w:r>
-        <w:rPr>
-          <w:rFonts w:asciiTheme="minorHAnsi" w:hAnsiTheme="minorHAnsi" w:cs="TimesNewRomanPSMT"/>
-          <w:szCs w:val="24"/>
-        </w:rPr>
-        <w:t xml:space="preserve"> </w:t>
-      </w:r>
-      <w:r>
-        <w:rPr>
-          <w:rFonts w:asciiTheme="minorHAnsi" w:hAnsiTheme="minorHAnsi" w:cs="TimesNewRomanPSMT"/>
-          <w:szCs w:val="24"/>
-        </w:rPr>
-        <w:t>It wishes to connect with those who have taken refuge within its body. It</w:t>
-      </w:r>
-      <w:r>
-        <w:rPr>
-          <w:rFonts w:asciiTheme="minorHAnsi" w:hAnsiTheme="minorHAnsi" w:cs="TimesNewRomanPSMT"/>
-          <w:szCs w:val="24"/>
-        </w:rPr>
-        <w:t xml:space="preserve"> </w:t>
-      </w:r>
-      <w:r>
-        <w:rPr>
-          <w:rFonts w:asciiTheme="minorHAnsi" w:hAnsiTheme="minorHAnsi" w:cs="TimesNewRomanPSMT"/>
-          <w:szCs w:val="24"/>
-        </w:rPr>
-        <w:t>needs a way to personally interact with these humans. It needs you. You, who</w:t>
-      </w:r>
-      <w:r>
-        <w:rPr>
-          <w:rFonts w:asciiTheme="minorHAnsi" w:hAnsiTheme="minorHAnsi" w:cs="TimesNewRomanPSMT"/>
-          <w:szCs w:val="24"/>
-        </w:rPr>
-        <w:t xml:space="preserve"> </w:t>
-      </w:r>
-      <w:r>
-        <w:rPr>
-          <w:rFonts w:asciiTheme="minorHAnsi" w:hAnsiTheme="minorHAnsi" w:cs="TimesNewRomanPSMT"/>
-          <w:szCs w:val="24"/>
-        </w:rPr>
-        <w:t>embodies the essence of this creature. You, who now stands at a crossroads</w:t>
-      </w:r>
-      <w:r>
-        <w:rPr>
-          <w:rFonts w:asciiTheme="minorHAnsi" w:hAnsiTheme="minorHAnsi" w:cs="TimesNewRomanPSMT"/>
-          <w:szCs w:val="24"/>
-        </w:rPr>
-        <w:t xml:space="preserve"> </w:t>
-      </w:r>
-      <w:r>
-        <w:rPr>
-          <w:rFonts w:asciiTheme="minorHAnsi" w:hAnsiTheme="minorHAnsi" w:cs="TimesNewRomanPSMT"/>
-          <w:szCs w:val="24"/>
-        </w:rPr>
-        <w:t>between two worlds. You, who now has the power to change the world. A great struggle lies ahead, but fear not, for you will never walk alone.</w:t>
-      </w:r>
-      <w:r>
-        <w:rPr>
-          <w:rFonts w:asciiTheme="minorHAnsi" w:hAnsiTheme="minorHAnsi" w:cs="TimesNewRomanPSMT"/>
-          <w:szCs w:val="24"/>
-        </w:rPr>
-        <w:t xml:space="preserve"> (1)</w:t>
+        <w:t>Describe the goals of the game.</w:t>
       </w:r>
     </w:p>
     <w:p>
       <w:pPr>
         <w:pStyle w:val="UnitySubHeadingFinal"/>
       </w:pPr>
-      <w:bookmarkStart w:id="1" w:name="_Toc413361644"/>
+      <w:bookmarkStart w:id="2" w:name="_Toc413432132"/>
       <w:r>
         <w:t>Design Goals</w:t>
       </w:r>
-      <w:bookmarkEnd w:id="1"/>
+      <w:bookmarkEnd w:id="2"/>
     </w:p>
     <w:p>
       <w:pPr>
@@ -5847,14 +5744,14 @@
       <w:pPr>
         <w:pStyle w:val="UnitySubHeadingFinal"/>
       </w:pPr>
-      <w:bookmarkStart w:id="2" w:name="_Toc413361645"/>
+      <w:bookmarkStart w:id="3" w:name="_Toc413432133"/>
       <w:r>
         <w:t>Influences and</w:t>
       </w:r>
       <w:r>
         <w:t xml:space="preserve"> Sources</w:t>
       </w:r>
-      <w:bookmarkEnd w:id="2"/>
+      <w:bookmarkEnd w:id="3"/>
     </w:p>
     <w:p>
       <w:pPr>
@@ -5869,14 +5766,14 @@
       <w:pPr>
         <w:pStyle w:val="UnitySubHeadingFinal"/>
       </w:pPr>
-      <w:bookmarkStart w:id="3" w:name="_Toc413361646"/>
+      <w:bookmarkStart w:id="4" w:name="_Toc413432134"/>
       <w:r>
         <w:t xml:space="preserve">Target </w:t>
       </w:r>
       <w:r>
         <w:t>Audience</w:t>
       </w:r>
-      <w:bookmarkEnd w:id="3"/>
+      <w:bookmarkEnd w:id="4"/>
     </w:p>
     <w:p>
       <w:pPr>
@@ -5930,21 +5827,20 @@
       <w:pPr>
         <w:pStyle w:val="UnitySubHeadingFinal"/>
       </w:pPr>
-      <w:bookmarkStart w:id="4" w:name="_Toc413361647"/>
+      <w:bookmarkStart w:id="5" w:name="_Toc413432135"/>
       <w:r>
         <w:t xml:space="preserve">Target </w:t>
       </w:r>
       <w:r>
         <w:t>Customer</w:t>
       </w:r>
-      <w:bookmarkEnd w:id="4"/>
+      <w:bookmarkEnd w:id="5"/>
     </w:p>
     <w:p>
       <w:pPr>
         <w:pStyle w:val="UnityBody"/>
         <w:ind w:left="270"/>
       </w:pPr>
-      <w:bookmarkStart w:id="5" w:name="_GoBack"/>
       <w:r>
         <w:t>Our target customer is a male or female whose age fall within the range of</w:t>
       </w:r>
@@ -6053,7 +5949,6 @@
       <w:r>
         <w:t xml:space="preserve"> (1)</w:t>
       </w:r>
-      <w:bookmarkEnd w:id="5"/>
     </w:p>
     <w:p>
       <w:pPr>
@@ -6069,9 +5964,8 @@
           <w:numId w:val="3"/>
         </w:numPr>
       </w:pPr>
-      <w:bookmarkStart w:id="6" w:name="_Toc413361648"/>
-      <w:r>
-        <w:lastRenderedPageBreak/>
+      <w:bookmarkStart w:id="6" w:name="_Toc413432136"/>
+      <w:r>
         <w:t>Functional Specifications</w:t>
       </w:r>
       <w:bookmarkEnd w:id="6"/>
@@ -6088,7 +5982,7 @@
       <w:pPr>
         <w:pStyle w:val="UnitySubHeadingFinal"/>
       </w:pPr>
-      <w:bookmarkStart w:id="7" w:name="_Toc413361649"/>
+      <w:bookmarkStart w:id="7" w:name="_Toc413432137"/>
       <w:r>
         <w:t>Core Game Play</w:t>
       </w:r>
@@ -6107,8 +6001,9 @@
       <w:pPr>
         <w:pStyle w:val="UnitySubHeadingFinal"/>
       </w:pPr>
-      <w:bookmarkStart w:id="8" w:name="_Toc413361650"/>
-      <w:r>
+      <w:bookmarkStart w:id="8" w:name="_Toc413432138"/>
+      <w:r>
+        <w:lastRenderedPageBreak/>
         <w:t>Game Flow</w:t>
       </w:r>
       <w:bookmarkEnd w:id="8"/>
@@ -6130,32 +6025,46 @@
     </w:p>
     <w:p>
       <w:pPr>
-        <w:pStyle w:val="UnitySubHeadingFinal"/>
-      </w:pPr>
-      <w:bookmarkStart w:id="9" w:name="_Toc413361651"/>
-      <w:r>
-        <w:t>Characters</w:t>
-      </w:r>
-      <w:bookmarkEnd w:id="9"/>
-    </w:p>
-    <w:p>
-      <w:pPr>
         <w:pStyle w:val="UnityBody"/>
         <w:ind w:left="630"/>
       </w:pPr>
       <w:r>
-        <w:t>A list of game characters and brief description.</w:t>
+        <w:object w:dxaOrig="12675" w:dyaOrig="10306">
+          <v:shapetype id="_x0000_t75" coordsize="21600,21600" o:spt="75" o:preferrelative="t" path="m@4@5l@4@11@9@11@9@5xe" filled="f" stroked="f">
+            <v:stroke joinstyle="miter"/>
+            <v:formulas>
+              <v:f eqn="if lineDrawn pixelLineWidth 0"/>
+              <v:f eqn="sum @0 1 0"/>
+              <v:f eqn="sum 0 0 @1"/>
+              <v:f eqn="prod @2 1 2"/>
+              <v:f eqn="prod @3 21600 pixelWidth"/>
+              <v:f eqn="prod @3 21600 pixelHeight"/>
+              <v:f eqn="sum @0 0 1"/>
+              <v:f eqn="prod @6 1 2"/>
+              <v:f eqn="prod @7 21600 pixelWidth"/>
+              <v:f eqn="sum @8 21600 0"/>
+              <v:f eqn="prod @7 21600 pixelHeight"/>
+              <v:f eqn="sum @10 21600 0"/>
+            </v:formulas>
+            <v:path o:extrusionok="f" gradientshapeok="t" o:connecttype="rect"/>
+            <o:lock v:ext="edit" aspectratio="t"/>
+          </v:shapetype>
+          <v:shape id="_x0000_i1026" type="#_x0000_t75" style="width:468pt;height:380.25pt" o:ole="">
+            <v:imagedata r:id="rId8" o:title=""/>
+          </v:shape>
+          <o:OLEObject Type="Embed" ProgID="Visio.Drawing.15" ShapeID="_x0000_i1026" DrawAspect="Content" ObjectID="_1487173970" r:id="rId9"/>
+        </w:object>
       </w:r>
     </w:p>
     <w:p>
       <w:pPr>
         <w:pStyle w:val="UnitySubHeadingFinal"/>
       </w:pPr>
-      <w:bookmarkStart w:id="10" w:name="_Toc413361652"/>
-      <w:r>
-        <w:t>Game Play Elements</w:t>
-      </w:r>
-      <w:bookmarkEnd w:id="10"/>
+      <w:bookmarkStart w:id="9" w:name="_Toc413432139"/>
+      <w:r>
+        <w:t>Characters</w:t>
+      </w:r>
+      <w:bookmarkEnd w:id="9"/>
     </w:p>
     <w:p>
       <w:pPr>
@@ -6163,18 +6072,18 @@
         <w:ind w:left="630"/>
       </w:pPr>
       <w:r>
-        <w:t>A list of game elements (treasure chest, boulder, essence, player health) and brief description.</w:t>
+        <w:t>A list of game characters and brief description.</w:t>
       </w:r>
     </w:p>
     <w:p>
       <w:pPr>
         <w:pStyle w:val="UnitySubHeadingFinal"/>
       </w:pPr>
-      <w:bookmarkStart w:id="11" w:name="_Toc413361653"/>
-      <w:r>
-        <w:t>Game Physics and Statistics</w:t>
-      </w:r>
-      <w:bookmarkEnd w:id="11"/>
+      <w:bookmarkStart w:id="10" w:name="_Toc413432140"/>
+      <w:r>
+        <w:t>Game Play Elements</w:t>
+      </w:r>
+      <w:bookmarkEnd w:id="10"/>
     </w:p>
     <w:p>
       <w:pPr>
@@ -6182,6 +6091,25 @@
         <w:ind w:left="630"/>
       </w:pPr>
       <w:r>
+        <w:t>A list of game elements (treasure chest, boulder, essence, player health) and brief description.</w:t>
+      </w:r>
+    </w:p>
+    <w:p>
+      <w:pPr>
+        <w:pStyle w:val="UnitySubHeadingFinal"/>
+      </w:pPr>
+      <w:bookmarkStart w:id="11" w:name="_Toc413432141"/>
+      <w:r>
+        <w:t>Game Physics and Statistics</w:t>
+      </w:r>
+      <w:bookmarkEnd w:id="11"/>
+    </w:p>
+    <w:p>
+      <w:pPr>
+        <w:pStyle w:val="UnityBody"/>
+        <w:ind w:left="630"/>
+      </w:pPr>
+      <w:r>
         <w:t>Explanation of how the game physics work. Each interaction with objects and the physics behind them. Bumping into enemies, walking into non interactive objects (walls).</w:t>
       </w:r>
     </w:p>
@@ -6189,8 +6117,9 @@
       <w:pPr>
         <w:pStyle w:val="UnitySubHeadingFinal"/>
       </w:pPr>
-      <w:bookmarkStart w:id="12" w:name="_Toc413361654"/>
-      <w:r>
+      <w:bookmarkStart w:id="12" w:name="_Toc413432142"/>
+      <w:r>
+        <w:lastRenderedPageBreak/>
         <w:t>Artificial Intelligence</w:t>
       </w:r>
       <w:bookmarkEnd w:id="12"/>
@@ -6228,10 +6157,13 @@
           <w:numId w:val="3"/>
         </w:numPr>
       </w:pPr>
-      <w:bookmarkStart w:id="13" w:name="_Toc413361655"/>
+      <w:bookmarkStart w:id="13" w:name="_Toc413432143"/>
       <w:r>
         <w:t>User Interface</w:t>
       </w:r>
+      <w:r>
+        <w:t xml:space="preserve"> and Menus</w:t>
+      </w:r>
       <w:bookmarkEnd w:id="13"/>
     </w:p>
     <w:p>
@@ -6239,22 +6171,16 @@
         <w:pStyle w:val="UnityBody"/>
       </w:pPr>
       <w:r>
-        <w:t>Description of the role our UI will play in the users experience</w:t>
-      </w:r>
-      <w:r>
-        <w:t xml:space="preserve"> in/out of game</w:t>
-      </w:r>
-      <w:r>
-        <w:t>.</w:t>
+        <w:t xml:space="preserve">Similar to how a vehicle has a dashboard that shows you the critical, need to know information about the status of your vehicle while driving, the game must provide the user with a simple and intuitive user interface and heads-up-display as well as an easy to navigate game menu. </w:t>
       </w:r>
     </w:p>
     <w:p>
       <w:pPr>
         <w:pStyle w:val="UnitySubHeadingFinal"/>
       </w:pPr>
-      <w:bookmarkStart w:id="14" w:name="_Toc413361656"/>
-      <w:r>
-        <w:t>Flowchart</w:t>
+      <w:bookmarkStart w:id="14" w:name="_Toc413432144"/>
+      <w:r>
+        <w:t>Main Game Menu</w:t>
       </w:r>
       <w:bookmarkEnd w:id="14"/>
     </w:p>
@@ -6264,15 +6190,7 @@
         <w:ind w:left="630"/>
       </w:pPr>
       <w:r>
-        <w:t xml:space="preserve">Attach </w:t>
-      </w:r>
-      <w:proofErr w:type="gramStart"/>
-      <w:r>
-        <w:t>a flow-chart</w:t>
-      </w:r>
-      <w:proofErr w:type="gramEnd"/>
-      <w:r>
-        <w:t>. I think Jonny made one of these already.</w:t>
+        <w:t xml:space="preserve">Upon loading the game from the executable, the player will be presented with a screen containing the Capstone Team’s logo. The game will be loading for the duration of this on-screen graphic and will not move to the main menu until this has completed. After successful load of the game data, the player will then be taken to the game’s main menu screen. </w:t>
       </w:r>
     </w:p>
     <w:p>
@@ -6281,6 +6199,230 @@
         <w:ind w:left="630"/>
       </w:pPr>
       <w:r>
+        <w:t>Menu Items:</w:t>
+      </w:r>
+    </w:p>
+    <w:p>
+      <w:pPr>
+        <w:pStyle w:val="UnityBody"/>
+        <w:numPr>
+          <w:ilvl w:val="0"/>
+          <w:numId w:val="22"/>
+        </w:numPr>
+      </w:pPr>
+      <w:r>
+        <w:t>New Game</w:t>
+      </w:r>
+    </w:p>
+    <w:p>
+      <w:pPr>
+        <w:pStyle w:val="UnityBody"/>
+        <w:numPr>
+          <w:ilvl w:val="1"/>
+          <w:numId w:val="22"/>
+        </w:numPr>
+      </w:pPr>
+      <w:r>
+        <w:t>By selecting this the player will launch a fresh instance of the game and will be brought immediately to the game world.</w:t>
+      </w:r>
+    </w:p>
+    <w:p>
+      <w:pPr>
+        <w:pStyle w:val="UnityBody"/>
+        <w:numPr>
+          <w:ilvl w:val="0"/>
+          <w:numId w:val="22"/>
+        </w:numPr>
+      </w:pPr>
+      <w:r>
+        <w:t>Options</w:t>
+      </w:r>
+    </w:p>
+    <w:p>
+      <w:pPr>
+        <w:pStyle w:val="UnityBody"/>
+        <w:numPr>
+          <w:ilvl w:val="1"/>
+          <w:numId w:val="22"/>
+        </w:numPr>
+      </w:pPr>
+      <w:r>
+        <w:t>Change Resolution</w:t>
+      </w:r>
+    </w:p>
+    <w:p>
+      <w:pPr>
+        <w:pStyle w:val="UnityBody"/>
+        <w:numPr>
+          <w:ilvl w:val="2"/>
+          <w:numId w:val="22"/>
+        </w:numPr>
+      </w:pPr>
+      <w:r>
+        <w:t>From this selection the player will be able to change the resolution from what is currently selected to something that better fits their computer monitor. The aspect ratio is limited to widescreen or the 16:9 aspect ratio.</w:t>
+      </w:r>
+    </w:p>
+    <w:p>
+      <w:pPr>
+        <w:pStyle w:val="UnityBody"/>
+        <w:numPr>
+          <w:ilvl w:val="1"/>
+          <w:numId w:val="22"/>
+        </w:numPr>
+      </w:pPr>
+      <w:r>
+        <w:t>Adjust Brightness</w:t>
+      </w:r>
+    </w:p>
+    <w:p>
+      <w:pPr>
+        <w:pStyle w:val="UnityBody"/>
+        <w:numPr>
+          <w:ilvl w:val="2"/>
+          <w:numId w:val="22"/>
+        </w:numPr>
+      </w:pPr>
+      <w:r>
+        <w:t>The player will be able to adjust how bright the game is from this option in case of low light or if they are sensitive to the bright lights in the game.</w:t>
+      </w:r>
+    </w:p>
+    <w:p>
+      <w:pPr>
+        <w:pStyle w:val="UnityBody"/>
+        <w:numPr>
+          <w:ilvl w:val="1"/>
+          <w:numId w:val="22"/>
+        </w:numPr>
+      </w:pPr>
+      <w:r>
+        <w:t>Adjust Graphical Quality</w:t>
+      </w:r>
+    </w:p>
+    <w:p>
+      <w:pPr>
+        <w:pStyle w:val="UnityBody"/>
+        <w:numPr>
+          <w:ilvl w:val="2"/>
+          <w:numId w:val="22"/>
+        </w:numPr>
+      </w:pPr>
+      <w:r>
+        <w:t>In the case that the player is unhappy with the game’s default video settings, they can select one from here that better fits their computer’s video output capabilities.</w:t>
+      </w:r>
+    </w:p>
+    <w:p>
+      <w:pPr>
+        <w:pStyle w:val="UnityBody"/>
+        <w:numPr>
+          <w:ilvl w:val="0"/>
+          <w:numId w:val="22"/>
+        </w:numPr>
+      </w:pPr>
+      <w:r>
+        <w:t>Control Scheme</w:t>
+      </w:r>
+    </w:p>
+    <w:p>
+      <w:pPr>
+        <w:pStyle w:val="UnityBody"/>
+        <w:numPr>
+          <w:ilvl w:val="1"/>
+          <w:numId w:val="22"/>
+        </w:numPr>
+      </w:pPr>
+      <w:r>
+        <w:lastRenderedPageBreak/>
+        <w:t>By selection this option the player will view an image of a keyboard depicting clearly what each key does in the game and how to control the player character from the game.</w:t>
+      </w:r>
+    </w:p>
+    <w:p>
+      <w:pPr>
+        <w:pStyle w:val="UnityBody"/>
+        <w:numPr>
+          <w:ilvl w:val="0"/>
+          <w:numId w:val="22"/>
+        </w:numPr>
+      </w:pPr>
+      <w:r>
+        <w:t>Credits</w:t>
+      </w:r>
+    </w:p>
+    <w:p>
+      <w:pPr>
+        <w:pStyle w:val="UnityBody"/>
+        <w:numPr>
+          <w:ilvl w:val="1"/>
+          <w:numId w:val="22"/>
+        </w:numPr>
+      </w:pPr>
+      <w:r>
+        <w:t>From the main menu, the player can choose an option to see the list of names of all the people that have worked on the game.</w:t>
+      </w:r>
+    </w:p>
+    <w:p>
+      <w:pPr>
+        <w:pStyle w:val="UnityBody"/>
+        <w:numPr>
+          <w:ilvl w:val="0"/>
+          <w:numId w:val="22"/>
+        </w:numPr>
+      </w:pPr>
+      <w:r>
+        <w:t>Exit to Desktop</w:t>
+      </w:r>
+    </w:p>
+    <w:p>
+      <w:pPr>
+        <w:pStyle w:val="UnityBody"/>
+        <w:numPr>
+          <w:ilvl w:val="1"/>
+          <w:numId w:val="22"/>
+        </w:numPr>
+      </w:pPr>
+      <w:r>
+        <w:t>In the case that the user does not want to start a game or change an option, they can choose this selection to return them to their desktop.</w:t>
+      </w:r>
+    </w:p>
+    <w:p>
+      <w:pPr>
+        <w:pStyle w:val="UnityBody"/>
+        <w:ind w:left="630"/>
+        <w:jc w:val="center"/>
+        <w:rPr>
+          <w:sz w:val="28"/>
+        </w:rPr>
+      </w:pPr>
+      <w:r>
+        <w:object w:dxaOrig="10456" w:dyaOrig="9616">
+          <v:shape id="_x0000_i1025" type="#_x0000_t75" style="width:468pt;height:430.5pt" o:ole="">
+            <v:imagedata r:id="rId10" o:title=""/>
+          </v:shape>
+          <o:OLEObject Type="Embed" ProgID="Visio.Drawing.15" ShapeID="_x0000_i1025" DrawAspect="Content" ObjectID="_1487173971" r:id="rId11"/>
+        </w:object>
+      </w:r>
+      <w:r>
+        <w:br/>
+      </w:r>
+      <w:r>
+        <w:rPr>
+          <w:sz w:val="20"/>
+        </w:rPr>
+        <w:t>Main Menu Flow Diagram</w:t>
+      </w:r>
+    </w:p>
+    <w:p>
+      <w:pPr>
+        <w:pStyle w:val="UnityBody"/>
+        <w:ind w:left="630"/>
+      </w:pPr>
+    </w:p>
+    <w:p>
+      <w:pPr>
+        <w:pStyle w:val="UnityBody"/>
+        <w:ind w:left="630"/>
+      </w:pPr>
+      <w:r>
+        <w:lastRenderedPageBreak/>
         <w:t>Should also list each “page” in the game with a brief description.</w:t>
       </w:r>
     </w:p>
@@ -6464,7 +6606,7 @@
       <w:pPr>
         <w:pStyle w:val="UnitySubHeadingFinal"/>
       </w:pPr>
-      <w:bookmarkStart w:id="15" w:name="_Toc413361657"/>
+      <w:bookmarkStart w:id="15" w:name="_Toc413432145"/>
       <w:r>
         <w:t>GUI</w:t>
       </w:r>
@@ -6650,7 +6792,7 @@
           <w:numId w:val="3"/>
         </w:numPr>
       </w:pPr>
-      <w:bookmarkStart w:id="16" w:name="_Toc413361658"/>
+      <w:bookmarkStart w:id="16" w:name="_Toc413432146"/>
       <w:r>
         <w:t>Art and Video</w:t>
       </w:r>
@@ -6668,7 +6810,7 @@
       <w:pPr>
         <w:pStyle w:val="UnitySubHeadingFinal"/>
       </w:pPr>
-      <w:bookmarkStart w:id="17" w:name="_Toc413361659"/>
+      <w:bookmarkStart w:id="17" w:name="_Toc413432147"/>
       <w:r>
         <w:t>Overall Goals</w:t>
       </w:r>
@@ -6687,7 +6829,11 @@
       </w:r>
       <w:proofErr w:type="spellEnd"/>
       <w:r>
-        <w:t xml:space="preserve"> and Maya (industry standard development software). Rather than raising the polygon count on these models, our team will focus on making our models interesting through the use of colors and textures. Lowering the amount of these polygons per model will decrease the overall time necessary to develop the game, which in turn cuts down on production costs.</w:t>
+        <w:t xml:space="preserve"> and Maya (industry </w:t>
+      </w:r>
+      <w:r>
+        <w:lastRenderedPageBreak/>
+        <w:t>standard development software). Rather than raising the polygon count on these models, our team will focus on making our models interesting through the use of colors and textures. Lowering the amount of these polygons per model will decrease the overall time necessary to develop the game, which in turn cuts down on production costs.</w:t>
       </w:r>
     </w:p>
     <w:p>
@@ -6705,9 +6851,8 @@
       <w:pPr>
         <w:pStyle w:val="UnitySubHeadingFinal"/>
       </w:pPr>
-      <w:bookmarkStart w:id="18" w:name="_Toc413361660"/>
-      <w:r>
-        <w:lastRenderedPageBreak/>
+      <w:bookmarkStart w:id="18" w:name="_Toc413432148"/>
+      <w:r>
         <w:t>3D Art and Animations</w:t>
       </w:r>
       <w:bookmarkEnd w:id="18"/>
@@ -6764,7 +6909,7 @@
       <w:pPr>
         <w:pStyle w:val="UnitySubHeadingFinal"/>
       </w:pPr>
-      <w:bookmarkStart w:id="19" w:name="_Toc413361661"/>
+      <w:bookmarkStart w:id="19" w:name="_Toc413432149"/>
       <w:r>
         <w:t>GUI</w:t>
       </w:r>
@@ -6783,7 +6928,7 @@
       <w:pPr>
         <w:pStyle w:val="UnitySubHeadingFinal"/>
       </w:pPr>
-      <w:bookmarkStart w:id="20" w:name="_Toc413361662"/>
+      <w:bookmarkStart w:id="20" w:name="_Toc413432150"/>
       <w:r>
         <w:t>Terrain</w:t>
       </w:r>
@@ -6810,7 +6955,7 @@
       <w:pPr>
         <w:pStyle w:val="UnitySubHeadingFinal"/>
       </w:pPr>
-      <w:bookmarkStart w:id="21" w:name="_Toc413361663"/>
+      <w:bookmarkStart w:id="21" w:name="_Toc413432151"/>
       <w:r>
         <w:t>Game Play Elements</w:t>
       </w:r>
@@ -6829,7 +6974,7 @@
       <w:pPr>
         <w:pStyle w:val="UnitySubHeadingFinal"/>
       </w:pPr>
-      <w:bookmarkStart w:id="22" w:name="_Toc413361664"/>
+      <w:bookmarkStart w:id="22" w:name="_Toc413432152"/>
       <w:r>
         <w:t>Special Effects</w:t>
       </w:r>
@@ -6856,7 +7001,7 @@
       <w:pPr>
         <w:pStyle w:val="UnitySubHeadingFinal"/>
       </w:pPr>
-      <w:bookmarkStart w:id="23" w:name="_Toc413361665"/>
+      <w:bookmarkStart w:id="23" w:name="_Toc413432153"/>
       <w:r>
         <w:t>Marketing and Packaging Art</w:t>
       </w:r>
@@ -6868,13 +7013,7 @@
         <w:ind w:left="630"/>
       </w:pPr>
       <w:r>
-        <w:t xml:space="preserve">The primary marketing strategy for the game will be centered </w:t>
-      </w:r>
-      <w:r>
-        <w:t>on</w:t>
-      </w:r>
-      <w:r>
-        <w:t xml:space="preserve"> the</w:t>
+        <w:t>The primary marketing strategy for the game will be centered on the</w:t>
       </w:r>
       <w:r>
         <w:t xml:space="preserve"> </w:t>
@@ -6910,7 +7049,7 @@
       <w:pPr>
         <w:pStyle w:val="UnitySubHeadingFinal"/>
       </w:pPr>
-      <w:bookmarkStart w:id="24" w:name="_Toc413361666"/>
+      <w:bookmarkStart w:id="24" w:name="_Toc413432154"/>
       <w:r>
         <w:t>Assets Pipeline</w:t>
       </w:r>
@@ -6957,6 +7096,7 @@
         <w:ind w:left="630"/>
       </w:pPr>
       <w:r>
+        <w:lastRenderedPageBreak/>
         <w:tab/>
       </w:r>
       <w:r>
@@ -7060,7 +7200,6 @@
         <w:ind w:left="630"/>
       </w:pPr>
       <w:r>
-        <w:lastRenderedPageBreak/>
         <w:tab/>
       </w:r>
       <w:r>
@@ -7087,7 +7226,7 @@
           <w:numId w:val="3"/>
         </w:numPr>
       </w:pPr>
-      <w:bookmarkStart w:id="25" w:name="_Toc413361667"/>
+      <w:bookmarkStart w:id="25" w:name="_Toc413432155"/>
       <w:r>
         <w:t>Sound and Music</w:t>
       </w:r>
@@ -7133,14 +7272,9 @@
     </w:p>
     <w:p>
       <w:pPr>
-        <w:pStyle w:val="UnityBody"/>
-      </w:pPr>
-    </w:p>
-    <w:p>
-      <w:pPr>
         <w:pStyle w:val="UnitySubHeadingFinal"/>
       </w:pPr>
-      <w:bookmarkStart w:id="26" w:name="_Toc413361668"/>
+      <w:bookmarkStart w:id="26" w:name="_Toc413432156"/>
       <w:r>
         <w:t>Overall Goals</w:t>
       </w:r>
@@ -7162,7 +7296,7 @@
       <w:pPr>
         <w:pStyle w:val="UnitySubHeadingFinal"/>
       </w:pPr>
-      <w:bookmarkStart w:id="27" w:name="_Toc413361669"/>
+      <w:bookmarkStart w:id="27" w:name="_Toc413432157"/>
       <w:r>
         <w:t>Audio Sources</w:t>
       </w:r>
@@ -7225,6 +7359,7 @@
         </w:numPr>
       </w:pPr>
       <w:r>
+        <w:lastRenderedPageBreak/>
         <w:t>Tension/Action Music – When the player comes into contact with an enemy, the music will transition from the ambient track to one with more urgency to it.</w:t>
       </w:r>
     </w:p>
@@ -7261,7 +7396,6 @@
         </w:numPr>
       </w:pPr>
       <w:r>
-        <w:lastRenderedPageBreak/>
         <w:t>Option Menu Selection – Similar to the above audio, this clip will be triggered when any option is actually selected from the menu by either mouse click or key press.</w:t>
       </w:r>
     </w:p>
@@ -7388,6 +7522,7 @@
         </w:numPr>
       </w:pPr>
       <w:r>
+        <w:lastRenderedPageBreak/>
         <w:t>Non-Player Character Speech – When the player comes into contact with the non-player character and interacts with him, various audio cues may be played. These will not be voiceovers, but more like vocal cues similar to grunts or other noises that represent what the non-player character may sound like.</w:t>
       </w:r>
     </w:p>
@@ -7434,7 +7569,7 @@
           <w:numId w:val="3"/>
         </w:numPr>
       </w:pPr>
-      <w:bookmarkStart w:id="28" w:name="_Toc413361670"/>
+      <w:bookmarkStart w:id="28" w:name="_Toc413432158"/>
       <w:r>
         <w:t>Story</w:t>
       </w:r>
@@ -7444,7 +7579,7 @@
       <w:pPr>
         <w:pStyle w:val="UnitySubHeadingFinal"/>
       </w:pPr>
-      <w:bookmarkStart w:id="29" w:name="_Toc413361671"/>
+      <w:bookmarkStart w:id="29" w:name="_Toc413432159"/>
       <w:r>
         <w:t>Player Characters</w:t>
       </w:r>
@@ -7454,7 +7589,7 @@
       <w:pPr>
         <w:pStyle w:val="UnitySubHeadingFinal"/>
       </w:pPr>
-      <w:bookmarkStart w:id="30" w:name="_Toc413361672"/>
+      <w:bookmarkStart w:id="30" w:name="_Toc413432160"/>
       <w:r>
         <w:t>Secondary Characters</w:t>
       </w:r>
@@ -7464,7 +7599,7 @@
       <w:pPr>
         <w:pStyle w:val="UnitySubHeadingFinal"/>
       </w:pPr>
-      <w:bookmarkStart w:id="31" w:name="_Toc413361673"/>
+      <w:bookmarkStart w:id="31" w:name="_Toc413432161"/>
       <w:r>
         <w:t>Enemy Characters</w:t>
       </w:r>
@@ -7474,7 +7609,7 @@
       <w:pPr>
         <w:pStyle w:val="UnitySubHeadingFinal"/>
       </w:pPr>
-      <w:bookmarkStart w:id="32" w:name="_Toc413361674"/>
+      <w:bookmarkStart w:id="32" w:name="_Toc413432162"/>
       <w:r>
         <w:t>Story Theme</w:t>
       </w:r>
@@ -7482,10 +7617,28 @@
     </w:p>
     <w:p>
       <w:pPr>
+        <w:pStyle w:val="ListParagraph"/>
+        <w:autoSpaceDE w:val="0"/>
+        <w:autoSpaceDN w:val="0"/>
+        <w:adjustRightInd w:val="0"/>
+        <w:spacing w:before="0"/>
+        <w:ind w:left="360"/>
+      </w:pPr>
+      <w:r>
+        <w:rPr>
+          <w:rFonts w:asciiTheme="minorHAnsi" w:hAnsiTheme="minorHAnsi" w:cs="TimesNewRomanPSMT"/>
+          <w:szCs w:val="24"/>
+        </w:rPr>
+        <w:t>Countless years have passed since the first humans took refuge within the creature. Little is known of the outside world, few speak of it, and most ensure that there is no such place. This immense organism, a being, godlike in size, seems transient to the humans. It wishes to connect with those who have taken refuge within its body. It needs a way to personally interact with these humans. It needs you. You, who embodies the essence of this creature. You, who now stands at a crossroads between two worlds. You, who now has the power to change the world. A great struggle lies ahead, but fear not, for you will never walk alone. (1)</w:t>
+      </w:r>
+    </w:p>
+    <w:p>
+      <w:pPr>
         <w:pStyle w:val="UnitySubHeadingFinal"/>
       </w:pPr>
-      <w:bookmarkStart w:id="33" w:name="_Toc413361675"/>
-      <w:r>
+      <w:bookmarkStart w:id="33" w:name="_Toc413432163"/>
+      <w:r>
+        <w:lastRenderedPageBreak/>
         <w:t>Visual Theme</w:t>
       </w:r>
       <w:bookmarkEnd w:id="33"/>
@@ -7494,7 +7647,7 @@
       <w:pPr>
         <w:pStyle w:val="UnitySubHeadingFinal"/>
       </w:pPr>
-      <w:bookmarkStart w:id="34" w:name="_Toc413361676"/>
+      <w:bookmarkStart w:id="34" w:name="_Toc413432164"/>
       <w:r>
         <w:t>Story Outline</w:t>
       </w:r>
@@ -7508,7 +7661,7 @@
           <w:numId w:val="3"/>
         </w:numPr>
       </w:pPr>
-      <w:bookmarkStart w:id="35" w:name="_Toc413361677"/>
+      <w:bookmarkStart w:id="35" w:name="_Toc413432165"/>
       <w:r>
         <w:t>Level Requirements</w:t>
       </w:r>
@@ -7518,7 +7671,7 @@
       <w:pPr>
         <w:pStyle w:val="UnitySubHeadingFinal"/>
       </w:pPr>
-      <w:bookmarkStart w:id="36" w:name="_Toc413361678"/>
+      <w:bookmarkStart w:id="36" w:name="_Toc413432166"/>
       <w:r>
         <w:t>Level Diagram</w:t>
       </w:r>
@@ -7528,7 +7681,7 @@
       <w:pPr>
         <w:pStyle w:val="UnitySubHeadingFinal"/>
       </w:pPr>
-      <w:bookmarkStart w:id="37" w:name="_Toc413361679"/>
+      <w:bookmarkStart w:id="37" w:name="_Toc413432167"/>
       <w:r>
         <w:t>Asset Revelation Schedule</w:t>
       </w:r>
@@ -7538,7 +7691,7 @@
       <w:pPr>
         <w:pStyle w:val="UnitySubHeadingFinal"/>
       </w:pPr>
-      <w:bookmarkStart w:id="38" w:name="_Toc413361680"/>
+      <w:bookmarkStart w:id="38" w:name="_Toc413432168"/>
       <w:r>
         <w:t>Level Design Seeds</w:t>
       </w:r>
@@ -7552,7 +7705,7 @@
           <w:numId w:val="3"/>
         </w:numPr>
       </w:pPr>
-      <w:bookmarkStart w:id="39" w:name="_Toc413361681"/>
+      <w:bookmarkStart w:id="39" w:name="_Toc413432169"/>
       <w:r>
         <w:t>Technical Specifications</w:t>
       </w:r>
@@ -7562,7 +7715,7 @@
       <w:pPr>
         <w:pStyle w:val="UnitySubHeadingFinal"/>
       </w:pPr>
-      <w:bookmarkStart w:id="40" w:name="_Toc413361682"/>
+      <w:bookmarkStart w:id="40" w:name="_Toc413432170"/>
       <w:r>
         <w:t>Game Mechanics</w:t>
       </w:r>
@@ -7572,7 +7725,7 @@
       <w:pPr>
         <w:pStyle w:val="UnitySubHeadingFinal"/>
       </w:pPr>
-      <w:bookmarkStart w:id="41" w:name="_Toc413361683"/>
+      <w:bookmarkStart w:id="41" w:name="_Toc413432171"/>
       <w:r>
         <w:t>Game Engine</w:t>
       </w:r>
@@ -7582,7 +7735,7 @@
       <w:pPr>
         <w:pStyle w:val="UnitySubHeadingFinal"/>
       </w:pPr>
-      <w:bookmarkStart w:id="42" w:name="_Toc413361684"/>
+      <w:bookmarkStart w:id="42" w:name="_Toc413432172"/>
       <w:r>
         <w:t>Naming Convention</w:t>
       </w:r>
@@ -7828,17 +7981,7 @@
                 <w:szCs w:val="22"/>
                 <w:lang w:eastAsia="en-US"/>
               </w:rPr>
-              <w:t xml:space="preserve"> explains the purpose of the particular player object. There is typically only one player object per scene. If there are other copies of the </w:t>
-            </w:r>
-            <w:r>
-              <w:rPr>
-                <w:rFonts w:ascii="Calibri" w:eastAsia="Times New Roman" w:hAnsi="Calibri" w:cs="Times New Roman"/>
-                <w:sz w:val="22"/>
-                <w:szCs w:val="22"/>
-                <w:lang w:eastAsia="en-US"/>
-              </w:rPr>
-              <w:lastRenderedPageBreak/>
-              <w:t>player character in one scene, they are to refer to the player object's current location in the game world.</w:t>
+              <w:t xml:space="preserve"> explains the purpose of the particular player object. There is typically only one player object per scene. If there are other copies of the player character in one scene, they are to refer to the player object's current location in the game world.</w:t>
             </w:r>
           </w:p>
         </w:tc>
@@ -7873,7 +8016,6 @@
                 <w:szCs w:val="22"/>
                 <w:lang w:eastAsia="en-US"/>
               </w:rPr>
-              <w:lastRenderedPageBreak/>
               <w:t>player_MainPlayer</w:t>
             </w:r>
             <w:proofErr w:type="spellEnd"/>
@@ -7935,7 +8077,6 @@
                 <w:szCs w:val="22"/>
                 <w:lang w:eastAsia="en-US"/>
               </w:rPr>
-              <w:lastRenderedPageBreak/>
               <w:t>Physical Environmental Assets</w:t>
             </w:r>
           </w:p>
@@ -8146,6 +8287,7 @@
                 <w:szCs w:val="22"/>
                 <w:lang w:eastAsia="en-US"/>
               </w:rPr>
+              <w:lastRenderedPageBreak/>
               <w:t>Enemy Characters</w:t>
             </w:r>
           </w:p>
@@ -8863,8 +9005,9 @@
       <w:pPr>
         <w:pStyle w:val="UnitySubHeadingFinal"/>
       </w:pPr>
-      <w:bookmarkStart w:id="43" w:name="_Toc413361685"/>
-      <w:r>
+      <w:bookmarkStart w:id="43" w:name="_Toc413432173"/>
+      <w:r>
+        <w:lastRenderedPageBreak/>
         <w:t>Platform and OS</w:t>
       </w:r>
       <w:bookmarkEnd w:id="43"/>
@@ -8873,7 +9016,7 @@
       <w:pPr>
         <w:pStyle w:val="UnitySubHeadingFinal"/>
       </w:pPr>
-      <w:bookmarkStart w:id="44" w:name="_Toc413361686"/>
+      <w:bookmarkStart w:id="44" w:name="_Toc413432174"/>
       <w:r>
         <w:t>External Code</w:t>
       </w:r>
@@ -8883,7 +9026,7 @@
       <w:pPr>
         <w:pStyle w:val="UnitySubHeadingFinal"/>
       </w:pPr>
-      <w:bookmarkStart w:id="45" w:name="_Toc413361687"/>
+      <w:bookmarkStart w:id="45" w:name="_Toc413432175"/>
       <w:r>
         <w:t>Code Objects</w:t>
       </w:r>
@@ -8893,7 +9036,7 @@
       <w:pPr>
         <w:pStyle w:val="UnitySubHeadingFinal"/>
       </w:pPr>
-      <w:bookmarkStart w:id="46" w:name="_Toc413361688"/>
+      <w:bookmarkStart w:id="46" w:name="_Toc413432176"/>
       <w:r>
         <w:t>Control Loop</w:t>
       </w:r>
@@ -8903,7 +9046,7 @@
       <w:pPr>
         <w:pStyle w:val="UnitySubHeadingFinal"/>
       </w:pPr>
-      <w:bookmarkStart w:id="47" w:name="_Toc413361689"/>
+      <w:bookmarkStart w:id="47" w:name="_Toc413432177"/>
       <w:r>
         <w:t>Game Objects Data</w:t>
       </w:r>
@@ -8913,7 +9056,7 @@
       <w:pPr>
         <w:pStyle w:val="UnitySubHeadingFinal"/>
       </w:pPr>
-      <w:bookmarkStart w:id="48" w:name="_Toc413361690"/>
+      <w:bookmarkStart w:id="48" w:name="_Toc413432178"/>
       <w:r>
         <w:t>Data Flow</w:t>
       </w:r>
@@ -8923,7 +9066,7 @@
       <w:pPr>
         <w:pStyle w:val="UnitySubHeadingFinal"/>
       </w:pPr>
-      <w:bookmarkStart w:id="49" w:name="_Toc413361691"/>
+      <w:bookmarkStart w:id="49" w:name="_Toc413432179"/>
       <w:r>
         <w:t>Artificial Intelligence</w:t>
       </w:r>
@@ -8937,7 +9080,7 @@
           <w:numId w:val="3"/>
         </w:numPr>
       </w:pPr>
-      <w:bookmarkStart w:id="50" w:name="_Toc413361692"/>
+      <w:bookmarkStart w:id="50" w:name="_Toc413432180"/>
       <w:r>
         <w:t>Production Schedule</w:t>
       </w:r>
@@ -8947,7 +9090,7 @@
       <w:pPr>
         <w:pStyle w:val="UnitySubHeadingFinal"/>
       </w:pPr>
-      <w:bookmarkStart w:id="51" w:name="_Toc413361693"/>
+      <w:bookmarkStart w:id="51" w:name="_Toc413432181"/>
       <w:r>
         <w:t>Scope</w:t>
       </w:r>
@@ -8957,7 +9100,7 @@
       <w:pPr>
         <w:pStyle w:val="UnitySubHeadingFinal"/>
       </w:pPr>
-      <w:bookmarkStart w:id="52" w:name="_Toc413361694"/>
+      <w:bookmarkStart w:id="52" w:name="_Toc413432182"/>
       <w:r>
         <w:t>Scheduling</w:t>
       </w:r>
@@ -8967,7 +9110,7 @@
       <w:pPr>
         <w:pStyle w:val="UnitySubHeadingFinal"/>
       </w:pPr>
-      <w:bookmarkStart w:id="53" w:name="_Toc413361695"/>
+      <w:bookmarkStart w:id="53" w:name="_Toc413432183"/>
       <w:r>
         <w:t>Dependencies</w:t>
       </w:r>
@@ -8977,7 +9120,7 @@
       <w:pPr>
         <w:pStyle w:val="UnitySubHeadingFinal"/>
       </w:pPr>
-      <w:bookmarkStart w:id="54" w:name="_Toc413361696"/>
+      <w:bookmarkStart w:id="54" w:name="_Toc413432184"/>
       <w:r>
         <w:t>Cost Estimate</w:t>
       </w:r>
@@ -8991,7 +9134,7 @@
           <w:numId w:val="3"/>
         </w:numPr>
       </w:pPr>
-      <w:bookmarkStart w:id="55" w:name="_Toc413361697"/>
+      <w:bookmarkStart w:id="55" w:name="_Toc413432185"/>
       <w:r>
         <w:t>Use Cases</w:t>
       </w:r>
@@ -9005,7 +9148,7 @@
           <w:numId w:val="3"/>
         </w:numPr>
       </w:pPr>
-      <w:bookmarkStart w:id="56" w:name="_Toc413361698"/>
+      <w:bookmarkStart w:id="56" w:name="_Toc413432186"/>
       <w:r>
         <w:t>References</w:t>
       </w:r>
@@ -9168,7 +9311,7 @@
       <w:r>
         <w:t xml:space="preserve"> </w:t>
       </w:r>
-      <w:bookmarkStart w:id="57" w:name="_Toc413361699"/>
+      <w:bookmarkStart w:id="57" w:name="_Toc413432187"/>
       <w:r>
         <w:t>Document Revision History</w:t>
       </w:r>
@@ -9294,7 +9437,7 @@
           <w:numId w:val="3"/>
         </w:numPr>
       </w:pPr>
-      <w:bookmarkStart w:id="58" w:name="_Toc413361700"/>
+      <w:bookmarkStart w:id="58" w:name="_Toc413432188"/>
       <w:r>
         <w:lastRenderedPageBreak/>
         <w:t>Appendix</w:t>
@@ -9314,8 +9457,8 @@
       </w:r>
     </w:p>
     <w:sectPr>
-      <w:headerReference w:type="default" r:id="rId8"/>
-      <w:footerReference w:type="default" r:id="rId9"/>
+      <w:headerReference w:type="default" r:id="rId12"/>
+      <w:footerReference w:type="default" r:id="rId13"/>
       <w:pgSz w:w="12240" w:h="15840"/>
       <w:pgMar w:top="1440" w:right="1440" w:bottom="1440" w:left="1440" w:header="720" w:footer="720" w:gutter="0"/>
       <w:cols w:space="720"/>
@@ -10519,6 +10662,92 @@
     </w:lvl>
   </w:abstractNum>
   <w:abstractNum w:abstractNumId="10">
+    <w:nsid w:val="478F0DA6"/>
+    <w:multiLevelType w:val="hybridMultilevel"/>
+    <w:tmpl w:val="959AD6BE"/>
+    <w:lvl w:ilvl="0" w:tplc="04090015">
+      <w:start w:val="1"/>
+      <w:numFmt w:val="upperLetter"/>
+      <w:lvlText w:val="%1."/>
+      <w:lvlJc w:val="left"/>
+      <w:pPr>
+        <w:ind w:left="1350" w:hanging="360"/>
+      </w:pPr>
+    </w:lvl>
+    <w:lvl w:ilvl="1" w:tplc="04090013">
+      <w:start w:val="1"/>
+      <w:numFmt w:val="upperRoman"/>
+      <w:lvlText w:val="%2."/>
+      <w:lvlJc w:val="right"/>
+      <w:pPr>
+        <w:ind w:left="2070" w:hanging="360"/>
+      </w:pPr>
+    </w:lvl>
+    <w:lvl w:ilvl="2" w:tplc="0409001B">
+      <w:start w:val="1"/>
+      <w:numFmt w:val="lowerRoman"/>
+      <w:lvlText w:val="%3."/>
+      <w:lvlJc w:val="right"/>
+      <w:pPr>
+        <w:ind w:left="2790" w:hanging="180"/>
+      </w:pPr>
+    </w:lvl>
+    <w:lvl w:ilvl="3" w:tplc="0409000F" w:tentative="1">
+      <w:start w:val="1"/>
+      <w:numFmt w:val="decimal"/>
+      <w:lvlText w:val="%4."/>
+      <w:lvlJc w:val="left"/>
+      <w:pPr>
+        <w:ind w:left="3510" w:hanging="360"/>
+      </w:pPr>
+    </w:lvl>
+    <w:lvl w:ilvl="4" w:tplc="04090019" w:tentative="1">
+      <w:start w:val="1"/>
+      <w:numFmt w:val="lowerLetter"/>
+      <w:lvlText w:val="%5."/>
+      <w:lvlJc w:val="left"/>
+      <w:pPr>
+        <w:ind w:left="4230" w:hanging="360"/>
+      </w:pPr>
+    </w:lvl>
+    <w:lvl w:ilvl="5" w:tplc="0409001B" w:tentative="1">
+      <w:start w:val="1"/>
+      <w:numFmt w:val="lowerRoman"/>
+      <w:lvlText w:val="%6."/>
+      <w:lvlJc w:val="right"/>
+      <w:pPr>
+        <w:ind w:left="4950" w:hanging="180"/>
+      </w:pPr>
+    </w:lvl>
+    <w:lvl w:ilvl="6" w:tplc="0409000F" w:tentative="1">
+      <w:start w:val="1"/>
+      <w:numFmt w:val="decimal"/>
+      <w:lvlText w:val="%7."/>
+      <w:lvlJc w:val="left"/>
+      <w:pPr>
+        <w:ind w:left="5670" w:hanging="360"/>
+      </w:pPr>
+    </w:lvl>
+    <w:lvl w:ilvl="7" w:tplc="04090019" w:tentative="1">
+      <w:start w:val="1"/>
+      <w:numFmt w:val="lowerLetter"/>
+      <w:lvlText w:val="%8."/>
+      <w:lvlJc w:val="left"/>
+      <w:pPr>
+        <w:ind w:left="6390" w:hanging="360"/>
+      </w:pPr>
+    </w:lvl>
+    <w:lvl w:ilvl="8" w:tplc="0409001B" w:tentative="1">
+      <w:start w:val="1"/>
+      <w:numFmt w:val="lowerRoman"/>
+      <w:lvlText w:val="%9."/>
+      <w:lvlJc w:val="right"/>
+      <w:pPr>
+        <w:ind w:left="7110" w:hanging="180"/>
+      </w:pPr>
+    </w:lvl>
+  </w:abstractNum>
+  <w:abstractNum w:abstractNumId="11">
     <w:nsid w:val="4A4040BB"/>
     <w:multiLevelType w:val="hybridMultilevel"/>
     <w:tmpl w:val="0D1C6312"/>
@@ -10607,7 +10836,7 @@
       </w:pPr>
     </w:lvl>
   </w:abstractNum>
-  <w:abstractNum w:abstractNumId="11">
+  <w:abstractNum w:abstractNumId="12">
     <w:nsid w:val="4AB13600"/>
     <w:multiLevelType w:val="hybridMultilevel"/>
     <w:tmpl w:val="0420A074"/>
@@ -10696,7 +10925,7 @@
       </w:pPr>
     </w:lvl>
   </w:abstractNum>
-  <w:abstractNum w:abstractNumId="12">
+  <w:abstractNum w:abstractNumId="13">
     <w:nsid w:val="4CAE7939"/>
     <w:multiLevelType w:val="hybridMultilevel"/>
     <w:tmpl w:val="05584358"/>
@@ -10785,7 +11014,7 @@
       </w:pPr>
     </w:lvl>
   </w:abstractNum>
-  <w:abstractNum w:abstractNumId="13">
+  <w:abstractNum w:abstractNumId="14">
     <w:nsid w:val="4E4A2AC2"/>
     <w:multiLevelType w:val="hybridMultilevel"/>
     <w:tmpl w:val="0B422CA6"/>
@@ -10874,7 +11103,7 @@
       </w:pPr>
     </w:lvl>
   </w:abstractNum>
-  <w:abstractNum w:abstractNumId="14">
+  <w:abstractNum w:abstractNumId="15">
     <w:nsid w:val="51225C76"/>
     <w:multiLevelType w:val="hybridMultilevel"/>
     <w:tmpl w:val="0A362CE0"/>
@@ -10963,7 +11192,7 @@
       </w:pPr>
     </w:lvl>
   </w:abstractNum>
-  <w:abstractNum w:abstractNumId="15">
+  <w:abstractNum w:abstractNumId="16">
     <w:nsid w:val="525B3A70"/>
     <w:multiLevelType w:val="hybridMultilevel"/>
     <w:tmpl w:val="44BA21FC"/>
@@ -11049,7 +11278,7 @@
       </w:pPr>
     </w:lvl>
   </w:abstractNum>
-  <w:abstractNum w:abstractNumId="16">
+  <w:abstractNum w:abstractNumId="17">
     <w:nsid w:val="561D6F34"/>
     <w:multiLevelType w:val="hybridMultilevel"/>
     <w:tmpl w:val="B3D0D17C"/>
@@ -11138,7 +11367,7 @@
       </w:pPr>
     </w:lvl>
   </w:abstractNum>
-  <w:abstractNum w:abstractNumId="17">
+  <w:abstractNum w:abstractNumId="18">
     <w:nsid w:val="68303C99"/>
     <w:multiLevelType w:val="hybridMultilevel"/>
     <w:tmpl w:val="475ACD7E"/>
@@ -11282,7 +11511,7 @@
       </w:pPr>
     </w:lvl>
   </w:abstractNum>
-  <w:abstractNum w:abstractNumId="18">
+  <w:abstractNum w:abstractNumId="19">
     <w:nsid w:val="79B97BE4"/>
     <w:multiLevelType w:val="hybridMultilevel"/>
     <w:tmpl w:val="05584358"/>
@@ -11371,7 +11600,7 @@
       </w:pPr>
     </w:lvl>
   </w:abstractNum>
-  <w:abstractNum w:abstractNumId="19">
+  <w:abstractNum w:abstractNumId="20">
     <w:nsid w:val="7A073CA1"/>
     <w:multiLevelType w:val="hybridMultilevel"/>
     <w:tmpl w:val="AC20E91C"/>
@@ -11460,7 +11689,7 @@
       </w:pPr>
     </w:lvl>
   </w:abstractNum>
-  <w:abstractNum w:abstractNumId="20">
+  <w:abstractNum w:abstractNumId="21">
     <w:nsid w:val="7A2C2C37"/>
     <w:multiLevelType w:val="hybridMultilevel"/>
     <w:tmpl w:val="519C2E6A"/>
@@ -11565,13 +11794,13 @@
     <w:abstractNumId w:val="6"/>
   </w:num>
   <w:num w:numId="6">
-    <w:abstractNumId w:val="16"/>
+    <w:abstractNumId w:val="17"/>
   </w:num>
   <w:num w:numId="7">
     <w:abstractNumId w:val="8"/>
   </w:num>
   <w:num w:numId="8">
-    <w:abstractNumId w:val="10"/>
+    <w:abstractNumId w:val="11"/>
   </w:num>
   <w:num w:numId="9">
     <w:abstractNumId w:val="3"/>
@@ -11580,7 +11809,7 @@
     <w:abstractNumId w:val="9"/>
   </w:num>
   <w:num w:numId="11">
-    <w:abstractNumId w:val="17"/>
+    <w:abstractNumId w:val="18"/>
   </w:num>
   <w:num w:numId="12">
     <w:abstractNumId w:val="2"/>
@@ -11589,28 +11818,31 @@
     <w:abstractNumId w:val="0"/>
   </w:num>
   <w:num w:numId="14">
-    <w:abstractNumId w:val="11"/>
+    <w:abstractNumId w:val="12"/>
   </w:num>
   <w:num w:numId="15">
-    <w:abstractNumId w:val="12"/>
+    <w:abstractNumId w:val="13"/>
   </w:num>
   <w:num w:numId="16">
+    <w:abstractNumId w:val="15"/>
+  </w:num>
+  <w:num w:numId="17">
+    <w:abstractNumId w:val="19"/>
+  </w:num>
+  <w:num w:numId="18">
+    <w:abstractNumId w:val="20"/>
+  </w:num>
+  <w:num w:numId="19">
+    <w:abstractNumId w:val="21"/>
+  </w:num>
+  <w:num w:numId="20">
     <w:abstractNumId w:val="14"/>
   </w:num>
-  <w:num w:numId="17">
-    <w:abstractNumId w:val="18"/>
+  <w:num w:numId="21">
+    <w:abstractNumId w:val="16"/>
   </w:num>
-  <w:num w:numId="18">
-    <w:abstractNumId w:val="19"/>
-  </w:num>
-  <w:num w:numId="19">
-    <w:abstractNumId w:val="20"/>
-  </w:num>
-  <w:num w:numId="20">
-    <w:abstractNumId w:val="13"/>
-  </w:num>
-  <w:num w:numId="21">
-    <w:abstractNumId w:val="15"/>
+  <w:num w:numId="22">
+    <w:abstractNumId w:val="10"/>
   </w:num>
   <w:numIdMacAtCleanup w:val="17"/>
 </w:numbering>
@@ -13684,7 +13916,7 @@
 </file>
 
 <file path=customXml/itemProps1.xml><?xml version="1.0" encoding="utf-8"?>
-<ds:datastoreItem xmlns:ds="http://schemas.openxmlformats.org/officeDocument/2006/customXml" ds:itemID="{02F5EEFC-6B2C-4A9A-A01F-152344CB80D5}">
+<ds:datastoreItem xmlns:ds="http://schemas.openxmlformats.org/officeDocument/2006/customXml" ds:itemID="{D1265E59-7158-432A-9C13-F930FCC69291}">
   <ds:schemaRefs>
     <ds:schemaRef ds:uri="http://schemas.openxmlformats.org/officeDocument/2006/bibliography"/>
   </ds:schemaRefs>

</xml_diff>

<commit_message>
Added images and some art to the document & repo
</commit_message>
<xml_diff>
--- a/Documentation/Design Document/UnityDesignSpecification.docx
+++ b/Documentation/Design Document/UnityDesignSpecification.docx
@@ -5684,8 +5684,6 @@
       <w:r>
         <w:br w:type="page"/>
       </w:r>
-      <w:bookmarkStart w:id="0" w:name="_GoBack"/>
-      <w:bookmarkEnd w:id="0"/>
     </w:p>
     <w:p>
       <w:pPr>
@@ -5695,12 +5693,12 @@
           <w:numId w:val="3"/>
         </w:numPr>
       </w:pPr>
-      <w:bookmarkStart w:id="1" w:name="_Toc413432131"/>
+      <w:bookmarkStart w:id="0" w:name="_Toc413432131"/>
       <w:r>
         <w:lastRenderedPageBreak/>
         <w:t>Game Description</w:t>
       </w:r>
-      <w:bookmarkEnd w:id="1"/>
+      <w:bookmarkEnd w:id="0"/>
     </w:p>
     <w:p>
       <w:pPr>
@@ -5725,11 +5723,11 @@
       <w:pPr>
         <w:pStyle w:val="UnitySubHeadingFinal"/>
       </w:pPr>
-      <w:bookmarkStart w:id="2" w:name="_Toc413432132"/>
+      <w:bookmarkStart w:id="1" w:name="_Toc413432132"/>
       <w:r>
         <w:t>Design Goals</w:t>
       </w:r>
-      <w:bookmarkEnd w:id="2"/>
+      <w:bookmarkEnd w:id="1"/>
     </w:p>
     <w:p>
       <w:pPr>
@@ -5744,14 +5742,14 @@
       <w:pPr>
         <w:pStyle w:val="UnitySubHeadingFinal"/>
       </w:pPr>
-      <w:bookmarkStart w:id="3" w:name="_Toc413432133"/>
+      <w:bookmarkStart w:id="2" w:name="_Toc413432133"/>
       <w:r>
         <w:t>Influences and</w:t>
       </w:r>
       <w:r>
         <w:t xml:space="preserve"> Sources</w:t>
       </w:r>
-      <w:bookmarkEnd w:id="3"/>
+      <w:bookmarkEnd w:id="2"/>
     </w:p>
     <w:p>
       <w:pPr>
@@ -5766,14 +5764,14 @@
       <w:pPr>
         <w:pStyle w:val="UnitySubHeadingFinal"/>
       </w:pPr>
-      <w:bookmarkStart w:id="4" w:name="_Toc413432134"/>
+      <w:bookmarkStart w:id="3" w:name="_Toc413432134"/>
       <w:r>
         <w:t xml:space="preserve">Target </w:t>
       </w:r>
       <w:r>
         <w:t>Audience</w:t>
       </w:r>
-      <w:bookmarkEnd w:id="4"/>
+      <w:bookmarkEnd w:id="3"/>
     </w:p>
     <w:p>
       <w:pPr>
@@ -5827,14 +5825,14 @@
       <w:pPr>
         <w:pStyle w:val="UnitySubHeadingFinal"/>
       </w:pPr>
-      <w:bookmarkStart w:id="5" w:name="_Toc413432135"/>
+      <w:bookmarkStart w:id="4" w:name="_Toc413432135"/>
       <w:r>
         <w:t xml:space="preserve">Target </w:t>
       </w:r>
       <w:r>
         <w:t>Customer</w:t>
       </w:r>
-      <w:bookmarkEnd w:id="5"/>
+      <w:bookmarkEnd w:id="4"/>
     </w:p>
     <w:p>
       <w:pPr>
@@ -5964,29 +5962,29 @@
           <w:numId w:val="3"/>
         </w:numPr>
       </w:pPr>
-      <w:bookmarkStart w:id="6" w:name="_Toc413432136"/>
+      <w:bookmarkStart w:id="5" w:name="_Toc413432136"/>
       <w:r>
         <w:t>Functional Specifications</w:t>
       </w:r>
+      <w:bookmarkEnd w:id="5"/>
+    </w:p>
+    <w:p>
+      <w:pPr>
+        <w:pStyle w:val="UnityBody"/>
+      </w:pPr>
+      <w:r>
+        <w:t>This section will go over our game mechanics.</w:t>
+      </w:r>
+    </w:p>
+    <w:p>
+      <w:pPr>
+        <w:pStyle w:val="UnitySubHeadingFinal"/>
+      </w:pPr>
+      <w:bookmarkStart w:id="6" w:name="_Toc413432137"/>
+      <w:r>
+        <w:t>Core Game Play</w:t>
+      </w:r>
       <w:bookmarkEnd w:id="6"/>
-    </w:p>
-    <w:p>
-      <w:pPr>
-        <w:pStyle w:val="UnityBody"/>
-      </w:pPr>
-      <w:r>
-        <w:t>This section will go over our game mechanics.</w:t>
-      </w:r>
-    </w:p>
-    <w:p>
-      <w:pPr>
-        <w:pStyle w:val="UnitySubHeadingFinal"/>
-      </w:pPr>
-      <w:bookmarkStart w:id="7" w:name="_Toc413432137"/>
-      <w:r>
-        <w:t>Core Game Play</w:t>
-      </w:r>
-      <w:bookmarkEnd w:id="7"/>
     </w:p>
     <w:p>
       <w:pPr>
@@ -6001,12 +5999,12 @@
       <w:pPr>
         <w:pStyle w:val="UnitySubHeadingFinal"/>
       </w:pPr>
-      <w:bookmarkStart w:id="8" w:name="_Toc413432138"/>
+      <w:bookmarkStart w:id="7" w:name="_Toc413432138"/>
       <w:r>
         <w:lastRenderedPageBreak/>
         <w:t>Game Flow</w:t>
       </w:r>
-      <w:bookmarkEnd w:id="8"/>
+      <w:bookmarkEnd w:id="7"/>
     </w:p>
     <w:p>
       <w:pPr>
@@ -6049,10 +6047,10 @@
             <v:path o:extrusionok="f" gradientshapeok="t" o:connecttype="rect"/>
             <o:lock v:ext="edit" aspectratio="t"/>
           </v:shapetype>
-          <v:shape id="_x0000_i1026" type="#_x0000_t75" style="width:468pt;height:380.25pt" o:ole="">
+          <v:shape id="_x0000_i1025" type="#_x0000_t75" style="width:468pt;height:380.25pt" o:ole="">
             <v:imagedata r:id="rId8" o:title=""/>
           </v:shape>
-          <o:OLEObject Type="Embed" ProgID="Visio.Drawing.15" ShapeID="_x0000_i1026" DrawAspect="Content" ObjectID="_1487173970" r:id="rId9"/>
+          <o:OLEObject Type="Embed" ProgID="Visio.Drawing.15" ShapeID="_x0000_i1025" DrawAspect="Content" ObjectID="_1487176119" r:id="rId9"/>
         </w:object>
       </w:r>
     </w:p>
@@ -6060,11 +6058,11 @@
       <w:pPr>
         <w:pStyle w:val="UnitySubHeadingFinal"/>
       </w:pPr>
-      <w:bookmarkStart w:id="9" w:name="_Toc413432139"/>
+      <w:bookmarkStart w:id="8" w:name="_Toc413432139"/>
       <w:r>
         <w:t>Characters</w:t>
       </w:r>
-      <w:bookmarkEnd w:id="9"/>
+      <w:bookmarkEnd w:id="8"/>
     </w:p>
     <w:p>
       <w:pPr>
@@ -6079,11 +6077,11 @@
       <w:pPr>
         <w:pStyle w:val="UnitySubHeadingFinal"/>
       </w:pPr>
-      <w:bookmarkStart w:id="10" w:name="_Toc413432140"/>
+      <w:bookmarkStart w:id="9" w:name="_Toc413432140"/>
       <w:r>
         <w:t>Game Play Elements</w:t>
       </w:r>
-      <w:bookmarkEnd w:id="10"/>
+      <w:bookmarkEnd w:id="9"/>
     </w:p>
     <w:p>
       <w:pPr>
@@ -6098,11 +6096,11 @@
       <w:pPr>
         <w:pStyle w:val="UnitySubHeadingFinal"/>
       </w:pPr>
-      <w:bookmarkStart w:id="11" w:name="_Toc413432141"/>
+      <w:bookmarkStart w:id="10" w:name="_Toc413432141"/>
       <w:r>
         <w:t>Game Physics and Statistics</w:t>
       </w:r>
-      <w:bookmarkEnd w:id="11"/>
+      <w:bookmarkEnd w:id="10"/>
     </w:p>
     <w:p>
       <w:pPr>
@@ -6117,12 +6115,12 @@
       <w:pPr>
         <w:pStyle w:val="UnitySubHeadingFinal"/>
       </w:pPr>
-      <w:bookmarkStart w:id="12" w:name="_Toc413432142"/>
+      <w:bookmarkStart w:id="11" w:name="_Toc413432142"/>
       <w:r>
         <w:lastRenderedPageBreak/>
         <w:t>Artificial Intelligence</w:t>
       </w:r>
-      <w:bookmarkEnd w:id="12"/>
+      <w:bookmarkEnd w:id="11"/>
     </w:p>
     <w:p>
       <w:pPr>
@@ -6157,32 +6155,32 @@
           <w:numId w:val="3"/>
         </w:numPr>
       </w:pPr>
-      <w:bookmarkStart w:id="13" w:name="_Toc413432143"/>
+      <w:bookmarkStart w:id="12" w:name="_Toc413432143"/>
       <w:r>
         <w:t>User Interface</w:t>
       </w:r>
       <w:r>
         <w:t xml:space="preserve"> and Menus</w:t>
       </w:r>
+      <w:bookmarkEnd w:id="12"/>
+    </w:p>
+    <w:p>
+      <w:pPr>
+        <w:pStyle w:val="UnityBody"/>
+      </w:pPr>
+      <w:r>
+        <w:t xml:space="preserve">Similar to how a vehicle has a dashboard that shows you the critical, need to know information about the status of your vehicle while driving, the game must provide the user with a simple and intuitive user interface and heads-up-display as well as an easy to navigate game menu. </w:t>
+      </w:r>
+    </w:p>
+    <w:p>
+      <w:pPr>
+        <w:pStyle w:val="UnitySubHeadingFinal"/>
+      </w:pPr>
+      <w:bookmarkStart w:id="13" w:name="_Toc413432144"/>
+      <w:r>
+        <w:t>Main Game Menu</w:t>
+      </w:r>
       <w:bookmarkEnd w:id="13"/>
-    </w:p>
-    <w:p>
-      <w:pPr>
-        <w:pStyle w:val="UnityBody"/>
-      </w:pPr>
-      <w:r>
-        <w:t xml:space="preserve">Similar to how a vehicle has a dashboard that shows you the critical, need to know information about the status of your vehicle while driving, the game must provide the user with a simple and intuitive user interface and heads-up-display as well as an easy to navigate game menu. </w:t>
-      </w:r>
-    </w:p>
-    <w:p>
-      <w:pPr>
-        <w:pStyle w:val="UnitySubHeadingFinal"/>
-      </w:pPr>
-      <w:bookmarkStart w:id="14" w:name="_Toc413432144"/>
-      <w:r>
-        <w:t>Main Game Menu</w:t>
-      </w:r>
-      <w:bookmarkEnd w:id="14"/>
     </w:p>
     <w:p>
       <w:pPr>
@@ -6394,10 +6392,10 @@
       </w:pPr>
       <w:r>
         <w:object w:dxaOrig="10456" w:dyaOrig="9616">
-          <v:shape id="_x0000_i1025" type="#_x0000_t75" style="width:468pt;height:430.5pt" o:ole="">
+          <v:shape id="_x0000_i1026" type="#_x0000_t75" style="width:468pt;height:430.5pt" o:ole="">
             <v:imagedata r:id="rId10" o:title=""/>
           </v:shape>
-          <o:OLEObject Type="Embed" ProgID="Visio.Drawing.15" ShapeID="_x0000_i1025" DrawAspect="Content" ObjectID="_1487173971" r:id="rId11"/>
+          <o:OLEObject Type="Embed" ProgID="Visio.Drawing.15" ShapeID="_x0000_i1026" DrawAspect="Content" ObjectID="_1487176120" r:id="rId11"/>
         </w:object>
       </w:r>
       <w:r>
@@ -6606,14 +6604,14 @@
       <w:pPr>
         <w:pStyle w:val="UnitySubHeadingFinal"/>
       </w:pPr>
-      <w:bookmarkStart w:id="15" w:name="_Toc413432145"/>
+      <w:bookmarkStart w:id="14" w:name="_Toc413432145"/>
       <w:r>
         <w:t>GUI</w:t>
       </w:r>
       <w:r>
         <w:t xml:space="preserve"> Objects</w:t>
       </w:r>
-      <w:bookmarkEnd w:id="15"/>
+      <w:bookmarkEnd w:id="14"/>
     </w:p>
     <w:p>
       <w:pPr>
@@ -6792,70 +6790,35 @@
           <w:numId w:val="3"/>
         </w:numPr>
       </w:pPr>
-      <w:bookmarkStart w:id="16" w:name="_Toc413432146"/>
+      <w:bookmarkStart w:id="15" w:name="_Toc413432146"/>
       <w:r>
         <w:t>Art and Video</w:t>
       </w:r>
+      <w:bookmarkEnd w:id="15"/>
+    </w:p>
+    <w:p>
+      <w:pPr>
+        <w:pStyle w:val="UnityBody"/>
+      </w:pPr>
+      <w:r>
+        <w:t>Description of the role art and video play within the game</w:t>
+      </w:r>
+    </w:p>
+    <w:p>
+      <w:pPr>
+        <w:pStyle w:val="UnitySubHeadingFinal"/>
+      </w:pPr>
+      <w:bookmarkStart w:id="16" w:name="_Toc413432147"/>
+      <w:r>
+        <w:t>Overall</w:t>
+      </w:r>
+      <w:r>
+        <w:t xml:space="preserve"> Artistic</w:t>
+      </w:r>
+      <w:r>
+        <w:t xml:space="preserve"> Goals</w:t>
+      </w:r>
       <w:bookmarkEnd w:id="16"/>
-    </w:p>
-    <w:p>
-      <w:pPr>
-        <w:pStyle w:val="UnityBody"/>
-      </w:pPr>
-      <w:r>
-        <w:t>Description of the role art and video play within the game</w:t>
-      </w:r>
-    </w:p>
-    <w:p>
-      <w:pPr>
-        <w:pStyle w:val="UnitySubHeadingFinal"/>
-      </w:pPr>
-      <w:bookmarkStart w:id="17" w:name="_Toc413432147"/>
-      <w:r>
-        <w:t>Overall Goals</w:t>
-      </w:r>
-      <w:bookmarkEnd w:id="17"/>
-    </w:p>
-    <w:p>
-      <w:pPr>
-        <w:pStyle w:val="UnityBody"/>
-      </w:pPr>
-      <w:r>
-        <w:t xml:space="preserve">The game will be produced in a “Low Poly” style. This translates to low polygons. These polygons determine how much detail will be sculpted into the 3d models for the game’s assets. The 3d models being referred to will be created using </w:t>
-      </w:r>
-      <w:proofErr w:type="spellStart"/>
-      <w:r>
-        <w:t>Zbrush</w:t>
-      </w:r>
-      <w:proofErr w:type="spellEnd"/>
-      <w:r>
-        <w:t xml:space="preserve"> and Maya (industry </w:t>
-      </w:r>
-      <w:r>
-        <w:lastRenderedPageBreak/>
-        <w:t>standard development software). Rather than raising the polygon count on these models, our team will focus on making our models interesting through the use of colors and textures. Lowering the amount of these polygons per model will decrease the overall time necessary to develop the game, which in turn cuts down on production costs.</w:t>
-      </w:r>
-    </w:p>
-    <w:p>
-      <w:pPr>
-        <w:pStyle w:val="UnityBody"/>
-      </w:pPr>
-      <w:r>
-        <w:t>To really make the models stand out, a major aspect of our production will focus on the lighting and coloring of the assets found within the game. This approach to production will take the game towards a stylized direction. This in turn will place more emphasis on the game’s storytelling and interaction.</w:t>
-      </w:r>
-      <w:r>
-        <w:t xml:space="preserve"> (1)</w:t>
-      </w:r>
-    </w:p>
-    <w:p>
-      <w:pPr>
-        <w:pStyle w:val="UnitySubHeadingFinal"/>
-      </w:pPr>
-      <w:bookmarkStart w:id="18" w:name="_Toc413432148"/>
-      <w:r>
-        <w:t>3D Art and Animations</w:t>
-      </w:r>
-      <w:bookmarkEnd w:id="18"/>
     </w:p>
     <w:p>
       <w:pPr>
@@ -6863,57 +6826,20 @@
         <w:ind w:left="630"/>
       </w:pPr>
       <w:r>
-        <w:t>After the three-dimensional models have been textured, they</w:t>
-      </w:r>
-      <w:r>
-        <w:t xml:space="preserve"> will then be sent over to the animators for rigging</w:t>
-      </w:r>
-      <w:r>
-        <w:t xml:space="preserve"> </w:t>
-      </w:r>
-      <w:r>
-        <w:t>and animation. Rigging is the process in which the models are given joints that</w:t>
-      </w:r>
-      <w:r>
-        <w:t xml:space="preserve"> </w:t>
-      </w:r>
-      <w:r>
-        <w:t>enable animators to move the models for the task of animation. The rigging and animations will be created within the animation</w:t>
-      </w:r>
-      <w:r>
-        <w:t xml:space="preserve"> </w:t>
-      </w:r>
-      <w:r>
-        <w:t>program known as Maya</w:t>
-      </w:r>
-      <w:r>
-        <w:t>. (1)</w:t>
-      </w:r>
-      <w:r>
-        <w:t xml:space="preserve"> </w:t>
-      </w:r>
-      <w:r>
-        <w:t>So</w:t>
-      </w:r>
-      <w:r>
-        <w:t>me pictures</w:t>
-      </w:r>
-      <w:r>
-        <w:t xml:space="preserve"> of our raw 3D models and animations</w:t>
-      </w:r>
-      <w:r>
-        <w:t xml:space="preserve"> can go here as well.</w:t>
-      </w:r>
-    </w:p>
-    <w:p>
-      <w:pPr>
-        <w:pStyle w:val="UnitySubHeadingFinal"/>
-      </w:pPr>
-      <w:bookmarkStart w:id="19" w:name="_Toc413432149"/>
-      <w:r>
-        <w:t>GUI</w:t>
-      </w:r>
-      <w:bookmarkEnd w:id="19"/>
+        <w:t xml:space="preserve">The game will be produced in a “Low Poly” style. This translates to low polygons. These polygons determine how much detail will be sculpted into the 3d models for the game’s assets. The 3d models being referred to will be created using </w:t>
+      </w:r>
+      <w:proofErr w:type="spellStart"/>
+      <w:r>
+        <w:t>Zbrush</w:t>
+      </w:r>
+      <w:proofErr w:type="spellEnd"/>
+      <w:r>
+        <w:t xml:space="preserve"> and Maya </w:t>
+      </w:r>
+      <w:r>
+        <w:lastRenderedPageBreak/>
+        <w:t>(industry standard development software). Rather than raising the polygon count on these models, our team will focus on making our models interesting through the use of colors and textures. Lowering the amount of these polygons per model will decrease the overall time necessary to develop the game, which in turn cuts down on production costs.</w:t>
+      </w:r>
     </w:p>
     <w:p>
       <w:pPr>
@@ -6921,18 +6847,21 @@
         <w:ind w:left="630"/>
       </w:pPr>
       <w:r>
-        <w:t>List of our GUI items and some images</w:t>
+        <w:t>To really make the models stand out, a major aspect of our production will focus on the lighting and coloring of the assets found within the game. This approach to production will take the game towards a stylized direction. This in turn will place more emphasis on the game’s storytelling and interaction.</w:t>
+      </w:r>
+      <w:r>
+        <w:t xml:space="preserve"> (1)</w:t>
       </w:r>
     </w:p>
     <w:p>
       <w:pPr>
         <w:pStyle w:val="UnitySubHeadingFinal"/>
       </w:pPr>
-      <w:bookmarkStart w:id="20" w:name="_Toc413432150"/>
-      <w:r>
-        <w:t>Terrain</w:t>
-      </w:r>
-      <w:bookmarkEnd w:id="20"/>
+      <w:bookmarkStart w:id="17" w:name="_Toc413432148"/>
+      <w:r>
+        <w:t>3D Art and Animations</w:t>
+      </w:r>
+      <w:bookmarkEnd w:id="17"/>
     </w:p>
     <w:p>
       <w:pPr>
@@ -6940,45 +6869,120 @@
         <w:ind w:left="630"/>
       </w:pPr>
       <w:r>
-        <w:t xml:space="preserve">List of terrain items categorized by interactive, </w:t>
-      </w:r>
-      <w:proofErr w:type="gramStart"/>
-      <w:r>
-        <w:t>background(</w:t>
-      </w:r>
-      <w:proofErr w:type="gramEnd"/>
-      <w:r>
-        <w:t>skyboxes), undecided.</w:t>
-      </w:r>
-    </w:p>
-    <w:p>
-      <w:pPr>
-        <w:pStyle w:val="UnitySubHeadingFinal"/>
-      </w:pPr>
-      <w:bookmarkStart w:id="21" w:name="_Toc413432151"/>
-      <w:r>
-        <w:t>Game Play Elements</w:t>
-      </w:r>
-      <w:bookmarkEnd w:id="21"/>
+        <w:t>After the three-dimensional models have been textured, they</w:t>
+      </w:r>
+      <w:r>
+        <w:t xml:space="preserve"> will then be sent over to the animators for rigging</w:t>
+      </w:r>
+      <w:r>
+        <w:t xml:space="preserve"> </w:t>
+      </w:r>
+      <w:r>
+        <w:t>and animation. Rigging is the process in which the models are given joints that</w:t>
+      </w:r>
+      <w:r>
+        <w:t xml:space="preserve"> </w:t>
+      </w:r>
+      <w:r>
+        <w:t>enable animators to move the models for the task of animation. The rigging and animations will be created within the animation</w:t>
+      </w:r>
+      <w:r>
+        <w:t xml:space="preserve"> </w:t>
+      </w:r>
+      <w:r>
+        <w:t>program known as Maya</w:t>
+      </w:r>
+      <w:r>
+        <w:t>. (1)</w:t>
+      </w:r>
+      <w:r>
+        <w:t xml:space="preserve"> </w:t>
+      </w:r>
+      <w:r>
+        <w:t>So</w:t>
+      </w:r>
+      <w:r>
+        <w:t>me pictures</w:t>
+      </w:r>
+      <w:r>
+        <w:t xml:space="preserve"> of our raw 3D models and animations</w:t>
+      </w:r>
+      <w:r>
+        <w:t xml:space="preserve"> can go here as well.</w:t>
+      </w:r>
     </w:p>
     <w:p>
       <w:pPr>
         <w:pStyle w:val="UnityBody"/>
         <w:ind w:left="630"/>
-      </w:pPr>
-      <w:r>
-        <w:t>List Description of different game play elements, health pots, stamina…</w:t>
+        <w:jc w:val="center"/>
+      </w:pPr>
+      <w:r>
+        <w:rPr>
+          <w:noProof/>
+          <w:lang w:eastAsia="en-US"/>
+        </w:rPr>
+        <w:drawing>
+          <wp:inline distT="0" distB="0" distL="0" distR="0">
+            <wp:extent cx="3600450" cy="2498626"/>
+            <wp:effectExtent l="0" t="0" r="0" b="0"/>
+            <wp:docPr id="10" name="Picture 10"/>
+            <wp:cNvGraphicFramePr>
+              <a:graphicFrameLocks xmlns:a="http://schemas.openxmlformats.org/drawingml/2006/main" noChangeAspect="1"/>
+            </wp:cNvGraphicFramePr>
+            <a:graphic xmlns:a="http://schemas.openxmlformats.org/drawingml/2006/main">
+              <a:graphicData uri="http://schemas.openxmlformats.org/drawingml/2006/picture">
+                <pic:pic xmlns:pic="http://schemas.openxmlformats.org/drawingml/2006/picture">
+                  <pic:nvPicPr>
+                    <pic:cNvPr id="10" name="3D_char.PNG"/>
+                    <pic:cNvPicPr/>
+                  </pic:nvPicPr>
+                  <pic:blipFill>
+                    <a:blip r:embed="rId12">
+                      <a:extLst>
+                        <a:ext uri="{28A0092B-C50C-407E-A947-70E740481C1C}">
+                          <a14:useLocalDpi xmlns:a14="http://schemas.microsoft.com/office/drawing/2010/main" val="0"/>
+                        </a:ext>
+                      </a:extLst>
+                    </a:blip>
+                    <a:stretch>
+                      <a:fillRect/>
+                    </a:stretch>
+                  </pic:blipFill>
+                  <pic:spPr>
+                    <a:xfrm>
+                      <a:off x="0" y="0"/>
+                      <a:ext cx="3614618" cy="2508458"/>
+                    </a:xfrm>
+                    <a:prstGeom prst="rect">
+                      <a:avLst/>
+                    </a:prstGeom>
+                  </pic:spPr>
+                </pic:pic>
+              </a:graphicData>
+            </a:graphic>
+          </wp:inline>
+        </w:drawing>
+      </w:r>
+      <w:r>
+        <w:br/>
+      </w:r>
+      <w:r>
+        <w:rPr>
+          <w:sz w:val="20"/>
+        </w:rPr>
+        <w:t>3D Render of Player Character Concept</w:t>
       </w:r>
     </w:p>
     <w:p>
       <w:pPr>
         <w:pStyle w:val="UnitySubHeadingFinal"/>
       </w:pPr>
-      <w:bookmarkStart w:id="22" w:name="_Toc413432152"/>
-      <w:r>
-        <w:t>Special Effects</w:t>
-      </w:r>
-      <w:bookmarkEnd w:id="22"/>
+      <w:bookmarkStart w:id="18" w:name="_Toc413432149"/>
+      <w:r>
+        <w:t>GUI</w:t>
+      </w:r>
+      <w:bookmarkEnd w:id="18"/>
     </w:p>
     <w:p>
       <w:pPr>
@@ -6986,26 +6990,18 @@
         <w:ind w:left="630"/>
       </w:pPr>
       <w:r>
-        <w:t xml:space="preserve">Description of special effects in game, </w:t>
-      </w:r>
-      <w:proofErr w:type="spellStart"/>
-      <w:r>
-        <w:t>ie</w:t>
-      </w:r>
-      <w:proofErr w:type="spellEnd"/>
-      <w:r>
-        <w:t xml:space="preserve"> when the boulder goes crashing into the ground or character. When the enemy hits the player and vice versa.</w:t>
+        <w:t>List of our GUI items and some images</w:t>
       </w:r>
     </w:p>
     <w:p>
       <w:pPr>
         <w:pStyle w:val="UnitySubHeadingFinal"/>
       </w:pPr>
-      <w:bookmarkStart w:id="23" w:name="_Toc413432153"/>
-      <w:r>
-        <w:t>Marketing and Packaging Art</w:t>
-      </w:r>
-      <w:bookmarkEnd w:id="23"/>
+      <w:bookmarkStart w:id="19" w:name="_Toc413432150"/>
+      <w:r>
+        <w:t>Terrain</w:t>
+      </w:r>
+      <w:bookmarkEnd w:id="19"/>
     </w:p>
     <w:p>
       <w:pPr>
@@ -7013,47 +7009,93 @@
         <w:ind w:left="630"/>
       </w:pPr>
       <w:r>
-        <w:t>The primary marketing strategy for the game will be centered on the</w:t>
-      </w:r>
-      <w:r>
-        <w:t xml:space="preserve"> </w:t>
-      </w:r>
-      <w:r>
-        <w:t>creation of a strong demo. The demo will be a presentational tool, solidifying the core features</w:t>
-      </w:r>
-      <w:r>
-        <w:t xml:space="preserve"> </w:t>
-      </w:r>
-      <w:r>
-        <w:t xml:space="preserve">of the game with consumers. </w:t>
+        <w:t xml:space="preserve">List of terrain items categorized by interactive, </w:t>
+      </w:r>
+      <w:proofErr w:type="gramStart"/>
+      <w:r>
+        <w:t>background(</w:t>
+      </w:r>
+      <w:proofErr w:type="gramEnd"/>
+      <w:r>
+        <w:t>skyboxes), undecided.</w:t>
       </w:r>
     </w:p>
     <w:p>
       <w:pPr>
         <w:pStyle w:val="UnityBody"/>
         <w:ind w:left="630"/>
-      </w:pPr>
-      <w:r>
-        <w:t xml:space="preserve">Image of the </w:t>
-      </w:r>
-      <w:proofErr w:type="spellStart"/>
-      <w:r>
-        <w:t>spash</w:t>
-      </w:r>
-      <w:proofErr w:type="spellEnd"/>
-      <w:r>
-        <w:t xml:space="preserve"> art used at the start of the game along with an icon for our executable.</w:t>
+        <w:jc w:val="center"/>
+        <w:rPr>
+          <w:sz w:val="20"/>
+        </w:rPr>
+      </w:pPr>
+      <w:r>
+        <w:rPr>
+          <w:noProof/>
+          <w:lang w:eastAsia="en-US"/>
+        </w:rPr>
+        <w:lastRenderedPageBreak/>
+        <w:drawing>
+          <wp:inline distT="0" distB="0" distL="0" distR="0">
+            <wp:extent cx="5943600" cy="3091180"/>
+            <wp:effectExtent l="0" t="0" r="0" b="0"/>
+            <wp:docPr id="9" name="Picture 9"/>
+            <wp:cNvGraphicFramePr>
+              <a:graphicFrameLocks xmlns:a="http://schemas.openxmlformats.org/drawingml/2006/main" noChangeAspect="1"/>
+            </wp:cNvGraphicFramePr>
+            <a:graphic xmlns:a="http://schemas.openxmlformats.org/drawingml/2006/main">
+              <a:graphicData uri="http://schemas.openxmlformats.org/drawingml/2006/picture">
+                <pic:pic xmlns:pic="http://schemas.openxmlformats.org/drawingml/2006/picture">
+                  <pic:nvPicPr>
+                    <pic:cNvPr id="9" name="Env_1.PNG"/>
+                    <pic:cNvPicPr/>
+                  </pic:nvPicPr>
+                  <pic:blipFill>
+                    <a:blip r:embed="rId13">
+                      <a:extLst>
+                        <a:ext uri="{28A0092B-C50C-407E-A947-70E740481C1C}">
+                          <a14:useLocalDpi xmlns:a14="http://schemas.microsoft.com/office/drawing/2010/main" val="0"/>
+                        </a:ext>
+                      </a:extLst>
+                    </a:blip>
+                    <a:stretch>
+                      <a:fillRect/>
+                    </a:stretch>
+                  </pic:blipFill>
+                  <pic:spPr>
+                    <a:xfrm>
+                      <a:off x="0" y="0"/>
+                      <a:ext cx="5943600" cy="3091180"/>
+                    </a:xfrm>
+                    <a:prstGeom prst="rect">
+                      <a:avLst/>
+                    </a:prstGeom>
+                  </pic:spPr>
+                </pic:pic>
+              </a:graphicData>
+            </a:graphic>
+          </wp:inline>
+        </w:drawing>
+      </w:r>
+      <w:r>
+        <w:br/>
+      </w:r>
+      <w:r>
+        <w:rPr>
+          <w:sz w:val="20"/>
+        </w:rPr>
+        <w:t>Terrain Concept Art</w:t>
       </w:r>
     </w:p>
     <w:p>
       <w:pPr>
         <w:pStyle w:val="UnitySubHeadingFinal"/>
       </w:pPr>
-      <w:bookmarkStart w:id="24" w:name="_Toc413432154"/>
-      <w:r>
-        <w:t>Assets Pipeline</w:t>
-      </w:r>
-      <w:bookmarkEnd w:id="24"/>
+      <w:bookmarkStart w:id="20" w:name="_Toc413432151"/>
+      <w:r>
+        <w:t>Game Play Elements</w:t>
+      </w:r>
+      <w:bookmarkEnd w:id="20"/>
     </w:p>
     <w:p>
       <w:pPr>
@@ -7061,8 +7103,18 @@
         <w:ind w:left="630"/>
       </w:pPr>
       <w:r>
-        <w:t>Should create a layout of how our assets and hierarchy should be organized.</w:t>
-      </w:r>
+        <w:t>List Description of different game play elements, health pots, stamina…</w:t>
+      </w:r>
+    </w:p>
+    <w:p>
+      <w:pPr>
+        <w:pStyle w:val="UnitySubHeadingFinal"/>
+      </w:pPr>
+      <w:bookmarkStart w:id="21" w:name="_Toc413432152"/>
+      <w:r>
+        <w:t>Special Effects</w:t>
+      </w:r>
+      <w:bookmarkEnd w:id="21"/>
     </w:p>
     <w:p>
       <w:pPr>
@@ -7070,8 +7122,26 @@
         <w:ind w:left="630"/>
       </w:pPr>
       <w:r>
-        <w:t>Hierarchy</w:t>
-      </w:r>
+        <w:t xml:space="preserve">Description of special effects in game, </w:t>
+      </w:r>
+      <w:proofErr w:type="spellStart"/>
+      <w:r>
+        <w:t>ie</w:t>
+      </w:r>
+      <w:proofErr w:type="spellEnd"/>
+      <w:r>
+        <w:t xml:space="preserve"> when the boulder goes crashing into the ground or character. When the enemy hits the player and vice versa.</w:t>
+      </w:r>
+    </w:p>
+    <w:p>
+      <w:pPr>
+        <w:pStyle w:val="UnitySubHeadingFinal"/>
+      </w:pPr>
+      <w:bookmarkStart w:id="22" w:name="_Toc413432153"/>
+      <w:r>
+        <w:t>Marketing and Packaging Art</w:t>
+      </w:r>
+      <w:bookmarkEnd w:id="22"/>
     </w:p>
     <w:p>
       <w:pPr>
@@ -7079,16 +7149,20 @@
         <w:ind w:left="630"/>
       </w:pPr>
       <w:r>
-        <w:tab/>
-      </w:r>
-      <w:r>
-        <w:tab/>
-      </w:r>
-      <w:proofErr w:type="spellStart"/>
-      <w:r>
-        <w:t>Enviornment</w:t>
-      </w:r>
-      <w:proofErr w:type="spellEnd"/>
+        <w:t>The primary marketing strategy for the game will be centered on the</w:t>
+      </w:r>
+      <w:r>
+        <w:t xml:space="preserve"> </w:t>
+      </w:r>
+      <w:r>
+        <w:t>creation of a strong demo. The demo will be a presentational tool, solidifying the core features</w:t>
+      </w:r>
+      <w:r>
+        <w:t xml:space="preserve"> </w:t>
+      </w:r>
+      <w:r>
+        <w:t xml:space="preserve">of the game with consumers. </w:t>
+      </w:r>
     </w:p>
     <w:p>
       <w:pPr>
@@ -7096,7 +7170,68 @@
         <w:ind w:left="630"/>
       </w:pPr>
       <w:r>
-        <w:lastRenderedPageBreak/>
+        <w:t xml:space="preserve">Image of the </w:t>
+      </w:r>
+      <w:proofErr w:type="spellStart"/>
+      <w:r>
+        <w:t>spash</w:t>
+      </w:r>
+      <w:proofErr w:type="spellEnd"/>
+      <w:r>
+        <w:t xml:space="preserve"> art used at the start of the game along with an icon for our executable.</w:t>
+      </w:r>
+    </w:p>
+    <w:p>
+      <w:pPr>
+        <w:pStyle w:val="UnitySubHeadingFinal"/>
+      </w:pPr>
+      <w:bookmarkStart w:id="23" w:name="_Toc413432154"/>
+      <w:r>
+        <w:t>Assets Pipeline</w:t>
+      </w:r>
+      <w:bookmarkEnd w:id="23"/>
+    </w:p>
+    <w:p>
+      <w:pPr>
+        <w:pStyle w:val="UnityBody"/>
+        <w:ind w:left="630"/>
+      </w:pPr>
+      <w:r>
+        <w:t>Should create a layout of how our assets and hierarchy should be organized.</w:t>
+      </w:r>
+    </w:p>
+    <w:p>
+      <w:pPr>
+        <w:pStyle w:val="UnityBody"/>
+        <w:ind w:left="630"/>
+      </w:pPr>
+      <w:r>
+        <w:t>Hierarchy</w:t>
+      </w:r>
+    </w:p>
+    <w:p>
+      <w:pPr>
+        <w:pStyle w:val="UnityBody"/>
+        <w:ind w:left="630"/>
+      </w:pPr>
+      <w:r>
+        <w:tab/>
+      </w:r>
+      <w:r>
+        <w:tab/>
+      </w:r>
+      <w:proofErr w:type="spellStart"/>
+      <w:r>
+        <w:t>Enviornment</w:t>
+      </w:r>
+      <w:proofErr w:type="spellEnd"/>
+    </w:p>
+    <w:p>
+      <w:pPr>
+        <w:pStyle w:val="UnityBody"/>
+        <w:ind w:left="630"/>
+      </w:pPr>
+      <w:r>
         <w:tab/>
       </w:r>
       <w:r>
@@ -7149,6 +7284,7 @@
         <w:ind w:left="630"/>
       </w:pPr>
       <w:r>
+        <w:lastRenderedPageBreak/>
         <w:tab/>
       </w:r>
       <w:r>
@@ -7226,59 +7362,59 @@
           <w:numId w:val="3"/>
         </w:numPr>
       </w:pPr>
-      <w:bookmarkStart w:id="25" w:name="_Toc413432155"/>
+      <w:bookmarkStart w:id="24" w:name="_Toc413432155"/>
       <w:r>
         <w:t>Sound and Music</w:t>
       </w:r>
+      <w:bookmarkEnd w:id="24"/>
+    </w:p>
+    <w:p>
+      <w:pPr>
+        <w:pStyle w:val="UnityBody"/>
+      </w:pPr>
+      <w:r>
+        <w:t>Music</w:t>
+      </w:r>
+      <w:r>
+        <w:t xml:space="preserve"> and sound effects for the game will be developed in parallel with</w:t>
+      </w:r>
+      <w:r>
+        <w:t xml:space="preserve"> </w:t>
+      </w:r>
+      <w:r>
+        <w:t xml:space="preserve">the </w:t>
+      </w:r>
+      <w:r>
+        <w:t>game art and assets</w:t>
+      </w:r>
+      <w:r>
+        <w:t>. Sounds used within the game will all be custom made for the</w:t>
+      </w:r>
+      <w:r>
+        <w:t xml:space="preserve"> </w:t>
+      </w:r>
+      <w:r>
+        <w:t>sole purpose of the game itself.</w:t>
+      </w:r>
+      <w:r>
+        <w:t xml:space="preserve"> </w:t>
+      </w:r>
+      <w:r>
+        <w:t>Each sound and music clip’s intended use is for game enhancement</w:t>
+      </w:r>
+      <w:r>
+        <w:t xml:space="preserve"> and as such the player could still play the game without any audio if they so desired without compromising the quality of the gameplay.</w:t>
+      </w:r>
+    </w:p>
+    <w:p>
+      <w:pPr>
+        <w:pStyle w:val="UnitySubHeadingFinal"/>
+      </w:pPr>
+      <w:bookmarkStart w:id="25" w:name="_Toc413432156"/>
+      <w:r>
+        <w:t>Overall Goals</w:t>
+      </w:r>
       <w:bookmarkEnd w:id="25"/>
-    </w:p>
-    <w:p>
-      <w:pPr>
-        <w:pStyle w:val="UnityBody"/>
-      </w:pPr>
-      <w:r>
-        <w:t>Music</w:t>
-      </w:r>
-      <w:r>
-        <w:t xml:space="preserve"> and sound effects for the game will be developed in parallel with</w:t>
-      </w:r>
-      <w:r>
-        <w:t xml:space="preserve"> </w:t>
-      </w:r>
-      <w:r>
-        <w:t xml:space="preserve">the </w:t>
-      </w:r>
-      <w:r>
-        <w:t>game art and assets</w:t>
-      </w:r>
-      <w:r>
-        <w:t>. Sounds used within the game will all be custom made for the</w:t>
-      </w:r>
-      <w:r>
-        <w:t xml:space="preserve"> </w:t>
-      </w:r>
-      <w:r>
-        <w:t>sole purpose of the game itself.</w:t>
-      </w:r>
-      <w:r>
-        <w:t xml:space="preserve"> </w:t>
-      </w:r>
-      <w:r>
-        <w:t>Each sound and music clip’s intended use is for game enhancement</w:t>
-      </w:r>
-      <w:r>
-        <w:t xml:space="preserve"> and as such the player could still play the game without any audio if they so desired without compromising the quality of the gameplay.</w:t>
-      </w:r>
-    </w:p>
-    <w:p>
-      <w:pPr>
-        <w:pStyle w:val="UnitySubHeadingFinal"/>
-      </w:pPr>
-      <w:bookmarkStart w:id="26" w:name="_Toc413432156"/>
-      <w:r>
-        <w:t>Overall Goals</w:t>
-      </w:r>
-      <w:bookmarkEnd w:id="26"/>
     </w:p>
     <w:p>
       <w:pPr>
@@ -7296,11 +7432,11 @@
       <w:pPr>
         <w:pStyle w:val="UnitySubHeadingFinal"/>
       </w:pPr>
-      <w:bookmarkStart w:id="27" w:name="_Toc413432157"/>
+      <w:bookmarkStart w:id="26" w:name="_Toc413432157"/>
       <w:r>
         <w:t>Audio Sources</w:t>
       </w:r>
-      <w:bookmarkEnd w:id="27"/>
+      <w:bookmarkEnd w:id="26"/>
     </w:p>
     <w:p>
       <w:pPr>
@@ -7359,7 +7495,6 @@
         </w:numPr>
       </w:pPr>
       <w:r>
-        <w:lastRenderedPageBreak/>
         <w:t>Tension/Action Music – When the player comes into contact with an enemy, the music will transition from the ambient track to one with more urgency to it.</w:t>
       </w:r>
     </w:p>
@@ -7384,6 +7519,7 @@
         </w:numPr>
       </w:pPr>
       <w:r>
+        <w:lastRenderedPageBreak/>
         <w:t xml:space="preserve">Option Menu Move – While in any options menu, if the player changes the currently selected choice or moves their mouse over the option choice, an audio cue will play. </w:t>
       </w:r>
     </w:p>
@@ -7522,7 +7658,6 @@
         </w:numPr>
       </w:pPr>
       <w:r>
-        <w:lastRenderedPageBreak/>
         <w:t>Non-Player Character Speech – When the player comes into contact with the non-player character and interacts with him, various audio cues may be played. These will not be voiceovers, but more like vocal cues similar to grunts or other noises that represent what the non-player character may sound like.</w:t>
       </w:r>
     </w:p>
@@ -7535,6 +7670,7 @@
         </w:numPr>
       </w:pPr>
       <w:r>
+        <w:lastRenderedPageBreak/>
         <w:t>Additional Audio</w:t>
       </w:r>
     </w:p>
@@ -7569,31 +7705,183 @@
           <w:numId w:val="3"/>
         </w:numPr>
       </w:pPr>
-      <w:bookmarkStart w:id="28" w:name="_Toc413432158"/>
-      <w:r>
+      <w:bookmarkStart w:id="27" w:name="_Toc413432158"/>
+      <w:r>
+        <w:lastRenderedPageBreak/>
         <w:t>Story</w:t>
       </w:r>
+      <w:bookmarkEnd w:id="27"/>
+    </w:p>
+    <w:p>
+      <w:pPr>
+        <w:pStyle w:val="UnitySubHeadingFinal"/>
+      </w:pPr>
+      <w:bookmarkStart w:id="28" w:name="_Toc413432159"/>
+      <w:r>
+        <w:t>Player Characters</w:t>
+      </w:r>
       <w:bookmarkEnd w:id="28"/>
     </w:p>
     <w:p>
       <w:pPr>
         <w:pStyle w:val="UnitySubHeadingFinal"/>
-      </w:pPr>
-      <w:bookmarkStart w:id="29" w:name="_Toc413432159"/>
-      <w:r>
-        <w:t>Player Characters</w:t>
+        <w:numPr>
+          <w:ilvl w:val="0"/>
+          <w:numId w:val="0"/>
+        </w:numPr>
+        <w:ind w:left="630"/>
+        <w:jc w:val="center"/>
+      </w:pPr>
+      <w:r>
+        <w:rPr>
+          <w:noProof/>
+          <w:lang w:eastAsia="en-US"/>
+        </w:rPr>
+        <w:drawing>
+          <wp:inline distT="0" distB="0" distL="0" distR="0">
+            <wp:extent cx="4788024" cy="2733675"/>
+            <wp:effectExtent l="0" t="0" r="0" b="0"/>
+            <wp:docPr id="6" name="Picture 6"/>
+            <wp:cNvGraphicFramePr>
+              <a:graphicFrameLocks xmlns:a="http://schemas.openxmlformats.org/drawingml/2006/main" noChangeAspect="1"/>
+            </wp:cNvGraphicFramePr>
+            <a:graphic xmlns:a="http://schemas.openxmlformats.org/drawingml/2006/main">
+              <a:graphicData uri="http://schemas.openxmlformats.org/drawingml/2006/picture">
+                <pic:pic xmlns:pic="http://schemas.openxmlformats.org/drawingml/2006/picture">
+                  <pic:nvPicPr>
+                    <pic:cNvPr id="6" name="Character_Main.jpg"/>
+                    <pic:cNvPicPr/>
+                  </pic:nvPicPr>
+                  <pic:blipFill>
+                    <a:blip r:embed="rId14">
+                      <a:extLst>
+                        <a:ext uri="{28A0092B-C50C-407E-A947-70E740481C1C}">
+                          <a14:useLocalDpi xmlns:a14="http://schemas.microsoft.com/office/drawing/2010/main" val="0"/>
+                        </a:ext>
+                      </a:extLst>
+                    </a:blip>
+                    <a:stretch>
+                      <a:fillRect/>
+                    </a:stretch>
+                  </pic:blipFill>
+                  <pic:spPr>
+                    <a:xfrm>
+                      <a:off x="0" y="0"/>
+                      <a:ext cx="4795279" cy="2737817"/>
+                    </a:xfrm>
+                    <a:prstGeom prst="rect">
+                      <a:avLst/>
+                    </a:prstGeom>
+                  </pic:spPr>
+                </pic:pic>
+              </a:graphicData>
+            </a:graphic>
+          </wp:inline>
+        </w:drawing>
+      </w:r>
+      <w:r>
+        <w:br/>
+      </w:r>
+      <w:r>
+        <w:rPr>
+          <w:rFonts w:ascii="Cambria" w:eastAsia="Cambria" w:hAnsi="Cambria" w:cs="Cambria"/>
+          <w:b w:val="0"/>
+          <w:color w:val="000000"/>
+          <w:sz w:val="20"/>
+        </w:rPr>
+        <w:t>Player Character Concept Art</w:t>
+      </w:r>
+    </w:p>
+    <w:p>
+      <w:pPr>
+        <w:pStyle w:val="UnitySubHeadingFinal"/>
+      </w:pPr>
+      <w:bookmarkStart w:id="29" w:name="_Toc413432160"/>
+      <w:r>
+        <w:t>Secondary Characters</w:t>
       </w:r>
       <w:bookmarkEnd w:id="29"/>
     </w:p>
     <w:p>
       <w:pPr>
         <w:pStyle w:val="UnitySubHeadingFinal"/>
-      </w:pPr>
-      <w:bookmarkStart w:id="30" w:name="_Toc413432160"/>
-      <w:r>
-        <w:t>Secondary Characters</w:t>
-      </w:r>
+        <w:numPr>
+          <w:ilvl w:val="0"/>
+          <w:numId w:val="0"/>
+        </w:numPr>
+        <w:ind w:left="630"/>
+        <w:jc w:val="center"/>
+      </w:pPr>
+      <w:r>
+        <w:rPr>
+          <w:noProof/>
+          <w:lang w:eastAsia="en-US"/>
+        </w:rPr>
+        <w:drawing>
+          <wp:inline distT="0" distB="0" distL="0" distR="0">
+            <wp:extent cx="5124450" cy="2629566"/>
+            <wp:effectExtent l="0" t="0" r="0" b="0"/>
+            <wp:docPr id="7" name="Picture 7"/>
+            <wp:cNvGraphicFramePr>
+              <a:graphicFrameLocks xmlns:a="http://schemas.openxmlformats.org/drawingml/2006/main" noChangeAspect="1"/>
+            </wp:cNvGraphicFramePr>
+            <a:graphic xmlns:a="http://schemas.openxmlformats.org/drawingml/2006/main">
+              <a:graphicData uri="http://schemas.openxmlformats.org/drawingml/2006/picture">
+                <pic:pic xmlns:pic="http://schemas.openxmlformats.org/drawingml/2006/picture">
+                  <pic:nvPicPr>
+                    <pic:cNvPr id="7" name="NPC_Main.jpg"/>
+                    <pic:cNvPicPr/>
+                  </pic:nvPicPr>
+                  <pic:blipFill>
+                    <a:blip r:embed="rId15" cstate="print">
+                      <a:extLst>
+                        <a:ext uri="{28A0092B-C50C-407E-A947-70E740481C1C}">
+                          <a14:useLocalDpi xmlns:a14="http://schemas.microsoft.com/office/drawing/2010/main" val="0"/>
+                        </a:ext>
+                      </a:extLst>
+                    </a:blip>
+                    <a:stretch>
+                      <a:fillRect/>
+                    </a:stretch>
+                  </pic:blipFill>
+                  <pic:spPr>
+                    <a:xfrm>
+                      <a:off x="0" y="0"/>
+                      <a:ext cx="5135537" cy="2635255"/>
+                    </a:xfrm>
+                    <a:prstGeom prst="rect">
+                      <a:avLst/>
+                    </a:prstGeom>
+                  </pic:spPr>
+                </pic:pic>
+              </a:graphicData>
+            </a:graphic>
+          </wp:inline>
+        </w:drawing>
+      </w:r>
+      <w:bookmarkStart w:id="30" w:name="_GoBack"/>
       <w:bookmarkEnd w:id="30"/>
+      <w:r>
+        <w:br/>
+      </w:r>
+      <w:r>
+        <w:rPr>
+          <w:rFonts w:ascii="Cambria" w:eastAsia="Cambria" w:hAnsi="Cambria" w:cs="Cambria"/>
+          <w:b w:val="0"/>
+          <w:color w:val="000000"/>
+          <w:sz w:val="20"/>
+        </w:rPr>
+        <w:t>Non-Player</w:t>
+      </w:r>
+      <w:r>
+        <w:rPr>
+          <w:rFonts w:ascii="Cambria" w:eastAsia="Cambria" w:hAnsi="Cambria" w:cs="Cambria"/>
+          <w:b w:val="0"/>
+          <w:color w:val="000000"/>
+          <w:sz w:val="20"/>
+        </w:rPr>
+        <w:t xml:space="preserve"> Character Concept Art</w:t>
+      </w:r>
     </w:p>
     <w:p>
       <w:pPr>
@@ -7604,6 +7892,163 @@
         <w:t>Enemy Characters</w:t>
       </w:r>
       <w:bookmarkEnd w:id="31"/>
+    </w:p>
+    <w:p>
+      <w:pPr>
+        <w:pStyle w:val="UnityBody"/>
+        <w:jc w:val="center"/>
+      </w:pPr>
+      <w:r>
+        <w:rPr>
+          <w:noProof/>
+          <w:lang w:eastAsia="en-US"/>
+        </w:rPr>
+        <w:lastRenderedPageBreak/>
+        <w:drawing>
+          <wp:inline distT="0" distB="0" distL="0" distR="0">
+            <wp:extent cx="1952625" cy="2188568"/>
+            <wp:effectExtent l="0" t="0" r="0" b="2540"/>
+            <wp:docPr id="3" name="Picture 3"/>
+            <wp:cNvGraphicFramePr>
+              <a:graphicFrameLocks xmlns:a="http://schemas.openxmlformats.org/drawingml/2006/main" noChangeAspect="1"/>
+            </wp:cNvGraphicFramePr>
+            <a:graphic xmlns:a="http://schemas.openxmlformats.org/drawingml/2006/main">
+              <a:graphicData uri="http://schemas.openxmlformats.org/drawingml/2006/picture">
+                <pic:pic xmlns:pic="http://schemas.openxmlformats.org/drawingml/2006/picture">
+                  <pic:nvPicPr>
+                    <pic:cNvPr id="3" name="Enemy_1.jpg"/>
+                    <pic:cNvPicPr/>
+                  </pic:nvPicPr>
+                  <pic:blipFill>
+                    <a:blip r:embed="rId16" cstate="print">
+                      <a:extLst>
+                        <a:ext uri="{28A0092B-C50C-407E-A947-70E740481C1C}">
+                          <a14:useLocalDpi xmlns:a14="http://schemas.microsoft.com/office/drawing/2010/main" val="0"/>
+                        </a:ext>
+                      </a:extLst>
+                    </a:blip>
+                    <a:stretch>
+                      <a:fillRect/>
+                    </a:stretch>
+                  </pic:blipFill>
+                  <pic:spPr>
+                    <a:xfrm>
+                      <a:off x="0" y="0"/>
+                      <a:ext cx="1966102" cy="2203673"/>
+                    </a:xfrm>
+                    <a:prstGeom prst="rect">
+                      <a:avLst/>
+                    </a:prstGeom>
+                  </pic:spPr>
+                </pic:pic>
+              </a:graphicData>
+            </a:graphic>
+          </wp:inline>
+        </w:drawing>
+      </w:r>
+      <w:r>
+        <w:rPr>
+          <w:noProof/>
+          <w:lang w:eastAsia="en-US"/>
+        </w:rPr>
+        <w:drawing>
+          <wp:inline distT="0" distB="0" distL="0" distR="0">
+            <wp:extent cx="1598421" cy="2085975"/>
+            <wp:effectExtent l="0" t="0" r="1905" b="0"/>
+            <wp:docPr id="4" name="Picture 4"/>
+            <wp:cNvGraphicFramePr>
+              <a:graphicFrameLocks xmlns:a="http://schemas.openxmlformats.org/drawingml/2006/main" noChangeAspect="1"/>
+            </wp:cNvGraphicFramePr>
+            <a:graphic xmlns:a="http://schemas.openxmlformats.org/drawingml/2006/main">
+              <a:graphicData uri="http://schemas.openxmlformats.org/drawingml/2006/picture">
+                <pic:pic xmlns:pic="http://schemas.openxmlformats.org/drawingml/2006/picture">
+                  <pic:nvPicPr>
+                    <pic:cNvPr id="4" name="Enemy_2.jpg"/>
+                    <pic:cNvPicPr/>
+                  </pic:nvPicPr>
+                  <pic:blipFill>
+                    <a:blip r:embed="rId17" cstate="print">
+                      <a:extLst>
+                        <a:ext uri="{28A0092B-C50C-407E-A947-70E740481C1C}">
+                          <a14:useLocalDpi xmlns:a14="http://schemas.microsoft.com/office/drawing/2010/main" val="0"/>
+                        </a:ext>
+                      </a:extLst>
+                    </a:blip>
+                    <a:stretch>
+                      <a:fillRect/>
+                    </a:stretch>
+                  </pic:blipFill>
+                  <pic:spPr>
+                    <a:xfrm>
+                      <a:off x="0" y="0"/>
+                      <a:ext cx="1606914" cy="2097058"/>
+                    </a:xfrm>
+                    <a:prstGeom prst="rect">
+                      <a:avLst/>
+                    </a:prstGeom>
+                  </pic:spPr>
+                </pic:pic>
+              </a:graphicData>
+            </a:graphic>
+          </wp:inline>
+        </w:drawing>
+      </w:r>
+      <w:r>
+        <w:rPr>
+          <w:noProof/>
+          <w:lang w:eastAsia="en-US"/>
+        </w:rPr>
+        <w:drawing>
+          <wp:inline distT="0" distB="0" distL="0" distR="0">
+            <wp:extent cx="1981200" cy="2055706"/>
+            <wp:effectExtent l="0" t="0" r="0" b="1905"/>
+            <wp:docPr id="5" name="Picture 5"/>
+            <wp:cNvGraphicFramePr>
+              <a:graphicFrameLocks xmlns:a="http://schemas.openxmlformats.org/drawingml/2006/main" noChangeAspect="1"/>
+            </wp:cNvGraphicFramePr>
+            <a:graphic xmlns:a="http://schemas.openxmlformats.org/drawingml/2006/main">
+              <a:graphicData uri="http://schemas.openxmlformats.org/drawingml/2006/picture">
+                <pic:pic xmlns:pic="http://schemas.openxmlformats.org/drawingml/2006/picture">
+                  <pic:nvPicPr>
+                    <pic:cNvPr id="5" name="Enemy_3.jpg"/>
+                    <pic:cNvPicPr/>
+                  </pic:nvPicPr>
+                  <pic:blipFill>
+                    <a:blip r:embed="rId18" cstate="print">
+                      <a:extLst>
+                        <a:ext uri="{28A0092B-C50C-407E-A947-70E740481C1C}">
+                          <a14:useLocalDpi xmlns:a14="http://schemas.microsoft.com/office/drawing/2010/main" val="0"/>
+                        </a:ext>
+                      </a:extLst>
+                    </a:blip>
+                    <a:stretch>
+                      <a:fillRect/>
+                    </a:stretch>
+                  </pic:blipFill>
+                  <pic:spPr>
+                    <a:xfrm>
+                      <a:off x="0" y="0"/>
+                      <a:ext cx="1991730" cy="2066632"/>
+                    </a:xfrm>
+                    <a:prstGeom prst="rect">
+                      <a:avLst/>
+                    </a:prstGeom>
+                  </pic:spPr>
+                </pic:pic>
+              </a:graphicData>
+            </a:graphic>
+          </wp:inline>
+        </w:drawing>
+      </w:r>
+      <w:r>
+        <w:br/>
+      </w:r>
+      <w:r>
+        <w:rPr>
+          <w:sz w:val="20"/>
+        </w:rPr>
+        <w:t>Concept Art of Enemy Character</w:t>
+      </w:r>
     </w:p>
     <w:p>
       <w:pPr>
@@ -7622,7 +8067,6 @@
         <w:autoSpaceDN w:val="0"/>
         <w:adjustRightInd w:val="0"/>
         <w:spacing w:before="0"/>
-        <w:ind w:left="360"/>
       </w:pPr>
       <w:r>
         <w:rPr>
@@ -9457,8 +9901,8 @@
       </w:r>
     </w:p>
     <w:sectPr>
-      <w:headerReference w:type="default" r:id="rId12"/>
-      <w:footerReference w:type="default" r:id="rId13"/>
+      <w:headerReference w:type="default" r:id="rId19"/>
+      <w:footerReference w:type="default" r:id="rId20"/>
       <w:pgSz w:w="12240" w:h="15840"/>
       <w:pgMar w:top="1440" w:right="1440" w:bottom="1440" w:left="1440" w:header="720" w:footer="720" w:gutter="0"/>
       <w:cols w:space="720"/>
@@ -9559,7 +10003,7 @@
       <w:rPr>
         <w:noProof/>
       </w:rPr>
-      <w:t>6</w:t>
+      <w:t>18</w:t>
     </w:r>
     <w:r>
       <w:fldChar w:fldCharType="end"/>
@@ -13916,7 +14360,7 @@
 </file>
 
 <file path=customXml/itemProps1.xml><?xml version="1.0" encoding="utf-8"?>
-<ds:datastoreItem xmlns:ds="http://schemas.openxmlformats.org/officeDocument/2006/customXml" ds:itemID="{D1265E59-7158-432A-9C13-F930FCC69291}">
+<ds:datastoreItem xmlns:ds="http://schemas.openxmlformats.org/officeDocument/2006/customXml" ds:itemID="{4BD440B4-6BF6-4A06-A3AC-E0A9B9C093BB}">
   <ds:schemaRefs>
     <ds:schemaRef ds:uri="http://schemas.openxmlformats.org/officeDocument/2006/bibliography"/>
   </ds:schemaRefs>

</xml_diff>

<commit_message>
Finished off Section 1 for the Design Specifications document, filled in the Design Goals and Influences and Sources.
</commit_message>
<xml_diff>
--- a/Documentation/Design Document/UnityDesignSpecification.docx
+++ b/Documentation/Design Document/UnityDesignSpecification.docx
@@ -5563,12 +5563,7 @@
           <w:tab w:val="right" w:leader="dot" w:pos="9350"/>
         </w:tabs>
         <w:rPr>
-          <w:rFonts w:asciiTheme="minorHAnsi" w:eastAsiaTheme="minorEastAsia" w:hAnsiTheme="minorHAnsi" w:cstheme="minorBidi"/>
           <w:noProof/>
-          <w:color w:val="auto"/>
-          <w:sz w:val="22"/>
-          <w:szCs w:val="22"/>
-          <w:lang w:eastAsia="en-US"/>
         </w:rPr>
       </w:pPr>
       <w:hyperlink w:anchor="_Toc413432188" w:history="1">
@@ -5702,25 +5697,6 @@
     </w:p>
     <w:p>
       <w:pPr>
-        <w:autoSpaceDE w:val="0"/>
-        <w:autoSpaceDN w:val="0"/>
-        <w:adjustRightInd w:val="0"/>
-        <w:spacing w:before="0"/>
-        <w:rPr>
-          <w:rFonts w:asciiTheme="minorHAnsi" w:hAnsiTheme="minorHAnsi" w:cs="TimesNewRomanPSMT"/>
-          <w:szCs w:val="24"/>
-        </w:rPr>
-      </w:pPr>
-      <w:r>
-        <w:rPr>
-          <w:rFonts w:asciiTheme="minorHAnsi" w:hAnsiTheme="minorHAnsi" w:cs="TimesNewRomanPSMT"/>
-          <w:szCs w:val="24"/>
-        </w:rPr>
-        <w:t>Describe the goals of the game.</w:t>
-      </w:r>
-    </w:p>
-    <w:p>
-      <w:pPr>
         <w:pStyle w:val="UnitySubHeadingFinal"/>
       </w:pPr>
       <w:bookmarkStart w:id="1" w:name="_Toc413432132"/>
@@ -5735,7 +5711,52 @@
         <w:ind w:left="630"/>
       </w:pPr>
       <w:r>
-        <w:t>What goals this game aims to achieve.</w:t>
+        <w:t xml:space="preserve">The goals this game aims to achieve for its target audience is to </w:t>
+      </w:r>
+      <w:r>
+        <w:t>provide a</w:t>
+      </w:r>
+      <w:r>
+        <w:t xml:space="preserve">n interactive, immersive, </w:t>
+      </w:r>
+      <w:r>
+        <w:t>and entertaining experience</w:t>
+      </w:r>
+      <w:r>
+        <w:t xml:space="preserve"> for the player</w:t>
+      </w:r>
+      <w:r>
+        <w:t xml:space="preserve"> to </w:t>
+      </w:r>
+      <w:r>
+        <w:t>enjoy</w:t>
+      </w:r>
+      <w:r>
+        <w:t>.</w:t>
+      </w:r>
+      <w:r>
+        <w:t xml:space="preserve">  </w:t>
+      </w:r>
+      <w:r>
+        <w:t xml:space="preserve">This standalone PC game will be available within seconds whenever the customer wants to play it.  </w:t>
+      </w:r>
+      <w:r>
+        <w:t>The main focus is to draw the player in with an awe-inspiring world, stimulating combat, and a rich story.</w:t>
+      </w:r>
+      <w:r>
+        <w:t xml:space="preserve">  The game will provide</w:t>
+      </w:r>
+      <w:r>
+        <w:t xml:space="preserve"> for the</w:t>
+      </w:r>
+      <w:r>
+        <w:t xml:space="preserve"> user</w:t>
+      </w:r>
+      <w:r>
+        <w:t xml:space="preserve"> a glimpse into a fantasy world where civilization has been established among people who unknowingly live within a massive creature.</w:t>
+      </w:r>
+      <w:r>
+        <w:t xml:space="preserve">  </w:t>
       </w:r>
     </w:p>
     <w:p>
@@ -5757,7 +5778,75 @@
         <w:ind w:left="630"/>
       </w:pPr>
       <w:r>
-        <w:t>What influenced the artist for the story, characters, environment, and the design of all these elements?</w:t>
+        <w:t>A team of interdisciplinary students attending the College of Creative Studies were the original creators of the g</w:t>
+      </w:r>
+      <w:r>
+        <w:t xml:space="preserve">ames artwork and lore.  They came up with an idea for </w:t>
+      </w:r>
+      <w:r>
+        <w:t>a</w:t>
+      </w:r>
+      <w:r>
+        <w:t>n</w:t>
+      </w:r>
+      <w:r>
+        <w:t xml:space="preserve"> RPG where the main protagonist</w:t>
+      </w:r>
+      <w:r>
+        <w:t xml:space="preserve"> explores</w:t>
+      </w:r>
+      <w:r>
+        <w:t xml:space="preserve"> different</w:t>
+      </w:r>
+      <w:r>
+        <w:t xml:space="preserve"> imaginative environments </w:t>
+      </w:r>
+      <w:r>
+        <w:t>to discover that</w:t>
+      </w:r>
+      <w:r>
+        <w:t xml:space="preserve"> he and his people live within th</w:t>
+      </w:r>
+      <w:r>
+        <w:t>is</w:t>
+      </w:r>
+      <w:r>
+        <w:t xml:space="preserve"> immense organism.</w:t>
+      </w:r>
+      <w:r>
+        <w:t xml:space="preserve">  They created multitudes of artwork, ranging from sketched concept art, to video and animations, and also 3D models.  </w:t>
+      </w:r>
+      <w:r>
+        <w:t>They created the models</w:t>
+      </w:r>
+      <w:r>
+        <w:t xml:space="preserve"> using tools such as </w:t>
+      </w:r>
+      <w:proofErr w:type="spellStart"/>
+      <w:r>
+        <w:t>Zbrush</w:t>
+      </w:r>
+      <w:proofErr w:type="spellEnd"/>
+      <w:r>
+        <w:t xml:space="preserve"> and Maya.  </w:t>
+      </w:r>
+      <w:r>
+        <w:t xml:space="preserve">These artwork assets were then handed to the programmers to </w:t>
+      </w:r>
+      <w:r>
+        <w:t xml:space="preserve">be </w:t>
+      </w:r>
+      <w:r>
+        <w:t>implement</w:t>
+      </w:r>
+      <w:r>
+        <w:t>ed</w:t>
+      </w:r>
+      <w:r>
+        <w:t xml:space="preserve"> </w:t>
+      </w:r>
+      <w:r>
+        <w:t>within Unity.</w:t>
       </w:r>
     </w:p>
     <w:p>
@@ -5809,7 +5898,12 @@
         <w:t xml:space="preserve"> </w:t>
       </w:r>
       <w:r>
-        <w:t xml:space="preserve">average gamer lies at 31, the age of the average </w:t>
+        <w:t>average</w:t>
+      </w:r>
+      <w:bookmarkStart w:id="4" w:name="_GoBack"/>
+      <w:bookmarkEnd w:id="4"/>
+      <w:r>
+        <w:t xml:space="preserve"> gamer lies at 31, the age of the average </w:t>
       </w:r>
       <w:r>
         <w:t>RPG</w:t>
@@ -5825,14 +5919,14 @@
       <w:pPr>
         <w:pStyle w:val="UnitySubHeadingFinal"/>
       </w:pPr>
-      <w:bookmarkStart w:id="4" w:name="_Toc413432135"/>
+      <w:bookmarkStart w:id="5" w:name="_Toc413432135"/>
       <w:r>
         <w:t xml:space="preserve">Target </w:t>
       </w:r>
       <w:r>
         <w:t>Customer</w:t>
       </w:r>
-      <w:bookmarkEnd w:id="4"/>
+      <w:bookmarkEnd w:id="5"/>
     </w:p>
     <w:p>
       <w:pPr>
@@ -5962,11 +6056,11 @@
           <w:numId w:val="3"/>
         </w:numPr>
       </w:pPr>
-      <w:bookmarkStart w:id="5" w:name="_Toc413432136"/>
+      <w:bookmarkStart w:id="6" w:name="_Toc413432136"/>
       <w:r>
         <w:t>Functional Specifications</w:t>
       </w:r>
-      <w:bookmarkEnd w:id="5"/>
+      <w:bookmarkEnd w:id="6"/>
     </w:p>
     <w:p>
       <w:pPr>
@@ -5980,11 +6074,11 @@
       <w:pPr>
         <w:pStyle w:val="UnitySubHeadingFinal"/>
       </w:pPr>
-      <w:bookmarkStart w:id="6" w:name="_Toc413432137"/>
+      <w:bookmarkStart w:id="7" w:name="_Toc413432137"/>
       <w:r>
         <w:t>Core Game Play</w:t>
       </w:r>
-      <w:bookmarkEnd w:id="6"/>
+      <w:bookmarkEnd w:id="7"/>
     </w:p>
     <w:p>
       <w:pPr>
@@ -5999,12 +6093,11 @@
       <w:pPr>
         <w:pStyle w:val="UnitySubHeadingFinal"/>
       </w:pPr>
-      <w:bookmarkStart w:id="7" w:name="_Toc413432138"/>
-      <w:r>
-        <w:lastRenderedPageBreak/>
+      <w:bookmarkStart w:id="8" w:name="_Toc413432138"/>
+      <w:r>
         <w:t>Game Flow</w:t>
       </w:r>
-      <w:bookmarkEnd w:id="7"/>
+      <w:bookmarkEnd w:id="8"/>
     </w:p>
     <w:p>
       <w:pPr>
@@ -6050,7 +6143,7 @@
           <v:shape id="_x0000_i1025" type="#_x0000_t75" style="width:468pt;height:380.25pt" o:ole="">
             <v:imagedata r:id="rId8" o:title=""/>
           </v:shape>
-          <o:OLEObject Type="Embed" ProgID="Visio.Drawing.15" ShapeID="_x0000_i1025" DrawAspect="Content" ObjectID="_1487176119" r:id="rId9"/>
+          <o:OLEObject Type="Embed" ProgID="Visio.Drawing.15" ShapeID="_x0000_i1025" DrawAspect="Content" ObjectID="_1487181405" r:id="rId9"/>
         </w:object>
       </w:r>
     </w:p>
@@ -6058,11 +6151,11 @@
       <w:pPr>
         <w:pStyle w:val="UnitySubHeadingFinal"/>
       </w:pPr>
-      <w:bookmarkStart w:id="8" w:name="_Toc413432139"/>
+      <w:bookmarkStart w:id="9" w:name="_Toc413432139"/>
       <w:r>
         <w:t>Characters</w:t>
       </w:r>
-      <w:bookmarkEnd w:id="8"/>
+      <w:bookmarkEnd w:id="9"/>
     </w:p>
     <w:p>
       <w:pPr>
@@ -6077,11 +6170,12 @@
       <w:pPr>
         <w:pStyle w:val="UnitySubHeadingFinal"/>
       </w:pPr>
-      <w:bookmarkStart w:id="9" w:name="_Toc413432140"/>
-      <w:r>
+      <w:bookmarkStart w:id="10" w:name="_Toc413432140"/>
+      <w:r>
+        <w:lastRenderedPageBreak/>
         <w:t>Game Play Elements</w:t>
       </w:r>
-      <w:bookmarkEnd w:id="9"/>
+      <w:bookmarkEnd w:id="10"/>
     </w:p>
     <w:p>
       <w:pPr>
@@ -6096,11 +6190,11 @@
       <w:pPr>
         <w:pStyle w:val="UnitySubHeadingFinal"/>
       </w:pPr>
-      <w:bookmarkStart w:id="10" w:name="_Toc413432141"/>
+      <w:bookmarkStart w:id="11" w:name="_Toc413432141"/>
       <w:r>
         <w:t>Game Physics and Statistics</w:t>
       </w:r>
-      <w:bookmarkEnd w:id="10"/>
+      <w:bookmarkEnd w:id="11"/>
     </w:p>
     <w:p>
       <w:pPr>
@@ -6115,12 +6209,11 @@
       <w:pPr>
         <w:pStyle w:val="UnitySubHeadingFinal"/>
       </w:pPr>
-      <w:bookmarkStart w:id="11" w:name="_Toc413432142"/>
-      <w:r>
-        <w:lastRenderedPageBreak/>
+      <w:bookmarkStart w:id="12" w:name="_Toc413432142"/>
+      <w:r>
         <w:t>Artificial Intelligence</w:t>
       </w:r>
-      <w:bookmarkEnd w:id="11"/>
+      <w:bookmarkEnd w:id="12"/>
     </w:p>
     <w:p>
       <w:pPr>
@@ -6155,14 +6248,14 @@
           <w:numId w:val="3"/>
         </w:numPr>
       </w:pPr>
-      <w:bookmarkStart w:id="12" w:name="_Toc413432143"/>
+      <w:bookmarkStart w:id="13" w:name="_Toc413432143"/>
       <w:r>
         <w:t>User Interface</w:t>
       </w:r>
       <w:r>
         <w:t xml:space="preserve"> and Menus</w:t>
       </w:r>
-      <w:bookmarkEnd w:id="12"/>
+      <w:bookmarkEnd w:id="13"/>
     </w:p>
     <w:p>
       <w:pPr>
@@ -6176,11 +6269,11 @@
       <w:pPr>
         <w:pStyle w:val="UnitySubHeadingFinal"/>
       </w:pPr>
-      <w:bookmarkStart w:id="13" w:name="_Toc413432144"/>
+      <w:bookmarkStart w:id="14" w:name="_Toc413432144"/>
       <w:r>
         <w:t>Main Game Menu</w:t>
       </w:r>
-      <w:bookmarkEnd w:id="13"/>
+      <w:bookmarkEnd w:id="14"/>
     </w:p>
     <w:p>
       <w:pPr>
@@ -6281,6 +6374,7 @@
         </w:numPr>
       </w:pPr>
       <w:r>
+        <w:lastRenderedPageBreak/>
         <w:t>The player will be able to adjust how bright the game is from this option in case of low light or if they are sensitive to the bright lights in the game.</w:t>
       </w:r>
     </w:p>
@@ -6329,7 +6423,6 @@
         </w:numPr>
       </w:pPr>
       <w:r>
-        <w:lastRenderedPageBreak/>
         <w:t>By selection this option the player will view an image of a keyboard depicting clearly what each key does in the game and how to control the player character from the game.</w:t>
       </w:r>
     </w:p>
@@ -6395,7 +6488,7 @@
           <v:shape id="_x0000_i1026" type="#_x0000_t75" style="width:468pt;height:430.5pt" o:ole="">
             <v:imagedata r:id="rId10" o:title=""/>
           </v:shape>
-          <o:OLEObject Type="Embed" ProgID="Visio.Drawing.15" ShapeID="_x0000_i1026" DrawAspect="Content" ObjectID="_1487176120" r:id="rId11"/>
+          <o:OLEObject Type="Embed" ProgID="Visio.Drawing.15" ShapeID="_x0000_i1026" DrawAspect="Content" ObjectID="_1487181406" r:id="rId11"/>
         </w:object>
       </w:r>
       <w:r>
@@ -6420,7 +6513,6 @@
         <w:ind w:left="630"/>
       </w:pPr>
       <w:r>
-        <w:lastRenderedPageBreak/>
         <w:t>Should also list each “page” in the game with a brief description.</w:t>
       </w:r>
     </w:p>
@@ -6604,14 +6696,14 @@
       <w:pPr>
         <w:pStyle w:val="UnitySubHeadingFinal"/>
       </w:pPr>
-      <w:bookmarkStart w:id="14" w:name="_Toc413432145"/>
+      <w:bookmarkStart w:id="15" w:name="_Toc413432145"/>
       <w:r>
         <w:t>GUI</w:t>
       </w:r>
       <w:r>
         <w:t xml:space="preserve"> Objects</w:t>
       </w:r>
-      <w:bookmarkEnd w:id="14"/>
+      <w:bookmarkEnd w:id="15"/>
     </w:p>
     <w:p>
       <w:pPr>
@@ -6790,11 +6882,11 @@
           <w:numId w:val="3"/>
         </w:numPr>
       </w:pPr>
-      <w:bookmarkStart w:id="15" w:name="_Toc413432146"/>
+      <w:bookmarkStart w:id="16" w:name="_Toc413432146"/>
       <w:r>
         <w:t>Art and Video</w:t>
       </w:r>
-      <w:bookmarkEnd w:id="15"/>
+      <w:bookmarkEnd w:id="16"/>
     </w:p>
     <w:p>
       <w:pPr>
@@ -6808,7 +6900,7 @@
       <w:pPr>
         <w:pStyle w:val="UnitySubHeadingFinal"/>
       </w:pPr>
-      <w:bookmarkStart w:id="16" w:name="_Toc413432147"/>
+      <w:bookmarkStart w:id="17" w:name="_Toc413432147"/>
       <w:r>
         <w:t>Overall</w:t>
       </w:r>
@@ -6818,7 +6910,7 @@
       <w:r>
         <w:t xml:space="preserve"> Goals</w:t>
       </w:r>
-      <w:bookmarkEnd w:id="16"/>
+      <w:bookmarkEnd w:id="17"/>
     </w:p>
     <w:p>
       <w:pPr>
@@ -6834,11 +6926,7 @@
       </w:r>
       <w:proofErr w:type="spellEnd"/>
       <w:r>
-        <w:t xml:space="preserve"> and Maya </w:t>
-      </w:r>
-      <w:r>
-        <w:lastRenderedPageBreak/>
-        <w:t>(industry standard development software). Rather than raising the polygon count on these models, our team will focus on making our models interesting through the use of colors and textures. Lowering the amount of these polygons per model will decrease the overall time necessary to develop the game, which in turn cuts down on production costs.</w:t>
+        <w:t xml:space="preserve"> and Maya (industry standard development software). Rather than raising the polygon count on these models, our team will focus on making our models interesting through the use of colors and textures. Lowering the amount of these polygons per model will decrease the overall time necessary to develop the game, which in turn cuts down on production costs.</w:t>
       </w:r>
     </w:p>
     <w:p>
@@ -6857,11 +6945,12 @@
       <w:pPr>
         <w:pStyle w:val="UnitySubHeadingFinal"/>
       </w:pPr>
-      <w:bookmarkStart w:id="17" w:name="_Toc413432148"/>
-      <w:r>
+      <w:bookmarkStart w:id="18" w:name="_Toc413432148"/>
+      <w:r>
+        <w:lastRenderedPageBreak/>
         <w:t>3D Art and Animations</w:t>
       </w:r>
-      <w:bookmarkEnd w:id="17"/>
+      <w:bookmarkEnd w:id="18"/>
     </w:p>
     <w:p>
       <w:pPr>
@@ -6978,11 +7067,11 @@
       <w:pPr>
         <w:pStyle w:val="UnitySubHeadingFinal"/>
       </w:pPr>
-      <w:bookmarkStart w:id="18" w:name="_Toc413432149"/>
+      <w:bookmarkStart w:id="19" w:name="_Toc413432149"/>
       <w:r>
         <w:t>GUI</w:t>
       </w:r>
-      <w:bookmarkEnd w:id="18"/>
+      <w:bookmarkEnd w:id="19"/>
     </w:p>
     <w:p>
       <w:pPr>
@@ -6997,11 +7086,11 @@
       <w:pPr>
         <w:pStyle w:val="UnitySubHeadingFinal"/>
       </w:pPr>
-      <w:bookmarkStart w:id="19" w:name="_Toc413432150"/>
+      <w:bookmarkStart w:id="20" w:name="_Toc413432150"/>
       <w:r>
         <w:t>Terrain</w:t>
       </w:r>
-      <w:bookmarkEnd w:id="19"/>
+      <w:bookmarkEnd w:id="20"/>
     </w:p>
     <w:p>
       <w:pPr>
@@ -7091,11 +7180,11 @@
       <w:pPr>
         <w:pStyle w:val="UnitySubHeadingFinal"/>
       </w:pPr>
-      <w:bookmarkStart w:id="20" w:name="_Toc413432151"/>
+      <w:bookmarkStart w:id="21" w:name="_Toc413432151"/>
       <w:r>
         <w:t>Game Play Elements</w:t>
       </w:r>
-      <w:bookmarkEnd w:id="20"/>
+      <w:bookmarkEnd w:id="21"/>
     </w:p>
     <w:p>
       <w:pPr>
@@ -7110,11 +7199,11 @@
       <w:pPr>
         <w:pStyle w:val="UnitySubHeadingFinal"/>
       </w:pPr>
-      <w:bookmarkStart w:id="21" w:name="_Toc413432152"/>
+      <w:bookmarkStart w:id="22" w:name="_Toc413432152"/>
       <w:r>
         <w:t>Special Effects</w:t>
       </w:r>
-      <w:bookmarkEnd w:id="21"/>
+      <w:bookmarkEnd w:id="22"/>
     </w:p>
     <w:p>
       <w:pPr>
@@ -7137,11 +7226,11 @@
       <w:pPr>
         <w:pStyle w:val="UnitySubHeadingFinal"/>
       </w:pPr>
-      <w:bookmarkStart w:id="22" w:name="_Toc413432153"/>
+      <w:bookmarkStart w:id="23" w:name="_Toc413432153"/>
       <w:r>
         <w:t>Marketing and Packaging Art</w:t>
       </w:r>
-      <w:bookmarkEnd w:id="22"/>
+      <w:bookmarkEnd w:id="23"/>
     </w:p>
     <w:p>
       <w:pPr>
@@ -7185,11 +7274,11 @@
       <w:pPr>
         <w:pStyle w:val="UnitySubHeadingFinal"/>
       </w:pPr>
-      <w:bookmarkStart w:id="23" w:name="_Toc413432154"/>
+      <w:bookmarkStart w:id="24" w:name="_Toc413432154"/>
       <w:r>
         <w:t>Assets Pipeline</w:t>
       </w:r>
-      <w:bookmarkEnd w:id="23"/>
+      <w:bookmarkEnd w:id="24"/>
     </w:p>
     <w:p>
       <w:pPr>
@@ -7362,11 +7451,11 @@
           <w:numId w:val="3"/>
         </w:numPr>
       </w:pPr>
-      <w:bookmarkStart w:id="24" w:name="_Toc413432155"/>
+      <w:bookmarkStart w:id="25" w:name="_Toc413432155"/>
       <w:r>
         <w:t>Sound and Music</w:t>
       </w:r>
-      <w:bookmarkEnd w:id="24"/>
+      <w:bookmarkEnd w:id="25"/>
     </w:p>
     <w:p>
       <w:pPr>
@@ -7410,11 +7499,11 @@
       <w:pPr>
         <w:pStyle w:val="UnitySubHeadingFinal"/>
       </w:pPr>
-      <w:bookmarkStart w:id="25" w:name="_Toc413432156"/>
+      <w:bookmarkStart w:id="26" w:name="_Toc413432156"/>
       <w:r>
         <w:t>Overall Goals</w:t>
       </w:r>
-      <w:bookmarkEnd w:id="25"/>
+      <w:bookmarkEnd w:id="26"/>
     </w:p>
     <w:p>
       <w:pPr>
@@ -7432,11 +7521,11 @@
       <w:pPr>
         <w:pStyle w:val="UnitySubHeadingFinal"/>
       </w:pPr>
-      <w:bookmarkStart w:id="26" w:name="_Toc413432157"/>
+      <w:bookmarkStart w:id="27" w:name="_Toc413432157"/>
       <w:r>
         <w:t>Audio Sources</w:t>
       </w:r>
-      <w:bookmarkEnd w:id="26"/>
+      <w:bookmarkEnd w:id="27"/>
     </w:p>
     <w:p>
       <w:pPr>
@@ -7705,22 +7794,22 @@
           <w:numId w:val="3"/>
         </w:numPr>
       </w:pPr>
-      <w:bookmarkStart w:id="27" w:name="_Toc413432158"/>
+      <w:bookmarkStart w:id="28" w:name="_Toc413432158"/>
       <w:r>
         <w:lastRenderedPageBreak/>
         <w:t>Story</w:t>
       </w:r>
-      <w:bookmarkEnd w:id="27"/>
+      <w:bookmarkEnd w:id="28"/>
     </w:p>
     <w:p>
       <w:pPr>
         <w:pStyle w:val="UnitySubHeadingFinal"/>
       </w:pPr>
-      <w:bookmarkStart w:id="28" w:name="_Toc413432159"/>
+      <w:bookmarkStart w:id="29" w:name="_Toc413432159"/>
       <w:r>
         <w:t>Player Characters</w:t>
       </w:r>
-      <w:bookmarkEnd w:id="28"/>
+      <w:bookmarkEnd w:id="29"/>
     </w:p>
     <w:p>
       <w:pPr>
@@ -7796,11 +7885,11 @@
       <w:pPr>
         <w:pStyle w:val="UnitySubHeadingFinal"/>
       </w:pPr>
-      <w:bookmarkStart w:id="29" w:name="_Toc413432160"/>
+      <w:bookmarkStart w:id="30" w:name="_Toc413432160"/>
       <w:r>
         <w:t>Secondary Characters</w:t>
       </w:r>
-      <w:bookmarkEnd w:id="29"/>
+      <w:bookmarkEnd w:id="30"/>
     </w:p>
     <w:p>
       <w:pPr>
@@ -7859,8 +7948,6 @@
           </wp:inline>
         </w:drawing>
       </w:r>
-      <w:bookmarkStart w:id="30" w:name="_GoBack"/>
-      <w:bookmarkEnd w:id="30"/>
       <w:r>
         <w:br/>
       </w:r>
@@ -10003,7 +10090,7 @@
       <w:rPr>
         <w:noProof/>
       </w:rPr>
-      <w:t>18</w:t>
+      <w:t>5</w:t>
     </w:r>
     <w:r>
       <w:fldChar w:fldCharType="end"/>
@@ -14360,7 +14447,7 @@
 </file>
 
 <file path=customXml/itemProps1.xml><?xml version="1.0" encoding="utf-8"?>
-<ds:datastoreItem xmlns:ds="http://schemas.openxmlformats.org/officeDocument/2006/customXml" ds:itemID="{4BD440B4-6BF6-4A06-A3AC-E0A9B9C093BB}">
+<ds:datastoreItem xmlns:ds="http://schemas.openxmlformats.org/officeDocument/2006/customXml" ds:itemID="{28F19497-35C8-49FB-B504-6F019C98A2D8}">
   <ds:schemaRefs>
     <ds:schemaRef ds:uri="http://schemas.openxmlformats.org/officeDocument/2006/bibliography"/>
   </ds:schemaRefs>

</xml_diff>

<commit_message>
More design additions for Section 8
</commit_message>
<xml_diff>
--- a/Documentation/Design Document/UnityDesignSpecification.docx
+++ b/Documentation/Design Document/UnityDesignSpecification.docx
@@ -301,6 +301,8 @@
         <w:br w:type="page"/>
       </w:r>
     </w:p>
+    <w:bookmarkStart w:id="0" w:name="_GoBack"/>
+    <w:bookmarkEnd w:id="0"/>
     <w:p>
       <w:pPr>
         <w:pStyle w:val="TOC1"/>
@@ -327,7 +329,7 @@
       <w:r>
         <w:fldChar w:fldCharType="separate"/>
       </w:r>
-      <w:hyperlink w:anchor="_Toc413432131" w:history="1">
+      <w:hyperlink w:anchor="_Toc413440419" w:history="1">
         <w:r>
           <w:rPr>
             <w:rStyle w:val="Hyperlink"/>
@@ -372,7 +374,7 @@
             <w:noProof/>
             <w:webHidden/>
           </w:rPr>
-          <w:instrText xml:space="preserve"> PAGEREF _Toc413432131 \h </w:instrText>
+          <w:instrText xml:space="preserve"> PAGEREF _Toc413440419 \h </w:instrText>
         </w:r>
         <w:r>
           <w:rPr>
@@ -392,7 +394,7 @@
             <w:noProof/>
             <w:webHidden/>
           </w:rPr>
-          <w:t>5</w:t>
+          <w:t>6</w:t>
         </w:r>
         <w:r>
           <w:rPr>
@@ -419,7 +421,7 @@
           <w:lang w:eastAsia="en-US"/>
         </w:rPr>
       </w:pPr>
-      <w:hyperlink w:anchor="_Toc413432132" w:history="1">
+      <w:hyperlink w:anchor="_Toc413440420" w:history="1">
         <w:r>
           <w:rPr>
             <w:rStyle w:val="Hyperlink"/>
@@ -464,7 +466,7 @@
             <w:noProof/>
             <w:webHidden/>
           </w:rPr>
-          <w:instrText xml:space="preserve"> PAGEREF _Toc413432132 \h </w:instrText>
+          <w:instrText xml:space="preserve"> PAGEREF _Toc413440420 \h </w:instrText>
         </w:r>
         <w:r>
           <w:rPr>
@@ -484,7 +486,7 @@
             <w:noProof/>
             <w:webHidden/>
           </w:rPr>
-          <w:t>5</w:t>
+          <w:t>6</w:t>
         </w:r>
         <w:r>
           <w:rPr>
@@ -511,7 +513,7 @@
           <w:lang w:eastAsia="en-US"/>
         </w:rPr>
       </w:pPr>
-      <w:hyperlink w:anchor="_Toc413432133" w:history="1">
+      <w:hyperlink w:anchor="_Toc413440421" w:history="1">
         <w:r>
           <w:rPr>
             <w:rStyle w:val="Hyperlink"/>
@@ -556,7 +558,7 @@
             <w:noProof/>
             <w:webHidden/>
           </w:rPr>
-          <w:instrText xml:space="preserve"> PAGEREF _Toc413432133 \h </w:instrText>
+          <w:instrText xml:space="preserve"> PAGEREF _Toc413440421 \h </w:instrText>
         </w:r>
         <w:r>
           <w:rPr>
@@ -576,7 +578,7 @@
             <w:noProof/>
             <w:webHidden/>
           </w:rPr>
-          <w:t>5</w:t>
+          <w:t>6</w:t>
         </w:r>
         <w:r>
           <w:rPr>
@@ -603,7 +605,7 @@
           <w:lang w:eastAsia="en-US"/>
         </w:rPr>
       </w:pPr>
-      <w:hyperlink w:anchor="_Toc413432134" w:history="1">
+      <w:hyperlink w:anchor="_Toc413440422" w:history="1">
         <w:r>
           <w:rPr>
             <w:rStyle w:val="Hyperlink"/>
@@ -648,7 +650,7 @@
             <w:noProof/>
             <w:webHidden/>
           </w:rPr>
-          <w:instrText xml:space="preserve"> PAGEREF _Toc413432134 \h </w:instrText>
+          <w:instrText xml:space="preserve"> PAGEREF _Toc413440422 \h </w:instrText>
         </w:r>
         <w:r>
           <w:rPr>
@@ -668,7 +670,7 @@
             <w:noProof/>
             <w:webHidden/>
           </w:rPr>
-          <w:t>5</w:t>
+          <w:t>6</w:t>
         </w:r>
         <w:r>
           <w:rPr>
@@ -695,7 +697,7 @@
           <w:lang w:eastAsia="en-US"/>
         </w:rPr>
       </w:pPr>
-      <w:hyperlink w:anchor="_Toc413432135" w:history="1">
+      <w:hyperlink w:anchor="_Toc413440423" w:history="1">
         <w:r>
           <w:rPr>
             <w:rStyle w:val="Hyperlink"/>
@@ -740,7 +742,7 @@
             <w:noProof/>
             <w:webHidden/>
           </w:rPr>
-          <w:instrText xml:space="preserve"> PAGEREF _Toc413432135 \h </w:instrText>
+          <w:instrText xml:space="preserve"> PAGEREF _Toc413440423 \h </w:instrText>
         </w:r>
         <w:r>
           <w:rPr>
@@ -760,7 +762,7 @@
             <w:noProof/>
             <w:webHidden/>
           </w:rPr>
-          <w:t>5</w:t>
+          <w:t>6</w:t>
         </w:r>
         <w:r>
           <w:rPr>
@@ -787,7 +789,7 @@
           <w:lang w:eastAsia="en-US"/>
         </w:rPr>
       </w:pPr>
-      <w:hyperlink w:anchor="_Toc413432136" w:history="1">
+      <w:hyperlink w:anchor="_Toc413440424" w:history="1">
         <w:r>
           <w:rPr>
             <w:rStyle w:val="Hyperlink"/>
@@ -832,7 +834,7 @@
             <w:noProof/>
             <w:webHidden/>
           </w:rPr>
-          <w:instrText xml:space="preserve"> PAGEREF _Toc413432136 \h </w:instrText>
+          <w:instrText xml:space="preserve"> PAGEREF _Toc413440424 \h </w:instrText>
         </w:r>
         <w:r>
           <w:rPr>
@@ -852,7 +854,7 @@
             <w:noProof/>
             <w:webHidden/>
           </w:rPr>
-          <w:t>5</w:t>
+          <w:t>6</w:t>
         </w:r>
         <w:r>
           <w:rPr>
@@ -879,7 +881,7 @@
           <w:lang w:eastAsia="en-US"/>
         </w:rPr>
       </w:pPr>
-      <w:hyperlink w:anchor="_Toc413432137" w:history="1">
+      <w:hyperlink w:anchor="_Toc413440425" w:history="1">
         <w:r>
           <w:rPr>
             <w:rStyle w:val="Hyperlink"/>
@@ -924,7 +926,7 @@
             <w:noProof/>
             <w:webHidden/>
           </w:rPr>
-          <w:instrText xml:space="preserve"> PAGEREF _Toc413432137 \h </w:instrText>
+          <w:instrText xml:space="preserve"> PAGEREF _Toc413440425 \h </w:instrText>
         </w:r>
         <w:r>
           <w:rPr>
@@ -944,7 +946,7 @@
             <w:noProof/>
             <w:webHidden/>
           </w:rPr>
-          <w:t>5</w:t>
+          <w:t>6</w:t>
         </w:r>
         <w:r>
           <w:rPr>
@@ -971,7 +973,7 @@
           <w:lang w:eastAsia="en-US"/>
         </w:rPr>
       </w:pPr>
-      <w:hyperlink w:anchor="_Toc413432138" w:history="1">
+      <w:hyperlink w:anchor="_Toc413440426" w:history="1">
         <w:r>
           <w:rPr>
             <w:rStyle w:val="Hyperlink"/>
@@ -1016,7 +1018,7 @@
             <w:noProof/>
             <w:webHidden/>
           </w:rPr>
-          <w:instrText xml:space="preserve"> PAGEREF _Toc413432138 \h </w:instrText>
+          <w:instrText xml:space="preserve"> PAGEREF _Toc413440426 \h </w:instrText>
         </w:r>
         <w:r>
           <w:rPr>
@@ -1036,7 +1038,7 @@
             <w:noProof/>
             <w:webHidden/>
           </w:rPr>
-          <w:t>6</w:t>
+          <w:t>7</w:t>
         </w:r>
         <w:r>
           <w:rPr>
@@ -1063,7 +1065,7 @@
           <w:lang w:eastAsia="en-US"/>
         </w:rPr>
       </w:pPr>
-      <w:hyperlink w:anchor="_Toc413432139" w:history="1">
+      <w:hyperlink w:anchor="_Toc413440427" w:history="1">
         <w:r>
           <w:rPr>
             <w:rStyle w:val="Hyperlink"/>
@@ -1108,7 +1110,7 @@
             <w:noProof/>
             <w:webHidden/>
           </w:rPr>
-          <w:instrText xml:space="preserve"> PAGEREF _Toc413432139 \h </w:instrText>
+          <w:instrText xml:space="preserve"> PAGEREF _Toc413440427 \h </w:instrText>
         </w:r>
         <w:r>
           <w:rPr>
@@ -1128,7 +1130,7 @@
             <w:noProof/>
             <w:webHidden/>
           </w:rPr>
-          <w:t>6</w:t>
+          <w:t>7</w:t>
         </w:r>
         <w:r>
           <w:rPr>
@@ -1155,7 +1157,7 @@
           <w:lang w:eastAsia="en-US"/>
         </w:rPr>
       </w:pPr>
-      <w:hyperlink w:anchor="_Toc413432140" w:history="1">
+      <w:hyperlink w:anchor="_Toc413440428" w:history="1">
         <w:r>
           <w:rPr>
             <w:rStyle w:val="Hyperlink"/>
@@ -1200,7 +1202,7 @@
             <w:noProof/>
             <w:webHidden/>
           </w:rPr>
-          <w:instrText xml:space="preserve"> PAGEREF _Toc413432140 \h </w:instrText>
+          <w:instrText xml:space="preserve"> PAGEREF _Toc413440428 \h </w:instrText>
         </w:r>
         <w:r>
           <w:rPr>
@@ -1220,7 +1222,7 @@
             <w:noProof/>
             <w:webHidden/>
           </w:rPr>
-          <w:t>6</w:t>
+          <w:t>7</w:t>
         </w:r>
         <w:r>
           <w:rPr>
@@ -1247,7 +1249,7 @@
           <w:lang w:eastAsia="en-US"/>
         </w:rPr>
       </w:pPr>
-      <w:hyperlink w:anchor="_Toc413432141" w:history="1">
+      <w:hyperlink w:anchor="_Toc413440429" w:history="1">
         <w:r>
           <w:rPr>
             <w:rStyle w:val="Hyperlink"/>
@@ -1292,7 +1294,7 @@
             <w:noProof/>
             <w:webHidden/>
           </w:rPr>
-          <w:instrText xml:space="preserve"> PAGEREF _Toc413432141 \h </w:instrText>
+          <w:instrText xml:space="preserve"> PAGEREF _Toc413440429 \h </w:instrText>
         </w:r>
         <w:r>
           <w:rPr>
@@ -1312,7 +1314,7 @@
             <w:noProof/>
             <w:webHidden/>
           </w:rPr>
-          <w:t>6</w:t>
+          <w:t>7</w:t>
         </w:r>
         <w:r>
           <w:rPr>
@@ -1339,7 +1341,7 @@
           <w:lang w:eastAsia="en-US"/>
         </w:rPr>
       </w:pPr>
-      <w:hyperlink w:anchor="_Toc413432142" w:history="1">
+      <w:hyperlink w:anchor="_Toc413440430" w:history="1">
         <w:r>
           <w:rPr>
             <w:rStyle w:val="Hyperlink"/>
@@ -1384,7 +1386,7 @@
             <w:noProof/>
             <w:webHidden/>
           </w:rPr>
-          <w:instrText xml:space="preserve"> PAGEREF _Toc413432142 \h </w:instrText>
+          <w:instrText xml:space="preserve"> PAGEREF _Toc413440430 \h </w:instrText>
         </w:r>
         <w:r>
           <w:rPr>
@@ -1404,7 +1406,7 @@
             <w:noProof/>
             <w:webHidden/>
           </w:rPr>
-          <w:t>7</w:t>
+          <w:t>8</w:t>
         </w:r>
         <w:r>
           <w:rPr>
@@ -1431,7 +1433,7 @@
           <w:lang w:eastAsia="en-US"/>
         </w:rPr>
       </w:pPr>
-      <w:hyperlink w:anchor="_Toc413432143" w:history="1">
+      <w:hyperlink w:anchor="_Toc413440431" w:history="1">
         <w:r>
           <w:rPr>
             <w:rStyle w:val="Hyperlink"/>
@@ -1476,7 +1478,7 @@
             <w:noProof/>
             <w:webHidden/>
           </w:rPr>
-          <w:instrText xml:space="preserve"> PAGEREF _Toc413432143 \h </w:instrText>
+          <w:instrText xml:space="preserve"> PAGEREF _Toc413440431 \h </w:instrText>
         </w:r>
         <w:r>
           <w:rPr>
@@ -1496,7 +1498,7 @@
             <w:noProof/>
             <w:webHidden/>
           </w:rPr>
-          <w:t>7</w:t>
+          <w:t>8</w:t>
         </w:r>
         <w:r>
           <w:rPr>
@@ -1523,7 +1525,7 @@
           <w:lang w:eastAsia="en-US"/>
         </w:rPr>
       </w:pPr>
-      <w:hyperlink w:anchor="_Toc413432144" w:history="1">
+      <w:hyperlink w:anchor="_Toc413440432" w:history="1">
         <w:r>
           <w:rPr>
             <w:rStyle w:val="Hyperlink"/>
@@ -1568,7 +1570,7 @@
             <w:noProof/>
             <w:webHidden/>
           </w:rPr>
-          <w:instrText xml:space="preserve"> PAGEREF _Toc413432144 \h </w:instrText>
+          <w:instrText xml:space="preserve"> PAGEREF _Toc413440432 \h </w:instrText>
         </w:r>
         <w:r>
           <w:rPr>
@@ -1588,7 +1590,7 @@
             <w:noProof/>
             <w:webHidden/>
           </w:rPr>
-          <w:t>7</w:t>
+          <w:t>8</w:t>
         </w:r>
         <w:r>
           <w:rPr>
@@ -1615,7 +1617,7 @@
           <w:lang w:eastAsia="en-US"/>
         </w:rPr>
       </w:pPr>
-      <w:hyperlink w:anchor="_Toc413432145" w:history="1">
+      <w:hyperlink w:anchor="_Toc413440433" w:history="1">
         <w:r>
           <w:rPr>
             <w:rStyle w:val="Hyperlink"/>
@@ -1660,7 +1662,7 @@
             <w:noProof/>
             <w:webHidden/>
           </w:rPr>
-          <w:instrText xml:space="preserve"> PAGEREF _Toc413432145 \h </w:instrText>
+          <w:instrText xml:space="preserve"> PAGEREF _Toc413440433 \h </w:instrText>
         </w:r>
         <w:r>
           <w:rPr>
@@ -1680,7 +1682,7 @@
             <w:noProof/>
             <w:webHidden/>
           </w:rPr>
-          <w:t>9</w:t>
+          <w:t>10</w:t>
         </w:r>
         <w:r>
           <w:rPr>
@@ -1707,7 +1709,7 @@
           <w:lang w:eastAsia="en-US"/>
         </w:rPr>
       </w:pPr>
-      <w:hyperlink w:anchor="_Toc413432146" w:history="1">
+      <w:hyperlink w:anchor="_Toc413440434" w:history="1">
         <w:r>
           <w:rPr>
             <w:rStyle w:val="Hyperlink"/>
@@ -1752,7 +1754,7 @@
             <w:noProof/>
             <w:webHidden/>
           </w:rPr>
-          <w:instrText xml:space="preserve"> PAGEREF _Toc413432146 \h </w:instrText>
+          <w:instrText xml:space="preserve"> PAGEREF _Toc413440434 \h </w:instrText>
         </w:r>
         <w:r>
           <w:rPr>
@@ -1772,7 +1774,7 @@
             <w:noProof/>
             <w:webHidden/>
           </w:rPr>
-          <w:t>9</w:t>
+          <w:t>10</w:t>
         </w:r>
         <w:r>
           <w:rPr>
@@ -1799,7 +1801,7 @@
           <w:lang w:eastAsia="en-US"/>
         </w:rPr>
       </w:pPr>
-      <w:hyperlink w:anchor="_Toc413432147" w:history="1">
+      <w:hyperlink w:anchor="_Toc413440435" w:history="1">
         <w:r>
           <w:rPr>
             <w:rStyle w:val="Hyperlink"/>
@@ -1823,7 +1825,7 @@
             <w:rStyle w:val="Hyperlink"/>
             <w:noProof/>
           </w:rPr>
-          <w:t>Overall Goals</w:t>
+          <w:t>Overall Artistic Goals</w:t>
         </w:r>
         <w:r>
           <w:rPr>
@@ -1844,7 +1846,7 @@
             <w:noProof/>
             <w:webHidden/>
           </w:rPr>
-          <w:instrText xml:space="preserve"> PAGEREF _Toc413432147 \h </w:instrText>
+          <w:instrText xml:space="preserve"> PAGEREF _Toc413440435 \h </w:instrText>
         </w:r>
         <w:r>
           <w:rPr>
@@ -1864,7 +1866,7 @@
             <w:noProof/>
             <w:webHidden/>
           </w:rPr>
-          <w:t>9</w:t>
+          <w:t>10</w:t>
         </w:r>
         <w:r>
           <w:rPr>
@@ -1891,7 +1893,7 @@
           <w:lang w:eastAsia="en-US"/>
         </w:rPr>
       </w:pPr>
-      <w:hyperlink w:anchor="_Toc413432148" w:history="1">
+      <w:hyperlink w:anchor="_Toc413440436" w:history="1">
         <w:r>
           <w:rPr>
             <w:rStyle w:val="Hyperlink"/>
@@ -1936,7 +1938,7 @@
             <w:noProof/>
             <w:webHidden/>
           </w:rPr>
-          <w:instrText xml:space="preserve"> PAGEREF _Toc413432148 \h </w:instrText>
+          <w:instrText xml:space="preserve"> PAGEREF _Toc413440436 \h </w:instrText>
         </w:r>
         <w:r>
           <w:rPr>
@@ -1956,7 +1958,7 @@
             <w:noProof/>
             <w:webHidden/>
           </w:rPr>
-          <w:t>10</w:t>
+          <w:t>11</w:t>
         </w:r>
         <w:r>
           <w:rPr>
@@ -1983,7 +1985,7 @@
           <w:lang w:eastAsia="en-US"/>
         </w:rPr>
       </w:pPr>
-      <w:hyperlink w:anchor="_Toc413432149" w:history="1">
+      <w:hyperlink w:anchor="_Toc413440437" w:history="1">
         <w:r>
           <w:rPr>
             <w:rStyle w:val="Hyperlink"/>
@@ -2028,7 +2030,7 @@
             <w:noProof/>
             <w:webHidden/>
           </w:rPr>
-          <w:instrText xml:space="preserve"> PAGEREF _Toc413432149 \h </w:instrText>
+          <w:instrText xml:space="preserve"> PAGEREF _Toc413440437 \h </w:instrText>
         </w:r>
         <w:r>
           <w:rPr>
@@ -2048,7 +2050,7 @@
             <w:noProof/>
             <w:webHidden/>
           </w:rPr>
-          <w:t>10</w:t>
+          <w:t>11</w:t>
         </w:r>
         <w:r>
           <w:rPr>
@@ -2075,7 +2077,7 @@
           <w:lang w:eastAsia="en-US"/>
         </w:rPr>
       </w:pPr>
-      <w:hyperlink w:anchor="_Toc413432150" w:history="1">
+      <w:hyperlink w:anchor="_Toc413440438" w:history="1">
         <w:r>
           <w:rPr>
             <w:rStyle w:val="Hyperlink"/>
@@ -2120,7 +2122,7 @@
             <w:noProof/>
             <w:webHidden/>
           </w:rPr>
-          <w:instrText xml:space="preserve"> PAGEREF _Toc413432150 \h </w:instrText>
+          <w:instrText xml:space="preserve"> PAGEREF _Toc413440438 \h </w:instrText>
         </w:r>
         <w:r>
           <w:rPr>
@@ -2140,7 +2142,7 @@
             <w:noProof/>
             <w:webHidden/>
           </w:rPr>
-          <w:t>10</w:t>
+          <w:t>11</w:t>
         </w:r>
         <w:r>
           <w:rPr>
@@ -2167,7 +2169,7 @@
           <w:lang w:eastAsia="en-US"/>
         </w:rPr>
       </w:pPr>
-      <w:hyperlink w:anchor="_Toc413432151" w:history="1">
+      <w:hyperlink w:anchor="_Toc413440439" w:history="1">
         <w:r>
           <w:rPr>
             <w:rStyle w:val="Hyperlink"/>
@@ -2212,7 +2214,7 @@
             <w:noProof/>
             <w:webHidden/>
           </w:rPr>
-          <w:instrText xml:space="preserve"> PAGEREF _Toc413432151 \h </w:instrText>
+          <w:instrText xml:space="preserve"> PAGEREF _Toc413440439 \h </w:instrText>
         </w:r>
         <w:r>
           <w:rPr>
@@ -2232,7 +2234,7 @@
             <w:noProof/>
             <w:webHidden/>
           </w:rPr>
-          <w:t>10</w:t>
+          <w:t>12</w:t>
         </w:r>
         <w:r>
           <w:rPr>
@@ -2259,7 +2261,7 @@
           <w:lang w:eastAsia="en-US"/>
         </w:rPr>
       </w:pPr>
-      <w:hyperlink w:anchor="_Toc413432152" w:history="1">
+      <w:hyperlink w:anchor="_Toc413440440" w:history="1">
         <w:r>
           <w:rPr>
             <w:rStyle w:val="Hyperlink"/>
@@ -2304,7 +2306,7 @@
             <w:noProof/>
             <w:webHidden/>
           </w:rPr>
-          <w:instrText xml:space="preserve"> PAGEREF _Toc413432152 \h </w:instrText>
+          <w:instrText xml:space="preserve"> PAGEREF _Toc413440440 \h </w:instrText>
         </w:r>
         <w:r>
           <w:rPr>
@@ -2324,7 +2326,7 @@
             <w:noProof/>
             <w:webHidden/>
           </w:rPr>
-          <w:t>10</w:t>
+          <w:t>12</w:t>
         </w:r>
         <w:r>
           <w:rPr>
@@ -2351,7 +2353,7 @@
           <w:lang w:eastAsia="en-US"/>
         </w:rPr>
       </w:pPr>
-      <w:hyperlink w:anchor="_Toc413432153" w:history="1">
+      <w:hyperlink w:anchor="_Toc413440441" w:history="1">
         <w:r>
           <w:rPr>
             <w:rStyle w:val="Hyperlink"/>
@@ -2396,7 +2398,7 @@
             <w:noProof/>
             <w:webHidden/>
           </w:rPr>
-          <w:instrText xml:space="preserve"> PAGEREF _Toc413432153 \h </w:instrText>
+          <w:instrText xml:space="preserve"> PAGEREF _Toc413440441 \h </w:instrText>
         </w:r>
         <w:r>
           <w:rPr>
@@ -2416,7 +2418,7 @@
             <w:noProof/>
             <w:webHidden/>
           </w:rPr>
-          <w:t>10</w:t>
+          <w:t>12</w:t>
         </w:r>
         <w:r>
           <w:rPr>
@@ -2443,7 +2445,7 @@
           <w:lang w:eastAsia="en-US"/>
         </w:rPr>
       </w:pPr>
-      <w:hyperlink w:anchor="_Toc413432154" w:history="1">
+      <w:hyperlink w:anchor="_Toc413440442" w:history="1">
         <w:r>
           <w:rPr>
             <w:rStyle w:val="Hyperlink"/>
@@ -2488,7 +2490,7 @@
             <w:noProof/>
             <w:webHidden/>
           </w:rPr>
-          <w:instrText xml:space="preserve"> PAGEREF _Toc413432154 \h </w:instrText>
+          <w:instrText xml:space="preserve"> PAGEREF _Toc413440442 \h </w:instrText>
         </w:r>
         <w:r>
           <w:rPr>
@@ -2508,7 +2510,7 @@
             <w:noProof/>
             <w:webHidden/>
           </w:rPr>
-          <w:t>10</w:t>
+          <w:t>12</w:t>
         </w:r>
         <w:r>
           <w:rPr>
@@ -2535,7 +2537,7 @@
           <w:lang w:eastAsia="en-US"/>
         </w:rPr>
       </w:pPr>
-      <w:hyperlink w:anchor="_Toc413432155" w:history="1">
+      <w:hyperlink w:anchor="_Toc413440443" w:history="1">
         <w:r>
           <w:rPr>
             <w:rStyle w:val="Hyperlink"/>
@@ -2580,7 +2582,7 @@
             <w:noProof/>
             <w:webHidden/>
           </w:rPr>
-          <w:instrText xml:space="preserve"> PAGEREF _Toc413432155 \h </w:instrText>
+          <w:instrText xml:space="preserve"> PAGEREF _Toc413440443 \h </w:instrText>
         </w:r>
         <w:r>
           <w:rPr>
@@ -2600,7 +2602,7 @@
             <w:noProof/>
             <w:webHidden/>
           </w:rPr>
-          <w:t>11</w:t>
+          <w:t>13</w:t>
         </w:r>
         <w:r>
           <w:rPr>
@@ -2627,7 +2629,7 @@
           <w:lang w:eastAsia="en-US"/>
         </w:rPr>
       </w:pPr>
-      <w:hyperlink w:anchor="_Toc413432156" w:history="1">
+      <w:hyperlink w:anchor="_Toc413440444" w:history="1">
         <w:r>
           <w:rPr>
             <w:rStyle w:val="Hyperlink"/>
@@ -2672,7 +2674,7 @@
             <w:noProof/>
             <w:webHidden/>
           </w:rPr>
-          <w:instrText xml:space="preserve"> PAGEREF _Toc413432156 \h </w:instrText>
+          <w:instrText xml:space="preserve"> PAGEREF _Toc413440444 \h </w:instrText>
         </w:r>
         <w:r>
           <w:rPr>
@@ -2692,7 +2694,7 @@
             <w:noProof/>
             <w:webHidden/>
           </w:rPr>
-          <w:t>11</w:t>
+          <w:t>13</w:t>
         </w:r>
         <w:r>
           <w:rPr>
@@ -2719,7 +2721,7 @@
           <w:lang w:eastAsia="en-US"/>
         </w:rPr>
       </w:pPr>
-      <w:hyperlink w:anchor="_Toc413432157" w:history="1">
+      <w:hyperlink w:anchor="_Toc413440445" w:history="1">
         <w:r>
           <w:rPr>
             <w:rStyle w:val="Hyperlink"/>
@@ -2764,7 +2766,7 @@
             <w:noProof/>
             <w:webHidden/>
           </w:rPr>
-          <w:instrText xml:space="preserve"> PAGEREF _Toc413432157 \h </w:instrText>
+          <w:instrText xml:space="preserve"> PAGEREF _Toc413440445 \h </w:instrText>
         </w:r>
         <w:r>
           <w:rPr>
@@ -2784,7 +2786,7 @@
             <w:noProof/>
             <w:webHidden/>
           </w:rPr>
-          <w:t>11</w:t>
+          <w:t>13</w:t>
         </w:r>
         <w:r>
           <w:rPr>
@@ -2811,7 +2813,7 @@
           <w:lang w:eastAsia="en-US"/>
         </w:rPr>
       </w:pPr>
-      <w:hyperlink w:anchor="_Toc413432158" w:history="1">
+      <w:hyperlink w:anchor="_Toc413440446" w:history="1">
         <w:r>
           <w:rPr>
             <w:rStyle w:val="Hyperlink"/>
@@ -2856,7 +2858,7 @@
             <w:noProof/>
             <w:webHidden/>
           </w:rPr>
-          <w:instrText xml:space="preserve"> PAGEREF _Toc413432158 \h </w:instrText>
+          <w:instrText xml:space="preserve"> PAGEREF _Toc413440446 \h </w:instrText>
         </w:r>
         <w:r>
           <w:rPr>
@@ -2876,7 +2878,7 @@
             <w:noProof/>
             <w:webHidden/>
           </w:rPr>
-          <w:t>13</w:t>
+          <w:t>16</w:t>
         </w:r>
         <w:r>
           <w:rPr>
@@ -2903,7 +2905,7 @@
           <w:lang w:eastAsia="en-US"/>
         </w:rPr>
       </w:pPr>
-      <w:hyperlink w:anchor="_Toc413432159" w:history="1">
+      <w:hyperlink w:anchor="_Toc413440447" w:history="1">
         <w:r>
           <w:rPr>
             <w:rStyle w:val="Hyperlink"/>
@@ -2948,7 +2950,7 @@
             <w:noProof/>
             <w:webHidden/>
           </w:rPr>
-          <w:instrText xml:space="preserve"> PAGEREF _Toc413432159 \h </w:instrText>
+          <w:instrText xml:space="preserve"> PAGEREF _Toc413440447 \h </w:instrText>
         </w:r>
         <w:r>
           <w:rPr>
@@ -2968,7 +2970,127 @@
             <w:noProof/>
             <w:webHidden/>
           </w:rPr>
-          <w:t>13</w:t>
+          <w:t>16</w:t>
+        </w:r>
+        <w:r>
+          <w:rPr>
+            <w:noProof/>
+            <w:webHidden/>
+          </w:rPr>
+          <w:fldChar w:fldCharType="end"/>
+        </w:r>
+      </w:hyperlink>
+    </w:p>
+    <w:p>
+      <w:pPr>
+        <w:pStyle w:val="TOC2"/>
+        <w:tabs>
+          <w:tab w:val="right" w:leader="dot" w:pos="9350"/>
+        </w:tabs>
+        <w:rPr>
+          <w:rFonts w:asciiTheme="minorHAnsi" w:eastAsiaTheme="minorEastAsia" w:hAnsiTheme="minorHAnsi" w:cstheme="minorBidi"/>
+          <w:noProof/>
+          <w:color w:val="auto"/>
+          <w:sz w:val="22"/>
+          <w:szCs w:val="22"/>
+          <w:lang w:eastAsia="en-US"/>
+        </w:rPr>
+      </w:pPr>
+      <w:hyperlink w:anchor="_Toc413440448" w:history="1">
+        <w:r>
+          <w:rPr>
+            <w:rStyle w:val="Hyperlink"/>
+            <w:noProof/>
+          </w:rPr>
+          <w:drawing>
+            <wp:inline distT="0" distB="0" distL="0" distR="0">
+              <wp:extent cx="4788024" cy="2733675"/>
+              <wp:effectExtent l="0" t="0" r="0" b="0"/>
+              <wp:docPr id="11" name="Picture 11"/>
+              <wp:cNvGraphicFramePr>
+                <a:graphicFrameLocks xmlns:a="http://schemas.openxmlformats.org/drawingml/2006/main" noChangeAspect="1"/>
+              </wp:cNvGraphicFramePr>
+              <a:graphic xmlns:a="http://schemas.openxmlformats.org/drawingml/2006/main">
+                <a:graphicData uri="http://schemas.openxmlformats.org/drawingml/2006/picture">
+                  <pic:pic xmlns:pic="http://schemas.openxmlformats.org/drawingml/2006/picture">
+                    <pic:nvPicPr>
+                      <pic:cNvPr id="6" name="Character_Main.jpg"/>
+                      <pic:cNvPicPr/>
+                    </pic:nvPicPr>
+                    <pic:blipFill>
+                      <a:blip r:embed="rId8">
+                        <a:extLst>
+                          <a:ext uri="{28A0092B-C50C-407E-A947-70E740481C1C}">
+                            <a14:useLocalDpi xmlns:a14="http://schemas.microsoft.com/office/drawing/2010/main" val="0"/>
+                          </a:ext>
+                        </a:extLst>
+                      </a:blip>
+                      <a:stretch>
+                        <a:fillRect/>
+                      </a:stretch>
+                    </pic:blipFill>
+                    <pic:spPr>
+                      <a:xfrm>
+                        <a:off x="0" y="0"/>
+                        <a:ext cx="4795279" cy="2737817"/>
+                      </a:xfrm>
+                      <a:prstGeom prst="rect">
+                        <a:avLst/>
+                      </a:prstGeom>
+                    </pic:spPr>
+                  </pic:pic>
+                </a:graphicData>
+              </a:graphic>
+            </wp:inline>
+          </w:drawing>
+        </w:r>
+        <w:r>
+          <w:rPr>
+            <w:rStyle w:val="Hyperlink"/>
+            <w:noProof/>
+          </w:rPr>
+          <w:t xml:space="preserve"> Player Character Concept Art</w:t>
+        </w:r>
+        <w:r>
+          <w:rPr>
+            <w:noProof/>
+            <w:webHidden/>
+          </w:rPr>
+          <w:tab/>
+        </w:r>
+        <w:r>
+          <w:rPr>
+            <w:noProof/>
+            <w:webHidden/>
+          </w:rPr>
+          <w:fldChar w:fldCharType="begin"/>
+        </w:r>
+        <w:r>
+          <w:rPr>
+            <w:noProof/>
+            <w:webHidden/>
+          </w:rPr>
+          <w:instrText xml:space="preserve"> PAGEREF _Toc413440448 \h </w:instrText>
+        </w:r>
+        <w:r>
+          <w:rPr>
+            <w:noProof/>
+            <w:webHidden/>
+          </w:rPr>
+        </w:r>
+        <w:r>
+          <w:rPr>
+            <w:noProof/>
+            <w:webHidden/>
+          </w:rPr>
+          <w:fldChar w:fldCharType="separate"/>
+        </w:r>
+        <w:r>
+          <w:rPr>
+            <w:noProof/>
+            <w:webHidden/>
+          </w:rPr>
+          <w:t>16</w:t>
         </w:r>
         <w:r>
           <w:rPr>
@@ -2995,7 +3117,7 @@
           <w:lang w:eastAsia="en-US"/>
         </w:rPr>
       </w:pPr>
-      <w:hyperlink w:anchor="_Toc413432160" w:history="1">
+      <w:hyperlink w:anchor="_Toc413440449" w:history="1">
         <w:r>
           <w:rPr>
             <w:rStyle w:val="Hyperlink"/>
@@ -3040,7 +3162,7 @@
             <w:noProof/>
             <w:webHidden/>
           </w:rPr>
-          <w:instrText xml:space="preserve"> PAGEREF _Toc413432160 \h </w:instrText>
+          <w:instrText xml:space="preserve"> PAGEREF _Toc413440449 \h </w:instrText>
         </w:r>
         <w:r>
           <w:rPr>
@@ -3060,7 +3182,127 @@
             <w:noProof/>
             <w:webHidden/>
           </w:rPr>
-          <w:t>13</w:t>
+          <w:t>16</w:t>
+        </w:r>
+        <w:r>
+          <w:rPr>
+            <w:noProof/>
+            <w:webHidden/>
+          </w:rPr>
+          <w:fldChar w:fldCharType="end"/>
+        </w:r>
+      </w:hyperlink>
+    </w:p>
+    <w:p>
+      <w:pPr>
+        <w:pStyle w:val="TOC2"/>
+        <w:tabs>
+          <w:tab w:val="right" w:leader="dot" w:pos="9350"/>
+        </w:tabs>
+        <w:rPr>
+          <w:rFonts w:asciiTheme="minorHAnsi" w:eastAsiaTheme="minorEastAsia" w:hAnsiTheme="minorHAnsi" w:cstheme="minorBidi"/>
+          <w:noProof/>
+          <w:color w:val="auto"/>
+          <w:sz w:val="22"/>
+          <w:szCs w:val="22"/>
+          <w:lang w:eastAsia="en-US"/>
+        </w:rPr>
+      </w:pPr>
+      <w:hyperlink w:anchor="_Toc413440450" w:history="1">
+        <w:r>
+          <w:rPr>
+            <w:rStyle w:val="Hyperlink"/>
+            <w:noProof/>
+          </w:rPr>
+          <w:drawing>
+            <wp:inline distT="0" distB="0" distL="0" distR="0">
+              <wp:extent cx="5124450" cy="2629566"/>
+              <wp:effectExtent l="0" t="0" r="0" b="0"/>
+              <wp:docPr id="12" name="Picture 12"/>
+              <wp:cNvGraphicFramePr>
+                <a:graphicFrameLocks xmlns:a="http://schemas.openxmlformats.org/drawingml/2006/main" noChangeAspect="1"/>
+              </wp:cNvGraphicFramePr>
+              <a:graphic xmlns:a="http://schemas.openxmlformats.org/drawingml/2006/main">
+                <a:graphicData uri="http://schemas.openxmlformats.org/drawingml/2006/picture">
+                  <pic:pic xmlns:pic="http://schemas.openxmlformats.org/drawingml/2006/picture">
+                    <pic:nvPicPr>
+                      <pic:cNvPr id="7" name="NPC_Main.jpg"/>
+                      <pic:cNvPicPr/>
+                    </pic:nvPicPr>
+                    <pic:blipFill>
+                      <a:blip r:embed="rId9" cstate="print">
+                        <a:extLst>
+                          <a:ext uri="{28A0092B-C50C-407E-A947-70E740481C1C}">
+                            <a14:useLocalDpi xmlns:a14="http://schemas.microsoft.com/office/drawing/2010/main" val="0"/>
+                          </a:ext>
+                        </a:extLst>
+                      </a:blip>
+                      <a:stretch>
+                        <a:fillRect/>
+                      </a:stretch>
+                    </pic:blipFill>
+                    <pic:spPr>
+                      <a:xfrm>
+                        <a:off x="0" y="0"/>
+                        <a:ext cx="5135537" cy="2635255"/>
+                      </a:xfrm>
+                      <a:prstGeom prst="rect">
+                        <a:avLst/>
+                      </a:prstGeom>
+                    </pic:spPr>
+                  </pic:pic>
+                </a:graphicData>
+              </a:graphic>
+            </wp:inline>
+          </w:drawing>
+        </w:r>
+        <w:r>
+          <w:rPr>
+            <w:rStyle w:val="Hyperlink"/>
+            <w:noProof/>
+          </w:rPr>
+          <w:t xml:space="preserve"> Non-Player Character Concept Art</w:t>
+        </w:r>
+        <w:r>
+          <w:rPr>
+            <w:noProof/>
+            <w:webHidden/>
+          </w:rPr>
+          <w:tab/>
+        </w:r>
+        <w:r>
+          <w:rPr>
+            <w:noProof/>
+            <w:webHidden/>
+          </w:rPr>
+          <w:fldChar w:fldCharType="begin"/>
+        </w:r>
+        <w:r>
+          <w:rPr>
+            <w:noProof/>
+            <w:webHidden/>
+          </w:rPr>
+          <w:instrText xml:space="preserve"> PAGEREF _Toc413440450 \h </w:instrText>
+        </w:r>
+        <w:r>
+          <w:rPr>
+            <w:noProof/>
+            <w:webHidden/>
+          </w:rPr>
+        </w:r>
+        <w:r>
+          <w:rPr>
+            <w:noProof/>
+            <w:webHidden/>
+          </w:rPr>
+          <w:fldChar w:fldCharType="separate"/>
+        </w:r>
+        <w:r>
+          <w:rPr>
+            <w:noProof/>
+            <w:webHidden/>
+          </w:rPr>
+          <w:t>16</w:t>
         </w:r>
         <w:r>
           <w:rPr>
@@ -3087,7 +3329,7 @@
           <w:lang w:eastAsia="en-US"/>
         </w:rPr>
       </w:pPr>
-      <w:hyperlink w:anchor="_Toc413432161" w:history="1">
+      <w:hyperlink w:anchor="_Toc413440451" w:history="1">
         <w:r>
           <w:rPr>
             <w:rStyle w:val="Hyperlink"/>
@@ -3132,7 +3374,7 @@
             <w:noProof/>
             <w:webHidden/>
           </w:rPr>
-          <w:instrText xml:space="preserve"> PAGEREF _Toc413432161 \h </w:instrText>
+          <w:instrText xml:space="preserve"> PAGEREF _Toc413440451 \h </w:instrText>
         </w:r>
         <w:r>
           <w:rPr>
@@ -3152,7 +3394,7 @@
             <w:noProof/>
             <w:webHidden/>
           </w:rPr>
-          <w:t>13</w:t>
+          <w:t>16</w:t>
         </w:r>
         <w:r>
           <w:rPr>
@@ -3179,7 +3421,7 @@
           <w:lang w:eastAsia="en-US"/>
         </w:rPr>
       </w:pPr>
-      <w:hyperlink w:anchor="_Toc413432162" w:history="1">
+      <w:hyperlink w:anchor="_Toc413440452" w:history="1">
         <w:r>
           <w:rPr>
             <w:rStyle w:val="Hyperlink"/>
@@ -3224,7 +3466,7 @@
             <w:noProof/>
             <w:webHidden/>
           </w:rPr>
-          <w:instrText xml:space="preserve"> PAGEREF _Toc413432162 \h </w:instrText>
+          <w:instrText xml:space="preserve"> PAGEREF _Toc413440452 \h </w:instrText>
         </w:r>
         <w:r>
           <w:rPr>
@@ -3244,7 +3486,7 @@
             <w:noProof/>
             <w:webHidden/>
           </w:rPr>
-          <w:t>13</w:t>
+          <w:t>17</w:t>
         </w:r>
         <w:r>
           <w:rPr>
@@ -3271,7 +3513,7 @@
           <w:lang w:eastAsia="en-US"/>
         </w:rPr>
       </w:pPr>
-      <w:hyperlink w:anchor="_Toc413432163" w:history="1">
+      <w:hyperlink w:anchor="_Toc413440453" w:history="1">
         <w:r>
           <w:rPr>
             <w:rStyle w:val="Hyperlink"/>
@@ -3316,7 +3558,7 @@
             <w:noProof/>
             <w:webHidden/>
           </w:rPr>
-          <w:instrText xml:space="preserve"> PAGEREF _Toc413432163 \h </w:instrText>
+          <w:instrText xml:space="preserve"> PAGEREF _Toc413440453 \h </w:instrText>
         </w:r>
         <w:r>
           <w:rPr>
@@ -3336,7 +3578,7 @@
             <w:noProof/>
             <w:webHidden/>
           </w:rPr>
-          <w:t>14</w:t>
+          <w:t>18</w:t>
         </w:r>
         <w:r>
           <w:rPr>
@@ -3363,7 +3605,7 @@
           <w:lang w:eastAsia="en-US"/>
         </w:rPr>
       </w:pPr>
-      <w:hyperlink w:anchor="_Toc413432164" w:history="1">
+      <w:hyperlink w:anchor="_Toc413440454" w:history="1">
         <w:r>
           <w:rPr>
             <w:rStyle w:val="Hyperlink"/>
@@ -3408,7 +3650,7 @@
             <w:noProof/>
             <w:webHidden/>
           </w:rPr>
-          <w:instrText xml:space="preserve"> PAGEREF _Toc413432164 \h </w:instrText>
+          <w:instrText xml:space="preserve"> PAGEREF _Toc413440454 \h </w:instrText>
         </w:r>
         <w:r>
           <w:rPr>
@@ -3428,7 +3670,7 @@
             <w:noProof/>
             <w:webHidden/>
           </w:rPr>
-          <w:t>14</w:t>
+          <w:t>18</w:t>
         </w:r>
         <w:r>
           <w:rPr>
@@ -3455,7 +3697,7 @@
           <w:lang w:eastAsia="en-US"/>
         </w:rPr>
       </w:pPr>
-      <w:hyperlink w:anchor="_Toc413432165" w:history="1">
+      <w:hyperlink w:anchor="_Toc413440455" w:history="1">
         <w:r>
           <w:rPr>
             <w:rStyle w:val="Hyperlink"/>
@@ -3500,7 +3742,7 @@
             <w:noProof/>
             <w:webHidden/>
           </w:rPr>
-          <w:instrText xml:space="preserve"> PAGEREF _Toc413432165 \h </w:instrText>
+          <w:instrText xml:space="preserve"> PAGEREF _Toc413440455 \h </w:instrText>
         </w:r>
         <w:r>
           <w:rPr>
@@ -3520,7 +3762,7 @@
             <w:noProof/>
             <w:webHidden/>
           </w:rPr>
-          <w:t>14</w:t>
+          <w:t>18</w:t>
         </w:r>
         <w:r>
           <w:rPr>
@@ -3547,7 +3789,7 @@
           <w:lang w:eastAsia="en-US"/>
         </w:rPr>
       </w:pPr>
-      <w:hyperlink w:anchor="_Toc413432166" w:history="1">
+      <w:hyperlink w:anchor="_Toc413440456" w:history="1">
         <w:r>
           <w:rPr>
             <w:rStyle w:val="Hyperlink"/>
@@ -3592,7 +3834,7 @@
             <w:noProof/>
             <w:webHidden/>
           </w:rPr>
-          <w:instrText xml:space="preserve"> PAGEREF _Toc413432166 \h </w:instrText>
+          <w:instrText xml:space="preserve"> PAGEREF _Toc413440456 \h </w:instrText>
         </w:r>
         <w:r>
           <w:rPr>
@@ -3612,7 +3854,7 @@
             <w:noProof/>
             <w:webHidden/>
           </w:rPr>
-          <w:t>14</w:t>
+          <w:t>18</w:t>
         </w:r>
         <w:r>
           <w:rPr>
@@ -3639,7 +3881,7 @@
           <w:lang w:eastAsia="en-US"/>
         </w:rPr>
       </w:pPr>
-      <w:hyperlink w:anchor="_Toc413432167" w:history="1">
+      <w:hyperlink w:anchor="_Toc413440457" w:history="1">
         <w:r>
           <w:rPr>
             <w:rStyle w:val="Hyperlink"/>
@@ -3684,7 +3926,7 @@
             <w:noProof/>
             <w:webHidden/>
           </w:rPr>
-          <w:instrText xml:space="preserve"> PAGEREF _Toc413432167 \h </w:instrText>
+          <w:instrText xml:space="preserve"> PAGEREF _Toc413440457 \h </w:instrText>
         </w:r>
         <w:r>
           <w:rPr>
@@ -3704,7 +3946,7 @@
             <w:noProof/>
             <w:webHidden/>
           </w:rPr>
-          <w:t>14</w:t>
+          <w:t>18</w:t>
         </w:r>
         <w:r>
           <w:rPr>
@@ -3731,7 +3973,7 @@
           <w:lang w:eastAsia="en-US"/>
         </w:rPr>
       </w:pPr>
-      <w:hyperlink w:anchor="_Toc413432168" w:history="1">
+      <w:hyperlink w:anchor="_Toc413440458" w:history="1">
         <w:r>
           <w:rPr>
             <w:rStyle w:val="Hyperlink"/>
@@ -3776,7 +4018,7 @@
             <w:noProof/>
             <w:webHidden/>
           </w:rPr>
-          <w:instrText xml:space="preserve"> PAGEREF _Toc413432168 \h </w:instrText>
+          <w:instrText xml:space="preserve"> PAGEREF _Toc413440458 \h </w:instrText>
         </w:r>
         <w:r>
           <w:rPr>
@@ -3796,7 +4038,7 @@
             <w:noProof/>
             <w:webHidden/>
           </w:rPr>
-          <w:t>14</w:t>
+          <w:t>18</w:t>
         </w:r>
         <w:r>
           <w:rPr>
@@ -3823,7 +4065,7 @@
           <w:lang w:eastAsia="en-US"/>
         </w:rPr>
       </w:pPr>
-      <w:hyperlink w:anchor="_Toc413432169" w:history="1">
+      <w:hyperlink w:anchor="_Toc413440459" w:history="1">
         <w:r>
           <w:rPr>
             <w:rStyle w:val="Hyperlink"/>
@@ -3868,7 +4110,7 @@
             <w:noProof/>
             <w:webHidden/>
           </w:rPr>
-          <w:instrText xml:space="preserve"> PAGEREF _Toc413432169 \h </w:instrText>
+          <w:instrText xml:space="preserve"> PAGEREF _Toc413440459 \h </w:instrText>
         </w:r>
         <w:r>
           <w:rPr>
@@ -3888,7 +4130,7 @@
             <w:noProof/>
             <w:webHidden/>
           </w:rPr>
-          <w:t>14</w:t>
+          <w:t>18</w:t>
         </w:r>
         <w:r>
           <w:rPr>
@@ -3915,7 +4157,7 @@
           <w:lang w:eastAsia="en-US"/>
         </w:rPr>
       </w:pPr>
-      <w:hyperlink w:anchor="_Toc413432170" w:history="1">
+      <w:hyperlink w:anchor="_Toc413440460" w:history="1">
         <w:r>
           <w:rPr>
             <w:rStyle w:val="Hyperlink"/>
@@ -3960,7 +4202,7 @@
             <w:noProof/>
             <w:webHidden/>
           </w:rPr>
-          <w:instrText xml:space="preserve"> PAGEREF _Toc413432170 \h </w:instrText>
+          <w:instrText xml:space="preserve"> PAGEREF _Toc413440460 \h </w:instrText>
         </w:r>
         <w:r>
           <w:rPr>
@@ -3980,7 +4222,7 @@
             <w:noProof/>
             <w:webHidden/>
           </w:rPr>
-          <w:t>14</w:t>
+          <w:t>18</w:t>
         </w:r>
         <w:r>
           <w:rPr>
@@ -4007,7 +4249,7 @@
           <w:lang w:eastAsia="en-US"/>
         </w:rPr>
       </w:pPr>
-      <w:hyperlink w:anchor="_Toc413432171" w:history="1">
+      <w:hyperlink w:anchor="_Toc413440461" w:history="1">
         <w:r>
           <w:rPr>
             <w:rStyle w:val="Hyperlink"/>
@@ -4052,7 +4294,7 @@
             <w:noProof/>
             <w:webHidden/>
           </w:rPr>
-          <w:instrText xml:space="preserve"> PAGEREF _Toc413432171 \h </w:instrText>
+          <w:instrText xml:space="preserve"> PAGEREF _Toc413440461 \h </w:instrText>
         </w:r>
         <w:r>
           <w:rPr>
@@ -4072,7 +4314,7 @@
             <w:noProof/>
             <w:webHidden/>
           </w:rPr>
-          <w:t>14</w:t>
+          <w:t>18</w:t>
         </w:r>
         <w:r>
           <w:rPr>
@@ -4099,7 +4341,7 @@
           <w:lang w:eastAsia="en-US"/>
         </w:rPr>
       </w:pPr>
-      <w:hyperlink w:anchor="_Toc413432172" w:history="1">
+      <w:hyperlink w:anchor="_Toc413440462" w:history="1">
         <w:r>
           <w:rPr>
             <w:rStyle w:val="Hyperlink"/>
@@ -4144,7 +4386,7 @@
             <w:noProof/>
             <w:webHidden/>
           </w:rPr>
-          <w:instrText xml:space="preserve"> PAGEREF _Toc413432172 \h </w:instrText>
+          <w:instrText xml:space="preserve"> PAGEREF _Toc413440462 \h </w:instrText>
         </w:r>
         <w:r>
           <w:rPr>
@@ -4164,7 +4406,7 @@
             <w:noProof/>
             <w:webHidden/>
           </w:rPr>
-          <w:t>14</w:t>
+          <w:t>18</w:t>
         </w:r>
         <w:r>
           <w:rPr>
@@ -4191,7 +4433,7 @@
           <w:lang w:eastAsia="en-US"/>
         </w:rPr>
       </w:pPr>
-      <w:hyperlink w:anchor="_Toc413432173" w:history="1">
+      <w:hyperlink w:anchor="_Toc413440463" w:history="1">
         <w:r>
           <w:rPr>
             <w:rStyle w:val="Hyperlink"/>
@@ -4236,7 +4478,7 @@
             <w:noProof/>
             <w:webHidden/>
           </w:rPr>
-          <w:instrText xml:space="preserve"> PAGEREF _Toc413432173 \h </w:instrText>
+          <w:instrText xml:space="preserve"> PAGEREF _Toc413440463 \h </w:instrText>
         </w:r>
         <w:r>
           <w:rPr>
@@ -4256,7 +4498,7 @@
             <w:noProof/>
             <w:webHidden/>
           </w:rPr>
-          <w:t>16</w:t>
+          <w:t>20</w:t>
         </w:r>
         <w:r>
           <w:rPr>
@@ -4283,7 +4525,7 @@
           <w:lang w:eastAsia="en-US"/>
         </w:rPr>
       </w:pPr>
-      <w:hyperlink w:anchor="_Toc413432174" w:history="1">
+      <w:hyperlink w:anchor="_Toc413440464" w:history="1">
         <w:r>
           <w:rPr>
             <w:rStyle w:val="Hyperlink"/>
@@ -4328,7 +4570,7 @@
             <w:noProof/>
             <w:webHidden/>
           </w:rPr>
-          <w:instrText xml:space="preserve"> PAGEREF _Toc413432174 \h </w:instrText>
+          <w:instrText xml:space="preserve"> PAGEREF _Toc413440464 \h </w:instrText>
         </w:r>
         <w:r>
           <w:rPr>
@@ -4348,7 +4590,7 @@
             <w:noProof/>
             <w:webHidden/>
           </w:rPr>
-          <w:t>16</w:t>
+          <w:t>20</w:t>
         </w:r>
         <w:r>
           <w:rPr>
@@ -4375,7 +4617,7 @@
           <w:lang w:eastAsia="en-US"/>
         </w:rPr>
       </w:pPr>
-      <w:hyperlink w:anchor="_Toc413432175" w:history="1">
+      <w:hyperlink w:anchor="_Toc413440465" w:history="1">
         <w:r>
           <w:rPr>
             <w:rStyle w:val="Hyperlink"/>
@@ -4420,7 +4662,7 @@
             <w:noProof/>
             <w:webHidden/>
           </w:rPr>
-          <w:instrText xml:space="preserve"> PAGEREF _Toc413432175 \h </w:instrText>
+          <w:instrText xml:space="preserve"> PAGEREF _Toc413440465 \h </w:instrText>
         </w:r>
         <w:r>
           <w:rPr>
@@ -4440,7 +4682,7 @@
             <w:noProof/>
             <w:webHidden/>
           </w:rPr>
-          <w:t>16</w:t>
+          <w:t>20</w:t>
         </w:r>
         <w:r>
           <w:rPr>
@@ -4467,7 +4709,7 @@
           <w:lang w:eastAsia="en-US"/>
         </w:rPr>
       </w:pPr>
-      <w:hyperlink w:anchor="_Toc413432176" w:history="1">
+      <w:hyperlink w:anchor="_Toc413440466" w:history="1">
         <w:r>
           <w:rPr>
             <w:rStyle w:val="Hyperlink"/>
@@ -4512,7 +4754,7 @@
             <w:noProof/>
             <w:webHidden/>
           </w:rPr>
-          <w:instrText xml:space="preserve"> PAGEREF _Toc413432176 \h </w:instrText>
+          <w:instrText xml:space="preserve"> PAGEREF _Toc413440466 \h </w:instrText>
         </w:r>
         <w:r>
           <w:rPr>
@@ -4532,7 +4774,7 @@
             <w:noProof/>
             <w:webHidden/>
           </w:rPr>
-          <w:t>16</w:t>
+          <w:t>20</w:t>
         </w:r>
         <w:r>
           <w:rPr>
@@ -4559,7 +4801,7 @@
           <w:lang w:eastAsia="en-US"/>
         </w:rPr>
       </w:pPr>
-      <w:hyperlink w:anchor="_Toc413432177" w:history="1">
+      <w:hyperlink w:anchor="_Toc413440467" w:history="1">
         <w:r>
           <w:rPr>
             <w:rStyle w:val="Hyperlink"/>
@@ -4604,7 +4846,7 @@
             <w:noProof/>
             <w:webHidden/>
           </w:rPr>
-          <w:instrText xml:space="preserve"> PAGEREF _Toc413432177 \h </w:instrText>
+          <w:instrText xml:space="preserve"> PAGEREF _Toc413440467 \h </w:instrText>
         </w:r>
         <w:r>
           <w:rPr>
@@ -4624,7 +4866,7 @@
             <w:noProof/>
             <w:webHidden/>
           </w:rPr>
-          <w:t>16</w:t>
+          <w:t>20</w:t>
         </w:r>
         <w:r>
           <w:rPr>
@@ -4651,7 +4893,7 @@
           <w:lang w:eastAsia="en-US"/>
         </w:rPr>
       </w:pPr>
-      <w:hyperlink w:anchor="_Toc413432178" w:history="1">
+      <w:hyperlink w:anchor="_Toc413440468" w:history="1">
         <w:r>
           <w:rPr>
             <w:rStyle w:val="Hyperlink"/>
@@ -4696,7 +4938,7 @@
             <w:noProof/>
             <w:webHidden/>
           </w:rPr>
-          <w:instrText xml:space="preserve"> PAGEREF _Toc413432178 \h </w:instrText>
+          <w:instrText xml:space="preserve"> PAGEREF _Toc413440468 \h </w:instrText>
         </w:r>
         <w:r>
           <w:rPr>
@@ -4716,7 +4958,7 @@
             <w:noProof/>
             <w:webHidden/>
           </w:rPr>
-          <w:t>16</w:t>
+          <w:t>21</w:t>
         </w:r>
         <w:r>
           <w:rPr>
@@ -4743,7 +4985,7 @@
           <w:lang w:eastAsia="en-US"/>
         </w:rPr>
       </w:pPr>
-      <w:hyperlink w:anchor="_Toc413432179" w:history="1">
+      <w:hyperlink w:anchor="_Toc413440469" w:history="1">
         <w:r>
           <w:rPr>
             <w:rStyle w:val="Hyperlink"/>
@@ -4788,7 +5030,7 @@
             <w:noProof/>
             <w:webHidden/>
           </w:rPr>
-          <w:instrText xml:space="preserve"> PAGEREF _Toc413432179 \h </w:instrText>
+          <w:instrText xml:space="preserve"> PAGEREF _Toc413440469 \h </w:instrText>
         </w:r>
         <w:r>
           <w:rPr>
@@ -4808,7 +5050,7 @@
             <w:noProof/>
             <w:webHidden/>
           </w:rPr>
-          <w:t>16</w:t>
+          <w:t>21</w:t>
         </w:r>
         <w:r>
           <w:rPr>
@@ -4835,7 +5077,7 @@
           <w:lang w:eastAsia="en-US"/>
         </w:rPr>
       </w:pPr>
-      <w:hyperlink w:anchor="_Toc413432180" w:history="1">
+      <w:hyperlink w:anchor="_Toc413440470" w:history="1">
         <w:r>
           <w:rPr>
             <w:rStyle w:val="Hyperlink"/>
@@ -4880,7 +5122,7 @@
             <w:noProof/>
             <w:webHidden/>
           </w:rPr>
-          <w:instrText xml:space="preserve"> PAGEREF _Toc413432180 \h </w:instrText>
+          <w:instrText xml:space="preserve"> PAGEREF _Toc413440470 \h </w:instrText>
         </w:r>
         <w:r>
           <w:rPr>
@@ -4900,7 +5142,7 @@
             <w:noProof/>
             <w:webHidden/>
           </w:rPr>
-          <w:t>16</w:t>
+          <w:t>21</w:t>
         </w:r>
         <w:r>
           <w:rPr>
@@ -4927,7 +5169,7 @@
           <w:lang w:eastAsia="en-US"/>
         </w:rPr>
       </w:pPr>
-      <w:hyperlink w:anchor="_Toc413432181" w:history="1">
+      <w:hyperlink w:anchor="_Toc413440471" w:history="1">
         <w:r>
           <w:rPr>
             <w:rStyle w:val="Hyperlink"/>
@@ -4972,7 +5214,7 @@
             <w:noProof/>
             <w:webHidden/>
           </w:rPr>
-          <w:instrText xml:space="preserve"> PAGEREF _Toc413432181 \h </w:instrText>
+          <w:instrText xml:space="preserve"> PAGEREF _Toc413440471 \h </w:instrText>
         </w:r>
         <w:r>
           <w:rPr>
@@ -4992,7 +5234,7 @@
             <w:noProof/>
             <w:webHidden/>
           </w:rPr>
-          <w:t>16</w:t>
+          <w:t>21</w:t>
         </w:r>
         <w:r>
           <w:rPr>
@@ -5019,7 +5261,7 @@
           <w:lang w:eastAsia="en-US"/>
         </w:rPr>
       </w:pPr>
-      <w:hyperlink w:anchor="_Toc413432182" w:history="1">
+      <w:hyperlink w:anchor="_Toc413440472" w:history="1">
         <w:r>
           <w:rPr>
             <w:rStyle w:val="Hyperlink"/>
@@ -5064,7 +5306,7 @@
             <w:noProof/>
             <w:webHidden/>
           </w:rPr>
-          <w:instrText xml:space="preserve"> PAGEREF _Toc413432182 \h </w:instrText>
+          <w:instrText xml:space="preserve"> PAGEREF _Toc413440472 \h </w:instrText>
         </w:r>
         <w:r>
           <w:rPr>
@@ -5084,7 +5326,7 @@
             <w:noProof/>
             <w:webHidden/>
           </w:rPr>
-          <w:t>16</w:t>
+          <w:t>21</w:t>
         </w:r>
         <w:r>
           <w:rPr>
@@ -5111,7 +5353,7 @@
           <w:lang w:eastAsia="en-US"/>
         </w:rPr>
       </w:pPr>
-      <w:hyperlink w:anchor="_Toc413432183" w:history="1">
+      <w:hyperlink w:anchor="_Toc413440473" w:history="1">
         <w:r>
           <w:rPr>
             <w:rStyle w:val="Hyperlink"/>
@@ -5156,7 +5398,7 @@
             <w:noProof/>
             <w:webHidden/>
           </w:rPr>
-          <w:instrText xml:space="preserve"> PAGEREF _Toc413432183 \h </w:instrText>
+          <w:instrText xml:space="preserve"> PAGEREF _Toc413440473 \h </w:instrText>
         </w:r>
         <w:r>
           <w:rPr>
@@ -5176,7 +5418,7 @@
             <w:noProof/>
             <w:webHidden/>
           </w:rPr>
-          <w:t>16</w:t>
+          <w:t>21</w:t>
         </w:r>
         <w:r>
           <w:rPr>
@@ -5203,7 +5445,7 @@
           <w:lang w:eastAsia="en-US"/>
         </w:rPr>
       </w:pPr>
-      <w:hyperlink w:anchor="_Toc413432184" w:history="1">
+      <w:hyperlink w:anchor="_Toc413440474" w:history="1">
         <w:r>
           <w:rPr>
             <w:rStyle w:val="Hyperlink"/>
@@ -5248,7 +5490,7 @@
             <w:noProof/>
             <w:webHidden/>
           </w:rPr>
-          <w:instrText xml:space="preserve"> PAGEREF _Toc413432184 \h </w:instrText>
+          <w:instrText xml:space="preserve"> PAGEREF _Toc413440474 \h </w:instrText>
         </w:r>
         <w:r>
           <w:rPr>
@@ -5268,7 +5510,7 @@
             <w:noProof/>
             <w:webHidden/>
           </w:rPr>
-          <w:t>16</w:t>
+          <w:t>21</w:t>
         </w:r>
         <w:r>
           <w:rPr>
@@ -5295,7 +5537,7 @@
           <w:lang w:eastAsia="en-US"/>
         </w:rPr>
       </w:pPr>
-      <w:hyperlink w:anchor="_Toc413432185" w:history="1">
+      <w:hyperlink w:anchor="_Toc413440475" w:history="1">
         <w:r>
           <w:rPr>
             <w:rStyle w:val="Hyperlink"/>
@@ -5340,7 +5582,7 @@
             <w:noProof/>
             <w:webHidden/>
           </w:rPr>
-          <w:instrText xml:space="preserve"> PAGEREF _Toc413432185 \h </w:instrText>
+          <w:instrText xml:space="preserve"> PAGEREF _Toc413440475 \h </w:instrText>
         </w:r>
         <w:r>
           <w:rPr>
@@ -5360,7 +5602,7 @@
             <w:noProof/>
             <w:webHidden/>
           </w:rPr>
-          <w:t>16</w:t>
+          <w:t>21</w:t>
         </w:r>
         <w:r>
           <w:rPr>
@@ -5387,7 +5629,7 @@
           <w:lang w:eastAsia="en-US"/>
         </w:rPr>
       </w:pPr>
-      <w:hyperlink w:anchor="_Toc413432186" w:history="1">
+      <w:hyperlink w:anchor="_Toc413440476" w:history="1">
         <w:r>
           <w:rPr>
             <w:rStyle w:val="Hyperlink"/>
@@ -5432,7 +5674,7 @@
             <w:noProof/>
             <w:webHidden/>
           </w:rPr>
-          <w:instrText xml:space="preserve"> PAGEREF _Toc413432186 \h </w:instrText>
+          <w:instrText xml:space="preserve"> PAGEREF _Toc413440476 \h </w:instrText>
         </w:r>
         <w:r>
           <w:rPr>
@@ -5452,7 +5694,7 @@
             <w:noProof/>
             <w:webHidden/>
           </w:rPr>
-          <w:t>16</w:t>
+          <w:t>21</w:t>
         </w:r>
         <w:r>
           <w:rPr>
@@ -5479,7 +5721,7 @@
           <w:lang w:eastAsia="en-US"/>
         </w:rPr>
       </w:pPr>
-      <w:hyperlink w:anchor="_Toc413432187" w:history="1">
+      <w:hyperlink w:anchor="_Toc413440477" w:history="1">
         <w:r>
           <w:rPr>
             <w:rStyle w:val="Hyperlink"/>
@@ -5524,7 +5766,7 @@
             <w:noProof/>
             <w:webHidden/>
           </w:rPr>
-          <w:instrText xml:space="preserve"> PAGEREF _Toc413432187 \h </w:instrText>
+          <w:instrText xml:space="preserve"> PAGEREF _Toc413440477 \h </w:instrText>
         </w:r>
         <w:r>
           <w:rPr>
@@ -5544,7 +5786,7 @@
             <w:noProof/>
             <w:webHidden/>
           </w:rPr>
-          <w:t>16</w:t>
+          <w:t>22</w:t>
         </w:r>
         <w:r>
           <w:rPr>
@@ -5571,7 +5813,7 @@
           <w:lang w:eastAsia="en-US"/>
         </w:rPr>
       </w:pPr>
-      <w:hyperlink w:anchor="_Toc413432188" w:history="1">
+      <w:hyperlink w:anchor="_Toc413440478" w:history="1">
         <w:r>
           <w:rPr>
             <w:rStyle w:val="Hyperlink"/>
@@ -5616,7 +5858,7 @@
             <w:noProof/>
             <w:webHidden/>
           </w:rPr>
-          <w:instrText xml:space="preserve"> PAGEREF _Toc413432188 \h </w:instrText>
+          <w:instrText xml:space="preserve"> PAGEREF _Toc413440478 \h </w:instrText>
         </w:r>
         <w:r>
           <w:rPr>
@@ -5636,7 +5878,7 @@
             <w:noProof/>
             <w:webHidden/>
           </w:rPr>
-          <w:t>17</w:t>
+          <w:t>22</w:t>
         </w:r>
         <w:r>
           <w:rPr>
@@ -5682,6 +5924,7 @@
         <w:jc w:val="both"/>
       </w:pPr>
       <w:r>
+        <w:lastRenderedPageBreak/>
         <w:br w:type="page"/>
       </w:r>
     </w:p>
@@ -5693,12 +5936,12 @@
           <w:numId w:val="3"/>
         </w:numPr>
       </w:pPr>
-      <w:bookmarkStart w:id="0" w:name="_Toc413432131"/>
+      <w:bookmarkStart w:id="1" w:name="_Toc413440419"/>
       <w:r>
         <w:lastRenderedPageBreak/>
         <w:t>Game Description</w:t>
       </w:r>
-      <w:bookmarkEnd w:id="0"/>
+      <w:bookmarkEnd w:id="1"/>
     </w:p>
     <w:p>
       <w:pPr>
@@ -5723,11 +5966,11 @@
       <w:pPr>
         <w:pStyle w:val="UnitySubHeadingFinal"/>
       </w:pPr>
-      <w:bookmarkStart w:id="1" w:name="_Toc413432132"/>
+      <w:bookmarkStart w:id="2" w:name="_Toc413440420"/>
       <w:r>
         <w:t>Design Goals</w:t>
       </w:r>
-      <w:bookmarkEnd w:id="1"/>
+      <w:bookmarkEnd w:id="2"/>
     </w:p>
     <w:p>
       <w:pPr>
@@ -5742,14 +5985,14 @@
       <w:pPr>
         <w:pStyle w:val="UnitySubHeadingFinal"/>
       </w:pPr>
-      <w:bookmarkStart w:id="2" w:name="_Toc413432133"/>
+      <w:bookmarkStart w:id="3" w:name="_Toc413440421"/>
       <w:r>
         <w:t>Influences and</w:t>
       </w:r>
       <w:r>
         <w:t xml:space="preserve"> Sources</w:t>
       </w:r>
-      <w:bookmarkEnd w:id="2"/>
+      <w:bookmarkEnd w:id="3"/>
     </w:p>
     <w:p>
       <w:pPr>
@@ -5764,14 +6007,14 @@
       <w:pPr>
         <w:pStyle w:val="UnitySubHeadingFinal"/>
       </w:pPr>
-      <w:bookmarkStart w:id="3" w:name="_Toc413432134"/>
+      <w:bookmarkStart w:id="4" w:name="_Toc413440422"/>
       <w:r>
         <w:t xml:space="preserve">Target </w:t>
       </w:r>
       <w:r>
         <w:t>Audience</w:t>
       </w:r>
-      <w:bookmarkEnd w:id="3"/>
+      <w:bookmarkEnd w:id="4"/>
     </w:p>
     <w:p>
       <w:pPr>
@@ -5825,14 +6068,14 @@
       <w:pPr>
         <w:pStyle w:val="UnitySubHeadingFinal"/>
       </w:pPr>
-      <w:bookmarkStart w:id="4" w:name="_Toc413432135"/>
+      <w:bookmarkStart w:id="5" w:name="_Toc413440423"/>
       <w:r>
         <w:t xml:space="preserve">Target </w:t>
       </w:r>
       <w:r>
         <w:t>Customer</w:t>
       </w:r>
-      <w:bookmarkEnd w:id="4"/>
+      <w:bookmarkEnd w:id="5"/>
     </w:p>
     <w:p>
       <w:pPr>
@@ -5962,11 +6205,11 @@
           <w:numId w:val="3"/>
         </w:numPr>
       </w:pPr>
-      <w:bookmarkStart w:id="5" w:name="_Toc413432136"/>
+      <w:bookmarkStart w:id="6" w:name="_Toc413440424"/>
       <w:r>
         <w:t>Functional Specifications</w:t>
       </w:r>
-      <w:bookmarkEnd w:id="5"/>
+      <w:bookmarkEnd w:id="6"/>
     </w:p>
     <w:p>
       <w:pPr>
@@ -5980,11 +6223,11 @@
       <w:pPr>
         <w:pStyle w:val="UnitySubHeadingFinal"/>
       </w:pPr>
-      <w:bookmarkStart w:id="6" w:name="_Toc413432137"/>
+      <w:bookmarkStart w:id="7" w:name="_Toc413440425"/>
       <w:r>
         <w:t>Core Game Play</w:t>
       </w:r>
-      <w:bookmarkEnd w:id="6"/>
+      <w:bookmarkEnd w:id="7"/>
     </w:p>
     <w:p>
       <w:pPr>
@@ -5999,12 +6242,12 @@
       <w:pPr>
         <w:pStyle w:val="UnitySubHeadingFinal"/>
       </w:pPr>
-      <w:bookmarkStart w:id="7" w:name="_Toc413432138"/>
+      <w:bookmarkStart w:id="8" w:name="_Toc413440426"/>
       <w:r>
         <w:lastRenderedPageBreak/>
         <w:t>Game Flow</w:t>
       </w:r>
-      <w:bookmarkEnd w:id="7"/>
+      <w:bookmarkEnd w:id="8"/>
     </w:p>
     <w:p>
       <w:pPr>
@@ -6048,9 +6291,9 @@
             <o:lock v:ext="edit" aspectratio="t"/>
           </v:shapetype>
           <v:shape id="_x0000_i1025" type="#_x0000_t75" style="width:468pt;height:380.25pt" o:ole="">
-            <v:imagedata r:id="rId8" o:title=""/>
+            <v:imagedata r:id="rId10" o:title=""/>
           </v:shape>
-          <o:OLEObject Type="Embed" ProgID="Visio.Drawing.15" ShapeID="_x0000_i1025" DrawAspect="Content" ObjectID="_1487176119" r:id="rId9"/>
+          <o:OLEObject Type="Embed" ProgID="Visio.Drawing.15" ShapeID="_x0000_i1025" DrawAspect="Content" ObjectID="_1487182288" r:id="rId11"/>
         </w:object>
       </w:r>
     </w:p>
@@ -6058,11 +6301,11 @@
       <w:pPr>
         <w:pStyle w:val="UnitySubHeadingFinal"/>
       </w:pPr>
-      <w:bookmarkStart w:id="8" w:name="_Toc413432139"/>
+      <w:bookmarkStart w:id="9" w:name="_Toc413440427"/>
       <w:r>
         <w:t>Characters</w:t>
       </w:r>
-      <w:bookmarkEnd w:id="8"/>
+      <w:bookmarkEnd w:id="9"/>
     </w:p>
     <w:p>
       <w:pPr>
@@ -6077,11 +6320,11 @@
       <w:pPr>
         <w:pStyle w:val="UnitySubHeadingFinal"/>
       </w:pPr>
-      <w:bookmarkStart w:id="9" w:name="_Toc413432140"/>
+      <w:bookmarkStart w:id="10" w:name="_Toc413440428"/>
       <w:r>
         <w:t>Game Play Elements</w:t>
       </w:r>
-      <w:bookmarkEnd w:id="9"/>
+      <w:bookmarkEnd w:id="10"/>
     </w:p>
     <w:p>
       <w:pPr>
@@ -6096,11 +6339,11 @@
       <w:pPr>
         <w:pStyle w:val="UnitySubHeadingFinal"/>
       </w:pPr>
-      <w:bookmarkStart w:id="10" w:name="_Toc413432141"/>
+      <w:bookmarkStart w:id="11" w:name="_Toc413440429"/>
       <w:r>
         <w:t>Game Physics and Statistics</w:t>
       </w:r>
-      <w:bookmarkEnd w:id="10"/>
+      <w:bookmarkEnd w:id="11"/>
     </w:p>
     <w:p>
       <w:pPr>
@@ -6115,12 +6358,12 @@
       <w:pPr>
         <w:pStyle w:val="UnitySubHeadingFinal"/>
       </w:pPr>
-      <w:bookmarkStart w:id="11" w:name="_Toc413432142"/>
+      <w:bookmarkStart w:id="12" w:name="_Toc413440430"/>
       <w:r>
         <w:lastRenderedPageBreak/>
         <w:t>Artificial Intelligence</w:t>
       </w:r>
-      <w:bookmarkEnd w:id="11"/>
+      <w:bookmarkEnd w:id="12"/>
     </w:p>
     <w:p>
       <w:pPr>
@@ -6155,14 +6398,14 @@
           <w:numId w:val="3"/>
         </w:numPr>
       </w:pPr>
-      <w:bookmarkStart w:id="12" w:name="_Toc413432143"/>
+      <w:bookmarkStart w:id="13" w:name="_Toc413440431"/>
       <w:r>
         <w:t>User Interface</w:t>
       </w:r>
       <w:r>
         <w:t xml:space="preserve"> and Menus</w:t>
       </w:r>
-      <w:bookmarkEnd w:id="12"/>
+      <w:bookmarkEnd w:id="13"/>
     </w:p>
     <w:p>
       <w:pPr>
@@ -6176,11 +6419,11 @@
       <w:pPr>
         <w:pStyle w:val="UnitySubHeadingFinal"/>
       </w:pPr>
-      <w:bookmarkStart w:id="13" w:name="_Toc413432144"/>
+      <w:bookmarkStart w:id="14" w:name="_Toc413440432"/>
       <w:r>
         <w:t>Main Game Menu</w:t>
       </w:r>
-      <w:bookmarkEnd w:id="13"/>
+      <w:bookmarkEnd w:id="14"/>
     </w:p>
     <w:p>
       <w:pPr>
@@ -6393,9 +6636,9 @@
       <w:r>
         <w:object w:dxaOrig="10456" w:dyaOrig="9616">
           <v:shape id="_x0000_i1026" type="#_x0000_t75" style="width:468pt;height:430.5pt" o:ole="">
-            <v:imagedata r:id="rId10" o:title=""/>
+            <v:imagedata r:id="rId12" o:title=""/>
           </v:shape>
-          <o:OLEObject Type="Embed" ProgID="Visio.Drawing.15" ShapeID="_x0000_i1026" DrawAspect="Content" ObjectID="_1487176120" r:id="rId11"/>
+          <o:OLEObject Type="Embed" ProgID="Visio.Drawing.15" ShapeID="_x0000_i1026" DrawAspect="Content" ObjectID="_1487182289" r:id="rId13"/>
         </w:object>
       </w:r>
       <w:r>
@@ -6604,14 +6847,14 @@
       <w:pPr>
         <w:pStyle w:val="UnitySubHeadingFinal"/>
       </w:pPr>
-      <w:bookmarkStart w:id="14" w:name="_Toc413432145"/>
+      <w:bookmarkStart w:id="15" w:name="_Toc413440433"/>
       <w:r>
         <w:t>GUI</w:t>
       </w:r>
       <w:r>
         <w:t xml:space="preserve"> Objects</w:t>
       </w:r>
-      <w:bookmarkEnd w:id="14"/>
+      <w:bookmarkEnd w:id="15"/>
     </w:p>
     <w:p>
       <w:pPr>
@@ -6790,11 +7033,11 @@
           <w:numId w:val="3"/>
         </w:numPr>
       </w:pPr>
-      <w:bookmarkStart w:id="15" w:name="_Toc413432146"/>
+      <w:bookmarkStart w:id="16" w:name="_Toc413440434"/>
       <w:r>
         <w:t>Art and Video</w:t>
       </w:r>
-      <w:bookmarkEnd w:id="15"/>
+      <w:bookmarkEnd w:id="16"/>
     </w:p>
     <w:p>
       <w:pPr>
@@ -6808,7 +7051,7 @@
       <w:pPr>
         <w:pStyle w:val="UnitySubHeadingFinal"/>
       </w:pPr>
-      <w:bookmarkStart w:id="16" w:name="_Toc413432147"/>
+      <w:bookmarkStart w:id="17" w:name="_Toc413440435"/>
       <w:r>
         <w:t>Overall</w:t>
       </w:r>
@@ -6818,7 +7061,7 @@
       <w:r>
         <w:t xml:space="preserve"> Goals</w:t>
       </w:r>
-      <w:bookmarkEnd w:id="16"/>
+      <w:bookmarkEnd w:id="17"/>
     </w:p>
     <w:p>
       <w:pPr>
@@ -6826,7 +7069,23 @@
         <w:ind w:left="630"/>
       </w:pPr>
       <w:r>
-        <w:t xml:space="preserve">The game will be produced in a “Low Poly” style. This translates to low polygons. These polygons determine how much detail will be sculpted into the 3d models for the game’s assets. The 3d models being referred to will be created using </w:t>
+        <w:t>The game will be produced in a “Low Poly” style</w:t>
+      </w:r>
+      <w:r>
+        <w:t xml:space="preserve">, meaning using a low count of </w:t>
+      </w:r>
+      <w:r>
+        <w:t>polygons</w:t>
+      </w:r>
+      <w:r>
+        <w:t xml:space="preserve"> for the game assets</w:t>
+      </w:r>
+      <w:r>
+        <w:t xml:space="preserve">. These polygons determine how much detail will be sculpted into the 3d models for the game’s assets. The 3d models being referred to will </w:t>
+      </w:r>
+      <w:r>
+        <w:lastRenderedPageBreak/>
+        <w:t xml:space="preserve">be created using </w:t>
       </w:r>
       <w:proofErr w:type="spellStart"/>
       <w:r>
@@ -6834,11 +7093,13 @@
       </w:r>
       <w:proofErr w:type="spellEnd"/>
       <w:r>
-        <w:t xml:space="preserve"> and Maya </w:t>
-      </w:r>
-      <w:r>
-        <w:lastRenderedPageBreak/>
-        <w:t>(industry standard development software). Rather than raising the polygon count on these models, our team will focus on making our models interesting through the use of colors and textures. Lowering the amount of these polygons per model will decrease the overall time necessary to develop the game, which in turn cuts down on production costs.</w:t>
+        <w:t xml:space="preserve"> and Maya (industry standard development software). Rather than raising the polygon count on these models</w:t>
+      </w:r>
+      <w:r>
+        <w:t xml:space="preserve"> to enhance the detail, the models will be made</w:t>
+      </w:r>
+      <w:r>
+        <w:t xml:space="preserve"> interesting through the use of colors and textures. Lowering the amount of these polygons per model will decrease the overall time necessary to develop the game, which in turn cuts down on production costs.</w:t>
       </w:r>
     </w:p>
     <w:p>
@@ -6847,7 +7108,7 @@
         <w:ind w:left="630"/>
       </w:pPr>
       <w:r>
-        <w:t>To really make the models stand out, a major aspect of our production will focus on the lighting and coloring of the assets found within the game. This approach to production will take the game towards a stylized direction. This in turn will place more emphasis on the game’s storytelling and interaction.</w:t>
+        <w:t>To really make the models stand out, a major aspect of production will focus on the lighting and coloring of the assets found within the game. This approach to production will take the game towards a stylized direction. This in turn will place more emphasis on the game’s storytelling and interaction.</w:t>
       </w:r>
       <w:r>
         <w:t xml:space="preserve"> (1)</w:t>
@@ -6857,11 +7118,11 @@
       <w:pPr>
         <w:pStyle w:val="UnitySubHeadingFinal"/>
       </w:pPr>
-      <w:bookmarkStart w:id="17" w:name="_Toc413432148"/>
+      <w:bookmarkStart w:id="18" w:name="_Toc413440436"/>
       <w:r>
         <w:t>3D Art and Animations</w:t>
       </w:r>
-      <w:bookmarkEnd w:id="17"/>
+      <w:bookmarkEnd w:id="18"/>
     </w:p>
     <w:p>
       <w:pPr>
@@ -6938,7 +7199,7 @@
                     <pic:cNvPicPr/>
                   </pic:nvPicPr>
                   <pic:blipFill>
-                    <a:blip r:embed="rId12">
+                    <a:blip r:embed="rId14">
                       <a:extLst>
                         <a:ext uri="{28A0092B-C50C-407E-A947-70E740481C1C}">
                           <a14:useLocalDpi xmlns:a14="http://schemas.microsoft.com/office/drawing/2010/main" val="0"/>
@@ -6978,11 +7239,11 @@
       <w:pPr>
         <w:pStyle w:val="UnitySubHeadingFinal"/>
       </w:pPr>
-      <w:bookmarkStart w:id="18" w:name="_Toc413432149"/>
+      <w:bookmarkStart w:id="19" w:name="_Toc413440437"/>
       <w:r>
         <w:t>GUI</w:t>
       </w:r>
-      <w:bookmarkEnd w:id="18"/>
+      <w:bookmarkEnd w:id="19"/>
     </w:p>
     <w:p>
       <w:pPr>
@@ -6997,11 +7258,11 @@
       <w:pPr>
         <w:pStyle w:val="UnitySubHeadingFinal"/>
       </w:pPr>
-      <w:bookmarkStart w:id="19" w:name="_Toc413432150"/>
+      <w:bookmarkStart w:id="20" w:name="_Toc413440438"/>
       <w:r>
         <w:t>Terrain</w:t>
       </w:r>
-      <w:bookmarkEnd w:id="19"/>
+      <w:bookmarkEnd w:id="20"/>
     </w:p>
     <w:p>
       <w:pPr>
@@ -7051,7 +7312,7 @@
                     <pic:cNvPicPr/>
                   </pic:nvPicPr>
                   <pic:blipFill>
-                    <a:blip r:embed="rId13">
+                    <a:blip r:embed="rId15">
                       <a:extLst>
                         <a:ext uri="{28A0092B-C50C-407E-A947-70E740481C1C}">
                           <a14:useLocalDpi xmlns:a14="http://schemas.microsoft.com/office/drawing/2010/main" val="0"/>
@@ -7091,11 +7352,11 @@
       <w:pPr>
         <w:pStyle w:val="UnitySubHeadingFinal"/>
       </w:pPr>
-      <w:bookmarkStart w:id="20" w:name="_Toc413432151"/>
+      <w:bookmarkStart w:id="21" w:name="_Toc413440439"/>
       <w:r>
         <w:t>Game Play Elements</w:t>
       </w:r>
-      <w:bookmarkEnd w:id="20"/>
+      <w:bookmarkEnd w:id="21"/>
     </w:p>
     <w:p>
       <w:pPr>
@@ -7110,11 +7371,11 @@
       <w:pPr>
         <w:pStyle w:val="UnitySubHeadingFinal"/>
       </w:pPr>
-      <w:bookmarkStart w:id="21" w:name="_Toc413432152"/>
+      <w:bookmarkStart w:id="22" w:name="_Toc413440440"/>
       <w:r>
         <w:t>Special Effects</w:t>
       </w:r>
-      <w:bookmarkEnd w:id="21"/>
+      <w:bookmarkEnd w:id="22"/>
     </w:p>
     <w:p>
       <w:pPr>
@@ -7137,11 +7398,11 @@
       <w:pPr>
         <w:pStyle w:val="UnitySubHeadingFinal"/>
       </w:pPr>
-      <w:bookmarkStart w:id="22" w:name="_Toc413432153"/>
+      <w:bookmarkStart w:id="23" w:name="_Toc413440441"/>
       <w:r>
         <w:t>Marketing and Packaging Art</w:t>
       </w:r>
-      <w:bookmarkEnd w:id="22"/>
+      <w:bookmarkEnd w:id="23"/>
     </w:p>
     <w:p>
       <w:pPr>
@@ -7185,11 +7446,11 @@
       <w:pPr>
         <w:pStyle w:val="UnitySubHeadingFinal"/>
       </w:pPr>
-      <w:bookmarkStart w:id="23" w:name="_Toc413432154"/>
+      <w:bookmarkStart w:id="24" w:name="_Toc413440442"/>
       <w:r>
         <w:t>Assets Pipeline</w:t>
       </w:r>
-      <w:bookmarkEnd w:id="23"/>
+      <w:bookmarkEnd w:id="24"/>
     </w:p>
     <w:p>
       <w:pPr>
@@ -7362,11 +7623,11 @@
           <w:numId w:val="3"/>
         </w:numPr>
       </w:pPr>
-      <w:bookmarkStart w:id="24" w:name="_Toc413432155"/>
+      <w:bookmarkStart w:id="25" w:name="_Toc413440443"/>
       <w:r>
         <w:t>Sound and Music</w:t>
       </w:r>
-      <w:bookmarkEnd w:id="24"/>
+      <w:bookmarkEnd w:id="25"/>
     </w:p>
     <w:p>
       <w:pPr>
@@ -7410,11 +7671,11 @@
       <w:pPr>
         <w:pStyle w:val="UnitySubHeadingFinal"/>
       </w:pPr>
-      <w:bookmarkStart w:id="25" w:name="_Toc413432156"/>
+      <w:bookmarkStart w:id="26" w:name="_Toc413440444"/>
       <w:r>
         <w:t>Overall Goals</w:t>
       </w:r>
-      <w:bookmarkEnd w:id="25"/>
+      <w:bookmarkEnd w:id="26"/>
     </w:p>
     <w:p>
       <w:pPr>
@@ -7432,11 +7693,11 @@
       <w:pPr>
         <w:pStyle w:val="UnitySubHeadingFinal"/>
       </w:pPr>
-      <w:bookmarkStart w:id="26" w:name="_Toc413432157"/>
+      <w:bookmarkStart w:id="27" w:name="_Toc413440445"/>
       <w:r>
         <w:t>Audio Sources</w:t>
       </w:r>
-      <w:bookmarkEnd w:id="26"/>
+      <w:bookmarkEnd w:id="27"/>
     </w:p>
     <w:p>
       <w:pPr>
@@ -7705,22 +7966,22 @@
           <w:numId w:val="3"/>
         </w:numPr>
       </w:pPr>
-      <w:bookmarkStart w:id="27" w:name="_Toc413432158"/>
+      <w:bookmarkStart w:id="28" w:name="_Toc413440446"/>
       <w:r>
         <w:lastRenderedPageBreak/>
         <w:t>Story</w:t>
       </w:r>
-      <w:bookmarkEnd w:id="27"/>
+      <w:bookmarkEnd w:id="28"/>
     </w:p>
     <w:p>
       <w:pPr>
         <w:pStyle w:val="UnitySubHeadingFinal"/>
       </w:pPr>
-      <w:bookmarkStart w:id="28" w:name="_Toc413432159"/>
+      <w:bookmarkStart w:id="29" w:name="_Toc413440447"/>
       <w:r>
         <w:t>Player Characters</w:t>
       </w:r>
-      <w:bookmarkEnd w:id="28"/>
+      <w:bookmarkEnd w:id="29"/>
     </w:p>
     <w:p>
       <w:pPr>
@@ -7732,6 +7993,7 @@
         <w:ind w:left="630"/>
         <w:jc w:val="center"/>
       </w:pPr>
+      <w:bookmarkStart w:id="30" w:name="_Toc413440448"/>
       <w:r>
         <w:rPr>
           <w:noProof/>
@@ -7753,7 +8015,7 @@
                     <pic:cNvPicPr/>
                   </pic:nvPicPr>
                   <pic:blipFill>
-                    <a:blip r:embed="rId14">
+                    <a:blip r:embed="rId8">
                       <a:extLst>
                         <a:ext uri="{28A0092B-C50C-407E-A947-70E740481C1C}">
                           <a14:useLocalDpi xmlns:a14="http://schemas.microsoft.com/office/drawing/2010/main" val="0"/>
@@ -7791,16 +8053,17 @@
         </w:rPr>
         <w:t>Player Character Concept Art</w:t>
       </w:r>
+      <w:bookmarkEnd w:id="30"/>
     </w:p>
     <w:p>
       <w:pPr>
         <w:pStyle w:val="UnitySubHeadingFinal"/>
       </w:pPr>
-      <w:bookmarkStart w:id="29" w:name="_Toc413432160"/>
+      <w:bookmarkStart w:id="31" w:name="_Toc413440449"/>
       <w:r>
         <w:t>Secondary Characters</w:t>
       </w:r>
-      <w:bookmarkEnd w:id="29"/>
+      <w:bookmarkEnd w:id="31"/>
     </w:p>
     <w:p>
       <w:pPr>
@@ -7812,6 +8075,7 @@
         <w:ind w:left="630"/>
         <w:jc w:val="center"/>
       </w:pPr>
+      <w:bookmarkStart w:id="32" w:name="_Toc413440450"/>
       <w:r>
         <w:rPr>
           <w:noProof/>
@@ -7833,7 +8097,7 @@
                     <pic:cNvPicPr/>
                   </pic:nvPicPr>
                   <pic:blipFill>
-                    <a:blip r:embed="rId15" cstate="print">
+                    <a:blip r:embed="rId9" cstate="print">
                       <a:extLst>
                         <a:ext uri="{28A0092B-C50C-407E-A947-70E740481C1C}">
                           <a14:useLocalDpi xmlns:a14="http://schemas.microsoft.com/office/drawing/2010/main" val="0"/>
@@ -7859,8 +8123,6 @@
           </wp:inline>
         </w:drawing>
       </w:r>
-      <w:bookmarkStart w:id="30" w:name="_GoBack"/>
-      <w:bookmarkEnd w:id="30"/>
       <w:r>
         <w:br/>
       </w:r>
@@ -7882,16 +8144,17 @@
         </w:rPr>
         <w:t xml:space="preserve"> Character Concept Art</w:t>
       </w:r>
+      <w:bookmarkEnd w:id="32"/>
     </w:p>
     <w:p>
       <w:pPr>
         <w:pStyle w:val="UnitySubHeadingFinal"/>
       </w:pPr>
-      <w:bookmarkStart w:id="31" w:name="_Toc413432161"/>
+      <w:bookmarkStart w:id="33" w:name="_Toc413440451"/>
       <w:r>
         <w:t>Enemy Characters</w:t>
       </w:r>
-      <w:bookmarkEnd w:id="31"/>
+      <w:bookmarkEnd w:id="33"/>
     </w:p>
     <w:p>
       <w:pPr>
@@ -8054,11 +8317,11 @@
       <w:pPr>
         <w:pStyle w:val="UnitySubHeadingFinal"/>
       </w:pPr>
-      <w:bookmarkStart w:id="32" w:name="_Toc413432162"/>
+      <w:bookmarkStart w:id="34" w:name="_Toc413440452"/>
       <w:r>
         <w:t>Story Theme</w:t>
       </w:r>
-      <w:bookmarkEnd w:id="32"/>
+      <w:bookmarkEnd w:id="34"/>
     </w:p>
     <w:p>
       <w:pPr>
@@ -8080,22 +8343,22 @@
       <w:pPr>
         <w:pStyle w:val="UnitySubHeadingFinal"/>
       </w:pPr>
-      <w:bookmarkStart w:id="33" w:name="_Toc413432163"/>
+      <w:bookmarkStart w:id="35" w:name="_Toc413440453"/>
       <w:r>
         <w:lastRenderedPageBreak/>
         <w:t>Visual Theme</w:t>
       </w:r>
-      <w:bookmarkEnd w:id="33"/>
+      <w:bookmarkEnd w:id="35"/>
     </w:p>
     <w:p>
       <w:pPr>
         <w:pStyle w:val="UnitySubHeadingFinal"/>
       </w:pPr>
-      <w:bookmarkStart w:id="34" w:name="_Toc413432164"/>
+      <w:bookmarkStart w:id="36" w:name="_Toc413440454"/>
       <w:r>
         <w:t>Story Outline</w:t>
       </w:r>
-      <w:bookmarkEnd w:id="34"/>
+      <w:bookmarkEnd w:id="36"/>
     </w:p>
     <w:p>
       <w:pPr>
@@ -8105,41 +8368,41 @@
           <w:numId w:val="3"/>
         </w:numPr>
       </w:pPr>
-      <w:bookmarkStart w:id="35" w:name="_Toc413432165"/>
+      <w:bookmarkStart w:id="37" w:name="_Toc413440455"/>
       <w:r>
         <w:t>Level Requirements</w:t>
       </w:r>
-      <w:bookmarkEnd w:id="35"/>
+      <w:bookmarkEnd w:id="37"/>
     </w:p>
     <w:p>
       <w:pPr>
         <w:pStyle w:val="UnitySubHeadingFinal"/>
       </w:pPr>
-      <w:bookmarkStart w:id="36" w:name="_Toc413432166"/>
+      <w:bookmarkStart w:id="38" w:name="_Toc413440456"/>
       <w:r>
         <w:t>Level Diagram</w:t>
       </w:r>
-      <w:bookmarkEnd w:id="36"/>
+      <w:bookmarkEnd w:id="38"/>
     </w:p>
     <w:p>
       <w:pPr>
         <w:pStyle w:val="UnitySubHeadingFinal"/>
       </w:pPr>
-      <w:bookmarkStart w:id="37" w:name="_Toc413432167"/>
+      <w:bookmarkStart w:id="39" w:name="_Toc413440457"/>
       <w:r>
         <w:t>Asset Revelation Schedule</w:t>
       </w:r>
-      <w:bookmarkEnd w:id="37"/>
+      <w:bookmarkEnd w:id="39"/>
     </w:p>
     <w:p>
       <w:pPr>
         <w:pStyle w:val="UnitySubHeadingFinal"/>
       </w:pPr>
-      <w:bookmarkStart w:id="38" w:name="_Toc413432168"/>
+      <w:bookmarkStart w:id="40" w:name="_Toc413440458"/>
       <w:r>
         <w:t>Level Design Seeds</w:t>
       </w:r>
-      <w:bookmarkEnd w:id="38"/>
+      <w:bookmarkEnd w:id="40"/>
     </w:p>
     <w:p>
       <w:pPr>
@@ -8149,41 +8412,41 @@
           <w:numId w:val="3"/>
         </w:numPr>
       </w:pPr>
-      <w:bookmarkStart w:id="39" w:name="_Toc413432169"/>
+      <w:bookmarkStart w:id="41" w:name="_Toc413440459"/>
       <w:r>
         <w:t>Technical Specifications</w:t>
       </w:r>
-      <w:bookmarkEnd w:id="39"/>
+      <w:bookmarkEnd w:id="41"/>
     </w:p>
     <w:p>
       <w:pPr>
         <w:pStyle w:val="UnitySubHeadingFinal"/>
       </w:pPr>
-      <w:bookmarkStart w:id="40" w:name="_Toc413432170"/>
+      <w:bookmarkStart w:id="42" w:name="_Toc413440460"/>
       <w:r>
         <w:t>Game Mechanics</w:t>
       </w:r>
-      <w:bookmarkEnd w:id="40"/>
+      <w:bookmarkEnd w:id="42"/>
     </w:p>
     <w:p>
       <w:pPr>
         <w:pStyle w:val="UnitySubHeadingFinal"/>
       </w:pPr>
-      <w:bookmarkStart w:id="41" w:name="_Toc413432171"/>
+      <w:bookmarkStart w:id="43" w:name="_Toc413440461"/>
       <w:r>
         <w:t>Game Engine</w:t>
       </w:r>
-      <w:bookmarkEnd w:id="41"/>
+      <w:bookmarkEnd w:id="43"/>
     </w:p>
     <w:p>
       <w:pPr>
         <w:pStyle w:val="UnitySubHeadingFinal"/>
       </w:pPr>
-      <w:bookmarkStart w:id="42" w:name="_Toc413432172"/>
+      <w:bookmarkStart w:id="44" w:name="_Toc413440462"/>
       <w:r>
         <w:t>Naming Convention</w:t>
       </w:r>
-      <w:bookmarkEnd w:id="42"/>
+      <w:bookmarkEnd w:id="44"/>
     </w:p>
     <w:p>
       <w:pPr>
@@ -9449,72 +9712,197 @@
       <w:pPr>
         <w:pStyle w:val="UnitySubHeadingFinal"/>
       </w:pPr>
-      <w:bookmarkStart w:id="43" w:name="_Toc413432173"/>
+      <w:bookmarkStart w:id="45" w:name="_Toc413440463"/>
       <w:r>
         <w:lastRenderedPageBreak/>
         <w:t>Platform and OS</w:t>
       </w:r>
-      <w:bookmarkEnd w:id="43"/>
+      <w:bookmarkEnd w:id="45"/>
     </w:p>
     <w:p>
       <w:pPr>
         <w:pStyle w:val="UnitySubHeadingFinal"/>
       </w:pPr>
-      <w:bookmarkStart w:id="44" w:name="_Toc413432174"/>
+      <w:bookmarkStart w:id="46" w:name="_Toc413440464"/>
       <w:r>
         <w:t>External Code</w:t>
       </w:r>
-      <w:bookmarkEnd w:id="44"/>
+      <w:bookmarkEnd w:id="46"/>
     </w:p>
     <w:p>
       <w:pPr>
         <w:pStyle w:val="UnitySubHeadingFinal"/>
       </w:pPr>
-      <w:bookmarkStart w:id="45" w:name="_Toc413432175"/>
+      <w:bookmarkStart w:id="47" w:name="_Toc413440465"/>
       <w:r>
         <w:t>Code Objects</w:t>
       </w:r>
-      <w:bookmarkEnd w:id="45"/>
+      <w:bookmarkEnd w:id="47"/>
     </w:p>
     <w:p>
       <w:pPr>
         <w:pStyle w:val="UnitySubHeadingFinal"/>
       </w:pPr>
-      <w:bookmarkStart w:id="46" w:name="_Toc413432176"/>
+      <w:bookmarkStart w:id="48" w:name="_Toc413440466"/>
       <w:r>
         <w:t>Control Loop</w:t>
       </w:r>
-      <w:bookmarkEnd w:id="46"/>
+      <w:bookmarkEnd w:id="48"/>
     </w:p>
     <w:p>
       <w:pPr>
         <w:pStyle w:val="UnitySubHeadingFinal"/>
       </w:pPr>
-      <w:bookmarkStart w:id="47" w:name="_Toc413432177"/>
+      <w:bookmarkStart w:id="49" w:name="_Toc413440467"/>
       <w:r>
         <w:t>Game Objects Data</w:t>
       </w:r>
-      <w:bookmarkEnd w:id="47"/>
+      <w:bookmarkEnd w:id="49"/>
+    </w:p>
+    <w:p>
+      <w:pPr>
+        <w:pStyle w:val="UnityBody"/>
+        <w:ind w:left="630"/>
+      </w:pPr>
+      <w:r>
+        <w:t xml:space="preserve">Every object in the game is considered to be a GameObject in Unity. GameObjects need special properties before they become characters, environments, or special effects. In short, GameObjects are containers that can hold different pieces called components. (2) All game objects have a Name, Tag, Layer, and Transform Component. The name is simply what we call the GameObject. A tag is a word that is linked to one or more GameObjects to make them easier to sort and find as well as being able to group GameObjects as a certain type. A layer is used by the camera to render specific parts of the GameObject and can also be used in testing for collision. The transform is the physical location of the GameObject in the game world as well as its rotation and scale on the X, Y, and Z axes. Lastly, a GameObject can have any number of attached components, such as an Audio Listener, a Physics </w:t>
+      </w:r>
+      <w:proofErr w:type="spellStart"/>
+      <w:r>
+        <w:t>RigidBody</w:t>
+      </w:r>
+      <w:proofErr w:type="spellEnd"/>
+      <w:r>
+        <w:t xml:space="preserve">, a Collider, and a Camera. </w:t>
+      </w:r>
+    </w:p>
+    <w:p>
+      <w:pPr>
+        <w:pStyle w:val="UnityBody"/>
+        <w:ind w:left="630"/>
+        <w:jc w:val="center"/>
+      </w:pPr>
+      <w:r>
+        <w:rPr>
+          <w:noProof/>
+          <w:lang w:eastAsia="en-US"/>
+        </w:rPr>
+        <w:drawing>
+          <wp:inline distT="0" distB="0" distL="0" distR="0">
+            <wp:extent cx="3165328" cy="2476500"/>
+            <wp:effectExtent l="0" t="0" r="0" b="0"/>
+            <wp:docPr id="8" name="Picture 8"/>
+            <wp:cNvGraphicFramePr>
+              <a:graphicFrameLocks xmlns:a="http://schemas.openxmlformats.org/drawingml/2006/main" noChangeAspect="1"/>
+            </wp:cNvGraphicFramePr>
+            <a:graphic xmlns:a="http://schemas.openxmlformats.org/drawingml/2006/main">
+              <a:graphicData uri="http://schemas.openxmlformats.org/drawingml/2006/picture">
+                <pic:pic xmlns:pic="http://schemas.openxmlformats.org/drawingml/2006/picture">
+                  <pic:nvPicPr>
+                    <pic:cNvPr id="8" name="GameObject_Unity.png"/>
+                    <pic:cNvPicPr/>
+                  </pic:nvPicPr>
+                  <pic:blipFill>
+                    <a:blip r:embed="rId19">
+                      <a:extLst>
+                        <a:ext uri="{28A0092B-C50C-407E-A947-70E740481C1C}">
+                          <a14:useLocalDpi xmlns:a14="http://schemas.microsoft.com/office/drawing/2010/main" val="0"/>
+                        </a:ext>
+                      </a:extLst>
+                    </a:blip>
+                    <a:stretch>
+                      <a:fillRect/>
+                    </a:stretch>
+                  </pic:blipFill>
+                  <pic:spPr>
+                    <a:xfrm>
+                      <a:off x="0" y="0"/>
+                      <a:ext cx="3169156" cy="2479495"/>
+                    </a:xfrm>
+                    <a:prstGeom prst="rect">
+                      <a:avLst/>
+                    </a:prstGeom>
+                  </pic:spPr>
+                </pic:pic>
+              </a:graphicData>
+            </a:graphic>
+          </wp:inline>
+        </w:drawing>
+      </w:r>
+      <w:r>
+        <w:br/>
+      </w:r>
+      <w:r>
+        <w:rPr>
+          <w:sz w:val="20"/>
+        </w:rPr>
+        <w:t>The Sun GameObject, Component, and Script</w:t>
+      </w:r>
+    </w:p>
+    <w:p>
+      <w:pPr>
+        <w:pStyle w:val="UnityBody"/>
+        <w:ind w:left="630"/>
+      </w:pPr>
+      <w:r>
+        <w:t>When a component is created, there may be one or more scripts attached to it. A script is a specific type of Component that the user is creating and giving functionality to. Once a script is attached to a component it will begin working when the game runs. See below a visualization of the GameObject – Component – Script architecture and relationship.</w:t>
+      </w:r>
+    </w:p>
+    <w:p>
+      <w:pPr>
+        <w:pStyle w:val="UnityBody"/>
+        <w:ind w:left="630"/>
+      </w:pPr>
+      <w:r>
+        <w:t xml:space="preserve">Each GameObject in the game will have these Components and Scripts and can be tweaked and changed during the game’s development. </w:t>
+      </w:r>
+    </w:p>
+    <w:p>
+      <w:pPr>
+        <w:pStyle w:val="UnityBody"/>
+        <w:ind w:left="630"/>
+        <w:jc w:val="center"/>
+        <w:rPr>
+          <w:sz w:val="20"/>
+        </w:rPr>
+      </w:pPr>
+      <w:r>
+        <w:object w:dxaOrig="11311" w:dyaOrig="6900">
+          <v:shape id="_x0000_i1027" type="#_x0000_t75" style="width:468pt;height:285pt" o:ole="">
+            <v:imagedata r:id="rId20" o:title=""/>
+          </v:shape>
+          <o:OLEObject Type="Embed" ProgID="Visio.Drawing.15" ShapeID="_x0000_i1027" DrawAspect="Content" ObjectID="_1487182290" r:id="rId21"/>
+        </w:object>
+      </w:r>
+      <w:r>
+        <w:br/>
+      </w:r>
+      <w:r>
+        <w:rPr>
+          <w:sz w:val="20"/>
+        </w:rPr>
+        <w:t>Visualization of the GameObject and its Components</w:t>
+      </w:r>
     </w:p>
     <w:p>
       <w:pPr>
         <w:pStyle w:val="UnitySubHeadingFinal"/>
       </w:pPr>
-      <w:bookmarkStart w:id="48" w:name="_Toc413432178"/>
+      <w:bookmarkStart w:id="50" w:name="_Toc413440468"/>
       <w:r>
         <w:t>Data Flow</w:t>
       </w:r>
-      <w:bookmarkEnd w:id="48"/>
+      <w:bookmarkEnd w:id="50"/>
     </w:p>
     <w:p>
       <w:pPr>
         <w:pStyle w:val="UnitySubHeadingFinal"/>
       </w:pPr>
-      <w:bookmarkStart w:id="49" w:name="_Toc413432179"/>
+      <w:bookmarkStart w:id="51" w:name="_Toc413440469"/>
       <w:r>
         <w:t>Artificial Intelligence</w:t>
       </w:r>
-      <w:bookmarkEnd w:id="49"/>
+      <w:bookmarkEnd w:id="51"/>
     </w:p>
     <w:p>
       <w:pPr>
@@ -9524,51 +9912,51 @@
           <w:numId w:val="3"/>
         </w:numPr>
       </w:pPr>
-      <w:bookmarkStart w:id="50" w:name="_Toc413432180"/>
+      <w:bookmarkStart w:id="52" w:name="_Toc413440470"/>
       <w:r>
         <w:t>Production Schedule</w:t>
       </w:r>
-      <w:bookmarkEnd w:id="50"/>
+      <w:bookmarkEnd w:id="52"/>
     </w:p>
     <w:p>
       <w:pPr>
         <w:pStyle w:val="UnitySubHeadingFinal"/>
       </w:pPr>
-      <w:bookmarkStart w:id="51" w:name="_Toc413432181"/>
+      <w:bookmarkStart w:id="53" w:name="_Toc413440471"/>
       <w:r>
         <w:t>Scope</w:t>
       </w:r>
-      <w:bookmarkEnd w:id="51"/>
+      <w:bookmarkEnd w:id="53"/>
     </w:p>
     <w:p>
       <w:pPr>
         <w:pStyle w:val="UnitySubHeadingFinal"/>
       </w:pPr>
-      <w:bookmarkStart w:id="52" w:name="_Toc413432182"/>
+      <w:bookmarkStart w:id="54" w:name="_Toc413440472"/>
       <w:r>
         <w:t>Scheduling</w:t>
       </w:r>
-      <w:bookmarkEnd w:id="52"/>
+      <w:bookmarkEnd w:id="54"/>
     </w:p>
     <w:p>
       <w:pPr>
         <w:pStyle w:val="UnitySubHeadingFinal"/>
       </w:pPr>
-      <w:bookmarkStart w:id="53" w:name="_Toc413432183"/>
+      <w:bookmarkStart w:id="55" w:name="_Toc413440473"/>
       <w:r>
         <w:t>Dependencies</w:t>
       </w:r>
-      <w:bookmarkEnd w:id="53"/>
+      <w:bookmarkEnd w:id="55"/>
     </w:p>
     <w:p>
       <w:pPr>
         <w:pStyle w:val="UnitySubHeadingFinal"/>
       </w:pPr>
-      <w:bookmarkStart w:id="54" w:name="_Toc413432184"/>
+      <w:bookmarkStart w:id="56" w:name="_Toc413440474"/>
       <w:r>
         <w:t>Cost Estimate</w:t>
       </w:r>
-      <w:bookmarkEnd w:id="54"/>
+      <w:bookmarkEnd w:id="56"/>
     </w:p>
     <w:p>
       <w:pPr>
@@ -9578,11 +9966,11 @@
           <w:numId w:val="3"/>
         </w:numPr>
       </w:pPr>
-      <w:bookmarkStart w:id="55" w:name="_Toc413432185"/>
+      <w:bookmarkStart w:id="57" w:name="_Toc413440475"/>
       <w:r>
         <w:t>Use Cases</w:t>
       </w:r>
-      <w:bookmarkEnd w:id="55"/>
+      <w:bookmarkEnd w:id="57"/>
     </w:p>
     <w:p>
       <w:pPr>
@@ -9592,11 +9980,11 @@
           <w:numId w:val="3"/>
         </w:numPr>
       </w:pPr>
-      <w:bookmarkStart w:id="56" w:name="_Toc413432186"/>
+      <w:bookmarkStart w:id="58" w:name="_Toc413440476"/>
       <w:r>
         <w:t>References</w:t>
       </w:r>
-      <w:bookmarkEnd w:id="56"/>
+      <w:bookmarkEnd w:id="58"/>
     </w:p>
     <w:tbl>
       <w:tblPr>
@@ -9606,10 +9994,10 @@
         <w:tblLook w:val="04A0" w:firstRow="1" w:lastRow="0" w:firstColumn="1" w:lastColumn="0" w:noHBand="0" w:noVBand="1"/>
       </w:tblPr>
       <w:tblGrid>
-        <w:gridCol w:w="1941"/>
-        <w:gridCol w:w="1204"/>
-        <w:gridCol w:w="2135"/>
-        <w:gridCol w:w="4272"/>
+        <w:gridCol w:w="1804"/>
+        <w:gridCol w:w="1059"/>
+        <w:gridCol w:w="1961"/>
+        <w:gridCol w:w="4728"/>
       </w:tblGrid>
       <w:tr>
         <w:trPr>
@@ -9693,7 +10081,12 @@
           <w:tcPr>
             <w:tcW w:w="1941" w:type="dxa"/>
           </w:tcPr>
-          <w:p/>
+          <w:p>
+            <w:r>
+              <w:lastRenderedPageBreak/>
+              <w:t>2</w:t>
+            </w:r>
+          </w:p>
         </w:tc>
         <w:tc>
           <w:tcPr>
@@ -9705,13 +10098,21 @@
           <w:tcPr>
             <w:tcW w:w="2135" w:type="dxa"/>
           </w:tcPr>
-          <w:p/>
+          <w:p>
+            <w:r>
+              <w:t>1</w:t>
+            </w:r>
+          </w:p>
         </w:tc>
         <w:tc>
           <w:tcPr>
             <w:tcW w:w="4272" w:type="dxa"/>
           </w:tcPr>
-          <w:p/>
+          <w:p>
+            <w:r>
+              <w:t>Docs.unity3d.com/Manual/GameObjects.html</w:t>
+            </w:r>
+          </w:p>
         </w:tc>
       </w:tr>
       <w:tr>
@@ -9755,11 +10156,11 @@
       <w:r>
         <w:t xml:space="preserve"> </w:t>
       </w:r>
-      <w:bookmarkStart w:id="57" w:name="_Toc413432187"/>
+      <w:bookmarkStart w:id="59" w:name="_Toc413440477"/>
       <w:r>
         <w:t>Document Revision History</w:t>
       </w:r>
-      <w:bookmarkEnd w:id="57"/>
+      <w:bookmarkEnd w:id="59"/>
     </w:p>
     <w:tbl>
       <w:tblPr>
@@ -9881,12 +10282,11 @@
           <w:numId w:val="3"/>
         </w:numPr>
       </w:pPr>
-      <w:bookmarkStart w:id="58" w:name="_Toc413432188"/>
-      <w:r>
-        <w:lastRenderedPageBreak/>
+      <w:bookmarkStart w:id="60" w:name="_Toc413440478"/>
+      <w:r>
         <w:t>Appendix</w:t>
       </w:r>
-      <w:bookmarkEnd w:id="58"/>
+      <w:bookmarkEnd w:id="60"/>
     </w:p>
     <w:p>
       <w:pPr>
@@ -9901,8 +10301,8 @@
       </w:r>
     </w:p>
     <w:sectPr>
-      <w:headerReference w:type="default" r:id="rId19"/>
-      <w:footerReference w:type="default" r:id="rId20"/>
+      <w:headerReference w:type="default" r:id="rId22"/>
+      <w:footerReference w:type="default" r:id="rId23"/>
       <w:pgSz w:w="12240" w:h="15840"/>
       <w:pgMar w:top="1440" w:right="1440" w:bottom="1440" w:left="1440" w:header="720" w:footer="720" w:gutter="0"/>
       <w:cols w:space="720"/>
@@ -10003,7 +10403,7 @@
       <w:rPr>
         <w:noProof/>
       </w:rPr>
-      <w:t>18</w:t>
+      <w:t>6</w:t>
     </w:r>
     <w:r>
       <w:fldChar w:fldCharType="end"/>
@@ -14360,7 +14760,7 @@
 </file>
 
 <file path=customXml/itemProps1.xml><?xml version="1.0" encoding="utf-8"?>
-<ds:datastoreItem xmlns:ds="http://schemas.openxmlformats.org/officeDocument/2006/customXml" ds:itemID="{4BD440B4-6BF6-4A06-A3AC-E0A9B9C093BB}">
+<ds:datastoreItem xmlns:ds="http://schemas.openxmlformats.org/officeDocument/2006/customXml" ds:itemID="{61044DAF-8EC0-4D98-BA17-0DAB247B3E71}">
   <ds:schemaRefs>
     <ds:schemaRef ds:uri="http://schemas.openxmlformats.org/officeDocument/2006/bibliography"/>
   </ds:schemaRefs>

</xml_diff>

<commit_message>
After merging, filled in some of Section 8.
</commit_message>
<xml_diff>
--- a/Documentation/Design Document/UnityDesignSpecification.docx
+++ b/Documentation/Design Document/UnityDesignSpecification.docx
@@ -5822,47 +5822,45 @@
       <w:r>
         <w:t xml:space="preserve"> using tools such as </w:t>
       </w:r>
-      <w:bookmarkStart w:id="3" w:name="_GoBack"/>
+      <w:proofErr w:type="spellStart"/>
+      <w:r>
+        <w:t>Zbrush</w:t>
+      </w:r>
+      <w:proofErr w:type="spellEnd"/>
+      <w:r>
+        <w:t xml:space="preserve"> and Maya.  </w:t>
+      </w:r>
+      <w:r>
+        <w:t xml:space="preserve">These artwork assets were then handed to the programmers to </w:t>
+      </w:r>
+      <w:r>
+        <w:t xml:space="preserve">be </w:t>
+      </w:r>
+      <w:r>
+        <w:t>implement</w:t>
+      </w:r>
+      <w:r>
+        <w:t>ed</w:t>
+      </w:r>
+      <w:r>
+        <w:t xml:space="preserve"> </w:t>
+      </w:r>
+      <w:r>
+        <w:t>within Unity.</w:t>
+      </w:r>
+    </w:p>
+    <w:p>
+      <w:pPr>
+        <w:pStyle w:val="UnitySubHeadingFinal"/>
+      </w:pPr>
+      <w:bookmarkStart w:id="3" w:name="_Toc413432134"/>
+      <w:r>
+        <w:t xml:space="preserve">Target </w:t>
+      </w:r>
+      <w:r>
+        <w:t>Audience</w:t>
+      </w:r>
       <w:bookmarkEnd w:id="3"/>
-      <w:proofErr w:type="spellStart"/>
-      <w:r>
-        <w:t>Zbrush</w:t>
-      </w:r>
-      <w:proofErr w:type="spellEnd"/>
-      <w:r>
-        <w:t xml:space="preserve"> and Maya.  </w:t>
-      </w:r>
-      <w:r>
-        <w:t xml:space="preserve">These artwork assets were then handed to the programmers to </w:t>
-      </w:r>
-      <w:r>
-        <w:t xml:space="preserve">be </w:t>
-      </w:r>
-      <w:r>
-        <w:t>implement</w:t>
-      </w:r>
-      <w:r>
-        <w:t>ed</w:t>
-      </w:r>
-      <w:r>
-        <w:t xml:space="preserve"> </w:t>
-      </w:r>
-      <w:r>
-        <w:t>within Unity.</w:t>
-      </w:r>
-    </w:p>
-    <w:p>
-      <w:pPr>
-        <w:pStyle w:val="UnitySubHeadingFinal"/>
-      </w:pPr>
-      <w:bookmarkStart w:id="4" w:name="_Toc413432134"/>
-      <w:r>
-        <w:t xml:space="preserve">Target </w:t>
-      </w:r>
-      <w:r>
-        <w:t>Audience</w:t>
-      </w:r>
-      <w:bookmarkEnd w:id="4"/>
     </w:p>
     <w:p>
       <w:pPr>
@@ -5916,14 +5914,14 @@
       <w:pPr>
         <w:pStyle w:val="UnitySubHeadingFinal"/>
       </w:pPr>
-      <w:bookmarkStart w:id="5" w:name="_Toc413432135"/>
+      <w:bookmarkStart w:id="4" w:name="_Toc413432135"/>
       <w:r>
         <w:t xml:space="preserve">Target </w:t>
       </w:r>
       <w:r>
         <w:t>Customer</w:t>
       </w:r>
-      <w:bookmarkEnd w:id="5"/>
+      <w:bookmarkEnd w:id="4"/>
     </w:p>
     <w:p>
       <w:pPr>
@@ -6053,30 +6051,30 @@
           <w:numId w:val="3"/>
         </w:numPr>
       </w:pPr>
-      <w:bookmarkStart w:id="6" w:name="_Toc413432136"/>
+      <w:bookmarkStart w:id="5" w:name="_Toc413432136"/>
       <w:r>
         <w:lastRenderedPageBreak/>
         <w:t>Functional Specifications</w:t>
       </w:r>
+      <w:bookmarkEnd w:id="5"/>
+    </w:p>
+    <w:p>
+      <w:pPr>
+        <w:pStyle w:val="UnityBody"/>
+      </w:pPr>
+      <w:r>
+        <w:t>This section will go over our game mechanics.</w:t>
+      </w:r>
+    </w:p>
+    <w:p>
+      <w:pPr>
+        <w:pStyle w:val="UnitySubHeadingFinal"/>
+      </w:pPr>
+      <w:bookmarkStart w:id="6" w:name="_Toc413432137"/>
+      <w:r>
+        <w:t>Core Game Play</w:t>
+      </w:r>
       <w:bookmarkEnd w:id="6"/>
-    </w:p>
-    <w:p>
-      <w:pPr>
-        <w:pStyle w:val="UnityBody"/>
-      </w:pPr>
-      <w:r>
-        <w:t>This section will go over our game mechanics.</w:t>
-      </w:r>
-    </w:p>
-    <w:p>
-      <w:pPr>
-        <w:pStyle w:val="UnitySubHeadingFinal"/>
-      </w:pPr>
-      <w:bookmarkStart w:id="7" w:name="_Toc413432137"/>
-      <w:r>
-        <w:t>Core Game Play</w:t>
-      </w:r>
-      <w:bookmarkEnd w:id="7"/>
     </w:p>
     <w:p>
       <w:pPr>
@@ -6091,11 +6089,11 @@
       <w:pPr>
         <w:pStyle w:val="UnitySubHeadingFinal"/>
       </w:pPr>
-      <w:bookmarkStart w:id="8" w:name="_Toc413432138"/>
+      <w:bookmarkStart w:id="7" w:name="_Toc413432138"/>
       <w:r>
         <w:t>Game Flow</w:t>
       </w:r>
-      <w:bookmarkEnd w:id="8"/>
+      <w:bookmarkEnd w:id="7"/>
     </w:p>
     <w:p>
       <w:pPr>
@@ -6141,7 +6139,7 @@
           <v:shape id="_x0000_i1025" type="#_x0000_t75" style="width:468pt;height:380.25pt" o:ole="">
             <v:imagedata r:id="rId8" o:title=""/>
           </v:shape>
-          <o:OLEObject Type="Embed" ProgID="Visio.Drawing.15" ShapeID="_x0000_i1025" DrawAspect="Content" ObjectID="_1487181560" r:id="rId9"/>
+          <o:OLEObject Type="Embed" ProgID="Visio.Drawing.15" ShapeID="_x0000_i1025" DrawAspect="Content" ObjectID="_1487182874" r:id="rId9"/>
         </w:object>
       </w:r>
     </w:p>
@@ -6149,11 +6147,11 @@
       <w:pPr>
         <w:pStyle w:val="UnitySubHeadingFinal"/>
       </w:pPr>
-      <w:bookmarkStart w:id="9" w:name="_Toc413432139"/>
+      <w:bookmarkStart w:id="8" w:name="_Toc413432139"/>
       <w:r>
         <w:t>Characters</w:t>
       </w:r>
-      <w:bookmarkEnd w:id="9"/>
+      <w:bookmarkEnd w:id="8"/>
     </w:p>
     <w:p>
       <w:pPr>
@@ -6168,12 +6166,12 @@
       <w:pPr>
         <w:pStyle w:val="UnitySubHeadingFinal"/>
       </w:pPr>
-      <w:bookmarkStart w:id="10" w:name="_Toc413432140"/>
+      <w:bookmarkStart w:id="9" w:name="_Toc413432140"/>
       <w:r>
         <w:lastRenderedPageBreak/>
         <w:t>Game Play Elements</w:t>
       </w:r>
-      <w:bookmarkEnd w:id="10"/>
+      <w:bookmarkEnd w:id="9"/>
     </w:p>
     <w:p>
       <w:pPr>
@@ -6188,11 +6186,11 @@
       <w:pPr>
         <w:pStyle w:val="UnitySubHeadingFinal"/>
       </w:pPr>
-      <w:bookmarkStart w:id="11" w:name="_Toc413432141"/>
+      <w:bookmarkStart w:id="10" w:name="_Toc413432141"/>
       <w:r>
         <w:t>Game Physics and Statistics</w:t>
       </w:r>
-      <w:bookmarkEnd w:id="11"/>
+      <w:bookmarkEnd w:id="10"/>
     </w:p>
     <w:p>
       <w:pPr>
@@ -6207,11 +6205,11 @@
       <w:pPr>
         <w:pStyle w:val="UnitySubHeadingFinal"/>
       </w:pPr>
-      <w:bookmarkStart w:id="12" w:name="_Toc413432142"/>
+      <w:bookmarkStart w:id="11" w:name="_Toc413432142"/>
       <w:r>
         <w:t>Artificial Intelligence</w:t>
       </w:r>
-      <w:bookmarkEnd w:id="12"/>
+      <w:bookmarkEnd w:id="11"/>
     </w:p>
     <w:p>
       <w:pPr>
@@ -6246,32 +6244,32 @@
           <w:numId w:val="3"/>
         </w:numPr>
       </w:pPr>
-      <w:bookmarkStart w:id="13" w:name="_Toc413432143"/>
+      <w:bookmarkStart w:id="12" w:name="_Toc413432143"/>
       <w:r>
         <w:t>User Interface</w:t>
       </w:r>
       <w:r>
         <w:t xml:space="preserve"> and Menus</w:t>
       </w:r>
+      <w:bookmarkEnd w:id="12"/>
+    </w:p>
+    <w:p>
+      <w:pPr>
+        <w:pStyle w:val="UnityBody"/>
+      </w:pPr>
+      <w:r>
+        <w:t xml:space="preserve">Similar to how a vehicle has a dashboard that shows you the critical, need to know information about the status of your vehicle while driving, the game must provide the user with a simple and intuitive user interface and heads-up-display as well as an easy to navigate game menu. </w:t>
+      </w:r>
+    </w:p>
+    <w:p>
+      <w:pPr>
+        <w:pStyle w:val="UnitySubHeadingFinal"/>
+      </w:pPr>
+      <w:bookmarkStart w:id="13" w:name="_Toc413432144"/>
+      <w:r>
+        <w:t>Main Game Menu</w:t>
+      </w:r>
       <w:bookmarkEnd w:id="13"/>
-    </w:p>
-    <w:p>
-      <w:pPr>
-        <w:pStyle w:val="UnityBody"/>
-      </w:pPr>
-      <w:r>
-        <w:t xml:space="preserve">Similar to how a vehicle has a dashboard that shows you the critical, need to know information about the status of your vehicle while driving, the game must provide the user with a simple and intuitive user interface and heads-up-display as well as an easy to navigate game menu. </w:t>
-      </w:r>
-    </w:p>
-    <w:p>
-      <w:pPr>
-        <w:pStyle w:val="UnitySubHeadingFinal"/>
-      </w:pPr>
-      <w:bookmarkStart w:id="14" w:name="_Toc413432144"/>
-      <w:r>
-        <w:t>Main Game Menu</w:t>
-      </w:r>
-      <w:bookmarkEnd w:id="14"/>
     </w:p>
     <w:p>
       <w:pPr>
@@ -6486,7 +6484,7 @@
           <v:shape id="_x0000_i1026" type="#_x0000_t75" style="width:468pt;height:430.5pt" o:ole="">
             <v:imagedata r:id="rId10" o:title=""/>
           </v:shape>
-          <o:OLEObject Type="Embed" ProgID="Visio.Drawing.15" ShapeID="_x0000_i1026" DrawAspect="Content" ObjectID="_1487181561" r:id="rId11"/>
+          <o:OLEObject Type="Embed" ProgID="Visio.Drawing.15" ShapeID="_x0000_i1026" DrawAspect="Content" ObjectID="_1487182875" r:id="rId11"/>
         </w:object>
       </w:r>
       <w:r>
@@ -6694,14 +6692,14 @@
       <w:pPr>
         <w:pStyle w:val="UnitySubHeadingFinal"/>
       </w:pPr>
-      <w:bookmarkStart w:id="15" w:name="_Toc413432145"/>
+      <w:bookmarkStart w:id="14" w:name="_Toc413432145"/>
       <w:r>
         <w:t>GUI</w:t>
       </w:r>
       <w:r>
         <w:t xml:space="preserve"> Objects</w:t>
       </w:r>
-      <w:bookmarkEnd w:id="15"/>
+      <w:bookmarkEnd w:id="14"/>
     </w:p>
     <w:p>
       <w:pPr>
@@ -6880,35 +6878,35 @@
           <w:numId w:val="3"/>
         </w:numPr>
       </w:pPr>
-      <w:bookmarkStart w:id="16" w:name="_Toc413432146"/>
+      <w:bookmarkStart w:id="15" w:name="_Toc413432146"/>
       <w:r>
         <w:t>Art and Video</w:t>
       </w:r>
+      <w:bookmarkEnd w:id="15"/>
+    </w:p>
+    <w:p>
+      <w:pPr>
+        <w:pStyle w:val="UnityBody"/>
+      </w:pPr>
+      <w:r>
+        <w:t>Description of the role art and video play within the game</w:t>
+      </w:r>
+    </w:p>
+    <w:p>
+      <w:pPr>
+        <w:pStyle w:val="UnitySubHeadingFinal"/>
+      </w:pPr>
+      <w:bookmarkStart w:id="16" w:name="_Toc413432147"/>
+      <w:r>
+        <w:t>Overall</w:t>
+      </w:r>
+      <w:r>
+        <w:t xml:space="preserve"> Artistic</w:t>
+      </w:r>
+      <w:r>
+        <w:t xml:space="preserve"> Goals</w:t>
+      </w:r>
       <w:bookmarkEnd w:id="16"/>
-    </w:p>
-    <w:p>
-      <w:pPr>
-        <w:pStyle w:val="UnityBody"/>
-      </w:pPr>
-      <w:r>
-        <w:t>Description of the role art and video play within the game</w:t>
-      </w:r>
-    </w:p>
-    <w:p>
-      <w:pPr>
-        <w:pStyle w:val="UnitySubHeadingFinal"/>
-      </w:pPr>
-      <w:bookmarkStart w:id="17" w:name="_Toc413432147"/>
-      <w:r>
-        <w:t>Overall</w:t>
-      </w:r>
-      <w:r>
-        <w:t xml:space="preserve"> Artistic</w:t>
-      </w:r>
-      <w:r>
-        <w:t xml:space="preserve"> Goals</w:t>
-      </w:r>
-      <w:bookmarkEnd w:id="17"/>
     </w:p>
     <w:p>
       <w:pPr>
@@ -6943,12 +6941,12 @@
       <w:pPr>
         <w:pStyle w:val="UnitySubHeadingFinal"/>
       </w:pPr>
-      <w:bookmarkStart w:id="18" w:name="_Toc413432148"/>
+      <w:bookmarkStart w:id="17" w:name="_Toc413432148"/>
       <w:r>
         <w:lastRenderedPageBreak/>
         <w:t>3D Art and Animations</w:t>
       </w:r>
-      <w:bookmarkEnd w:id="18"/>
+      <w:bookmarkEnd w:id="17"/>
     </w:p>
     <w:p>
       <w:pPr>
@@ -7065,11 +7063,11 @@
       <w:pPr>
         <w:pStyle w:val="UnitySubHeadingFinal"/>
       </w:pPr>
-      <w:bookmarkStart w:id="19" w:name="_Toc413432149"/>
+      <w:bookmarkStart w:id="18" w:name="_Toc413432149"/>
       <w:r>
         <w:t>GUI</w:t>
       </w:r>
-      <w:bookmarkEnd w:id="19"/>
+      <w:bookmarkEnd w:id="18"/>
     </w:p>
     <w:p>
       <w:pPr>
@@ -7084,11 +7082,11 @@
       <w:pPr>
         <w:pStyle w:val="UnitySubHeadingFinal"/>
       </w:pPr>
-      <w:bookmarkStart w:id="20" w:name="_Toc413432150"/>
+      <w:bookmarkStart w:id="19" w:name="_Toc413432150"/>
       <w:r>
         <w:t>Terrain</w:t>
       </w:r>
-      <w:bookmarkEnd w:id="20"/>
+      <w:bookmarkEnd w:id="19"/>
     </w:p>
     <w:p>
       <w:pPr>
@@ -7178,11 +7176,11 @@
       <w:pPr>
         <w:pStyle w:val="UnitySubHeadingFinal"/>
       </w:pPr>
-      <w:bookmarkStart w:id="21" w:name="_Toc413432151"/>
+      <w:bookmarkStart w:id="20" w:name="_Toc413432151"/>
       <w:r>
         <w:t>Game Play Elements</w:t>
       </w:r>
-      <w:bookmarkEnd w:id="21"/>
+      <w:bookmarkEnd w:id="20"/>
     </w:p>
     <w:p>
       <w:pPr>
@@ -7197,11 +7195,11 @@
       <w:pPr>
         <w:pStyle w:val="UnitySubHeadingFinal"/>
       </w:pPr>
-      <w:bookmarkStart w:id="22" w:name="_Toc413432152"/>
+      <w:bookmarkStart w:id="21" w:name="_Toc413432152"/>
       <w:r>
         <w:t>Special Effects</w:t>
       </w:r>
-      <w:bookmarkEnd w:id="22"/>
+      <w:bookmarkEnd w:id="21"/>
     </w:p>
     <w:p>
       <w:pPr>
@@ -7224,11 +7222,11 @@
       <w:pPr>
         <w:pStyle w:val="UnitySubHeadingFinal"/>
       </w:pPr>
-      <w:bookmarkStart w:id="23" w:name="_Toc413432153"/>
+      <w:bookmarkStart w:id="22" w:name="_Toc413432153"/>
       <w:r>
         <w:t>Marketing and Packaging Art</w:t>
       </w:r>
-      <w:bookmarkEnd w:id="23"/>
+      <w:bookmarkEnd w:id="22"/>
     </w:p>
     <w:p>
       <w:pPr>
@@ -7272,11 +7270,11 @@
       <w:pPr>
         <w:pStyle w:val="UnitySubHeadingFinal"/>
       </w:pPr>
-      <w:bookmarkStart w:id="24" w:name="_Toc413432154"/>
+      <w:bookmarkStart w:id="23" w:name="_Toc413432154"/>
       <w:r>
         <w:t>Assets Pipeline</w:t>
       </w:r>
-      <w:bookmarkEnd w:id="24"/>
+      <w:bookmarkEnd w:id="23"/>
     </w:p>
     <w:p>
       <w:pPr>
@@ -7449,59 +7447,59 @@
           <w:numId w:val="3"/>
         </w:numPr>
       </w:pPr>
-      <w:bookmarkStart w:id="25" w:name="_Toc413432155"/>
+      <w:bookmarkStart w:id="24" w:name="_Toc413432155"/>
       <w:r>
         <w:t>Sound and Music</w:t>
       </w:r>
+      <w:bookmarkEnd w:id="24"/>
+    </w:p>
+    <w:p>
+      <w:pPr>
+        <w:pStyle w:val="UnityBody"/>
+      </w:pPr>
+      <w:r>
+        <w:t>Music</w:t>
+      </w:r>
+      <w:r>
+        <w:t xml:space="preserve"> and sound effects for the game will be developed in parallel with</w:t>
+      </w:r>
+      <w:r>
+        <w:t xml:space="preserve"> </w:t>
+      </w:r>
+      <w:r>
+        <w:t xml:space="preserve">the </w:t>
+      </w:r>
+      <w:r>
+        <w:t>game art and assets</w:t>
+      </w:r>
+      <w:r>
+        <w:t>. Sounds used within the game will all be custom made for the</w:t>
+      </w:r>
+      <w:r>
+        <w:t xml:space="preserve"> </w:t>
+      </w:r>
+      <w:r>
+        <w:t>sole purpose of the game itself.</w:t>
+      </w:r>
+      <w:r>
+        <w:t xml:space="preserve"> </w:t>
+      </w:r>
+      <w:r>
+        <w:t>Each sound and music clip’s intended use is for game enhancement</w:t>
+      </w:r>
+      <w:r>
+        <w:t xml:space="preserve"> and as such the player could still play the game without any audio if they so desired without compromising the quality of the gameplay.</w:t>
+      </w:r>
+    </w:p>
+    <w:p>
+      <w:pPr>
+        <w:pStyle w:val="UnitySubHeadingFinal"/>
+      </w:pPr>
+      <w:bookmarkStart w:id="25" w:name="_Toc413432156"/>
+      <w:r>
+        <w:t>Overall Goals</w:t>
+      </w:r>
       <w:bookmarkEnd w:id="25"/>
-    </w:p>
-    <w:p>
-      <w:pPr>
-        <w:pStyle w:val="UnityBody"/>
-      </w:pPr>
-      <w:r>
-        <w:t>Music</w:t>
-      </w:r>
-      <w:r>
-        <w:t xml:space="preserve"> and sound effects for the game will be developed in parallel with</w:t>
-      </w:r>
-      <w:r>
-        <w:t xml:space="preserve"> </w:t>
-      </w:r>
-      <w:r>
-        <w:t xml:space="preserve">the </w:t>
-      </w:r>
-      <w:r>
-        <w:t>game art and assets</w:t>
-      </w:r>
-      <w:r>
-        <w:t>. Sounds used within the game will all be custom made for the</w:t>
-      </w:r>
-      <w:r>
-        <w:t xml:space="preserve"> </w:t>
-      </w:r>
-      <w:r>
-        <w:t>sole purpose of the game itself.</w:t>
-      </w:r>
-      <w:r>
-        <w:t xml:space="preserve"> </w:t>
-      </w:r>
-      <w:r>
-        <w:t>Each sound and music clip’s intended use is for game enhancement</w:t>
-      </w:r>
-      <w:r>
-        <w:t xml:space="preserve"> and as such the player could still play the game without any audio if they so desired without compromising the quality of the gameplay.</w:t>
-      </w:r>
-    </w:p>
-    <w:p>
-      <w:pPr>
-        <w:pStyle w:val="UnitySubHeadingFinal"/>
-      </w:pPr>
-      <w:bookmarkStart w:id="26" w:name="_Toc413432156"/>
-      <w:r>
-        <w:t>Overall Goals</w:t>
-      </w:r>
-      <w:bookmarkEnd w:id="26"/>
     </w:p>
     <w:p>
       <w:pPr>
@@ -7519,11 +7517,11 @@
       <w:pPr>
         <w:pStyle w:val="UnitySubHeadingFinal"/>
       </w:pPr>
-      <w:bookmarkStart w:id="27" w:name="_Toc413432157"/>
+      <w:bookmarkStart w:id="26" w:name="_Toc413432157"/>
       <w:r>
         <w:t>Audio Sources</w:t>
       </w:r>
-      <w:bookmarkEnd w:id="27"/>
+      <w:bookmarkEnd w:id="26"/>
     </w:p>
     <w:p>
       <w:pPr>
@@ -7792,22 +7790,22 @@
           <w:numId w:val="3"/>
         </w:numPr>
       </w:pPr>
-      <w:bookmarkStart w:id="28" w:name="_Toc413432158"/>
+      <w:bookmarkStart w:id="27" w:name="_Toc413432158"/>
       <w:r>
         <w:lastRenderedPageBreak/>
         <w:t>Story</w:t>
       </w:r>
+      <w:bookmarkEnd w:id="27"/>
+    </w:p>
+    <w:p>
+      <w:pPr>
+        <w:pStyle w:val="UnitySubHeadingFinal"/>
+      </w:pPr>
+      <w:bookmarkStart w:id="28" w:name="_Toc413432159"/>
+      <w:r>
+        <w:t>Player Characters</w:t>
+      </w:r>
       <w:bookmarkEnd w:id="28"/>
-    </w:p>
-    <w:p>
-      <w:pPr>
-        <w:pStyle w:val="UnitySubHeadingFinal"/>
-      </w:pPr>
-      <w:bookmarkStart w:id="29" w:name="_Toc413432159"/>
-      <w:r>
-        <w:t>Player Characters</w:t>
-      </w:r>
-      <w:bookmarkEnd w:id="29"/>
     </w:p>
     <w:p>
       <w:pPr>
@@ -7883,11 +7881,11 @@
       <w:pPr>
         <w:pStyle w:val="UnitySubHeadingFinal"/>
       </w:pPr>
-      <w:bookmarkStart w:id="30" w:name="_Toc413432160"/>
+      <w:bookmarkStart w:id="29" w:name="_Toc413432160"/>
       <w:r>
         <w:t>Secondary Characters</w:t>
       </w:r>
-      <w:bookmarkEnd w:id="30"/>
+      <w:bookmarkEnd w:id="29"/>
     </w:p>
     <w:p>
       <w:pPr>
@@ -7972,11 +7970,11 @@
       <w:pPr>
         <w:pStyle w:val="UnitySubHeadingFinal"/>
       </w:pPr>
-      <w:bookmarkStart w:id="31" w:name="_Toc413432161"/>
+      <w:bookmarkStart w:id="30" w:name="_Toc413432161"/>
       <w:r>
         <w:t>Enemy Characters</w:t>
       </w:r>
-      <w:bookmarkEnd w:id="31"/>
+      <w:bookmarkEnd w:id="30"/>
     </w:p>
     <w:p>
       <w:pPr>
@@ -8139,11 +8137,11 @@
       <w:pPr>
         <w:pStyle w:val="UnitySubHeadingFinal"/>
       </w:pPr>
-      <w:bookmarkStart w:id="32" w:name="_Toc413432162"/>
+      <w:bookmarkStart w:id="31" w:name="_Toc413432162"/>
       <w:r>
         <w:t>Story Theme</w:t>
       </w:r>
-      <w:bookmarkEnd w:id="32"/>
+      <w:bookmarkEnd w:id="31"/>
     </w:p>
     <w:p>
       <w:pPr>
@@ -8165,22 +8163,22 @@
       <w:pPr>
         <w:pStyle w:val="UnitySubHeadingFinal"/>
       </w:pPr>
-      <w:bookmarkStart w:id="33" w:name="_Toc413432163"/>
+      <w:bookmarkStart w:id="32" w:name="_Toc413432163"/>
       <w:r>
         <w:lastRenderedPageBreak/>
         <w:t>Visual Theme</w:t>
       </w:r>
+      <w:bookmarkEnd w:id="32"/>
+    </w:p>
+    <w:p>
+      <w:pPr>
+        <w:pStyle w:val="UnitySubHeadingFinal"/>
+      </w:pPr>
+      <w:bookmarkStart w:id="33" w:name="_Toc413432164"/>
+      <w:r>
+        <w:t>Story Outline</w:t>
+      </w:r>
       <w:bookmarkEnd w:id="33"/>
-    </w:p>
-    <w:p>
-      <w:pPr>
-        <w:pStyle w:val="UnitySubHeadingFinal"/>
-      </w:pPr>
-      <w:bookmarkStart w:id="34" w:name="_Toc413432164"/>
-      <w:r>
-        <w:t>Story Outline</w:t>
-      </w:r>
-      <w:bookmarkEnd w:id="34"/>
     </w:p>
     <w:p>
       <w:pPr>
@@ -8190,19 +8188,29 @@
           <w:numId w:val="3"/>
         </w:numPr>
       </w:pPr>
-      <w:bookmarkStart w:id="35" w:name="_Toc413432165"/>
+      <w:bookmarkStart w:id="34" w:name="_Toc413432165"/>
       <w:r>
         <w:t>Level Requirements</w:t>
       </w:r>
+      <w:bookmarkEnd w:id="34"/>
+    </w:p>
+    <w:p>
+      <w:pPr>
+        <w:pStyle w:val="UnitySubHeadingFinal"/>
+      </w:pPr>
+      <w:bookmarkStart w:id="35" w:name="_Toc413432166"/>
+      <w:r>
+        <w:t>Level Diagram</w:t>
+      </w:r>
       <w:bookmarkEnd w:id="35"/>
     </w:p>
     <w:p>
       <w:pPr>
         <w:pStyle w:val="UnitySubHeadingFinal"/>
       </w:pPr>
-      <w:bookmarkStart w:id="36" w:name="_Toc413432166"/>
-      <w:r>
-        <w:t>Level Diagram</w:t>
+      <w:bookmarkStart w:id="36" w:name="_Toc413432167"/>
+      <w:r>
+        <w:t>Asset Revelation Schedule</w:t>
       </w:r>
       <w:bookmarkEnd w:id="36"/>
     </w:p>
@@ -8210,21 +8218,11 @@
       <w:pPr>
         <w:pStyle w:val="UnitySubHeadingFinal"/>
       </w:pPr>
-      <w:bookmarkStart w:id="37" w:name="_Toc413432167"/>
-      <w:r>
-        <w:t>Asset Revelation Schedule</w:t>
+      <w:bookmarkStart w:id="37" w:name="_Toc413432168"/>
+      <w:r>
+        <w:t>Level Design Seeds</w:t>
       </w:r>
       <w:bookmarkEnd w:id="37"/>
-    </w:p>
-    <w:p>
-      <w:pPr>
-        <w:pStyle w:val="UnitySubHeadingFinal"/>
-      </w:pPr>
-      <w:bookmarkStart w:id="38" w:name="_Toc413432168"/>
-      <w:r>
-        <w:t>Level Design Seeds</w:t>
-      </w:r>
-      <w:bookmarkEnd w:id="38"/>
     </w:p>
     <w:p>
       <w:pPr>
@@ -8234,19 +8232,29 @@
           <w:numId w:val="3"/>
         </w:numPr>
       </w:pPr>
-      <w:bookmarkStart w:id="39" w:name="_Toc413432169"/>
+      <w:bookmarkStart w:id="38" w:name="_Toc413432169"/>
       <w:r>
         <w:t>Technical Specifications</w:t>
       </w:r>
+      <w:bookmarkEnd w:id="38"/>
+    </w:p>
+    <w:p>
+      <w:pPr>
+        <w:pStyle w:val="UnitySubHeadingFinal"/>
+      </w:pPr>
+      <w:bookmarkStart w:id="39" w:name="_Toc413432170"/>
+      <w:r>
+        <w:t>Game Mechanics</w:t>
+      </w:r>
       <w:bookmarkEnd w:id="39"/>
     </w:p>
     <w:p>
       <w:pPr>
         <w:pStyle w:val="UnitySubHeadingFinal"/>
       </w:pPr>
-      <w:bookmarkStart w:id="40" w:name="_Toc413432170"/>
-      <w:r>
-        <w:t>Game Mechanics</w:t>
+      <w:bookmarkStart w:id="40" w:name="_Toc413432171"/>
+      <w:r>
+        <w:t>Game Engine</w:t>
       </w:r>
       <w:bookmarkEnd w:id="40"/>
     </w:p>
@@ -8254,21 +8262,11 @@
       <w:pPr>
         <w:pStyle w:val="UnitySubHeadingFinal"/>
       </w:pPr>
-      <w:bookmarkStart w:id="41" w:name="_Toc413432171"/>
-      <w:r>
-        <w:t>Game Engine</w:t>
+      <w:bookmarkStart w:id="41" w:name="_Toc413432172"/>
+      <w:r>
+        <w:t>Naming Convention</w:t>
       </w:r>
       <w:bookmarkEnd w:id="41"/>
-    </w:p>
-    <w:p>
-      <w:pPr>
-        <w:pStyle w:val="UnitySubHeadingFinal"/>
-      </w:pPr>
-      <w:bookmarkStart w:id="42" w:name="_Toc413432172"/>
-      <w:r>
-        <w:t>Naming Convention</w:t>
-      </w:r>
-      <w:bookmarkEnd w:id="42"/>
     </w:p>
     <w:p>
       <w:pPr>
@@ -9534,20 +9532,30 @@
       <w:pPr>
         <w:pStyle w:val="UnitySubHeadingFinal"/>
       </w:pPr>
-      <w:bookmarkStart w:id="43" w:name="_Toc413432173"/>
+      <w:bookmarkStart w:id="42" w:name="_Toc413432173"/>
       <w:r>
         <w:lastRenderedPageBreak/>
         <w:t>Platform and OS</w:t>
       </w:r>
+      <w:bookmarkEnd w:id="42"/>
+    </w:p>
+    <w:p>
+      <w:pPr>
+        <w:pStyle w:val="UnitySubHeadingFinal"/>
+      </w:pPr>
+      <w:bookmarkStart w:id="43" w:name="_Toc413432174"/>
+      <w:r>
+        <w:t>External Code</w:t>
+      </w:r>
       <w:bookmarkEnd w:id="43"/>
     </w:p>
     <w:p>
       <w:pPr>
         <w:pStyle w:val="UnitySubHeadingFinal"/>
       </w:pPr>
-      <w:bookmarkStart w:id="44" w:name="_Toc413432174"/>
-      <w:r>
-        <w:t>External Code</w:t>
+      <w:bookmarkStart w:id="44" w:name="_Toc413432175"/>
+      <w:r>
+        <w:t>Code Objects</w:t>
       </w:r>
       <w:bookmarkEnd w:id="44"/>
     </w:p>
@@ -9555,9 +9563,9 @@
       <w:pPr>
         <w:pStyle w:val="UnitySubHeadingFinal"/>
       </w:pPr>
-      <w:bookmarkStart w:id="45" w:name="_Toc413432175"/>
-      <w:r>
-        <w:t>Code Objects</w:t>
+      <w:bookmarkStart w:id="45" w:name="_Toc413432176"/>
+      <w:r>
+        <w:t>Control Loop</w:t>
       </w:r>
       <w:bookmarkEnd w:id="45"/>
     </w:p>
@@ -9565,28 +9573,151 @@
       <w:pPr>
         <w:pStyle w:val="UnitySubHeadingFinal"/>
       </w:pPr>
-      <w:bookmarkStart w:id="46" w:name="_Toc413432176"/>
-      <w:r>
-        <w:t>Control Loop</w:t>
+      <w:bookmarkStart w:id="46" w:name="_Toc413432177"/>
+      <w:r>
+        <w:t>Game Objects Data</w:t>
       </w:r>
       <w:bookmarkEnd w:id="46"/>
     </w:p>
     <w:p>
       <w:pPr>
+        <w:pStyle w:val="UnityBody"/>
+        <w:ind w:left="630"/>
+      </w:pPr>
+      <w:bookmarkStart w:id="47" w:name="_GoBack"/>
+      <w:bookmarkEnd w:id="47"/>
+      <w:r>
+        <w:t xml:space="preserve">Every object in the game is considered to be a GameObject in Unity. GameObjects need special properties before they become characters, environments, or special effects. In short, GameObjects are containers that can hold different pieces called components. (2) All game objects have a Name, Tag, Layer, and Transform Component. The name is simply what we call the GameObject. A tag is a word that is linked to one or more GameObjects to make them easier to sort and find as well as being able to group GameObjects as a certain type. A layer is used by the camera to render specific parts of the GameObject and can also be used in testing for collision. The transform is the physical location of the GameObject in the game world as well as its rotation and scale on the X, Y, and Z axes. Lastly, a GameObject can have any number of attached components, such as an Audio Listener, a Physics </w:t>
+      </w:r>
+      <w:proofErr w:type="spellStart"/>
+      <w:r>
+        <w:t>RigidBody</w:t>
+      </w:r>
+      <w:proofErr w:type="spellEnd"/>
+      <w:r>
+        <w:t xml:space="preserve">, a Collider, and a Camera. </w:t>
+      </w:r>
+    </w:p>
+    <w:p>
+      <w:pPr>
+        <w:pStyle w:val="UnityBody"/>
+        <w:ind w:left="630"/>
+        <w:jc w:val="center"/>
+      </w:pPr>
+      <w:r>
+        <w:rPr>
+          <w:noProof/>
+          <w:lang w:eastAsia="en-US"/>
+        </w:rPr>
+        <w:drawing>
+          <wp:inline distT="0" distB="0" distL="0" distR="0" wp14:anchorId="45497B2C" wp14:editId="2F072432">
+            <wp:extent cx="3165328" cy="2476500"/>
+            <wp:effectExtent l="0" t="0" r="0" b="0"/>
+            <wp:docPr id="8" name="Picture 8"/>
+            <wp:cNvGraphicFramePr>
+              <a:graphicFrameLocks xmlns:a="http://schemas.openxmlformats.org/drawingml/2006/main" noChangeAspect="1"/>
+            </wp:cNvGraphicFramePr>
+            <a:graphic xmlns:a="http://schemas.openxmlformats.org/drawingml/2006/main">
+              <a:graphicData uri="http://schemas.openxmlformats.org/drawingml/2006/picture">
+                <pic:pic xmlns:pic="http://schemas.openxmlformats.org/drawingml/2006/picture">
+                  <pic:nvPicPr>
+                    <pic:cNvPr id="8" name="GameObject_Unity.png"/>
+                    <pic:cNvPicPr/>
+                  </pic:nvPicPr>
+                  <pic:blipFill>
+                    <a:blip r:embed="rId19">
+                      <a:extLst>
+                        <a:ext uri="{28A0092B-C50C-407E-A947-70E740481C1C}">
+                          <a14:useLocalDpi xmlns:a14="http://schemas.microsoft.com/office/drawing/2010/main" val="0"/>
+                        </a:ext>
+                      </a:extLst>
+                    </a:blip>
+                    <a:stretch>
+                      <a:fillRect/>
+                    </a:stretch>
+                  </pic:blipFill>
+                  <pic:spPr>
+                    <a:xfrm>
+                      <a:off x="0" y="0"/>
+                      <a:ext cx="3169156" cy="2479495"/>
+                    </a:xfrm>
+                    <a:prstGeom prst="rect">
+                      <a:avLst/>
+                    </a:prstGeom>
+                  </pic:spPr>
+                </pic:pic>
+              </a:graphicData>
+            </a:graphic>
+          </wp:inline>
+        </w:drawing>
+      </w:r>
+      <w:r>
+        <w:br/>
+      </w:r>
+      <w:r>
+        <w:rPr>
+          <w:sz w:val="20"/>
+        </w:rPr>
+        <w:t>The Sun GameObject, Component, and Script</w:t>
+      </w:r>
+    </w:p>
+    <w:p>
+      <w:pPr>
+        <w:pStyle w:val="UnityBody"/>
+        <w:ind w:left="630"/>
+      </w:pPr>
+      <w:r>
+        <w:t>When a component is created, there may be one or more scripts attached to it. A script is a specific type of Component that the user is creating and giving functionality to. Once a script is attached to a component it will begin working when the game runs. See below a visualization of the GameObject – Component – Script architecture and relationship.</w:t>
+      </w:r>
+    </w:p>
+    <w:p>
+      <w:pPr>
+        <w:pStyle w:val="UnityBody"/>
+        <w:ind w:left="630"/>
+      </w:pPr>
+      <w:r>
+        <w:t xml:space="preserve">Each GameObject in the game will have these Components and Scripts and can be tweaked and changed during the game’s development. </w:t>
+      </w:r>
+    </w:p>
+    <w:p>
+      <w:pPr>
+        <w:pStyle w:val="UnityBody"/>
+        <w:ind w:left="630"/>
+        <w:jc w:val="center"/>
+        <w:rPr>
+          <w:sz w:val="20"/>
+        </w:rPr>
+      </w:pPr>
+      <w:r>
+        <w:object w:dxaOrig="11311" w:dyaOrig="6900">
+          <v:shape id="_x0000_i1027" type="#_x0000_t75" style="width:468pt;height:285pt" o:ole="">
+            <v:imagedata r:id="rId20" o:title=""/>
+          </v:shape>
+          <o:OLEObject Type="Embed" ProgID="Visio.Drawing.15" ShapeID="_x0000_i1027" DrawAspect="Content" ObjectID="_1487182876" r:id="rId21"/>
+        </w:object>
+      </w:r>
+      <w:r>
+        <w:br/>
+      </w:r>
+      <w:r>
+        <w:rPr>
+          <w:sz w:val="20"/>
+        </w:rPr>
+        <w:t>Visualization of the GameObject and its Components</w:t>
+      </w:r>
+    </w:p>
+    <w:p>
+      <w:pPr>
+        <w:pStyle w:val="UnityBody"/>
+      </w:pPr>
+    </w:p>
+    <w:p>
+      <w:pPr>
         <w:pStyle w:val="UnitySubHeadingFinal"/>
       </w:pPr>
-      <w:bookmarkStart w:id="47" w:name="_Toc413432177"/>
-      <w:r>
-        <w:t>Game Objects Data</w:t>
-      </w:r>
-      <w:bookmarkEnd w:id="47"/>
-    </w:p>
-    <w:p>
-      <w:pPr>
-        <w:pStyle w:val="UnitySubHeadingFinal"/>
-      </w:pPr>
       <w:bookmarkStart w:id="48" w:name="_Toc413432178"/>
       <w:r>
+        <w:lastRenderedPageBreak/>
         <w:t>Data Flow</w:t>
       </w:r>
       <w:bookmarkEnd w:id="48"/>
@@ -9968,7 +10099,6 @@
       </w:pPr>
       <w:bookmarkStart w:id="58" w:name="_Toc413432188"/>
       <w:r>
-        <w:lastRenderedPageBreak/>
         <w:t>Appendix</w:t>
       </w:r>
       <w:bookmarkEnd w:id="58"/>
@@ -9986,8 +10116,8 @@
       </w:r>
     </w:p>
     <w:sectPr>
-      <w:headerReference w:type="default" r:id="rId19"/>
-      <w:footerReference w:type="default" r:id="rId20"/>
+      <w:headerReference w:type="default" r:id="rId22"/>
+      <w:footerReference w:type="default" r:id="rId23"/>
       <w:pgSz w:w="12240" w:h="15840"/>
       <w:pgMar w:top="1440" w:right="1440" w:bottom="1440" w:left="1440" w:header="720" w:footer="720" w:gutter="0"/>
       <w:cols w:space="720"/>
@@ -10088,7 +10218,7 @@
       <w:rPr>
         <w:noProof/>
       </w:rPr>
-      <w:t>5</w:t>
+      <w:t>22</w:t>
     </w:r>
     <w:r>
       <w:fldChar w:fldCharType="end"/>
@@ -14445,7 +14575,7 @@
 </file>
 
 <file path=customXml/itemProps1.xml><?xml version="1.0" encoding="utf-8"?>
-<ds:datastoreItem xmlns:ds="http://schemas.openxmlformats.org/officeDocument/2006/customXml" ds:itemID="{5AFA5B75-8D32-40D5-8CB2-F016EDAFE92C}">
+<ds:datastoreItem xmlns:ds="http://schemas.openxmlformats.org/officeDocument/2006/customXml" ds:itemID="{EAEDBE48-0FEE-4D43-8EB2-050D0CDC1489}">
   <ds:schemaRefs>
     <ds:schemaRef ds:uri="http://schemas.openxmlformats.org/officeDocument/2006/bibliography"/>
   </ds:schemaRefs>

</xml_diff>

<commit_message>
Added in Section 2.3 and 2.4, Characters and Game Play Elements.  Also reformatted tabs, spaces, fixed some spelling.
</commit_message>
<xml_diff>
--- a/Documentation/Design Document/UnityDesignSpecification.docx
+++ b/Documentation/Design Document/UnityDesignSpecification.docx
@@ -1639,7 +1639,21 @@
             <w:rStyle w:val="Hyperlink"/>
             <w:noProof/>
           </w:rPr>
-          <w:t>GUI Objects</w:t>
+          <w:t>GUI O</w:t>
+        </w:r>
+        <w:r>
+          <w:rPr>
+            <w:rStyle w:val="Hyperlink"/>
+            <w:noProof/>
+          </w:rPr>
+          <w:t>b</w:t>
+        </w:r>
+        <w:r>
+          <w:rPr>
+            <w:rStyle w:val="Hyperlink"/>
+            <w:noProof/>
+          </w:rPr>
+          <w:t>jects</w:t>
         </w:r>
         <w:r>
           <w:rPr>
@@ -2927,7 +2941,21 @@
             <w:rStyle w:val="Hyperlink"/>
             <w:noProof/>
           </w:rPr>
-          <w:t>Player Characters</w:t>
+          <w:t>Player Charac</w:t>
+        </w:r>
+        <w:r>
+          <w:rPr>
+            <w:rStyle w:val="Hyperlink"/>
+            <w:noProof/>
+          </w:rPr>
+          <w:t>t</w:t>
+        </w:r>
+        <w:r>
+          <w:rPr>
+            <w:rStyle w:val="Hyperlink"/>
+            <w:noProof/>
+          </w:rPr>
+          <w:t>ers</w:t>
         </w:r>
         <w:r>
           <w:rPr>
@@ -5701,6 +5729,9 @@
       </w:pPr>
       <w:bookmarkStart w:id="1" w:name="_Toc413432132"/>
       <w:r>
+        <w:t xml:space="preserve"> </w:t>
+      </w:r>
+      <w:r>
         <w:t>Design Goals</w:t>
       </w:r>
       <w:bookmarkEnd w:id="1"/>
@@ -5708,7 +5739,7 @@
     <w:p>
       <w:pPr>
         <w:pStyle w:val="UnityBody"/>
-        <w:ind w:left="270"/>
+        <w:ind w:left="810"/>
       </w:pPr>
       <w:r>
         <w:t xml:space="preserve">The goals this game aims to achieve for its target audience is to </w:t>
@@ -5765,6 +5796,9 @@
       </w:pPr>
       <w:bookmarkStart w:id="2" w:name="_Toc413432133"/>
       <w:r>
+        <w:t xml:space="preserve"> </w:t>
+      </w:r>
+      <w:r>
         <w:t>Influences and</w:t>
       </w:r>
       <w:r>
@@ -5775,7 +5809,7 @@
     <w:p>
       <w:pPr>
         <w:pStyle w:val="UnityBody"/>
-        <w:ind w:left="270"/>
+        <w:ind w:left="810"/>
       </w:pPr>
       <w:r>
         <w:t>A team of interdisciplinary students attending the College of Creative Studies were the original creators of the g</w:t>
@@ -5822,218 +5856,236 @@
       <w:r>
         <w:t xml:space="preserve"> using tools such as </w:t>
       </w:r>
-      <w:bookmarkStart w:id="3" w:name="_GoBack"/>
+      <w:proofErr w:type="spellStart"/>
+      <w:r>
+        <w:t>Zbrush</w:t>
+      </w:r>
+      <w:proofErr w:type="spellEnd"/>
+      <w:r>
+        <w:t xml:space="preserve"> and Maya.  </w:t>
+      </w:r>
+      <w:r>
+        <w:t xml:space="preserve">These artwork assets were then handed to the programmers to </w:t>
+      </w:r>
+      <w:r>
+        <w:t xml:space="preserve">be </w:t>
+      </w:r>
+      <w:r>
+        <w:t>implement</w:t>
+      </w:r>
+      <w:r>
+        <w:t>ed</w:t>
+      </w:r>
+      <w:r>
+        <w:t xml:space="preserve"> </w:t>
+      </w:r>
+      <w:r>
+        <w:t>within Unity.</w:t>
+      </w:r>
+    </w:p>
+    <w:p>
+      <w:pPr>
+        <w:pStyle w:val="UnitySubHeadingFinal"/>
+      </w:pPr>
+      <w:bookmarkStart w:id="3" w:name="_Toc413432134"/>
+      <w:r>
+        <w:t xml:space="preserve"> </w:t>
+      </w:r>
+      <w:r>
+        <w:t xml:space="preserve">Target </w:t>
+      </w:r>
+      <w:r>
+        <w:t>Audience</w:t>
+      </w:r>
       <w:bookmarkEnd w:id="3"/>
-      <w:proofErr w:type="spellStart"/>
-      <w:r>
-        <w:t>Zbrush</w:t>
-      </w:r>
-      <w:proofErr w:type="spellEnd"/>
-      <w:r>
-        <w:t xml:space="preserve"> and Maya.  </w:t>
-      </w:r>
-      <w:r>
-        <w:t xml:space="preserve">These artwork assets were then handed to the programmers to </w:t>
-      </w:r>
-      <w:r>
-        <w:t xml:space="preserve">be </w:t>
-      </w:r>
-      <w:r>
-        <w:t>implement</w:t>
-      </w:r>
-      <w:r>
-        <w:t>ed</w:t>
+    </w:p>
+    <w:p>
+      <w:pPr>
+        <w:pStyle w:val="UnityBody"/>
+        <w:ind w:left="810"/>
+      </w:pPr>
+      <w:r>
+        <w:t>Our target audience for the game are gamers who specifically play action</w:t>
+      </w:r>
+      <w:r>
+        <w:t>-</w:t>
+      </w:r>
+      <w:r>
+        <w:t>adventure roleplaying</w:t>
       </w:r>
       <w:r>
         <w:t xml:space="preserve"> </w:t>
       </w:r>
       <w:r>
-        <w:t>within Unity.</w:t>
+        <w:t>games. This audience makes up 13.9% of the entire</w:t>
+      </w:r>
+      <w:r>
+        <w:t xml:space="preserve"> </w:t>
+      </w:r>
+      <w:r>
+        <w:t>U.S. gaming market which consists of 211 million people. This becomes 20</w:t>
+      </w:r>
+      <w:r>
+        <w:t xml:space="preserve"> </w:t>
+      </w:r>
+      <w:r>
+        <w:t>million plus customers within the United States alone. While the age of the</w:t>
+      </w:r>
+      <w:r>
+        <w:t xml:space="preserve"> </w:t>
+      </w:r>
+      <w:r>
+        <w:t xml:space="preserve">average gamer lies at 31, the age of the average </w:t>
+      </w:r>
+      <w:r>
+        <w:t>RPG</w:t>
+      </w:r>
+      <w:r>
+        <w:t xml:space="preserve"> players lies at 26.</w:t>
+      </w:r>
+      <w:r>
+        <w:t xml:space="preserve"> (1)</w:t>
       </w:r>
     </w:p>
     <w:p>
       <w:pPr>
         <w:pStyle w:val="UnitySubHeadingFinal"/>
-      </w:pPr>
-      <w:bookmarkStart w:id="4" w:name="_Toc413432134"/>
+        <w:ind w:left="720"/>
+      </w:pPr>
+      <w:bookmarkStart w:id="4" w:name="_Toc413432135"/>
+      <w:r>
+        <w:t xml:space="preserve"> </w:t>
+      </w:r>
       <w:r>
         <w:t xml:space="preserve">Target </w:t>
       </w:r>
       <w:r>
-        <w:t>Audience</w:t>
+        <w:t>Customer</w:t>
       </w:r>
       <w:bookmarkEnd w:id="4"/>
     </w:p>
     <w:p>
       <w:pPr>
         <w:pStyle w:val="UnityBody"/>
-        <w:ind w:left="270"/>
-      </w:pPr>
-      <w:r>
-        <w:t>Our target audience for the game are gamers who specifically play action</w:t>
+        <w:ind w:left="720"/>
+      </w:pPr>
+      <w:r>
+        <w:t>Our target customer is a male or female whose age fall within the range of</w:t>
+      </w:r>
+      <w:r>
+        <w:t xml:space="preserve"> </w:t>
+      </w:r>
+      <w:r>
+        <w:t>22</w:t>
       </w:r>
       <w:r>
         <w:t>-</w:t>
       </w:r>
       <w:r>
-        <w:t>adventure roleplaying</w:t>
+        <w:t>30</w:t>
       </w:r>
       <w:r>
         <w:t xml:space="preserve"> </w:t>
       </w:r>
       <w:r>
-        <w:t>games. This audience makes up 13.9% of the entire</w:t>
+        <w:t>with the average age being 26. This customer takes many precautions</w:t>
       </w:r>
       <w:r>
         <w:t xml:space="preserve"> </w:t>
       </w:r>
       <w:r>
-        <w:t>U.S. gaming market which consists of 211 million people. This becomes 20</w:t>
+        <w:t>before making the decision to purchase a new game. Being so integrated with</w:t>
       </w:r>
       <w:r>
         <w:t xml:space="preserve"> </w:t>
       </w:r>
       <w:r>
-        <w:t>million plus customers within the United States alone. While the age of the</w:t>
+        <w:t>the digital age, our target customer has a tendency to retrieve information on</w:t>
       </w:r>
       <w:r>
         <w:t xml:space="preserve"> </w:t>
       </w:r>
       <w:r>
-        <w:t xml:space="preserve">average gamer lies at 31, the age of the average </w:t>
-      </w:r>
-      <w:r>
-        <w:t>RPG</w:t>
-      </w:r>
-      <w:r>
-        <w:t xml:space="preserve"> players lies at 26.</w:t>
-      </w:r>
-      <w:r>
-        <w:t xml:space="preserve"> (1)</w:t>
-      </w:r>
-    </w:p>
-    <w:p>
-      <w:pPr>
-        <w:pStyle w:val="UnitySubHeadingFinal"/>
-      </w:pPr>
-      <w:bookmarkStart w:id="5" w:name="_Toc413432135"/>
-      <w:r>
-        <w:t xml:space="preserve">Target </w:t>
-      </w:r>
-      <w:r>
-        <w:t>Customer</w:t>
-      </w:r>
-      <w:bookmarkEnd w:id="5"/>
+        <w:t>potential purchases through blogs and other online media outlets. Much of</w:t>
+      </w:r>
+      <w:r>
+        <w:t xml:space="preserve"> </w:t>
+      </w:r>
+      <w:r>
+        <w:t xml:space="preserve">their decision is centered </w:t>
+      </w:r>
+      <w:r>
+        <w:t>on</w:t>
+      </w:r>
+      <w:r>
+        <w:t xml:space="preserve"> reviews of the games by others who have</w:t>
+      </w:r>
+      <w:r>
+        <w:t xml:space="preserve"> </w:t>
+      </w:r>
+      <w:r>
+        <w:t>played it. When our customer chooses to purchase a game, they expect three</w:t>
+      </w:r>
+      <w:r>
+        <w:t xml:space="preserve"> criteria</w:t>
+      </w:r>
+      <w:r>
+        <w:t xml:space="preserve"> to be met:</w:t>
+      </w:r>
     </w:p>
     <w:p>
       <w:pPr>
         <w:pStyle w:val="UnityBody"/>
-        <w:ind w:left="270"/>
-      </w:pPr>
-      <w:r>
-        <w:t>Our target customer is a male or female whose age fall within the range of</w:t>
+        <w:numPr>
+          <w:ilvl w:val="0"/>
+          <w:numId w:val="25"/>
+        </w:numPr>
+      </w:pPr>
+      <w:r>
+        <w:t>The ability to customize the character they interact with to some</w:t>
       </w:r>
       <w:r>
         <w:t xml:space="preserve"> </w:t>
       </w:r>
       <w:r>
-        <w:t>22</w:t>
-      </w:r>
-      <w:r>
-        <w:t>-</w:t>
-      </w:r>
-      <w:r>
-        <w:t>30</w:t>
+        <w:t>extent.</w:t>
+      </w:r>
+    </w:p>
+    <w:p>
+      <w:pPr>
+        <w:pStyle w:val="UnityBody"/>
+        <w:numPr>
+          <w:ilvl w:val="0"/>
+          <w:numId w:val="25"/>
+        </w:numPr>
+      </w:pPr>
+      <w:r>
+        <w:t>The freedom to explore the setting in which they are placed.</w:t>
+      </w:r>
+    </w:p>
+    <w:p>
+      <w:pPr>
+        <w:pStyle w:val="UnityBody"/>
+        <w:numPr>
+          <w:ilvl w:val="0"/>
+          <w:numId w:val="25"/>
+        </w:numPr>
+      </w:pPr>
+      <w:r>
+        <w:t>Last and most importantly, a strong storyline with characters they</w:t>
       </w:r>
       <w:r>
         <w:t xml:space="preserve"> </w:t>
       </w:r>
       <w:r>
-        <w:t>with the average age being 26. This customer takes many precautions</w:t>
-      </w:r>
-      <w:r>
-        <w:t xml:space="preserve"> </w:t>
-      </w:r>
-      <w:r>
-        <w:t>before making the decision to purchase a new game. Being so integrated with</w:t>
-      </w:r>
-      <w:r>
-        <w:t xml:space="preserve"> </w:t>
-      </w:r>
-      <w:r>
-        <w:t>the digital age, our target customer has a tendency to retrieve information on</w:t>
-      </w:r>
-      <w:r>
-        <w:t xml:space="preserve"> </w:t>
-      </w:r>
-      <w:r>
-        <w:t>potential purchases through blogs and other online media outlets. Much of</w:t>
-      </w:r>
-      <w:r>
-        <w:t xml:space="preserve"> </w:t>
-      </w:r>
-      <w:r>
-        <w:t xml:space="preserve">their decision is centered </w:t>
-      </w:r>
-      <w:r>
-        <w:t>on</w:t>
-      </w:r>
-      <w:r>
-        <w:t xml:space="preserve"> reviews of the games by others who have</w:t>
-      </w:r>
-      <w:r>
-        <w:t xml:space="preserve"> </w:t>
-      </w:r>
-      <w:r>
-        <w:t>played it. When our customer chooses to purchase a game, they expect three</w:t>
-      </w:r>
-      <w:r>
-        <w:t xml:space="preserve"> criteria</w:t>
-      </w:r>
-      <w:r>
-        <w:t xml:space="preserve"> to be met:</w:t>
-      </w:r>
-    </w:p>
-    <w:p>
-      <w:pPr>
-        <w:pStyle w:val="UnityBody"/>
-        <w:ind w:left="270"/>
-      </w:pPr>
-      <w:r>
-        <w:t>1) The ability to customize the character they interact with to some</w:t>
-      </w:r>
-      <w:r>
-        <w:t xml:space="preserve"> </w:t>
-      </w:r>
-      <w:r>
-        <w:t>extent.</w:t>
-      </w:r>
-    </w:p>
-    <w:p>
-      <w:pPr>
-        <w:pStyle w:val="UnityBody"/>
-        <w:ind w:left="270"/>
-      </w:pPr>
-      <w:r>
-        <w:t>2) The freedom to explore the setting in which they are placed.</w:t>
-      </w:r>
-    </w:p>
-    <w:p>
-      <w:pPr>
-        <w:pStyle w:val="UnityBody"/>
-        <w:ind w:left="270"/>
-      </w:pPr>
-      <w:r>
-        <w:t>3) Last and most importantly, a strong storyline with characters they</w:t>
-      </w:r>
-      <w:r>
-        <w:t xml:space="preserve"> </w:t>
-      </w:r>
-      <w:r>
         <w:t>can empathize and connect to.</w:t>
       </w:r>
       <w:r>
-        <w:t xml:space="preserve"> This customer enjoys the option of choice and takes pride in the characters they create. The power to choose what their character wears, says, and does, places them in a position where they gain a sense of vested interest in the character.</w:t>
+        <w:t xml:space="preserve"> This customer enjoys the option of choice and takes pride in the characters they create. The power to choose what their character wears, says, and </w:t>
+      </w:r>
+      <w:r>
+        <w:lastRenderedPageBreak/>
+        <w:t>does, places them in a position where they gain a sense of vested interest in the character.</w:t>
       </w:r>
       <w:r>
         <w:t xml:space="preserve"> (1)</w:t>
@@ -6053,30 +6105,29 @@
           <w:numId w:val="3"/>
         </w:numPr>
       </w:pPr>
-      <w:bookmarkStart w:id="6" w:name="_Toc413432136"/>
-      <w:r>
-        <w:lastRenderedPageBreak/>
+      <w:bookmarkStart w:id="5" w:name="_Toc413432136"/>
+      <w:r>
         <w:t>Functional Specifications</w:t>
       </w:r>
+      <w:bookmarkEnd w:id="5"/>
+    </w:p>
+    <w:p>
+      <w:pPr>
+        <w:pStyle w:val="UnityBody"/>
+      </w:pPr>
+      <w:r>
+        <w:t>This section will go over our game mechanics.</w:t>
+      </w:r>
+    </w:p>
+    <w:p>
+      <w:pPr>
+        <w:pStyle w:val="UnitySubHeadingFinal"/>
+      </w:pPr>
+      <w:bookmarkStart w:id="6" w:name="_Toc413432137"/>
+      <w:r>
+        <w:t>Core Game Play</w:t>
+      </w:r>
       <w:bookmarkEnd w:id="6"/>
-    </w:p>
-    <w:p>
-      <w:pPr>
-        <w:pStyle w:val="UnityBody"/>
-      </w:pPr>
-      <w:r>
-        <w:t>This section will go over our game mechanics.</w:t>
-      </w:r>
-    </w:p>
-    <w:p>
-      <w:pPr>
-        <w:pStyle w:val="UnitySubHeadingFinal"/>
-      </w:pPr>
-      <w:bookmarkStart w:id="7" w:name="_Toc413432137"/>
-      <w:r>
-        <w:t>Core Game Play</w:t>
-      </w:r>
-      <w:bookmarkEnd w:id="7"/>
     </w:p>
     <w:p>
       <w:pPr>
@@ -6091,11 +6142,11 @@
       <w:pPr>
         <w:pStyle w:val="UnitySubHeadingFinal"/>
       </w:pPr>
-      <w:bookmarkStart w:id="8" w:name="_Toc413432138"/>
+      <w:bookmarkStart w:id="7" w:name="_Toc413432138"/>
       <w:r>
         <w:t>Game Flow</w:t>
       </w:r>
-      <w:bookmarkEnd w:id="8"/>
+      <w:bookmarkEnd w:id="7"/>
     </w:p>
     <w:p>
       <w:pPr>
@@ -6115,7 +6166,7 @@
     <w:p>
       <w:pPr>
         <w:pStyle w:val="UnityBody"/>
-        <w:ind w:left="630"/>
+        <w:ind w:left="-540"/>
       </w:pPr>
       <w:r>
         <w:object w:dxaOrig="12675" w:dyaOrig="10306">
@@ -6138,10 +6189,10 @@
             <v:path o:extrusionok="f" gradientshapeok="t" o:connecttype="rect"/>
             <o:lock v:ext="edit" aspectratio="t"/>
           </v:shapetype>
-          <v:shape id="_x0000_i1025" type="#_x0000_t75" style="width:468pt;height:380.25pt" o:ole="">
+          <v:shape id="_x0000_i1025" type="#_x0000_t75" style="width:533.25pt;height:434.25pt" o:ole="">
             <v:imagedata r:id="rId8" o:title=""/>
           </v:shape>
-          <o:OLEObject Type="Embed" ProgID="Visio.Drawing.15" ShapeID="_x0000_i1025" DrawAspect="Content" ObjectID="_1487181560" r:id="rId9"/>
+          <o:OLEObject Type="Embed" ProgID="Visio.Drawing.15" ShapeID="_x0000_i1025" DrawAspect="Content" ObjectID="_1487185813" r:id="rId9"/>
         </w:object>
       </w:r>
     </w:p>
@@ -6149,11 +6200,14 @@
       <w:pPr>
         <w:pStyle w:val="UnitySubHeadingFinal"/>
       </w:pPr>
-      <w:bookmarkStart w:id="9" w:name="_Toc413432139"/>
+      <w:bookmarkStart w:id="8" w:name="_Toc413432139"/>
+      <w:r>
+        <w:t xml:space="preserve"> </w:t>
+      </w:r>
       <w:r>
         <w:t>Characters</w:t>
       </w:r>
-      <w:bookmarkEnd w:id="9"/>
+      <w:bookmarkEnd w:id="8"/>
     </w:p>
     <w:p>
       <w:pPr>
@@ -6161,19 +6215,20 @@
         <w:ind w:left="630"/>
       </w:pPr>
       <w:r>
-        <w:t>A list of game characters and brief description.</w:t>
-      </w:r>
-    </w:p>
-    <w:p>
-      <w:pPr>
-        <w:pStyle w:val="UnitySubHeadingFinal"/>
-      </w:pPr>
-      <w:bookmarkStart w:id="10" w:name="_Toc413432140"/>
-      <w:r>
-        <w:lastRenderedPageBreak/>
-        <w:t>Game Play Elements</w:t>
-      </w:r>
-      <w:bookmarkEnd w:id="10"/>
+        <w:t>The</w:t>
+      </w:r>
+      <w:r>
+        <w:t xml:space="preserve"> Hero </w:t>
+      </w:r>
+      <w:r>
+        <w:t>–</w:t>
+      </w:r>
+      <w:r>
+        <w:t xml:space="preserve"> </w:t>
+      </w:r>
+      <w:r>
+        <w:t>The main character who is controlled by the player, he is an emissary who was created by the massive creature so that, through you, it could communicate with the cities of people who live now within it.</w:t>
+      </w:r>
     </w:p>
     <w:p>
       <w:pPr>
@@ -6181,18 +6236,8 @@
         <w:ind w:left="630"/>
       </w:pPr>
       <w:r>
-        <w:t>A list of game elements (treasure chest, boulder, essence, player health) and brief description.</w:t>
-      </w:r>
-    </w:p>
-    <w:p>
-      <w:pPr>
-        <w:pStyle w:val="UnitySubHeadingFinal"/>
-      </w:pPr>
-      <w:bookmarkStart w:id="11" w:name="_Toc413432141"/>
-      <w:r>
-        <w:t>Game Physics and Statistics</w:t>
-      </w:r>
-      <w:bookmarkEnd w:id="11"/>
+        <w:t>Friendly Old Man NPC – Interacts with the main hero through a short dialogue, providing the player information about the island, how to fight enemies, and how to collect/use potions and essences.</w:t>
+      </w:r>
     </w:p>
     <w:p>
       <w:pPr>
@@ -6200,6 +6245,422 @@
         <w:ind w:left="630"/>
       </w:pPr>
       <w:r>
+        <w:t xml:space="preserve">Enemy Insect NPC – The main antagonist in the game, a simple minded but fierce insectoid.  They are the main combatants in the game for the player to interact and </w:t>
+      </w:r>
+      <w:r>
+        <w:lastRenderedPageBreak/>
+        <w:t>fight with.  They will have small patrol routes and react to the player walking within a certain proximity before they aggress onto the player.</w:t>
+      </w:r>
+    </w:p>
+    <w:p>
+      <w:pPr>
+        <w:pStyle w:val="UnitySubHeadingFinal"/>
+      </w:pPr>
+      <w:bookmarkStart w:id="9" w:name="_Toc413432140"/>
+      <w:r>
+        <w:t xml:space="preserve"> </w:t>
+      </w:r>
+      <w:r>
+        <w:t>Game Play Elements</w:t>
+      </w:r>
+      <w:bookmarkEnd w:id="9"/>
+    </w:p>
+    <w:p>
+      <w:pPr>
+        <w:pStyle w:val="UnityBody"/>
+        <w:ind w:left="630"/>
+      </w:pPr>
+      <w:r>
+        <w:rPr>
+          <w:b/>
+        </w:rPr>
+        <w:t>Health</w:t>
+      </w:r>
+      <w:r>
+        <w:t xml:space="preserve"> – A simple</w:t>
+      </w:r>
+      <w:r>
+        <w:t xml:space="preserve"> </w:t>
+      </w:r>
+      <w:r>
+        <w:t xml:space="preserve">health </w:t>
+      </w:r>
+      <w:r>
+        <w:t>points</w:t>
+      </w:r>
+      <w:r>
+        <w:t xml:space="preserve"> counter which will determine whether</w:t>
+      </w:r>
+      <w:r>
+        <w:t xml:space="preserve"> the player has taken enough damage to reach the threshold</w:t>
+      </w:r>
+      <w:r>
+        <w:t xml:space="preserve"> for</w:t>
+      </w:r>
+      <w:r>
+        <w:t xml:space="preserve"> in-game death.</w:t>
+      </w:r>
+      <w:r>
+        <w:t xml:space="preserve">  This will be </w:t>
+      </w:r>
+      <w:r>
+        <w:t>displayed as a sliding red bar on the UI</w:t>
+      </w:r>
+      <w:r>
+        <w:t>, and the player will start with 200 health points.  A health count greater than 0 will allow the player to maintain control over the hero.  Conversely, once it reaches 0, the hero will play a death animation and the player will be directed towards a continue screen.</w:t>
+      </w:r>
+    </w:p>
+    <w:p>
+      <w:pPr>
+        <w:pStyle w:val="UnityBody"/>
+        <w:ind w:left="630"/>
+      </w:pPr>
+    </w:p>
+    <w:p>
+      <w:pPr>
+        <w:pStyle w:val="UnityBody"/>
+        <w:ind w:left="630"/>
+      </w:pPr>
+      <w:r>
+        <w:rPr>
+          <w:b/>
+        </w:rPr>
+        <w:t>Stamina</w:t>
+      </w:r>
+      <w:r>
+        <w:t xml:space="preserve"> – </w:t>
+      </w:r>
+      <w:r>
+        <w:t>Another</w:t>
+      </w:r>
+      <w:r>
+        <w:t xml:space="preserve"> player</w:t>
+      </w:r>
+      <w:r>
+        <w:t xml:space="preserve"> co</w:t>
+      </w:r>
+      <w:bookmarkStart w:id="10" w:name="_GoBack"/>
+      <w:bookmarkEnd w:id="10"/>
+      <w:r>
+        <w:t xml:space="preserve">unter visually represented by a (green) bar on the UI.  </w:t>
+      </w:r>
+      <w:r>
+        <w:t xml:space="preserve">The hero will start with </w:t>
+      </w:r>
+      <w:r>
+        <w:t xml:space="preserve">a maximum </w:t>
+      </w:r>
+      <w:r>
+        <w:t xml:space="preserve">150 stamina points, and will always recover 10 pts/sec (5 if </w:t>
+      </w:r>
+      <w:r>
+        <w:t xml:space="preserve">actively </w:t>
+      </w:r>
+      <w:r>
+        <w:t>blocking).</w:t>
+      </w:r>
+      <w:r>
+        <w:t xml:space="preserve"> </w:t>
+      </w:r>
+      <w:r>
+        <w:t xml:space="preserve"> If </w:t>
+      </w:r>
+      <w:r>
+        <w:t xml:space="preserve">stamina reaches 0, then there will be a 2 second </w:t>
+      </w:r>
+      <w:r>
+        <w:t xml:space="preserve">delay before recharging resumes.  </w:t>
+      </w:r>
+      <w:r>
+        <w:t xml:space="preserve">If the player’s stamina bar is depleted, their movement actions will </w:t>
+      </w:r>
+      <w:r>
+        <w:t>be limited</w:t>
+      </w:r>
+      <w:r>
+        <w:t xml:space="preserve"> to the standard walk.</w:t>
+      </w:r>
+    </w:p>
+    <w:p>
+      <w:pPr>
+        <w:pStyle w:val="UnityBody"/>
+        <w:ind w:left="630"/>
+      </w:pPr>
+      <w:r>
+        <w:t>The player’s stamina count</w:t>
+      </w:r>
+      <w:r>
+        <w:t xml:space="preserve"> will be</w:t>
+      </w:r>
+      <w:r>
+        <w:t xml:space="preserve"> </w:t>
+      </w:r>
+      <w:r>
+        <w:t xml:space="preserve">deprecated by each of the following player actions: </w:t>
+      </w:r>
+    </w:p>
+    <w:p>
+      <w:pPr>
+        <w:pStyle w:val="UnityBody"/>
+        <w:numPr>
+          <w:ilvl w:val="0"/>
+          <w:numId w:val="23"/>
+        </w:numPr>
+      </w:pPr>
+      <w:r>
+        <w:t>S</w:t>
+      </w:r>
+      <w:r>
+        <w:t>printing</w:t>
+      </w:r>
+      <w:r>
+        <w:t>: 15 pts/sec</w:t>
+      </w:r>
+    </w:p>
+    <w:p>
+      <w:pPr>
+        <w:pStyle w:val="UnityBody"/>
+        <w:numPr>
+          <w:ilvl w:val="0"/>
+          <w:numId w:val="23"/>
+        </w:numPr>
+      </w:pPr>
+      <w:r>
+        <w:t>A</w:t>
+      </w:r>
+      <w:r>
+        <w:t>ttacking</w:t>
+      </w:r>
+      <w:r>
+        <w:t>: 30 pts/ea.</w:t>
+      </w:r>
+    </w:p>
+    <w:p>
+      <w:pPr>
+        <w:pStyle w:val="UnityBody"/>
+        <w:numPr>
+          <w:ilvl w:val="0"/>
+          <w:numId w:val="23"/>
+        </w:numPr>
+      </w:pPr>
+      <w:r>
+        <w:t>B</w:t>
+      </w:r>
+      <w:r>
+        <w:t>locking</w:t>
+      </w:r>
+      <w:r>
+        <w:t>: Equivalent to incoming attack</w:t>
+      </w:r>
+    </w:p>
+    <w:p>
+      <w:pPr>
+        <w:pStyle w:val="UnityBody"/>
+        <w:numPr>
+          <w:ilvl w:val="0"/>
+          <w:numId w:val="23"/>
+        </w:numPr>
+      </w:pPr>
+      <w:r>
+        <w:t>R</w:t>
+      </w:r>
+      <w:r>
+        <w:t>olling</w:t>
+      </w:r>
+      <w:r>
+        <w:t>: 30 pts/ea.</w:t>
+      </w:r>
+    </w:p>
+    <w:p>
+      <w:pPr>
+        <w:pStyle w:val="UnityBody"/>
+        <w:numPr>
+          <w:ilvl w:val="0"/>
+          <w:numId w:val="23"/>
+        </w:numPr>
+      </w:pPr>
+      <w:r>
+        <w:t>S</w:t>
+      </w:r>
+      <w:r>
+        <w:t>idestepping</w:t>
+      </w:r>
+      <w:r>
+        <w:t>: 15 pts/ea.</w:t>
+      </w:r>
+    </w:p>
+    <w:p>
+      <w:pPr>
+        <w:pStyle w:val="UnityBody"/>
+        <w:ind w:left="630"/>
+      </w:pPr>
+    </w:p>
+    <w:p>
+      <w:pPr>
+        <w:pStyle w:val="UnityBody"/>
+        <w:ind w:left="630"/>
+      </w:pPr>
+      <w:r>
+        <w:rPr>
+          <w:b/>
+        </w:rPr>
+        <w:t>Essence</w:t>
+      </w:r>
+      <w:r>
+        <w:t xml:space="preserve"> – </w:t>
+      </w:r>
+      <w:r>
+        <w:t>Small pick-ups which will automatically fly to the player</w:t>
+      </w:r>
+      <w:r>
+        <w:t xml:space="preserve"> then disappear upon collision when the player is within a short</w:t>
+      </w:r>
+      <w:r>
+        <w:t xml:space="preserve"> proximity.  Each essence will increase the counter on the UI by 1, </w:t>
+      </w:r>
+      <w:r>
+        <w:t>and after a pre-determined threshold is met, a special attack will be unlocked, and available for the player to perform. (This is currently a stretch-goal for the demo.)</w:t>
+      </w:r>
+    </w:p>
+    <w:p>
+      <w:pPr>
+        <w:pStyle w:val="UnityBody"/>
+        <w:ind w:left="630"/>
+      </w:pPr>
+    </w:p>
+    <w:p>
+      <w:pPr>
+        <w:pStyle w:val="UnityBody"/>
+        <w:ind w:left="630"/>
+      </w:pPr>
+      <w:r>
+        <w:rPr>
+          <w:b/>
+        </w:rPr>
+        <w:t>Potion</w:t>
+      </w:r>
+      <w:r>
+        <w:t xml:space="preserve"> – </w:t>
+      </w:r>
+      <w:r>
+        <w:t>Collectable items found throughout the game world which can be consumed by the player to recover health and stamina on-demand.  Potions will have a dedicated animation where the player takes a drink whenever the player decides to use one.  Using a potion will restore 80 health points, and 70 stamina points.  They will not be able to restore points over the pre-defined maximums.</w:t>
+      </w:r>
+    </w:p>
+    <w:p>
+      <w:pPr>
+        <w:pStyle w:val="UnityBody"/>
+        <w:ind w:left="630"/>
+      </w:pPr>
+    </w:p>
+    <w:p>
+      <w:pPr>
+        <w:pStyle w:val="UnityBody"/>
+        <w:ind w:left="630"/>
+      </w:pPr>
+      <w:r>
+        <w:rPr>
+          <w:b/>
+        </w:rPr>
+        <w:t>Treasure Chest</w:t>
+      </w:r>
+      <w:r>
+        <w:t xml:space="preserve"> – </w:t>
+      </w:r>
+      <w:r>
+        <w:t>An interactive model in-game which the player can approach and use an action key to open</w:t>
+      </w:r>
+      <w:r>
+        <w:t xml:space="preserve"> it,</w:t>
+      </w:r>
+      <w:r>
+        <w:t xml:space="preserve"> and </w:t>
+      </w:r>
+      <w:r>
+        <w:t>collect</w:t>
+      </w:r>
+      <w:r>
+        <w:t xml:space="preserve"> 5 potions</w:t>
+      </w:r>
+      <w:r>
+        <w:t xml:space="preserve"> from</w:t>
+      </w:r>
+      <w:r>
+        <w:t xml:space="preserve"> within.</w:t>
+      </w:r>
+    </w:p>
+    <w:p>
+      <w:pPr>
+        <w:pStyle w:val="UnityBody"/>
+        <w:ind w:left="630"/>
+      </w:pPr>
+    </w:p>
+    <w:p>
+      <w:pPr>
+        <w:pStyle w:val="UnityBody"/>
+        <w:ind w:left="630"/>
+      </w:pPr>
+      <w:r>
+        <w:rPr>
+          <w:b/>
+        </w:rPr>
+        <w:t>Boulder</w:t>
+      </w:r>
+      <w:r>
+        <w:t xml:space="preserve"> –</w:t>
+      </w:r>
+      <w:r>
+        <w:t xml:space="preserve"> An interactive game-world object which can be released after solving the puzzle.  It can roll around the island, and damage enemies who come into contact with it.</w:t>
+      </w:r>
+    </w:p>
+    <w:p>
+      <w:pPr>
+        <w:pStyle w:val="UnityBody"/>
+        <w:ind w:left="630"/>
+      </w:pPr>
+    </w:p>
+    <w:p>
+      <w:pPr>
+        <w:pStyle w:val="UnityBody"/>
+        <w:ind w:left="630"/>
+      </w:pPr>
+      <w:r>
+        <w:rPr>
+          <w:b/>
+        </w:rPr>
+        <w:t>Puzzle</w:t>
+      </w:r>
+      <w:r>
+        <w:t xml:space="preserve"> – There will be a puzzle intended to briefly vary the style of gameplay, requesting the player to step on three different </w:t>
+      </w:r>
+      <w:r>
+        <w:t xml:space="preserve">raised </w:t>
+      </w:r>
+      <w:r>
+        <w:t xml:space="preserve">tiles </w:t>
+      </w:r>
+      <w:r>
+        <w:t>in the correct order.  When a tile is stepped on in the right order, it will remain lowered.  Once the correct order has been inputted, the boulder will be released.  Upon stepping on a tile in the wrong order (whether it be the first or last), the tiles will all raise and reset to their original positions.  The purpose of which is to instantly tell the player something went wrong due to that specific action, and to encourage them to try again.</w:t>
+      </w:r>
+    </w:p>
+    <w:p>
+      <w:pPr>
+        <w:pStyle w:val="UnitySubHeadingFinal"/>
+      </w:pPr>
+      <w:bookmarkStart w:id="11" w:name="_Toc413432141"/>
+      <w:r>
+        <w:t xml:space="preserve"> </w:t>
+      </w:r>
+      <w:r>
+        <w:t>Game Physics and Statistics</w:t>
+      </w:r>
+      <w:bookmarkEnd w:id="11"/>
+    </w:p>
+    <w:p>
+      <w:pPr>
+        <w:pStyle w:val="UnityBody"/>
+        <w:ind w:left="630"/>
+      </w:pPr>
+      <w:r>
         <w:t>Explanation of how the game physics work. Each interaction with objects and the physics behind them. Bumping into enemies, walking into non interactive objects (walls).</w:t>
       </w:r>
     </w:p>
@@ -6208,6 +6669,9 @@
         <w:pStyle w:val="UnitySubHeadingFinal"/>
       </w:pPr>
       <w:bookmarkStart w:id="12" w:name="_Toc413432142"/>
+      <w:r>
+        <w:t xml:space="preserve"> </w:t>
+      </w:r>
       <w:r>
         <w:t>Artificial Intelligence</w:t>
       </w:r>
@@ -6269,6 +6733,9 @@
       </w:pPr>
       <w:bookmarkStart w:id="14" w:name="_Toc413432144"/>
       <w:r>
+        <w:t xml:space="preserve"> </w:t>
+      </w:r>
+      <w:r>
         <w:t>Main Game Menu</w:t>
       </w:r>
       <w:bookmarkEnd w:id="14"/>
@@ -6324,6 +6791,7 @@
         </w:numPr>
       </w:pPr>
       <w:r>
+        <w:lastRenderedPageBreak/>
         <w:t>Options</w:t>
       </w:r>
     </w:p>
@@ -6372,7 +6840,6 @@
         </w:numPr>
       </w:pPr>
       <w:r>
-        <w:lastRenderedPageBreak/>
         <w:t>The player will be able to adjust how bright the game is from this option in case of low light or if they are sensitive to the bright lights in the game.</w:t>
       </w:r>
     </w:p>
@@ -6486,7 +6953,7 @@
           <v:shape id="_x0000_i1026" type="#_x0000_t75" style="width:468pt;height:430.5pt" o:ole="">
             <v:imagedata r:id="rId10" o:title=""/>
           </v:shape>
-          <o:OLEObject Type="Embed" ProgID="Visio.Drawing.15" ShapeID="_x0000_i1026" DrawAspect="Content" ObjectID="_1487181561" r:id="rId11"/>
+          <o:OLEObject Type="Embed" ProgID="Visio.Drawing.15" ShapeID="_x0000_i1026" DrawAspect="Content" ObjectID="_1487185814" r:id="rId11"/>
         </w:object>
       </w:r>
       <w:r>
@@ -6696,6 +7163,9 @@
       </w:pPr>
       <w:bookmarkStart w:id="15" w:name="_Toc413432145"/>
       <w:r>
+        <w:t xml:space="preserve"> </w:t>
+      </w:r>
+      <w:r>
         <w:t>GUI</w:t>
       </w:r>
       <w:r>
@@ -6900,6 +7370,9 @@
       </w:pPr>
       <w:bookmarkStart w:id="17" w:name="_Toc413432147"/>
       <w:r>
+        <w:t xml:space="preserve"> </w:t>
+      </w:r>
+      <w:r>
         <w:t>Overall</w:t>
       </w:r>
       <w:r>
@@ -6946,6 +7419,9 @@
       <w:bookmarkStart w:id="18" w:name="_Toc413432148"/>
       <w:r>
         <w:lastRenderedPageBreak/>
+        <w:t xml:space="preserve"> </w:t>
+      </w:r>
+      <w:r>
         <w:t>3D Art and Animations</w:t>
       </w:r>
       <w:bookmarkEnd w:id="18"/>
@@ -7067,6 +7543,9 @@
       </w:pPr>
       <w:bookmarkStart w:id="19" w:name="_Toc413432149"/>
       <w:r>
+        <w:t xml:space="preserve"> </w:t>
+      </w:r>
+      <w:r>
         <w:t>GUI</w:t>
       </w:r>
       <w:bookmarkEnd w:id="19"/>
@@ -7085,6 +7564,9 @@
         <w:pStyle w:val="UnitySubHeadingFinal"/>
       </w:pPr>
       <w:bookmarkStart w:id="20" w:name="_Toc413432150"/>
+      <w:r>
+        <w:t xml:space="preserve"> </w:t>
+      </w:r>
       <w:r>
         <w:t>Terrain</w:t>
       </w:r>
@@ -7180,6 +7662,9 @@
       </w:pPr>
       <w:bookmarkStart w:id="21" w:name="_Toc413432151"/>
       <w:r>
+        <w:t xml:space="preserve"> </w:t>
+      </w:r>
+      <w:r>
         <w:t>Game Play Elements</w:t>
       </w:r>
       <w:bookmarkEnd w:id="21"/>
@@ -7199,6 +7684,9 @@
       </w:pPr>
       <w:bookmarkStart w:id="22" w:name="_Toc413432152"/>
       <w:r>
+        <w:t xml:space="preserve"> </w:t>
+      </w:r>
+      <w:r>
         <w:t>Special Effects</w:t>
       </w:r>
       <w:bookmarkEnd w:id="22"/>
@@ -7226,6 +7714,9 @@
       </w:pPr>
       <w:bookmarkStart w:id="23" w:name="_Toc413432153"/>
       <w:r>
+        <w:t xml:space="preserve"> </w:t>
+      </w:r>
+      <w:r>
         <w:t>Marketing and Packaging Art</w:t>
       </w:r>
       <w:bookmarkEnd w:id="23"/>
@@ -7257,15 +7748,13 @@
         <w:ind w:left="630"/>
       </w:pPr>
       <w:r>
-        <w:t xml:space="preserve">Image of the </w:t>
-      </w:r>
-      <w:proofErr w:type="spellStart"/>
-      <w:r>
-        <w:t>spash</w:t>
-      </w:r>
-      <w:proofErr w:type="spellEnd"/>
-      <w:r>
-        <w:t xml:space="preserve"> art used at the start of the game along with an icon for our executable.</w:t>
+        <w:t>Image of the sp</w:t>
+      </w:r>
+      <w:r>
+        <w:t>l</w:t>
+      </w:r>
+      <w:r>
+        <w:t>ash art used at the start of the game along with an icon for our executable.</w:t>
       </w:r>
     </w:p>
     <w:p>
@@ -7273,6 +7762,9 @@
         <w:pStyle w:val="UnitySubHeadingFinal"/>
       </w:pPr>
       <w:bookmarkStart w:id="24" w:name="_Toc413432154"/>
+      <w:r>
+        <w:t xml:space="preserve"> </w:t>
+      </w:r>
       <w:r>
         <w:t>Assets Pipeline</w:t>
       </w:r>
@@ -7306,12 +7798,17 @@
       </w:r>
       <w:r>
         <w:tab/>
-      </w:r>
-      <w:proofErr w:type="spellStart"/>
-      <w:r>
-        <w:t>Enviornment</w:t>
-      </w:r>
-      <w:proofErr w:type="spellEnd"/>
+        <w:t>Envi</w:t>
+      </w:r>
+      <w:r>
+        <w:t>r</w:t>
+      </w:r>
+      <w:r>
+        <w:t>o</w:t>
+      </w:r>
+      <w:r>
+        <w:t>nment</w:t>
+      </w:r>
     </w:p>
     <w:p>
       <w:pPr>
@@ -7499,6 +7996,9 @@
       </w:pPr>
       <w:bookmarkStart w:id="26" w:name="_Toc413432156"/>
       <w:r>
+        <w:t xml:space="preserve"> </w:t>
+      </w:r>
+      <w:r>
         <w:t>Overall Goals</w:t>
       </w:r>
       <w:bookmarkEnd w:id="26"/>
@@ -7520,6 +8020,9 @@
         <w:pStyle w:val="UnitySubHeadingFinal"/>
       </w:pPr>
       <w:bookmarkStart w:id="27" w:name="_Toc413432157"/>
+      <w:r>
+        <w:t xml:space="preserve"> </w:t>
+      </w:r>
       <w:r>
         <w:t>Audio Sources</w:t>
       </w:r>
@@ -7804,6 +8307,9 @@
         <w:pStyle w:val="UnitySubHeadingFinal"/>
       </w:pPr>
       <w:bookmarkStart w:id="29" w:name="_Toc413432159"/>
+      <w:r>
+        <w:t xml:space="preserve"> </w:t>
+      </w:r>
       <w:r>
         <w:t>Player Characters</w:t>
       </w:r>
@@ -7885,6 +8391,9 @@
       </w:pPr>
       <w:bookmarkStart w:id="30" w:name="_Toc413432160"/>
       <w:r>
+        <w:t xml:space="preserve"> </w:t>
+      </w:r>
+      <w:r>
         <w:t>Secondary Characters</w:t>
       </w:r>
       <w:bookmarkEnd w:id="30"/>
@@ -7973,6 +8482,9 @@
         <w:pStyle w:val="UnitySubHeadingFinal"/>
       </w:pPr>
       <w:bookmarkStart w:id="31" w:name="_Toc413432161"/>
+      <w:r>
+        <w:t xml:space="preserve"> </w:t>
+      </w:r>
       <w:r>
         <w:t>Enemy Characters</w:t>
       </w:r>
@@ -8140,6 +8652,9 @@
         <w:pStyle w:val="UnitySubHeadingFinal"/>
       </w:pPr>
       <w:bookmarkStart w:id="32" w:name="_Toc413432162"/>
+      <w:r>
+        <w:t xml:space="preserve"> </w:t>
+      </w:r>
       <w:r>
         <w:t>Story Theme</w:t>
       </w:r>
@@ -10088,7 +10603,7 @@
       <w:rPr>
         <w:noProof/>
       </w:rPr>
-      <w:t>5</w:t>
+      <w:t>9</w:t>
     </w:r>
     <w:r>
       <w:fldChar w:fldCharType="end"/>
@@ -10899,6 +11414,95 @@
     </w:lvl>
   </w:abstractNum>
   <w:abstractNum w:abstractNumId="7">
+    <w:nsid w:val="307B127F"/>
+    <w:multiLevelType w:val="hybridMultilevel"/>
+    <w:tmpl w:val="5DD2CA50"/>
+    <w:lvl w:ilvl="0" w:tplc="BBD0B626">
+      <w:start w:val="1"/>
+      <w:numFmt w:val="decimal"/>
+      <w:lvlText w:val="%1)"/>
+      <w:lvlJc w:val="left"/>
+      <w:pPr>
+        <w:ind w:left="1080" w:hanging="360"/>
+      </w:pPr>
+      <w:rPr>
+        <w:rFonts w:hint="default"/>
+      </w:rPr>
+    </w:lvl>
+    <w:lvl w:ilvl="1" w:tplc="04090019" w:tentative="1">
+      <w:start w:val="1"/>
+      <w:numFmt w:val="lowerLetter"/>
+      <w:lvlText w:val="%2."/>
+      <w:lvlJc w:val="left"/>
+      <w:pPr>
+        <w:ind w:left="1800" w:hanging="360"/>
+      </w:pPr>
+    </w:lvl>
+    <w:lvl w:ilvl="2" w:tplc="0409001B" w:tentative="1">
+      <w:start w:val="1"/>
+      <w:numFmt w:val="lowerRoman"/>
+      <w:lvlText w:val="%3."/>
+      <w:lvlJc w:val="right"/>
+      <w:pPr>
+        <w:ind w:left="2520" w:hanging="180"/>
+      </w:pPr>
+    </w:lvl>
+    <w:lvl w:ilvl="3" w:tplc="0409000F" w:tentative="1">
+      <w:start w:val="1"/>
+      <w:numFmt w:val="decimal"/>
+      <w:lvlText w:val="%4."/>
+      <w:lvlJc w:val="left"/>
+      <w:pPr>
+        <w:ind w:left="3240" w:hanging="360"/>
+      </w:pPr>
+    </w:lvl>
+    <w:lvl w:ilvl="4" w:tplc="04090019" w:tentative="1">
+      <w:start w:val="1"/>
+      <w:numFmt w:val="lowerLetter"/>
+      <w:lvlText w:val="%5."/>
+      <w:lvlJc w:val="left"/>
+      <w:pPr>
+        <w:ind w:left="3960" w:hanging="360"/>
+      </w:pPr>
+    </w:lvl>
+    <w:lvl w:ilvl="5" w:tplc="0409001B" w:tentative="1">
+      <w:start w:val="1"/>
+      <w:numFmt w:val="lowerRoman"/>
+      <w:lvlText w:val="%6."/>
+      <w:lvlJc w:val="right"/>
+      <w:pPr>
+        <w:ind w:left="4680" w:hanging="180"/>
+      </w:pPr>
+    </w:lvl>
+    <w:lvl w:ilvl="6" w:tplc="0409000F" w:tentative="1">
+      <w:start w:val="1"/>
+      <w:numFmt w:val="decimal"/>
+      <w:lvlText w:val="%7."/>
+      <w:lvlJc w:val="left"/>
+      <w:pPr>
+        <w:ind w:left="5400" w:hanging="360"/>
+      </w:pPr>
+    </w:lvl>
+    <w:lvl w:ilvl="7" w:tplc="04090019" w:tentative="1">
+      <w:start w:val="1"/>
+      <w:numFmt w:val="lowerLetter"/>
+      <w:lvlText w:val="%8."/>
+      <w:lvlJc w:val="left"/>
+      <w:pPr>
+        <w:ind w:left="6120" w:hanging="360"/>
+      </w:pPr>
+    </w:lvl>
+    <w:lvl w:ilvl="8" w:tplc="0409001B" w:tentative="1">
+      <w:start w:val="1"/>
+      <w:numFmt w:val="lowerRoman"/>
+      <w:lvlText w:val="%9."/>
+      <w:lvlJc w:val="right"/>
+      <w:pPr>
+        <w:ind w:left="6840" w:hanging="180"/>
+      </w:pPr>
+    </w:lvl>
+  </w:abstractNum>
+  <w:abstractNum w:abstractNumId="8">
     <w:nsid w:val="33DB17ED"/>
     <w:multiLevelType w:val="multilevel"/>
     <w:tmpl w:val="73DC57E6"/>
@@ -10921,7 +11525,7 @@
       <w:lvlText w:val="%1.%2"/>
       <w:lvlJc w:val="left"/>
       <w:pPr>
-        <w:ind w:left="630" w:hanging="360"/>
+        <w:ind w:left="990" w:hanging="360"/>
       </w:pPr>
       <w:rPr>
         <w:rFonts w:hint="default"/>
@@ -11012,7 +11616,7 @@
       </w:rPr>
     </w:lvl>
   </w:abstractNum>
-  <w:abstractNum w:abstractNumId="8">
+  <w:abstractNum w:abstractNumId="9">
     <w:nsid w:val="35C15E46"/>
     <w:multiLevelType w:val="hybridMultilevel"/>
     <w:tmpl w:val="1B4C93FC"/>
@@ -11101,7 +11705,7 @@
       </w:pPr>
     </w:lvl>
   </w:abstractNum>
-  <w:abstractNum w:abstractNumId="9">
+  <w:abstractNum w:abstractNumId="10">
     <w:nsid w:val="3E8C3FB8"/>
     <w:multiLevelType w:val="hybridMultilevel"/>
     <w:tmpl w:val="BF9E8A0C"/>
@@ -11190,7 +11794,7 @@
       </w:pPr>
     </w:lvl>
   </w:abstractNum>
-  <w:abstractNum w:abstractNumId="10">
+  <w:abstractNum w:abstractNumId="11">
     <w:nsid w:val="478F0DA6"/>
     <w:multiLevelType w:val="hybridMultilevel"/>
     <w:tmpl w:val="959AD6BE"/>
@@ -11276,7 +11880,7 @@
       </w:pPr>
     </w:lvl>
   </w:abstractNum>
-  <w:abstractNum w:abstractNumId="11">
+  <w:abstractNum w:abstractNumId="12">
     <w:nsid w:val="4A4040BB"/>
     <w:multiLevelType w:val="hybridMultilevel"/>
     <w:tmpl w:val="0D1C6312"/>
@@ -11365,7 +11969,7 @@
       </w:pPr>
     </w:lvl>
   </w:abstractNum>
-  <w:abstractNum w:abstractNumId="12">
+  <w:abstractNum w:abstractNumId="13">
     <w:nsid w:val="4AB13600"/>
     <w:multiLevelType w:val="hybridMultilevel"/>
     <w:tmpl w:val="0420A074"/>
@@ -11454,7 +12058,7 @@
       </w:pPr>
     </w:lvl>
   </w:abstractNum>
-  <w:abstractNum w:abstractNumId="13">
+  <w:abstractNum w:abstractNumId="14">
     <w:nsid w:val="4CAE7939"/>
     <w:multiLevelType w:val="hybridMultilevel"/>
     <w:tmpl w:val="05584358"/>
@@ -11543,7 +12147,7 @@
       </w:pPr>
     </w:lvl>
   </w:abstractNum>
-  <w:abstractNum w:abstractNumId="14">
+  <w:abstractNum w:abstractNumId="15">
     <w:nsid w:val="4E4A2AC2"/>
     <w:multiLevelType w:val="hybridMultilevel"/>
     <w:tmpl w:val="0B422CA6"/>
@@ -11632,7 +12236,7 @@
       </w:pPr>
     </w:lvl>
   </w:abstractNum>
-  <w:abstractNum w:abstractNumId="15">
+  <w:abstractNum w:abstractNumId="16">
     <w:nsid w:val="51225C76"/>
     <w:multiLevelType w:val="hybridMultilevel"/>
     <w:tmpl w:val="0A362CE0"/>
@@ -11721,7 +12325,7 @@
       </w:pPr>
     </w:lvl>
   </w:abstractNum>
-  <w:abstractNum w:abstractNumId="16">
+  <w:abstractNum w:abstractNumId="17">
     <w:nsid w:val="525B3A70"/>
     <w:multiLevelType w:val="hybridMultilevel"/>
     <w:tmpl w:val="44BA21FC"/>
@@ -11807,7 +12411,93 @@
       </w:pPr>
     </w:lvl>
   </w:abstractNum>
-  <w:abstractNum w:abstractNumId="17">
+  <w:abstractNum w:abstractNumId="18">
+    <w:nsid w:val="54592E27"/>
+    <w:multiLevelType w:val="hybridMultilevel"/>
+    <w:tmpl w:val="AF10698A"/>
+    <w:lvl w:ilvl="0" w:tplc="0409000F">
+      <w:start w:val="1"/>
+      <w:numFmt w:val="decimal"/>
+      <w:lvlText w:val="%1."/>
+      <w:lvlJc w:val="left"/>
+      <w:pPr>
+        <w:ind w:left="1440" w:hanging="360"/>
+      </w:pPr>
+    </w:lvl>
+    <w:lvl w:ilvl="1" w:tplc="04090019" w:tentative="1">
+      <w:start w:val="1"/>
+      <w:numFmt w:val="lowerLetter"/>
+      <w:lvlText w:val="%2."/>
+      <w:lvlJc w:val="left"/>
+      <w:pPr>
+        <w:ind w:left="2160" w:hanging="360"/>
+      </w:pPr>
+    </w:lvl>
+    <w:lvl w:ilvl="2" w:tplc="0409001B" w:tentative="1">
+      <w:start w:val="1"/>
+      <w:numFmt w:val="lowerRoman"/>
+      <w:lvlText w:val="%3."/>
+      <w:lvlJc w:val="right"/>
+      <w:pPr>
+        <w:ind w:left="2880" w:hanging="180"/>
+      </w:pPr>
+    </w:lvl>
+    <w:lvl w:ilvl="3" w:tplc="0409000F" w:tentative="1">
+      <w:start w:val="1"/>
+      <w:numFmt w:val="decimal"/>
+      <w:lvlText w:val="%4."/>
+      <w:lvlJc w:val="left"/>
+      <w:pPr>
+        <w:ind w:left="3600" w:hanging="360"/>
+      </w:pPr>
+    </w:lvl>
+    <w:lvl w:ilvl="4" w:tplc="04090019" w:tentative="1">
+      <w:start w:val="1"/>
+      <w:numFmt w:val="lowerLetter"/>
+      <w:lvlText w:val="%5."/>
+      <w:lvlJc w:val="left"/>
+      <w:pPr>
+        <w:ind w:left="4320" w:hanging="360"/>
+      </w:pPr>
+    </w:lvl>
+    <w:lvl w:ilvl="5" w:tplc="0409001B" w:tentative="1">
+      <w:start w:val="1"/>
+      <w:numFmt w:val="lowerRoman"/>
+      <w:lvlText w:val="%6."/>
+      <w:lvlJc w:val="right"/>
+      <w:pPr>
+        <w:ind w:left="5040" w:hanging="180"/>
+      </w:pPr>
+    </w:lvl>
+    <w:lvl w:ilvl="6" w:tplc="0409000F" w:tentative="1">
+      <w:start w:val="1"/>
+      <w:numFmt w:val="decimal"/>
+      <w:lvlText w:val="%7."/>
+      <w:lvlJc w:val="left"/>
+      <w:pPr>
+        <w:ind w:left="5760" w:hanging="360"/>
+      </w:pPr>
+    </w:lvl>
+    <w:lvl w:ilvl="7" w:tplc="04090019" w:tentative="1">
+      <w:start w:val="1"/>
+      <w:numFmt w:val="lowerLetter"/>
+      <w:lvlText w:val="%8."/>
+      <w:lvlJc w:val="left"/>
+      <w:pPr>
+        <w:ind w:left="6480" w:hanging="360"/>
+      </w:pPr>
+    </w:lvl>
+    <w:lvl w:ilvl="8" w:tplc="0409001B" w:tentative="1">
+      <w:start w:val="1"/>
+      <w:numFmt w:val="lowerRoman"/>
+      <w:lvlText w:val="%9."/>
+      <w:lvlJc w:val="right"/>
+      <w:pPr>
+        <w:ind w:left="7200" w:hanging="180"/>
+      </w:pPr>
+    </w:lvl>
+  </w:abstractNum>
+  <w:abstractNum w:abstractNumId="19">
     <w:nsid w:val="561D6F34"/>
     <w:multiLevelType w:val="hybridMultilevel"/>
     <w:tmpl w:val="B3D0D17C"/>
@@ -11896,7 +12586,7 @@
       </w:pPr>
     </w:lvl>
   </w:abstractNum>
-  <w:abstractNum w:abstractNumId="18">
+  <w:abstractNum w:abstractNumId="20">
     <w:nsid w:val="68303C99"/>
     <w:multiLevelType w:val="hybridMultilevel"/>
     <w:tmpl w:val="475ACD7E"/>
@@ -12040,7 +12730,120 @@
       </w:pPr>
     </w:lvl>
   </w:abstractNum>
-  <w:abstractNum w:abstractNumId="19">
+  <w:abstractNum w:abstractNumId="21">
+    <w:nsid w:val="690F2581"/>
+    <w:multiLevelType w:val="hybridMultilevel"/>
+    <w:tmpl w:val="20F84468"/>
+    <w:lvl w:ilvl="0" w:tplc="04090001">
+      <w:start w:val="1"/>
+      <w:numFmt w:val="bullet"/>
+      <w:lvlText w:val=""/>
+      <w:lvlJc w:val="left"/>
+      <w:pPr>
+        <w:ind w:left="1350" w:hanging="360"/>
+      </w:pPr>
+      <w:rPr>
+        <w:rFonts w:ascii="Symbol" w:hAnsi="Symbol" w:hint="default"/>
+      </w:rPr>
+    </w:lvl>
+    <w:lvl w:ilvl="1" w:tplc="04090003" w:tentative="1">
+      <w:start w:val="1"/>
+      <w:numFmt w:val="bullet"/>
+      <w:lvlText w:val="o"/>
+      <w:lvlJc w:val="left"/>
+      <w:pPr>
+        <w:ind w:left="2070" w:hanging="360"/>
+      </w:pPr>
+      <w:rPr>
+        <w:rFonts w:ascii="Courier New" w:hAnsi="Courier New" w:cs="Courier New" w:hint="default"/>
+      </w:rPr>
+    </w:lvl>
+    <w:lvl w:ilvl="2" w:tplc="04090005" w:tentative="1">
+      <w:start w:val="1"/>
+      <w:numFmt w:val="bullet"/>
+      <w:lvlText w:val=""/>
+      <w:lvlJc w:val="left"/>
+      <w:pPr>
+        <w:ind w:left="2790" w:hanging="360"/>
+      </w:pPr>
+      <w:rPr>
+        <w:rFonts w:ascii="Wingdings" w:hAnsi="Wingdings" w:hint="default"/>
+      </w:rPr>
+    </w:lvl>
+    <w:lvl w:ilvl="3" w:tplc="04090001" w:tentative="1">
+      <w:start w:val="1"/>
+      <w:numFmt w:val="bullet"/>
+      <w:lvlText w:val=""/>
+      <w:lvlJc w:val="left"/>
+      <w:pPr>
+        <w:ind w:left="3510" w:hanging="360"/>
+      </w:pPr>
+      <w:rPr>
+        <w:rFonts w:ascii="Symbol" w:hAnsi="Symbol" w:hint="default"/>
+      </w:rPr>
+    </w:lvl>
+    <w:lvl w:ilvl="4" w:tplc="04090003" w:tentative="1">
+      <w:start w:val="1"/>
+      <w:numFmt w:val="bullet"/>
+      <w:lvlText w:val="o"/>
+      <w:lvlJc w:val="left"/>
+      <w:pPr>
+        <w:ind w:left="4230" w:hanging="360"/>
+      </w:pPr>
+      <w:rPr>
+        <w:rFonts w:ascii="Courier New" w:hAnsi="Courier New" w:cs="Courier New" w:hint="default"/>
+      </w:rPr>
+    </w:lvl>
+    <w:lvl w:ilvl="5" w:tplc="04090005" w:tentative="1">
+      <w:start w:val="1"/>
+      <w:numFmt w:val="bullet"/>
+      <w:lvlText w:val=""/>
+      <w:lvlJc w:val="left"/>
+      <w:pPr>
+        <w:ind w:left="4950" w:hanging="360"/>
+      </w:pPr>
+      <w:rPr>
+        <w:rFonts w:ascii="Wingdings" w:hAnsi="Wingdings" w:hint="default"/>
+      </w:rPr>
+    </w:lvl>
+    <w:lvl w:ilvl="6" w:tplc="04090001" w:tentative="1">
+      <w:start w:val="1"/>
+      <w:numFmt w:val="bullet"/>
+      <w:lvlText w:val=""/>
+      <w:lvlJc w:val="left"/>
+      <w:pPr>
+        <w:ind w:left="5670" w:hanging="360"/>
+      </w:pPr>
+      <w:rPr>
+        <w:rFonts w:ascii="Symbol" w:hAnsi="Symbol" w:hint="default"/>
+      </w:rPr>
+    </w:lvl>
+    <w:lvl w:ilvl="7" w:tplc="04090003" w:tentative="1">
+      <w:start w:val="1"/>
+      <w:numFmt w:val="bullet"/>
+      <w:lvlText w:val="o"/>
+      <w:lvlJc w:val="left"/>
+      <w:pPr>
+        <w:ind w:left="6390" w:hanging="360"/>
+      </w:pPr>
+      <w:rPr>
+        <w:rFonts w:ascii="Courier New" w:hAnsi="Courier New" w:cs="Courier New" w:hint="default"/>
+      </w:rPr>
+    </w:lvl>
+    <w:lvl w:ilvl="8" w:tplc="04090005" w:tentative="1">
+      <w:start w:val="1"/>
+      <w:numFmt w:val="bullet"/>
+      <w:lvlText w:val=""/>
+      <w:lvlJc w:val="left"/>
+      <w:pPr>
+        <w:ind w:left="7110" w:hanging="360"/>
+      </w:pPr>
+      <w:rPr>
+        <w:rFonts w:ascii="Wingdings" w:hAnsi="Wingdings" w:hint="default"/>
+      </w:rPr>
+    </w:lvl>
+  </w:abstractNum>
+  <w:abstractNum w:abstractNumId="22">
     <w:nsid w:val="79B97BE4"/>
     <w:multiLevelType w:val="hybridMultilevel"/>
     <w:tmpl w:val="05584358"/>
@@ -12129,7 +12932,7 @@
       </w:pPr>
     </w:lvl>
   </w:abstractNum>
-  <w:abstractNum w:abstractNumId="20">
+  <w:abstractNum w:abstractNumId="23">
     <w:nsid w:val="7A073CA1"/>
     <w:multiLevelType w:val="hybridMultilevel"/>
     <w:tmpl w:val="AC20E91C"/>
@@ -12218,7 +13021,7 @@
       </w:pPr>
     </w:lvl>
   </w:abstractNum>
-  <w:abstractNum w:abstractNumId="21">
+  <w:abstractNum w:abstractNumId="24">
     <w:nsid w:val="7A2C2C37"/>
     <w:multiLevelType w:val="hybridMultilevel"/>
     <w:tmpl w:val="519C2E6A"/>
@@ -12314,7 +13117,7 @@
     <w:abstractNumId w:val="5"/>
   </w:num>
   <w:num w:numId="3">
-    <w:abstractNumId w:val="7"/>
+    <w:abstractNumId w:val="8"/>
   </w:num>
   <w:num w:numId="4">
     <w:abstractNumId w:val="4"/>
@@ -12323,22 +13126,22 @@
     <w:abstractNumId w:val="6"/>
   </w:num>
   <w:num w:numId="6">
-    <w:abstractNumId w:val="17"/>
+    <w:abstractNumId w:val="19"/>
   </w:num>
   <w:num w:numId="7">
-    <w:abstractNumId w:val="8"/>
+    <w:abstractNumId w:val="9"/>
   </w:num>
   <w:num w:numId="8">
-    <w:abstractNumId w:val="11"/>
+    <w:abstractNumId w:val="12"/>
   </w:num>
   <w:num w:numId="9">
     <w:abstractNumId w:val="3"/>
   </w:num>
   <w:num w:numId="10">
-    <w:abstractNumId w:val="9"/>
+    <w:abstractNumId w:val="10"/>
   </w:num>
   <w:num w:numId="11">
-    <w:abstractNumId w:val="18"/>
+    <w:abstractNumId w:val="20"/>
   </w:num>
   <w:num w:numId="12">
     <w:abstractNumId w:val="2"/>
@@ -12347,31 +13150,40 @@
     <w:abstractNumId w:val="0"/>
   </w:num>
   <w:num w:numId="14">
-    <w:abstractNumId w:val="12"/>
+    <w:abstractNumId w:val="13"/>
   </w:num>
   <w:num w:numId="15">
-    <w:abstractNumId w:val="13"/>
+    <w:abstractNumId w:val="14"/>
   </w:num>
   <w:num w:numId="16">
+    <w:abstractNumId w:val="16"/>
+  </w:num>
+  <w:num w:numId="17">
+    <w:abstractNumId w:val="22"/>
+  </w:num>
+  <w:num w:numId="18">
+    <w:abstractNumId w:val="23"/>
+  </w:num>
+  <w:num w:numId="19">
+    <w:abstractNumId w:val="24"/>
+  </w:num>
+  <w:num w:numId="20">
     <w:abstractNumId w:val="15"/>
   </w:num>
-  <w:num w:numId="17">
-    <w:abstractNumId w:val="19"/>
+  <w:num w:numId="21">
+    <w:abstractNumId w:val="17"/>
   </w:num>
-  <w:num w:numId="18">
-    <w:abstractNumId w:val="20"/>
+  <w:num w:numId="22">
+    <w:abstractNumId w:val="11"/>
   </w:num>
-  <w:num w:numId="19">
+  <w:num w:numId="23">
     <w:abstractNumId w:val="21"/>
   </w:num>
-  <w:num w:numId="20">
-    <w:abstractNumId w:val="14"/>
+  <w:num w:numId="24">
+    <w:abstractNumId w:val="18"/>
   </w:num>
-  <w:num w:numId="21">
-    <w:abstractNumId w:val="16"/>
-  </w:num>
-  <w:num w:numId="22">
-    <w:abstractNumId w:val="10"/>
+  <w:num w:numId="25">
+    <w:abstractNumId w:val="7"/>
   </w:num>
   <w:numIdMacAtCleanup w:val="17"/>
 </w:numbering>
@@ -14125,6 +14937,7 @@
       <w:numPr>
         <w:numId w:val="3"/>
       </w:numPr>
+      <w:ind w:left="630"/>
     </w:pPr>
   </w:style>
   <w:style w:type="paragraph" w:customStyle="1" w:styleId="UnitySecondSubHeading">
@@ -14445,7 +15258,7 @@
 </file>
 
 <file path=customXml/itemProps1.xml><?xml version="1.0" encoding="utf-8"?>
-<ds:datastoreItem xmlns:ds="http://schemas.openxmlformats.org/officeDocument/2006/customXml" ds:itemID="{5AFA5B75-8D32-40D5-8CB2-F016EDAFE92C}">
+<ds:datastoreItem xmlns:ds="http://schemas.openxmlformats.org/officeDocument/2006/customXml" ds:itemID="{B40A5CBA-025A-4372-93D6-68C76EE68473}">
   <ds:schemaRefs>
     <ds:schemaRef ds:uri="http://schemas.openxmlformats.org/officeDocument/2006/bibliography"/>
   </ds:schemaRefs>

</xml_diff>

<commit_message>
Revert "Added in Section 2.3 and 2.4, Characters and Game Play Elements.  Also reformatted tabs, spaces, fixed some spelling."
This reverts commit c49fbc41af1dce28a373142b6f6683dbcbd8c567.
</commit_message>
<xml_diff>
--- a/Documentation/Design Document/UnityDesignSpecification.docx
+++ b/Documentation/Design Document/UnityDesignSpecification.docx
@@ -1639,21 +1639,7 @@
             <w:rStyle w:val="Hyperlink"/>
             <w:noProof/>
           </w:rPr>
-          <w:t>GUI O</w:t>
-        </w:r>
-        <w:r>
-          <w:rPr>
-            <w:rStyle w:val="Hyperlink"/>
-            <w:noProof/>
-          </w:rPr>
-          <w:t>b</w:t>
-        </w:r>
-        <w:r>
-          <w:rPr>
-            <w:rStyle w:val="Hyperlink"/>
-            <w:noProof/>
-          </w:rPr>
-          <w:t>jects</w:t>
+          <w:t>GUI Objects</w:t>
         </w:r>
         <w:r>
           <w:rPr>
@@ -2941,21 +2927,7 @@
             <w:rStyle w:val="Hyperlink"/>
             <w:noProof/>
           </w:rPr>
-          <w:t>Player Charac</w:t>
-        </w:r>
-        <w:r>
-          <w:rPr>
-            <w:rStyle w:val="Hyperlink"/>
-            <w:noProof/>
-          </w:rPr>
-          <w:t>t</w:t>
-        </w:r>
-        <w:r>
-          <w:rPr>
-            <w:rStyle w:val="Hyperlink"/>
-            <w:noProof/>
-          </w:rPr>
-          <w:t>ers</w:t>
+          <w:t>Player Characters</w:t>
         </w:r>
         <w:r>
           <w:rPr>
@@ -5729,363 +5701,339 @@
       </w:pPr>
       <w:bookmarkStart w:id="1" w:name="_Toc413432132"/>
       <w:r>
+        <w:t>Design Goals</w:t>
+      </w:r>
+      <w:bookmarkEnd w:id="1"/>
+    </w:p>
+    <w:p>
+      <w:pPr>
+        <w:pStyle w:val="UnityBody"/>
+        <w:ind w:left="270"/>
+      </w:pPr>
+      <w:r>
+        <w:t xml:space="preserve">The goals this game aims to achieve for its target audience is to </w:t>
+      </w:r>
+      <w:r>
+        <w:t>provide a</w:t>
+      </w:r>
+      <w:r>
+        <w:t xml:space="preserve">n interactive, immersive, </w:t>
+      </w:r>
+      <w:r>
+        <w:t>and entertaining experience</w:t>
+      </w:r>
+      <w:r>
+        <w:t xml:space="preserve"> for the player</w:t>
+      </w:r>
+      <w:r>
+        <w:t xml:space="preserve"> to </w:t>
+      </w:r>
+      <w:r>
+        <w:t>enjoy</w:t>
+      </w:r>
+      <w:r>
+        <w:t>.</w:t>
+      </w:r>
+      <w:r>
+        <w:t xml:space="preserve">  </w:t>
+      </w:r>
+      <w:r>
+        <w:t xml:space="preserve">This standalone PC game will be available within seconds whenever the customer wants to play it.  </w:t>
+      </w:r>
+      <w:r>
+        <w:t>The main focus is to draw the player in with an awe-inspiring world, stimulating combat, and a rich story.</w:t>
+      </w:r>
+      <w:r>
+        <w:t xml:space="preserve">  The game will provide</w:t>
+      </w:r>
+      <w:r>
+        <w:t xml:space="preserve"> for the</w:t>
+      </w:r>
+      <w:r>
+        <w:t xml:space="preserve"> user</w:t>
+      </w:r>
+      <w:r>
+        <w:t xml:space="preserve"> a glimpse into a fantasy world where civilization has been established among people who unknowingly live within a massive creature.</w:t>
+      </w:r>
+      <w:r>
+        <w:t xml:space="preserve">  </w:t>
+      </w:r>
+    </w:p>
+    <w:p>
+      <w:pPr>
+        <w:pStyle w:val="UnitySubHeadingFinal"/>
+      </w:pPr>
+      <w:bookmarkStart w:id="2" w:name="_Toc413432133"/>
+      <w:r>
+        <w:t>Influences and</w:t>
+      </w:r>
+      <w:r>
+        <w:t xml:space="preserve"> Sources</w:t>
+      </w:r>
+      <w:bookmarkEnd w:id="2"/>
+    </w:p>
+    <w:p>
+      <w:pPr>
+        <w:pStyle w:val="UnityBody"/>
+        <w:ind w:left="270"/>
+      </w:pPr>
+      <w:r>
+        <w:t>A team of interdisciplinary students attending the College of Creative Studies were the original creators of the g</w:t>
+      </w:r>
+      <w:r>
+        <w:t xml:space="preserve">ames artwork and lore.  They came up with an idea for </w:t>
+      </w:r>
+      <w:r>
+        <w:t>a</w:t>
+      </w:r>
+      <w:r>
+        <w:t>n</w:t>
+      </w:r>
+      <w:r>
+        <w:t xml:space="preserve"> RPG where the main protagonist</w:t>
+      </w:r>
+      <w:r>
+        <w:t xml:space="preserve"> explores</w:t>
+      </w:r>
+      <w:r>
+        <w:t xml:space="preserve"> different</w:t>
+      </w:r>
+      <w:r>
+        <w:t xml:space="preserve"> imaginative environments </w:t>
+      </w:r>
+      <w:r>
+        <w:t>to discover that</w:t>
+      </w:r>
+      <w:r>
+        <w:t xml:space="preserve"> he and his people live within th</w:t>
+      </w:r>
+      <w:r>
+        <w:t>is</w:t>
+      </w:r>
+      <w:r>
+        <w:t xml:space="preserve"> immense organism.</w:t>
+      </w:r>
+      <w:r>
+        <w:t xml:space="preserve">  They created multitudes of artwork, ranging from sketched concept art, to video and animations, and also 3D models.  </w:t>
+      </w:r>
+      <w:r>
+        <w:t>They created the models</w:t>
+      </w:r>
+      <w:r>
+        <w:t xml:space="preserve"> using tools such as </w:t>
+      </w:r>
+      <w:bookmarkStart w:id="3" w:name="_GoBack"/>
+      <w:bookmarkEnd w:id="3"/>
+      <w:proofErr w:type="spellStart"/>
+      <w:r>
+        <w:t>Zbrush</w:t>
+      </w:r>
+      <w:proofErr w:type="spellEnd"/>
+      <w:r>
+        <w:t xml:space="preserve"> and Maya.  </w:t>
+      </w:r>
+      <w:r>
+        <w:t xml:space="preserve">These artwork assets were then handed to the programmers to </w:t>
+      </w:r>
+      <w:r>
+        <w:t xml:space="preserve">be </w:t>
+      </w:r>
+      <w:r>
+        <w:t>implement</w:t>
+      </w:r>
+      <w:r>
+        <w:t>ed</w:t>
+      </w:r>
+      <w:r>
         <w:t xml:space="preserve"> </w:t>
       </w:r>
       <w:r>
-        <w:t>Design Goals</w:t>
-      </w:r>
-      <w:bookmarkEnd w:id="1"/>
+        <w:t>within Unity.</w:t>
+      </w:r>
+    </w:p>
+    <w:p>
+      <w:pPr>
+        <w:pStyle w:val="UnitySubHeadingFinal"/>
+      </w:pPr>
+      <w:bookmarkStart w:id="4" w:name="_Toc413432134"/>
+      <w:r>
+        <w:t xml:space="preserve">Target </w:t>
+      </w:r>
+      <w:r>
+        <w:t>Audience</w:t>
+      </w:r>
+      <w:bookmarkEnd w:id="4"/>
     </w:p>
     <w:p>
       <w:pPr>
         <w:pStyle w:val="UnityBody"/>
-        <w:ind w:left="810"/>
-      </w:pPr>
-      <w:r>
-        <w:t xml:space="preserve">The goals this game aims to achieve for its target audience is to </w:t>
-      </w:r>
-      <w:r>
-        <w:t>provide a</w:t>
-      </w:r>
-      <w:r>
-        <w:t xml:space="preserve">n interactive, immersive, </w:t>
-      </w:r>
-      <w:r>
-        <w:t>and entertaining experience</w:t>
-      </w:r>
-      <w:r>
-        <w:t xml:space="preserve"> for the player</w:t>
-      </w:r>
-      <w:r>
-        <w:t xml:space="preserve"> to </w:t>
-      </w:r>
-      <w:r>
-        <w:t>enjoy</w:t>
-      </w:r>
-      <w:r>
-        <w:t>.</w:t>
-      </w:r>
-      <w:r>
-        <w:t xml:space="preserve">  </w:t>
-      </w:r>
-      <w:r>
-        <w:t xml:space="preserve">This standalone PC game will be available within seconds whenever the customer wants to play it.  </w:t>
-      </w:r>
-      <w:r>
-        <w:t>The main focus is to draw the player in with an awe-inspiring world, stimulating combat, and a rich story.</w:t>
-      </w:r>
-      <w:r>
-        <w:t xml:space="preserve">  The game will provide</w:t>
-      </w:r>
-      <w:r>
-        <w:t xml:space="preserve"> for the</w:t>
-      </w:r>
-      <w:r>
-        <w:t xml:space="preserve"> user</w:t>
-      </w:r>
-      <w:r>
-        <w:t xml:space="preserve"> a glimpse into a fantasy world where civilization has been established among people who unknowingly live within a massive creature.</w:t>
-      </w:r>
-      <w:r>
-        <w:t xml:space="preserve">  </w:t>
+        <w:ind w:left="270"/>
+      </w:pPr>
+      <w:r>
+        <w:t>Our target audience for the game are gamers who specifically play action</w:t>
+      </w:r>
+      <w:r>
+        <w:t>-</w:t>
+      </w:r>
+      <w:r>
+        <w:t>adventure roleplaying</w:t>
+      </w:r>
+      <w:r>
+        <w:t xml:space="preserve"> </w:t>
+      </w:r>
+      <w:r>
+        <w:t>games. This audience makes up 13.9% of the entire</w:t>
+      </w:r>
+      <w:r>
+        <w:t xml:space="preserve"> </w:t>
+      </w:r>
+      <w:r>
+        <w:t>U.S. gaming market which consists of 211 million people. This becomes 20</w:t>
+      </w:r>
+      <w:r>
+        <w:t xml:space="preserve"> </w:t>
+      </w:r>
+      <w:r>
+        <w:t>million plus customers within the United States alone. While the age of the</w:t>
+      </w:r>
+      <w:r>
+        <w:t xml:space="preserve"> </w:t>
+      </w:r>
+      <w:r>
+        <w:t xml:space="preserve">average gamer lies at 31, the age of the average </w:t>
+      </w:r>
+      <w:r>
+        <w:t>RPG</w:t>
+      </w:r>
+      <w:r>
+        <w:t xml:space="preserve"> players lies at 26.</w:t>
+      </w:r>
+      <w:r>
+        <w:t xml:space="preserve"> (1)</w:t>
       </w:r>
     </w:p>
     <w:p>
       <w:pPr>
         <w:pStyle w:val="UnitySubHeadingFinal"/>
       </w:pPr>
-      <w:bookmarkStart w:id="2" w:name="_Toc413432133"/>
+      <w:bookmarkStart w:id="5" w:name="_Toc413432135"/>
+      <w:r>
+        <w:t xml:space="preserve">Target </w:t>
+      </w:r>
+      <w:r>
+        <w:t>Customer</w:t>
+      </w:r>
+      <w:bookmarkEnd w:id="5"/>
+    </w:p>
+    <w:p>
+      <w:pPr>
+        <w:pStyle w:val="UnityBody"/>
+        <w:ind w:left="270"/>
+      </w:pPr>
+      <w:r>
+        <w:t>Our target customer is a male or female whose age fall within the range of</w:t>
+      </w:r>
       <w:r>
         <w:t xml:space="preserve"> </w:t>
       </w:r>
       <w:r>
-        <w:t>Influences and</w:t>
-      </w:r>
-      <w:r>
-        <w:t xml:space="preserve"> Sources</w:t>
-      </w:r>
-      <w:bookmarkEnd w:id="2"/>
+        <w:t>22</w:t>
+      </w:r>
+      <w:r>
+        <w:t>-</w:t>
+      </w:r>
+      <w:r>
+        <w:t>30</w:t>
+      </w:r>
+      <w:r>
+        <w:t xml:space="preserve"> </w:t>
+      </w:r>
+      <w:r>
+        <w:t>with the average age being 26. This customer takes many precautions</w:t>
+      </w:r>
+      <w:r>
+        <w:t xml:space="preserve"> </w:t>
+      </w:r>
+      <w:r>
+        <w:t>before making the decision to purchase a new game. Being so integrated with</w:t>
+      </w:r>
+      <w:r>
+        <w:t xml:space="preserve"> </w:t>
+      </w:r>
+      <w:r>
+        <w:t>the digital age, our target customer has a tendency to retrieve information on</w:t>
+      </w:r>
+      <w:r>
+        <w:t xml:space="preserve"> </w:t>
+      </w:r>
+      <w:r>
+        <w:t>potential purchases through blogs and other online media outlets. Much of</w:t>
+      </w:r>
+      <w:r>
+        <w:t xml:space="preserve"> </w:t>
+      </w:r>
+      <w:r>
+        <w:t xml:space="preserve">their decision is centered </w:t>
+      </w:r>
+      <w:r>
+        <w:t>on</w:t>
+      </w:r>
+      <w:r>
+        <w:t xml:space="preserve"> reviews of the games by others who have</w:t>
+      </w:r>
+      <w:r>
+        <w:t xml:space="preserve"> </w:t>
+      </w:r>
+      <w:r>
+        <w:t>played it. When our customer chooses to purchase a game, they expect three</w:t>
+      </w:r>
+      <w:r>
+        <w:t xml:space="preserve"> criteria</w:t>
+      </w:r>
+      <w:r>
+        <w:t xml:space="preserve"> to be met:</w:t>
+      </w:r>
     </w:p>
     <w:p>
       <w:pPr>
         <w:pStyle w:val="UnityBody"/>
-        <w:ind w:left="810"/>
-      </w:pPr>
-      <w:r>
-        <w:t>A team of interdisciplinary students attending the College of Creative Studies were the original creators of the g</w:t>
-      </w:r>
-      <w:r>
-        <w:t xml:space="preserve">ames artwork and lore.  They came up with an idea for </w:t>
-      </w:r>
-      <w:r>
-        <w:t>a</w:t>
-      </w:r>
-      <w:r>
-        <w:t>n</w:t>
-      </w:r>
-      <w:r>
-        <w:t xml:space="preserve"> RPG where the main protagonist</w:t>
-      </w:r>
-      <w:r>
-        <w:t xml:space="preserve"> explores</w:t>
-      </w:r>
-      <w:r>
-        <w:t xml:space="preserve"> different</w:t>
-      </w:r>
-      <w:r>
-        <w:t xml:space="preserve"> imaginative environments </w:t>
-      </w:r>
-      <w:r>
-        <w:t>to discover that</w:t>
-      </w:r>
-      <w:r>
-        <w:t xml:space="preserve"> he and his people live within th</w:t>
-      </w:r>
-      <w:r>
-        <w:t>is</w:t>
-      </w:r>
-      <w:r>
-        <w:t xml:space="preserve"> immense organism.</w:t>
-      </w:r>
-      <w:r>
-        <w:t xml:space="preserve">  They created multitudes of artwork, ranging from sketched concept art, to video and animations, and also 3D models.  </w:t>
-      </w:r>
-      <w:r>
-        <w:t>They created the models</w:t>
-      </w:r>
-      <w:r>
-        <w:t xml:space="preserve"> using tools such as </w:t>
-      </w:r>
-      <w:proofErr w:type="spellStart"/>
-      <w:r>
-        <w:t>Zbrush</w:t>
-      </w:r>
-      <w:proofErr w:type="spellEnd"/>
-      <w:r>
-        <w:t xml:space="preserve"> and Maya.  </w:t>
-      </w:r>
-      <w:r>
-        <w:t xml:space="preserve">These artwork assets were then handed to the programmers to </w:t>
-      </w:r>
-      <w:r>
-        <w:t xml:space="preserve">be </w:t>
-      </w:r>
-      <w:r>
-        <w:t>implement</w:t>
-      </w:r>
-      <w:r>
-        <w:t>ed</w:t>
+        <w:ind w:left="270"/>
+      </w:pPr>
+      <w:r>
+        <w:t>1) The ability to customize the character they interact with to some</w:t>
       </w:r>
       <w:r>
         <w:t xml:space="preserve"> </w:t>
       </w:r>
       <w:r>
-        <w:t>within Unity.</w:t>
-      </w:r>
-    </w:p>
-    <w:p>
-      <w:pPr>
-        <w:pStyle w:val="UnitySubHeadingFinal"/>
-      </w:pPr>
-      <w:bookmarkStart w:id="3" w:name="_Toc413432134"/>
+        <w:t>extent.</w:t>
+      </w:r>
+    </w:p>
+    <w:p>
+      <w:pPr>
+        <w:pStyle w:val="UnityBody"/>
+        <w:ind w:left="270"/>
+      </w:pPr>
+      <w:r>
+        <w:t>2) The freedom to explore the setting in which they are placed.</w:t>
+      </w:r>
+    </w:p>
+    <w:p>
+      <w:pPr>
+        <w:pStyle w:val="UnityBody"/>
+        <w:ind w:left="270"/>
+      </w:pPr>
+      <w:r>
+        <w:t>3) Last and most importantly, a strong storyline with characters they</w:t>
+      </w:r>
       <w:r>
         <w:t xml:space="preserve"> </w:t>
       </w:r>
       <w:r>
-        <w:t xml:space="preserve">Target </w:t>
-      </w:r>
-      <w:r>
-        <w:t>Audience</w:t>
-      </w:r>
-      <w:bookmarkEnd w:id="3"/>
-    </w:p>
-    <w:p>
-      <w:pPr>
-        <w:pStyle w:val="UnityBody"/>
-        <w:ind w:left="810"/>
-      </w:pPr>
-      <w:r>
-        <w:t>Our target audience for the game are gamers who specifically play action</w:t>
-      </w:r>
-      <w:r>
-        <w:t>-</w:t>
-      </w:r>
-      <w:r>
-        <w:t>adventure roleplaying</w:t>
-      </w:r>
-      <w:r>
-        <w:t xml:space="preserve"> </w:t>
-      </w:r>
-      <w:r>
-        <w:t>games. This audience makes up 13.9% of the entire</w:t>
-      </w:r>
-      <w:r>
-        <w:t xml:space="preserve"> </w:t>
-      </w:r>
-      <w:r>
-        <w:t>U.S. gaming market which consists of 211 million people. This becomes 20</w:t>
-      </w:r>
-      <w:r>
-        <w:t xml:space="preserve"> </w:t>
-      </w:r>
-      <w:r>
-        <w:t>million plus customers within the United States alone. While the age of the</w:t>
-      </w:r>
-      <w:r>
-        <w:t xml:space="preserve"> </w:t>
-      </w:r>
-      <w:r>
-        <w:t xml:space="preserve">average gamer lies at 31, the age of the average </w:t>
-      </w:r>
-      <w:r>
-        <w:t>RPG</w:t>
-      </w:r>
-      <w:r>
-        <w:t xml:space="preserve"> players lies at 26.</w:t>
-      </w:r>
-      <w:r>
-        <w:t xml:space="preserve"> (1)</w:t>
-      </w:r>
-    </w:p>
-    <w:p>
-      <w:pPr>
-        <w:pStyle w:val="UnitySubHeadingFinal"/>
-        <w:ind w:left="720"/>
-      </w:pPr>
-      <w:bookmarkStart w:id="4" w:name="_Toc413432135"/>
-      <w:r>
-        <w:t xml:space="preserve"> </w:t>
-      </w:r>
-      <w:r>
-        <w:t xml:space="preserve">Target </w:t>
-      </w:r>
-      <w:r>
-        <w:t>Customer</w:t>
-      </w:r>
-      <w:bookmarkEnd w:id="4"/>
-    </w:p>
-    <w:p>
-      <w:pPr>
-        <w:pStyle w:val="UnityBody"/>
-        <w:ind w:left="720"/>
-      </w:pPr>
-      <w:r>
-        <w:t>Our target customer is a male or female whose age fall within the range of</w:t>
-      </w:r>
-      <w:r>
-        <w:t xml:space="preserve"> </w:t>
-      </w:r>
-      <w:r>
-        <w:t>22</w:t>
-      </w:r>
-      <w:r>
-        <w:t>-</w:t>
-      </w:r>
-      <w:r>
-        <w:t>30</w:t>
-      </w:r>
-      <w:r>
-        <w:t xml:space="preserve"> </w:t>
-      </w:r>
-      <w:r>
-        <w:t>with the average age being 26. This customer takes many precautions</w:t>
-      </w:r>
-      <w:r>
-        <w:t xml:space="preserve"> </w:t>
-      </w:r>
-      <w:r>
-        <w:t>before making the decision to purchase a new game. Being so integrated with</w:t>
-      </w:r>
-      <w:r>
-        <w:t xml:space="preserve"> </w:t>
-      </w:r>
-      <w:r>
-        <w:t>the digital age, our target customer has a tendency to retrieve information on</w:t>
-      </w:r>
-      <w:r>
-        <w:t xml:space="preserve"> </w:t>
-      </w:r>
-      <w:r>
-        <w:t>potential purchases through blogs and other online media outlets. Much of</w:t>
-      </w:r>
-      <w:r>
-        <w:t xml:space="preserve"> </w:t>
-      </w:r>
-      <w:r>
-        <w:t xml:space="preserve">their decision is centered </w:t>
-      </w:r>
-      <w:r>
-        <w:t>on</w:t>
-      </w:r>
-      <w:r>
-        <w:t xml:space="preserve"> reviews of the games by others who have</w:t>
-      </w:r>
-      <w:r>
-        <w:t xml:space="preserve"> </w:t>
-      </w:r>
-      <w:r>
-        <w:t>played it. When our customer chooses to purchase a game, they expect three</w:t>
-      </w:r>
-      <w:r>
-        <w:t xml:space="preserve"> criteria</w:t>
-      </w:r>
-      <w:r>
-        <w:t xml:space="preserve"> to be met:</w:t>
-      </w:r>
-    </w:p>
-    <w:p>
-      <w:pPr>
-        <w:pStyle w:val="UnityBody"/>
-        <w:numPr>
-          <w:ilvl w:val="0"/>
-          <w:numId w:val="25"/>
-        </w:numPr>
-      </w:pPr>
-      <w:r>
-        <w:t>The ability to customize the character they interact with to some</w:t>
-      </w:r>
-      <w:r>
-        <w:t xml:space="preserve"> </w:t>
-      </w:r>
-      <w:r>
-        <w:t>extent.</w:t>
-      </w:r>
-    </w:p>
-    <w:p>
-      <w:pPr>
-        <w:pStyle w:val="UnityBody"/>
-        <w:numPr>
-          <w:ilvl w:val="0"/>
-          <w:numId w:val="25"/>
-        </w:numPr>
-      </w:pPr>
-      <w:r>
-        <w:t>The freedom to explore the setting in which they are placed.</w:t>
-      </w:r>
-    </w:p>
-    <w:p>
-      <w:pPr>
-        <w:pStyle w:val="UnityBody"/>
-        <w:numPr>
-          <w:ilvl w:val="0"/>
-          <w:numId w:val="25"/>
-        </w:numPr>
-      </w:pPr>
-      <w:r>
-        <w:t>Last and most importantly, a strong storyline with characters they</w:t>
-      </w:r>
-      <w:r>
-        <w:t xml:space="preserve"> </w:t>
-      </w:r>
-      <w:r>
         <w:t>can empathize and connect to.</w:t>
       </w:r>
       <w:r>
-        <w:t xml:space="preserve"> This customer enjoys the option of choice and takes pride in the characters they create. The power to choose what their character wears, says, and </w:t>
-      </w:r>
-      <w:r>
-        <w:lastRenderedPageBreak/>
-        <w:t>does, places them in a position where they gain a sense of vested interest in the character.</w:t>
+        <w:t xml:space="preserve"> This customer enjoys the option of choice and takes pride in the characters they create. The power to choose what their character wears, says, and does, places them in a position where they gain a sense of vested interest in the character.</w:t>
       </w:r>
       <w:r>
         <w:t xml:space="preserve"> (1)</w:t>
@@ -6105,11 +6053,12 @@
           <w:numId w:val="3"/>
         </w:numPr>
       </w:pPr>
-      <w:bookmarkStart w:id="5" w:name="_Toc413432136"/>
-      <w:r>
+      <w:bookmarkStart w:id="6" w:name="_Toc413432136"/>
+      <w:r>
+        <w:lastRenderedPageBreak/>
         <w:t>Functional Specifications</w:t>
       </w:r>
-      <w:bookmarkEnd w:id="5"/>
+      <w:bookmarkEnd w:id="6"/>
     </w:p>
     <w:p>
       <w:pPr>
@@ -6123,11 +6072,11 @@
       <w:pPr>
         <w:pStyle w:val="UnitySubHeadingFinal"/>
       </w:pPr>
-      <w:bookmarkStart w:id="6" w:name="_Toc413432137"/>
+      <w:bookmarkStart w:id="7" w:name="_Toc413432137"/>
       <w:r>
         <w:t>Core Game Play</w:t>
       </w:r>
-      <w:bookmarkEnd w:id="6"/>
+      <w:bookmarkEnd w:id="7"/>
     </w:p>
     <w:p>
       <w:pPr>
@@ -6142,11 +6091,11 @@
       <w:pPr>
         <w:pStyle w:val="UnitySubHeadingFinal"/>
       </w:pPr>
-      <w:bookmarkStart w:id="7" w:name="_Toc413432138"/>
+      <w:bookmarkStart w:id="8" w:name="_Toc413432138"/>
       <w:r>
         <w:t>Game Flow</w:t>
       </w:r>
-      <w:bookmarkEnd w:id="7"/>
+      <w:bookmarkEnd w:id="8"/>
     </w:p>
     <w:p>
       <w:pPr>
@@ -6166,7 +6115,7 @@
     <w:p>
       <w:pPr>
         <w:pStyle w:val="UnityBody"/>
-        <w:ind w:left="-540"/>
+        <w:ind w:left="630"/>
       </w:pPr>
       <w:r>
         <w:object w:dxaOrig="12675" w:dyaOrig="10306">
@@ -6189,10 +6138,10 @@
             <v:path o:extrusionok="f" gradientshapeok="t" o:connecttype="rect"/>
             <o:lock v:ext="edit" aspectratio="t"/>
           </v:shapetype>
-          <v:shape id="_x0000_i1025" type="#_x0000_t75" style="width:533.25pt;height:434.25pt" o:ole="">
+          <v:shape id="_x0000_i1025" type="#_x0000_t75" style="width:468pt;height:380.25pt" o:ole="">
             <v:imagedata r:id="rId8" o:title=""/>
           </v:shape>
-          <o:OLEObject Type="Embed" ProgID="Visio.Drawing.15" ShapeID="_x0000_i1025" DrawAspect="Content" ObjectID="_1487185813" r:id="rId9"/>
+          <o:OLEObject Type="Embed" ProgID="Visio.Drawing.15" ShapeID="_x0000_i1025" DrawAspect="Content" ObjectID="_1487181560" r:id="rId9"/>
         </w:object>
       </w:r>
     </w:p>
@@ -6200,14 +6149,11 @@
       <w:pPr>
         <w:pStyle w:val="UnitySubHeadingFinal"/>
       </w:pPr>
-      <w:bookmarkStart w:id="8" w:name="_Toc413432139"/>
-      <w:r>
-        <w:t xml:space="preserve"> </w:t>
-      </w:r>
+      <w:bookmarkStart w:id="9" w:name="_Toc413432139"/>
       <w:r>
         <w:t>Characters</w:t>
       </w:r>
-      <w:bookmarkEnd w:id="8"/>
+      <w:bookmarkEnd w:id="9"/>
     </w:p>
     <w:p>
       <w:pPr>
@@ -6215,20 +6161,19 @@
         <w:ind w:left="630"/>
       </w:pPr>
       <w:r>
-        <w:t>The</w:t>
-      </w:r>
-      <w:r>
-        <w:t xml:space="preserve"> Hero </w:t>
-      </w:r>
-      <w:r>
-        <w:t>–</w:t>
-      </w:r>
-      <w:r>
-        <w:t xml:space="preserve"> </w:t>
-      </w:r>
-      <w:r>
-        <w:t>The main character who is controlled by the player, he is an emissary who was created by the massive creature so that, through you, it could communicate with the cities of people who live now within it.</w:t>
-      </w:r>
+        <w:t>A list of game characters and brief description.</w:t>
+      </w:r>
+    </w:p>
+    <w:p>
+      <w:pPr>
+        <w:pStyle w:val="UnitySubHeadingFinal"/>
+      </w:pPr>
+      <w:bookmarkStart w:id="10" w:name="_Toc413432140"/>
+      <w:r>
+        <w:lastRenderedPageBreak/>
+        <w:t>Game Play Elements</w:t>
+      </w:r>
+      <w:bookmarkEnd w:id="10"/>
     </w:p>
     <w:p>
       <w:pPr>
@@ -6236,8 +6181,18 @@
         <w:ind w:left="630"/>
       </w:pPr>
       <w:r>
-        <w:t>Friendly Old Man NPC – Interacts with the main hero through a short dialogue, providing the player information about the island, how to fight enemies, and how to collect/use potions and essences.</w:t>
-      </w:r>
+        <w:t>A list of game elements (treasure chest, boulder, essence, player health) and brief description.</w:t>
+      </w:r>
+    </w:p>
+    <w:p>
+      <w:pPr>
+        <w:pStyle w:val="UnitySubHeadingFinal"/>
+      </w:pPr>
+      <w:bookmarkStart w:id="11" w:name="_Toc413432141"/>
+      <w:r>
+        <w:t>Game Physics and Statistics</w:t>
+      </w:r>
+      <w:bookmarkEnd w:id="11"/>
     </w:p>
     <w:p>
       <w:pPr>
@@ -6245,433 +6200,14 @@
         <w:ind w:left="630"/>
       </w:pPr>
       <w:r>
-        <w:t xml:space="preserve">Enemy Insect NPC – The main antagonist in the game, a simple minded but fierce insectoid.  They are the main combatants in the game for the player to interact and </w:t>
-      </w:r>
-      <w:r>
-        <w:lastRenderedPageBreak/>
-        <w:t>fight with.  They will have small patrol routes and react to the player walking within a certain proximity before they aggress onto the player.</w:t>
+        <w:t>Explanation of how the game physics work. Each interaction with objects and the physics behind them. Bumping into enemies, walking into non interactive objects (walls).</w:t>
       </w:r>
     </w:p>
     <w:p>
       <w:pPr>
         <w:pStyle w:val="UnitySubHeadingFinal"/>
       </w:pPr>
-      <w:bookmarkStart w:id="9" w:name="_Toc413432140"/>
-      <w:r>
-        <w:t xml:space="preserve"> </w:t>
-      </w:r>
-      <w:r>
-        <w:t>Game Play Elements</w:t>
-      </w:r>
-      <w:bookmarkEnd w:id="9"/>
-    </w:p>
-    <w:p>
-      <w:pPr>
-        <w:pStyle w:val="UnityBody"/>
-        <w:ind w:left="630"/>
-      </w:pPr>
-      <w:r>
-        <w:rPr>
-          <w:b/>
-        </w:rPr>
-        <w:t>Health</w:t>
-      </w:r>
-      <w:r>
-        <w:t xml:space="preserve"> – A simple</w:t>
-      </w:r>
-      <w:r>
-        <w:t xml:space="preserve"> </w:t>
-      </w:r>
-      <w:r>
-        <w:t xml:space="preserve">health </w:t>
-      </w:r>
-      <w:r>
-        <w:t>points</w:t>
-      </w:r>
-      <w:r>
-        <w:t xml:space="preserve"> counter which will determine whether</w:t>
-      </w:r>
-      <w:r>
-        <w:t xml:space="preserve"> the player has taken enough damage to reach the threshold</w:t>
-      </w:r>
-      <w:r>
-        <w:t xml:space="preserve"> for</w:t>
-      </w:r>
-      <w:r>
-        <w:t xml:space="preserve"> in-game death.</w:t>
-      </w:r>
-      <w:r>
-        <w:t xml:space="preserve">  This will be </w:t>
-      </w:r>
-      <w:r>
-        <w:t>displayed as a sliding red bar on the UI</w:t>
-      </w:r>
-      <w:r>
-        <w:t>, and the player will start with 200 health points.  A health count greater than 0 will allow the player to maintain control over the hero.  Conversely, once it reaches 0, the hero will play a death animation and the player will be directed towards a continue screen.</w:t>
-      </w:r>
-    </w:p>
-    <w:p>
-      <w:pPr>
-        <w:pStyle w:val="UnityBody"/>
-        <w:ind w:left="630"/>
-      </w:pPr>
-    </w:p>
-    <w:p>
-      <w:pPr>
-        <w:pStyle w:val="UnityBody"/>
-        <w:ind w:left="630"/>
-      </w:pPr>
-      <w:r>
-        <w:rPr>
-          <w:b/>
-        </w:rPr>
-        <w:t>Stamina</w:t>
-      </w:r>
-      <w:r>
-        <w:t xml:space="preserve"> – </w:t>
-      </w:r>
-      <w:r>
-        <w:t>Another</w:t>
-      </w:r>
-      <w:r>
-        <w:t xml:space="preserve"> player</w:t>
-      </w:r>
-      <w:r>
-        <w:t xml:space="preserve"> co</w:t>
-      </w:r>
-      <w:bookmarkStart w:id="10" w:name="_GoBack"/>
-      <w:bookmarkEnd w:id="10"/>
-      <w:r>
-        <w:t xml:space="preserve">unter visually represented by a (green) bar on the UI.  </w:t>
-      </w:r>
-      <w:r>
-        <w:t xml:space="preserve">The hero will start with </w:t>
-      </w:r>
-      <w:r>
-        <w:t xml:space="preserve">a maximum </w:t>
-      </w:r>
-      <w:r>
-        <w:t xml:space="preserve">150 stamina points, and will always recover 10 pts/sec (5 if </w:t>
-      </w:r>
-      <w:r>
-        <w:t xml:space="preserve">actively </w:t>
-      </w:r>
-      <w:r>
-        <w:t>blocking).</w:t>
-      </w:r>
-      <w:r>
-        <w:t xml:space="preserve"> </w:t>
-      </w:r>
-      <w:r>
-        <w:t xml:space="preserve"> If </w:t>
-      </w:r>
-      <w:r>
-        <w:t xml:space="preserve">stamina reaches 0, then there will be a 2 second </w:t>
-      </w:r>
-      <w:r>
-        <w:t xml:space="preserve">delay before recharging resumes.  </w:t>
-      </w:r>
-      <w:r>
-        <w:t xml:space="preserve">If the player’s stamina bar is depleted, their movement actions will </w:t>
-      </w:r>
-      <w:r>
-        <w:t>be limited</w:t>
-      </w:r>
-      <w:r>
-        <w:t xml:space="preserve"> to the standard walk.</w:t>
-      </w:r>
-    </w:p>
-    <w:p>
-      <w:pPr>
-        <w:pStyle w:val="UnityBody"/>
-        <w:ind w:left="630"/>
-      </w:pPr>
-      <w:r>
-        <w:t>The player’s stamina count</w:t>
-      </w:r>
-      <w:r>
-        <w:t xml:space="preserve"> will be</w:t>
-      </w:r>
-      <w:r>
-        <w:t xml:space="preserve"> </w:t>
-      </w:r>
-      <w:r>
-        <w:t xml:space="preserve">deprecated by each of the following player actions: </w:t>
-      </w:r>
-    </w:p>
-    <w:p>
-      <w:pPr>
-        <w:pStyle w:val="UnityBody"/>
-        <w:numPr>
-          <w:ilvl w:val="0"/>
-          <w:numId w:val="23"/>
-        </w:numPr>
-      </w:pPr>
-      <w:r>
-        <w:t>S</w:t>
-      </w:r>
-      <w:r>
-        <w:t>printing</w:t>
-      </w:r>
-      <w:r>
-        <w:t>: 15 pts/sec</w:t>
-      </w:r>
-    </w:p>
-    <w:p>
-      <w:pPr>
-        <w:pStyle w:val="UnityBody"/>
-        <w:numPr>
-          <w:ilvl w:val="0"/>
-          <w:numId w:val="23"/>
-        </w:numPr>
-      </w:pPr>
-      <w:r>
-        <w:t>A</w:t>
-      </w:r>
-      <w:r>
-        <w:t>ttacking</w:t>
-      </w:r>
-      <w:r>
-        <w:t>: 30 pts/ea.</w:t>
-      </w:r>
-    </w:p>
-    <w:p>
-      <w:pPr>
-        <w:pStyle w:val="UnityBody"/>
-        <w:numPr>
-          <w:ilvl w:val="0"/>
-          <w:numId w:val="23"/>
-        </w:numPr>
-      </w:pPr>
-      <w:r>
-        <w:t>B</w:t>
-      </w:r>
-      <w:r>
-        <w:t>locking</w:t>
-      </w:r>
-      <w:r>
-        <w:t>: Equivalent to incoming attack</w:t>
-      </w:r>
-    </w:p>
-    <w:p>
-      <w:pPr>
-        <w:pStyle w:val="UnityBody"/>
-        <w:numPr>
-          <w:ilvl w:val="0"/>
-          <w:numId w:val="23"/>
-        </w:numPr>
-      </w:pPr>
-      <w:r>
-        <w:t>R</w:t>
-      </w:r>
-      <w:r>
-        <w:t>olling</w:t>
-      </w:r>
-      <w:r>
-        <w:t>: 30 pts/ea.</w:t>
-      </w:r>
-    </w:p>
-    <w:p>
-      <w:pPr>
-        <w:pStyle w:val="UnityBody"/>
-        <w:numPr>
-          <w:ilvl w:val="0"/>
-          <w:numId w:val="23"/>
-        </w:numPr>
-      </w:pPr>
-      <w:r>
-        <w:t>S</w:t>
-      </w:r>
-      <w:r>
-        <w:t>idestepping</w:t>
-      </w:r>
-      <w:r>
-        <w:t>: 15 pts/ea.</w:t>
-      </w:r>
-    </w:p>
-    <w:p>
-      <w:pPr>
-        <w:pStyle w:val="UnityBody"/>
-        <w:ind w:left="630"/>
-      </w:pPr>
-    </w:p>
-    <w:p>
-      <w:pPr>
-        <w:pStyle w:val="UnityBody"/>
-        <w:ind w:left="630"/>
-      </w:pPr>
-      <w:r>
-        <w:rPr>
-          <w:b/>
-        </w:rPr>
-        <w:t>Essence</w:t>
-      </w:r>
-      <w:r>
-        <w:t xml:space="preserve"> – </w:t>
-      </w:r>
-      <w:r>
-        <w:t>Small pick-ups which will automatically fly to the player</w:t>
-      </w:r>
-      <w:r>
-        <w:t xml:space="preserve"> then disappear upon collision when the player is within a short</w:t>
-      </w:r>
-      <w:r>
-        <w:t xml:space="preserve"> proximity.  Each essence will increase the counter on the UI by 1, </w:t>
-      </w:r>
-      <w:r>
-        <w:t>and after a pre-determined threshold is met, a special attack will be unlocked, and available for the player to perform. (This is currently a stretch-goal for the demo.)</w:t>
-      </w:r>
-    </w:p>
-    <w:p>
-      <w:pPr>
-        <w:pStyle w:val="UnityBody"/>
-        <w:ind w:left="630"/>
-      </w:pPr>
-    </w:p>
-    <w:p>
-      <w:pPr>
-        <w:pStyle w:val="UnityBody"/>
-        <w:ind w:left="630"/>
-      </w:pPr>
-      <w:r>
-        <w:rPr>
-          <w:b/>
-        </w:rPr>
-        <w:t>Potion</w:t>
-      </w:r>
-      <w:r>
-        <w:t xml:space="preserve"> – </w:t>
-      </w:r>
-      <w:r>
-        <w:t>Collectable items found throughout the game world which can be consumed by the player to recover health and stamina on-demand.  Potions will have a dedicated animation where the player takes a drink whenever the player decides to use one.  Using a potion will restore 80 health points, and 70 stamina points.  They will not be able to restore points over the pre-defined maximums.</w:t>
-      </w:r>
-    </w:p>
-    <w:p>
-      <w:pPr>
-        <w:pStyle w:val="UnityBody"/>
-        <w:ind w:left="630"/>
-      </w:pPr>
-    </w:p>
-    <w:p>
-      <w:pPr>
-        <w:pStyle w:val="UnityBody"/>
-        <w:ind w:left="630"/>
-      </w:pPr>
-      <w:r>
-        <w:rPr>
-          <w:b/>
-        </w:rPr>
-        <w:t>Treasure Chest</w:t>
-      </w:r>
-      <w:r>
-        <w:t xml:space="preserve"> – </w:t>
-      </w:r>
-      <w:r>
-        <w:t>An interactive model in-game which the player can approach and use an action key to open</w:t>
-      </w:r>
-      <w:r>
-        <w:t xml:space="preserve"> it,</w:t>
-      </w:r>
-      <w:r>
-        <w:t xml:space="preserve"> and </w:t>
-      </w:r>
-      <w:r>
-        <w:t>collect</w:t>
-      </w:r>
-      <w:r>
-        <w:t xml:space="preserve"> 5 potions</w:t>
-      </w:r>
-      <w:r>
-        <w:t xml:space="preserve"> from</w:t>
-      </w:r>
-      <w:r>
-        <w:t xml:space="preserve"> within.</w:t>
-      </w:r>
-    </w:p>
-    <w:p>
-      <w:pPr>
-        <w:pStyle w:val="UnityBody"/>
-        <w:ind w:left="630"/>
-      </w:pPr>
-    </w:p>
-    <w:p>
-      <w:pPr>
-        <w:pStyle w:val="UnityBody"/>
-        <w:ind w:left="630"/>
-      </w:pPr>
-      <w:r>
-        <w:rPr>
-          <w:b/>
-        </w:rPr>
-        <w:t>Boulder</w:t>
-      </w:r>
-      <w:r>
-        <w:t xml:space="preserve"> –</w:t>
-      </w:r>
-      <w:r>
-        <w:t xml:space="preserve"> An interactive game-world object which can be released after solving the puzzle.  It can roll around the island, and damage enemies who come into contact with it.</w:t>
-      </w:r>
-    </w:p>
-    <w:p>
-      <w:pPr>
-        <w:pStyle w:val="UnityBody"/>
-        <w:ind w:left="630"/>
-      </w:pPr>
-    </w:p>
-    <w:p>
-      <w:pPr>
-        <w:pStyle w:val="UnityBody"/>
-        <w:ind w:left="630"/>
-      </w:pPr>
-      <w:r>
-        <w:rPr>
-          <w:b/>
-        </w:rPr>
-        <w:t>Puzzle</w:t>
-      </w:r>
-      <w:r>
-        <w:t xml:space="preserve"> – There will be a puzzle intended to briefly vary the style of gameplay, requesting the player to step on three different </w:t>
-      </w:r>
-      <w:r>
-        <w:t xml:space="preserve">raised </w:t>
-      </w:r>
-      <w:r>
-        <w:t xml:space="preserve">tiles </w:t>
-      </w:r>
-      <w:r>
-        <w:t>in the correct order.  When a tile is stepped on in the right order, it will remain lowered.  Once the correct order has been inputted, the boulder will be released.  Upon stepping on a tile in the wrong order (whether it be the first or last), the tiles will all raise and reset to their original positions.  The purpose of which is to instantly tell the player something went wrong due to that specific action, and to encourage them to try again.</w:t>
-      </w:r>
-    </w:p>
-    <w:p>
-      <w:pPr>
-        <w:pStyle w:val="UnitySubHeadingFinal"/>
-      </w:pPr>
-      <w:bookmarkStart w:id="11" w:name="_Toc413432141"/>
-      <w:r>
-        <w:t xml:space="preserve"> </w:t>
-      </w:r>
-      <w:r>
-        <w:t>Game Physics and Statistics</w:t>
-      </w:r>
-      <w:bookmarkEnd w:id="11"/>
-    </w:p>
-    <w:p>
-      <w:pPr>
-        <w:pStyle w:val="UnityBody"/>
-        <w:ind w:left="630"/>
-      </w:pPr>
-      <w:r>
-        <w:t>Explanation of how the game physics work. Each interaction with objects and the physics behind them. Bumping into enemies, walking into non interactive objects (walls).</w:t>
-      </w:r>
-    </w:p>
-    <w:p>
-      <w:pPr>
-        <w:pStyle w:val="UnitySubHeadingFinal"/>
-      </w:pPr>
       <w:bookmarkStart w:id="12" w:name="_Toc413432142"/>
-      <w:r>
-        <w:t xml:space="preserve"> </w:t>
-      </w:r>
       <w:r>
         <w:t>Artificial Intelligence</w:t>
       </w:r>
@@ -6733,9 +6269,6 @@
       </w:pPr>
       <w:bookmarkStart w:id="14" w:name="_Toc413432144"/>
       <w:r>
-        <w:t xml:space="preserve"> </w:t>
-      </w:r>
-      <w:r>
         <w:t>Main Game Menu</w:t>
       </w:r>
       <w:bookmarkEnd w:id="14"/>
@@ -6791,7 +6324,6 @@
         </w:numPr>
       </w:pPr>
       <w:r>
-        <w:lastRenderedPageBreak/>
         <w:t>Options</w:t>
       </w:r>
     </w:p>
@@ -6840,6 +6372,7 @@
         </w:numPr>
       </w:pPr>
       <w:r>
+        <w:lastRenderedPageBreak/>
         <w:t>The player will be able to adjust how bright the game is from this option in case of low light or if they are sensitive to the bright lights in the game.</w:t>
       </w:r>
     </w:p>
@@ -6953,7 +6486,7 @@
           <v:shape id="_x0000_i1026" type="#_x0000_t75" style="width:468pt;height:430.5pt" o:ole="">
             <v:imagedata r:id="rId10" o:title=""/>
           </v:shape>
-          <o:OLEObject Type="Embed" ProgID="Visio.Drawing.15" ShapeID="_x0000_i1026" DrawAspect="Content" ObjectID="_1487185814" r:id="rId11"/>
+          <o:OLEObject Type="Embed" ProgID="Visio.Drawing.15" ShapeID="_x0000_i1026" DrawAspect="Content" ObjectID="_1487181561" r:id="rId11"/>
         </w:object>
       </w:r>
       <w:r>
@@ -7163,9 +6696,6 @@
       </w:pPr>
       <w:bookmarkStart w:id="15" w:name="_Toc413432145"/>
       <w:r>
-        <w:t xml:space="preserve"> </w:t>
-      </w:r>
-      <w:r>
         <w:t>GUI</w:t>
       </w:r>
       <w:r>
@@ -7370,9 +6900,6 @@
       </w:pPr>
       <w:bookmarkStart w:id="17" w:name="_Toc413432147"/>
       <w:r>
-        <w:t xml:space="preserve"> </w:t>
-      </w:r>
-      <w:r>
         <w:t>Overall</w:t>
       </w:r>
       <w:r>
@@ -7419,9 +6946,6 @@
       <w:bookmarkStart w:id="18" w:name="_Toc413432148"/>
       <w:r>
         <w:lastRenderedPageBreak/>
-        <w:t xml:space="preserve"> </w:t>
-      </w:r>
-      <w:r>
         <w:t>3D Art and Animations</w:t>
       </w:r>
       <w:bookmarkEnd w:id="18"/>
@@ -7543,9 +7067,6 @@
       </w:pPr>
       <w:bookmarkStart w:id="19" w:name="_Toc413432149"/>
       <w:r>
-        <w:t xml:space="preserve"> </w:t>
-      </w:r>
-      <w:r>
         <w:t>GUI</w:t>
       </w:r>
       <w:bookmarkEnd w:id="19"/>
@@ -7564,9 +7085,6 @@
         <w:pStyle w:val="UnitySubHeadingFinal"/>
       </w:pPr>
       <w:bookmarkStart w:id="20" w:name="_Toc413432150"/>
-      <w:r>
-        <w:t xml:space="preserve"> </w:t>
-      </w:r>
       <w:r>
         <w:t>Terrain</w:t>
       </w:r>
@@ -7662,9 +7180,6 @@
       </w:pPr>
       <w:bookmarkStart w:id="21" w:name="_Toc413432151"/>
       <w:r>
-        <w:t xml:space="preserve"> </w:t>
-      </w:r>
-      <w:r>
         <w:t>Game Play Elements</w:t>
       </w:r>
       <w:bookmarkEnd w:id="21"/>
@@ -7684,9 +7199,6 @@
       </w:pPr>
       <w:bookmarkStart w:id="22" w:name="_Toc413432152"/>
       <w:r>
-        <w:t xml:space="preserve"> </w:t>
-      </w:r>
-      <w:r>
         <w:t>Special Effects</w:t>
       </w:r>
       <w:bookmarkEnd w:id="22"/>
@@ -7714,9 +7226,6 @@
       </w:pPr>
       <w:bookmarkStart w:id="23" w:name="_Toc413432153"/>
       <w:r>
-        <w:t xml:space="preserve"> </w:t>
-      </w:r>
-      <w:r>
         <w:t>Marketing and Packaging Art</w:t>
       </w:r>
       <w:bookmarkEnd w:id="23"/>
@@ -7748,13 +7257,15 @@
         <w:ind w:left="630"/>
       </w:pPr>
       <w:r>
-        <w:t>Image of the sp</w:t>
-      </w:r>
-      <w:r>
-        <w:t>l</w:t>
-      </w:r>
-      <w:r>
-        <w:t>ash art used at the start of the game along with an icon for our executable.</w:t>
+        <w:t xml:space="preserve">Image of the </w:t>
+      </w:r>
+      <w:proofErr w:type="spellStart"/>
+      <w:r>
+        <w:t>spash</w:t>
+      </w:r>
+      <w:proofErr w:type="spellEnd"/>
+      <w:r>
+        <w:t xml:space="preserve"> art used at the start of the game along with an icon for our executable.</w:t>
       </w:r>
     </w:p>
     <w:p>
@@ -7762,9 +7273,6 @@
         <w:pStyle w:val="UnitySubHeadingFinal"/>
       </w:pPr>
       <w:bookmarkStart w:id="24" w:name="_Toc413432154"/>
-      <w:r>
-        <w:t xml:space="preserve"> </w:t>
-      </w:r>
       <w:r>
         <w:t>Assets Pipeline</w:t>
       </w:r>
@@ -7798,17 +7306,12 @@
       </w:r>
       <w:r>
         <w:tab/>
-        <w:t>Envi</w:t>
-      </w:r>
-      <w:r>
-        <w:t>r</w:t>
-      </w:r>
-      <w:r>
-        <w:t>o</w:t>
-      </w:r>
-      <w:r>
-        <w:t>nment</w:t>
-      </w:r>
+      </w:r>
+      <w:proofErr w:type="spellStart"/>
+      <w:r>
+        <w:t>Enviornment</w:t>
+      </w:r>
+      <w:proofErr w:type="spellEnd"/>
     </w:p>
     <w:p>
       <w:pPr>
@@ -7996,9 +7499,6 @@
       </w:pPr>
       <w:bookmarkStart w:id="26" w:name="_Toc413432156"/>
       <w:r>
-        <w:t xml:space="preserve"> </w:t>
-      </w:r>
-      <w:r>
         <w:t>Overall Goals</w:t>
       </w:r>
       <w:bookmarkEnd w:id="26"/>
@@ -8020,9 +7520,6 @@
         <w:pStyle w:val="UnitySubHeadingFinal"/>
       </w:pPr>
       <w:bookmarkStart w:id="27" w:name="_Toc413432157"/>
-      <w:r>
-        <w:t xml:space="preserve"> </w:t>
-      </w:r>
       <w:r>
         <w:t>Audio Sources</w:t>
       </w:r>
@@ -8307,9 +7804,6 @@
         <w:pStyle w:val="UnitySubHeadingFinal"/>
       </w:pPr>
       <w:bookmarkStart w:id="29" w:name="_Toc413432159"/>
-      <w:r>
-        <w:t xml:space="preserve"> </w:t>
-      </w:r>
       <w:r>
         <w:t>Player Characters</w:t>
       </w:r>
@@ -8391,9 +7885,6 @@
       </w:pPr>
       <w:bookmarkStart w:id="30" w:name="_Toc413432160"/>
       <w:r>
-        <w:t xml:space="preserve"> </w:t>
-      </w:r>
-      <w:r>
         <w:t>Secondary Characters</w:t>
       </w:r>
       <w:bookmarkEnd w:id="30"/>
@@ -8482,9 +7973,6 @@
         <w:pStyle w:val="UnitySubHeadingFinal"/>
       </w:pPr>
       <w:bookmarkStart w:id="31" w:name="_Toc413432161"/>
-      <w:r>
-        <w:t xml:space="preserve"> </w:t>
-      </w:r>
       <w:r>
         <w:t>Enemy Characters</w:t>
       </w:r>
@@ -8652,9 +8140,6 @@
         <w:pStyle w:val="UnitySubHeadingFinal"/>
       </w:pPr>
       <w:bookmarkStart w:id="32" w:name="_Toc413432162"/>
-      <w:r>
-        <w:t xml:space="preserve"> </w:t>
-      </w:r>
       <w:r>
         <w:t>Story Theme</w:t>
       </w:r>
@@ -10603,7 +10088,7 @@
       <w:rPr>
         <w:noProof/>
       </w:rPr>
-      <w:t>9</w:t>
+      <w:t>5</w:t>
     </w:r>
     <w:r>
       <w:fldChar w:fldCharType="end"/>
@@ -11414,95 +10899,6 @@
     </w:lvl>
   </w:abstractNum>
   <w:abstractNum w:abstractNumId="7">
-    <w:nsid w:val="307B127F"/>
-    <w:multiLevelType w:val="hybridMultilevel"/>
-    <w:tmpl w:val="5DD2CA50"/>
-    <w:lvl w:ilvl="0" w:tplc="BBD0B626">
-      <w:start w:val="1"/>
-      <w:numFmt w:val="decimal"/>
-      <w:lvlText w:val="%1)"/>
-      <w:lvlJc w:val="left"/>
-      <w:pPr>
-        <w:ind w:left="1080" w:hanging="360"/>
-      </w:pPr>
-      <w:rPr>
-        <w:rFonts w:hint="default"/>
-      </w:rPr>
-    </w:lvl>
-    <w:lvl w:ilvl="1" w:tplc="04090019" w:tentative="1">
-      <w:start w:val="1"/>
-      <w:numFmt w:val="lowerLetter"/>
-      <w:lvlText w:val="%2."/>
-      <w:lvlJc w:val="left"/>
-      <w:pPr>
-        <w:ind w:left="1800" w:hanging="360"/>
-      </w:pPr>
-    </w:lvl>
-    <w:lvl w:ilvl="2" w:tplc="0409001B" w:tentative="1">
-      <w:start w:val="1"/>
-      <w:numFmt w:val="lowerRoman"/>
-      <w:lvlText w:val="%3."/>
-      <w:lvlJc w:val="right"/>
-      <w:pPr>
-        <w:ind w:left="2520" w:hanging="180"/>
-      </w:pPr>
-    </w:lvl>
-    <w:lvl w:ilvl="3" w:tplc="0409000F" w:tentative="1">
-      <w:start w:val="1"/>
-      <w:numFmt w:val="decimal"/>
-      <w:lvlText w:val="%4."/>
-      <w:lvlJc w:val="left"/>
-      <w:pPr>
-        <w:ind w:left="3240" w:hanging="360"/>
-      </w:pPr>
-    </w:lvl>
-    <w:lvl w:ilvl="4" w:tplc="04090019" w:tentative="1">
-      <w:start w:val="1"/>
-      <w:numFmt w:val="lowerLetter"/>
-      <w:lvlText w:val="%5."/>
-      <w:lvlJc w:val="left"/>
-      <w:pPr>
-        <w:ind w:left="3960" w:hanging="360"/>
-      </w:pPr>
-    </w:lvl>
-    <w:lvl w:ilvl="5" w:tplc="0409001B" w:tentative="1">
-      <w:start w:val="1"/>
-      <w:numFmt w:val="lowerRoman"/>
-      <w:lvlText w:val="%6."/>
-      <w:lvlJc w:val="right"/>
-      <w:pPr>
-        <w:ind w:left="4680" w:hanging="180"/>
-      </w:pPr>
-    </w:lvl>
-    <w:lvl w:ilvl="6" w:tplc="0409000F" w:tentative="1">
-      <w:start w:val="1"/>
-      <w:numFmt w:val="decimal"/>
-      <w:lvlText w:val="%7."/>
-      <w:lvlJc w:val="left"/>
-      <w:pPr>
-        <w:ind w:left="5400" w:hanging="360"/>
-      </w:pPr>
-    </w:lvl>
-    <w:lvl w:ilvl="7" w:tplc="04090019" w:tentative="1">
-      <w:start w:val="1"/>
-      <w:numFmt w:val="lowerLetter"/>
-      <w:lvlText w:val="%8."/>
-      <w:lvlJc w:val="left"/>
-      <w:pPr>
-        <w:ind w:left="6120" w:hanging="360"/>
-      </w:pPr>
-    </w:lvl>
-    <w:lvl w:ilvl="8" w:tplc="0409001B" w:tentative="1">
-      <w:start w:val="1"/>
-      <w:numFmt w:val="lowerRoman"/>
-      <w:lvlText w:val="%9."/>
-      <w:lvlJc w:val="right"/>
-      <w:pPr>
-        <w:ind w:left="6840" w:hanging="180"/>
-      </w:pPr>
-    </w:lvl>
-  </w:abstractNum>
-  <w:abstractNum w:abstractNumId="8">
     <w:nsid w:val="33DB17ED"/>
     <w:multiLevelType w:val="multilevel"/>
     <w:tmpl w:val="73DC57E6"/>
@@ -11525,7 +10921,7 @@
       <w:lvlText w:val="%1.%2"/>
       <w:lvlJc w:val="left"/>
       <w:pPr>
-        <w:ind w:left="990" w:hanging="360"/>
+        <w:ind w:left="630" w:hanging="360"/>
       </w:pPr>
       <w:rPr>
         <w:rFonts w:hint="default"/>
@@ -11616,7 +11012,7 @@
       </w:rPr>
     </w:lvl>
   </w:abstractNum>
-  <w:abstractNum w:abstractNumId="9">
+  <w:abstractNum w:abstractNumId="8">
     <w:nsid w:val="35C15E46"/>
     <w:multiLevelType w:val="hybridMultilevel"/>
     <w:tmpl w:val="1B4C93FC"/>
@@ -11705,7 +11101,7 @@
       </w:pPr>
     </w:lvl>
   </w:abstractNum>
-  <w:abstractNum w:abstractNumId="10">
+  <w:abstractNum w:abstractNumId="9">
     <w:nsid w:val="3E8C3FB8"/>
     <w:multiLevelType w:val="hybridMultilevel"/>
     <w:tmpl w:val="BF9E8A0C"/>
@@ -11794,7 +11190,7 @@
       </w:pPr>
     </w:lvl>
   </w:abstractNum>
-  <w:abstractNum w:abstractNumId="11">
+  <w:abstractNum w:abstractNumId="10">
     <w:nsid w:val="478F0DA6"/>
     <w:multiLevelType w:val="hybridMultilevel"/>
     <w:tmpl w:val="959AD6BE"/>
@@ -11880,7 +11276,7 @@
       </w:pPr>
     </w:lvl>
   </w:abstractNum>
-  <w:abstractNum w:abstractNumId="12">
+  <w:abstractNum w:abstractNumId="11">
     <w:nsid w:val="4A4040BB"/>
     <w:multiLevelType w:val="hybridMultilevel"/>
     <w:tmpl w:val="0D1C6312"/>
@@ -11969,7 +11365,7 @@
       </w:pPr>
     </w:lvl>
   </w:abstractNum>
-  <w:abstractNum w:abstractNumId="13">
+  <w:abstractNum w:abstractNumId="12">
     <w:nsid w:val="4AB13600"/>
     <w:multiLevelType w:val="hybridMultilevel"/>
     <w:tmpl w:val="0420A074"/>
@@ -12058,7 +11454,7 @@
       </w:pPr>
     </w:lvl>
   </w:abstractNum>
-  <w:abstractNum w:abstractNumId="14">
+  <w:abstractNum w:abstractNumId="13">
     <w:nsid w:val="4CAE7939"/>
     <w:multiLevelType w:val="hybridMultilevel"/>
     <w:tmpl w:val="05584358"/>
@@ -12147,7 +11543,7 @@
       </w:pPr>
     </w:lvl>
   </w:abstractNum>
-  <w:abstractNum w:abstractNumId="15">
+  <w:abstractNum w:abstractNumId="14">
     <w:nsid w:val="4E4A2AC2"/>
     <w:multiLevelType w:val="hybridMultilevel"/>
     <w:tmpl w:val="0B422CA6"/>
@@ -12236,7 +11632,7 @@
       </w:pPr>
     </w:lvl>
   </w:abstractNum>
-  <w:abstractNum w:abstractNumId="16">
+  <w:abstractNum w:abstractNumId="15">
     <w:nsid w:val="51225C76"/>
     <w:multiLevelType w:val="hybridMultilevel"/>
     <w:tmpl w:val="0A362CE0"/>
@@ -12325,7 +11721,7 @@
       </w:pPr>
     </w:lvl>
   </w:abstractNum>
-  <w:abstractNum w:abstractNumId="17">
+  <w:abstractNum w:abstractNumId="16">
     <w:nsid w:val="525B3A70"/>
     <w:multiLevelType w:val="hybridMultilevel"/>
     <w:tmpl w:val="44BA21FC"/>
@@ -12411,93 +11807,7 @@
       </w:pPr>
     </w:lvl>
   </w:abstractNum>
-  <w:abstractNum w:abstractNumId="18">
-    <w:nsid w:val="54592E27"/>
-    <w:multiLevelType w:val="hybridMultilevel"/>
-    <w:tmpl w:val="AF10698A"/>
-    <w:lvl w:ilvl="0" w:tplc="0409000F">
-      <w:start w:val="1"/>
-      <w:numFmt w:val="decimal"/>
-      <w:lvlText w:val="%1."/>
-      <w:lvlJc w:val="left"/>
-      <w:pPr>
-        <w:ind w:left="1440" w:hanging="360"/>
-      </w:pPr>
-    </w:lvl>
-    <w:lvl w:ilvl="1" w:tplc="04090019" w:tentative="1">
-      <w:start w:val="1"/>
-      <w:numFmt w:val="lowerLetter"/>
-      <w:lvlText w:val="%2."/>
-      <w:lvlJc w:val="left"/>
-      <w:pPr>
-        <w:ind w:left="2160" w:hanging="360"/>
-      </w:pPr>
-    </w:lvl>
-    <w:lvl w:ilvl="2" w:tplc="0409001B" w:tentative="1">
-      <w:start w:val="1"/>
-      <w:numFmt w:val="lowerRoman"/>
-      <w:lvlText w:val="%3."/>
-      <w:lvlJc w:val="right"/>
-      <w:pPr>
-        <w:ind w:left="2880" w:hanging="180"/>
-      </w:pPr>
-    </w:lvl>
-    <w:lvl w:ilvl="3" w:tplc="0409000F" w:tentative="1">
-      <w:start w:val="1"/>
-      <w:numFmt w:val="decimal"/>
-      <w:lvlText w:val="%4."/>
-      <w:lvlJc w:val="left"/>
-      <w:pPr>
-        <w:ind w:left="3600" w:hanging="360"/>
-      </w:pPr>
-    </w:lvl>
-    <w:lvl w:ilvl="4" w:tplc="04090019" w:tentative="1">
-      <w:start w:val="1"/>
-      <w:numFmt w:val="lowerLetter"/>
-      <w:lvlText w:val="%5."/>
-      <w:lvlJc w:val="left"/>
-      <w:pPr>
-        <w:ind w:left="4320" w:hanging="360"/>
-      </w:pPr>
-    </w:lvl>
-    <w:lvl w:ilvl="5" w:tplc="0409001B" w:tentative="1">
-      <w:start w:val="1"/>
-      <w:numFmt w:val="lowerRoman"/>
-      <w:lvlText w:val="%6."/>
-      <w:lvlJc w:val="right"/>
-      <w:pPr>
-        <w:ind w:left="5040" w:hanging="180"/>
-      </w:pPr>
-    </w:lvl>
-    <w:lvl w:ilvl="6" w:tplc="0409000F" w:tentative="1">
-      <w:start w:val="1"/>
-      <w:numFmt w:val="decimal"/>
-      <w:lvlText w:val="%7."/>
-      <w:lvlJc w:val="left"/>
-      <w:pPr>
-        <w:ind w:left="5760" w:hanging="360"/>
-      </w:pPr>
-    </w:lvl>
-    <w:lvl w:ilvl="7" w:tplc="04090019" w:tentative="1">
-      <w:start w:val="1"/>
-      <w:numFmt w:val="lowerLetter"/>
-      <w:lvlText w:val="%8."/>
-      <w:lvlJc w:val="left"/>
-      <w:pPr>
-        <w:ind w:left="6480" w:hanging="360"/>
-      </w:pPr>
-    </w:lvl>
-    <w:lvl w:ilvl="8" w:tplc="0409001B" w:tentative="1">
-      <w:start w:val="1"/>
-      <w:numFmt w:val="lowerRoman"/>
-      <w:lvlText w:val="%9."/>
-      <w:lvlJc w:val="right"/>
-      <w:pPr>
-        <w:ind w:left="7200" w:hanging="180"/>
-      </w:pPr>
-    </w:lvl>
-  </w:abstractNum>
-  <w:abstractNum w:abstractNumId="19">
+  <w:abstractNum w:abstractNumId="17">
     <w:nsid w:val="561D6F34"/>
     <w:multiLevelType w:val="hybridMultilevel"/>
     <w:tmpl w:val="B3D0D17C"/>
@@ -12586,7 +11896,7 @@
       </w:pPr>
     </w:lvl>
   </w:abstractNum>
-  <w:abstractNum w:abstractNumId="20">
+  <w:abstractNum w:abstractNumId="18">
     <w:nsid w:val="68303C99"/>
     <w:multiLevelType w:val="hybridMultilevel"/>
     <w:tmpl w:val="475ACD7E"/>
@@ -12730,120 +12040,7 @@
       </w:pPr>
     </w:lvl>
   </w:abstractNum>
-  <w:abstractNum w:abstractNumId="21">
-    <w:nsid w:val="690F2581"/>
-    <w:multiLevelType w:val="hybridMultilevel"/>
-    <w:tmpl w:val="20F84468"/>
-    <w:lvl w:ilvl="0" w:tplc="04090001">
-      <w:start w:val="1"/>
-      <w:numFmt w:val="bullet"/>
-      <w:lvlText w:val=""/>
-      <w:lvlJc w:val="left"/>
-      <w:pPr>
-        <w:ind w:left="1350" w:hanging="360"/>
-      </w:pPr>
-      <w:rPr>
-        <w:rFonts w:ascii="Symbol" w:hAnsi="Symbol" w:hint="default"/>
-      </w:rPr>
-    </w:lvl>
-    <w:lvl w:ilvl="1" w:tplc="04090003" w:tentative="1">
-      <w:start w:val="1"/>
-      <w:numFmt w:val="bullet"/>
-      <w:lvlText w:val="o"/>
-      <w:lvlJc w:val="left"/>
-      <w:pPr>
-        <w:ind w:left="2070" w:hanging="360"/>
-      </w:pPr>
-      <w:rPr>
-        <w:rFonts w:ascii="Courier New" w:hAnsi="Courier New" w:cs="Courier New" w:hint="default"/>
-      </w:rPr>
-    </w:lvl>
-    <w:lvl w:ilvl="2" w:tplc="04090005" w:tentative="1">
-      <w:start w:val="1"/>
-      <w:numFmt w:val="bullet"/>
-      <w:lvlText w:val=""/>
-      <w:lvlJc w:val="left"/>
-      <w:pPr>
-        <w:ind w:left="2790" w:hanging="360"/>
-      </w:pPr>
-      <w:rPr>
-        <w:rFonts w:ascii="Wingdings" w:hAnsi="Wingdings" w:hint="default"/>
-      </w:rPr>
-    </w:lvl>
-    <w:lvl w:ilvl="3" w:tplc="04090001" w:tentative="1">
-      <w:start w:val="1"/>
-      <w:numFmt w:val="bullet"/>
-      <w:lvlText w:val=""/>
-      <w:lvlJc w:val="left"/>
-      <w:pPr>
-        <w:ind w:left="3510" w:hanging="360"/>
-      </w:pPr>
-      <w:rPr>
-        <w:rFonts w:ascii="Symbol" w:hAnsi="Symbol" w:hint="default"/>
-      </w:rPr>
-    </w:lvl>
-    <w:lvl w:ilvl="4" w:tplc="04090003" w:tentative="1">
-      <w:start w:val="1"/>
-      <w:numFmt w:val="bullet"/>
-      <w:lvlText w:val="o"/>
-      <w:lvlJc w:val="left"/>
-      <w:pPr>
-        <w:ind w:left="4230" w:hanging="360"/>
-      </w:pPr>
-      <w:rPr>
-        <w:rFonts w:ascii="Courier New" w:hAnsi="Courier New" w:cs="Courier New" w:hint="default"/>
-      </w:rPr>
-    </w:lvl>
-    <w:lvl w:ilvl="5" w:tplc="04090005" w:tentative="1">
-      <w:start w:val="1"/>
-      <w:numFmt w:val="bullet"/>
-      <w:lvlText w:val=""/>
-      <w:lvlJc w:val="left"/>
-      <w:pPr>
-        <w:ind w:left="4950" w:hanging="360"/>
-      </w:pPr>
-      <w:rPr>
-        <w:rFonts w:ascii="Wingdings" w:hAnsi="Wingdings" w:hint="default"/>
-      </w:rPr>
-    </w:lvl>
-    <w:lvl w:ilvl="6" w:tplc="04090001" w:tentative="1">
-      <w:start w:val="1"/>
-      <w:numFmt w:val="bullet"/>
-      <w:lvlText w:val=""/>
-      <w:lvlJc w:val="left"/>
-      <w:pPr>
-        <w:ind w:left="5670" w:hanging="360"/>
-      </w:pPr>
-      <w:rPr>
-        <w:rFonts w:ascii="Symbol" w:hAnsi="Symbol" w:hint="default"/>
-      </w:rPr>
-    </w:lvl>
-    <w:lvl w:ilvl="7" w:tplc="04090003" w:tentative="1">
-      <w:start w:val="1"/>
-      <w:numFmt w:val="bullet"/>
-      <w:lvlText w:val="o"/>
-      <w:lvlJc w:val="left"/>
-      <w:pPr>
-        <w:ind w:left="6390" w:hanging="360"/>
-      </w:pPr>
-      <w:rPr>
-        <w:rFonts w:ascii="Courier New" w:hAnsi="Courier New" w:cs="Courier New" w:hint="default"/>
-      </w:rPr>
-    </w:lvl>
-    <w:lvl w:ilvl="8" w:tplc="04090005" w:tentative="1">
-      <w:start w:val="1"/>
-      <w:numFmt w:val="bullet"/>
-      <w:lvlText w:val=""/>
-      <w:lvlJc w:val="left"/>
-      <w:pPr>
-        <w:ind w:left="7110" w:hanging="360"/>
-      </w:pPr>
-      <w:rPr>
-        <w:rFonts w:ascii="Wingdings" w:hAnsi="Wingdings" w:hint="default"/>
-      </w:rPr>
-    </w:lvl>
-  </w:abstractNum>
-  <w:abstractNum w:abstractNumId="22">
+  <w:abstractNum w:abstractNumId="19">
     <w:nsid w:val="79B97BE4"/>
     <w:multiLevelType w:val="hybridMultilevel"/>
     <w:tmpl w:val="05584358"/>
@@ -12932,7 +12129,7 @@
       </w:pPr>
     </w:lvl>
   </w:abstractNum>
-  <w:abstractNum w:abstractNumId="23">
+  <w:abstractNum w:abstractNumId="20">
     <w:nsid w:val="7A073CA1"/>
     <w:multiLevelType w:val="hybridMultilevel"/>
     <w:tmpl w:val="AC20E91C"/>
@@ -13021,7 +12218,7 @@
       </w:pPr>
     </w:lvl>
   </w:abstractNum>
-  <w:abstractNum w:abstractNumId="24">
+  <w:abstractNum w:abstractNumId="21">
     <w:nsid w:val="7A2C2C37"/>
     <w:multiLevelType w:val="hybridMultilevel"/>
     <w:tmpl w:val="519C2E6A"/>
@@ -13117,7 +12314,7 @@
     <w:abstractNumId w:val="5"/>
   </w:num>
   <w:num w:numId="3">
-    <w:abstractNumId w:val="8"/>
+    <w:abstractNumId w:val="7"/>
   </w:num>
   <w:num w:numId="4">
     <w:abstractNumId w:val="4"/>
@@ -13126,22 +12323,22 @@
     <w:abstractNumId w:val="6"/>
   </w:num>
   <w:num w:numId="6">
-    <w:abstractNumId w:val="19"/>
+    <w:abstractNumId w:val="17"/>
   </w:num>
   <w:num w:numId="7">
-    <w:abstractNumId w:val="9"/>
+    <w:abstractNumId w:val="8"/>
   </w:num>
   <w:num w:numId="8">
-    <w:abstractNumId w:val="12"/>
+    <w:abstractNumId w:val="11"/>
   </w:num>
   <w:num w:numId="9">
     <w:abstractNumId w:val="3"/>
   </w:num>
   <w:num w:numId="10">
-    <w:abstractNumId w:val="10"/>
+    <w:abstractNumId w:val="9"/>
   </w:num>
   <w:num w:numId="11">
-    <w:abstractNumId w:val="20"/>
+    <w:abstractNumId w:val="18"/>
   </w:num>
   <w:num w:numId="12">
     <w:abstractNumId w:val="2"/>
@@ -13150,40 +12347,31 @@
     <w:abstractNumId w:val="0"/>
   </w:num>
   <w:num w:numId="14">
+    <w:abstractNumId w:val="12"/>
+  </w:num>
+  <w:num w:numId="15">
     <w:abstractNumId w:val="13"/>
   </w:num>
-  <w:num w:numId="15">
+  <w:num w:numId="16">
+    <w:abstractNumId w:val="15"/>
+  </w:num>
+  <w:num w:numId="17">
+    <w:abstractNumId w:val="19"/>
+  </w:num>
+  <w:num w:numId="18">
+    <w:abstractNumId w:val="20"/>
+  </w:num>
+  <w:num w:numId="19">
+    <w:abstractNumId w:val="21"/>
+  </w:num>
+  <w:num w:numId="20">
     <w:abstractNumId w:val="14"/>
   </w:num>
-  <w:num w:numId="16">
+  <w:num w:numId="21">
     <w:abstractNumId w:val="16"/>
   </w:num>
-  <w:num w:numId="17">
-    <w:abstractNumId w:val="22"/>
-  </w:num>
-  <w:num w:numId="18">
-    <w:abstractNumId w:val="23"/>
-  </w:num>
-  <w:num w:numId="19">
-    <w:abstractNumId w:val="24"/>
-  </w:num>
-  <w:num w:numId="20">
-    <w:abstractNumId w:val="15"/>
-  </w:num>
-  <w:num w:numId="21">
-    <w:abstractNumId w:val="17"/>
-  </w:num>
   <w:num w:numId="22">
-    <w:abstractNumId w:val="11"/>
-  </w:num>
-  <w:num w:numId="23">
-    <w:abstractNumId w:val="21"/>
-  </w:num>
-  <w:num w:numId="24">
-    <w:abstractNumId w:val="18"/>
-  </w:num>
-  <w:num w:numId="25">
-    <w:abstractNumId w:val="7"/>
+    <w:abstractNumId w:val="10"/>
   </w:num>
   <w:numIdMacAtCleanup w:val="17"/>
 </w:numbering>
@@ -14937,7 +14125,6 @@
       <w:numPr>
         <w:numId w:val="3"/>
       </w:numPr>
-      <w:ind w:left="630"/>
     </w:pPr>
   </w:style>
   <w:style w:type="paragraph" w:customStyle="1" w:styleId="UnitySecondSubHeading">
@@ -15258,7 +14445,7 @@
 </file>
 
 <file path=customXml/itemProps1.xml><?xml version="1.0" encoding="utf-8"?>
-<ds:datastoreItem xmlns:ds="http://schemas.openxmlformats.org/officeDocument/2006/customXml" ds:itemID="{B40A5CBA-025A-4372-93D6-68C76EE68473}">
+<ds:datastoreItem xmlns:ds="http://schemas.openxmlformats.org/officeDocument/2006/customXml" ds:itemID="{5AFA5B75-8D32-40D5-8CB2-F016EDAFE92C}">
   <ds:schemaRefs>
     <ds:schemaRef ds:uri="http://schemas.openxmlformats.org/officeDocument/2006/bibliography"/>
   </ds:schemaRefs>

</xml_diff>

<commit_message>
Sorry for the last messy commit, had to fix a behind/ahead.  Added in Section 2.3 and 2.4, Characters and Game Play Elements.  Also reformatted tabs, spacing, and fixed some spelling.
</commit_message>
<xml_diff>
--- a/Documentation/Design Document/UnityDesignSpecification.docx
+++ b/Documentation/Design Document/UnityDesignSpecification.docx
@@ -5701,6 +5701,9 @@
       </w:pPr>
       <w:bookmarkStart w:id="1" w:name="_Toc413432132"/>
       <w:r>
+        <w:t xml:space="preserve"> </w:t>
+      </w:r>
+      <w:r>
         <w:t>Design Goals</w:t>
       </w:r>
       <w:bookmarkEnd w:id="1"/>
@@ -5708,7 +5711,7 @@
     <w:p>
       <w:pPr>
         <w:pStyle w:val="UnityBody"/>
-        <w:ind w:left="270"/>
+        <w:ind w:left="630"/>
       </w:pPr>
       <w:r>
         <w:t xml:space="preserve">The goals this game aims to achieve for its target audience is to </w:t>
@@ -5761,10 +5764,19 @@
     </w:p>
     <w:p>
       <w:pPr>
+        <w:pStyle w:val="UnityBody"/>
+        <w:ind w:left="630"/>
+      </w:pPr>
+    </w:p>
+    <w:p>
+      <w:pPr>
         <w:pStyle w:val="UnitySubHeadingFinal"/>
       </w:pPr>
       <w:bookmarkStart w:id="2" w:name="_Toc413432133"/>
       <w:r>
+        <w:t xml:space="preserve"> </w:t>
+      </w:r>
+      <w:r>
         <w:t>Influences and</w:t>
       </w:r>
       <w:r>
@@ -5775,7 +5787,7 @@
     <w:p>
       <w:pPr>
         <w:pStyle w:val="UnityBody"/>
-        <w:ind w:left="270"/>
+        <w:ind w:left="630"/>
       </w:pPr>
       <w:r>
         <w:t>A team of interdisciplinary students attending the College of Creative Studies were the original creators of the g</w:t>
@@ -5851,10 +5863,19 @@
     </w:p>
     <w:p>
       <w:pPr>
+        <w:pStyle w:val="UnityBody"/>
+        <w:ind w:left="630"/>
+      </w:pPr>
+    </w:p>
+    <w:p>
+      <w:pPr>
         <w:pStyle w:val="UnitySubHeadingFinal"/>
       </w:pPr>
       <w:bookmarkStart w:id="3" w:name="_Toc413432134"/>
       <w:r>
+        <w:t xml:space="preserve"> </w:t>
+      </w:r>
+      <w:r>
         <w:t xml:space="preserve">Target </w:t>
       </w:r>
       <w:r>
@@ -5865,7 +5886,7 @@
     <w:p>
       <w:pPr>
         <w:pStyle w:val="UnityBody"/>
-        <w:ind w:left="270"/>
+        <w:ind w:left="630"/>
       </w:pPr>
       <w:r>
         <w:t>Our target audience for the game are gamers who specifically play action</w:t>
@@ -5912,10 +5933,19 @@
     </w:p>
     <w:p>
       <w:pPr>
+        <w:pStyle w:val="UnityBody"/>
+        <w:ind w:left="630"/>
+      </w:pPr>
+    </w:p>
+    <w:p>
+      <w:pPr>
         <w:pStyle w:val="UnitySubHeadingFinal"/>
       </w:pPr>
       <w:bookmarkStart w:id="4" w:name="_Toc413432135"/>
       <w:r>
+        <w:t xml:space="preserve"> </w:t>
+      </w:r>
+      <w:r>
         <w:t xml:space="preserve">Target </w:t>
       </w:r>
       <w:r>
@@ -5926,7 +5956,7 @@
     <w:p>
       <w:pPr>
         <w:pStyle w:val="UnityBody"/>
-        <w:ind w:left="270"/>
+        <w:ind w:left="630"/>
       </w:pPr>
       <w:r>
         <w:t>Our target customer is a male or female whose age fall within the range of</w:t>
@@ -5995,10 +6025,13 @@
     <w:p>
       <w:pPr>
         <w:pStyle w:val="UnityBody"/>
-        <w:ind w:left="270"/>
-      </w:pPr>
-      <w:r>
-        <w:t>1) The ability to customize the character they interact with to some</w:t>
+        <w:numPr>
+          <w:ilvl w:val="0"/>
+          <w:numId w:val="25"/>
+        </w:numPr>
+      </w:pPr>
+      <w:r>
+        <w:t>The ability to customize the character they interact with to some</w:t>
       </w:r>
       <w:r>
         <w:t xml:space="preserve"> </w:t>
@@ -6010,19 +6043,26 @@
     <w:p>
       <w:pPr>
         <w:pStyle w:val="UnityBody"/>
-        <w:ind w:left="270"/>
-      </w:pPr>
-      <w:r>
-        <w:t>2) The freedom to explore the setting in which they are placed.</w:t>
+        <w:numPr>
+          <w:ilvl w:val="0"/>
+          <w:numId w:val="25"/>
+        </w:numPr>
+      </w:pPr>
+      <w:r>
+        <w:t>The freedom to explore the setting in which they are placed.</w:t>
       </w:r>
     </w:p>
     <w:p>
       <w:pPr>
         <w:pStyle w:val="UnityBody"/>
-        <w:ind w:left="270"/>
-      </w:pPr>
-      <w:r>
-        <w:t>3) Last and most importantly, a strong storyline with characters they</w:t>
+        <w:numPr>
+          <w:ilvl w:val="0"/>
+          <w:numId w:val="25"/>
+        </w:numPr>
+      </w:pPr>
+      <w:r>
+        <w:lastRenderedPageBreak/>
+        <w:t>Last and most importantly, a strong storyline with characters they</w:t>
       </w:r>
       <w:r>
         <w:t xml:space="preserve"> </w:t>
@@ -6053,7 +6093,6 @@
       </w:pPr>
       <w:bookmarkStart w:id="5" w:name="_Toc413432136"/>
       <w:r>
-        <w:lastRenderedPageBreak/>
         <w:t>Functional Specifications</w:t>
       </w:r>
       <w:bookmarkEnd w:id="5"/>
@@ -6071,6 +6110,9 @@
         <w:pStyle w:val="UnitySubHeadingFinal"/>
       </w:pPr>
       <w:bookmarkStart w:id="6" w:name="_Toc413432137"/>
+      <w:r>
+        <w:t xml:space="preserve"> </w:t>
+      </w:r>
       <w:r>
         <w:t>Core Game Play</w:t>
       </w:r>
@@ -6090,6 +6132,9 @@
         <w:pStyle w:val="UnitySubHeadingFinal"/>
       </w:pPr>
       <w:bookmarkStart w:id="7" w:name="_Toc413432138"/>
+      <w:r>
+        <w:t xml:space="preserve"> </w:t>
+      </w:r>
       <w:r>
         <w:t>Game Flow</w:t>
       </w:r>
@@ -6139,7 +6184,7 @@
           <v:shape id="_x0000_i1025" type="#_x0000_t75" style="width:468pt;height:380.25pt" o:ole="">
             <v:imagedata r:id="rId8" o:title=""/>
           </v:shape>
-          <o:OLEObject Type="Embed" ProgID="Visio.Drawing.15" ShapeID="_x0000_i1025" DrawAspect="Content" ObjectID="_1487182874" r:id="rId9"/>
+          <o:OLEObject Type="Embed" ProgID="Visio.Drawing.15" ShapeID="_x0000_i1025" DrawAspect="Content" ObjectID="_1487187024" r:id="rId9"/>
         </w:object>
       </w:r>
     </w:p>
@@ -6148,6 +6193,9 @@
         <w:pStyle w:val="UnitySubHeadingFinal"/>
       </w:pPr>
       <w:bookmarkStart w:id="8" w:name="_Toc413432139"/>
+      <w:r>
+        <w:t xml:space="preserve"> </w:t>
+      </w:r>
       <w:r>
         <w:t>Characters</w:t>
       </w:r>
@@ -6158,39 +6206,22 @@
         <w:pStyle w:val="UnityBody"/>
         <w:ind w:left="630"/>
       </w:pPr>
-      <w:r>
-        <w:t>A list of game characters and brief description.</w:t>
-      </w:r>
-    </w:p>
-    <w:p>
-      <w:pPr>
-        <w:pStyle w:val="UnitySubHeadingFinal"/>
-      </w:pPr>
       <w:bookmarkStart w:id="9" w:name="_Toc413432140"/>
       <w:r>
-        <w:lastRenderedPageBreak/>
-        <w:t>Game Play Elements</w:t>
-      </w:r>
-      <w:bookmarkEnd w:id="9"/>
+        <w:rPr>
+          <w:b/>
+        </w:rPr>
+        <w:t>The Hero</w:t>
+      </w:r>
+      <w:r>
+        <w:t xml:space="preserve"> – The main character who is controlled by the player, he is an emissary who was created by the massive creature so that, through you, it could communicate with the cities of people who live now within it.</w:t>
+      </w:r>
     </w:p>
     <w:p>
       <w:pPr>
         <w:pStyle w:val="UnityBody"/>
         <w:ind w:left="630"/>
       </w:pPr>
-      <w:r>
-        <w:t>A list of game elements (treasure chest, boulder, essence, player health) and brief description.</w:t>
-      </w:r>
-    </w:p>
-    <w:p>
-      <w:pPr>
-        <w:pStyle w:val="UnitySubHeadingFinal"/>
-      </w:pPr>
-      <w:bookmarkStart w:id="10" w:name="_Toc413432141"/>
-      <w:r>
-        <w:t>Game Physics and Statistics</w:t>
-      </w:r>
-      <w:bookmarkEnd w:id="10"/>
     </w:p>
     <w:p>
       <w:pPr>
@@ -6198,6 +6229,292 @@
         <w:ind w:left="630"/>
       </w:pPr>
       <w:r>
+        <w:rPr>
+          <w:b/>
+        </w:rPr>
+        <w:t>Friendly Old Man NPC</w:t>
+      </w:r>
+      <w:r>
+        <w:t xml:space="preserve"> – Interacts with the main hero through a short dialogue, providing the player information about the island, how to fight enemies, and how to collect/use potions and essences.</w:t>
+      </w:r>
+    </w:p>
+    <w:p>
+      <w:pPr>
+        <w:pStyle w:val="UnityBody"/>
+        <w:ind w:left="630"/>
+      </w:pPr>
+    </w:p>
+    <w:p>
+      <w:pPr>
+        <w:pStyle w:val="UnityBody"/>
+        <w:ind w:left="630"/>
+      </w:pPr>
+      <w:r>
+        <w:rPr>
+          <w:b/>
+        </w:rPr>
+        <w:t>Enemy Insect NPC</w:t>
+      </w:r>
+      <w:r>
+        <w:t xml:space="preserve"> – The main antagonist in the game, a simple minded but fierce insectoid.  They are the main combatants in the game for the player to interact and fight with.  They will have small patrol routes and react to the player walking within a certain proximity before they aggress onto the player.</w:t>
+      </w:r>
+    </w:p>
+    <w:p>
+      <w:pPr>
+        <w:pStyle w:val="UnityBody"/>
+        <w:ind w:left="630"/>
+      </w:pPr>
+    </w:p>
+    <w:p>
+      <w:pPr>
+        <w:pStyle w:val="UnitySubHeadingFinal"/>
+      </w:pPr>
+      <w:r>
+        <w:t xml:space="preserve"> </w:t>
+      </w:r>
+      <w:r>
+        <w:t>Game Play Elements</w:t>
+      </w:r>
+      <w:bookmarkEnd w:id="9"/>
+    </w:p>
+    <w:p>
+      <w:pPr>
+        <w:pStyle w:val="UnityBody"/>
+        <w:ind w:left="630"/>
+      </w:pPr>
+      <w:bookmarkStart w:id="10" w:name="_Toc413432141"/>
+      <w:r>
+        <w:rPr>
+          <w:b/>
+        </w:rPr>
+        <w:t>Health</w:t>
+      </w:r>
+      <w:r>
+        <w:t xml:space="preserve"> – A simple health points counter which will determine whether the player has taken enough damage to reach the threshold for in-game death.  This will be displayed as a sliding red bar on the UI, and the player will start with 200 health points.  A health count greater than 0 will allow the player to maintain control over the hero.  Conversely, once it reaches 0, the hero will play a death animation and the player will be directed towards a continue screen.</w:t>
+      </w:r>
+    </w:p>
+    <w:p>
+      <w:pPr>
+        <w:pStyle w:val="UnityBody"/>
+        <w:ind w:left="630"/>
+      </w:pPr>
+    </w:p>
+    <w:p>
+      <w:pPr>
+        <w:pStyle w:val="UnityBody"/>
+        <w:ind w:left="630"/>
+      </w:pPr>
+      <w:r>
+        <w:rPr>
+          <w:b/>
+        </w:rPr>
+        <w:t>Stamina</w:t>
+      </w:r>
+      <w:r>
+        <w:t xml:space="preserve"> – Another player counter visually represented by a (green) bar on the UI.  The hero will start with a maximum 150 stamina points, and will always recover 10 pts/sec (5 if actively blocking).  If stamina reaches 0, then there will be a 2 second delay before recharging resumes.  If the player’s stamina bar is depleted, their movement actions will be limited to the standard walk.</w:t>
+      </w:r>
+    </w:p>
+    <w:p>
+      <w:pPr>
+        <w:pStyle w:val="UnityBody"/>
+        <w:ind w:left="630"/>
+      </w:pPr>
+      <w:r>
+        <w:t xml:space="preserve">The player’s stamina count will be deprecated by each of the following player actions: </w:t>
+      </w:r>
+    </w:p>
+    <w:p>
+      <w:pPr>
+        <w:pStyle w:val="UnityBody"/>
+        <w:numPr>
+          <w:ilvl w:val="0"/>
+          <w:numId w:val="26"/>
+        </w:numPr>
+      </w:pPr>
+      <w:r>
+        <w:t>Sprinting: 15 pts/sec</w:t>
+      </w:r>
+    </w:p>
+    <w:p>
+      <w:pPr>
+        <w:pStyle w:val="UnityBody"/>
+        <w:numPr>
+          <w:ilvl w:val="0"/>
+          <w:numId w:val="26"/>
+        </w:numPr>
+      </w:pPr>
+      <w:r>
+        <w:t>Attacking: 30 pts/ea.</w:t>
+      </w:r>
+    </w:p>
+    <w:p>
+      <w:pPr>
+        <w:pStyle w:val="UnityBody"/>
+        <w:numPr>
+          <w:ilvl w:val="0"/>
+          <w:numId w:val="26"/>
+        </w:numPr>
+      </w:pPr>
+      <w:r>
+        <w:t>Blocking: Equivalent to incoming attack</w:t>
+      </w:r>
+    </w:p>
+    <w:p>
+      <w:pPr>
+        <w:pStyle w:val="UnityBody"/>
+        <w:numPr>
+          <w:ilvl w:val="0"/>
+          <w:numId w:val="26"/>
+        </w:numPr>
+      </w:pPr>
+      <w:r>
+        <w:t>Rolling: 30 pts/ea.</w:t>
+      </w:r>
+    </w:p>
+    <w:p>
+      <w:pPr>
+        <w:pStyle w:val="UnityBody"/>
+        <w:numPr>
+          <w:ilvl w:val="0"/>
+          <w:numId w:val="26"/>
+        </w:numPr>
+      </w:pPr>
+      <w:r>
+        <w:t>Sidestepping: 15 pts/ea.</w:t>
+      </w:r>
+    </w:p>
+    <w:p>
+      <w:pPr>
+        <w:pStyle w:val="UnityBody"/>
+        <w:ind w:left="630"/>
+      </w:pPr>
+    </w:p>
+    <w:p>
+      <w:pPr>
+        <w:pStyle w:val="UnityBody"/>
+        <w:ind w:left="630"/>
+      </w:pPr>
+      <w:r>
+        <w:rPr>
+          <w:b/>
+        </w:rPr>
+        <w:t>Essence</w:t>
+      </w:r>
+      <w:r>
+        <w:t xml:space="preserve"> – Small pick-ups which will automatically fly to the player then disappear upon collision when the player is within a short proximity.  Each essence will increase the counter on the UI by 1, and after a pre-determined threshold is met, a special attack will be unlocked, and available for the player to perform. (This is currently a stretch-goal for the demo.)</w:t>
+      </w:r>
+    </w:p>
+    <w:p>
+      <w:pPr>
+        <w:pStyle w:val="UnityBody"/>
+        <w:ind w:left="630"/>
+      </w:pPr>
+    </w:p>
+    <w:p>
+      <w:pPr>
+        <w:pStyle w:val="UnityBody"/>
+        <w:ind w:left="630"/>
+      </w:pPr>
+      <w:r>
+        <w:rPr>
+          <w:b/>
+        </w:rPr>
+        <w:t>Potion</w:t>
+      </w:r>
+      <w:r>
+        <w:t xml:space="preserve"> – Collectable items found throughout the game world which can be consumed by the player to recover health and stamina on-demand.  Potions will have a dedicated animation where the player takes a drink whenever the player decides to use one.  Using a potion will restore 80 health points, and 70 stamina points.  They will not be able to restore points over the pre-defined maximums.</w:t>
+      </w:r>
+    </w:p>
+    <w:p>
+      <w:pPr>
+        <w:pStyle w:val="UnityBody"/>
+        <w:ind w:left="630"/>
+      </w:pPr>
+    </w:p>
+    <w:p>
+      <w:pPr>
+        <w:pStyle w:val="UnityBody"/>
+        <w:ind w:left="630"/>
+      </w:pPr>
+      <w:r>
+        <w:rPr>
+          <w:b/>
+        </w:rPr>
+        <w:t>Treasure Chest</w:t>
+      </w:r>
+      <w:r>
+        <w:t xml:space="preserve"> – An interactive model in-game which the player can approach and use an action key to open it, and collect 5 potions from within.</w:t>
+      </w:r>
+    </w:p>
+    <w:p>
+      <w:pPr>
+        <w:pStyle w:val="UnityBody"/>
+        <w:ind w:left="630"/>
+      </w:pPr>
+    </w:p>
+    <w:p>
+      <w:pPr>
+        <w:pStyle w:val="UnityBody"/>
+        <w:ind w:left="630"/>
+      </w:pPr>
+      <w:r>
+        <w:rPr>
+          <w:b/>
+        </w:rPr>
+        <w:lastRenderedPageBreak/>
+        <w:t>Boulder</w:t>
+      </w:r>
+      <w:r>
+        <w:t xml:space="preserve"> – An interactive game-world object which will be released after solving the puzzle.  It can roll around the island, and damage enemies who come into contact with it.</w:t>
+      </w:r>
+    </w:p>
+    <w:p>
+      <w:pPr>
+        <w:pStyle w:val="UnityBody"/>
+        <w:ind w:left="630"/>
+      </w:pPr>
+    </w:p>
+    <w:p>
+      <w:pPr>
+        <w:pStyle w:val="UnityBody"/>
+        <w:ind w:left="630"/>
+      </w:pPr>
+      <w:r>
+        <w:rPr>
+          <w:b/>
+        </w:rPr>
+        <w:t>Puzzle</w:t>
+      </w:r>
+      <w:r>
+        <w:t xml:space="preserve"> – There will be a puzzle intended to briefly vary the style of gameplay, requesting the player to step on three different raised tiles in the correct order.  When a tile is stepped on in the right order, it will remain lowered.  Once the correct order has been inputted, the boulder will be released.  Upon stepping on a tile in the wrong order (whether it be the first or last), the tiles will all raise and reset to their original positions.  The purpose of which is to instantly tell the player something went wrong due to that specific action, and to encourage them to try again.</w:t>
+      </w:r>
+    </w:p>
+    <w:p>
+      <w:pPr>
+        <w:pStyle w:val="UnityBody"/>
+        <w:ind w:left="630"/>
+      </w:pPr>
+      <w:bookmarkStart w:id="11" w:name="_GoBack"/>
+      <w:bookmarkEnd w:id="11"/>
+    </w:p>
+    <w:p>
+      <w:pPr>
+        <w:pStyle w:val="UnitySubHeadingFinal"/>
+      </w:pPr>
+      <w:r>
+        <w:t xml:space="preserve"> </w:t>
+      </w:r>
+      <w:r>
+        <w:t>Game Physics and Statistics</w:t>
+      </w:r>
+      <w:bookmarkEnd w:id="10"/>
+    </w:p>
+    <w:p>
+      <w:pPr>
+        <w:pStyle w:val="UnityBody"/>
+        <w:ind w:left="630"/>
+      </w:pPr>
+      <w:r>
         <w:t>Explanation of how the game physics work. Each interaction with objects and the physics behind them. Bumping into enemies, walking into non interactive objects (walls).</w:t>
       </w:r>
     </w:p>
@@ -6205,11 +6522,14 @@
       <w:pPr>
         <w:pStyle w:val="UnitySubHeadingFinal"/>
       </w:pPr>
-      <w:bookmarkStart w:id="11" w:name="_Toc413432142"/>
+      <w:bookmarkStart w:id="12" w:name="_Toc413432142"/>
+      <w:r>
+        <w:t xml:space="preserve"> </w:t>
+      </w:r>
       <w:r>
         <w:t>Artificial Intelligence</w:t>
       </w:r>
-      <w:bookmarkEnd w:id="11"/>
+      <w:bookmarkEnd w:id="12"/>
     </w:p>
     <w:p>
       <w:pPr>
@@ -6244,14 +6564,14 @@
           <w:numId w:val="3"/>
         </w:numPr>
       </w:pPr>
-      <w:bookmarkStart w:id="12" w:name="_Toc413432143"/>
+      <w:bookmarkStart w:id="13" w:name="_Toc413432143"/>
       <w:r>
         <w:t>User Interface</w:t>
       </w:r>
       <w:r>
         <w:t xml:space="preserve"> and Menus</w:t>
       </w:r>
-      <w:bookmarkEnd w:id="12"/>
+      <w:bookmarkEnd w:id="13"/>
     </w:p>
     <w:p>
       <w:pPr>
@@ -6265,11 +6585,14 @@
       <w:pPr>
         <w:pStyle w:val="UnitySubHeadingFinal"/>
       </w:pPr>
-      <w:bookmarkStart w:id="13" w:name="_Toc413432144"/>
+      <w:bookmarkStart w:id="14" w:name="_Toc413432144"/>
+      <w:r>
+        <w:t xml:space="preserve"> </w:t>
+      </w:r>
       <w:r>
         <w:t>Main Game Menu</w:t>
       </w:r>
-      <w:bookmarkEnd w:id="13"/>
+      <w:bookmarkEnd w:id="14"/>
     </w:p>
     <w:p>
       <w:pPr>
@@ -6322,6 +6645,7 @@
         </w:numPr>
       </w:pPr>
       <w:r>
+        <w:lastRenderedPageBreak/>
         <w:t>Options</w:t>
       </w:r>
     </w:p>
@@ -6370,7 +6694,6 @@
         </w:numPr>
       </w:pPr>
       <w:r>
-        <w:lastRenderedPageBreak/>
         <w:t>The player will be able to adjust how bright the game is from this option in case of low light or if they are sensitive to the bright lights in the game.</w:t>
       </w:r>
     </w:p>
@@ -6484,7 +6807,7 @@
           <v:shape id="_x0000_i1026" type="#_x0000_t75" style="width:468pt;height:430.5pt" o:ole="">
             <v:imagedata r:id="rId10" o:title=""/>
           </v:shape>
-          <o:OLEObject Type="Embed" ProgID="Visio.Drawing.15" ShapeID="_x0000_i1026" DrawAspect="Content" ObjectID="_1487182875" r:id="rId11"/>
+          <o:OLEObject Type="Embed" ProgID="Visio.Drawing.15" ShapeID="_x0000_i1026" DrawAspect="Content" ObjectID="_1487187025" r:id="rId11"/>
         </w:object>
       </w:r>
       <w:r>
@@ -6692,14 +7015,14 @@
       <w:pPr>
         <w:pStyle w:val="UnitySubHeadingFinal"/>
       </w:pPr>
-      <w:bookmarkStart w:id="14" w:name="_Toc413432145"/>
+      <w:bookmarkStart w:id="15" w:name="_Toc413432145"/>
       <w:r>
         <w:t>GUI</w:t>
       </w:r>
       <w:r>
         <w:t xml:space="preserve"> Objects</w:t>
       </w:r>
-      <w:bookmarkEnd w:id="14"/>
+      <w:bookmarkEnd w:id="15"/>
     </w:p>
     <w:p>
       <w:pPr>
@@ -6878,11 +7201,11 @@
           <w:numId w:val="3"/>
         </w:numPr>
       </w:pPr>
-      <w:bookmarkStart w:id="15" w:name="_Toc413432146"/>
+      <w:bookmarkStart w:id="16" w:name="_Toc413432146"/>
       <w:r>
         <w:t>Art and Video</w:t>
       </w:r>
-      <w:bookmarkEnd w:id="15"/>
+      <w:bookmarkEnd w:id="16"/>
     </w:p>
     <w:p>
       <w:pPr>
@@ -6896,7 +7219,10 @@
       <w:pPr>
         <w:pStyle w:val="UnitySubHeadingFinal"/>
       </w:pPr>
-      <w:bookmarkStart w:id="16" w:name="_Toc413432147"/>
+      <w:bookmarkStart w:id="17" w:name="_Toc413432147"/>
+      <w:r>
+        <w:t xml:space="preserve"> </w:t>
+      </w:r>
       <w:r>
         <w:t>Overall</w:t>
       </w:r>
@@ -6906,7 +7232,7 @@
       <w:r>
         <w:t xml:space="preserve"> Goals</w:t>
       </w:r>
-      <w:bookmarkEnd w:id="16"/>
+      <w:bookmarkEnd w:id="17"/>
     </w:p>
     <w:p>
       <w:pPr>
@@ -6941,12 +7267,15 @@
       <w:pPr>
         <w:pStyle w:val="UnitySubHeadingFinal"/>
       </w:pPr>
-      <w:bookmarkStart w:id="17" w:name="_Toc413432148"/>
+      <w:bookmarkStart w:id="18" w:name="_Toc413432148"/>
       <w:r>
         <w:lastRenderedPageBreak/>
+        <w:t xml:space="preserve"> </w:t>
+      </w:r>
+      <w:r>
         <w:t>3D Art and Animations</w:t>
       </w:r>
-      <w:bookmarkEnd w:id="17"/>
+      <w:bookmarkEnd w:id="18"/>
     </w:p>
     <w:p>
       <w:pPr>
@@ -7063,11 +7392,14 @@
       <w:pPr>
         <w:pStyle w:val="UnitySubHeadingFinal"/>
       </w:pPr>
-      <w:bookmarkStart w:id="18" w:name="_Toc413432149"/>
+      <w:bookmarkStart w:id="19" w:name="_Toc413432149"/>
+      <w:r>
+        <w:t xml:space="preserve"> </w:t>
+      </w:r>
       <w:r>
         <w:t>GUI</w:t>
       </w:r>
-      <w:bookmarkEnd w:id="18"/>
+      <w:bookmarkEnd w:id="19"/>
     </w:p>
     <w:p>
       <w:pPr>
@@ -7082,11 +7414,14 @@
       <w:pPr>
         <w:pStyle w:val="UnitySubHeadingFinal"/>
       </w:pPr>
-      <w:bookmarkStart w:id="19" w:name="_Toc413432150"/>
+      <w:bookmarkStart w:id="20" w:name="_Toc413432150"/>
+      <w:r>
+        <w:t xml:space="preserve"> </w:t>
+      </w:r>
       <w:r>
         <w:t>Terrain</w:t>
       </w:r>
-      <w:bookmarkEnd w:id="19"/>
+      <w:bookmarkEnd w:id="20"/>
     </w:p>
     <w:p>
       <w:pPr>
@@ -7176,11 +7511,14 @@
       <w:pPr>
         <w:pStyle w:val="UnitySubHeadingFinal"/>
       </w:pPr>
-      <w:bookmarkStart w:id="20" w:name="_Toc413432151"/>
+      <w:bookmarkStart w:id="21" w:name="_Toc413432151"/>
+      <w:r>
+        <w:t xml:space="preserve"> </w:t>
+      </w:r>
       <w:r>
         <w:t>Game Play Elements</w:t>
       </w:r>
-      <w:bookmarkEnd w:id="20"/>
+      <w:bookmarkEnd w:id="21"/>
     </w:p>
     <w:p>
       <w:pPr>
@@ -7195,11 +7533,14 @@
       <w:pPr>
         <w:pStyle w:val="UnitySubHeadingFinal"/>
       </w:pPr>
-      <w:bookmarkStart w:id="21" w:name="_Toc413432152"/>
+      <w:bookmarkStart w:id="22" w:name="_Toc413432152"/>
+      <w:r>
+        <w:t xml:space="preserve"> </w:t>
+      </w:r>
       <w:r>
         <w:t>Special Effects</w:t>
       </w:r>
-      <w:bookmarkEnd w:id="21"/>
+      <w:bookmarkEnd w:id="22"/>
     </w:p>
     <w:p>
       <w:pPr>
@@ -7222,11 +7563,14 @@
       <w:pPr>
         <w:pStyle w:val="UnitySubHeadingFinal"/>
       </w:pPr>
-      <w:bookmarkStart w:id="22" w:name="_Toc413432153"/>
+      <w:bookmarkStart w:id="23" w:name="_Toc413432153"/>
+      <w:r>
+        <w:t xml:space="preserve"> </w:t>
+      </w:r>
       <w:r>
         <w:t>Marketing and Packaging Art</w:t>
       </w:r>
-      <w:bookmarkEnd w:id="22"/>
+      <w:bookmarkEnd w:id="23"/>
     </w:p>
     <w:p>
       <w:pPr>
@@ -7270,11 +7614,14 @@
       <w:pPr>
         <w:pStyle w:val="UnitySubHeadingFinal"/>
       </w:pPr>
-      <w:bookmarkStart w:id="23" w:name="_Toc413432154"/>
+      <w:bookmarkStart w:id="24" w:name="_Toc413432154"/>
+      <w:r>
+        <w:t xml:space="preserve"> </w:t>
+      </w:r>
       <w:r>
         <w:t>Assets Pipeline</w:t>
       </w:r>
-      <w:bookmarkEnd w:id="23"/>
+      <w:bookmarkEnd w:id="24"/>
     </w:p>
     <w:p>
       <w:pPr>
@@ -7447,11 +7794,11 @@
           <w:numId w:val="3"/>
         </w:numPr>
       </w:pPr>
-      <w:bookmarkStart w:id="24" w:name="_Toc413432155"/>
+      <w:bookmarkStart w:id="25" w:name="_Toc413432155"/>
       <w:r>
         <w:t>Sound and Music</w:t>
       </w:r>
-      <w:bookmarkEnd w:id="24"/>
+      <w:bookmarkEnd w:id="25"/>
     </w:p>
     <w:p>
       <w:pPr>
@@ -7495,11 +7842,14 @@
       <w:pPr>
         <w:pStyle w:val="UnitySubHeadingFinal"/>
       </w:pPr>
-      <w:bookmarkStart w:id="25" w:name="_Toc413432156"/>
+      <w:bookmarkStart w:id="26" w:name="_Toc413432156"/>
+      <w:r>
+        <w:t xml:space="preserve"> </w:t>
+      </w:r>
       <w:r>
         <w:t>Overall Goals</w:t>
       </w:r>
-      <w:bookmarkEnd w:id="25"/>
+      <w:bookmarkEnd w:id="26"/>
     </w:p>
     <w:p>
       <w:pPr>
@@ -7517,11 +7867,14 @@
       <w:pPr>
         <w:pStyle w:val="UnitySubHeadingFinal"/>
       </w:pPr>
-      <w:bookmarkStart w:id="26" w:name="_Toc413432157"/>
+      <w:bookmarkStart w:id="27" w:name="_Toc413432157"/>
+      <w:r>
+        <w:t xml:space="preserve"> </w:t>
+      </w:r>
       <w:r>
         <w:t>Audio Sources</w:t>
       </w:r>
-      <w:bookmarkEnd w:id="26"/>
+      <w:bookmarkEnd w:id="27"/>
     </w:p>
     <w:p>
       <w:pPr>
@@ -7790,22 +8143,25 @@
           <w:numId w:val="3"/>
         </w:numPr>
       </w:pPr>
-      <w:bookmarkStart w:id="27" w:name="_Toc413432158"/>
+      <w:bookmarkStart w:id="28" w:name="_Toc413432158"/>
       <w:r>
         <w:lastRenderedPageBreak/>
         <w:t>Story</w:t>
       </w:r>
-      <w:bookmarkEnd w:id="27"/>
+      <w:bookmarkEnd w:id="28"/>
     </w:p>
     <w:p>
       <w:pPr>
         <w:pStyle w:val="UnitySubHeadingFinal"/>
       </w:pPr>
-      <w:bookmarkStart w:id="28" w:name="_Toc413432159"/>
+      <w:bookmarkStart w:id="29" w:name="_Toc413432159"/>
+      <w:r>
+        <w:t xml:space="preserve"> </w:t>
+      </w:r>
       <w:r>
         <w:t>Player Characters</w:t>
       </w:r>
-      <w:bookmarkEnd w:id="28"/>
+      <w:bookmarkEnd w:id="29"/>
     </w:p>
     <w:p>
       <w:pPr>
@@ -7881,11 +8237,14 @@
       <w:pPr>
         <w:pStyle w:val="UnitySubHeadingFinal"/>
       </w:pPr>
-      <w:bookmarkStart w:id="29" w:name="_Toc413432160"/>
+      <w:bookmarkStart w:id="30" w:name="_Toc413432160"/>
+      <w:r>
+        <w:t xml:space="preserve"> </w:t>
+      </w:r>
       <w:r>
         <w:t>Secondary Characters</w:t>
       </w:r>
-      <w:bookmarkEnd w:id="29"/>
+      <w:bookmarkEnd w:id="30"/>
     </w:p>
     <w:p>
       <w:pPr>
@@ -7970,11 +8329,14 @@
       <w:pPr>
         <w:pStyle w:val="UnitySubHeadingFinal"/>
       </w:pPr>
-      <w:bookmarkStart w:id="30" w:name="_Toc413432161"/>
+      <w:bookmarkStart w:id="31" w:name="_Toc413432161"/>
+      <w:r>
+        <w:t xml:space="preserve"> </w:t>
+      </w:r>
       <w:r>
         <w:t>Enemy Characters</w:t>
       </w:r>
-      <w:bookmarkEnd w:id="30"/>
+      <w:bookmarkEnd w:id="31"/>
     </w:p>
     <w:p>
       <w:pPr>
@@ -8137,11 +8499,14 @@
       <w:pPr>
         <w:pStyle w:val="UnitySubHeadingFinal"/>
       </w:pPr>
-      <w:bookmarkStart w:id="31" w:name="_Toc413432162"/>
+      <w:bookmarkStart w:id="32" w:name="_Toc413432162"/>
+      <w:r>
+        <w:t xml:space="preserve"> </w:t>
+      </w:r>
       <w:r>
         <w:t>Story Theme</w:t>
       </w:r>
-      <w:bookmarkEnd w:id="31"/>
+      <w:bookmarkEnd w:id="32"/>
     </w:p>
     <w:p>
       <w:pPr>
@@ -8163,22 +8528,22 @@
       <w:pPr>
         <w:pStyle w:val="UnitySubHeadingFinal"/>
       </w:pPr>
-      <w:bookmarkStart w:id="32" w:name="_Toc413432163"/>
+      <w:bookmarkStart w:id="33" w:name="_Toc413432163"/>
       <w:r>
         <w:lastRenderedPageBreak/>
         <w:t>Visual Theme</w:t>
       </w:r>
-      <w:bookmarkEnd w:id="32"/>
+      <w:bookmarkEnd w:id="33"/>
     </w:p>
     <w:p>
       <w:pPr>
         <w:pStyle w:val="UnitySubHeadingFinal"/>
       </w:pPr>
-      <w:bookmarkStart w:id="33" w:name="_Toc413432164"/>
+      <w:bookmarkStart w:id="34" w:name="_Toc413432164"/>
       <w:r>
         <w:t>Story Outline</w:t>
       </w:r>
-      <w:bookmarkEnd w:id="33"/>
+      <w:bookmarkEnd w:id="34"/>
     </w:p>
     <w:p>
       <w:pPr>
@@ -8188,41 +8553,41 @@
           <w:numId w:val="3"/>
         </w:numPr>
       </w:pPr>
-      <w:bookmarkStart w:id="34" w:name="_Toc413432165"/>
+      <w:bookmarkStart w:id="35" w:name="_Toc413432165"/>
       <w:r>
         <w:t>Level Requirements</w:t>
       </w:r>
-      <w:bookmarkEnd w:id="34"/>
+      <w:bookmarkEnd w:id="35"/>
     </w:p>
     <w:p>
       <w:pPr>
         <w:pStyle w:val="UnitySubHeadingFinal"/>
       </w:pPr>
-      <w:bookmarkStart w:id="35" w:name="_Toc413432166"/>
+      <w:bookmarkStart w:id="36" w:name="_Toc413432166"/>
       <w:r>
         <w:t>Level Diagram</w:t>
       </w:r>
-      <w:bookmarkEnd w:id="35"/>
+      <w:bookmarkEnd w:id="36"/>
     </w:p>
     <w:p>
       <w:pPr>
         <w:pStyle w:val="UnitySubHeadingFinal"/>
       </w:pPr>
-      <w:bookmarkStart w:id="36" w:name="_Toc413432167"/>
+      <w:bookmarkStart w:id="37" w:name="_Toc413432167"/>
       <w:r>
         <w:t>Asset Revelation Schedule</w:t>
       </w:r>
-      <w:bookmarkEnd w:id="36"/>
+      <w:bookmarkEnd w:id="37"/>
     </w:p>
     <w:p>
       <w:pPr>
         <w:pStyle w:val="UnitySubHeadingFinal"/>
       </w:pPr>
-      <w:bookmarkStart w:id="37" w:name="_Toc413432168"/>
+      <w:bookmarkStart w:id="38" w:name="_Toc413432168"/>
       <w:r>
         <w:t>Level Design Seeds</w:t>
       </w:r>
-      <w:bookmarkEnd w:id="37"/>
+      <w:bookmarkEnd w:id="38"/>
     </w:p>
     <w:p>
       <w:pPr>
@@ -8232,41 +8597,41 @@
           <w:numId w:val="3"/>
         </w:numPr>
       </w:pPr>
-      <w:bookmarkStart w:id="38" w:name="_Toc413432169"/>
+      <w:bookmarkStart w:id="39" w:name="_Toc413432169"/>
       <w:r>
         <w:t>Technical Specifications</w:t>
       </w:r>
-      <w:bookmarkEnd w:id="38"/>
+      <w:bookmarkEnd w:id="39"/>
     </w:p>
     <w:p>
       <w:pPr>
         <w:pStyle w:val="UnitySubHeadingFinal"/>
       </w:pPr>
-      <w:bookmarkStart w:id="39" w:name="_Toc413432170"/>
+      <w:bookmarkStart w:id="40" w:name="_Toc413432170"/>
       <w:r>
         <w:t>Game Mechanics</w:t>
       </w:r>
-      <w:bookmarkEnd w:id="39"/>
+      <w:bookmarkEnd w:id="40"/>
     </w:p>
     <w:p>
       <w:pPr>
         <w:pStyle w:val="UnitySubHeadingFinal"/>
       </w:pPr>
-      <w:bookmarkStart w:id="40" w:name="_Toc413432171"/>
+      <w:bookmarkStart w:id="41" w:name="_Toc413432171"/>
       <w:r>
         <w:t>Game Engine</w:t>
       </w:r>
-      <w:bookmarkEnd w:id="40"/>
+      <w:bookmarkEnd w:id="41"/>
     </w:p>
     <w:p>
       <w:pPr>
         <w:pStyle w:val="UnitySubHeadingFinal"/>
       </w:pPr>
-      <w:bookmarkStart w:id="41" w:name="_Toc413432172"/>
+      <w:bookmarkStart w:id="42" w:name="_Toc413432172"/>
       <w:r>
         <w:t>Naming Convention</w:t>
       </w:r>
-      <w:bookmarkEnd w:id="41"/>
+      <w:bookmarkEnd w:id="42"/>
     </w:p>
     <w:p>
       <w:pPr>
@@ -9532,60 +9897,58 @@
       <w:pPr>
         <w:pStyle w:val="UnitySubHeadingFinal"/>
       </w:pPr>
-      <w:bookmarkStart w:id="42" w:name="_Toc413432173"/>
+      <w:bookmarkStart w:id="43" w:name="_Toc413432173"/>
       <w:r>
         <w:lastRenderedPageBreak/>
         <w:t>Platform and OS</w:t>
       </w:r>
-      <w:bookmarkEnd w:id="42"/>
+      <w:bookmarkEnd w:id="43"/>
     </w:p>
     <w:p>
       <w:pPr>
         <w:pStyle w:val="UnitySubHeadingFinal"/>
       </w:pPr>
-      <w:bookmarkStart w:id="43" w:name="_Toc413432174"/>
+      <w:bookmarkStart w:id="44" w:name="_Toc413432174"/>
       <w:r>
         <w:t>External Code</w:t>
       </w:r>
-      <w:bookmarkEnd w:id="43"/>
+      <w:bookmarkEnd w:id="44"/>
     </w:p>
     <w:p>
       <w:pPr>
         <w:pStyle w:val="UnitySubHeadingFinal"/>
       </w:pPr>
-      <w:bookmarkStart w:id="44" w:name="_Toc413432175"/>
+      <w:bookmarkStart w:id="45" w:name="_Toc413432175"/>
       <w:r>
         <w:t>Code Objects</w:t>
       </w:r>
-      <w:bookmarkEnd w:id="44"/>
+      <w:bookmarkEnd w:id="45"/>
     </w:p>
     <w:p>
       <w:pPr>
         <w:pStyle w:val="UnitySubHeadingFinal"/>
       </w:pPr>
-      <w:bookmarkStart w:id="45" w:name="_Toc413432176"/>
+      <w:bookmarkStart w:id="46" w:name="_Toc413432176"/>
       <w:r>
         <w:t>Control Loop</w:t>
       </w:r>
-      <w:bookmarkEnd w:id="45"/>
+      <w:bookmarkEnd w:id="46"/>
     </w:p>
     <w:p>
       <w:pPr>
         <w:pStyle w:val="UnitySubHeadingFinal"/>
       </w:pPr>
-      <w:bookmarkStart w:id="46" w:name="_Toc413432177"/>
+      <w:bookmarkStart w:id="47" w:name="_Toc413432177"/>
       <w:r>
         <w:t>Game Objects Data</w:t>
       </w:r>
-      <w:bookmarkEnd w:id="46"/>
+      <w:bookmarkEnd w:id="47"/>
     </w:p>
     <w:p>
       <w:pPr>
         <w:pStyle w:val="UnityBody"/>
         <w:ind w:left="630"/>
       </w:pPr>
-      <w:bookmarkStart w:id="47" w:name="_GoBack"/>
-      <w:bookmarkEnd w:id="47"/>
       <w:r>
         <w:t xml:space="preserve">Every object in the game is considered to be a GameObject in Unity. GameObjects need special properties before they become characters, environments, or special effects. In short, GameObjects are containers that can hold different pieces called components. (2) All game objects have a Name, Tag, Layer, and Transform Component. The name is simply what we call the GameObject. A tag is a word that is linked to one or more GameObjects to make them easier to sort and find as well as being able to group GameObjects as a certain type. A layer is used by the camera to render specific parts of the GameObject and can also be used in testing for collision. The transform is the physical location of the GameObject in the game world as well as its rotation and scale on the X, Y, and Z axes. Lastly, a GameObject can have any number of attached components, such as an Audio Listener, a Physics </w:t>
       </w:r>
@@ -9690,10 +10053,10 @@
       </w:pPr>
       <w:r>
         <w:object w:dxaOrig="11311" w:dyaOrig="6900">
-          <v:shape id="_x0000_i1027" type="#_x0000_t75" style="width:468pt;height:285pt" o:ole="">
+          <v:shape id="_x0000_i1027" type="#_x0000_t75" style="width:468pt;height:284.25pt" o:ole="">
             <v:imagedata r:id="rId20" o:title=""/>
           </v:shape>
-          <o:OLEObject Type="Embed" ProgID="Visio.Drawing.15" ShapeID="_x0000_i1027" DrawAspect="Content" ObjectID="_1487182876" r:id="rId21"/>
+          <o:OLEObject Type="Embed" ProgID="Visio.Drawing.15" ShapeID="_x0000_i1027" DrawAspect="Content" ObjectID="_1487187026" r:id="rId21"/>
         </w:object>
       </w:r>
       <w:r>
@@ -10218,7 +10581,7 @@
       <w:rPr>
         <w:noProof/>
       </w:rPr>
-      <w:t>22</w:t>
+      <w:t>9</w:t>
     </w:r>
     <w:r>
       <w:fldChar w:fldCharType="end"/>
@@ -10290,6 +10653,95 @@
 <file path=word/numbering.xml><?xml version="1.0" encoding="utf-8"?>
 <w:numbering xmlns:wpc="http://schemas.microsoft.com/office/word/2010/wordprocessingCanvas" xmlns:mc="http://schemas.openxmlformats.org/markup-compatibility/2006" xmlns:o="urn:schemas-microsoft-com:office:office" xmlns:r="http://schemas.openxmlformats.org/officeDocument/2006/relationships" xmlns:m="http://schemas.openxmlformats.org/officeDocument/2006/math" xmlns:v="urn:schemas-microsoft-com:vml" xmlns:wp14="http://schemas.microsoft.com/office/word/2010/wordprocessingDrawing" xmlns:wp="http://schemas.openxmlformats.org/drawingml/2006/wordprocessingDrawing" xmlns:w10="urn:schemas-microsoft-com:office:word" xmlns:w="http://schemas.openxmlformats.org/wordprocessingml/2006/main" xmlns:w14="http://schemas.microsoft.com/office/word/2010/wordml" xmlns:w15="http://schemas.microsoft.com/office/word/2012/wordml" xmlns:wpg="http://schemas.microsoft.com/office/word/2010/wordprocessingGroup" xmlns:wpi="http://schemas.microsoft.com/office/word/2010/wordprocessingInk" xmlns:wne="http://schemas.microsoft.com/office/word/2006/wordml" xmlns:wps="http://schemas.microsoft.com/office/word/2010/wordprocessingShape" mc:Ignorable="w14 w15 wp14">
   <w:abstractNum w:abstractNumId="0">
+    <w:nsid w:val="02FD53C1"/>
+    <w:multiLevelType w:val="hybridMultilevel"/>
+    <w:tmpl w:val="A40CEEC8"/>
+    <w:lvl w:ilvl="0" w:tplc="D7CA179A">
+      <w:start w:val="1"/>
+      <w:numFmt w:val="decimal"/>
+      <w:lvlText w:val="%1)"/>
+      <w:lvlJc w:val="left"/>
+      <w:pPr>
+        <w:ind w:left="900" w:hanging="360"/>
+      </w:pPr>
+      <w:rPr>
+        <w:rFonts w:hint="default"/>
+      </w:rPr>
+    </w:lvl>
+    <w:lvl w:ilvl="1" w:tplc="04090019" w:tentative="1">
+      <w:start w:val="1"/>
+      <w:numFmt w:val="lowerLetter"/>
+      <w:lvlText w:val="%2."/>
+      <w:lvlJc w:val="left"/>
+      <w:pPr>
+        <w:ind w:left="1710" w:hanging="360"/>
+      </w:pPr>
+    </w:lvl>
+    <w:lvl w:ilvl="2" w:tplc="0409001B" w:tentative="1">
+      <w:start w:val="1"/>
+      <w:numFmt w:val="lowerRoman"/>
+      <w:lvlText w:val="%3."/>
+      <w:lvlJc w:val="right"/>
+      <w:pPr>
+        <w:ind w:left="2430" w:hanging="180"/>
+      </w:pPr>
+    </w:lvl>
+    <w:lvl w:ilvl="3" w:tplc="0409000F" w:tentative="1">
+      <w:start w:val="1"/>
+      <w:numFmt w:val="decimal"/>
+      <w:lvlText w:val="%4."/>
+      <w:lvlJc w:val="left"/>
+      <w:pPr>
+        <w:ind w:left="3150" w:hanging="360"/>
+      </w:pPr>
+    </w:lvl>
+    <w:lvl w:ilvl="4" w:tplc="04090019" w:tentative="1">
+      <w:start w:val="1"/>
+      <w:numFmt w:val="lowerLetter"/>
+      <w:lvlText w:val="%5."/>
+      <w:lvlJc w:val="left"/>
+      <w:pPr>
+        <w:ind w:left="3870" w:hanging="360"/>
+      </w:pPr>
+    </w:lvl>
+    <w:lvl w:ilvl="5" w:tplc="0409001B" w:tentative="1">
+      <w:start w:val="1"/>
+      <w:numFmt w:val="lowerRoman"/>
+      <w:lvlText w:val="%6."/>
+      <w:lvlJc w:val="right"/>
+      <w:pPr>
+        <w:ind w:left="4590" w:hanging="180"/>
+      </w:pPr>
+    </w:lvl>
+    <w:lvl w:ilvl="6" w:tplc="0409000F" w:tentative="1">
+      <w:start w:val="1"/>
+      <w:numFmt w:val="decimal"/>
+      <w:lvlText w:val="%7."/>
+      <w:lvlJc w:val="left"/>
+      <w:pPr>
+        <w:ind w:left="5310" w:hanging="360"/>
+      </w:pPr>
+    </w:lvl>
+    <w:lvl w:ilvl="7" w:tplc="04090019" w:tentative="1">
+      <w:start w:val="1"/>
+      <w:numFmt w:val="lowerLetter"/>
+      <w:lvlText w:val="%8."/>
+      <w:lvlJc w:val="left"/>
+      <w:pPr>
+        <w:ind w:left="6030" w:hanging="360"/>
+      </w:pPr>
+    </w:lvl>
+    <w:lvl w:ilvl="8" w:tplc="0409001B" w:tentative="1">
+      <w:start w:val="1"/>
+      <w:numFmt w:val="lowerRoman"/>
+      <w:lvlText w:val="%9."/>
+      <w:lvlJc w:val="right"/>
+      <w:pPr>
+        <w:ind w:left="6750" w:hanging="180"/>
+      </w:pPr>
+    </w:lvl>
+  </w:abstractNum>
+  <w:abstractNum w:abstractNumId="1">
     <w:nsid w:val="031F6C87"/>
     <w:multiLevelType w:val="hybridMultilevel"/>
     <w:tmpl w:val="6C346106"/>
@@ -10378,7 +10830,7 @@
       </w:pPr>
     </w:lvl>
   </w:abstractNum>
-  <w:abstractNum w:abstractNumId="1">
+  <w:abstractNum w:abstractNumId="2">
     <w:nsid w:val="0C63720C"/>
     <w:multiLevelType w:val="hybridMultilevel"/>
     <w:tmpl w:val="36B06484"/>
@@ -10526,7 +10978,7 @@
       </w:pPr>
     </w:lvl>
   </w:abstractNum>
-  <w:abstractNum w:abstractNumId="2">
+  <w:abstractNum w:abstractNumId="3">
     <w:nsid w:val="105B31E7"/>
     <w:multiLevelType w:val="hybridMultilevel"/>
     <w:tmpl w:val="0420A074"/>
@@ -10615,7 +11067,7 @@
       </w:pPr>
     </w:lvl>
   </w:abstractNum>
-  <w:abstractNum w:abstractNumId="3">
+  <w:abstractNum w:abstractNumId="4">
     <w:nsid w:val="153558FC"/>
     <w:multiLevelType w:val="hybridMultilevel"/>
     <w:tmpl w:val="055273AE"/>
@@ -10704,7 +11156,7 @@
       </w:pPr>
     </w:lvl>
   </w:abstractNum>
-  <w:abstractNum w:abstractNumId="4">
+  <w:abstractNum w:abstractNumId="5">
     <w:nsid w:val="1C00586A"/>
     <w:multiLevelType w:val="multilevel"/>
     <w:tmpl w:val="FA58AB06"/>
@@ -10825,7 +11277,7 @@
       </w:rPr>
     </w:lvl>
   </w:abstractNum>
-  <w:abstractNum w:abstractNumId="5">
+  <w:abstractNum w:abstractNumId="6">
     <w:nsid w:val="23A82251"/>
     <w:multiLevelType w:val="multilevel"/>
     <w:tmpl w:val="559248FC"/>
@@ -10939,7 +11391,7 @@
       </w:rPr>
     </w:lvl>
   </w:abstractNum>
-  <w:abstractNum w:abstractNumId="6">
+  <w:abstractNum w:abstractNumId="7">
     <w:nsid w:val="23CE424E"/>
     <w:multiLevelType w:val="hybridMultilevel"/>
     <w:tmpl w:val="05584358"/>
@@ -11028,7 +11480,7 @@
       </w:pPr>
     </w:lvl>
   </w:abstractNum>
-  <w:abstractNum w:abstractNumId="7">
+  <w:abstractNum w:abstractNumId="8">
     <w:nsid w:val="33DB17ED"/>
     <w:multiLevelType w:val="multilevel"/>
     <w:tmpl w:val="73DC57E6"/>
@@ -11142,7 +11594,7 @@
       </w:rPr>
     </w:lvl>
   </w:abstractNum>
-  <w:abstractNum w:abstractNumId="8">
+  <w:abstractNum w:abstractNumId="9">
     <w:nsid w:val="35C15E46"/>
     <w:multiLevelType w:val="hybridMultilevel"/>
     <w:tmpl w:val="1B4C93FC"/>
@@ -11231,7 +11683,7 @@
       </w:pPr>
     </w:lvl>
   </w:abstractNum>
-  <w:abstractNum w:abstractNumId="9">
+  <w:abstractNum w:abstractNumId="10">
     <w:nsid w:val="3E8C3FB8"/>
     <w:multiLevelType w:val="hybridMultilevel"/>
     <w:tmpl w:val="BF9E8A0C"/>
@@ -11320,7 +11772,96 @@
       </w:pPr>
     </w:lvl>
   </w:abstractNum>
-  <w:abstractNum w:abstractNumId="10">
+  <w:abstractNum w:abstractNumId="11">
+    <w:nsid w:val="431C42E8"/>
+    <w:multiLevelType w:val="hybridMultilevel"/>
+    <w:tmpl w:val="EAE4CEEE"/>
+    <w:lvl w:ilvl="0" w:tplc="D7CA179A">
+      <w:start w:val="1"/>
+      <w:numFmt w:val="decimal"/>
+      <w:lvlText w:val="%1)"/>
+      <w:lvlJc w:val="left"/>
+      <w:pPr>
+        <w:ind w:left="630" w:hanging="360"/>
+      </w:pPr>
+      <w:rPr>
+        <w:rFonts w:hint="default"/>
+      </w:rPr>
+    </w:lvl>
+    <w:lvl w:ilvl="1" w:tplc="04090019" w:tentative="1">
+      <w:start w:val="1"/>
+      <w:numFmt w:val="lowerLetter"/>
+      <w:lvlText w:val="%2."/>
+      <w:lvlJc w:val="left"/>
+      <w:pPr>
+        <w:ind w:left="1350" w:hanging="360"/>
+      </w:pPr>
+    </w:lvl>
+    <w:lvl w:ilvl="2" w:tplc="0409001B" w:tentative="1">
+      <w:start w:val="1"/>
+      <w:numFmt w:val="lowerRoman"/>
+      <w:lvlText w:val="%3."/>
+      <w:lvlJc w:val="right"/>
+      <w:pPr>
+        <w:ind w:left="2070" w:hanging="180"/>
+      </w:pPr>
+    </w:lvl>
+    <w:lvl w:ilvl="3" w:tplc="0409000F" w:tentative="1">
+      <w:start w:val="1"/>
+      <w:numFmt w:val="decimal"/>
+      <w:lvlText w:val="%4."/>
+      <w:lvlJc w:val="left"/>
+      <w:pPr>
+        <w:ind w:left="2790" w:hanging="360"/>
+      </w:pPr>
+    </w:lvl>
+    <w:lvl w:ilvl="4" w:tplc="04090019" w:tentative="1">
+      <w:start w:val="1"/>
+      <w:numFmt w:val="lowerLetter"/>
+      <w:lvlText w:val="%5."/>
+      <w:lvlJc w:val="left"/>
+      <w:pPr>
+        <w:ind w:left="3510" w:hanging="360"/>
+      </w:pPr>
+    </w:lvl>
+    <w:lvl w:ilvl="5" w:tplc="0409001B" w:tentative="1">
+      <w:start w:val="1"/>
+      <w:numFmt w:val="lowerRoman"/>
+      <w:lvlText w:val="%6."/>
+      <w:lvlJc w:val="right"/>
+      <w:pPr>
+        <w:ind w:left="4230" w:hanging="180"/>
+      </w:pPr>
+    </w:lvl>
+    <w:lvl w:ilvl="6" w:tplc="0409000F" w:tentative="1">
+      <w:start w:val="1"/>
+      <w:numFmt w:val="decimal"/>
+      <w:lvlText w:val="%7."/>
+      <w:lvlJc w:val="left"/>
+      <w:pPr>
+        <w:ind w:left="4950" w:hanging="360"/>
+      </w:pPr>
+    </w:lvl>
+    <w:lvl w:ilvl="7" w:tplc="04090019" w:tentative="1">
+      <w:start w:val="1"/>
+      <w:numFmt w:val="lowerLetter"/>
+      <w:lvlText w:val="%8."/>
+      <w:lvlJc w:val="left"/>
+      <w:pPr>
+        <w:ind w:left="5670" w:hanging="360"/>
+      </w:pPr>
+    </w:lvl>
+    <w:lvl w:ilvl="8" w:tplc="0409001B" w:tentative="1">
+      <w:start w:val="1"/>
+      <w:numFmt w:val="lowerRoman"/>
+      <w:lvlText w:val="%9."/>
+      <w:lvlJc w:val="right"/>
+      <w:pPr>
+        <w:ind w:left="6390" w:hanging="180"/>
+      </w:pPr>
+    </w:lvl>
+  </w:abstractNum>
+  <w:abstractNum w:abstractNumId="12">
     <w:nsid w:val="478F0DA6"/>
     <w:multiLevelType w:val="hybridMultilevel"/>
     <w:tmpl w:val="959AD6BE"/>
@@ -11406,7 +11947,7 @@
       </w:pPr>
     </w:lvl>
   </w:abstractNum>
-  <w:abstractNum w:abstractNumId="11">
+  <w:abstractNum w:abstractNumId="13">
     <w:nsid w:val="4A4040BB"/>
     <w:multiLevelType w:val="hybridMultilevel"/>
     <w:tmpl w:val="0D1C6312"/>
@@ -11495,7 +12036,7 @@
       </w:pPr>
     </w:lvl>
   </w:abstractNum>
-  <w:abstractNum w:abstractNumId="12">
+  <w:abstractNum w:abstractNumId="14">
     <w:nsid w:val="4AB13600"/>
     <w:multiLevelType w:val="hybridMultilevel"/>
     <w:tmpl w:val="0420A074"/>
@@ -11584,7 +12125,7 @@
       </w:pPr>
     </w:lvl>
   </w:abstractNum>
-  <w:abstractNum w:abstractNumId="13">
+  <w:abstractNum w:abstractNumId="15">
     <w:nsid w:val="4CAE7939"/>
     <w:multiLevelType w:val="hybridMultilevel"/>
     <w:tmpl w:val="05584358"/>
@@ -11673,7 +12214,7 @@
       </w:pPr>
     </w:lvl>
   </w:abstractNum>
-  <w:abstractNum w:abstractNumId="14">
+  <w:abstractNum w:abstractNumId="16">
     <w:nsid w:val="4E4A2AC2"/>
     <w:multiLevelType w:val="hybridMultilevel"/>
     <w:tmpl w:val="0B422CA6"/>
@@ -11762,7 +12303,7 @@
       </w:pPr>
     </w:lvl>
   </w:abstractNum>
-  <w:abstractNum w:abstractNumId="15">
+  <w:abstractNum w:abstractNumId="17">
     <w:nsid w:val="51225C76"/>
     <w:multiLevelType w:val="hybridMultilevel"/>
     <w:tmpl w:val="0A362CE0"/>
@@ -11851,7 +12392,7 @@
       </w:pPr>
     </w:lvl>
   </w:abstractNum>
-  <w:abstractNum w:abstractNumId="16">
+  <w:abstractNum w:abstractNumId="18">
     <w:nsid w:val="525B3A70"/>
     <w:multiLevelType w:val="hybridMultilevel"/>
     <w:tmpl w:val="44BA21FC"/>
@@ -11937,7 +12478,7 @@
       </w:pPr>
     </w:lvl>
   </w:abstractNum>
-  <w:abstractNum w:abstractNumId="17">
+  <w:abstractNum w:abstractNumId="19">
     <w:nsid w:val="561D6F34"/>
     <w:multiLevelType w:val="hybridMultilevel"/>
     <w:tmpl w:val="B3D0D17C"/>
@@ -12026,7 +12567,7 @@
       </w:pPr>
     </w:lvl>
   </w:abstractNum>
-  <w:abstractNum w:abstractNumId="18">
+  <w:abstractNum w:abstractNumId="20">
     <w:nsid w:val="68303C99"/>
     <w:multiLevelType w:val="hybridMultilevel"/>
     <w:tmpl w:val="475ACD7E"/>
@@ -12170,7 +12711,120 @@
       </w:pPr>
     </w:lvl>
   </w:abstractNum>
-  <w:abstractNum w:abstractNumId="19">
+  <w:abstractNum w:abstractNumId="21">
+    <w:nsid w:val="690F2581"/>
+    <w:multiLevelType w:val="hybridMultilevel"/>
+    <w:tmpl w:val="20F84468"/>
+    <w:lvl w:ilvl="0" w:tplc="04090001">
+      <w:start w:val="1"/>
+      <w:numFmt w:val="bullet"/>
+      <w:lvlText w:val=""/>
+      <w:lvlJc w:val="left"/>
+      <w:pPr>
+        <w:ind w:left="1350" w:hanging="360"/>
+      </w:pPr>
+      <w:rPr>
+        <w:rFonts w:ascii="Symbol" w:hAnsi="Symbol" w:hint="default"/>
+      </w:rPr>
+    </w:lvl>
+    <w:lvl w:ilvl="1" w:tplc="04090003" w:tentative="1">
+      <w:start w:val="1"/>
+      <w:numFmt w:val="bullet"/>
+      <w:lvlText w:val="o"/>
+      <w:lvlJc w:val="left"/>
+      <w:pPr>
+        <w:ind w:left="2070" w:hanging="360"/>
+      </w:pPr>
+      <w:rPr>
+        <w:rFonts w:ascii="Courier New" w:hAnsi="Courier New" w:cs="Courier New" w:hint="default"/>
+      </w:rPr>
+    </w:lvl>
+    <w:lvl w:ilvl="2" w:tplc="04090005" w:tentative="1">
+      <w:start w:val="1"/>
+      <w:numFmt w:val="bullet"/>
+      <w:lvlText w:val=""/>
+      <w:lvlJc w:val="left"/>
+      <w:pPr>
+        <w:ind w:left="2790" w:hanging="360"/>
+      </w:pPr>
+      <w:rPr>
+        <w:rFonts w:ascii="Wingdings" w:hAnsi="Wingdings" w:hint="default"/>
+      </w:rPr>
+    </w:lvl>
+    <w:lvl w:ilvl="3" w:tplc="04090001" w:tentative="1">
+      <w:start w:val="1"/>
+      <w:numFmt w:val="bullet"/>
+      <w:lvlText w:val=""/>
+      <w:lvlJc w:val="left"/>
+      <w:pPr>
+        <w:ind w:left="3510" w:hanging="360"/>
+      </w:pPr>
+      <w:rPr>
+        <w:rFonts w:ascii="Symbol" w:hAnsi="Symbol" w:hint="default"/>
+      </w:rPr>
+    </w:lvl>
+    <w:lvl w:ilvl="4" w:tplc="04090003" w:tentative="1">
+      <w:start w:val="1"/>
+      <w:numFmt w:val="bullet"/>
+      <w:lvlText w:val="o"/>
+      <w:lvlJc w:val="left"/>
+      <w:pPr>
+        <w:ind w:left="4230" w:hanging="360"/>
+      </w:pPr>
+      <w:rPr>
+        <w:rFonts w:ascii="Courier New" w:hAnsi="Courier New" w:cs="Courier New" w:hint="default"/>
+      </w:rPr>
+    </w:lvl>
+    <w:lvl w:ilvl="5" w:tplc="04090005" w:tentative="1">
+      <w:start w:val="1"/>
+      <w:numFmt w:val="bullet"/>
+      <w:lvlText w:val=""/>
+      <w:lvlJc w:val="left"/>
+      <w:pPr>
+        <w:ind w:left="4950" w:hanging="360"/>
+      </w:pPr>
+      <w:rPr>
+        <w:rFonts w:ascii="Wingdings" w:hAnsi="Wingdings" w:hint="default"/>
+      </w:rPr>
+    </w:lvl>
+    <w:lvl w:ilvl="6" w:tplc="04090001" w:tentative="1">
+      <w:start w:val="1"/>
+      <w:numFmt w:val="bullet"/>
+      <w:lvlText w:val=""/>
+      <w:lvlJc w:val="left"/>
+      <w:pPr>
+        <w:ind w:left="5670" w:hanging="360"/>
+      </w:pPr>
+      <w:rPr>
+        <w:rFonts w:ascii="Symbol" w:hAnsi="Symbol" w:hint="default"/>
+      </w:rPr>
+    </w:lvl>
+    <w:lvl w:ilvl="7" w:tplc="04090003" w:tentative="1">
+      <w:start w:val="1"/>
+      <w:numFmt w:val="bullet"/>
+      <w:lvlText w:val="o"/>
+      <w:lvlJc w:val="left"/>
+      <w:pPr>
+        <w:ind w:left="6390" w:hanging="360"/>
+      </w:pPr>
+      <w:rPr>
+        <w:rFonts w:ascii="Courier New" w:hAnsi="Courier New" w:cs="Courier New" w:hint="default"/>
+      </w:rPr>
+    </w:lvl>
+    <w:lvl w:ilvl="8" w:tplc="04090005" w:tentative="1">
+      <w:start w:val="1"/>
+      <w:numFmt w:val="bullet"/>
+      <w:lvlText w:val=""/>
+      <w:lvlJc w:val="left"/>
+      <w:pPr>
+        <w:ind w:left="7110" w:hanging="360"/>
+      </w:pPr>
+      <w:rPr>
+        <w:rFonts w:ascii="Wingdings" w:hAnsi="Wingdings" w:hint="default"/>
+      </w:rPr>
+    </w:lvl>
+  </w:abstractNum>
+  <w:abstractNum w:abstractNumId="22">
     <w:nsid w:val="79B97BE4"/>
     <w:multiLevelType w:val="hybridMultilevel"/>
     <w:tmpl w:val="05584358"/>
@@ -12259,7 +12913,7 @@
       </w:pPr>
     </w:lvl>
   </w:abstractNum>
-  <w:abstractNum w:abstractNumId="20">
+  <w:abstractNum w:abstractNumId="23">
     <w:nsid w:val="7A073CA1"/>
     <w:multiLevelType w:val="hybridMultilevel"/>
     <w:tmpl w:val="AC20E91C"/>
@@ -12348,7 +13002,7 @@
       </w:pPr>
     </w:lvl>
   </w:abstractNum>
-  <w:abstractNum w:abstractNumId="21">
+  <w:abstractNum w:abstractNumId="24">
     <w:nsid w:val="7A2C2C37"/>
     <w:multiLevelType w:val="hybridMultilevel"/>
     <w:tmpl w:val="519C2E6A"/>
@@ -12437,71 +13091,169 @@
       </w:pPr>
     </w:lvl>
   </w:abstractNum>
+  <w:abstractNum w:abstractNumId="25">
+    <w:nsid w:val="7CFA65C5"/>
+    <w:multiLevelType w:val="hybridMultilevel"/>
+    <w:tmpl w:val="F5E644E6"/>
+    <w:lvl w:ilvl="0" w:tplc="0409000F">
+      <w:start w:val="1"/>
+      <w:numFmt w:val="decimal"/>
+      <w:lvlText w:val="%1."/>
+      <w:lvlJc w:val="left"/>
+      <w:pPr>
+        <w:ind w:left="990" w:hanging="360"/>
+      </w:pPr>
+    </w:lvl>
+    <w:lvl w:ilvl="1" w:tplc="04090019" w:tentative="1">
+      <w:start w:val="1"/>
+      <w:numFmt w:val="lowerLetter"/>
+      <w:lvlText w:val="%2."/>
+      <w:lvlJc w:val="left"/>
+      <w:pPr>
+        <w:ind w:left="1710" w:hanging="360"/>
+      </w:pPr>
+    </w:lvl>
+    <w:lvl w:ilvl="2" w:tplc="0409001B" w:tentative="1">
+      <w:start w:val="1"/>
+      <w:numFmt w:val="lowerRoman"/>
+      <w:lvlText w:val="%3."/>
+      <w:lvlJc w:val="right"/>
+      <w:pPr>
+        <w:ind w:left="2430" w:hanging="180"/>
+      </w:pPr>
+    </w:lvl>
+    <w:lvl w:ilvl="3" w:tplc="0409000F" w:tentative="1">
+      <w:start w:val="1"/>
+      <w:numFmt w:val="decimal"/>
+      <w:lvlText w:val="%4."/>
+      <w:lvlJc w:val="left"/>
+      <w:pPr>
+        <w:ind w:left="3150" w:hanging="360"/>
+      </w:pPr>
+    </w:lvl>
+    <w:lvl w:ilvl="4" w:tplc="04090019" w:tentative="1">
+      <w:start w:val="1"/>
+      <w:numFmt w:val="lowerLetter"/>
+      <w:lvlText w:val="%5."/>
+      <w:lvlJc w:val="left"/>
+      <w:pPr>
+        <w:ind w:left="3870" w:hanging="360"/>
+      </w:pPr>
+    </w:lvl>
+    <w:lvl w:ilvl="5" w:tplc="0409001B" w:tentative="1">
+      <w:start w:val="1"/>
+      <w:numFmt w:val="lowerRoman"/>
+      <w:lvlText w:val="%6."/>
+      <w:lvlJc w:val="right"/>
+      <w:pPr>
+        <w:ind w:left="4590" w:hanging="180"/>
+      </w:pPr>
+    </w:lvl>
+    <w:lvl w:ilvl="6" w:tplc="0409000F" w:tentative="1">
+      <w:start w:val="1"/>
+      <w:numFmt w:val="decimal"/>
+      <w:lvlText w:val="%7."/>
+      <w:lvlJc w:val="left"/>
+      <w:pPr>
+        <w:ind w:left="5310" w:hanging="360"/>
+      </w:pPr>
+    </w:lvl>
+    <w:lvl w:ilvl="7" w:tplc="04090019" w:tentative="1">
+      <w:start w:val="1"/>
+      <w:numFmt w:val="lowerLetter"/>
+      <w:lvlText w:val="%8."/>
+      <w:lvlJc w:val="left"/>
+      <w:pPr>
+        <w:ind w:left="6030" w:hanging="360"/>
+      </w:pPr>
+    </w:lvl>
+    <w:lvl w:ilvl="8" w:tplc="0409001B" w:tentative="1">
+      <w:start w:val="1"/>
+      <w:numFmt w:val="lowerRoman"/>
+      <w:lvlText w:val="%9."/>
+      <w:lvlJc w:val="right"/>
+      <w:pPr>
+        <w:ind w:left="6750" w:hanging="180"/>
+      </w:pPr>
+    </w:lvl>
+  </w:abstractNum>
   <w:num w:numId="1">
+    <w:abstractNumId w:val="2"/>
+  </w:num>
+  <w:num w:numId="2">
+    <w:abstractNumId w:val="6"/>
+  </w:num>
+  <w:num w:numId="3">
+    <w:abstractNumId w:val="8"/>
+  </w:num>
+  <w:num w:numId="4">
+    <w:abstractNumId w:val="5"/>
+  </w:num>
+  <w:num w:numId="5">
+    <w:abstractNumId w:val="7"/>
+  </w:num>
+  <w:num w:numId="6">
+    <w:abstractNumId w:val="19"/>
+  </w:num>
+  <w:num w:numId="7">
+    <w:abstractNumId w:val="9"/>
+  </w:num>
+  <w:num w:numId="8">
+    <w:abstractNumId w:val="13"/>
+  </w:num>
+  <w:num w:numId="9">
+    <w:abstractNumId w:val="4"/>
+  </w:num>
+  <w:num w:numId="10">
+    <w:abstractNumId w:val="10"/>
+  </w:num>
+  <w:num w:numId="11">
+    <w:abstractNumId w:val="20"/>
+  </w:num>
+  <w:num w:numId="12">
+    <w:abstractNumId w:val="3"/>
+  </w:num>
+  <w:num w:numId="13">
     <w:abstractNumId w:val="1"/>
   </w:num>
-  <w:num w:numId="2">
-    <w:abstractNumId w:val="5"/>
+  <w:num w:numId="14">
+    <w:abstractNumId w:val="14"/>
   </w:num>
-  <w:num w:numId="3">
-    <w:abstractNumId w:val="7"/>
+  <w:num w:numId="15">
+    <w:abstractNumId w:val="15"/>
   </w:num>
-  <w:num w:numId="4">
-    <w:abstractNumId w:val="4"/>
-  </w:num>
-  <w:num w:numId="5">
-    <w:abstractNumId w:val="6"/>
-  </w:num>
-  <w:num w:numId="6">
+  <w:num w:numId="16">
     <w:abstractNumId w:val="17"/>
   </w:num>
-  <w:num w:numId="7">
-    <w:abstractNumId w:val="8"/>
+  <w:num w:numId="17">
+    <w:abstractNumId w:val="22"/>
   </w:num>
-  <w:num w:numId="8">
+  <w:num w:numId="18">
+    <w:abstractNumId w:val="23"/>
+  </w:num>
+  <w:num w:numId="19">
+    <w:abstractNumId w:val="24"/>
+  </w:num>
+  <w:num w:numId="20">
+    <w:abstractNumId w:val="16"/>
+  </w:num>
+  <w:num w:numId="21">
+    <w:abstractNumId w:val="18"/>
+  </w:num>
+  <w:num w:numId="22">
+    <w:abstractNumId w:val="12"/>
+  </w:num>
+  <w:num w:numId="23">
+    <w:abstractNumId w:val="25"/>
+  </w:num>
+  <w:num w:numId="24">
     <w:abstractNumId w:val="11"/>
   </w:num>
-  <w:num w:numId="9">
-    <w:abstractNumId w:val="3"/>
-  </w:num>
-  <w:num w:numId="10">
-    <w:abstractNumId w:val="9"/>
-  </w:num>
-  <w:num w:numId="11">
-    <w:abstractNumId w:val="18"/>
-  </w:num>
-  <w:num w:numId="12">
-    <w:abstractNumId w:val="2"/>
-  </w:num>
-  <w:num w:numId="13">
+  <w:num w:numId="25">
     <w:abstractNumId w:val="0"/>
   </w:num>
-  <w:num w:numId="14">
-    <w:abstractNumId w:val="12"/>
-  </w:num>
-  <w:num w:numId="15">
-    <w:abstractNumId w:val="13"/>
-  </w:num>
-  <w:num w:numId="16">
-    <w:abstractNumId w:val="15"/>
-  </w:num>
-  <w:num w:numId="17">
-    <w:abstractNumId w:val="19"/>
-  </w:num>
-  <w:num w:numId="18">
-    <w:abstractNumId w:val="20"/>
-  </w:num>
-  <w:num w:numId="19">
+  <w:num w:numId="26">
     <w:abstractNumId w:val="21"/>
-  </w:num>
-  <w:num w:numId="20">
-    <w:abstractNumId w:val="14"/>
-  </w:num>
-  <w:num w:numId="21">
-    <w:abstractNumId w:val="16"/>
-  </w:num>
-  <w:num w:numId="22">
-    <w:abstractNumId w:val="10"/>
   </w:num>
   <w:numIdMacAtCleanup w:val="17"/>
 </w:numbering>
@@ -14575,7 +15327,7 @@
 </file>
 
 <file path=customXml/itemProps1.xml><?xml version="1.0" encoding="utf-8"?>
-<ds:datastoreItem xmlns:ds="http://schemas.openxmlformats.org/officeDocument/2006/customXml" ds:itemID="{EAEDBE48-0FEE-4D43-8EB2-050D0CDC1489}">
+<ds:datastoreItem xmlns:ds="http://schemas.openxmlformats.org/officeDocument/2006/customXml" ds:itemID="{79AD895E-41EB-439E-A203-9633F5E9174B}">
   <ds:schemaRefs>
     <ds:schemaRef ds:uri="http://schemas.openxmlformats.org/officeDocument/2006/bibliography"/>
   </ds:schemaRefs>

</xml_diff>

<commit_message>
Updated document with scripts information
</commit_message>
<xml_diff>
--- a/Documentation/Design Document/UnityDesignSpecification.docx
+++ b/Documentation/Design Document/UnityDesignSpecification.docx
@@ -34,21 +34,7 @@
         <w:rPr>
           <w:sz w:val="24"/>
         </w:rPr>
-        <w:t xml:space="preserve">Members: Anthony </w:t>
-      </w:r>
-      <w:proofErr w:type="spellStart"/>
-      <w:r>
-        <w:rPr>
-          <w:sz w:val="24"/>
-        </w:rPr>
-        <w:t>Jamora</w:t>
-      </w:r>
-      <w:proofErr w:type="spellEnd"/>
-      <w:r>
-        <w:rPr>
-          <w:sz w:val="24"/>
-        </w:rPr>
-        <w:t>, Jonny Nabors, Thomas Burke</w:t>
+        <w:t>Members: Anthony Jamora, Jonny Nabors, Thomas Burke</w:t>
       </w:r>
     </w:p>
     <w:p>
@@ -6184,7 +6170,7 @@
           <v:shape id="_x0000_i1025" type="#_x0000_t75" style="width:468pt;height:380.25pt" o:ole="">
             <v:imagedata r:id="rId8" o:title=""/>
           </v:shape>
-          <o:OLEObject Type="Embed" ProgID="Visio.Drawing.15" ShapeID="_x0000_i1025" DrawAspect="Content" ObjectID="_1487187024" r:id="rId9"/>
+          <o:OLEObject Type="Embed" ProgID="Visio.Drawing.15" ShapeID="_x0000_i1025" DrawAspect="Content" ObjectID="_1487232223" r:id="rId9"/>
         </w:object>
       </w:r>
     </w:p>
@@ -6494,8 +6480,6 @@
         <w:pStyle w:val="UnityBody"/>
         <w:ind w:left="630"/>
       </w:pPr>
-      <w:bookmarkStart w:id="11" w:name="_GoBack"/>
-      <w:bookmarkEnd w:id="11"/>
     </w:p>
     <w:p>
       <w:pPr>
@@ -6522,14 +6506,14 @@
       <w:pPr>
         <w:pStyle w:val="UnitySubHeadingFinal"/>
       </w:pPr>
-      <w:bookmarkStart w:id="12" w:name="_Toc413432142"/>
+      <w:bookmarkStart w:id="11" w:name="_Toc413432142"/>
       <w:r>
         <w:t xml:space="preserve"> </w:t>
       </w:r>
       <w:r>
         <w:t>Artificial Intelligence</w:t>
       </w:r>
-      <w:bookmarkEnd w:id="12"/>
+      <w:bookmarkEnd w:id="11"/>
     </w:p>
     <w:p>
       <w:pPr>
@@ -6564,35 +6548,35 @@
           <w:numId w:val="3"/>
         </w:numPr>
       </w:pPr>
-      <w:bookmarkStart w:id="13" w:name="_Toc413432143"/>
+      <w:bookmarkStart w:id="12" w:name="_Toc413432143"/>
       <w:r>
         <w:t>User Interface</w:t>
       </w:r>
       <w:r>
         <w:t xml:space="preserve"> and Menus</w:t>
       </w:r>
+      <w:bookmarkEnd w:id="12"/>
+    </w:p>
+    <w:p>
+      <w:pPr>
+        <w:pStyle w:val="UnityBody"/>
+      </w:pPr>
+      <w:r>
+        <w:t xml:space="preserve">Similar to how a vehicle has a dashboard that shows you the critical, need to know information about the status of your vehicle while driving, the game must provide the user with a simple and intuitive user interface and heads-up-display as well as an easy to navigate game menu. </w:t>
+      </w:r>
+    </w:p>
+    <w:p>
+      <w:pPr>
+        <w:pStyle w:val="UnitySubHeadingFinal"/>
+      </w:pPr>
+      <w:bookmarkStart w:id="13" w:name="_Toc413432144"/>
+      <w:r>
+        <w:t xml:space="preserve"> </w:t>
+      </w:r>
+      <w:r>
+        <w:t>Main Game Menu</w:t>
+      </w:r>
       <w:bookmarkEnd w:id="13"/>
-    </w:p>
-    <w:p>
-      <w:pPr>
-        <w:pStyle w:val="UnityBody"/>
-      </w:pPr>
-      <w:r>
-        <w:t xml:space="preserve">Similar to how a vehicle has a dashboard that shows you the critical, need to know information about the status of your vehicle while driving, the game must provide the user with a simple and intuitive user interface and heads-up-display as well as an easy to navigate game menu. </w:t>
-      </w:r>
-    </w:p>
-    <w:p>
-      <w:pPr>
-        <w:pStyle w:val="UnitySubHeadingFinal"/>
-      </w:pPr>
-      <w:bookmarkStart w:id="14" w:name="_Toc413432144"/>
-      <w:r>
-        <w:t xml:space="preserve"> </w:t>
-      </w:r>
-      <w:r>
-        <w:t>Main Game Menu</w:t>
-      </w:r>
-      <w:bookmarkEnd w:id="14"/>
     </w:p>
     <w:p>
       <w:pPr>
@@ -6807,7 +6791,7 @@
           <v:shape id="_x0000_i1026" type="#_x0000_t75" style="width:468pt;height:430.5pt" o:ole="">
             <v:imagedata r:id="rId10" o:title=""/>
           </v:shape>
-          <o:OLEObject Type="Embed" ProgID="Visio.Drawing.15" ShapeID="_x0000_i1026" DrawAspect="Content" ObjectID="_1487187025" r:id="rId11"/>
+          <o:OLEObject Type="Embed" ProgID="Visio.Drawing.15" ShapeID="_x0000_i1026" DrawAspect="Content" ObjectID="_1487232224" r:id="rId11"/>
         </w:object>
       </w:r>
       <w:r>
@@ -6883,7 +6867,6 @@
       <w:r>
         <w:rPr>
           <w:noProof/>
-          <w:lang w:eastAsia="en-US"/>
         </w:rPr>
         <mc:AlternateContent>
           <mc:Choice Requires="wps">
@@ -7015,14 +6998,14 @@
       <w:pPr>
         <w:pStyle w:val="UnitySubHeadingFinal"/>
       </w:pPr>
-      <w:bookmarkStart w:id="15" w:name="_Toc413432145"/>
+      <w:bookmarkStart w:id="14" w:name="_Toc413432145"/>
       <w:r>
         <w:t>GUI</w:t>
       </w:r>
       <w:r>
         <w:t xml:space="preserve"> Objects</w:t>
       </w:r>
-      <w:bookmarkEnd w:id="15"/>
+      <w:bookmarkEnd w:id="14"/>
     </w:p>
     <w:p>
       <w:pPr>
@@ -7059,7 +7042,6 @@
       <w:r>
         <w:rPr>
           <w:noProof/>
-          <w:lang w:eastAsia="en-US"/>
         </w:rPr>
         <mc:AlternateContent>
           <mc:Choice Requires="wps">
@@ -7201,38 +7183,38 @@
           <w:numId w:val="3"/>
         </w:numPr>
       </w:pPr>
-      <w:bookmarkStart w:id="16" w:name="_Toc413432146"/>
+      <w:bookmarkStart w:id="15" w:name="_Toc413432146"/>
       <w:r>
         <w:t>Art and Video</w:t>
       </w:r>
+      <w:bookmarkEnd w:id="15"/>
+    </w:p>
+    <w:p>
+      <w:pPr>
+        <w:pStyle w:val="UnityBody"/>
+      </w:pPr>
+      <w:r>
+        <w:t>Description of the role art and video play within the game</w:t>
+      </w:r>
+    </w:p>
+    <w:p>
+      <w:pPr>
+        <w:pStyle w:val="UnitySubHeadingFinal"/>
+      </w:pPr>
+      <w:bookmarkStart w:id="16" w:name="_Toc413432147"/>
+      <w:r>
+        <w:t xml:space="preserve"> </w:t>
+      </w:r>
+      <w:r>
+        <w:t>Overall</w:t>
+      </w:r>
+      <w:r>
+        <w:t xml:space="preserve"> Artistic</w:t>
+      </w:r>
+      <w:r>
+        <w:t xml:space="preserve"> Goals</w:t>
+      </w:r>
       <w:bookmarkEnd w:id="16"/>
-    </w:p>
-    <w:p>
-      <w:pPr>
-        <w:pStyle w:val="UnityBody"/>
-      </w:pPr>
-      <w:r>
-        <w:t>Description of the role art and video play within the game</w:t>
-      </w:r>
-    </w:p>
-    <w:p>
-      <w:pPr>
-        <w:pStyle w:val="UnitySubHeadingFinal"/>
-      </w:pPr>
-      <w:bookmarkStart w:id="17" w:name="_Toc413432147"/>
-      <w:r>
-        <w:t xml:space="preserve"> </w:t>
-      </w:r>
-      <w:r>
-        <w:t>Overall</w:t>
-      </w:r>
-      <w:r>
-        <w:t xml:space="preserve"> Artistic</w:t>
-      </w:r>
-      <w:r>
-        <w:t xml:space="preserve"> Goals</w:t>
-      </w:r>
-      <w:bookmarkEnd w:id="17"/>
     </w:p>
     <w:p>
       <w:pPr>
@@ -7267,7 +7249,7 @@
       <w:pPr>
         <w:pStyle w:val="UnitySubHeadingFinal"/>
       </w:pPr>
-      <w:bookmarkStart w:id="18" w:name="_Toc413432148"/>
+      <w:bookmarkStart w:id="17" w:name="_Toc413432148"/>
       <w:r>
         <w:lastRenderedPageBreak/>
         <w:t xml:space="preserve"> </w:t>
@@ -7275,7 +7257,7 @@
       <w:r>
         <w:t>3D Art and Animations</w:t>
       </w:r>
-      <w:bookmarkEnd w:id="18"/>
+      <w:bookmarkEnd w:id="17"/>
     </w:p>
     <w:p>
       <w:pPr>
@@ -7334,7 +7316,6 @@
       <w:r>
         <w:rPr>
           <w:noProof/>
-          <w:lang w:eastAsia="en-US"/>
         </w:rPr>
         <w:drawing>
           <wp:inline distT="0" distB="0" distL="0" distR="0">
@@ -7392,14 +7373,14 @@
       <w:pPr>
         <w:pStyle w:val="UnitySubHeadingFinal"/>
       </w:pPr>
-      <w:bookmarkStart w:id="19" w:name="_Toc413432149"/>
+      <w:bookmarkStart w:id="18" w:name="_Toc413432149"/>
       <w:r>
         <w:t xml:space="preserve"> </w:t>
       </w:r>
       <w:r>
         <w:t>GUI</w:t>
       </w:r>
-      <w:bookmarkEnd w:id="19"/>
+      <w:bookmarkEnd w:id="18"/>
     </w:p>
     <w:p>
       <w:pPr>
@@ -7414,14 +7395,14 @@
       <w:pPr>
         <w:pStyle w:val="UnitySubHeadingFinal"/>
       </w:pPr>
-      <w:bookmarkStart w:id="20" w:name="_Toc413432150"/>
+      <w:bookmarkStart w:id="19" w:name="_Toc413432150"/>
       <w:r>
         <w:t xml:space="preserve"> </w:t>
       </w:r>
       <w:r>
         <w:t>Terrain</w:t>
       </w:r>
-      <w:bookmarkEnd w:id="20"/>
+      <w:bookmarkEnd w:id="19"/>
     </w:p>
     <w:p>
       <w:pPr>
@@ -7452,7 +7433,6 @@
       <w:r>
         <w:rPr>
           <w:noProof/>
-          <w:lang w:eastAsia="en-US"/>
         </w:rPr>
         <w:lastRenderedPageBreak/>
         <w:drawing>
@@ -7511,14 +7491,14 @@
       <w:pPr>
         <w:pStyle w:val="UnitySubHeadingFinal"/>
       </w:pPr>
-      <w:bookmarkStart w:id="21" w:name="_Toc413432151"/>
+      <w:bookmarkStart w:id="20" w:name="_Toc413432151"/>
       <w:r>
         <w:t xml:space="preserve"> </w:t>
       </w:r>
       <w:r>
         <w:t>Game Play Elements</w:t>
       </w:r>
-      <w:bookmarkEnd w:id="21"/>
+      <w:bookmarkEnd w:id="20"/>
     </w:p>
     <w:p>
       <w:pPr>
@@ -7533,14 +7513,14 @@
       <w:pPr>
         <w:pStyle w:val="UnitySubHeadingFinal"/>
       </w:pPr>
-      <w:bookmarkStart w:id="22" w:name="_Toc413432152"/>
+      <w:bookmarkStart w:id="21" w:name="_Toc413432152"/>
       <w:r>
         <w:t xml:space="preserve"> </w:t>
       </w:r>
       <w:r>
         <w:t>Special Effects</w:t>
       </w:r>
-      <w:bookmarkEnd w:id="22"/>
+      <w:bookmarkEnd w:id="21"/>
     </w:p>
     <w:p>
       <w:pPr>
@@ -7563,14 +7543,14 @@
       <w:pPr>
         <w:pStyle w:val="UnitySubHeadingFinal"/>
       </w:pPr>
-      <w:bookmarkStart w:id="23" w:name="_Toc413432153"/>
+      <w:bookmarkStart w:id="22" w:name="_Toc413432153"/>
       <w:r>
         <w:t xml:space="preserve"> </w:t>
       </w:r>
       <w:r>
         <w:t>Marketing and Packaging Art</w:t>
       </w:r>
-      <w:bookmarkEnd w:id="23"/>
+      <w:bookmarkEnd w:id="22"/>
     </w:p>
     <w:p>
       <w:pPr>
@@ -7614,14 +7594,14 @@
       <w:pPr>
         <w:pStyle w:val="UnitySubHeadingFinal"/>
       </w:pPr>
-      <w:bookmarkStart w:id="24" w:name="_Toc413432154"/>
+      <w:bookmarkStart w:id="23" w:name="_Toc413432154"/>
       <w:r>
         <w:t xml:space="preserve"> </w:t>
       </w:r>
       <w:r>
         <w:t>Assets Pipeline</w:t>
       </w:r>
-      <w:bookmarkEnd w:id="24"/>
+      <w:bookmarkEnd w:id="23"/>
     </w:p>
     <w:p>
       <w:pPr>
@@ -7794,62 +7774,62 @@
           <w:numId w:val="3"/>
         </w:numPr>
       </w:pPr>
-      <w:bookmarkStart w:id="25" w:name="_Toc413432155"/>
+      <w:bookmarkStart w:id="24" w:name="_Toc413432155"/>
       <w:r>
         <w:t>Sound and Music</w:t>
       </w:r>
+      <w:bookmarkEnd w:id="24"/>
+    </w:p>
+    <w:p>
+      <w:pPr>
+        <w:pStyle w:val="UnityBody"/>
+      </w:pPr>
+      <w:r>
+        <w:t>Music</w:t>
+      </w:r>
+      <w:r>
+        <w:t xml:space="preserve"> and sound effects for the game will be developed in parallel with</w:t>
+      </w:r>
+      <w:r>
+        <w:t xml:space="preserve"> </w:t>
+      </w:r>
+      <w:r>
+        <w:t xml:space="preserve">the </w:t>
+      </w:r>
+      <w:r>
+        <w:t>game art and assets</w:t>
+      </w:r>
+      <w:r>
+        <w:t>. Sounds used within the game will all be custom made for the</w:t>
+      </w:r>
+      <w:r>
+        <w:t xml:space="preserve"> </w:t>
+      </w:r>
+      <w:r>
+        <w:t>sole purpose of the game itself.</w:t>
+      </w:r>
+      <w:r>
+        <w:t xml:space="preserve"> </w:t>
+      </w:r>
+      <w:r>
+        <w:t>Each sound and music clip’s intended use is for game enhancement</w:t>
+      </w:r>
+      <w:r>
+        <w:t xml:space="preserve"> and as such the player could still play the game without any audio if they so desired without compromising the quality of the gameplay.</w:t>
+      </w:r>
+    </w:p>
+    <w:p>
+      <w:pPr>
+        <w:pStyle w:val="UnitySubHeadingFinal"/>
+      </w:pPr>
+      <w:bookmarkStart w:id="25" w:name="_Toc413432156"/>
+      <w:r>
+        <w:t xml:space="preserve"> </w:t>
+      </w:r>
+      <w:r>
+        <w:t>Overall Goals</w:t>
+      </w:r>
       <w:bookmarkEnd w:id="25"/>
-    </w:p>
-    <w:p>
-      <w:pPr>
-        <w:pStyle w:val="UnityBody"/>
-      </w:pPr>
-      <w:r>
-        <w:t>Music</w:t>
-      </w:r>
-      <w:r>
-        <w:t xml:space="preserve"> and sound effects for the game will be developed in parallel with</w:t>
-      </w:r>
-      <w:r>
-        <w:t xml:space="preserve"> </w:t>
-      </w:r>
-      <w:r>
-        <w:t xml:space="preserve">the </w:t>
-      </w:r>
-      <w:r>
-        <w:t>game art and assets</w:t>
-      </w:r>
-      <w:r>
-        <w:t>. Sounds used within the game will all be custom made for the</w:t>
-      </w:r>
-      <w:r>
-        <w:t xml:space="preserve"> </w:t>
-      </w:r>
-      <w:r>
-        <w:t>sole purpose of the game itself.</w:t>
-      </w:r>
-      <w:r>
-        <w:t xml:space="preserve"> </w:t>
-      </w:r>
-      <w:r>
-        <w:t>Each sound and music clip’s intended use is for game enhancement</w:t>
-      </w:r>
-      <w:r>
-        <w:t xml:space="preserve"> and as such the player could still play the game without any audio if they so desired without compromising the quality of the gameplay.</w:t>
-      </w:r>
-    </w:p>
-    <w:p>
-      <w:pPr>
-        <w:pStyle w:val="UnitySubHeadingFinal"/>
-      </w:pPr>
-      <w:bookmarkStart w:id="26" w:name="_Toc413432156"/>
-      <w:r>
-        <w:t xml:space="preserve"> </w:t>
-      </w:r>
-      <w:r>
-        <w:t>Overall Goals</w:t>
-      </w:r>
-      <w:bookmarkEnd w:id="26"/>
     </w:p>
     <w:p>
       <w:pPr>
@@ -7867,14 +7847,14 @@
       <w:pPr>
         <w:pStyle w:val="UnitySubHeadingFinal"/>
       </w:pPr>
-      <w:bookmarkStart w:id="27" w:name="_Toc413432157"/>
+      <w:bookmarkStart w:id="26" w:name="_Toc413432157"/>
       <w:r>
         <w:t xml:space="preserve"> </w:t>
       </w:r>
       <w:r>
         <w:t>Audio Sources</w:t>
       </w:r>
-      <w:bookmarkEnd w:id="27"/>
+      <w:bookmarkEnd w:id="26"/>
     </w:p>
     <w:p>
       <w:pPr>
@@ -8143,25 +8123,25 @@
           <w:numId w:val="3"/>
         </w:numPr>
       </w:pPr>
-      <w:bookmarkStart w:id="28" w:name="_Toc413432158"/>
+      <w:bookmarkStart w:id="27" w:name="_Toc413432158"/>
       <w:r>
         <w:lastRenderedPageBreak/>
         <w:t>Story</w:t>
       </w:r>
+      <w:bookmarkEnd w:id="27"/>
+    </w:p>
+    <w:p>
+      <w:pPr>
+        <w:pStyle w:val="UnitySubHeadingFinal"/>
+      </w:pPr>
+      <w:bookmarkStart w:id="28" w:name="_Toc413432159"/>
+      <w:r>
+        <w:t xml:space="preserve"> </w:t>
+      </w:r>
+      <w:r>
+        <w:t>Player Characters</w:t>
+      </w:r>
       <w:bookmarkEnd w:id="28"/>
-    </w:p>
-    <w:p>
-      <w:pPr>
-        <w:pStyle w:val="UnitySubHeadingFinal"/>
-      </w:pPr>
-      <w:bookmarkStart w:id="29" w:name="_Toc413432159"/>
-      <w:r>
-        <w:t xml:space="preserve"> </w:t>
-      </w:r>
-      <w:r>
-        <w:t>Player Characters</w:t>
-      </w:r>
-      <w:bookmarkEnd w:id="29"/>
     </w:p>
     <w:p>
       <w:pPr>
@@ -8176,7 +8156,6 @@
       <w:r>
         <w:rPr>
           <w:noProof/>
-          <w:lang w:eastAsia="en-US"/>
         </w:rPr>
         <w:drawing>
           <wp:inline distT="0" distB="0" distL="0" distR="0">
@@ -8237,14 +8216,14 @@
       <w:pPr>
         <w:pStyle w:val="UnitySubHeadingFinal"/>
       </w:pPr>
-      <w:bookmarkStart w:id="30" w:name="_Toc413432160"/>
+      <w:bookmarkStart w:id="29" w:name="_Toc413432160"/>
       <w:r>
         <w:t xml:space="preserve"> </w:t>
       </w:r>
       <w:r>
         <w:t>Secondary Characters</w:t>
       </w:r>
-      <w:bookmarkEnd w:id="30"/>
+      <w:bookmarkEnd w:id="29"/>
     </w:p>
     <w:p>
       <w:pPr>
@@ -8259,7 +8238,6 @@
       <w:r>
         <w:rPr>
           <w:noProof/>
-          <w:lang w:eastAsia="en-US"/>
         </w:rPr>
         <w:drawing>
           <wp:inline distT="0" distB="0" distL="0" distR="0">
@@ -8329,14 +8307,14 @@
       <w:pPr>
         <w:pStyle w:val="UnitySubHeadingFinal"/>
       </w:pPr>
-      <w:bookmarkStart w:id="31" w:name="_Toc413432161"/>
+      <w:bookmarkStart w:id="30" w:name="_Toc413432161"/>
       <w:r>
         <w:t xml:space="preserve"> </w:t>
       </w:r>
       <w:r>
         <w:t>Enemy Characters</w:t>
       </w:r>
-      <w:bookmarkEnd w:id="31"/>
+      <w:bookmarkEnd w:id="30"/>
     </w:p>
     <w:p>
       <w:pPr>
@@ -8346,7 +8324,6 @@
       <w:r>
         <w:rPr>
           <w:noProof/>
-          <w:lang w:eastAsia="en-US"/>
         </w:rPr>
         <w:lastRenderedPageBreak/>
         <w:drawing>
@@ -8394,7 +8371,6 @@
       <w:r>
         <w:rPr>
           <w:noProof/>
-          <w:lang w:eastAsia="en-US"/>
         </w:rPr>
         <w:drawing>
           <wp:inline distT="0" distB="0" distL="0" distR="0">
@@ -8441,7 +8417,6 @@
       <w:r>
         <w:rPr>
           <w:noProof/>
-          <w:lang w:eastAsia="en-US"/>
         </w:rPr>
         <w:drawing>
           <wp:inline distT="0" distB="0" distL="0" distR="0">
@@ -8499,14 +8474,14 @@
       <w:pPr>
         <w:pStyle w:val="UnitySubHeadingFinal"/>
       </w:pPr>
-      <w:bookmarkStart w:id="32" w:name="_Toc413432162"/>
+      <w:bookmarkStart w:id="31" w:name="_Toc413432162"/>
       <w:r>
         <w:t xml:space="preserve"> </w:t>
       </w:r>
       <w:r>
         <w:t>Story Theme</w:t>
       </w:r>
-      <w:bookmarkEnd w:id="32"/>
+      <w:bookmarkEnd w:id="31"/>
     </w:p>
     <w:p>
       <w:pPr>
@@ -8528,22 +8503,22 @@
       <w:pPr>
         <w:pStyle w:val="UnitySubHeadingFinal"/>
       </w:pPr>
-      <w:bookmarkStart w:id="33" w:name="_Toc413432163"/>
+      <w:bookmarkStart w:id="32" w:name="_Toc413432163"/>
       <w:r>
         <w:lastRenderedPageBreak/>
         <w:t>Visual Theme</w:t>
       </w:r>
+      <w:bookmarkEnd w:id="32"/>
+    </w:p>
+    <w:p>
+      <w:pPr>
+        <w:pStyle w:val="UnitySubHeadingFinal"/>
+      </w:pPr>
+      <w:bookmarkStart w:id="33" w:name="_Toc413432164"/>
+      <w:r>
+        <w:t>Story Outline</w:t>
+      </w:r>
       <w:bookmarkEnd w:id="33"/>
-    </w:p>
-    <w:p>
-      <w:pPr>
-        <w:pStyle w:val="UnitySubHeadingFinal"/>
-      </w:pPr>
-      <w:bookmarkStart w:id="34" w:name="_Toc413432164"/>
-      <w:r>
-        <w:t>Story Outline</w:t>
-      </w:r>
-      <w:bookmarkEnd w:id="34"/>
     </w:p>
     <w:p>
       <w:pPr>
@@ -8553,19 +8528,29 @@
           <w:numId w:val="3"/>
         </w:numPr>
       </w:pPr>
-      <w:bookmarkStart w:id="35" w:name="_Toc413432165"/>
+      <w:bookmarkStart w:id="34" w:name="_Toc413432165"/>
       <w:r>
         <w:t>Level Requirements</w:t>
       </w:r>
+      <w:bookmarkEnd w:id="34"/>
+    </w:p>
+    <w:p>
+      <w:pPr>
+        <w:pStyle w:val="UnitySubHeadingFinal"/>
+      </w:pPr>
+      <w:bookmarkStart w:id="35" w:name="_Toc413432166"/>
+      <w:r>
+        <w:t>Level Diagram</w:t>
+      </w:r>
       <w:bookmarkEnd w:id="35"/>
     </w:p>
     <w:p>
       <w:pPr>
         <w:pStyle w:val="UnitySubHeadingFinal"/>
       </w:pPr>
-      <w:bookmarkStart w:id="36" w:name="_Toc413432166"/>
-      <w:r>
-        <w:t>Level Diagram</w:t>
+      <w:bookmarkStart w:id="36" w:name="_Toc413432167"/>
+      <w:r>
+        <w:t>Asset Revelation Schedule</w:t>
       </w:r>
       <w:bookmarkEnd w:id="36"/>
     </w:p>
@@ -8573,21 +8558,11 @@
       <w:pPr>
         <w:pStyle w:val="UnitySubHeadingFinal"/>
       </w:pPr>
-      <w:bookmarkStart w:id="37" w:name="_Toc413432167"/>
-      <w:r>
-        <w:t>Asset Revelation Schedule</w:t>
+      <w:bookmarkStart w:id="37" w:name="_Toc413432168"/>
+      <w:r>
+        <w:t>Level Design Seeds</w:t>
       </w:r>
       <w:bookmarkEnd w:id="37"/>
-    </w:p>
-    <w:p>
-      <w:pPr>
-        <w:pStyle w:val="UnitySubHeadingFinal"/>
-      </w:pPr>
-      <w:bookmarkStart w:id="38" w:name="_Toc413432168"/>
-      <w:r>
-        <w:t>Level Design Seeds</w:t>
-      </w:r>
-      <w:bookmarkEnd w:id="38"/>
     </w:p>
     <w:p>
       <w:pPr>
@@ -8597,19 +8572,29 @@
           <w:numId w:val="3"/>
         </w:numPr>
       </w:pPr>
-      <w:bookmarkStart w:id="39" w:name="_Toc413432169"/>
+      <w:bookmarkStart w:id="38" w:name="_Toc413432169"/>
       <w:r>
         <w:t>Technical Specifications</w:t>
       </w:r>
+      <w:bookmarkEnd w:id="38"/>
+    </w:p>
+    <w:p>
+      <w:pPr>
+        <w:pStyle w:val="UnitySubHeadingFinal"/>
+      </w:pPr>
+      <w:bookmarkStart w:id="39" w:name="_Toc413432170"/>
+      <w:r>
+        <w:t>Game Mechanics</w:t>
+      </w:r>
       <w:bookmarkEnd w:id="39"/>
     </w:p>
     <w:p>
       <w:pPr>
         <w:pStyle w:val="UnitySubHeadingFinal"/>
       </w:pPr>
-      <w:bookmarkStart w:id="40" w:name="_Toc413432170"/>
-      <w:r>
-        <w:t>Game Mechanics</w:t>
+      <w:bookmarkStart w:id="40" w:name="_Toc413432171"/>
+      <w:r>
+        <w:t>Game Engine</w:t>
       </w:r>
       <w:bookmarkEnd w:id="40"/>
     </w:p>
@@ -8617,21 +8602,11 @@
       <w:pPr>
         <w:pStyle w:val="UnitySubHeadingFinal"/>
       </w:pPr>
-      <w:bookmarkStart w:id="41" w:name="_Toc413432171"/>
-      <w:r>
-        <w:t>Game Engine</w:t>
+      <w:bookmarkStart w:id="41" w:name="_Toc413432172"/>
+      <w:r>
+        <w:t>Naming Convention</w:t>
       </w:r>
       <w:bookmarkEnd w:id="41"/>
-    </w:p>
-    <w:p>
-      <w:pPr>
-        <w:pStyle w:val="UnitySubHeadingFinal"/>
-      </w:pPr>
-      <w:bookmarkStart w:id="42" w:name="_Toc413432172"/>
-      <w:r>
-        <w:t>Naming Convention</w:t>
-      </w:r>
-      <w:bookmarkEnd w:id="42"/>
     </w:p>
     <w:p>
       <w:pPr>
@@ -9897,20 +9872,30 @@
       <w:pPr>
         <w:pStyle w:val="UnitySubHeadingFinal"/>
       </w:pPr>
-      <w:bookmarkStart w:id="43" w:name="_Toc413432173"/>
+      <w:bookmarkStart w:id="42" w:name="_Toc413432173"/>
       <w:r>
         <w:lastRenderedPageBreak/>
         <w:t>Platform and OS</w:t>
       </w:r>
+      <w:bookmarkEnd w:id="42"/>
+    </w:p>
+    <w:p>
+      <w:pPr>
+        <w:pStyle w:val="UnitySubHeadingFinal"/>
+      </w:pPr>
+      <w:bookmarkStart w:id="43" w:name="_Toc413432174"/>
+      <w:r>
+        <w:t>External Code</w:t>
+      </w:r>
       <w:bookmarkEnd w:id="43"/>
     </w:p>
     <w:p>
       <w:pPr>
         <w:pStyle w:val="UnitySubHeadingFinal"/>
       </w:pPr>
-      <w:bookmarkStart w:id="44" w:name="_Toc413432174"/>
-      <w:r>
-        <w:t>External Code</w:t>
+      <w:bookmarkStart w:id="44" w:name="_Toc413432175"/>
+      <w:r>
+        <w:t>Code Objects</w:t>
       </w:r>
       <w:bookmarkEnd w:id="44"/>
     </w:p>
@@ -9918,9 +9903,9 @@
       <w:pPr>
         <w:pStyle w:val="UnitySubHeadingFinal"/>
       </w:pPr>
-      <w:bookmarkStart w:id="45" w:name="_Toc413432175"/>
-      <w:r>
-        <w:t>Code Objects</w:t>
+      <w:bookmarkStart w:id="45" w:name="_Toc413432176"/>
+      <w:r>
+        <w:t>Control Loop</w:t>
       </w:r>
       <w:bookmarkEnd w:id="45"/>
     </w:p>
@@ -9928,21 +9913,1383 @@
       <w:pPr>
         <w:pStyle w:val="UnitySubHeadingFinal"/>
       </w:pPr>
-      <w:bookmarkStart w:id="46" w:name="_Toc413432176"/>
-      <w:r>
-        <w:t>Control Loop</w:t>
+      <w:r>
+        <w:t>Game Scripts</w:t>
+      </w:r>
+    </w:p>
+    <w:p>
+      <w:pPr>
+        <w:pStyle w:val="UnityBody"/>
+        <w:ind w:left="720"/>
+      </w:pPr>
+      <w:r>
+        <w:t>Each player and non-player object will need a script in order for any action to take place. Along with any objects that are interactive in anyway such as, Item Container, Potion, Weap</w:t>
+      </w:r>
+      <w:r>
+        <w:t>ons, Ladder, and even particles.</w:t>
+      </w:r>
+    </w:p>
+    <w:p>
+      <w:pPr>
+        <w:pStyle w:val="UnityBody"/>
+        <w:ind w:left="720"/>
+      </w:pPr>
+    </w:p>
+    <w:tbl>
+      <w:tblPr>
+        <w:tblStyle w:val="TableGrid"/>
+        <w:tblpPr w:leftFromText="180" w:rightFromText="180" w:vertAnchor="text" w:horzAnchor="margin" w:tblpY="128"/>
+        <w:tblW w:w="9552" w:type="dxa"/>
+        <w:tblLook w:val="04A0" w:firstRow="1" w:lastRow="0" w:firstColumn="1" w:lastColumn="0" w:noHBand="0" w:noVBand="1"/>
+      </w:tblPr>
+      <w:tblGrid>
+        <w:gridCol w:w="1922"/>
+        <w:gridCol w:w="1313"/>
+        <w:gridCol w:w="4601"/>
+        <w:gridCol w:w="1716"/>
+      </w:tblGrid>
+      <w:tr>
+        <w:trPr>
+          <w:trHeight w:val="288"/>
+        </w:trPr>
+        <w:tc>
+          <w:tcPr>
+            <w:tcW w:w="1922" w:type="dxa"/>
+            <w:shd w:val="clear" w:color="auto" w:fill="0070C0"/>
+          </w:tcPr>
+          <w:p>
+            <w:r>
+              <w:t>Game Object</w:t>
+            </w:r>
+          </w:p>
+        </w:tc>
+        <w:tc>
+          <w:tcPr>
+            <w:tcW w:w="1313" w:type="dxa"/>
+            <w:shd w:val="clear" w:color="auto" w:fill="0070C0"/>
+          </w:tcPr>
+          <w:p>
+            <w:r>
+              <w:t>Attached Scripts</w:t>
+            </w:r>
+          </w:p>
+        </w:tc>
+        <w:tc>
+          <w:tcPr>
+            <w:tcW w:w="4601" w:type="dxa"/>
+            <w:shd w:val="clear" w:color="auto" w:fill="0070C0"/>
+          </w:tcPr>
+          <w:p>
+            <w:r>
+              <w:t>Description</w:t>
+            </w:r>
+          </w:p>
+        </w:tc>
+        <w:tc>
+          <w:tcPr>
+            <w:tcW w:w="1716" w:type="dxa"/>
+            <w:shd w:val="clear" w:color="auto" w:fill="0070C0"/>
+          </w:tcPr>
+          <w:p>
+            <w:r>
+              <w:t>Public variables</w:t>
+            </w:r>
+          </w:p>
+        </w:tc>
+      </w:tr>
+      <w:tr>
+        <w:trPr>
+          <w:trHeight w:val="288"/>
+        </w:trPr>
+        <w:tc>
+          <w:tcPr>
+            <w:tcW w:w="1922" w:type="dxa"/>
+            <w:vMerge w:val="restart"/>
+          </w:tcPr>
+          <w:p>
+            <w:r>
+              <w:t>Player</w:t>
+            </w:r>
+          </w:p>
+        </w:tc>
+        <w:tc>
+          <w:tcPr>
+            <w:tcW w:w="1313" w:type="dxa"/>
+          </w:tcPr>
+          <w:p>
+            <w:r>
+              <w:t>Potion</w:t>
+            </w:r>
+          </w:p>
+        </w:tc>
+        <w:tc>
+          <w:tcPr>
+            <w:tcW w:w="4601" w:type="dxa"/>
+          </w:tcPr>
+          <w:p>
+            <w:r>
+              <w:t>Controls the animations and the health bar when a potion is used.</w:t>
+            </w:r>
+          </w:p>
+        </w:tc>
+        <w:tc>
+          <w:tcPr>
+            <w:tcW w:w="1716" w:type="dxa"/>
+          </w:tcPr>
+          <w:p>
+            <w:r>
+              <w:t>-potion animation</w:t>
+            </w:r>
+          </w:p>
+          <w:p>
+            <w:r>
+              <w:t>-health gain</w:t>
+            </w:r>
+          </w:p>
+        </w:tc>
+      </w:tr>
+      <w:tr>
+        <w:trPr>
+          <w:trHeight w:val="288"/>
+        </w:trPr>
+        <w:tc>
+          <w:tcPr>
+            <w:tcW w:w="1922" w:type="dxa"/>
+            <w:vMerge/>
+          </w:tcPr>
+          <w:p/>
+        </w:tc>
+        <w:tc>
+          <w:tcPr>
+            <w:tcW w:w="1313" w:type="dxa"/>
+          </w:tcPr>
+          <w:p>
+            <w:r>
+              <w:t>Container</w:t>
+            </w:r>
+          </w:p>
+        </w:tc>
+        <w:tc>
+          <w:tcPr>
+            <w:tcW w:w="4601" w:type="dxa"/>
+          </w:tcPr>
+          <w:p>
+            <w:r>
+              <w:t>Controls the animation and item received when a container is opened.</w:t>
+            </w:r>
+          </w:p>
+        </w:tc>
+        <w:tc>
+          <w:tcPr>
+            <w:tcW w:w="1716" w:type="dxa"/>
+          </w:tcPr>
+          <w:p>
+            <w:r>
+              <w:t>-item inside</w:t>
+            </w:r>
+          </w:p>
+          <w:p>
+            <w:r>
+              <w:t>-open animation</w:t>
+            </w:r>
+          </w:p>
+        </w:tc>
+      </w:tr>
+      <w:tr>
+        <w:trPr>
+          <w:trHeight w:val="304"/>
+        </w:trPr>
+        <w:tc>
+          <w:tcPr>
+            <w:tcW w:w="1922" w:type="dxa"/>
+            <w:vMerge/>
+          </w:tcPr>
+          <w:p/>
+        </w:tc>
+        <w:tc>
+          <w:tcPr>
+            <w:tcW w:w="1313" w:type="dxa"/>
+          </w:tcPr>
+          <w:p>
+            <w:r>
+              <w:t>Attack</w:t>
+            </w:r>
+          </w:p>
+        </w:tc>
+        <w:tc>
+          <w:tcPr>
+            <w:tcW w:w="4601" w:type="dxa"/>
+          </w:tcPr>
+          <w:p>
+            <w:r>
+              <w:t>Controls the player model, particles, stamina bar, and damage dealt when the player attacks.</w:t>
+            </w:r>
+          </w:p>
+        </w:tc>
+        <w:tc>
+          <w:tcPr>
+            <w:tcW w:w="1716" w:type="dxa"/>
+          </w:tcPr>
+          <w:p>
+            <w:r>
+              <w:t>-attack animation</w:t>
+            </w:r>
+          </w:p>
+          <w:p>
+            <w:r>
+              <w:t>-speed</w:t>
+            </w:r>
+          </w:p>
+          <w:p>
+            <w:r>
+              <w:t>-damage</w:t>
+            </w:r>
+          </w:p>
+          <w:p>
+            <w:r>
+              <w:t>-range</w:t>
+            </w:r>
+          </w:p>
+        </w:tc>
+      </w:tr>
+      <w:tr>
+        <w:trPr>
+          <w:trHeight w:val="304"/>
+        </w:trPr>
+        <w:tc>
+          <w:tcPr>
+            <w:tcW w:w="1922" w:type="dxa"/>
+            <w:vMerge/>
+          </w:tcPr>
+          <w:p/>
+        </w:tc>
+        <w:tc>
+          <w:tcPr>
+            <w:tcW w:w="1313" w:type="dxa"/>
+          </w:tcPr>
+          <w:p>
+            <w:r>
+              <w:t>Block</w:t>
+            </w:r>
+          </w:p>
+        </w:tc>
+        <w:tc>
+          <w:tcPr>
+            <w:tcW w:w="4601" w:type="dxa"/>
+          </w:tcPr>
+          <w:p>
+            <w:r>
+              <w:t>Controls the player model, particles, stamina bar, and damage blocked when the player blocks.</w:t>
+            </w:r>
+          </w:p>
+        </w:tc>
+        <w:tc>
+          <w:tcPr>
+            <w:tcW w:w="1716" w:type="dxa"/>
+          </w:tcPr>
+          <w:p>
+            <w:r>
+              <w:t>-stamina value</w:t>
+            </w:r>
+          </w:p>
+          <w:p>
+            <w:r>
+              <w:t>-block amount</w:t>
+            </w:r>
+          </w:p>
+          <w:p>
+            <w:r>
+              <w:t>-block animation</w:t>
+            </w:r>
+          </w:p>
+        </w:tc>
+      </w:tr>
+      <w:tr>
+        <w:trPr>
+          <w:trHeight w:val="304"/>
+        </w:trPr>
+        <w:tc>
+          <w:tcPr>
+            <w:tcW w:w="1922" w:type="dxa"/>
+            <w:vMerge/>
+          </w:tcPr>
+          <w:p/>
+        </w:tc>
+        <w:tc>
+          <w:tcPr>
+            <w:tcW w:w="1313" w:type="dxa"/>
+          </w:tcPr>
+          <w:p>
+            <w:r>
+              <w:t>Health</w:t>
+            </w:r>
+          </w:p>
+        </w:tc>
+        <w:tc>
+          <w:tcPr>
+            <w:tcW w:w="4601" w:type="dxa"/>
+          </w:tcPr>
+          <w:p>
+            <w:r>
+              <w:t>Controls the health bar when player is dealt damage an enemy or the environment.</w:t>
+            </w:r>
+          </w:p>
+        </w:tc>
+        <w:tc>
+          <w:tcPr>
+            <w:tcW w:w="1716" w:type="dxa"/>
+          </w:tcPr>
+          <w:p>
+            <w:r>
+              <w:t>-Total health</w:t>
+            </w:r>
+          </w:p>
+          <w:p>
+            <w:r>
+              <w:t>-health slider</w:t>
+            </w:r>
+          </w:p>
+          <w:p>
+            <w:r>
+              <w:t>-player death</w:t>
+            </w:r>
+          </w:p>
+        </w:tc>
+      </w:tr>
+      <w:tr>
+        <w:trPr>
+          <w:trHeight w:val="304"/>
+        </w:trPr>
+        <w:tc>
+          <w:tcPr>
+            <w:tcW w:w="1922" w:type="dxa"/>
+            <w:vMerge/>
+          </w:tcPr>
+          <w:p/>
+        </w:tc>
+        <w:tc>
+          <w:tcPr>
+            <w:tcW w:w="1313" w:type="dxa"/>
+          </w:tcPr>
+          <w:p>
+            <w:r>
+              <w:t>Movement</w:t>
+            </w:r>
+          </w:p>
+        </w:tc>
+        <w:tc>
+          <w:tcPr>
+            <w:tcW w:w="4601" w:type="dxa"/>
+          </w:tcPr>
+          <w:p>
+            <w:r>
+              <w:t>Controls the player model and corresponding animations.</w:t>
+            </w:r>
+          </w:p>
+        </w:tc>
+        <w:tc>
+          <w:tcPr>
+            <w:tcW w:w="1716" w:type="dxa"/>
+          </w:tcPr>
+          <w:p>
+            <w:r>
+              <w:t>-Speed</w:t>
+            </w:r>
+          </w:p>
+          <w:p>
+            <w:r>
+              <w:t>-turn speed</w:t>
+            </w:r>
+          </w:p>
+          <w:p>
+            <w:r>
+              <w:t>-mouse turn speed</w:t>
+            </w:r>
+          </w:p>
+        </w:tc>
+      </w:tr>
+      <w:tr>
+        <w:trPr>
+          <w:trHeight w:val="304"/>
+        </w:trPr>
+        <w:tc>
+          <w:tcPr>
+            <w:tcW w:w="1922" w:type="dxa"/>
+            <w:vMerge/>
+          </w:tcPr>
+          <w:p/>
+        </w:tc>
+        <w:tc>
+          <w:tcPr>
+            <w:tcW w:w="1313" w:type="dxa"/>
+          </w:tcPr>
+          <w:p>
+            <w:r>
+              <w:t>Climb</w:t>
+            </w:r>
+          </w:p>
+        </w:tc>
+        <w:tc>
+          <w:tcPr>
+            <w:tcW w:w="4601" w:type="dxa"/>
+          </w:tcPr>
+          <w:p>
+            <w:r>
+              <w:t>Controls the player model and animation when climbing objects.</w:t>
+            </w:r>
+          </w:p>
+        </w:tc>
+        <w:tc>
+          <w:tcPr>
+            <w:tcW w:w="1716" w:type="dxa"/>
+          </w:tcPr>
+          <w:p>
+            <w:r>
+              <w:t>-Speed</w:t>
+            </w:r>
+          </w:p>
+          <w:p>
+            <w:r>
+              <w:t>-climb animation</w:t>
+            </w:r>
+          </w:p>
+        </w:tc>
+      </w:tr>
+      <w:tr>
+        <w:trPr>
+          <w:trHeight w:val="304"/>
+        </w:trPr>
+        <w:tc>
+          <w:tcPr>
+            <w:tcW w:w="1922" w:type="dxa"/>
+            <w:vMerge/>
+          </w:tcPr>
+          <w:p/>
+        </w:tc>
+        <w:tc>
+          <w:tcPr>
+            <w:tcW w:w="1313" w:type="dxa"/>
+          </w:tcPr>
+          <w:p>
+            <w:r>
+              <w:t>Interact</w:t>
+            </w:r>
+          </w:p>
+        </w:tc>
+        <w:tc>
+          <w:tcPr>
+            <w:tcW w:w="4601" w:type="dxa"/>
+          </w:tcPr>
+          <w:p>
+            <w:r>
+              <w:t>Controls the player model and animation when interacting with game objects.</w:t>
+            </w:r>
+          </w:p>
+        </w:tc>
+        <w:tc>
+          <w:tcPr>
+            <w:tcW w:w="1716" w:type="dxa"/>
+          </w:tcPr>
+          <w:p>
+            <w:r>
+              <w:t>-range</w:t>
+            </w:r>
+          </w:p>
+          <w:p>
+            <w:r>
+              <w:t>-interaction animations</w:t>
+            </w:r>
+          </w:p>
+        </w:tc>
+      </w:tr>
+      <w:tr>
+        <w:trPr>
+          <w:trHeight w:val="304"/>
+        </w:trPr>
+        <w:tc>
+          <w:tcPr>
+            <w:tcW w:w="1922" w:type="dxa"/>
+            <w:vMerge/>
+          </w:tcPr>
+          <w:p/>
+        </w:tc>
+        <w:tc>
+          <w:tcPr>
+            <w:tcW w:w="1313" w:type="dxa"/>
+          </w:tcPr>
+          <w:p>
+            <w:r>
+              <w:t>Stamina</w:t>
+            </w:r>
+          </w:p>
+        </w:tc>
+        <w:tc>
+          <w:tcPr>
+            <w:tcW w:w="4601" w:type="dxa"/>
+          </w:tcPr>
+          <w:p>
+            <w:r>
+              <w:t>Controls the stamina bar when player is using any stamina reducing abilities.</w:t>
+            </w:r>
+          </w:p>
+        </w:tc>
+        <w:tc>
+          <w:tcPr>
+            <w:tcW w:w="1716" w:type="dxa"/>
+          </w:tcPr>
+          <w:p>
+            <w:r>
+              <w:t>-total stamina</w:t>
+            </w:r>
+          </w:p>
+          <w:p>
+            <w:r>
+              <w:t>-stamina slider</w:t>
+            </w:r>
+          </w:p>
+          <w:p>
+            <w:r>
+              <w:t>-exhaustion animation</w:t>
+            </w:r>
+          </w:p>
+        </w:tc>
+      </w:tr>
+      <w:tr>
+        <w:trPr>
+          <w:trHeight w:val="304"/>
+        </w:trPr>
+        <w:tc>
+          <w:tcPr>
+            <w:tcW w:w="1922" w:type="dxa"/>
+            <w:vMerge/>
+          </w:tcPr>
+          <w:p/>
+        </w:tc>
+        <w:tc>
+          <w:tcPr>
+            <w:tcW w:w="1313" w:type="dxa"/>
+          </w:tcPr>
+          <w:p>
+            <w:r>
+              <w:t>Collect</w:t>
+            </w:r>
+          </w:p>
+        </w:tc>
+        <w:tc>
+          <w:tcPr>
+            <w:tcW w:w="4601" w:type="dxa"/>
+          </w:tcPr>
+          <w:p>
+            <w:r>
+              <w:t>Controls the essence model and animation when player “collects” essences.</w:t>
+            </w:r>
+          </w:p>
+        </w:tc>
+        <w:tc>
+          <w:tcPr>
+            <w:tcW w:w="1716" w:type="dxa"/>
+          </w:tcPr>
+          <w:p>
+            <w:r>
+              <w:t>-Speed</w:t>
+            </w:r>
+          </w:p>
+        </w:tc>
+      </w:tr>
+      <w:tr>
+        <w:trPr>
+          <w:trHeight w:val="304"/>
+        </w:trPr>
+        <w:tc>
+          <w:tcPr>
+            <w:tcW w:w="1922" w:type="dxa"/>
+            <w:vMerge w:val="restart"/>
+          </w:tcPr>
+          <w:p>
+            <w:r>
+              <w:t>Enemy</w:t>
+            </w:r>
+          </w:p>
+        </w:tc>
+        <w:tc>
+          <w:tcPr>
+            <w:tcW w:w="1313" w:type="dxa"/>
+          </w:tcPr>
+          <w:p>
+            <w:r>
+              <w:t>Movement</w:t>
+            </w:r>
+          </w:p>
+        </w:tc>
+        <w:tc>
+          <w:tcPr>
+            <w:tcW w:w="4601" w:type="dxa"/>
+          </w:tcPr>
+          <w:p>
+            <w:r>
+              <w:t>Controls the enemy model and corresponding animations.</w:t>
+            </w:r>
+          </w:p>
+        </w:tc>
+        <w:tc>
+          <w:tcPr>
+            <w:tcW w:w="1716" w:type="dxa"/>
+          </w:tcPr>
+          <w:p>
+            <w:r>
+              <w:t>-Speed</w:t>
+            </w:r>
+          </w:p>
+        </w:tc>
+      </w:tr>
+      <w:tr>
+        <w:trPr>
+          <w:trHeight w:val="304"/>
+        </w:trPr>
+        <w:tc>
+          <w:tcPr>
+            <w:tcW w:w="1922" w:type="dxa"/>
+            <w:vMerge/>
+          </w:tcPr>
+          <w:p/>
+        </w:tc>
+        <w:tc>
+          <w:tcPr>
+            <w:tcW w:w="1313" w:type="dxa"/>
+          </w:tcPr>
+          <w:p>
+            <w:proofErr w:type="spellStart"/>
+            <w:r>
+              <w:t>Aggro</w:t>
+            </w:r>
+            <w:proofErr w:type="spellEnd"/>
+          </w:p>
+        </w:tc>
+        <w:tc>
+          <w:tcPr>
+            <w:tcW w:w="4601" w:type="dxa"/>
+          </w:tcPr>
+          <w:p>
+            <w:r>
+              <w:t>Controls the ‘</w:t>
+            </w:r>
+            <w:proofErr w:type="spellStart"/>
+            <w:r>
+              <w:t>aggro</w:t>
+            </w:r>
+            <w:proofErr w:type="spellEnd"/>
+            <w:r>
+              <w:t>’ range and ‘</w:t>
+            </w:r>
+            <w:proofErr w:type="spellStart"/>
+            <w:r>
+              <w:t>deaggro</w:t>
+            </w:r>
+            <w:proofErr w:type="spellEnd"/>
+            <w:r>
+              <w:t>’ range of an enemy.</w:t>
+            </w:r>
+          </w:p>
+        </w:tc>
+        <w:tc>
+          <w:tcPr>
+            <w:tcW w:w="1716" w:type="dxa"/>
+          </w:tcPr>
+          <w:p>
+            <w:r>
+              <w:t>-</w:t>
+            </w:r>
+            <w:proofErr w:type="spellStart"/>
+            <w:r>
+              <w:t>Aggro</w:t>
+            </w:r>
+            <w:proofErr w:type="spellEnd"/>
+            <w:r>
+              <w:t xml:space="preserve"> range</w:t>
+            </w:r>
+          </w:p>
+          <w:p>
+            <w:r>
+              <w:t>-De-</w:t>
+            </w:r>
+            <w:proofErr w:type="spellStart"/>
+            <w:r>
+              <w:t>aggro</w:t>
+            </w:r>
+            <w:proofErr w:type="spellEnd"/>
+            <w:r>
+              <w:t xml:space="preserve"> range</w:t>
+            </w:r>
+          </w:p>
+        </w:tc>
+      </w:tr>
+      <w:tr>
+        <w:trPr>
+          <w:trHeight w:val="304"/>
+        </w:trPr>
+        <w:tc>
+          <w:tcPr>
+            <w:tcW w:w="1922" w:type="dxa"/>
+            <w:vMerge/>
+          </w:tcPr>
+          <w:p/>
+        </w:tc>
+        <w:tc>
+          <w:tcPr>
+            <w:tcW w:w="1313" w:type="dxa"/>
+          </w:tcPr>
+          <w:p>
+            <w:r>
+              <w:t>Attack</w:t>
+            </w:r>
+          </w:p>
+        </w:tc>
+        <w:tc>
+          <w:tcPr>
+            <w:tcW w:w="4601" w:type="dxa"/>
+          </w:tcPr>
+          <w:p>
+            <w:r>
+              <w:t>Controls the enemy model, particles, and damage dealt when the enemy attacks.</w:t>
+            </w:r>
+          </w:p>
+        </w:tc>
+        <w:tc>
+          <w:tcPr>
+            <w:tcW w:w="1716" w:type="dxa"/>
+          </w:tcPr>
+          <w:p>
+            <w:r>
+              <w:t>-attack animation</w:t>
+            </w:r>
+          </w:p>
+          <w:p>
+            <w:r>
+              <w:t>-speed</w:t>
+            </w:r>
+          </w:p>
+          <w:p>
+            <w:r>
+              <w:t>-damage</w:t>
+            </w:r>
+          </w:p>
+          <w:p>
+            <w:r>
+              <w:t>-range</w:t>
+            </w:r>
+          </w:p>
+        </w:tc>
+      </w:tr>
+      <w:tr>
+        <w:trPr>
+          <w:trHeight w:val="304"/>
+        </w:trPr>
+        <w:tc>
+          <w:tcPr>
+            <w:tcW w:w="1922" w:type="dxa"/>
+            <w:vMerge/>
+          </w:tcPr>
+          <w:p/>
+        </w:tc>
+        <w:tc>
+          <w:tcPr>
+            <w:tcW w:w="1313" w:type="dxa"/>
+          </w:tcPr>
+          <w:p>
+            <w:r>
+              <w:t>Health</w:t>
+            </w:r>
+          </w:p>
+        </w:tc>
+        <w:tc>
+          <w:tcPr>
+            <w:tcW w:w="4601" w:type="dxa"/>
+          </w:tcPr>
+          <w:p>
+            <w:r>
+              <w:t>Controls the health of the enemy when damage is dealt by the player or environment.</w:t>
+            </w:r>
+          </w:p>
+        </w:tc>
+        <w:tc>
+          <w:tcPr>
+            <w:tcW w:w="1716" w:type="dxa"/>
+          </w:tcPr>
+          <w:p>
+            <w:r>
+              <w:t>-total health</w:t>
+            </w:r>
+          </w:p>
+          <w:p>
+            <w:r>
+              <w:t>-death clip</w:t>
+            </w:r>
+          </w:p>
+          <w:p>
+            <w:r>
+              <w:t>-essence value</w:t>
+            </w:r>
+          </w:p>
+        </w:tc>
+      </w:tr>
+      <w:tr>
+        <w:trPr>
+          <w:trHeight w:val="304"/>
+        </w:trPr>
+        <w:tc>
+          <w:tcPr>
+            <w:tcW w:w="1922" w:type="dxa"/>
+            <w:vMerge w:val="restart"/>
+          </w:tcPr>
+          <w:p>
+            <w:r>
+              <w:t>Menu</w:t>
+            </w:r>
+          </w:p>
+        </w:tc>
+        <w:tc>
+          <w:tcPr>
+            <w:tcW w:w="1313" w:type="dxa"/>
+          </w:tcPr>
+          <w:p>
+            <w:r>
+              <w:t>In-Game Menu</w:t>
+            </w:r>
+          </w:p>
+        </w:tc>
+        <w:tc>
+          <w:tcPr>
+            <w:tcW w:w="4601" w:type="dxa"/>
+          </w:tcPr>
+          <w:p>
+            <w:r>
+              <w:t>Controls the in-game menu and all submenus.</w:t>
+            </w:r>
+          </w:p>
+        </w:tc>
+        <w:tc>
+          <w:tcPr>
+            <w:tcW w:w="1716" w:type="dxa"/>
+          </w:tcPr>
+          <w:p>
+            <w:r>
+              <w:t>-return</w:t>
+            </w:r>
+          </w:p>
+          <w:p>
+            <w:r>
+              <w:t>-main</w:t>
+            </w:r>
+          </w:p>
+          <w:p>
+            <w:r>
+              <w:t>-options</w:t>
+            </w:r>
+          </w:p>
+          <w:p>
+            <w:r>
+              <w:t>-controls</w:t>
+            </w:r>
+          </w:p>
+          <w:p>
+            <w:r>
+              <w:t>-exit</w:t>
+            </w:r>
+          </w:p>
+        </w:tc>
+      </w:tr>
+      <w:tr>
+        <w:trPr>
+          <w:trHeight w:val="304"/>
+        </w:trPr>
+        <w:tc>
+          <w:tcPr>
+            <w:tcW w:w="1922" w:type="dxa"/>
+            <w:vMerge/>
+          </w:tcPr>
+          <w:p/>
+        </w:tc>
+        <w:tc>
+          <w:tcPr>
+            <w:tcW w:w="1313" w:type="dxa"/>
+          </w:tcPr>
+          <w:p>
+            <w:r>
+              <w:t>Main Menu</w:t>
+            </w:r>
+          </w:p>
+        </w:tc>
+        <w:tc>
+          <w:tcPr>
+            <w:tcW w:w="4601" w:type="dxa"/>
+          </w:tcPr>
+          <w:p>
+            <w:r>
+              <w:t>Controls the main menu and all submenus.</w:t>
+            </w:r>
+          </w:p>
+        </w:tc>
+        <w:tc>
+          <w:tcPr>
+            <w:tcW w:w="1716" w:type="dxa"/>
+          </w:tcPr>
+          <w:p>
+            <w:r>
+              <w:t>-start</w:t>
+            </w:r>
+          </w:p>
+          <w:p>
+            <w:r>
+              <w:t>-options</w:t>
+            </w:r>
+          </w:p>
+          <w:p>
+            <w:r>
+              <w:t>-controls</w:t>
+            </w:r>
+          </w:p>
+          <w:p>
+            <w:r>
+              <w:t>-credits</w:t>
+            </w:r>
+          </w:p>
+          <w:p>
+            <w:r>
+              <w:t>-exit</w:t>
+            </w:r>
+          </w:p>
+        </w:tc>
+      </w:tr>
+      <w:tr>
+        <w:trPr>
+          <w:trHeight w:val="304"/>
+        </w:trPr>
+        <w:tc>
+          <w:tcPr>
+            <w:tcW w:w="1922" w:type="dxa"/>
+            <w:vMerge w:val="restart"/>
+          </w:tcPr>
+          <w:p>
+            <w:r>
+              <w:t>HUD</w:t>
+            </w:r>
+          </w:p>
+        </w:tc>
+        <w:tc>
+          <w:tcPr>
+            <w:tcW w:w="1313" w:type="dxa"/>
+          </w:tcPr>
+          <w:p>
+            <w:r>
+              <w:t>Quick Access</w:t>
+            </w:r>
+          </w:p>
+        </w:tc>
+        <w:tc>
+          <w:tcPr>
+            <w:tcW w:w="4601" w:type="dxa"/>
+          </w:tcPr>
+          <w:p>
+            <w:r>
+              <w:t>Controls what items are displayed in the quick access menu</w:t>
+            </w:r>
+          </w:p>
+        </w:tc>
+        <w:tc>
+          <w:tcPr>
+            <w:tcW w:w="1716" w:type="dxa"/>
+          </w:tcPr>
+          <w:p/>
+        </w:tc>
+      </w:tr>
+      <w:tr>
+        <w:trPr>
+          <w:trHeight w:val="304"/>
+        </w:trPr>
+        <w:tc>
+          <w:tcPr>
+            <w:tcW w:w="1922" w:type="dxa"/>
+            <w:vMerge/>
+          </w:tcPr>
+          <w:p/>
+        </w:tc>
+        <w:tc>
+          <w:tcPr>
+            <w:tcW w:w="1313" w:type="dxa"/>
+          </w:tcPr>
+          <w:p>
+            <w:r>
+              <w:t>Game Over Manager</w:t>
+            </w:r>
+          </w:p>
+        </w:tc>
+        <w:tc>
+          <w:tcPr>
+            <w:tcW w:w="4601" w:type="dxa"/>
+          </w:tcPr>
+          <w:p>
+            <w:r>
+              <w:t>Controls the ‘Game Over’ screen as the player dies.</w:t>
+            </w:r>
+          </w:p>
+        </w:tc>
+        <w:tc>
+          <w:tcPr>
+            <w:tcW w:w="1716" w:type="dxa"/>
+          </w:tcPr>
+          <w:p>
+            <w:r>
+              <w:t>-player health</w:t>
+            </w:r>
+          </w:p>
+          <w:p>
+            <w:r>
+              <w:t>-restart timer</w:t>
+            </w:r>
+          </w:p>
+        </w:tc>
+      </w:tr>
+      <w:tr>
+        <w:trPr>
+          <w:trHeight w:val="304"/>
+        </w:trPr>
+        <w:tc>
+          <w:tcPr>
+            <w:tcW w:w="1922" w:type="dxa"/>
+            <w:vMerge w:val="restart"/>
+          </w:tcPr>
+          <w:p>
+            <w:r>
+              <w:t>Characters</w:t>
+            </w:r>
+          </w:p>
+        </w:tc>
+        <w:tc>
+          <w:tcPr>
+            <w:tcW w:w="1313" w:type="dxa"/>
+          </w:tcPr>
+          <w:p>
+            <w:r>
+              <w:t>Enemy Manager</w:t>
+            </w:r>
+          </w:p>
+        </w:tc>
+        <w:tc>
+          <w:tcPr>
+            <w:tcW w:w="4601" w:type="dxa"/>
+          </w:tcPr>
+          <w:p>
+            <w:r>
+              <w:t>Controls spawn points and spawn rates of enemies.</w:t>
+            </w:r>
+          </w:p>
+        </w:tc>
+        <w:tc>
+          <w:tcPr>
+            <w:tcW w:w="1716" w:type="dxa"/>
+          </w:tcPr>
+          <w:p>
+            <w:r>
+              <w:t>-enemies</w:t>
+            </w:r>
+          </w:p>
+          <w:p>
+            <w:r>
+              <w:t>-spawn locations</w:t>
+            </w:r>
+          </w:p>
+          <w:p>
+            <w:r>
+              <w:t>-spawn speed</w:t>
+            </w:r>
+          </w:p>
+        </w:tc>
+      </w:tr>
+      <w:tr>
+        <w:trPr>
+          <w:trHeight w:val="304"/>
+        </w:trPr>
+        <w:tc>
+          <w:tcPr>
+            <w:tcW w:w="1922" w:type="dxa"/>
+            <w:vMerge/>
+          </w:tcPr>
+          <w:p/>
+        </w:tc>
+        <w:tc>
+          <w:tcPr>
+            <w:tcW w:w="1313" w:type="dxa"/>
+          </w:tcPr>
+          <w:p>
+            <w:r>
+              <w:t>NPC Manager</w:t>
+            </w:r>
+          </w:p>
+        </w:tc>
+        <w:tc>
+          <w:tcPr>
+            <w:tcW w:w="4601" w:type="dxa"/>
+          </w:tcPr>
+          <w:p>
+            <w:r>
+              <w:t>Controls the friendly NPC.</w:t>
+            </w:r>
+          </w:p>
+        </w:tc>
+        <w:tc>
+          <w:tcPr>
+            <w:tcW w:w="1716" w:type="dxa"/>
+          </w:tcPr>
+          <w:p>
+            <w:r>
+              <w:t>-chat bubble time</w:t>
+            </w:r>
+          </w:p>
+          <w:p>
+            <w:r>
+              <w:t>-chat bubble</w:t>
+            </w:r>
+          </w:p>
+        </w:tc>
+      </w:tr>
+      <w:tr>
+        <w:trPr>
+          <w:trHeight w:val="304"/>
+        </w:trPr>
+        <w:tc>
+          <w:tcPr>
+            <w:tcW w:w="1922" w:type="dxa"/>
+            <w:vMerge w:val="restart"/>
+          </w:tcPr>
+          <w:p>
+            <w:r>
+              <w:t>Environment</w:t>
+            </w:r>
+          </w:p>
+        </w:tc>
+        <w:tc>
+          <w:tcPr>
+            <w:tcW w:w="1313" w:type="dxa"/>
+          </w:tcPr>
+          <w:p>
+            <w:r>
+              <w:t>Day-Night Manager</w:t>
+            </w:r>
+          </w:p>
+        </w:tc>
+        <w:tc>
+          <w:tcPr>
+            <w:tcW w:w="4601" w:type="dxa"/>
+          </w:tcPr>
+          <w:p>
+            <w:r>
+              <w:t>Controls the rotating light and skyboxes.</w:t>
+            </w:r>
+          </w:p>
+        </w:tc>
+        <w:tc>
+          <w:tcPr>
+            <w:tcW w:w="1716" w:type="dxa"/>
+          </w:tcPr>
+          <w:p>
+            <w:r>
+              <w:t>-Skyboxes</w:t>
+            </w:r>
+          </w:p>
+          <w:p>
+            <w:r>
+              <w:t>-rotation speed</w:t>
+            </w:r>
+          </w:p>
+          <w:p>
+            <w:r>
+              <w:t>-day length</w:t>
+            </w:r>
+          </w:p>
+        </w:tc>
+      </w:tr>
+      <w:tr>
+        <w:trPr>
+          <w:trHeight w:val="304"/>
+        </w:trPr>
+        <w:tc>
+          <w:tcPr>
+            <w:tcW w:w="1922" w:type="dxa"/>
+            <w:vMerge/>
+          </w:tcPr>
+          <w:p/>
+        </w:tc>
+        <w:tc>
+          <w:tcPr>
+            <w:tcW w:w="1313" w:type="dxa"/>
+          </w:tcPr>
+          <w:p>
+            <w:r>
+              <w:t>Music Manager</w:t>
+            </w:r>
+          </w:p>
+        </w:tc>
+        <w:tc>
+          <w:tcPr>
+            <w:tcW w:w="4601" w:type="dxa"/>
+          </w:tcPr>
+          <w:p>
+            <w:r>
+              <w:t>Controls what music to play depending on what is occurring in the game.</w:t>
+            </w:r>
+          </w:p>
+        </w:tc>
+        <w:tc>
+          <w:tcPr>
+            <w:tcW w:w="1716" w:type="dxa"/>
+          </w:tcPr>
+          <w:p>
+            <w:r>
+              <w:t>-Music tracks</w:t>
+            </w:r>
+          </w:p>
+          <w:p>
+            <w:r>
+              <w:t>-volume</w:t>
+            </w:r>
+          </w:p>
+        </w:tc>
+      </w:tr>
+      <w:tr>
+        <w:trPr>
+          <w:trHeight w:val="304"/>
+        </w:trPr>
+        <w:tc>
+          <w:tcPr>
+            <w:tcW w:w="1922" w:type="dxa"/>
+            <w:vMerge w:val="restart"/>
+          </w:tcPr>
+          <w:p>
+            <w:r>
+              <w:t>Camera</w:t>
+            </w:r>
+          </w:p>
+        </w:tc>
+        <w:tc>
+          <w:tcPr>
+            <w:tcW w:w="1313" w:type="dxa"/>
+          </w:tcPr>
+          <w:p>
+            <w:r>
+              <w:t>Close Fade</w:t>
+            </w:r>
+          </w:p>
+        </w:tc>
+        <w:tc>
+          <w:tcPr>
+            <w:tcW w:w="4601" w:type="dxa"/>
+          </w:tcPr>
+          <w:p>
+            <w:r>
+              <w:t>Eliminate character meshes when camera is too close</w:t>
+            </w:r>
+          </w:p>
+        </w:tc>
+        <w:tc>
+          <w:tcPr>
+            <w:tcW w:w="1716" w:type="dxa"/>
+          </w:tcPr>
+          <w:p>
+            <w:r>
+              <w:t>-Character Meshes</w:t>
+            </w:r>
+          </w:p>
+          <w:p>
+            <w:r>
+              <w:t>-fade distance</w:t>
+            </w:r>
+          </w:p>
+          <w:p>
+            <w:r>
+              <w:t>-hide distance</w:t>
+            </w:r>
+          </w:p>
+        </w:tc>
+      </w:tr>
+      <w:tr>
+        <w:trPr>
+          <w:trHeight w:val="304"/>
+        </w:trPr>
+        <w:tc>
+          <w:tcPr>
+            <w:tcW w:w="1922" w:type="dxa"/>
+            <w:vMerge/>
+          </w:tcPr>
+          <w:p/>
+        </w:tc>
+        <w:tc>
+          <w:tcPr>
+            <w:tcW w:w="1313" w:type="dxa"/>
+          </w:tcPr>
+          <w:p>
+            <w:r>
+              <w:t>Camera Follow</w:t>
+            </w:r>
+          </w:p>
+        </w:tc>
+        <w:tc>
+          <w:tcPr>
+            <w:tcW w:w="4601" w:type="dxa"/>
+          </w:tcPr>
+          <w:p>
+            <w:r>
+              <w:t>Will follow the character appropriately</w:t>
+            </w:r>
+          </w:p>
+        </w:tc>
+        <w:tc>
+          <w:tcPr>
+            <w:tcW w:w="1716" w:type="dxa"/>
+          </w:tcPr>
+          <w:p>
+            <w:r>
+              <w:t>-ground check</w:t>
+            </w:r>
+          </w:p>
+          <w:p>
+            <w:r>
+              <w:t>-rotation speed</w:t>
+            </w:r>
+          </w:p>
+          <w:p>
+            <w:r>
+              <w:t>-distance update speed</w:t>
+            </w:r>
+          </w:p>
+          <w:p>
+            <w:r>
+              <w:t>-max angle</w:t>
+            </w:r>
+          </w:p>
+          <w:p>
+            <w:r>
+              <w:t>-max distance</w:t>
+            </w:r>
+          </w:p>
+        </w:tc>
+      </w:tr>
+    </w:tbl>
+    <w:p>
+      <w:pPr>
+        <w:pStyle w:val="UnityBody"/>
+        <w:ind w:left="720"/>
+      </w:pPr>
+    </w:p>
+    <w:p>
+      <w:pPr>
+        <w:pStyle w:val="UnitySubHeadingFinal"/>
+      </w:pPr>
+      <w:bookmarkStart w:id="46" w:name="_Toc413432177"/>
+      <w:r>
+        <w:lastRenderedPageBreak/>
+        <w:t>Game Objects Data</w:t>
       </w:r>
       <w:bookmarkEnd w:id="46"/>
-    </w:p>
-    <w:p>
-      <w:pPr>
-        <w:pStyle w:val="UnitySubHeadingFinal"/>
-      </w:pPr>
-      <w:bookmarkStart w:id="47" w:name="_Toc413432177"/>
-      <w:r>
-        <w:t>Game Objects Data</w:t>
-      </w:r>
-      <w:bookmarkEnd w:id="47"/>
     </w:p>
     <w:p>
       <w:pPr>
@@ -9970,8 +11317,8 @@
       <w:r>
         <w:rPr>
           <w:noProof/>
-          <w:lang w:eastAsia="en-US"/>
         </w:rPr>
+        <w:lastRenderedPageBreak/>
         <w:drawing>
           <wp:inline distT="0" distB="0" distL="0" distR="0" wp14:anchorId="45497B2C" wp14:editId="2F072432">
             <wp:extent cx="3165328" cy="2476500"/>
@@ -10056,7 +11403,7 @@
           <v:shape id="_x0000_i1027" type="#_x0000_t75" style="width:468pt;height:284.25pt" o:ole="">
             <v:imagedata r:id="rId20" o:title=""/>
           </v:shape>
-          <o:OLEObject Type="Embed" ProgID="Visio.Drawing.15" ShapeID="_x0000_i1027" DrawAspect="Content" ObjectID="_1487187026" r:id="rId21"/>
+          <o:OLEObject Type="Embed" ProgID="Visio.Drawing.15" ShapeID="_x0000_i1027" DrawAspect="Content" ObjectID="_1487232225" r:id="rId21"/>
         </w:object>
       </w:r>
       <w:r>
@@ -10078,22 +11425,819 @@
       <w:pPr>
         <w:pStyle w:val="UnitySubHeadingFinal"/>
       </w:pPr>
-      <w:bookmarkStart w:id="48" w:name="_Toc413432178"/>
-      <w:r>
-        <w:lastRenderedPageBreak/>
+      <w:bookmarkStart w:id="47" w:name="_Toc413432178"/>
+      <w:r>
         <w:t>Data Flow</w:t>
       </w:r>
+      <w:bookmarkEnd w:id="47"/>
+    </w:p>
+    <w:p>
+      <w:pPr>
+        <w:pStyle w:val="UnitySubHeadingFinal"/>
+      </w:pPr>
+      <w:bookmarkStart w:id="48" w:name="_Toc413432179"/>
+      <w:r>
+        <w:t>Artificial Intelligence</w:t>
+      </w:r>
       <w:bookmarkEnd w:id="48"/>
     </w:p>
     <w:p>
       <w:pPr>
         <w:pStyle w:val="UnitySubHeadingFinal"/>
       </w:pPr>
-      <w:bookmarkStart w:id="49" w:name="_Toc413432179"/>
-      <w:r>
-        <w:t>Artificial Intelligence</w:t>
-      </w:r>
-      <w:bookmarkEnd w:id="49"/>
+      <w:r>
+        <w:t>Controller Map</w:t>
+      </w:r>
+    </w:p>
+    <w:tbl>
+      <w:tblPr>
+        <w:tblStyle w:val="TableGrid"/>
+        <w:tblpPr w:leftFromText="180" w:rightFromText="180" w:vertAnchor="text" w:horzAnchor="margin" w:tblpY="128"/>
+        <w:tblW w:w="9350" w:type="dxa"/>
+        <w:tblLook w:val="04A0" w:firstRow="1" w:lastRow="0" w:firstColumn="1" w:lastColumn="0" w:noHBand="0" w:noVBand="1"/>
+      </w:tblPr>
+      <w:tblGrid>
+        <w:gridCol w:w="1345"/>
+        <w:gridCol w:w="2329"/>
+        <w:gridCol w:w="1311"/>
+        <w:gridCol w:w="4365"/>
+      </w:tblGrid>
+      <w:tr>
+        <w:trPr>
+          <w:trHeight w:val="288"/>
+        </w:trPr>
+        <w:tc>
+          <w:tcPr>
+            <w:tcW w:w="1345" w:type="dxa"/>
+            <w:shd w:val="clear" w:color="auto" w:fill="0070C0"/>
+          </w:tcPr>
+          <w:p>
+            <w:r>
+              <w:t>Class</w:t>
+            </w:r>
+          </w:p>
+        </w:tc>
+        <w:tc>
+          <w:tcPr>
+            <w:tcW w:w="2329" w:type="dxa"/>
+            <w:shd w:val="clear" w:color="auto" w:fill="0070C0"/>
+          </w:tcPr>
+          <w:p>
+            <w:r>
+              <w:t>Action</w:t>
+            </w:r>
+          </w:p>
+        </w:tc>
+        <w:tc>
+          <w:tcPr>
+            <w:tcW w:w="1311" w:type="dxa"/>
+            <w:shd w:val="clear" w:color="auto" w:fill="0070C0"/>
+          </w:tcPr>
+          <w:p>
+            <w:r>
+              <w:t>Key</w:t>
+            </w:r>
+          </w:p>
+        </w:tc>
+        <w:tc>
+          <w:tcPr>
+            <w:tcW w:w="4365" w:type="dxa"/>
+            <w:shd w:val="clear" w:color="auto" w:fill="0070C0"/>
+          </w:tcPr>
+          <w:p>
+            <w:r>
+              <w:t>Description</w:t>
+            </w:r>
+          </w:p>
+        </w:tc>
+      </w:tr>
+      <w:tr>
+        <w:trPr>
+          <w:trHeight w:val="288"/>
+        </w:trPr>
+        <w:tc>
+          <w:tcPr>
+            <w:tcW w:w="1345" w:type="dxa"/>
+          </w:tcPr>
+          <w:p>
+            <w:r>
+              <w:t>Movement</w:t>
+            </w:r>
+          </w:p>
+        </w:tc>
+        <w:tc>
+          <w:tcPr>
+            <w:tcW w:w="2329" w:type="dxa"/>
+          </w:tcPr>
+          <w:p>
+            <w:r>
+              <w:t>Forward up</w:t>
+            </w:r>
+          </w:p>
+        </w:tc>
+        <w:tc>
+          <w:tcPr>
+            <w:tcW w:w="1311" w:type="dxa"/>
+          </w:tcPr>
+          <w:p>
+            <w:r>
+              <w:t>W</w:t>
+            </w:r>
+          </w:p>
+        </w:tc>
+        <w:tc>
+          <w:tcPr>
+            <w:tcW w:w="4365" w:type="dxa"/>
+          </w:tcPr>
+          <w:p>
+            <w:r>
+              <w:t xml:space="preserve">Player </w:t>
+            </w:r>
+            <w:r>
+              <w:t>runs north with forward mechanic</w:t>
+            </w:r>
+          </w:p>
+        </w:tc>
+      </w:tr>
+      <w:tr>
+        <w:trPr>
+          <w:trHeight w:val="288"/>
+        </w:trPr>
+        <w:tc>
+          <w:tcPr>
+            <w:tcW w:w="1345" w:type="dxa"/>
+          </w:tcPr>
+          <w:p/>
+        </w:tc>
+        <w:tc>
+          <w:tcPr>
+            <w:tcW w:w="2329" w:type="dxa"/>
+          </w:tcPr>
+          <w:p>
+            <w:r>
+              <w:t>Forward Left</w:t>
+            </w:r>
+          </w:p>
+        </w:tc>
+        <w:tc>
+          <w:tcPr>
+            <w:tcW w:w="1311" w:type="dxa"/>
+          </w:tcPr>
+          <w:p>
+            <w:r>
+              <w:t>A</w:t>
+            </w:r>
+          </w:p>
+        </w:tc>
+        <w:tc>
+          <w:tcPr>
+            <w:tcW w:w="4365" w:type="dxa"/>
+          </w:tcPr>
+          <w:p>
+            <w:r>
+              <w:t>Player runs west with forward mechanic</w:t>
+            </w:r>
+          </w:p>
+        </w:tc>
+      </w:tr>
+      <w:tr>
+        <w:trPr>
+          <w:trHeight w:val="288"/>
+        </w:trPr>
+        <w:tc>
+          <w:tcPr>
+            <w:tcW w:w="1345" w:type="dxa"/>
+          </w:tcPr>
+          <w:p/>
+        </w:tc>
+        <w:tc>
+          <w:tcPr>
+            <w:tcW w:w="2329" w:type="dxa"/>
+          </w:tcPr>
+          <w:p>
+            <w:r>
+              <w:t>Forward Right</w:t>
+            </w:r>
+          </w:p>
+        </w:tc>
+        <w:tc>
+          <w:tcPr>
+            <w:tcW w:w="1311" w:type="dxa"/>
+          </w:tcPr>
+          <w:p>
+            <w:r>
+              <w:t>D</w:t>
+            </w:r>
+          </w:p>
+        </w:tc>
+        <w:tc>
+          <w:tcPr>
+            <w:tcW w:w="4365" w:type="dxa"/>
+          </w:tcPr>
+          <w:p>
+            <w:r>
+              <w:t>Player runs east with forward mechanic</w:t>
+            </w:r>
+          </w:p>
+        </w:tc>
+      </w:tr>
+      <w:tr>
+        <w:trPr>
+          <w:trHeight w:val="288"/>
+        </w:trPr>
+        <w:tc>
+          <w:tcPr>
+            <w:tcW w:w="1345" w:type="dxa"/>
+          </w:tcPr>
+          <w:p/>
+        </w:tc>
+        <w:tc>
+          <w:tcPr>
+            <w:tcW w:w="2329" w:type="dxa"/>
+          </w:tcPr>
+          <w:p>
+            <w:r>
+              <w:t>Forward Back</w:t>
+            </w:r>
+          </w:p>
+        </w:tc>
+        <w:tc>
+          <w:tcPr>
+            <w:tcW w:w="1311" w:type="dxa"/>
+          </w:tcPr>
+          <w:p>
+            <w:r>
+              <w:t>S</w:t>
+            </w:r>
+          </w:p>
+        </w:tc>
+        <w:tc>
+          <w:tcPr>
+            <w:tcW w:w="4365" w:type="dxa"/>
+          </w:tcPr>
+          <w:p>
+            <w:r>
+              <w:t>Player runs south with forward mechanic</w:t>
+            </w:r>
+          </w:p>
+        </w:tc>
+      </w:tr>
+      <w:tr>
+        <w:trPr>
+          <w:trHeight w:val="288"/>
+        </w:trPr>
+        <w:tc>
+          <w:tcPr>
+            <w:tcW w:w="1345" w:type="dxa"/>
+          </w:tcPr>
+          <w:p/>
+        </w:tc>
+        <w:tc>
+          <w:tcPr>
+            <w:tcW w:w="2329" w:type="dxa"/>
+          </w:tcPr>
+          <w:p>
+            <w:r>
+              <w:t>Turn left</w:t>
+            </w:r>
+          </w:p>
+        </w:tc>
+        <w:tc>
+          <w:tcPr>
+            <w:tcW w:w="1311" w:type="dxa"/>
+          </w:tcPr>
+          <w:p>
+            <w:r>
+              <w:t>*Mouse</w:t>
+            </w:r>
+          </w:p>
+        </w:tc>
+        <w:tc>
+          <w:tcPr>
+            <w:tcW w:w="4365" w:type="dxa"/>
+          </w:tcPr>
+          <w:p>
+            <w:r>
+              <w:t>P</w:t>
+            </w:r>
+            <w:r>
+              <w:t>layer turn</w:t>
+            </w:r>
+            <w:r>
+              <w:t>s</w:t>
+            </w:r>
+            <w:r>
+              <w:t xml:space="preserve"> left</w:t>
+            </w:r>
+          </w:p>
+        </w:tc>
+      </w:tr>
+      <w:tr>
+        <w:trPr>
+          <w:trHeight w:val="304"/>
+        </w:trPr>
+        <w:tc>
+          <w:tcPr>
+            <w:tcW w:w="1345" w:type="dxa"/>
+          </w:tcPr>
+          <w:p/>
+        </w:tc>
+        <w:tc>
+          <w:tcPr>
+            <w:tcW w:w="2329" w:type="dxa"/>
+          </w:tcPr>
+          <w:p>
+            <w:r>
+              <w:t>Turn right</w:t>
+            </w:r>
+          </w:p>
+        </w:tc>
+        <w:tc>
+          <w:tcPr>
+            <w:tcW w:w="1311" w:type="dxa"/>
+          </w:tcPr>
+          <w:p>
+            <w:r>
+              <w:t>*Mouse</w:t>
+            </w:r>
+          </w:p>
+        </w:tc>
+        <w:tc>
+          <w:tcPr>
+            <w:tcW w:w="4365" w:type="dxa"/>
+          </w:tcPr>
+          <w:p>
+            <w:r>
+              <w:t>P</w:t>
+            </w:r>
+            <w:r>
+              <w:t xml:space="preserve">layer </w:t>
+            </w:r>
+            <w:r>
+              <w:t>turn</w:t>
+            </w:r>
+            <w:r>
+              <w:t>s</w:t>
+            </w:r>
+            <w:r>
+              <w:t xml:space="preserve"> right</w:t>
+            </w:r>
+          </w:p>
+        </w:tc>
+      </w:tr>
+      <w:tr>
+        <w:trPr>
+          <w:trHeight w:val="304"/>
+        </w:trPr>
+        <w:tc>
+          <w:tcPr>
+            <w:tcW w:w="1345" w:type="dxa"/>
+          </w:tcPr>
+          <w:p/>
+        </w:tc>
+        <w:tc>
+          <w:tcPr>
+            <w:tcW w:w="2329" w:type="dxa"/>
+          </w:tcPr>
+          <w:p>
+            <w:r>
+              <w:t>Sidestep left</w:t>
+            </w:r>
+          </w:p>
+        </w:tc>
+        <w:tc>
+          <w:tcPr>
+            <w:tcW w:w="1311" w:type="dxa"/>
+          </w:tcPr>
+          <w:p>
+            <w:r>
+              <w:t>Q</w:t>
+            </w:r>
+          </w:p>
+        </w:tc>
+        <w:tc>
+          <w:tcPr>
+            <w:tcW w:w="4365" w:type="dxa"/>
+          </w:tcPr>
+          <w:p>
+            <w:r>
+              <w:t>P</w:t>
+            </w:r>
+            <w:r>
+              <w:t xml:space="preserve">layer dashes to the left </w:t>
+            </w:r>
+            <w:r>
+              <w:t>(*Stamina)</w:t>
+            </w:r>
+          </w:p>
+        </w:tc>
+      </w:tr>
+      <w:tr>
+        <w:trPr>
+          <w:trHeight w:val="304"/>
+        </w:trPr>
+        <w:tc>
+          <w:tcPr>
+            <w:tcW w:w="1345" w:type="dxa"/>
+          </w:tcPr>
+          <w:p/>
+        </w:tc>
+        <w:tc>
+          <w:tcPr>
+            <w:tcW w:w="2329" w:type="dxa"/>
+          </w:tcPr>
+          <w:p>
+            <w:r>
+              <w:t>Sidestep right</w:t>
+            </w:r>
+          </w:p>
+        </w:tc>
+        <w:tc>
+          <w:tcPr>
+            <w:tcW w:w="1311" w:type="dxa"/>
+          </w:tcPr>
+          <w:p>
+            <w:r>
+              <w:t>E</w:t>
+            </w:r>
+          </w:p>
+        </w:tc>
+        <w:tc>
+          <w:tcPr>
+            <w:tcW w:w="4365" w:type="dxa"/>
+          </w:tcPr>
+          <w:p>
+            <w:r>
+              <w:t xml:space="preserve">Player dashes to the right </w:t>
+            </w:r>
+            <w:r>
+              <w:t>(*Stamina)</w:t>
+            </w:r>
+          </w:p>
+        </w:tc>
+      </w:tr>
+      <w:tr>
+        <w:trPr>
+          <w:trHeight w:val="304"/>
+        </w:trPr>
+        <w:tc>
+          <w:tcPr>
+            <w:tcW w:w="1345" w:type="dxa"/>
+          </w:tcPr>
+          <w:p/>
+        </w:tc>
+        <w:tc>
+          <w:tcPr>
+            <w:tcW w:w="2329" w:type="dxa"/>
+          </w:tcPr>
+          <w:p>
+            <w:r>
+              <w:t>Jump</w:t>
+            </w:r>
+          </w:p>
+        </w:tc>
+        <w:tc>
+          <w:tcPr>
+            <w:tcW w:w="1311" w:type="dxa"/>
+          </w:tcPr>
+          <w:p>
+            <w:r>
+              <w:t>Spacebar</w:t>
+            </w:r>
+          </w:p>
+        </w:tc>
+        <w:tc>
+          <w:tcPr>
+            <w:tcW w:w="4365" w:type="dxa"/>
+          </w:tcPr>
+          <w:p>
+            <w:r>
+              <w:t>Player jumps  (*Stamina)</w:t>
+            </w:r>
+          </w:p>
+        </w:tc>
+      </w:tr>
+      <w:tr>
+        <w:trPr>
+          <w:trHeight w:val="304"/>
+        </w:trPr>
+        <w:tc>
+          <w:tcPr>
+            <w:tcW w:w="1345" w:type="dxa"/>
+          </w:tcPr>
+          <w:p/>
+        </w:tc>
+        <w:tc>
+          <w:tcPr>
+            <w:tcW w:w="2329" w:type="dxa"/>
+          </w:tcPr>
+          <w:p>
+            <w:r>
+              <w:t>Roll</w:t>
+            </w:r>
+          </w:p>
+        </w:tc>
+        <w:tc>
+          <w:tcPr>
+            <w:tcW w:w="1311" w:type="dxa"/>
+          </w:tcPr>
+          <w:p>
+            <w:r>
+              <w:t>R</w:t>
+            </w:r>
+          </w:p>
+        </w:tc>
+        <w:tc>
+          <w:tcPr>
+            <w:tcW w:w="4365" w:type="dxa"/>
+          </w:tcPr>
+          <w:p>
+            <w:r>
+              <w:t xml:space="preserve">Player rolls/tumbles </w:t>
+            </w:r>
+            <w:r>
+              <w:t>(*Stamina)</w:t>
+            </w:r>
+          </w:p>
+        </w:tc>
+      </w:tr>
+      <w:tr>
+        <w:trPr>
+          <w:trHeight w:val="304"/>
+        </w:trPr>
+        <w:tc>
+          <w:tcPr>
+            <w:tcW w:w="1345" w:type="dxa"/>
+          </w:tcPr>
+          <w:p/>
+        </w:tc>
+        <w:tc>
+          <w:tcPr>
+            <w:tcW w:w="2329" w:type="dxa"/>
+          </w:tcPr>
+          <w:p>
+            <w:r>
+              <w:t>Sprint</w:t>
+            </w:r>
+          </w:p>
+        </w:tc>
+        <w:tc>
+          <w:tcPr>
+            <w:tcW w:w="1311" w:type="dxa"/>
+          </w:tcPr>
+          <w:p>
+            <w:r>
+              <w:t>Shift</w:t>
+            </w:r>
+          </w:p>
+        </w:tc>
+        <w:tc>
+          <w:tcPr>
+            <w:tcW w:w="4365" w:type="dxa"/>
+          </w:tcPr>
+          <w:p>
+            <w:r>
+              <w:t xml:space="preserve">Player movement is increased </w:t>
+            </w:r>
+            <w:r>
+              <w:t>(*Stamina)</w:t>
+            </w:r>
+          </w:p>
+        </w:tc>
+      </w:tr>
+      <w:tr>
+        <w:trPr>
+          <w:trHeight w:val="304"/>
+        </w:trPr>
+        <w:tc>
+          <w:tcPr>
+            <w:tcW w:w="1345" w:type="dxa"/>
+          </w:tcPr>
+          <w:p>
+            <w:r>
+              <w:t>Combat</w:t>
+            </w:r>
+          </w:p>
+        </w:tc>
+        <w:tc>
+          <w:tcPr>
+            <w:tcW w:w="2329" w:type="dxa"/>
+          </w:tcPr>
+          <w:p>
+            <w:r>
+              <w:t>Attack</w:t>
+            </w:r>
+          </w:p>
+        </w:tc>
+        <w:tc>
+          <w:tcPr>
+            <w:tcW w:w="1311" w:type="dxa"/>
+          </w:tcPr>
+          <w:p>
+            <w:r>
+              <w:t>Left Click</w:t>
+            </w:r>
+          </w:p>
+        </w:tc>
+        <w:tc>
+          <w:tcPr>
+            <w:tcW w:w="4365" w:type="dxa"/>
+          </w:tcPr>
+          <w:p>
+            <w:r>
+              <w:t xml:space="preserve">Player swings sword </w:t>
+            </w:r>
+            <w:r>
+              <w:t>(*Stamina)</w:t>
+            </w:r>
+          </w:p>
+        </w:tc>
+      </w:tr>
+      <w:tr>
+        <w:trPr>
+          <w:trHeight w:val="304"/>
+        </w:trPr>
+        <w:tc>
+          <w:tcPr>
+            <w:tcW w:w="1345" w:type="dxa"/>
+          </w:tcPr>
+          <w:p/>
+        </w:tc>
+        <w:tc>
+          <w:tcPr>
+            <w:tcW w:w="2329" w:type="dxa"/>
+          </w:tcPr>
+          <w:p>
+            <w:r>
+              <w:t>Block</w:t>
+            </w:r>
+          </w:p>
+        </w:tc>
+        <w:tc>
+          <w:tcPr>
+            <w:tcW w:w="1311" w:type="dxa"/>
+          </w:tcPr>
+          <w:p>
+            <w:r>
+              <w:t>Right Click</w:t>
+            </w:r>
+          </w:p>
+        </w:tc>
+        <w:tc>
+          <w:tcPr>
+            <w:tcW w:w="4365" w:type="dxa"/>
+          </w:tcPr>
+          <w:p>
+            <w:r>
+              <w:t xml:space="preserve">Player raises shield </w:t>
+            </w:r>
+            <w:r>
+              <w:t>(*Stamina)</w:t>
+            </w:r>
+          </w:p>
+        </w:tc>
+      </w:tr>
+      <w:tr>
+        <w:trPr>
+          <w:trHeight w:val="304"/>
+        </w:trPr>
+        <w:tc>
+          <w:tcPr>
+            <w:tcW w:w="1345" w:type="dxa"/>
+          </w:tcPr>
+          <w:p>
+            <w:r>
+              <w:t>Interaction</w:t>
+            </w:r>
+          </w:p>
+        </w:tc>
+        <w:tc>
+          <w:tcPr>
+            <w:tcW w:w="2329" w:type="dxa"/>
+          </w:tcPr>
+          <w:p>
+            <w:r>
+              <w:t>Use item</w:t>
+            </w:r>
+          </w:p>
+        </w:tc>
+        <w:tc>
+          <w:tcPr>
+            <w:tcW w:w="1311" w:type="dxa"/>
+          </w:tcPr>
+          <w:p>
+            <w:r>
+              <w:t>C</w:t>
+            </w:r>
+          </w:p>
+        </w:tc>
+        <w:tc>
+          <w:tcPr>
+            <w:tcW w:w="4365" w:type="dxa"/>
+          </w:tcPr>
+          <w:p>
+            <w:r>
+              <w:t>Player uses item</w:t>
+            </w:r>
+          </w:p>
+        </w:tc>
+      </w:tr>
+      <w:tr>
+        <w:trPr>
+          <w:trHeight w:val="304"/>
+        </w:trPr>
+        <w:tc>
+          <w:tcPr>
+            <w:tcW w:w="1345" w:type="dxa"/>
+          </w:tcPr>
+          <w:p/>
+        </w:tc>
+        <w:tc>
+          <w:tcPr>
+            <w:tcW w:w="2329" w:type="dxa"/>
+          </w:tcPr>
+          <w:p>
+            <w:r>
+              <w:t>Interact</w:t>
+            </w:r>
+          </w:p>
+        </w:tc>
+        <w:tc>
+          <w:tcPr>
+            <w:tcW w:w="1311" w:type="dxa"/>
+          </w:tcPr>
+          <w:p>
+            <w:r>
+              <w:t>F</w:t>
+            </w:r>
+          </w:p>
+        </w:tc>
+        <w:tc>
+          <w:tcPr>
+            <w:tcW w:w="4365" w:type="dxa"/>
+          </w:tcPr>
+          <w:p>
+            <w:r>
+              <w:t>Player interacts with environment or other characters</w:t>
+            </w:r>
+          </w:p>
+        </w:tc>
+      </w:tr>
+      <w:tr>
+        <w:trPr>
+          <w:trHeight w:val="304"/>
+        </w:trPr>
+        <w:tc>
+          <w:tcPr>
+            <w:tcW w:w="1345" w:type="dxa"/>
+          </w:tcPr>
+          <w:p>
+            <w:r>
+              <w:t>Menu</w:t>
+            </w:r>
+          </w:p>
+        </w:tc>
+        <w:tc>
+          <w:tcPr>
+            <w:tcW w:w="2329" w:type="dxa"/>
+          </w:tcPr>
+          <w:p>
+            <w:r>
+              <w:t>Pause game</w:t>
+            </w:r>
+          </w:p>
+        </w:tc>
+        <w:tc>
+          <w:tcPr>
+            <w:tcW w:w="1311" w:type="dxa"/>
+          </w:tcPr>
+          <w:p>
+            <w:r>
+              <w:t>Escape</w:t>
+            </w:r>
+          </w:p>
+        </w:tc>
+        <w:tc>
+          <w:tcPr>
+            <w:tcW w:w="4365" w:type="dxa"/>
+          </w:tcPr>
+          <w:p>
+            <w:r>
+              <w:t>Pauses game and brings up menu options</w:t>
+            </w:r>
+          </w:p>
+        </w:tc>
+      </w:tr>
+    </w:tbl>
+    <w:p>
+      <w:pPr>
+        <w:pStyle w:val="UnitySubHeadingFinal"/>
+        <w:numPr>
+          <w:ilvl w:val="0"/>
+          <w:numId w:val="0"/>
+        </w:numPr>
+        <w:ind w:left="630"/>
+      </w:pPr>
     </w:p>
     <w:p>
       <w:pPr>
@@ -10103,19 +12247,29 @@
           <w:numId w:val="3"/>
         </w:numPr>
       </w:pPr>
-      <w:bookmarkStart w:id="50" w:name="_Toc413432180"/>
+      <w:bookmarkStart w:id="49" w:name="_Toc413432180"/>
       <w:r>
         <w:t>Production Schedule</w:t>
       </w:r>
+      <w:bookmarkEnd w:id="49"/>
+    </w:p>
+    <w:p>
+      <w:pPr>
+        <w:pStyle w:val="UnitySubHeadingFinal"/>
+      </w:pPr>
+      <w:bookmarkStart w:id="50" w:name="_Toc413432181"/>
+      <w:r>
+        <w:t>Scope</w:t>
+      </w:r>
       <w:bookmarkEnd w:id="50"/>
     </w:p>
     <w:p>
       <w:pPr>
         <w:pStyle w:val="UnitySubHeadingFinal"/>
       </w:pPr>
-      <w:bookmarkStart w:id="51" w:name="_Toc413432181"/>
-      <w:r>
-        <w:t>Scope</w:t>
+      <w:bookmarkStart w:id="51" w:name="_Toc413432182"/>
+      <w:r>
+        <w:t>Scheduling</w:t>
       </w:r>
       <w:bookmarkEnd w:id="51"/>
     </w:p>
@@ -10123,9 +12277,9 @@
       <w:pPr>
         <w:pStyle w:val="UnitySubHeadingFinal"/>
       </w:pPr>
-      <w:bookmarkStart w:id="52" w:name="_Toc413432182"/>
-      <w:r>
-        <w:t>Scheduling</w:t>
+      <w:bookmarkStart w:id="52" w:name="_Toc413432183"/>
+      <w:r>
+        <w:t>Dependencies</w:t>
       </w:r>
       <w:bookmarkEnd w:id="52"/>
     </w:p>
@@ -10133,21 +12287,11 @@
       <w:pPr>
         <w:pStyle w:val="UnitySubHeadingFinal"/>
       </w:pPr>
-      <w:bookmarkStart w:id="53" w:name="_Toc413432183"/>
-      <w:r>
-        <w:t>Dependencies</w:t>
+      <w:bookmarkStart w:id="53" w:name="_Toc413432184"/>
+      <w:r>
+        <w:t>Cost Estimate</w:t>
       </w:r>
       <w:bookmarkEnd w:id="53"/>
-    </w:p>
-    <w:p>
-      <w:pPr>
-        <w:pStyle w:val="UnitySubHeadingFinal"/>
-      </w:pPr>
-      <w:bookmarkStart w:id="54" w:name="_Toc413432184"/>
-      <w:r>
-        <w:t>Cost Estimate</w:t>
-      </w:r>
-      <w:bookmarkEnd w:id="54"/>
     </w:p>
     <w:p>
       <w:pPr>
@@ -10157,11 +12301,11 @@
           <w:numId w:val="3"/>
         </w:numPr>
       </w:pPr>
-      <w:bookmarkStart w:id="55" w:name="_Toc413432185"/>
+      <w:bookmarkStart w:id="54" w:name="_Toc413432185"/>
       <w:r>
         <w:t>Use Cases</w:t>
       </w:r>
-      <w:bookmarkEnd w:id="55"/>
+      <w:bookmarkEnd w:id="54"/>
     </w:p>
     <w:p>
       <w:pPr>
@@ -10171,11 +12315,11 @@
           <w:numId w:val="3"/>
         </w:numPr>
       </w:pPr>
-      <w:bookmarkStart w:id="56" w:name="_Toc413432186"/>
+      <w:bookmarkStart w:id="55" w:name="_Toc413432186"/>
       <w:r>
         <w:t>References</w:t>
       </w:r>
-      <w:bookmarkEnd w:id="56"/>
+      <w:bookmarkEnd w:id="55"/>
     </w:p>
     <w:tbl>
       <w:tblPr>
@@ -10334,11 +12478,11 @@
       <w:r>
         <w:t xml:space="preserve"> </w:t>
       </w:r>
-      <w:bookmarkStart w:id="57" w:name="_Toc413432187"/>
+      <w:bookmarkStart w:id="56" w:name="_Toc413432187"/>
       <w:r>
         <w:t>Document Revision History</w:t>
       </w:r>
-      <w:bookmarkEnd w:id="57"/>
+      <w:bookmarkEnd w:id="56"/>
     </w:p>
     <w:tbl>
       <w:tblPr>
@@ -10460,11 +12604,11 @@
           <w:numId w:val="3"/>
         </w:numPr>
       </w:pPr>
-      <w:bookmarkStart w:id="58" w:name="_Toc413432188"/>
+      <w:bookmarkStart w:id="57" w:name="_Toc413432188"/>
       <w:r>
         <w:t>Appendix</w:t>
       </w:r>
-      <w:bookmarkEnd w:id="58"/>
+      <w:bookmarkEnd w:id="57"/>
     </w:p>
     <w:p>
       <w:pPr>
@@ -10477,6 +12621,20 @@
       <w:r>
         <w:t xml:space="preserve"> </w:t>
       </w:r>
+    </w:p>
+    <w:p>
+      <w:pPr>
+        <w:pStyle w:val="UnityBody"/>
+        <w:ind w:left="360"/>
+      </w:pPr>
+    </w:p>
+    <w:p>
+      <w:pPr>
+        <w:pStyle w:val="UnityBody"/>
+        <w:ind w:left="360"/>
+      </w:pPr>
+      <w:bookmarkStart w:id="58" w:name="_GoBack"/>
+      <w:bookmarkEnd w:id="58"/>
     </w:p>
     <w:sectPr>
       <w:headerReference w:type="default" r:id="rId22"/>
@@ -10581,7 +12739,7 @@
       <w:rPr>
         <w:noProof/>
       </w:rPr>
-      <w:t>9</w:t>
+      <w:t>23</w:t>
     </w:r>
     <w:r>
       <w:fldChar w:fldCharType="end"/>
@@ -13843,8 +16001,11 @@
     <w:tblPr>
       <w:tblStyleRowBandSize w:val="1"/>
       <w:tblStyleColBandSize w:val="1"/>
+      <w:tblInd w:w="0" w:type="dxa"/>
       <w:tblCellMar>
+        <w:top w:w="0" w:type="dxa"/>
         <w:left w:w="115" w:type="dxa"/>
+        <w:bottom w:w="0" w:type="dxa"/>
         <w:right w:w="115" w:type="dxa"/>
       </w:tblCellMar>
     </w:tblPr>
@@ -14022,8 +16183,11 @@
     <w:tblPr>
       <w:tblStyleRowBandSize w:val="1"/>
       <w:tblStyleColBandSize w:val="1"/>
+      <w:tblInd w:w="0" w:type="dxa"/>
       <w:tblCellMar>
+        <w:top w:w="0" w:type="dxa"/>
         <w:left w:w="115" w:type="dxa"/>
+        <w:bottom w:w="0" w:type="dxa"/>
         <w:right w:w="115" w:type="dxa"/>
       </w:tblCellMar>
     </w:tblPr>
@@ -14204,8 +16368,11 @@
     <w:tblPr>
       <w:tblStyleRowBandSize w:val="1"/>
       <w:tblStyleColBandSize w:val="1"/>
+      <w:tblInd w:w="0" w:type="dxa"/>
       <w:tblCellMar>
+        <w:top w:w="0" w:type="dxa"/>
         <w:left w:w="115" w:type="dxa"/>
+        <w:bottom w:w="0" w:type="dxa"/>
         <w:right w:w="115" w:type="dxa"/>
       </w:tblCellMar>
     </w:tblPr>
@@ -14404,6 +16571,7 @@
       <w:lang w:eastAsia="en-US"/>
     </w:rPr>
     <w:tblPr>
+      <w:tblInd w:w="0" w:type="dxa"/>
       <w:tblBorders>
         <w:top w:val="single" w:sz="4" w:space="0" w:color="auto"/>
         <w:left w:val="single" w:sz="4" w:space="0" w:color="auto"/>
@@ -14412,6 +16580,12 @@
         <w:insideH w:val="single" w:sz="4" w:space="0" w:color="auto"/>
         <w:insideV w:val="single" w:sz="4" w:space="0" w:color="auto"/>
       </w:tblBorders>
+      <w:tblCellMar>
+        <w:top w:w="0" w:type="dxa"/>
+        <w:left w:w="108" w:type="dxa"/>
+        <w:bottom w:w="0" w:type="dxa"/>
+        <w:right w:w="108" w:type="dxa"/>
+      </w:tblCellMar>
     </w:tblPr>
   </w:style>
   <w:style w:type="paragraph" w:styleId="Header">
@@ -15327,7 +17501,7 @@
 </file>
 
 <file path=customXml/itemProps1.xml><?xml version="1.0" encoding="utf-8"?>
-<ds:datastoreItem xmlns:ds="http://schemas.openxmlformats.org/officeDocument/2006/customXml" ds:itemID="{79AD895E-41EB-439E-A203-9633F5E9174B}">
+<ds:datastoreItem xmlns:ds="http://schemas.openxmlformats.org/officeDocument/2006/customXml" ds:itemID="{E613BCCD-71E1-4200-A28B-239AA965198D}">
   <ds:schemaRefs>
     <ds:schemaRef ds:uri="http://schemas.openxmlformats.org/officeDocument/2006/bibliography"/>
   </ds:schemaRefs>

</xml_diff>

<commit_message>
Added section 2.5 (Game Physics and Statistics) to the Design document, and a footer noting that the special attack from essence collection is a stretch goal.  We need to talk about keeping track of stats for the end of the demo? (total time, enemies killed, potions used?)
</commit_message>
<xml_diff>
--- a/Documentation/Design Document/UnityDesignSpecification.docx
+++ b/Documentation/Design Document/UnityDesignSpecification.docx
@@ -6170,7 +6170,7 @@
           <v:shape id="_x0000_i1025" type="#_x0000_t75" style="width:468pt;height:380.25pt" o:ole="">
             <v:imagedata r:id="rId8" o:title=""/>
           </v:shape>
-          <o:OLEObject Type="Embed" ProgID="Visio.Drawing.15" ShapeID="_x0000_i1025" DrawAspect="Content" ObjectID="_1487232223" r:id="rId9"/>
+          <o:OLEObject Type="Embed" ProgID="Visio.Drawing.15" ShapeID="_x0000_i1025" DrawAspect="Content" ObjectID="_1487273820" r:id="rId9"/>
         </w:object>
       </w:r>
     </w:p>
@@ -6387,7 +6387,10 @@
         <w:t>Essence</w:t>
       </w:r>
       <w:r>
-        <w:t xml:space="preserve"> – Small pick-ups which will automatically fly to the player then disappear upon collision when the player is within a short proximity.  Each essence will increase the counter on the UI by 1, and after a pre-determined threshold is met, a special attack will be unlocked, and available for the player to perform. (This is currently a stretch-goal for the demo.)</w:t>
+        <w:t xml:space="preserve"> – Small pick-ups which will automatically fly to the player then disappear upon collision when the player is within a short proximity.  Each essence will increase the counter on the UI by 1, and after a pre-determined threshold is met, a special attack will be unlocked, and available for the player to perform. </w:t>
+      </w:r>
+      <w:r>
+        <w:t>¹</w:t>
       </w:r>
     </w:p>
     <w:p>
@@ -6413,30 +6416,65 @@
     </w:p>
     <w:p>
       <w:pPr>
-        <w:pStyle w:val="UnityBody"/>
-        <w:ind w:left="630"/>
-      </w:pPr>
-    </w:p>
-    <w:p>
-      <w:pPr>
-        <w:pStyle w:val="UnityBody"/>
-        <w:ind w:left="630"/>
-      </w:pPr>
-      <w:r>
+        <w:pStyle w:val="UnityFooter"/>
+        <w:pBdr>
+          <w:bottom w:val="single" w:sz="6" w:space="25" w:color="auto"/>
+        </w:pBdr>
+        <w:tabs>
+          <w:tab w:val="clear" w:pos="9360"/>
+        </w:tabs>
+        <w:spacing w:before="0"/>
+        <w:ind w:right="5670"/>
         <w:rPr>
-          <w:b/>
+          <w:rFonts w:ascii="Courier New" w:hAnsi="Courier New" w:cs="Courier New"/>
+          <w:sz w:val="28"/>
+          <w:szCs w:val="12"/>
         </w:rPr>
-        <w:t>Treasure Chest</w:t>
-      </w:r>
-      <w:r>
-        <w:t xml:space="preserve"> – An interactive model in-game which the player can approach and use an action key to open it, and collect 5 potions from within.</w:t>
-      </w:r>
-    </w:p>
-    <w:p>
-      <w:pPr>
-        <w:pStyle w:val="UnityBody"/>
-        <w:ind w:left="630"/>
-      </w:pPr>
+      </w:pPr>
+    </w:p>
+    <w:p>
+      <w:pPr>
+        <w:pStyle w:val="UnityFooter"/>
+        <w:rPr>
+          <w:rFonts w:ascii="ArialMT" w:cs="ArialMT"/>
+          <w:sz w:val="12"/>
+          <w:szCs w:val="12"/>
+        </w:rPr>
+      </w:pPr>
+      <w:r>
+        <w:rPr>
+          <w:rFonts w:ascii="Courier New" w:hAnsi="Courier New" w:cs="Courier New"/>
+          <w:sz w:val="32"/>
+          <w:szCs w:val="12"/>
+        </w:rPr>
+        <w:t>¹</w:t>
+      </w:r>
+      <w:r>
+        <w:rPr>
+          <w:rFonts w:ascii="Courier New" w:hAnsi="Courier New" w:cs="Courier New"/>
+          <w:sz w:val="12"/>
+          <w:szCs w:val="12"/>
+        </w:rPr>
+        <w:t xml:space="preserve"> </w:t>
+      </w:r>
+      <w:r>
+        <w:rPr>
+          <w:sz w:val="18"/>
+        </w:rPr>
+        <w:t xml:space="preserve">This </w:t>
+      </w:r>
+      <w:r>
+        <w:rPr>
+          <w:sz w:val="18"/>
+        </w:rPr>
+        <w:t xml:space="preserve">functionality </w:t>
+      </w:r>
+      <w:r>
+        <w:rPr>
+          <w:sz w:val="18"/>
+        </w:rPr>
+        <w:t>is currently a stretch-goal for the demo</w:t>
+      </w:r>
     </w:p>
     <w:p>
       <w:pPr>
@@ -6448,6 +6486,27 @@
           <w:b/>
         </w:rPr>
         <w:lastRenderedPageBreak/>
+        <w:t>Treasure Chest</w:t>
+      </w:r>
+      <w:r>
+        <w:t xml:space="preserve"> – An interactive model in-game which the player can approach and use an action key to open it, and collect 5 potions from within.</w:t>
+      </w:r>
+    </w:p>
+    <w:p>
+      <w:pPr>
+        <w:pStyle w:val="UnityBody"/>
+        <w:ind w:left="630"/>
+      </w:pPr>
+    </w:p>
+    <w:p>
+      <w:pPr>
+        <w:pStyle w:val="UnityBody"/>
+        <w:ind w:left="630"/>
+      </w:pPr>
+      <w:r>
+        <w:rPr>
+          <w:b/>
+        </w:rPr>
         <w:t>Boulder</w:t>
       </w:r>
       <w:r>
@@ -6499,7 +6558,61 @@
         <w:ind w:left="630"/>
       </w:pPr>
       <w:r>
-        <w:t>Explanation of how the game physics work. Each interaction with objects and the physics behind them. Bumping into enemies, walking into non interactive objects (walls).</w:t>
+        <w:t xml:space="preserve">The in-game physics is controlled by Unity’s built-in physics engine.  </w:t>
+      </w:r>
+      <w:r>
+        <w:t>We first create objects (3D model, light source, etc.), then assign</w:t>
+      </w:r>
+      <w:r>
+        <w:t xml:space="preserve"> components to </w:t>
+      </w:r>
+      <w:r>
+        <w:t>those objects to add basic functionality and behaviors to that object.</w:t>
+      </w:r>
+      <w:r>
+        <w:t xml:space="preserve"> </w:t>
+      </w:r>
+      <w:r>
+        <w:t xml:space="preserve"> Essentially, components are the “nuts and bolts”, or inner workings, which we manipulate to change our objects behavior.  The </w:t>
+      </w:r>
+      <w:proofErr w:type="spellStart"/>
+      <w:r>
+        <w:t>rigidbody</w:t>
+      </w:r>
+      <w:proofErr w:type="spellEnd"/>
+      <w:r>
+        <w:t xml:space="preserve"> component, for example, adds a built-in functionality for an object to react to basic physics (e.g. mass, drag, gravity).  These new pro</w:t>
+      </w:r>
+      <w:r>
+        <w:t>perties can</w:t>
+      </w:r>
+      <w:r>
+        <w:t xml:space="preserve"> be adjusted</w:t>
+      </w:r>
+      <w:r>
+        <w:t xml:space="preserve"> during development</w:t>
+      </w:r>
+      <w:r>
+        <w:t xml:space="preserve">, and also harnessed by scripts </w:t>
+      </w:r>
+      <w:r>
+        <w:t xml:space="preserve">to be changed during run-time.  Along with the </w:t>
+      </w:r>
+      <w:proofErr w:type="spellStart"/>
+      <w:r>
+        <w:t>rigidbody</w:t>
+      </w:r>
+      <w:proofErr w:type="spellEnd"/>
+      <w:r>
+        <w:t xml:space="preserve"> component, other core components which are built-in to the Unity engine are: colliders, </w:t>
+      </w:r>
+      <w:proofErr w:type="spellStart"/>
+      <w:r>
+        <w:t>raycasting</w:t>
+      </w:r>
+      <w:proofErr w:type="spellEnd"/>
+      <w:r>
+        <w:t>, joints, force, and torque.</w:t>
       </w:r>
     </w:p>
     <w:p>
@@ -6539,6 +6652,8 @@
       <w:r>
         <w:t xml:space="preserve"> range…</w:t>
       </w:r>
+      <w:bookmarkStart w:id="12" w:name="_GoBack"/>
+      <w:bookmarkEnd w:id="12"/>
     </w:p>
     <w:p>
       <w:pPr>
@@ -6548,14 +6663,14 @@
           <w:numId w:val="3"/>
         </w:numPr>
       </w:pPr>
-      <w:bookmarkStart w:id="12" w:name="_Toc413432143"/>
+      <w:bookmarkStart w:id="13" w:name="_Toc413432143"/>
       <w:r>
         <w:t>User Interface</w:t>
       </w:r>
       <w:r>
         <w:t xml:space="preserve"> and Menus</w:t>
       </w:r>
-      <w:bookmarkEnd w:id="12"/>
+      <w:bookmarkEnd w:id="13"/>
     </w:p>
     <w:p>
       <w:pPr>
@@ -6569,14 +6684,15 @@
       <w:pPr>
         <w:pStyle w:val="UnitySubHeadingFinal"/>
       </w:pPr>
-      <w:bookmarkStart w:id="13" w:name="_Toc413432144"/>
-      <w:r>
+      <w:bookmarkStart w:id="14" w:name="_Toc413432144"/>
+      <w:r>
+        <w:lastRenderedPageBreak/>
         <w:t xml:space="preserve"> </w:t>
       </w:r>
       <w:r>
         <w:t>Main Game Menu</w:t>
       </w:r>
-      <w:bookmarkEnd w:id="13"/>
+      <w:bookmarkEnd w:id="14"/>
     </w:p>
     <w:p>
       <w:pPr>
@@ -6629,7 +6745,6 @@
         </w:numPr>
       </w:pPr>
       <w:r>
-        <w:lastRenderedPageBreak/>
         <w:t>Options</w:t>
       </w:r>
     </w:p>
@@ -6791,7 +6906,7 @@
           <v:shape id="_x0000_i1026" type="#_x0000_t75" style="width:468pt;height:430.5pt" o:ole="">
             <v:imagedata r:id="rId10" o:title=""/>
           </v:shape>
-          <o:OLEObject Type="Embed" ProgID="Visio.Drawing.15" ShapeID="_x0000_i1026" DrawAspect="Content" ObjectID="_1487232224" r:id="rId11"/>
+          <o:OLEObject Type="Embed" ProgID="Visio.Drawing.15" ShapeID="_x0000_i1026" DrawAspect="Content" ObjectID="_1487273821" r:id="rId11"/>
         </w:object>
       </w:r>
       <w:r>
@@ -6867,6 +6982,7 @@
       <w:r>
         <w:rPr>
           <w:noProof/>
+          <w:lang w:eastAsia="en-US"/>
         </w:rPr>
         <mc:AlternateContent>
           <mc:Choice Requires="wps">
@@ -6998,14 +7114,14 @@
       <w:pPr>
         <w:pStyle w:val="UnitySubHeadingFinal"/>
       </w:pPr>
-      <w:bookmarkStart w:id="14" w:name="_Toc413432145"/>
+      <w:bookmarkStart w:id="15" w:name="_Toc413432145"/>
       <w:r>
         <w:t>GUI</w:t>
       </w:r>
       <w:r>
         <w:t xml:space="preserve"> Objects</w:t>
       </w:r>
-      <w:bookmarkEnd w:id="14"/>
+      <w:bookmarkEnd w:id="15"/>
     </w:p>
     <w:p>
       <w:pPr>
@@ -7042,6 +7158,7 @@
       <w:r>
         <w:rPr>
           <w:noProof/>
+          <w:lang w:eastAsia="en-US"/>
         </w:rPr>
         <mc:AlternateContent>
           <mc:Choice Requires="wps">
@@ -7183,11 +7300,11 @@
           <w:numId w:val="3"/>
         </w:numPr>
       </w:pPr>
-      <w:bookmarkStart w:id="15" w:name="_Toc413432146"/>
+      <w:bookmarkStart w:id="16" w:name="_Toc413432146"/>
       <w:r>
         <w:t>Art and Video</w:t>
       </w:r>
-      <w:bookmarkEnd w:id="15"/>
+      <w:bookmarkEnd w:id="16"/>
     </w:p>
     <w:p>
       <w:pPr>
@@ -7201,7 +7318,7 @@
       <w:pPr>
         <w:pStyle w:val="UnitySubHeadingFinal"/>
       </w:pPr>
-      <w:bookmarkStart w:id="16" w:name="_Toc413432147"/>
+      <w:bookmarkStart w:id="17" w:name="_Toc413432147"/>
       <w:r>
         <w:t xml:space="preserve"> </w:t>
       </w:r>
@@ -7214,7 +7331,7 @@
       <w:r>
         <w:t xml:space="preserve"> Goals</w:t>
       </w:r>
-      <w:bookmarkEnd w:id="16"/>
+      <w:bookmarkEnd w:id="17"/>
     </w:p>
     <w:p>
       <w:pPr>
@@ -7249,7 +7366,7 @@
       <w:pPr>
         <w:pStyle w:val="UnitySubHeadingFinal"/>
       </w:pPr>
-      <w:bookmarkStart w:id="17" w:name="_Toc413432148"/>
+      <w:bookmarkStart w:id="18" w:name="_Toc413432148"/>
       <w:r>
         <w:lastRenderedPageBreak/>
         <w:t xml:space="preserve"> </w:t>
@@ -7257,7 +7374,7 @@
       <w:r>
         <w:t>3D Art and Animations</w:t>
       </w:r>
-      <w:bookmarkEnd w:id="17"/>
+      <w:bookmarkEnd w:id="18"/>
     </w:p>
     <w:p>
       <w:pPr>
@@ -7316,6 +7433,7 @@
       <w:r>
         <w:rPr>
           <w:noProof/>
+          <w:lang w:eastAsia="en-US"/>
         </w:rPr>
         <w:drawing>
           <wp:inline distT="0" distB="0" distL="0" distR="0">
@@ -7373,14 +7491,14 @@
       <w:pPr>
         <w:pStyle w:val="UnitySubHeadingFinal"/>
       </w:pPr>
-      <w:bookmarkStart w:id="18" w:name="_Toc413432149"/>
+      <w:bookmarkStart w:id="19" w:name="_Toc413432149"/>
       <w:r>
         <w:t xml:space="preserve"> </w:t>
       </w:r>
       <w:r>
         <w:t>GUI</w:t>
       </w:r>
-      <w:bookmarkEnd w:id="18"/>
+      <w:bookmarkEnd w:id="19"/>
     </w:p>
     <w:p>
       <w:pPr>
@@ -7395,14 +7513,14 @@
       <w:pPr>
         <w:pStyle w:val="UnitySubHeadingFinal"/>
       </w:pPr>
-      <w:bookmarkStart w:id="19" w:name="_Toc413432150"/>
+      <w:bookmarkStart w:id="20" w:name="_Toc413432150"/>
       <w:r>
         <w:t xml:space="preserve"> </w:t>
       </w:r>
       <w:r>
         <w:t>Terrain</w:t>
       </w:r>
-      <w:bookmarkEnd w:id="19"/>
+      <w:bookmarkEnd w:id="20"/>
     </w:p>
     <w:p>
       <w:pPr>
@@ -7433,6 +7551,7 @@
       <w:r>
         <w:rPr>
           <w:noProof/>
+          <w:lang w:eastAsia="en-US"/>
         </w:rPr>
         <w:lastRenderedPageBreak/>
         <w:drawing>
@@ -7491,14 +7610,14 @@
       <w:pPr>
         <w:pStyle w:val="UnitySubHeadingFinal"/>
       </w:pPr>
-      <w:bookmarkStart w:id="20" w:name="_Toc413432151"/>
+      <w:bookmarkStart w:id="21" w:name="_Toc413432151"/>
       <w:r>
         <w:t xml:space="preserve"> </w:t>
       </w:r>
       <w:r>
         <w:t>Game Play Elements</w:t>
       </w:r>
-      <w:bookmarkEnd w:id="20"/>
+      <w:bookmarkEnd w:id="21"/>
     </w:p>
     <w:p>
       <w:pPr>
@@ -7513,14 +7632,14 @@
       <w:pPr>
         <w:pStyle w:val="UnitySubHeadingFinal"/>
       </w:pPr>
-      <w:bookmarkStart w:id="21" w:name="_Toc413432152"/>
+      <w:bookmarkStart w:id="22" w:name="_Toc413432152"/>
       <w:r>
         <w:t xml:space="preserve"> </w:t>
       </w:r>
       <w:r>
         <w:t>Special Effects</w:t>
       </w:r>
-      <w:bookmarkEnd w:id="21"/>
+      <w:bookmarkEnd w:id="22"/>
     </w:p>
     <w:p>
       <w:pPr>
@@ -7543,14 +7662,14 @@
       <w:pPr>
         <w:pStyle w:val="UnitySubHeadingFinal"/>
       </w:pPr>
-      <w:bookmarkStart w:id="22" w:name="_Toc413432153"/>
+      <w:bookmarkStart w:id="23" w:name="_Toc413432153"/>
       <w:r>
         <w:t xml:space="preserve"> </w:t>
       </w:r>
       <w:r>
         <w:t>Marketing and Packaging Art</w:t>
       </w:r>
-      <w:bookmarkEnd w:id="22"/>
+      <w:bookmarkEnd w:id="23"/>
     </w:p>
     <w:p>
       <w:pPr>
@@ -7594,14 +7713,14 @@
       <w:pPr>
         <w:pStyle w:val="UnitySubHeadingFinal"/>
       </w:pPr>
-      <w:bookmarkStart w:id="23" w:name="_Toc413432154"/>
+      <w:bookmarkStart w:id="24" w:name="_Toc413432154"/>
       <w:r>
         <w:t xml:space="preserve"> </w:t>
       </w:r>
       <w:r>
         <w:t>Assets Pipeline</w:t>
       </w:r>
-      <w:bookmarkEnd w:id="23"/>
+      <w:bookmarkEnd w:id="24"/>
     </w:p>
     <w:p>
       <w:pPr>
@@ -7774,11 +7893,11 @@
           <w:numId w:val="3"/>
         </w:numPr>
       </w:pPr>
-      <w:bookmarkStart w:id="24" w:name="_Toc413432155"/>
+      <w:bookmarkStart w:id="25" w:name="_Toc413432155"/>
       <w:r>
         <w:t>Sound and Music</w:t>
       </w:r>
-      <w:bookmarkEnd w:id="24"/>
+      <w:bookmarkEnd w:id="25"/>
     </w:p>
     <w:p>
       <w:pPr>
@@ -7822,14 +7941,14 @@
       <w:pPr>
         <w:pStyle w:val="UnitySubHeadingFinal"/>
       </w:pPr>
-      <w:bookmarkStart w:id="25" w:name="_Toc413432156"/>
+      <w:bookmarkStart w:id="26" w:name="_Toc413432156"/>
       <w:r>
         <w:t xml:space="preserve"> </w:t>
       </w:r>
       <w:r>
         <w:t>Overall Goals</w:t>
       </w:r>
-      <w:bookmarkEnd w:id="25"/>
+      <w:bookmarkEnd w:id="26"/>
     </w:p>
     <w:p>
       <w:pPr>
@@ -7847,14 +7966,14 @@
       <w:pPr>
         <w:pStyle w:val="UnitySubHeadingFinal"/>
       </w:pPr>
-      <w:bookmarkStart w:id="26" w:name="_Toc413432157"/>
+      <w:bookmarkStart w:id="27" w:name="_Toc413432157"/>
       <w:r>
         <w:t xml:space="preserve"> </w:t>
       </w:r>
       <w:r>
         <w:t>Audio Sources</w:t>
       </w:r>
-      <w:bookmarkEnd w:id="26"/>
+      <w:bookmarkEnd w:id="27"/>
     </w:p>
     <w:p>
       <w:pPr>
@@ -8123,25 +8242,25 @@
           <w:numId w:val="3"/>
         </w:numPr>
       </w:pPr>
-      <w:bookmarkStart w:id="27" w:name="_Toc413432158"/>
+      <w:bookmarkStart w:id="28" w:name="_Toc413432158"/>
       <w:r>
         <w:lastRenderedPageBreak/>
         <w:t>Story</w:t>
       </w:r>
-      <w:bookmarkEnd w:id="27"/>
+      <w:bookmarkEnd w:id="28"/>
     </w:p>
     <w:p>
       <w:pPr>
         <w:pStyle w:val="UnitySubHeadingFinal"/>
       </w:pPr>
-      <w:bookmarkStart w:id="28" w:name="_Toc413432159"/>
+      <w:bookmarkStart w:id="29" w:name="_Toc413432159"/>
       <w:r>
         <w:t xml:space="preserve"> </w:t>
       </w:r>
       <w:r>
         <w:t>Player Characters</w:t>
       </w:r>
-      <w:bookmarkEnd w:id="28"/>
+      <w:bookmarkEnd w:id="29"/>
     </w:p>
     <w:p>
       <w:pPr>
@@ -8156,6 +8275,7 @@
       <w:r>
         <w:rPr>
           <w:noProof/>
+          <w:lang w:eastAsia="en-US"/>
         </w:rPr>
         <w:drawing>
           <wp:inline distT="0" distB="0" distL="0" distR="0">
@@ -8216,14 +8336,14 @@
       <w:pPr>
         <w:pStyle w:val="UnitySubHeadingFinal"/>
       </w:pPr>
-      <w:bookmarkStart w:id="29" w:name="_Toc413432160"/>
+      <w:bookmarkStart w:id="30" w:name="_Toc413432160"/>
       <w:r>
         <w:t xml:space="preserve"> </w:t>
       </w:r>
       <w:r>
         <w:t>Secondary Characters</w:t>
       </w:r>
-      <w:bookmarkEnd w:id="29"/>
+      <w:bookmarkEnd w:id="30"/>
     </w:p>
     <w:p>
       <w:pPr>
@@ -8238,6 +8358,7 @@
       <w:r>
         <w:rPr>
           <w:noProof/>
+          <w:lang w:eastAsia="en-US"/>
         </w:rPr>
         <w:drawing>
           <wp:inline distT="0" distB="0" distL="0" distR="0">
@@ -8307,14 +8428,14 @@
       <w:pPr>
         <w:pStyle w:val="UnitySubHeadingFinal"/>
       </w:pPr>
-      <w:bookmarkStart w:id="30" w:name="_Toc413432161"/>
+      <w:bookmarkStart w:id="31" w:name="_Toc413432161"/>
       <w:r>
         <w:t xml:space="preserve"> </w:t>
       </w:r>
       <w:r>
         <w:t>Enemy Characters</w:t>
       </w:r>
-      <w:bookmarkEnd w:id="30"/>
+      <w:bookmarkEnd w:id="31"/>
     </w:p>
     <w:p>
       <w:pPr>
@@ -8324,6 +8445,7 @@
       <w:r>
         <w:rPr>
           <w:noProof/>
+          <w:lang w:eastAsia="en-US"/>
         </w:rPr>
         <w:lastRenderedPageBreak/>
         <w:drawing>
@@ -8371,6 +8493,7 @@
       <w:r>
         <w:rPr>
           <w:noProof/>
+          <w:lang w:eastAsia="en-US"/>
         </w:rPr>
         <w:drawing>
           <wp:inline distT="0" distB="0" distL="0" distR="0">
@@ -8417,6 +8540,7 @@
       <w:r>
         <w:rPr>
           <w:noProof/>
+          <w:lang w:eastAsia="en-US"/>
         </w:rPr>
         <w:drawing>
           <wp:inline distT="0" distB="0" distL="0" distR="0">
@@ -8474,14 +8598,14 @@
       <w:pPr>
         <w:pStyle w:val="UnitySubHeadingFinal"/>
       </w:pPr>
-      <w:bookmarkStart w:id="31" w:name="_Toc413432162"/>
+      <w:bookmarkStart w:id="32" w:name="_Toc413432162"/>
       <w:r>
         <w:t xml:space="preserve"> </w:t>
       </w:r>
       <w:r>
         <w:t>Story Theme</w:t>
       </w:r>
-      <w:bookmarkEnd w:id="31"/>
+      <w:bookmarkEnd w:id="32"/>
     </w:p>
     <w:p>
       <w:pPr>
@@ -8503,22 +8627,22 @@
       <w:pPr>
         <w:pStyle w:val="UnitySubHeadingFinal"/>
       </w:pPr>
-      <w:bookmarkStart w:id="32" w:name="_Toc413432163"/>
+      <w:bookmarkStart w:id="33" w:name="_Toc413432163"/>
       <w:r>
         <w:lastRenderedPageBreak/>
         <w:t>Visual Theme</w:t>
       </w:r>
-      <w:bookmarkEnd w:id="32"/>
+      <w:bookmarkEnd w:id="33"/>
     </w:p>
     <w:p>
       <w:pPr>
         <w:pStyle w:val="UnitySubHeadingFinal"/>
       </w:pPr>
-      <w:bookmarkStart w:id="33" w:name="_Toc413432164"/>
+      <w:bookmarkStart w:id="34" w:name="_Toc413432164"/>
       <w:r>
         <w:t>Story Outline</w:t>
       </w:r>
-      <w:bookmarkEnd w:id="33"/>
+      <w:bookmarkEnd w:id="34"/>
     </w:p>
     <w:p>
       <w:pPr>
@@ -8528,41 +8652,41 @@
           <w:numId w:val="3"/>
         </w:numPr>
       </w:pPr>
-      <w:bookmarkStart w:id="34" w:name="_Toc413432165"/>
+      <w:bookmarkStart w:id="35" w:name="_Toc413432165"/>
       <w:r>
         <w:t>Level Requirements</w:t>
       </w:r>
-      <w:bookmarkEnd w:id="34"/>
+      <w:bookmarkEnd w:id="35"/>
     </w:p>
     <w:p>
       <w:pPr>
         <w:pStyle w:val="UnitySubHeadingFinal"/>
       </w:pPr>
-      <w:bookmarkStart w:id="35" w:name="_Toc413432166"/>
+      <w:bookmarkStart w:id="36" w:name="_Toc413432166"/>
       <w:r>
         <w:t>Level Diagram</w:t>
       </w:r>
-      <w:bookmarkEnd w:id="35"/>
+      <w:bookmarkEnd w:id="36"/>
     </w:p>
     <w:p>
       <w:pPr>
         <w:pStyle w:val="UnitySubHeadingFinal"/>
       </w:pPr>
-      <w:bookmarkStart w:id="36" w:name="_Toc413432167"/>
+      <w:bookmarkStart w:id="37" w:name="_Toc413432167"/>
       <w:r>
         <w:t>Asset Revelation Schedule</w:t>
       </w:r>
-      <w:bookmarkEnd w:id="36"/>
+      <w:bookmarkEnd w:id="37"/>
     </w:p>
     <w:p>
       <w:pPr>
         <w:pStyle w:val="UnitySubHeadingFinal"/>
       </w:pPr>
-      <w:bookmarkStart w:id="37" w:name="_Toc413432168"/>
+      <w:bookmarkStart w:id="38" w:name="_Toc413432168"/>
       <w:r>
         <w:t>Level Design Seeds</w:t>
       </w:r>
-      <w:bookmarkEnd w:id="37"/>
+      <w:bookmarkEnd w:id="38"/>
     </w:p>
     <w:p>
       <w:pPr>
@@ -8572,41 +8696,41 @@
           <w:numId w:val="3"/>
         </w:numPr>
       </w:pPr>
-      <w:bookmarkStart w:id="38" w:name="_Toc413432169"/>
+      <w:bookmarkStart w:id="39" w:name="_Toc413432169"/>
       <w:r>
         <w:t>Technical Specifications</w:t>
       </w:r>
-      <w:bookmarkEnd w:id="38"/>
+      <w:bookmarkEnd w:id="39"/>
     </w:p>
     <w:p>
       <w:pPr>
         <w:pStyle w:val="UnitySubHeadingFinal"/>
       </w:pPr>
-      <w:bookmarkStart w:id="39" w:name="_Toc413432170"/>
+      <w:bookmarkStart w:id="40" w:name="_Toc413432170"/>
       <w:r>
         <w:t>Game Mechanics</w:t>
       </w:r>
-      <w:bookmarkEnd w:id="39"/>
+      <w:bookmarkEnd w:id="40"/>
     </w:p>
     <w:p>
       <w:pPr>
         <w:pStyle w:val="UnitySubHeadingFinal"/>
       </w:pPr>
-      <w:bookmarkStart w:id="40" w:name="_Toc413432171"/>
+      <w:bookmarkStart w:id="41" w:name="_Toc413432171"/>
       <w:r>
         <w:t>Game Engine</w:t>
       </w:r>
-      <w:bookmarkEnd w:id="40"/>
+      <w:bookmarkEnd w:id="41"/>
     </w:p>
     <w:p>
       <w:pPr>
         <w:pStyle w:val="UnitySubHeadingFinal"/>
       </w:pPr>
-      <w:bookmarkStart w:id="41" w:name="_Toc413432172"/>
+      <w:bookmarkStart w:id="42" w:name="_Toc413432172"/>
       <w:r>
         <w:t>Naming Convention</w:t>
       </w:r>
-      <w:bookmarkEnd w:id="41"/>
+      <w:bookmarkEnd w:id="42"/>
     </w:p>
     <w:p>
       <w:pPr>
@@ -9872,42 +9996,42 @@
       <w:pPr>
         <w:pStyle w:val="UnitySubHeadingFinal"/>
       </w:pPr>
-      <w:bookmarkStart w:id="42" w:name="_Toc413432173"/>
+      <w:bookmarkStart w:id="43" w:name="_Toc413432173"/>
       <w:r>
         <w:lastRenderedPageBreak/>
         <w:t>Platform and OS</w:t>
       </w:r>
-      <w:bookmarkEnd w:id="42"/>
+      <w:bookmarkEnd w:id="43"/>
     </w:p>
     <w:p>
       <w:pPr>
         <w:pStyle w:val="UnitySubHeadingFinal"/>
       </w:pPr>
-      <w:bookmarkStart w:id="43" w:name="_Toc413432174"/>
+      <w:bookmarkStart w:id="44" w:name="_Toc413432174"/>
       <w:r>
         <w:t>External Code</w:t>
       </w:r>
-      <w:bookmarkEnd w:id="43"/>
+      <w:bookmarkEnd w:id="44"/>
     </w:p>
     <w:p>
       <w:pPr>
         <w:pStyle w:val="UnitySubHeadingFinal"/>
       </w:pPr>
-      <w:bookmarkStart w:id="44" w:name="_Toc413432175"/>
+      <w:bookmarkStart w:id="45" w:name="_Toc413432175"/>
       <w:r>
         <w:t>Code Objects</w:t>
       </w:r>
-      <w:bookmarkEnd w:id="44"/>
+      <w:bookmarkEnd w:id="45"/>
     </w:p>
     <w:p>
       <w:pPr>
         <w:pStyle w:val="UnitySubHeadingFinal"/>
       </w:pPr>
-      <w:bookmarkStart w:id="45" w:name="_Toc413432176"/>
+      <w:bookmarkStart w:id="46" w:name="_Toc413432176"/>
       <w:r>
         <w:t>Control Loop</w:t>
       </w:r>
-      <w:bookmarkEnd w:id="45"/>
+      <w:bookmarkEnd w:id="46"/>
     </w:p>
     <w:p>
       <w:pPr>
@@ -11284,12 +11408,11 @@
       <w:pPr>
         <w:pStyle w:val="UnitySubHeadingFinal"/>
       </w:pPr>
-      <w:bookmarkStart w:id="46" w:name="_Toc413432177"/>
-      <w:r>
-        <w:lastRenderedPageBreak/>
+      <w:bookmarkStart w:id="47" w:name="_Toc413432177"/>
+      <w:r>
         <w:t>Game Objects Data</w:t>
       </w:r>
-      <w:bookmarkEnd w:id="46"/>
+      <w:bookmarkEnd w:id="47"/>
     </w:p>
     <w:p>
       <w:pPr>
@@ -11317,6 +11440,7 @@
       <w:r>
         <w:rPr>
           <w:noProof/>
+          <w:lang w:eastAsia="en-US"/>
         </w:rPr>
         <w:lastRenderedPageBreak/>
         <w:drawing>
@@ -11403,7 +11527,7 @@
           <v:shape id="_x0000_i1027" type="#_x0000_t75" style="width:468pt;height:284.25pt" o:ole="">
             <v:imagedata r:id="rId20" o:title=""/>
           </v:shape>
-          <o:OLEObject Type="Embed" ProgID="Visio.Drawing.15" ShapeID="_x0000_i1027" DrawAspect="Content" ObjectID="_1487232225" r:id="rId21"/>
+          <o:OLEObject Type="Embed" ProgID="Visio.Drawing.15" ShapeID="_x0000_i1027" DrawAspect="Content" ObjectID="_1487273822" r:id="rId21"/>
         </w:object>
       </w:r>
       <w:r>
@@ -11425,21 +11549,21 @@
       <w:pPr>
         <w:pStyle w:val="UnitySubHeadingFinal"/>
       </w:pPr>
-      <w:bookmarkStart w:id="47" w:name="_Toc413432178"/>
+      <w:bookmarkStart w:id="48" w:name="_Toc413432178"/>
       <w:r>
         <w:t>Data Flow</w:t>
       </w:r>
-      <w:bookmarkEnd w:id="47"/>
+      <w:bookmarkEnd w:id="48"/>
     </w:p>
     <w:p>
       <w:pPr>
         <w:pStyle w:val="UnitySubHeadingFinal"/>
       </w:pPr>
-      <w:bookmarkStart w:id="48" w:name="_Toc413432179"/>
+      <w:bookmarkStart w:id="49" w:name="_Toc413432179"/>
       <w:r>
         <w:t>Artificial Intelligence</w:t>
       </w:r>
-      <w:bookmarkEnd w:id="48"/>
+      <w:bookmarkEnd w:id="49"/>
     </w:p>
     <w:p>
       <w:pPr>
@@ -11718,10 +11842,7 @@
           </w:tcPr>
           <w:p>
             <w:r>
-              <w:t>P</w:t>
-            </w:r>
-            <w:r>
-              <w:t>layer turn</w:t>
+              <w:t>Player turn</w:t>
             </w:r>
             <w:r>
               <w:t>s</w:t>
@@ -11824,10 +11945,7 @@
               <w:t>P</w:t>
             </w:r>
             <w:r>
-              <w:t xml:space="preserve">layer dashes to the left </w:t>
-            </w:r>
-            <w:r>
-              <w:t>(*Stamina)</w:t>
+              <w:t>layer dashes to the left (*Stamina)</w:t>
             </w:r>
           </w:p>
         </w:tc>
@@ -11868,10 +11986,7 @@
           </w:tcPr>
           <w:p>
             <w:r>
-              <w:t xml:space="preserve">Player dashes to the right </w:t>
-            </w:r>
-            <w:r>
-              <w:t>(*Stamina)</w:t>
+              <w:t>Player dashes to the right (*Stamina)</w:t>
             </w:r>
           </w:p>
         </w:tc>
@@ -11953,10 +12068,7 @@
           </w:tcPr>
           <w:p>
             <w:r>
-              <w:t xml:space="preserve">Player rolls/tumbles </w:t>
-            </w:r>
-            <w:r>
-              <w:t>(*Stamina)</w:t>
+              <w:t>Player rolls/tumbles (*Stamina)</w:t>
             </w:r>
           </w:p>
         </w:tc>
@@ -11997,10 +12109,7 @@
           </w:tcPr>
           <w:p>
             <w:r>
-              <w:t xml:space="preserve">Player movement is increased </w:t>
-            </w:r>
-            <w:r>
-              <w:t>(*Stamina)</w:t>
+              <w:t>Player movement is increased (*Stamina)</w:t>
             </w:r>
           </w:p>
         </w:tc>
@@ -12045,10 +12154,7 @@
           </w:tcPr>
           <w:p>
             <w:r>
-              <w:t xml:space="preserve">Player swings sword </w:t>
-            </w:r>
-            <w:r>
-              <w:t>(*Stamina)</w:t>
+              <w:t>Player swings sword (*Stamina)</w:t>
             </w:r>
           </w:p>
         </w:tc>
@@ -12089,10 +12195,7 @@
           </w:tcPr>
           <w:p>
             <w:r>
-              <w:t xml:space="preserve">Player raises shield </w:t>
-            </w:r>
-            <w:r>
-              <w:t>(*Stamina)</w:t>
+              <w:t>Player raises shield (*Stamina)</w:t>
             </w:r>
           </w:p>
         </w:tc>
@@ -12247,51 +12350,51 @@
           <w:numId w:val="3"/>
         </w:numPr>
       </w:pPr>
-      <w:bookmarkStart w:id="49" w:name="_Toc413432180"/>
+      <w:bookmarkStart w:id="50" w:name="_Toc413432180"/>
       <w:r>
         <w:t>Production Schedule</w:t>
       </w:r>
-      <w:bookmarkEnd w:id="49"/>
+      <w:bookmarkEnd w:id="50"/>
     </w:p>
     <w:p>
       <w:pPr>
         <w:pStyle w:val="UnitySubHeadingFinal"/>
       </w:pPr>
-      <w:bookmarkStart w:id="50" w:name="_Toc413432181"/>
+      <w:bookmarkStart w:id="51" w:name="_Toc413432181"/>
       <w:r>
         <w:t>Scope</w:t>
       </w:r>
-      <w:bookmarkEnd w:id="50"/>
+      <w:bookmarkEnd w:id="51"/>
     </w:p>
     <w:p>
       <w:pPr>
         <w:pStyle w:val="UnitySubHeadingFinal"/>
       </w:pPr>
-      <w:bookmarkStart w:id="51" w:name="_Toc413432182"/>
+      <w:bookmarkStart w:id="52" w:name="_Toc413432182"/>
       <w:r>
         <w:t>Scheduling</w:t>
       </w:r>
-      <w:bookmarkEnd w:id="51"/>
+      <w:bookmarkEnd w:id="52"/>
     </w:p>
     <w:p>
       <w:pPr>
         <w:pStyle w:val="UnitySubHeadingFinal"/>
       </w:pPr>
-      <w:bookmarkStart w:id="52" w:name="_Toc413432183"/>
+      <w:bookmarkStart w:id="53" w:name="_Toc413432183"/>
       <w:r>
         <w:t>Dependencies</w:t>
       </w:r>
-      <w:bookmarkEnd w:id="52"/>
+      <w:bookmarkEnd w:id="53"/>
     </w:p>
     <w:p>
       <w:pPr>
         <w:pStyle w:val="UnitySubHeadingFinal"/>
       </w:pPr>
-      <w:bookmarkStart w:id="53" w:name="_Toc413432184"/>
+      <w:bookmarkStart w:id="54" w:name="_Toc413432184"/>
       <w:r>
         <w:t>Cost Estimate</w:t>
       </w:r>
-      <w:bookmarkEnd w:id="53"/>
+      <w:bookmarkEnd w:id="54"/>
     </w:p>
     <w:p>
       <w:pPr>
@@ -12301,11 +12404,11 @@
           <w:numId w:val="3"/>
         </w:numPr>
       </w:pPr>
-      <w:bookmarkStart w:id="54" w:name="_Toc413432185"/>
+      <w:bookmarkStart w:id="55" w:name="_Toc413432185"/>
       <w:r>
         <w:t>Use Cases</w:t>
       </w:r>
-      <w:bookmarkEnd w:id="54"/>
+      <w:bookmarkEnd w:id="55"/>
     </w:p>
     <w:p>
       <w:pPr>
@@ -12315,11 +12418,11 @@
           <w:numId w:val="3"/>
         </w:numPr>
       </w:pPr>
-      <w:bookmarkStart w:id="55" w:name="_Toc413432186"/>
+      <w:bookmarkStart w:id="56" w:name="_Toc413432186"/>
       <w:r>
         <w:t>References</w:t>
       </w:r>
-      <w:bookmarkEnd w:id="55"/>
+      <w:bookmarkEnd w:id="56"/>
     </w:p>
     <w:tbl>
       <w:tblPr>
@@ -12478,11 +12581,11 @@
       <w:r>
         <w:t xml:space="preserve"> </w:t>
       </w:r>
-      <w:bookmarkStart w:id="56" w:name="_Toc413432187"/>
+      <w:bookmarkStart w:id="57" w:name="_Toc413432187"/>
       <w:r>
         <w:t>Document Revision History</w:t>
       </w:r>
-      <w:bookmarkEnd w:id="56"/>
+      <w:bookmarkEnd w:id="57"/>
     </w:p>
     <w:tbl>
       <w:tblPr>
@@ -12604,11 +12707,11 @@
           <w:numId w:val="3"/>
         </w:numPr>
       </w:pPr>
-      <w:bookmarkStart w:id="57" w:name="_Toc413432188"/>
+      <w:bookmarkStart w:id="58" w:name="_Toc413432188"/>
       <w:r>
         <w:t>Appendix</w:t>
       </w:r>
-      <w:bookmarkEnd w:id="57"/>
+      <w:bookmarkEnd w:id="58"/>
     </w:p>
     <w:p>
       <w:pPr>
@@ -12633,8 +12736,6 @@
         <w:pStyle w:val="UnityBody"/>
         <w:ind w:left="360"/>
       </w:pPr>
-      <w:bookmarkStart w:id="58" w:name="_GoBack"/>
-      <w:bookmarkEnd w:id="58"/>
     </w:p>
     <w:sectPr>
       <w:headerReference w:type="default" r:id="rId22"/>
@@ -12739,7 +12840,7 @@
       <w:rPr>
         <w:noProof/>
       </w:rPr>
-      <w:t>23</w:t>
+      <w:t>21</w:t>
     </w:r>
     <w:r>
       <w:fldChar w:fldCharType="end"/>
@@ -16001,11 +16102,8 @@
     <w:tblPr>
       <w:tblStyleRowBandSize w:val="1"/>
       <w:tblStyleColBandSize w:val="1"/>
-      <w:tblInd w:w="0" w:type="dxa"/>
       <w:tblCellMar>
-        <w:top w:w="0" w:type="dxa"/>
         <w:left w:w="115" w:type="dxa"/>
-        <w:bottom w:w="0" w:type="dxa"/>
         <w:right w:w="115" w:type="dxa"/>
       </w:tblCellMar>
     </w:tblPr>
@@ -16183,11 +16281,8 @@
     <w:tblPr>
       <w:tblStyleRowBandSize w:val="1"/>
       <w:tblStyleColBandSize w:val="1"/>
-      <w:tblInd w:w="0" w:type="dxa"/>
       <w:tblCellMar>
-        <w:top w:w="0" w:type="dxa"/>
         <w:left w:w="115" w:type="dxa"/>
-        <w:bottom w:w="0" w:type="dxa"/>
         <w:right w:w="115" w:type="dxa"/>
       </w:tblCellMar>
     </w:tblPr>
@@ -16368,11 +16463,8 @@
     <w:tblPr>
       <w:tblStyleRowBandSize w:val="1"/>
       <w:tblStyleColBandSize w:val="1"/>
-      <w:tblInd w:w="0" w:type="dxa"/>
       <w:tblCellMar>
-        <w:top w:w="0" w:type="dxa"/>
         <w:left w:w="115" w:type="dxa"/>
-        <w:bottom w:w="0" w:type="dxa"/>
         <w:right w:w="115" w:type="dxa"/>
       </w:tblCellMar>
     </w:tblPr>
@@ -16571,7 +16663,6 @@
       <w:lang w:eastAsia="en-US"/>
     </w:rPr>
     <w:tblPr>
-      <w:tblInd w:w="0" w:type="dxa"/>
       <w:tblBorders>
         <w:top w:val="single" w:sz="4" w:space="0" w:color="auto"/>
         <w:left w:val="single" w:sz="4" w:space="0" w:color="auto"/>
@@ -16580,12 +16671,6 @@
         <w:insideH w:val="single" w:sz="4" w:space="0" w:color="auto"/>
         <w:insideV w:val="single" w:sz="4" w:space="0" w:color="auto"/>
       </w:tblBorders>
-      <w:tblCellMar>
-        <w:top w:w="0" w:type="dxa"/>
-        <w:left w:w="108" w:type="dxa"/>
-        <w:bottom w:w="0" w:type="dxa"/>
-        <w:right w:w="108" w:type="dxa"/>
-      </w:tblCellMar>
     </w:tblPr>
   </w:style>
   <w:style w:type="paragraph" w:styleId="Header">
@@ -17501,7 +17586,7 @@
 </file>
 
 <file path=customXml/itemProps1.xml><?xml version="1.0" encoding="utf-8"?>
-<ds:datastoreItem xmlns:ds="http://schemas.openxmlformats.org/officeDocument/2006/customXml" ds:itemID="{E613BCCD-71E1-4200-A28B-239AA965198D}">
+<ds:datastoreItem xmlns:ds="http://schemas.openxmlformats.org/officeDocument/2006/customXml" ds:itemID="{3C5B9D62-D796-4D78-A7E6-59E5DCF46463}">
   <ds:schemaRefs>
     <ds:schemaRef ds:uri="http://schemas.openxmlformats.org/officeDocument/2006/bibliography"/>
   </ds:schemaRefs>

</xml_diff>